<commit_message>
dodano 2 rozdzialy do dokumentu srs
</commit_message>
<xml_diff>
--- a/Dokument SRS.docx
+++ b/Dokument SRS.docx
@@ -1,6 +1,6 @@
 
 <file path=word/document.xml><?xml version="1.0" encoding="utf-8"?>
-<w:document xmlns:wpc="http://schemas.microsoft.com/office/word/2010/wordprocessingCanvas" xmlns:cx="http://schemas.microsoft.com/office/drawing/2014/chartex" xmlns:cx1="http://schemas.microsoft.com/office/drawing/2015/9/8/chartex" xmlns:cx2="http://schemas.microsoft.com/office/drawing/2015/10/21/chartex" xmlns:cx3="http://schemas.microsoft.com/office/drawing/2016/5/9/chartex" xmlns:cx4="http://schemas.microsoft.com/office/drawing/2016/5/10/chartex" xmlns:cx5="http://schemas.microsoft.com/office/drawing/2016/5/11/chartex" xmlns:cx6="http://schemas.microsoft.com/office/drawing/2016/5/12/chartex" xmlns:cx7="http://schemas.microsoft.com/office/drawing/2016/5/13/chartex" xmlns:cx8="http://schemas.microsoft.com/office/drawing/2016/5/14/chartex" xmlns:mc="http://schemas.openxmlformats.org/markup-compatibility/2006" xmlns:aink="http://schemas.microsoft.com/office/drawing/2016/ink" xmlns:am3d="http://schemas.microsoft.com/office/drawing/2017/model3d" xmlns:o="urn:schemas-microsoft-com:office:office" xmlns:r="http://schemas.openxmlformats.org/officeDocument/2006/relationships" xmlns:m="http://schemas.openxmlformats.org/officeDocument/2006/math" xmlns:v="urn:schemas-microsoft-com:vml" xmlns:wp14="http://schemas.microsoft.com/office/word/2010/wordprocessingDrawing" xmlns:wp="http://schemas.openxmlformats.org/drawingml/2006/wordprocessingDrawing" xmlns:w10="urn:schemas-microsoft-com:office:word" xmlns:w="http://schemas.openxmlformats.org/wordprocessingml/2006/main" xmlns:w14="http://schemas.microsoft.com/office/word/2010/wordml" xmlns:w15="http://schemas.microsoft.com/office/word/2012/wordml" xmlns:w16cid="http://schemas.microsoft.com/office/word/2016/wordml/cid" xmlns:w16se="http://schemas.microsoft.com/office/word/2015/wordml/symex" xmlns:wpg="http://schemas.microsoft.com/office/word/2010/wordprocessingGroup" xmlns:wpi="http://schemas.microsoft.com/office/word/2010/wordprocessingInk" xmlns:wne="http://schemas.microsoft.com/office/word/2006/wordml" xmlns:wps="http://schemas.microsoft.com/office/word/2010/wordprocessingShape" mc:Ignorable="w14 w15 w16se w16cid wp14">
+<w:document xmlns:wpc="http://schemas.microsoft.com/office/word/2010/wordprocessingCanvas" xmlns:mc="http://schemas.openxmlformats.org/markup-compatibility/2006" xmlns:o="urn:schemas-microsoft-com:office:office" xmlns:r="http://schemas.openxmlformats.org/officeDocument/2006/relationships" xmlns:m="http://schemas.openxmlformats.org/officeDocument/2006/math" xmlns:v="urn:schemas-microsoft-com:vml" xmlns:wp14="http://schemas.microsoft.com/office/word/2010/wordprocessingDrawing" xmlns:wp="http://schemas.openxmlformats.org/drawingml/2006/wordprocessingDrawing" xmlns:w10="urn:schemas-microsoft-com:office:word" xmlns:w="http://schemas.openxmlformats.org/wordprocessingml/2006/main" xmlns:w14="http://schemas.microsoft.com/office/word/2010/wordml" xmlns:wpg="http://schemas.microsoft.com/office/word/2010/wordprocessingGroup" xmlns:wpi="http://schemas.microsoft.com/office/word/2010/wordprocessingInk" xmlns:wne="http://schemas.microsoft.com/office/word/2006/wordml" xmlns:wps="http://schemas.microsoft.com/office/word/2010/wordprocessingShape" mc:Ignorable="w14 wp14">
   <w:body>
     <w:p>
       <w:pPr>
@@ -50,15 +50,7 @@
         <w:jc w:val="center"/>
       </w:pPr>
       <w:r>
-        <w:t xml:space="preserve">Piotr Kapski, Adam </w:t>
-      </w:r>
-      <w:proofErr w:type="spellStart"/>
-      <w:r>
-        <w:t>Kincel</w:t>
-      </w:r>
-      <w:proofErr w:type="spellEnd"/>
-      <w:r>
-        <w:t>, Krzysztof Poloczek</w:t>
+        <w:t>Piotr Kapski, Adam Kincel, Krzysztof Poloczek</w:t>
       </w:r>
     </w:p>
     <w:p>
@@ -118,7 +110,7 @@
     </w:p>
     <w:p>
       <w:pPr>
-        <w:pStyle w:val="Akapitzlist"/>
+        <w:pStyle w:val="ListParagraph"/>
         <w:numPr>
           <w:ilvl w:val="0"/>
           <w:numId w:val="2"/>
@@ -142,7 +134,7 @@
     </w:p>
     <w:p>
       <w:pPr>
-        <w:pStyle w:val="Akapitzlist"/>
+        <w:pStyle w:val="ListParagraph"/>
         <w:numPr>
           <w:ilvl w:val="1"/>
           <w:numId w:val="2"/>
@@ -162,7 +154,7 @@
     </w:p>
     <w:p>
       <w:pPr>
-        <w:pStyle w:val="Akapitzlist"/>
+        <w:pStyle w:val="ListParagraph"/>
         <w:numPr>
           <w:ilvl w:val="1"/>
           <w:numId w:val="2"/>
@@ -182,7 +174,7 @@
     </w:p>
     <w:p>
       <w:pPr>
-        <w:pStyle w:val="Akapitzlist"/>
+        <w:pStyle w:val="ListParagraph"/>
         <w:numPr>
           <w:ilvl w:val="1"/>
           <w:numId w:val="2"/>
@@ -202,7 +194,7 @@
     </w:p>
     <w:p>
       <w:pPr>
-        <w:pStyle w:val="Akapitzlist"/>
+        <w:pStyle w:val="ListParagraph"/>
         <w:numPr>
           <w:ilvl w:val="1"/>
           <w:numId w:val="2"/>
@@ -222,7 +214,7 @@
     </w:p>
     <w:p>
       <w:pPr>
-        <w:pStyle w:val="Akapitzlist"/>
+        <w:pStyle w:val="ListParagraph"/>
         <w:numPr>
           <w:ilvl w:val="0"/>
           <w:numId w:val="2"/>
@@ -246,7 +238,7 @@
     </w:p>
     <w:p>
       <w:pPr>
-        <w:pStyle w:val="Akapitzlist"/>
+        <w:pStyle w:val="ListParagraph"/>
         <w:numPr>
           <w:ilvl w:val="1"/>
           <w:numId w:val="2"/>
@@ -266,7 +258,7 @@
     </w:p>
     <w:p>
       <w:pPr>
-        <w:pStyle w:val="Akapitzlist"/>
+        <w:pStyle w:val="ListParagraph"/>
         <w:numPr>
           <w:ilvl w:val="1"/>
           <w:numId w:val="2"/>
@@ -286,7 +278,7 @@
     </w:p>
     <w:p>
       <w:pPr>
-        <w:pStyle w:val="Akapitzlist"/>
+        <w:pStyle w:val="ListParagraph"/>
         <w:numPr>
           <w:ilvl w:val="1"/>
           <w:numId w:val="2"/>
@@ -306,7 +298,7 @@
     </w:p>
     <w:p>
       <w:pPr>
-        <w:pStyle w:val="Akapitzlist"/>
+        <w:pStyle w:val="ListParagraph"/>
         <w:numPr>
           <w:ilvl w:val="1"/>
           <w:numId w:val="2"/>
@@ -326,7 +318,7 @@
     </w:p>
     <w:p>
       <w:pPr>
-        <w:pStyle w:val="Akapitzlist"/>
+        <w:pStyle w:val="ListParagraph"/>
         <w:numPr>
           <w:ilvl w:val="1"/>
           <w:numId w:val="2"/>
@@ -346,7 +338,7 @@
     </w:p>
     <w:p>
       <w:pPr>
-        <w:pStyle w:val="Akapitzlist"/>
+        <w:pStyle w:val="ListParagraph"/>
         <w:numPr>
           <w:ilvl w:val="0"/>
           <w:numId w:val="2"/>
@@ -370,7 +362,7 @@
     </w:p>
     <w:p>
       <w:pPr>
-        <w:pStyle w:val="Akapitzlist"/>
+        <w:pStyle w:val="ListParagraph"/>
         <w:numPr>
           <w:ilvl w:val="1"/>
           <w:numId w:val="2"/>
@@ -390,7 +382,7 @@
     </w:p>
     <w:p>
       <w:pPr>
-        <w:pStyle w:val="Akapitzlist"/>
+        <w:pStyle w:val="ListParagraph"/>
         <w:numPr>
           <w:ilvl w:val="1"/>
           <w:numId w:val="2"/>
@@ -410,7 +402,7 @@
     </w:p>
     <w:p>
       <w:pPr>
-        <w:pStyle w:val="Akapitzlist"/>
+        <w:pStyle w:val="ListParagraph"/>
         <w:numPr>
           <w:ilvl w:val="2"/>
           <w:numId w:val="2"/>
@@ -430,7 +422,7 @@
     </w:p>
     <w:p>
       <w:pPr>
-        <w:pStyle w:val="Akapitzlist"/>
+        <w:pStyle w:val="ListParagraph"/>
         <w:numPr>
           <w:ilvl w:val="2"/>
           <w:numId w:val="2"/>
@@ -450,7 +442,7 @@
     </w:p>
     <w:p>
       <w:pPr>
-        <w:pStyle w:val="Akapitzlist"/>
+        <w:pStyle w:val="ListParagraph"/>
         <w:numPr>
           <w:ilvl w:val="0"/>
           <w:numId w:val="2"/>
@@ -474,7 +466,7 @@
     </w:p>
     <w:p>
       <w:pPr>
-        <w:pStyle w:val="Akapitzlist"/>
+        <w:pStyle w:val="ListParagraph"/>
         <w:numPr>
           <w:ilvl w:val="1"/>
           <w:numId w:val="2"/>
@@ -494,7 +486,7 @@
     </w:p>
     <w:p>
       <w:pPr>
-        <w:pStyle w:val="Akapitzlist"/>
+        <w:pStyle w:val="ListParagraph"/>
         <w:numPr>
           <w:ilvl w:val="1"/>
           <w:numId w:val="2"/>
@@ -514,7 +506,7 @@
     </w:p>
     <w:p>
       <w:pPr>
-        <w:pStyle w:val="Akapitzlist"/>
+        <w:pStyle w:val="ListParagraph"/>
         <w:numPr>
           <w:ilvl w:val="1"/>
           <w:numId w:val="2"/>
@@ -534,7 +526,7 @@
     </w:p>
     <w:p>
       <w:pPr>
-        <w:pStyle w:val="Akapitzlist"/>
+        <w:pStyle w:val="ListParagraph"/>
         <w:numPr>
           <w:ilvl w:val="1"/>
           <w:numId w:val="2"/>
@@ -650,7 +642,7 @@
     </w:p>
     <w:p>
       <w:pPr>
-        <w:pStyle w:val="Akapitzlist"/>
+        <w:pStyle w:val="ListParagraph"/>
         <w:numPr>
           <w:ilvl w:val="0"/>
           <w:numId w:val="3"/>
@@ -683,7 +675,7 @@
     </w:p>
     <w:p>
       <w:pPr>
-        <w:pStyle w:val="Akapitzlist"/>
+        <w:pStyle w:val="ListParagraph"/>
         <w:numPr>
           <w:ilvl w:val="1"/>
           <w:numId w:val="3"/>
@@ -717,7 +709,7 @@
     </w:p>
     <w:p>
       <w:pPr>
-        <w:pStyle w:val="Akapitzlist"/>
+        <w:pStyle w:val="ListParagraph"/>
         <w:numPr>
           <w:ilvl w:val="1"/>
           <w:numId w:val="3"/>
@@ -863,7 +855,7 @@
     </w:p>
     <w:p>
       <w:pPr>
-        <w:pStyle w:val="Akapitzlist"/>
+        <w:pStyle w:val="ListParagraph"/>
         <w:numPr>
           <w:ilvl w:val="1"/>
           <w:numId w:val="3"/>
@@ -883,7 +875,7 @@
     </w:p>
     <w:p>
       <w:pPr>
-        <w:pStyle w:val="Akapitzlist"/>
+        <w:pStyle w:val="ListParagraph"/>
         <w:numPr>
           <w:ilvl w:val="1"/>
           <w:numId w:val="4"/>
@@ -903,7 +895,7 @@
     </w:p>
     <w:p>
       <w:pPr>
-        <w:pStyle w:val="Akapitzlist"/>
+        <w:pStyle w:val="ListParagraph"/>
         <w:numPr>
           <w:ilvl w:val="1"/>
           <w:numId w:val="4"/>
@@ -923,7 +915,7 @@
     </w:p>
     <w:p>
       <w:pPr>
-        <w:pStyle w:val="Akapitzlist"/>
+        <w:pStyle w:val="ListParagraph"/>
         <w:numPr>
           <w:ilvl w:val="1"/>
           <w:numId w:val="4"/>
@@ -943,7 +935,7 @@
     </w:p>
     <w:p>
       <w:pPr>
-        <w:pStyle w:val="Akapitzlist"/>
+        <w:pStyle w:val="ListParagraph"/>
         <w:numPr>
           <w:ilvl w:val="1"/>
           <w:numId w:val="4"/>
@@ -963,7 +955,7 @@
     </w:p>
     <w:p>
       <w:pPr>
-        <w:pStyle w:val="Akapitzlist"/>
+        <w:pStyle w:val="ListParagraph"/>
         <w:numPr>
           <w:ilvl w:val="1"/>
           <w:numId w:val="4"/>
@@ -983,7 +975,7 @@
     </w:p>
     <w:p>
       <w:pPr>
-        <w:pStyle w:val="Akapitzlist"/>
+        <w:pStyle w:val="ListParagraph"/>
         <w:numPr>
           <w:ilvl w:val="1"/>
           <w:numId w:val="3"/>
@@ -1045,7 +1037,7 @@
     </w:p>
     <w:p>
       <w:pPr>
-        <w:pStyle w:val="Akapitzlist"/>
+        <w:pStyle w:val="ListParagraph"/>
         <w:numPr>
           <w:ilvl w:val="0"/>
           <w:numId w:val="3"/>
@@ -1069,7 +1061,7 @@
     </w:p>
     <w:p>
       <w:pPr>
-        <w:pStyle w:val="Akapitzlist"/>
+        <w:pStyle w:val="ListParagraph"/>
         <w:numPr>
           <w:ilvl w:val="1"/>
           <w:numId w:val="3"/>
@@ -1089,8 +1081,763 @@
         <w:t>Kontekst funkcjonowania</w:t>
       </w:r>
     </w:p>
+    <w:p>
+      <w:pPr>
+        <w:pStyle w:val="ListParagraph"/>
+        <w:ind w:left="792"/>
+        <w:rPr>
+          <w:sz w:val="24"/>
+          <w:szCs w:val="24"/>
+        </w:rPr>
+      </w:pPr>
+      <w:r>
+        <w:rPr>
+          <w:sz w:val="24"/>
+          <w:szCs w:val="24"/>
+        </w:rPr>
+        <w:t>System funkcjonował będzie w kontekscie przeglądarki internetowej. Oznacza to, iż wszyscy użytkownicy za pomocą właśnie przegladarki będą mogli komunikować się między sobą za jego pomocą logując się i wykonując czynności na stronie internetowej.</w:t>
+      </w:r>
+    </w:p>
+    <w:p>
+      <w:pPr>
+        <w:pStyle w:val="ListParagraph"/>
+        <w:numPr>
+          <w:ilvl w:val="1"/>
+          <w:numId w:val="3"/>
+        </w:numPr>
+        <w:rPr>
+          <w:b/>
+          <w:bCs/>
+          <w:sz w:val="24"/>
+          <w:szCs w:val="24"/>
+        </w:rPr>
+      </w:pPr>
+      <w:r>
+        <w:rPr>
+          <w:sz w:val="24"/>
+          <w:szCs w:val="24"/>
+        </w:rPr>
+        <w:lastRenderedPageBreak/>
+        <w:t>Charakterystyka użytkowników</w:t>
+      </w:r>
+    </w:p>
+    <w:p>
+      <w:pPr>
+        <w:pStyle w:val="ListParagraph"/>
+        <w:numPr>
+          <w:ilvl w:val="0"/>
+          <w:numId w:val="6"/>
+        </w:numPr>
+        <w:rPr>
+          <w:b/>
+          <w:bCs/>
+          <w:sz w:val="24"/>
+          <w:szCs w:val="24"/>
+        </w:rPr>
+      </w:pPr>
+      <w:r>
+        <w:rPr>
+          <w:b/>
+          <w:bCs/>
+          <w:sz w:val="24"/>
+          <w:szCs w:val="24"/>
+        </w:rPr>
+        <w:t>Sprzedający</w:t>
+      </w:r>
+      <w:r>
+        <w:rPr>
+          <w:b/>
+          <w:bCs/>
+          <w:sz w:val="24"/>
+          <w:szCs w:val="24"/>
+        </w:rPr>
+        <w:t xml:space="preserve"> – </w:t>
+      </w:r>
+      <w:r>
+        <w:rPr>
+          <w:bCs/>
+          <w:sz w:val="24"/>
+          <w:szCs w:val="24"/>
+        </w:rPr>
+        <w:t>osoba pełnoletnia jednak górna granica wiekowa nie jest przewidziana, ma w domu komputer i potrafi korzystać w conajmniej podstawowym stopniu z internetu.</w:t>
+      </w:r>
+    </w:p>
+    <w:p>
+      <w:pPr>
+        <w:pStyle w:val="ListParagraph"/>
+        <w:numPr>
+          <w:ilvl w:val="0"/>
+          <w:numId w:val="6"/>
+        </w:numPr>
+        <w:rPr>
+          <w:b/>
+          <w:bCs/>
+          <w:sz w:val="24"/>
+          <w:szCs w:val="24"/>
+        </w:rPr>
+      </w:pPr>
+      <w:r>
+        <w:rPr>
+          <w:b/>
+          <w:bCs/>
+          <w:sz w:val="24"/>
+          <w:szCs w:val="24"/>
+        </w:rPr>
+        <w:t>Nabywca –</w:t>
+      </w:r>
+      <w:r>
+        <w:rPr>
+          <w:sz w:val="24"/>
+          <w:szCs w:val="24"/>
+        </w:rPr>
+        <w:t xml:space="preserve"> </w:t>
+      </w:r>
+      <w:r>
+        <w:rPr>
+          <w:sz w:val="24"/>
+          <w:szCs w:val="24"/>
+        </w:rPr>
+        <w:t>osobwa</w:t>
+      </w:r>
+      <w:r>
+        <w:rPr>
+          <w:sz w:val="24"/>
+          <w:szCs w:val="24"/>
+        </w:rPr>
+        <w:t xml:space="preserve"> od 18 roku życia, posiada komputer z dostępem do internetu i potrafi się nim posługiwac w stopniu conajmniej podstawowym.</w:t>
+      </w:r>
+    </w:p>
+    <w:p>
+      <w:pPr>
+        <w:pStyle w:val="ListParagraph"/>
+        <w:numPr>
+          <w:ilvl w:val="1"/>
+          <w:numId w:val="3"/>
+        </w:numPr>
+        <w:rPr>
+          <w:bCs/>
+          <w:sz w:val="24"/>
+          <w:szCs w:val="24"/>
+        </w:rPr>
+      </w:pPr>
+      <w:r>
+        <w:rPr>
+          <w:bCs/>
+          <w:sz w:val="24"/>
+          <w:szCs w:val="24"/>
+        </w:rPr>
+        <w:t>Główne</w:t>
+      </w:r>
+      <w:r>
+        <w:rPr>
+          <w:bCs/>
+          <w:sz w:val="24"/>
+          <w:szCs w:val="24"/>
+        </w:rPr>
+        <w:t xml:space="preserve"> funkcje produktu</w:t>
+      </w:r>
+    </w:p>
+    <w:p>
+      <w:pPr>
+        <w:pStyle w:val="ListParagraph"/>
+        <w:numPr>
+          <w:ilvl w:val="0"/>
+          <w:numId w:val="7"/>
+        </w:numPr>
+        <w:rPr>
+          <w:bCs/>
+          <w:sz w:val="24"/>
+          <w:szCs w:val="24"/>
+        </w:rPr>
+      </w:pPr>
+      <w:r>
+        <w:rPr>
+          <w:bCs/>
+          <w:sz w:val="24"/>
+          <w:szCs w:val="24"/>
+        </w:rPr>
+        <w:t>Sprzedający może za pomocą systemu:</w:t>
+      </w:r>
+    </w:p>
+    <w:p>
+      <w:pPr>
+        <w:pStyle w:val="ListParagraph"/>
+        <w:numPr>
+          <w:ilvl w:val="5"/>
+          <w:numId w:val="8"/>
+        </w:numPr>
+        <w:rPr>
+          <w:bCs/>
+          <w:sz w:val="24"/>
+          <w:szCs w:val="24"/>
+        </w:rPr>
+      </w:pPr>
+      <w:r>
+        <w:rPr>
+          <w:bCs/>
+          <w:sz w:val="24"/>
+          <w:szCs w:val="24"/>
+        </w:rPr>
+        <w:t>Dodać ogłoszenie</w:t>
+      </w:r>
+    </w:p>
+    <w:p>
+      <w:pPr>
+        <w:pStyle w:val="ListParagraph"/>
+        <w:numPr>
+          <w:ilvl w:val="5"/>
+          <w:numId w:val="8"/>
+        </w:numPr>
+        <w:rPr>
+          <w:bCs/>
+          <w:sz w:val="24"/>
+          <w:szCs w:val="24"/>
+        </w:rPr>
+      </w:pPr>
+      <w:r>
+        <w:rPr>
+          <w:bCs/>
+          <w:sz w:val="24"/>
+          <w:szCs w:val="24"/>
+        </w:rPr>
+        <w:t>Komunikować się z nabywcą</w:t>
+      </w:r>
+    </w:p>
+    <w:p>
+      <w:pPr>
+        <w:pStyle w:val="ListParagraph"/>
+        <w:numPr>
+          <w:ilvl w:val="5"/>
+          <w:numId w:val="8"/>
+        </w:numPr>
+        <w:rPr>
+          <w:bCs/>
+          <w:sz w:val="24"/>
+          <w:szCs w:val="24"/>
+        </w:rPr>
+      </w:pPr>
+      <w:r>
+        <w:rPr>
+          <w:bCs/>
+          <w:sz w:val="24"/>
+          <w:szCs w:val="24"/>
+        </w:rPr>
+        <w:t>Przeglądać statystyki wyświetlania swoich ofert</w:t>
+      </w:r>
+    </w:p>
+    <w:p>
+      <w:pPr>
+        <w:pStyle w:val="ListParagraph"/>
+        <w:numPr>
+          <w:ilvl w:val="0"/>
+          <w:numId w:val="7"/>
+        </w:numPr>
+        <w:rPr>
+          <w:bCs/>
+          <w:sz w:val="24"/>
+          <w:szCs w:val="24"/>
+        </w:rPr>
+      </w:pPr>
+      <w:r>
+        <w:rPr>
+          <w:bCs/>
+          <w:sz w:val="24"/>
+          <w:szCs w:val="24"/>
+        </w:rPr>
+        <w:t>Nabywca moze za pomocą systemu:</w:t>
+      </w:r>
+    </w:p>
+    <w:p>
+      <w:pPr>
+        <w:pStyle w:val="ListParagraph"/>
+        <w:numPr>
+          <w:ilvl w:val="0"/>
+          <w:numId w:val="9"/>
+        </w:numPr>
+        <w:rPr>
+          <w:bCs/>
+          <w:sz w:val="24"/>
+          <w:szCs w:val="24"/>
+        </w:rPr>
+      </w:pPr>
+      <w:r>
+        <w:rPr>
+          <w:bCs/>
+          <w:sz w:val="24"/>
+          <w:szCs w:val="24"/>
+        </w:rPr>
+        <w:t>Przeglądać oferty sprzedającego</w:t>
+      </w:r>
+    </w:p>
+    <w:p>
+      <w:pPr>
+        <w:pStyle w:val="ListParagraph"/>
+        <w:numPr>
+          <w:ilvl w:val="0"/>
+          <w:numId w:val="9"/>
+        </w:numPr>
+        <w:rPr>
+          <w:bCs/>
+          <w:sz w:val="24"/>
+          <w:szCs w:val="24"/>
+        </w:rPr>
+      </w:pPr>
+      <w:r>
+        <w:rPr>
+          <w:bCs/>
+          <w:sz w:val="24"/>
+          <w:szCs w:val="24"/>
+        </w:rPr>
+        <w:t>Komunikować się z sprzedawcą</w:t>
+      </w:r>
+    </w:p>
+    <w:p>
+      <w:pPr>
+        <w:pStyle w:val="ListParagraph"/>
+        <w:numPr>
+          <w:ilvl w:val="0"/>
+          <w:numId w:val="9"/>
+        </w:numPr>
+        <w:rPr>
+          <w:bCs/>
+          <w:sz w:val="24"/>
+          <w:szCs w:val="24"/>
+        </w:rPr>
+      </w:pPr>
+      <w:r>
+        <w:rPr>
+          <w:bCs/>
+          <w:sz w:val="24"/>
+          <w:szCs w:val="24"/>
+        </w:rPr>
+        <w:t>Zapisywać „ulubione” ogłoszenia</w:t>
+      </w:r>
+    </w:p>
+    <w:p>
+      <w:pPr>
+        <w:pStyle w:val="ListParagraph"/>
+        <w:numPr>
+          <w:ilvl w:val="0"/>
+          <w:numId w:val="9"/>
+        </w:numPr>
+        <w:rPr>
+          <w:bCs/>
+          <w:sz w:val="24"/>
+          <w:szCs w:val="24"/>
+        </w:rPr>
+      </w:pPr>
+      <w:r>
+        <w:rPr>
+          <w:bCs/>
+          <w:sz w:val="24"/>
+          <w:szCs w:val="24"/>
+        </w:rPr>
+        <w:t>Werydikować sprzedającego pod kątem poprawności wprowadzonych danych osobistych</w:t>
+      </w:r>
+    </w:p>
+    <w:p>
+      <w:pPr>
+        <w:pStyle w:val="ListParagraph"/>
+        <w:numPr>
+          <w:ilvl w:val="1"/>
+          <w:numId w:val="3"/>
+        </w:numPr>
+        <w:rPr>
+          <w:bCs/>
+          <w:sz w:val="24"/>
+          <w:szCs w:val="24"/>
+        </w:rPr>
+      </w:pPr>
+      <w:r>
+        <w:rPr>
+          <w:bCs/>
+          <w:sz w:val="24"/>
+          <w:szCs w:val="24"/>
+        </w:rPr>
+        <w:t>Ograniczenia</w:t>
+      </w:r>
+    </w:p>
+    <w:p>
+      <w:pPr>
+        <w:pStyle w:val="ListParagraph"/>
+        <w:ind w:left="792"/>
+        <w:rPr>
+          <w:bCs/>
+          <w:sz w:val="24"/>
+          <w:szCs w:val="24"/>
+        </w:rPr>
+      </w:pPr>
+      <w:r>
+        <w:rPr>
+          <w:bCs/>
+          <w:sz w:val="24"/>
+          <w:szCs w:val="24"/>
+        </w:rPr>
+        <w:t>System musi spełniac wymagania stawiane przez ustawę o ochronie danych osobowych. Baza danych powinna być skonstruowana optymalnie zapewniając przejrzystość danych i niepowtarzalność kluczy głównych.</w:t>
+      </w:r>
+    </w:p>
+    <w:p>
+      <w:pPr>
+        <w:pStyle w:val="ListParagraph"/>
+        <w:numPr>
+          <w:ilvl w:val="1"/>
+          <w:numId w:val="3"/>
+        </w:numPr>
+        <w:rPr>
+          <w:bCs/>
+          <w:sz w:val="24"/>
+          <w:szCs w:val="24"/>
+        </w:rPr>
+      </w:pPr>
+      <w:r>
+        <w:rPr>
+          <w:bCs/>
+          <w:sz w:val="24"/>
+          <w:szCs w:val="24"/>
+        </w:rPr>
+        <w:t>Założenia i zależności</w:t>
+      </w:r>
+    </w:p>
+    <w:p>
+      <w:pPr>
+        <w:pStyle w:val="ListParagraph"/>
+        <w:ind w:left="792"/>
+        <w:rPr>
+          <w:bCs/>
+          <w:sz w:val="24"/>
+          <w:szCs w:val="24"/>
+        </w:rPr>
+      </w:pPr>
+      <w:r>
+        <w:rPr>
+          <w:bCs/>
+          <w:sz w:val="24"/>
+          <w:szCs w:val="24"/>
+        </w:rPr>
+        <w:t>Projekt zostanie zrealizowany w postaci: serwer, baza danych, strona www. Baza danych przechowywa</w:t>
+      </w:r>
+      <w:r>
+        <w:rPr>
+          <w:bCs/>
+          <w:sz w:val="24"/>
+          <w:szCs w:val="24"/>
+        </w:rPr>
+        <w:t>ć</w:t>
+      </w:r>
+      <w:r>
+        <w:rPr>
+          <w:bCs/>
+          <w:sz w:val="24"/>
+          <w:szCs w:val="24"/>
+        </w:rPr>
+        <w:t xml:space="preserve"> będzie dane użytkowników, a także wszystkie inne komponenty systemu wymagające utrwalenia</w:t>
+      </w:r>
+      <w:r>
+        <w:rPr>
+          <w:bCs/>
+          <w:sz w:val="24"/>
+          <w:szCs w:val="24"/>
+        </w:rPr>
+        <w:t xml:space="preserve"> -</w:t>
+      </w:r>
+      <w:r>
+        <w:rPr>
+          <w:bCs/>
+          <w:sz w:val="24"/>
+          <w:szCs w:val="24"/>
+        </w:rPr>
+        <w:t xml:space="preserve"> takie jak na przykład oferty. W komunikacji pomiędzy stroną www, a bazą danych pośredniczył będzie serwer odpowiedzialny również za autentykację i autoryzację użytkowników.</w:t>
+      </w:r>
+      <w:r>
+        <w:rPr>
+          <w:bCs/>
+          <w:sz w:val="24"/>
+          <w:szCs w:val="24"/>
+        </w:rPr>
+        <w:t xml:space="preserve"> System powinien być dostępny poprzez przeglądarki internetowe komputerów osobistych, a także urządzeń mobilnych.</w:t>
+      </w:r>
+    </w:p>
+    <w:p>
+      <w:pPr>
+        <w:pStyle w:val="ListParagraph"/>
+        <w:numPr>
+          <w:ilvl w:val="0"/>
+          <w:numId w:val="3"/>
+        </w:numPr>
+        <w:rPr>
+          <w:b/>
+          <w:bCs/>
+          <w:sz w:val="24"/>
+          <w:szCs w:val="24"/>
+        </w:rPr>
+      </w:pPr>
+      <w:r>
+        <w:rPr>
+          <w:b/>
+          <w:bCs/>
+          <w:sz w:val="24"/>
+          <w:szCs w:val="24"/>
+        </w:rPr>
+        <w:t>Wymagania funkcjonalne</w:t>
+      </w:r>
+    </w:p>
+    <w:p>
+      <w:pPr>
+        <w:pStyle w:val="ListParagraph"/>
+        <w:numPr>
+          <w:ilvl w:val="1"/>
+          <w:numId w:val="3"/>
+        </w:numPr>
+        <w:rPr>
+          <w:bCs/>
+          <w:sz w:val="24"/>
+          <w:szCs w:val="24"/>
+        </w:rPr>
+      </w:pPr>
+      <w:r>
+        <w:rPr>
+          <w:bCs/>
+          <w:sz w:val="24"/>
+          <w:szCs w:val="24"/>
+        </w:rPr>
+        <w:t>Interfejsy zewnętrzne</w:t>
+      </w:r>
+    </w:p>
+    <w:p>
+      <w:pPr>
+        <w:pStyle w:val="ListParagraph"/>
+        <w:ind w:left="792"/>
+        <w:rPr>
+          <w:bCs/>
+          <w:sz w:val="24"/>
+          <w:szCs w:val="24"/>
+        </w:rPr>
+      </w:pPr>
+      <w:r>
+        <w:rPr>
+          <w:bCs/>
+          <w:sz w:val="24"/>
+          <w:szCs w:val="24"/>
+        </w:rPr>
+        <w:t>Punktami wejścia/wyjścia dla systemu od strony programowej będą przeglądarki internetowe, jednak sprzętowo mogą one być zainstalowane na dowlonym komputerze lub urządzeniu mobilnym. Oznacza to, iż dostęp do całego systemu będzie uogólniony co znacząco usprawni korzystanie z niego użytkownikom. Rysunek 3.1 przedstawia schemat ideowy komunikacji użytkownika z systemem.</w:t>
+      </w:r>
+    </w:p>
+    <w:p>
+      <w:pPr>
+        <w:pStyle w:val="ListParagraph"/>
+        <w:ind w:left="792"/>
+        <w:rPr>
+          <w:bCs/>
+          <w:sz w:val="24"/>
+          <w:szCs w:val="24"/>
+        </w:rPr>
+      </w:pPr>
+    </w:p>
+    <w:p>
+      <w:pPr>
+        <w:keepNext/>
+      </w:pPr>
+      <w:r>
+        <w:rPr>
+          <w:bCs/>
+          <w:sz w:val="24"/>
+          <w:szCs w:val="24"/>
+          <w:lang w:val="en-US"/>
+        </w:rPr>
+        <w:lastRenderedPageBreak/>
+        <w:pict w14:anchorId="0734E280">
+          <v:shapetype id="_x0000_t75" coordsize="21600,21600" o:spt="75" o:preferrelative="t" path="m@4@5l@4@11@9@11@9@5xe" filled="f" stroked="f">
+            <v:stroke joinstyle="miter"/>
+            <v:formulas>
+              <v:f eqn="if lineDrawn pixelLineWidth 0"/>
+              <v:f eqn="sum @0 1 0"/>
+              <v:f eqn="sum 0 0 @1"/>
+              <v:f eqn="prod @2 1 2"/>
+              <v:f eqn="prod @3 21600 pixelWidth"/>
+              <v:f eqn="prod @3 21600 pixelHeight"/>
+              <v:f eqn="sum @0 0 1"/>
+              <v:f eqn="prod @6 1 2"/>
+              <v:f eqn="prod @7 21600 pixelWidth"/>
+              <v:f eqn="sum @8 21600 0"/>
+              <v:f eqn="prod @7 21600 pixelHeight"/>
+              <v:f eqn="sum @10 21600 0"/>
+            </v:formulas>
+            <v:path o:extrusionok="f" gradientshapeok="t" o:connecttype="rect"/>
+            <o:lock v:ext="edit" aspectratio="t"/>
+          </v:shapetype>
+          <v:shape id="_x0000_i1025" type="#_x0000_t75" style="width:442.5pt;height:214.5pt">
+            <v:imagedata r:id="rId8" o:title="Untitled Diagram"/>
+          </v:shape>
+        </w:pict>
+      </w:r>
+    </w:p>
+    <w:p>
+      <w:pPr>
+        <w:pStyle w:val="Caption"/>
+        <w:ind w:left="2832" w:firstLine="708"/>
+      </w:pPr>
+      <w:r>
+        <w:t xml:space="preserve">Rysunek 3. </w:t>
+      </w:r>
+      <w:fldSimple w:instr=" SEQ Rysunek_3. \* ARABIC ">
+        <w:r>
+          <w:rPr>
+            <w:noProof/>
+          </w:rPr>
+          <w:t>1</w:t>
+        </w:r>
+      </w:fldSimple>
+    </w:p>
+    <w:p>
+      <w:pPr>
+        <w:pStyle w:val="ListParagraph"/>
+        <w:numPr>
+          <w:ilvl w:val="1"/>
+          <w:numId w:val="3"/>
+        </w:numPr>
+      </w:pPr>
+      <w:r>
+        <w:t>Funkcje</w:t>
+      </w:r>
+    </w:p>
+    <w:p>
+      <w:pPr>
+        <w:pStyle w:val="ListParagraph"/>
+        <w:numPr>
+          <w:ilvl w:val="2"/>
+          <w:numId w:val="3"/>
+        </w:numPr>
+      </w:pPr>
+      <w:r>
+        <w:t xml:space="preserve"> Sprzedający</w:t>
+      </w:r>
+    </w:p>
+    <w:p>
+      <w:pPr>
+        <w:pStyle w:val="ListParagraph"/>
+        <w:numPr>
+          <w:ilvl w:val="0"/>
+          <w:numId w:val="7"/>
+        </w:numPr>
+      </w:pPr>
+      <w:r>
+        <w:t>System powinien udostępniać sprzedawcy możliwość utworzenia konta i zalogowania się na nim.</w:t>
+      </w:r>
+    </w:p>
+    <w:p>
+      <w:pPr>
+        <w:pStyle w:val="ListParagraph"/>
+        <w:numPr>
+          <w:ilvl w:val="0"/>
+          <w:numId w:val="7"/>
+        </w:numPr>
+      </w:pPr>
+      <w:r>
+        <w:t>System powinien umożliwiać sprzedającemu udostępnianie, edycję oraz usuwanie ogłoszeń dotyczących najmu bądź sprzedaży nieruchomości.</w:t>
+      </w:r>
+    </w:p>
+    <w:p>
+      <w:pPr>
+        <w:pStyle w:val="ListParagraph"/>
+        <w:numPr>
+          <w:ilvl w:val="0"/>
+          <w:numId w:val="7"/>
+        </w:numPr>
+      </w:pPr>
+      <w:r>
+        <w:t>System  powinien zapewniać sprzedającemu wgląd w aktualnie udostępnione przez niego ogłoszenia, a także na podglad statystyk ich wyświeleń.</w:t>
+      </w:r>
+    </w:p>
+    <w:p>
+      <w:pPr>
+        <w:pStyle w:val="ListParagraph"/>
+        <w:numPr>
+          <w:ilvl w:val="2"/>
+          <w:numId w:val="3"/>
+        </w:numPr>
+      </w:pPr>
+      <w:r>
+        <w:t xml:space="preserve"> Nabywca</w:t>
+      </w:r>
+    </w:p>
+    <w:p>
+      <w:pPr>
+        <w:pStyle w:val="ListParagraph"/>
+        <w:numPr>
+          <w:ilvl w:val="0"/>
+          <w:numId w:val="7"/>
+        </w:numPr>
+      </w:pPr>
+      <w:r>
+        <w:t xml:space="preserve">System powinien udostępniać </w:t>
+      </w:r>
+      <w:r>
+        <w:t>nabywcy</w:t>
+      </w:r>
+      <w:r>
+        <w:t xml:space="preserve"> możliwość utworzenia konta i zalogowania się na nim.</w:t>
+      </w:r>
+    </w:p>
+    <w:p>
+      <w:pPr>
+        <w:pStyle w:val="ListParagraph"/>
+        <w:numPr>
+          <w:ilvl w:val="0"/>
+          <w:numId w:val="12"/>
+        </w:numPr>
+      </w:pPr>
+      <w:r>
+        <w:t xml:space="preserve"> System powinien umożliwiać nabywcy przeszukiwanie, filtrowanie i przeglądanie oferty udostępnionych przez sprzedawców.</w:t>
+      </w:r>
+    </w:p>
+    <w:p>
+      <w:pPr>
+        <w:pStyle w:val="ListParagraph"/>
+        <w:numPr>
+          <w:ilvl w:val="0"/>
+          <w:numId w:val="12"/>
+        </w:numPr>
+      </w:pPr>
+      <w:r>
+        <w:t>System powinien umozliwiać nabywcy weryfikację poprawności danych sprzedającego.</w:t>
+      </w:r>
+    </w:p>
+    <w:p>
+      <w:pPr>
+        <w:pStyle w:val="ListParagraph"/>
+        <w:numPr>
+          <w:ilvl w:val="0"/>
+          <w:numId w:val="12"/>
+        </w:numPr>
+      </w:pPr>
+      <w:r>
+        <w:t>System powinien udostępniać możliwość nabywcy dodawania interesujących go ofert do „ulubionych”.</w:t>
+      </w:r>
+    </w:p>
+    <w:p>
+      <w:pPr>
+        <w:pStyle w:val="ListParagraph"/>
+        <w:numPr>
+          <w:ilvl w:val="0"/>
+          <w:numId w:val="3"/>
+        </w:numPr>
+        <w:rPr>
+          <w:b/>
+        </w:rPr>
+      </w:pPr>
+      <w:r>
+        <w:rPr>
+          <w:b/>
+        </w:rPr>
+        <w:t>Wymagania pozafunkcjonalne</w:t>
+      </w:r>
+    </w:p>
+    <w:p>
+      <w:bookmarkStart w:id="0" w:name="_GoBack"/>
+      <w:bookmarkEnd w:id="0"/>
+    </w:p>
     <w:sectPr>
-      <w:footerReference w:type="default" r:id="rId7"/>
+      <w:footerReference w:type="default" r:id="rId9"/>
       <w:pgSz w:w="11906" w:h="16838"/>
       <w:pgMar w:top="1417" w:right="1417" w:bottom="1417" w:left="1417" w:header="708" w:footer="708" w:gutter="0"/>
       <w:cols w:space="708"/>
@@ -1102,7 +1849,7 @@
 </file>
 
 <file path=word/endnotes.xml><?xml version="1.0" encoding="utf-8"?>
-<w:endnotes xmlns:wpc="http://schemas.microsoft.com/office/word/2010/wordprocessingCanvas" xmlns:cx="http://schemas.microsoft.com/office/drawing/2014/chartex" xmlns:cx1="http://schemas.microsoft.com/office/drawing/2015/9/8/chartex" xmlns:cx2="http://schemas.microsoft.com/office/drawing/2015/10/21/chartex" xmlns:cx3="http://schemas.microsoft.com/office/drawing/2016/5/9/chartex" xmlns:cx4="http://schemas.microsoft.com/office/drawing/2016/5/10/chartex" xmlns:cx5="http://schemas.microsoft.com/office/drawing/2016/5/11/chartex" xmlns:cx6="http://schemas.microsoft.com/office/drawing/2016/5/12/chartex" xmlns:cx7="http://schemas.microsoft.com/office/drawing/2016/5/13/chartex" xmlns:cx8="http://schemas.microsoft.com/office/drawing/2016/5/14/chartex" xmlns:mc="http://schemas.openxmlformats.org/markup-compatibility/2006" xmlns:aink="http://schemas.microsoft.com/office/drawing/2016/ink" xmlns:am3d="http://schemas.microsoft.com/office/drawing/2017/model3d" xmlns:o="urn:schemas-microsoft-com:office:office" xmlns:r="http://schemas.openxmlformats.org/officeDocument/2006/relationships" xmlns:m="http://schemas.openxmlformats.org/officeDocument/2006/math" xmlns:v="urn:schemas-microsoft-com:vml" xmlns:wp14="http://schemas.microsoft.com/office/word/2010/wordprocessingDrawing" xmlns:wp="http://schemas.openxmlformats.org/drawingml/2006/wordprocessingDrawing" xmlns:w10="urn:schemas-microsoft-com:office:word" xmlns:w="http://schemas.openxmlformats.org/wordprocessingml/2006/main" xmlns:w14="http://schemas.microsoft.com/office/word/2010/wordml" xmlns:w15="http://schemas.microsoft.com/office/word/2012/wordml" xmlns:w16cid="http://schemas.microsoft.com/office/word/2016/wordml/cid" xmlns:w16se="http://schemas.microsoft.com/office/word/2015/wordml/symex" xmlns:wpg="http://schemas.microsoft.com/office/word/2010/wordprocessingGroup" xmlns:wpi="http://schemas.microsoft.com/office/word/2010/wordprocessingInk" xmlns:wne="http://schemas.microsoft.com/office/word/2006/wordml" xmlns:wps="http://schemas.microsoft.com/office/word/2010/wordprocessingShape" mc:Ignorable="w14 w15 w16se w16cid wp14">
+<w:endnotes xmlns:wpc="http://schemas.microsoft.com/office/word/2010/wordprocessingCanvas" xmlns:mc="http://schemas.openxmlformats.org/markup-compatibility/2006" xmlns:o="urn:schemas-microsoft-com:office:office" xmlns:r="http://schemas.openxmlformats.org/officeDocument/2006/relationships" xmlns:m="http://schemas.openxmlformats.org/officeDocument/2006/math" xmlns:v="urn:schemas-microsoft-com:vml" xmlns:wp14="http://schemas.microsoft.com/office/word/2010/wordprocessingDrawing" xmlns:wp="http://schemas.openxmlformats.org/drawingml/2006/wordprocessingDrawing" xmlns:w10="urn:schemas-microsoft-com:office:word" xmlns:w="http://schemas.openxmlformats.org/wordprocessingml/2006/main" xmlns:w14="http://schemas.microsoft.com/office/word/2010/wordml" xmlns:wpg="http://schemas.microsoft.com/office/word/2010/wordprocessingGroup" xmlns:wpi="http://schemas.microsoft.com/office/word/2010/wordprocessingInk" xmlns:wne="http://schemas.microsoft.com/office/word/2006/wordml" xmlns:wps="http://schemas.microsoft.com/office/word/2010/wordprocessingShape" mc:Ignorable="w14 wp14">
   <w:endnote w:type="separator" w:id="-1">
     <w:p>
       <w:pPr>
@@ -1127,7 +1874,7 @@
 </file>
 
 <file path=word/footer1.xml><?xml version="1.0" encoding="utf-8"?>
-<w:ftr xmlns:wpc="http://schemas.microsoft.com/office/word/2010/wordprocessingCanvas" xmlns:cx="http://schemas.microsoft.com/office/drawing/2014/chartex" xmlns:cx1="http://schemas.microsoft.com/office/drawing/2015/9/8/chartex" xmlns:cx2="http://schemas.microsoft.com/office/drawing/2015/10/21/chartex" xmlns:cx3="http://schemas.microsoft.com/office/drawing/2016/5/9/chartex" xmlns:cx4="http://schemas.microsoft.com/office/drawing/2016/5/10/chartex" xmlns:cx5="http://schemas.microsoft.com/office/drawing/2016/5/11/chartex" xmlns:cx6="http://schemas.microsoft.com/office/drawing/2016/5/12/chartex" xmlns:cx7="http://schemas.microsoft.com/office/drawing/2016/5/13/chartex" xmlns:cx8="http://schemas.microsoft.com/office/drawing/2016/5/14/chartex" xmlns:mc="http://schemas.openxmlformats.org/markup-compatibility/2006" xmlns:aink="http://schemas.microsoft.com/office/drawing/2016/ink" xmlns:am3d="http://schemas.microsoft.com/office/drawing/2017/model3d" xmlns:o="urn:schemas-microsoft-com:office:office" xmlns:r="http://schemas.openxmlformats.org/officeDocument/2006/relationships" xmlns:m="http://schemas.openxmlformats.org/officeDocument/2006/math" xmlns:v="urn:schemas-microsoft-com:vml" xmlns:wp14="http://schemas.microsoft.com/office/word/2010/wordprocessingDrawing" xmlns:wp="http://schemas.openxmlformats.org/drawingml/2006/wordprocessingDrawing" xmlns:w10="urn:schemas-microsoft-com:office:word" xmlns:w="http://schemas.openxmlformats.org/wordprocessingml/2006/main" xmlns:w14="http://schemas.microsoft.com/office/word/2010/wordml" xmlns:w15="http://schemas.microsoft.com/office/word/2012/wordml" xmlns:w16cid="http://schemas.microsoft.com/office/word/2016/wordml/cid" xmlns:w16se="http://schemas.microsoft.com/office/word/2015/wordml/symex" xmlns:wpg="http://schemas.microsoft.com/office/word/2010/wordprocessingGroup" xmlns:wpi="http://schemas.microsoft.com/office/word/2010/wordprocessingInk" xmlns:wne="http://schemas.microsoft.com/office/word/2006/wordml" xmlns:wps="http://schemas.microsoft.com/office/word/2010/wordprocessingShape" mc:Ignorable="w14 w15 w16se w16cid wp14">
+<w:ftr xmlns:wpc="http://schemas.microsoft.com/office/word/2010/wordprocessingCanvas" xmlns:mc="http://schemas.openxmlformats.org/markup-compatibility/2006" xmlns:o="urn:schemas-microsoft-com:office:office" xmlns:r="http://schemas.openxmlformats.org/officeDocument/2006/relationships" xmlns:m="http://schemas.openxmlformats.org/officeDocument/2006/math" xmlns:v="urn:schemas-microsoft-com:vml" xmlns:wp14="http://schemas.microsoft.com/office/word/2010/wordprocessingDrawing" xmlns:wp="http://schemas.openxmlformats.org/drawingml/2006/wordprocessingDrawing" xmlns:w10="urn:schemas-microsoft-com:office:word" xmlns:w="http://schemas.openxmlformats.org/wordprocessingml/2006/main" xmlns:w14="http://schemas.microsoft.com/office/word/2010/wordml" xmlns:wpg="http://schemas.microsoft.com/office/word/2010/wordprocessingGroup" xmlns:wpi="http://schemas.microsoft.com/office/word/2010/wordprocessingInk" xmlns:wne="http://schemas.microsoft.com/office/word/2006/wordml" xmlns:wps="http://schemas.microsoft.com/office/word/2010/wordprocessingShape" mc:Ignorable="w14 wp14">
   <w:sdt>
     <w:sdtPr>
       <w:id w:val="-1464649831"/>
@@ -1136,11 +1883,10 @@
         <w:docPartUnique/>
       </w:docPartObj>
     </w:sdtPr>
-    <w:sdtEndPr/>
     <w:sdtContent>
       <w:p>
         <w:pPr>
-          <w:pStyle w:val="Stopka"/>
+          <w:pStyle w:val="Footer"/>
           <w:jc w:val="center"/>
         </w:pPr>
         <w:r>
@@ -1153,7 +1899,10 @@
           <w:fldChar w:fldCharType="separate"/>
         </w:r>
         <w:r>
-          <w:t>2</w:t>
+          <w:rPr>
+            <w:noProof/>
+          </w:rPr>
+          <w:t>5</w:t>
         </w:r>
         <w:r>
           <w:fldChar w:fldCharType="end"/>
@@ -1163,14 +1912,14 @@
   </w:sdt>
   <w:p>
     <w:pPr>
-      <w:pStyle w:val="Stopka"/>
+      <w:pStyle w:val="Footer"/>
     </w:pPr>
   </w:p>
 </w:ftr>
 </file>
 
 <file path=word/footnotes.xml><?xml version="1.0" encoding="utf-8"?>
-<w:footnotes xmlns:wpc="http://schemas.microsoft.com/office/word/2010/wordprocessingCanvas" xmlns:cx="http://schemas.microsoft.com/office/drawing/2014/chartex" xmlns:cx1="http://schemas.microsoft.com/office/drawing/2015/9/8/chartex" xmlns:cx2="http://schemas.microsoft.com/office/drawing/2015/10/21/chartex" xmlns:cx3="http://schemas.microsoft.com/office/drawing/2016/5/9/chartex" xmlns:cx4="http://schemas.microsoft.com/office/drawing/2016/5/10/chartex" xmlns:cx5="http://schemas.microsoft.com/office/drawing/2016/5/11/chartex" xmlns:cx6="http://schemas.microsoft.com/office/drawing/2016/5/12/chartex" xmlns:cx7="http://schemas.microsoft.com/office/drawing/2016/5/13/chartex" xmlns:cx8="http://schemas.microsoft.com/office/drawing/2016/5/14/chartex" xmlns:mc="http://schemas.openxmlformats.org/markup-compatibility/2006" xmlns:aink="http://schemas.microsoft.com/office/drawing/2016/ink" xmlns:am3d="http://schemas.microsoft.com/office/drawing/2017/model3d" xmlns:o="urn:schemas-microsoft-com:office:office" xmlns:r="http://schemas.openxmlformats.org/officeDocument/2006/relationships" xmlns:m="http://schemas.openxmlformats.org/officeDocument/2006/math" xmlns:v="urn:schemas-microsoft-com:vml" xmlns:wp14="http://schemas.microsoft.com/office/word/2010/wordprocessingDrawing" xmlns:wp="http://schemas.openxmlformats.org/drawingml/2006/wordprocessingDrawing" xmlns:w10="urn:schemas-microsoft-com:office:word" xmlns:w="http://schemas.openxmlformats.org/wordprocessingml/2006/main" xmlns:w14="http://schemas.microsoft.com/office/word/2010/wordml" xmlns:w15="http://schemas.microsoft.com/office/word/2012/wordml" xmlns:w16cid="http://schemas.microsoft.com/office/word/2016/wordml/cid" xmlns:w16se="http://schemas.microsoft.com/office/word/2015/wordml/symex" xmlns:wpg="http://schemas.microsoft.com/office/word/2010/wordprocessingGroup" xmlns:wpi="http://schemas.microsoft.com/office/word/2010/wordprocessingInk" xmlns:wne="http://schemas.microsoft.com/office/word/2006/wordml" xmlns:wps="http://schemas.microsoft.com/office/word/2010/wordprocessingShape" mc:Ignorable="w14 w15 w16se w16cid wp14">
+<w:footnotes xmlns:wpc="http://schemas.microsoft.com/office/word/2010/wordprocessingCanvas" xmlns:mc="http://schemas.openxmlformats.org/markup-compatibility/2006" xmlns:o="urn:schemas-microsoft-com:office:office" xmlns:r="http://schemas.openxmlformats.org/officeDocument/2006/relationships" xmlns:m="http://schemas.openxmlformats.org/officeDocument/2006/math" xmlns:v="urn:schemas-microsoft-com:vml" xmlns:wp14="http://schemas.microsoft.com/office/word/2010/wordprocessingDrawing" xmlns:wp="http://schemas.openxmlformats.org/drawingml/2006/wordprocessingDrawing" xmlns:w10="urn:schemas-microsoft-com:office:word" xmlns:w="http://schemas.openxmlformats.org/wordprocessingml/2006/main" xmlns:w14="http://schemas.microsoft.com/office/word/2010/wordml" xmlns:wpg="http://schemas.microsoft.com/office/word/2010/wordprocessingGroup" xmlns:wpi="http://schemas.microsoft.com/office/word/2010/wordprocessingInk" xmlns:wne="http://schemas.microsoft.com/office/word/2006/wordml" xmlns:wps="http://schemas.microsoft.com/office/word/2010/wordprocessingShape" mc:Ignorable="w14 wp14">
   <w:footnote w:type="separator" w:id="-1">
     <w:p>
       <w:pPr>
@@ -1195,8 +1944,121 @@
 </file>
 
 <file path=word/numbering.xml><?xml version="1.0" encoding="utf-8"?>
-<w:numbering xmlns:wpc="http://schemas.microsoft.com/office/word/2010/wordprocessingCanvas" xmlns:cx="http://schemas.microsoft.com/office/drawing/2014/chartex" xmlns:cx1="http://schemas.microsoft.com/office/drawing/2015/9/8/chartex" xmlns:cx2="http://schemas.microsoft.com/office/drawing/2015/10/21/chartex" xmlns:cx3="http://schemas.microsoft.com/office/drawing/2016/5/9/chartex" xmlns:cx4="http://schemas.microsoft.com/office/drawing/2016/5/10/chartex" xmlns:cx5="http://schemas.microsoft.com/office/drawing/2016/5/11/chartex" xmlns:cx6="http://schemas.microsoft.com/office/drawing/2016/5/12/chartex" xmlns:cx7="http://schemas.microsoft.com/office/drawing/2016/5/13/chartex" xmlns:cx8="http://schemas.microsoft.com/office/drawing/2016/5/14/chartex" xmlns:mc="http://schemas.openxmlformats.org/markup-compatibility/2006" xmlns:aink="http://schemas.microsoft.com/office/drawing/2016/ink" xmlns:am3d="http://schemas.microsoft.com/office/drawing/2017/model3d" xmlns:o="urn:schemas-microsoft-com:office:office" xmlns:r="http://schemas.openxmlformats.org/officeDocument/2006/relationships" xmlns:m="http://schemas.openxmlformats.org/officeDocument/2006/math" xmlns:v="urn:schemas-microsoft-com:vml" xmlns:wp14="http://schemas.microsoft.com/office/word/2010/wordprocessingDrawing" xmlns:wp="http://schemas.openxmlformats.org/drawingml/2006/wordprocessingDrawing" xmlns:w10="urn:schemas-microsoft-com:office:word" xmlns:w="http://schemas.openxmlformats.org/wordprocessingml/2006/main" xmlns:w14="http://schemas.microsoft.com/office/word/2010/wordml" xmlns:w15="http://schemas.microsoft.com/office/word/2012/wordml" xmlns:w16cid="http://schemas.microsoft.com/office/word/2016/wordml/cid" xmlns:w16se="http://schemas.microsoft.com/office/word/2015/wordml/symex" xmlns:wpg="http://schemas.microsoft.com/office/word/2010/wordprocessingGroup" xmlns:wpi="http://schemas.microsoft.com/office/word/2010/wordprocessingInk" xmlns:wne="http://schemas.microsoft.com/office/word/2006/wordml" xmlns:wps="http://schemas.microsoft.com/office/word/2010/wordprocessingShape" mc:Ignorable="w14 w15 w16se w16cid wp14">
-  <w:abstractNum w:abstractNumId="0" w15:restartNumberingAfterBreak="0">
+<w:numbering xmlns:wpc="http://schemas.microsoft.com/office/word/2010/wordprocessingCanvas" xmlns:mc="http://schemas.openxmlformats.org/markup-compatibility/2006" xmlns:o="urn:schemas-microsoft-com:office:office" xmlns:r="http://schemas.openxmlformats.org/officeDocument/2006/relationships" xmlns:m="http://schemas.openxmlformats.org/officeDocument/2006/math" xmlns:v="urn:schemas-microsoft-com:vml" xmlns:wp14="http://schemas.microsoft.com/office/word/2010/wordprocessingDrawing" xmlns:wp="http://schemas.openxmlformats.org/drawingml/2006/wordprocessingDrawing" xmlns:w10="urn:schemas-microsoft-com:office:word" xmlns:w="http://schemas.openxmlformats.org/wordprocessingml/2006/main" xmlns:w14="http://schemas.microsoft.com/office/word/2010/wordml" xmlns:wpg="http://schemas.microsoft.com/office/word/2010/wordprocessingGroup" xmlns:wpi="http://schemas.microsoft.com/office/word/2010/wordprocessingInk" xmlns:wne="http://schemas.microsoft.com/office/word/2006/wordml" xmlns:wps="http://schemas.microsoft.com/office/word/2010/wordprocessingShape" mc:Ignorable="w14 wp14">
+  <w:abstractNum w:abstractNumId="0">
+    <w:nsid w:val="0D995A81"/>
+    <w:multiLevelType w:val="hybridMultilevel"/>
+    <w:tmpl w:val="8E06016C"/>
+    <w:lvl w:ilvl="0" w:tplc="0415000B">
+      <w:start w:val="1"/>
+      <w:numFmt w:val="bullet"/>
+      <w:lvlText w:val=""/>
+      <w:lvlJc w:val="left"/>
+      <w:pPr>
+        <w:ind w:left="1944" w:hanging="360"/>
+      </w:pPr>
+      <w:rPr>
+        <w:rFonts w:ascii="Wingdings" w:hAnsi="Wingdings" w:hint="default"/>
+      </w:rPr>
+    </w:lvl>
+    <w:lvl w:ilvl="1" w:tplc="04150003" w:tentative="1">
+      <w:start w:val="1"/>
+      <w:numFmt w:val="bullet"/>
+      <w:lvlText w:val="o"/>
+      <w:lvlJc w:val="left"/>
+      <w:pPr>
+        <w:ind w:left="2664" w:hanging="360"/>
+      </w:pPr>
+      <w:rPr>
+        <w:rFonts w:ascii="Courier New" w:hAnsi="Courier New" w:cs="Courier New" w:hint="default"/>
+      </w:rPr>
+    </w:lvl>
+    <w:lvl w:ilvl="2" w:tplc="04150005" w:tentative="1">
+      <w:start w:val="1"/>
+      <w:numFmt w:val="bullet"/>
+      <w:lvlText w:val=""/>
+      <w:lvlJc w:val="left"/>
+      <w:pPr>
+        <w:ind w:left="3384" w:hanging="360"/>
+      </w:pPr>
+      <w:rPr>
+        <w:rFonts w:ascii="Wingdings" w:hAnsi="Wingdings" w:hint="default"/>
+      </w:rPr>
+    </w:lvl>
+    <w:lvl w:ilvl="3" w:tplc="04150001" w:tentative="1">
+      <w:start w:val="1"/>
+      <w:numFmt w:val="bullet"/>
+      <w:lvlText w:val=""/>
+      <w:lvlJc w:val="left"/>
+      <w:pPr>
+        <w:ind w:left="4104" w:hanging="360"/>
+      </w:pPr>
+      <w:rPr>
+        <w:rFonts w:ascii="Symbol" w:hAnsi="Symbol" w:hint="default"/>
+      </w:rPr>
+    </w:lvl>
+    <w:lvl w:ilvl="4" w:tplc="04150003" w:tentative="1">
+      <w:start w:val="1"/>
+      <w:numFmt w:val="bullet"/>
+      <w:lvlText w:val="o"/>
+      <w:lvlJc w:val="left"/>
+      <w:pPr>
+        <w:ind w:left="4824" w:hanging="360"/>
+      </w:pPr>
+      <w:rPr>
+        <w:rFonts w:ascii="Courier New" w:hAnsi="Courier New" w:cs="Courier New" w:hint="default"/>
+      </w:rPr>
+    </w:lvl>
+    <w:lvl w:ilvl="5" w:tplc="04150005" w:tentative="1">
+      <w:start w:val="1"/>
+      <w:numFmt w:val="bullet"/>
+      <w:lvlText w:val=""/>
+      <w:lvlJc w:val="left"/>
+      <w:pPr>
+        <w:ind w:left="5544" w:hanging="360"/>
+      </w:pPr>
+      <w:rPr>
+        <w:rFonts w:ascii="Wingdings" w:hAnsi="Wingdings" w:hint="default"/>
+      </w:rPr>
+    </w:lvl>
+    <w:lvl w:ilvl="6" w:tplc="04150001" w:tentative="1">
+      <w:start w:val="1"/>
+      <w:numFmt w:val="bullet"/>
+      <w:lvlText w:val=""/>
+      <w:lvlJc w:val="left"/>
+      <w:pPr>
+        <w:ind w:left="6264" w:hanging="360"/>
+      </w:pPr>
+      <w:rPr>
+        <w:rFonts w:ascii="Symbol" w:hAnsi="Symbol" w:hint="default"/>
+      </w:rPr>
+    </w:lvl>
+    <w:lvl w:ilvl="7" w:tplc="04150003" w:tentative="1">
+      <w:start w:val="1"/>
+      <w:numFmt w:val="bullet"/>
+      <w:lvlText w:val="o"/>
+      <w:lvlJc w:val="left"/>
+      <w:pPr>
+        <w:ind w:left="6984" w:hanging="360"/>
+      </w:pPr>
+      <w:rPr>
+        <w:rFonts w:ascii="Courier New" w:hAnsi="Courier New" w:cs="Courier New" w:hint="default"/>
+      </w:rPr>
+    </w:lvl>
+    <w:lvl w:ilvl="8" w:tplc="04150005" w:tentative="1">
+      <w:start w:val="1"/>
+      <w:numFmt w:val="bullet"/>
+      <w:lvlText w:val=""/>
+      <w:lvlJc w:val="left"/>
+      <w:pPr>
+        <w:ind w:left="7704" w:hanging="360"/>
+      </w:pPr>
+      <w:rPr>
+        <w:rFonts w:ascii="Wingdings" w:hAnsi="Wingdings" w:hint="default"/>
+      </w:rPr>
+    </w:lvl>
+  </w:abstractNum>
+  <w:abstractNum w:abstractNumId="1">
     <w:nsid w:val="14E672B7"/>
     <w:multiLevelType w:val="multilevel"/>
     <w:tmpl w:val="0415001F"/>
@@ -1282,7 +2144,7 @@
       </w:pPr>
     </w:lvl>
   </w:abstractNum>
-  <w:abstractNum w:abstractNumId="1" w15:restartNumberingAfterBreak="0">
+  <w:abstractNum w:abstractNumId="2">
     <w:nsid w:val="18A93FB3"/>
     <w:multiLevelType w:val="multilevel"/>
     <w:tmpl w:val="3C7E3C7A"/>
@@ -1372,7 +2234,120 @@
       </w:pPr>
     </w:lvl>
   </w:abstractNum>
-  <w:abstractNum w:abstractNumId="2" w15:restartNumberingAfterBreak="0">
+  <w:abstractNum w:abstractNumId="3">
+    <w:nsid w:val="40A77EDE"/>
+    <w:multiLevelType w:val="hybridMultilevel"/>
+    <w:tmpl w:val="7D325E92"/>
+    <w:lvl w:ilvl="0" w:tplc="04150001">
+      <w:start w:val="1"/>
+      <w:numFmt w:val="bullet"/>
+      <w:lvlText w:val=""/>
+      <w:lvlJc w:val="left"/>
+      <w:pPr>
+        <w:ind w:left="1512" w:hanging="360"/>
+      </w:pPr>
+      <w:rPr>
+        <w:rFonts w:ascii="Symbol" w:hAnsi="Symbol" w:hint="default"/>
+      </w:rPr>
+    </w:lvl>
+    <w:lvl w:ilvl="1" w:tplc="04150003" w:tentative="1">
+      <w:start w:val="1"/>
+      <w:numFmt w:val="bullet"/>
+      <w:lvlText w:val="o"/>
+      <w:lvlJc w:val="left"/>
+      <w:pPr>
+        <w:ind w:left="2232" w:hanging="360"/>
+      </w:pPr>
+      <w:rPr>
+        <w:rFonts w:ascii="Courier New" w:hAnsi="Courier New" w:cs="Courier New" w:hint="default"/>
+      </w:rPr>
+    </w:lvl>
+    <w:lvl w:ilvl="2" w:tplc="04150005" w:tentative="1">
+      <w:start w:val="1"/>
+      <w:numFmt w:val="bullet"/>
+      <w:lvlText w:val=""/>
+      <w:lvlJc w:val="left"/>
+      <w:pPr>
+        <w:ind w:left="2952" w:hanging="360"/>
+      </w:pPr>
+      <w:rPr>
+        <w:rFonts w:ascii="Wingdings" w:hAnsi="Wingdings" w:hint="default"/>
+      </w:rPr>
+    </w:lvl>
+    <w:lvl w:ilvl="3" w:tplc="04150001" w:tentative="1">
+      <w:start w:val="1"/>
+      <w:numFmt w:val="bullet"/>
+      <w:lvlText w:val=""/>
+      <w:lvlJc w:val="left"/>
+      <w:pPr>
+        <w:ind w:left="3672" w:hanging="360"/>
+      </w:pPr>
+      <w:rPr>
+        <w:rFonts w:ascii="Symbol" w:hAnsi="Symbol" w:hint="default"/>
+      </w:rPr>
+    </w:lvl>
+    <w:lvl w:ilvl="4" w:tplc="04150003" w:tentative="1">
+      <w:start w:val="1"/>
+      <w:numFmt w:val="bullet"/>
+      <w:lvlText w:val="o"/>
+      <w:lvlJc w:val="left"/>
+      <w:pPr>
+        <w:ind w:left="4392" w:hanging="360"/>
+      </w:pPr>
+      <w:rPr>
+        <w:rFonts w:ascii="Courier New" w:hAnsi="Courier New" w:cs="Courier New" w:hint="default"/>
+      </w:rPr>
+    </w:lvl>
+    <w:lvl w:ilvl="5" w:tplc="04150005" w:tentative="1">
+      <w:start w:val="1"/>
+      <w:numFmt w:val="bullet"/>
+      <w:lvlText w:val=""/>
+      <w:lvlJc w:val="left"/>
+      <w:pPr>
+        <w:ind w:left="5112" w:hanging="360"/>
+      </w:pPr>
+      <w:rPr>
+        <w:rFonts w:ascii="Wingdings" w:hAnsi="Wingdings" w:hint="default"/>
+      </w:rPr>
+    </w:lvl>
+    <w:lvl w:ilvl="6" w:tplc="04150001" w:tentative="1">
+      <w:start w:val="1"/>
+      <w:numFmt w:val="bullet"/>
+      <w:lvlText w:val=""/>
+      <w:lvlJc w:val="left"/>
+      <w:pPr>
+        <w:ind w:left="5832" w:hanging="360"/>
+      </w:pPr>
+      <w:rPr>
+        <w:rFonts w:ascii="Symbol" w:hAnsi="Symbol" w:hint="default"/>
+      </w:rPr>
+    </w:lvl>
+    <w:lvl w:ilvl="7" w:tplc="04150003" w:tentative="1">
+      <w:start w:val="1"/>
+      <w:numFmt w:val="bullet"/>
+      <w:lvlText w:val="o"/>
+      <w:lvlJc w:val="left"/>
+      <w:pPr>
+        <w:ind w:left="6552" w:hanging="360"/>
+      </w:pPr>
+      <w:rPr>
+        <w:rFonts w:ascii="Courier New" w:hAnsi="Courier New" w:cs="Courier New" w:hint="default"/>
+      </w:rPr>
+    </w:lvl>
+    <w:lvl w:ilvl="8" w:tplc="04150005" w:tentative="1">
+      <w:start w:val="1"/>
+      <w:numFmt w:val="bullet"/>
+      <w:lvlText w:val=""/>
+      <w:lvlJc w:val="left"/>
+      <w:pPr>
+        <w:ind w:left="7272" w:hanging="360"/>
+      </w:pPr>
+      <w:rPr>
+        <w:rFonts w:ascii="Wingdings" w:hAnsi="Wingdings" w:hint="default"/>
+      </w:rPr>
+    </w:lvl>
+  </w:abstractNum>
+  <w:abstractNum w:abstractNumId="4">
     <w:nsid w:val="40BA4E87"/>
     <w:multiLevelType w:val="hybridMultilevel"/>
     <w:tmpl w:val="D616BC30"/>
@@ -1485,7 +2460,346 @@
       </w:rPr>
     </w:lvl>
   </w:abstractNum>
-  <w:abstractNum w:abstractNumId="3" w15:restartNumberingAfterBreak="0">
+  <w:abstractNum w:abstractNumId="5">
+    <w:nsid w:val="4455241E"/>
+    <w:multiLevelType w:val="hybridMultilevel"/>
+    <w:tmpl w:val="821E500C"/>
+    <w:lvl w:ilvl="0" w:tplc="04150001">
+      <w:start w:val="1"/>
+      <w:numFmt w:val="bullet"/>
+      <w:lvlText w:val=""/>
+      <w:lvlJc w:val="left"/>
+      <w:pPr>
+        <w:ind w:left="1494" w:hanging="360"/>
+      </w:pPr>
+      <w:rPr>
+        <w:rFonts w:ascii="Symbol" w:hAnsi="Symbol" w:hint="default"/>
+      </w:rPr>
+    </w:lvl>
+    <w:lvl w:ilvl="1" w:tplc="04150003" w:tentative="1">
+      <w:start w:val="1"/>
+      <w:numFmt w:val="bullet"/>
+      <w:lvlText w:val="o"/>
+      <w:lvlJc w:val="left"/>
+      <w:pPr>
+        <w:ind w:left="2214" w:hanging="360"/>
+      </w:pPr>
+      <w:rPr>
+        <w:rFonts w:ascii="Courier New" w:hAnsi="Courier New" w:cs="Courier New" w:hint="default"/>
+      </w:rPr>
+    </w:lvl>
+    <w:lvl w:ilvl="2" w:tplc="04150005" w:tentative="1">
+      <w:start w:val="1"/>
+      <w:numFmt w:val="bullet"/>
+      <w:lvlText w:val=""/>
+      <w:lvlJc w:val="left"/>
+      <w:pPr>
+        <w:ind w:left="2934" w:hanging="360"/>
+      </w:pPr>
+      <w:rPr>
+        <w:rFonts w:ascii="Wingdings" w:hAnsi="Wingdings" w:hint="default"/>
+      </w:rPr>
+    </w:lvl>
+    <w:lvl w:ilvl="3" w:tplc="04150001" w:tentative="1">
+      <w:start w:val="1"/>
+      <w:numFmt w:val="bullet"/>
+      <w:lvlText w:val=""/>
+      <w:lvlJc w:val="left"/>
+      <w:pPr>
+        <w:ind w:left="3654" w:hanging="360"/>
+      </w:pPr>
+      <w:rPr>
+        <w:rFonts w:ascii="Symbol" w:hAnsi="Symbol" w:hint="default"/>
+      </w:rPr>
+    </w:lvl>
+    <w:lvl w:ilvl="4" w:tplc="04150003" w:tentative="1">
+      <w:start w:val="1"/>
+      <w:numFmt w:val="bullet"/>
+      <w:lvlText w:val="o"/>
+      <w:lvlJc w:val="left"/>
+      <w:pPr>
+        <w:ind w:left="4374" w:hanging="360"/>
+      </w:pPr>
+      <w:rPr>
+        <w:rFonts w:ascii="Courier New" w:hAnsi="Courier New" w:cs="Courier New" w:hint="default"/>
+      </w:rPr>
+    </w:lvl>
+    <w:lvl w:ilvl="5" w:tplc="04150005" w:tentative="1">
+      <w:start w:val="1"/>
+      <w:numFmt w:val="bullet"/>
+      <w:lvlText w:val=""/>
+      <w:lvlJc w:val="left"/>
+      <w:pPr>
+        <w:ind w:left="5094" w:hanging="360"/>
+      </w:pPr>
+      <w:rPr>
+        <w:rFonts w:ascii="Wingdings" w:hAnsi="Wingdings" w:hint="default"/>
+      </w:rPr>
+    </w:lvl>
+    <w:lvl w:ilvl="6" w:tplc="04150001" w:tentative="1">
+      <w:start w:val="1"/>
+      <w:numFmt w:val="bullet"/>
+      <w:lvlText w:val=""/>
+      <w:lvlJc w:val="left"/>
+      <w:pPr>
+        <w:ind w:left="5814" w:hanging="360"/>
+      </w:pPr>
+      <w:rPr>
+        <w:rFonts w:ascii="Symbol" w:hAnsi="Symbol" w:hint="default"/>
+      </w:rPr>
+    </w:lvl>
+    <w:lvl w:ilvl="7" w:tplc="04150003" w:tentative="1">
+      <w:start w:val="1"/>
+      <w:numFmt w:val="bullet"/>
+      <w:lvlText w:val="o"/>
+      <w:lvlJc w:val="left"/>
+      <w:pPr>
+        <w:ind w:left="6534" w:hanging="360"/>
+      </w:pPr>
+      <w:rPr>
+        <w:rFonts w:ascii="Courier New" w:hAnsi="Courier New" w:cs="Courier New" w:hint="default"/>
+      </w:rPr>
+    </w:lvl>
+    <w:lvl w:ilvl="8" w:tplc="04150005" w:tentative="1">
+      <w:start w:val="1"/>
+      <w:numFmt w:val="bullet"/>
+      <w:lvlText w:val=""/>
+      <w:lvlJc w:val="left"/>
+      <w:pPr>
+        <w:ind w:left="7254" w:hanging="360"/>
+      </w:pPr>
+      <w:rPr>
+        <w:rFonts w:ascii="Wingdings" w:hAnsi="Wingdings" w:hint="default"/>
+      </w:rPr>
+    </w:lvl>
+  </w:abstractNum>
+  <w:abstractNum w:abstractNumId="6">
+    <w:nsid w:val="47EB3B62"/>
+    <w:multiLevelType w:val="hybridMultilevel"/>
+    <w:tmpl w:val="D6F61D2E"/>
+    <w:lvl w:ilvl="0" w:tplc="0415000B">
+      <w:start w:val="1"/>
+      <w:numFmt w:val="bullet"/>
+      <w:lvlText w:val=""/>
+      <w:lvlJc w:val="left"/>
+      <w:pPr>
+        <w:ind w:left="2232" w:hanging="360"/>
+      </w:pPr>
+      <w:rPr>
+        <w:rFonts w:ascii="Wingdings" w:hAnsi="Wingdings" w:hint="default"/>
+      </w:rPr>
+    </w:lvl>
+    <w:lvl w:ilvl="1" w:tplc="04150003" w:tentative="1">
+      <w:start w:val="1"/>
+      <w:numFmt w:val="bullet"/>
+      <w:lvlText w:val="o"/>
+      <w:lvlJc w:val="left"/>
+      <w:pPr>
+        <w:ind w:left="2952" w:hanging="360"/>
+      </w:pPr>
+      <w:rPr>
+        <w:rFonts w:ascii="Courier New" w:hAnsi="Courier New" w:cs="Courier New" w:hint="default"/>
+      </w:rPr>
+    </w:lvl>
+    <w:lvl w:ilvl="2" w:tplc="04150005" w:tentative="1">
+      <w:start w:val="1"/>
+      <w:numFmt w:val="bullet"/>
+      <w:lvlText w:val=""/>
+      <w:lvlJc w:val="left"/>
+      <w:pPr>
+        <w:ind w:left="3672" w:hanging="360"/>
+      </w:pPr>
+      <w:rPr>
+        <w:rFonts w:ascii="Wingdings" w:hAnsi="Wingdings" w:hint="default"/>
+      </w:rPr>
+    </w:lvl>
+    <w:lvl w:ilvl="3" w:tplc="04150001" w:tentative="1">
+      <w:start w:val="1"/>
+      <w:numFmt w:val="bullet"/>
+      <w:lvlText w:val=""/>
+      <w:lvlJc w:val="left"/>
+      <w:pPr>
+        <w:ind w:left="4392" w:hanging="360"/>
+      </w:pPr>
+      <w:rPr>
+        <w:rFonts w:ascii="Symbol" w:hAnsi="Symbol" w:hint="default"/>
+      </w:rPr>
+    </w:lvl>
+    <w:lvl w:ilvl="4" w:tplc="04150003" w:tentative="1">
+      <w:start w:val="1"/>
+      <w:numFmt w:val="bullet"/>
+      <w:lvlText w:val="o"/>
+      <w:lvlJc w:val="left"/>
+      <w:pPr>
+        <w:ind w:left="5112" w:hanging="360"/>
+      </w:pPr>
+      <w:rPr>
+        <w:rFonts w:ascii="Courier New" w:hAnsi="Courier New" w:cs="Courier New" w:hint="default"/>
+      </w:rPr>
+    </w:lvl>
+    <w:lvl w:ilvl="5" w:tplc="04150005" w:tentative="1">
+      <w:start w:val="1"/>
+      <w:numFmt w:val="bullet"/>
+      <w:lvlText w:val=""/>
+      <w:lvlJc w:val="left"/>
+      <w:pPr>
+        <w:ind w:left="5832" w:hanging="360"/>
+      </w:pPr>
+      <w:rPr>
+        <w:rFonts w:ascii="Wingdings" w:hAnsi="Wingdings" w:hint="default"/>
+      </w:rPr>
+    </w:lvl>
+    <w:lvl w:ilvl="6" w:tplc="04150001" w:tentative="1">
+      <w:start w:val="1"/>
+      <w:numFmt w:val="bullet"/>
+      <w:lvlText w:val=""/>
+      <w:lvlJc w:val="left"/>
+      <w:pPr>
+        <w:ind w:left="6552" w:hanging="360"/>
+      </w:pPr>
+      <w:rPr>
+        <w:rFonts w:ascii="Symbol" w:hAnsi="Symbol" w:hint="default"/>
+      </w:rPr>
+    </w:lvl>
+    <w:lvl w:ilvl="7" w:tplc="04150003" w:tentative="1">
+      <w:start w:val="1"/>
+      <w:numFmt w:val="bullet"/>
+      <w:lvlText w:val="o"/>
+      <w:lvlJc w:val="left"/>
+      <w:pPr>
+        <w:ind w:left="7272" w:hanging="360"/>
+      </w:pPr>
+      <w:rPr>
+        <w:rFonts w:ascii="Courier New" w:hAnsi="Courier New" w:cs="Courier New" w:hint="default"/>
+      </w:rPr>
+    </w:lvl>
+    <w:lvl w:ilvl="8" w:tplc="04150005" w:tentative="1">
+      <w:start w:val="1"/>
+      <w:numFmt w:val="bullet"/>
+      <w:lvlText w:val=""/>
+      <w:lvlJc w:val="left"/>
+      <w:pPr>
+        <w:ind w:left="7992" w:hanging="360"/>
+      </w:pPr>
+      <w:rPr>
+        <w:rFonts w:ascii="Wingdings" w:hAnsi="Wingdings" w:hint="default"/>
+      </w:rPr>
+    </w:lvl>
+  </w:abstractNum>
+  <w:abstractNum w:abstractNumId="7">
+    <w:nsid w:val="4D502E1D"/>
+    <w:multiLevelType w:val="hybridMultilevel"/>
+    <w:tmpl w:val="ADBA349A"/>
+    <w:lvl w:ilvl="0" w:tplc="04150001">
+      <w:start w:val="1"/>
+      <w:numFmt w:val="bullet"/>
+      <w:lvlText w:val=""/>
+      <w:lvlJc w:val="left"/>
+      <w:pPr>
+        <w:ind w:left="1944" w:hanging="360"/>
+      </w:pPr>
+      <w:rPr>
+        <w:rFonts w:ascii="Symbol" w:hAnsi="Symbol" w:hint="default"/>
+      </w:rPr>
+    </w:lvl>
+    <w:lvl w:ilvl="1" w:tplc="04150003" w:tentative="1">
+      <w:start w:val="1"/>
+      <w:numFmt w:val="bullet"/>
+      <w:lvlText w:val="o"/>
+      <w:lvlJc w:val="left"/>
+      <w:pPr>
+        <w:ind w:left="2664" w:hanging="360"/>
+      </w:pPr>
+      <w:rPr>
+        <w:rFonts w:ascii="Courier New" w:hAnsi="Courier New" w:cs="Courier New" w:hint="default"/>
+      </w:rPr>
+    </w:lvl>
+    <w:lvl w:ilvl="2" w:tplc="04150005" w:tentative="1">
+      <w:start w:val="1"/>
+      <w:numFmt w:val="bullet"/>
+      <w:lvlText w:val=""/>
+      <w:lvlJc w:val="left"/>
+      <w:pPr>
+        <w:ind w:left="3384" w:hanging="360"/>
+      </w:pPr>
+      <w:rPr>
+        <w:rFonts w:ascii="Wingdings" w:hAnsi="Wingdings" w:hint="default"/>
+      </w:rPr>
+    </w:lvl>
+    <w:lvl w:ilvl="3" w:tplc="04150001" w:tentative="1">
+      <w:start w:val="1"/>
+      <w:numFmt w:val="bullet"/>
+      <w:lvlText w:val=""/>
+      <w:lvlJc w:val="left"/>
+      <w:pPr>
+        <w:ind w:left="4104" w:hanging="360"/>
+      </w:pPr>
+      <w:rPr>
+        <w:rFonts w:ascii="Symbol" w:hAnsi="Symbol" w:hint="default"/>
+      </w:rPr>
+    </w:lvl>
+    <w:lvl w:ilvl="4" w:tplc="04150003" w:tentative="1">
+      <w:start w:val="1"/>
+      <w:numFmt w:val="bullet"/>
+      <w:lvlText w:val="o"/>
+      <w:lvlJc w:val="left"/>
+      <w:pPr>
+        <w:ind w:left="4824" w:hanging="360"/>
+      </w:pPr>
+      <w:rPr>
+        <w:rFonts w:ascii="Courier New" w:hAnsi="Courier New" w:cs="Courier New" w:hint="default"/>
+      </w:rPr>
+    </w:lvl>
+    <w:lvl w:ilvl="5" w:tplc="04150005" w:tentative="1">
+      <w:start w:val="1"/>
+      <w:numFmt w:val="bullet"/>
+      <w:lvlText w:val=""/>
+      <w:lvlJc w:val="left"/>
+      <w:pPr>
+        <w:ind w:left="5544" w:hanging="360"/>
+      </w:pPr>
+      <w:rPr>
+        <w:rFonts w:ascii="Wingdings" w:hAnsi="Wingdings" w:hint="default"/>
+      </w:rPr>
+    </w:lvl>
+    <w:lvl w:ilvl="6" w:tplc="04150001" w:tentative="1">
+      <w:start w:val="1"/>
+      <w:numFmt w:val="bullet"/>
+      <w:lvlText w:val=""/>
+      <w:lvlJc w:val="left"/>
+      <w:pPr>
+        <w:ind w:left="6264" w:hanging="360"/>
+      </w:pPr>
+      <w:rPr>
+        <w:rFonts w:ascii="Symbol" w:hAnsi="Symbol" w:hint="default"/>
+      </w:rPr>
+    </w:lvl>
+    <w:lvl w:ilvl="7" w:tplc="04150003" w:tentative="1">
+      <w:start w:val="1"/>
+      <w:numFmt w:val="bullet"/>
+      <w:lvlText w:val="o"/>
+      <w:lvlJc w:val="left"/>
+      <w:pPr>
+        <w:ind w:left="6984" w:hanging="360"/>
+      </w:pPr>
+      <w:rPr>
+        <w:rFonts w:ascii="Courier New" w:hAnsi="Courier New" w:cs="Courier New" w:hint="default"/>
+      </w:rPr>
+    </w:lvl>
+    <w:lvl w:ilvl="8" w:tplc="04150005" w:tentative="1">
+      <w:start w:val="1"/>
+      <w:numFmt w:val="bullet"/>
+      <w:lvlText w:val=""/>
+      <w:lvlJc w:val="left"/>
+      <w:pPr>
+        <w:ind w:left="7704" w:hanging="360"/>
+      </w:pPr>
+      <w:rPr>
+        <w:rFonts w:ascii="Wingdings" w:hAnsi="Wingdings" w:hint="default"/>
+      </w:rPr>
+    </w:lvl>
+  </w:abstractNum>
+  <w:abstractNum w:abstractNumId="8">
     <w:nsid w:val="55BB3962"/>
     <w:multiLevelType w:val="multilevel"/>
     <w:tmpl w:val="26ACDE0A"/>
@@ -1579,7 +2893,120 @@
       </w:pPr>
     </w:lvl>
   </w:abstractNum>
-  <w:abstractNum w:abstractNumId="4" w15:restartNumberingAfterBreak="0">
+  <w:abstractNum w:abstractNumId="9">
+    <w:nsid w:val="574D6432"/>
+    <w:multiLevelType w:val="multilevel"/>
+    <w:tmpl w:val="04150021"/>
+    <w:lvl w:ilvl="0">
+      <w:start w:val="1"/>
+      <w:numFmt w:val="bullet"/>
+      <w:lvlText w:val=""/>
+      <w:lvlJc w:val="left"/>
+      <w:pPr>
+        <w:ind w:left="360" w:hanging="360"/>
+      </w:pPr>
+      <w:rPr>
+        <w:rFonts w:ascii="Wingdings" w:hAnsi="Wingdings" w:hint="default"/>
+      </w:rPr>
+    </w:lvl>
+    <w:lvl w:ilvl="1">
+      <w:start w:val="1"/>
+      <w:numFmt w:val="bullet"/>
+      <w:lvlText w:val=""/>
+      <w:lvlJc w:val="left"/>
+      <w:pPr>
+        <w:ind w:left="720" w:hanging="360"/>
+      </w:pPr>
+      <w:rPr>
+        <w:rFonts w:ascii="Wingdings" w:hAnsi="Wingdings" w:hint="default"/>
+      </w:rPr>
+    </w:lvl>
+    <w:lvl w:ilvl="2">
+      <w:start w:val="1"/>
+      <w:numFmt w:val="bullet"/>
+      <w:lvlText w:val=""/>
+      <w:lvlJc w:val="left"/>
+      <w:pPr>
+        <w:ind w:left="1080" w:hanging="360"/>
+      </w:pPr>
+      <w:rPr>
+        <w:rFonts w:ascii="Wingdings" w:hAnsi="Wingdings" w:hint="default"/>
+      </w:rPr>
+    </w:lvl>
+    <w:lvl w:ilvl="3">
+      <w:start w:val="1"/>
+      <w:numFmt w:val="bullet"/>
+      <w:lvlText w:val=""/>
+      <w:lvlJc w:val="left"/>
+      <w:pPr>
+        <w:ind w:left="1440" w:hanging="360"/>
+      </w:pPr>
+      <w:rPr>
+        <w:rFonts w:ascii="Symbol" w:hAnsi="Symbol" w:hint="default"/>
+      </w:rPr>
+    </w:lvl>
+    <w:lvl w:ilvl="4">
+      <w:start w:val="1"/>
+      <w:numFmt w:val="bullet"/>
+      <w:lvlText w:val=""/>
+      <w:lvlJc w:val="left"/>
+      <w:pPr>
+        <w:ind w:left="1800" w:hanging="360"/>
+      </w:pPr>
+      <w:rPr>
+        <w:rFonts w:ascii="Symbol" w:hAnsi="Symbol" w:hint="default"/>
+      </w:rPr>
+    </w:lvl>
+    <w:lvl w:ilvl="5">
+      <w:start w:val="1"/>
+      <w:numFmt w:val="bullet"/>
+      <w:lvlText w:val=""/>
+      <w:lvlJc w:val="left"/>
+      <w:pPr>
+        <w:ind w:left="2160" w:hanging="360"/>
+      </w:pPr>
+      <w:rPr>
+        <w:rFonts w:ascii="Wingdings" w:hAnsi="Wingdings" w:hint="default"/>
+      </w:rPr>
+    </w:lvl>
+    <w:lvl w:ilvl="6">
+      <w:start w:val="1"/>
+      <w:numFmt w:val="bullet"/>
+      <w:lvlText w:val=""/>
+      <w:lvlJc w:val="left"/>
+      <w:pPr>
+        <w:ind w:left="2520" w:hanging="360"/>
+      </w:pPr>
+      <w:rPr>
+        <w:rFonts w:ascii="Wingdings" w:hAnsi="Wingdings" w:hint="default"/>
+      </w:rPr>
+    </w:lvl>
+    <w:lvl w:ilvl="7">
+      <w:start w:val="1"/>
+      <w:numFmt w:val="bullet"/>
+      <w:lvlText w:val=""/>
+      <w:lvlJc w:val="left"/>
+      <w:pPr>
+        <w:ind w:left="2880" w:hanging="360"/>
+      </w:pPr>
+      <w:rPr>
+        <w:rFonts w:ascii="Symbol" w:hAnsi="Symbol" w:hint="default"/>
+      </w:rPr>
+    </w:lvl>
+    <w:lvl w:ilvl="8">
+      <w:start w:val="1"/>
+      <w:numFmt w:val="bullet"/>
+      <w:lvlText w:val=""/>
+      <w:lvlJc w:val="left"/>
+      <w:pPr>
+        <w:ind w:left="3240" w:hanging="360"/>
+      </w:pPr>
+      <w:rPr>
+        <w:rFonts w:ascii="Symbol" w:hAnsi="Symbol" w:hint="default"/>
+      </w:rPr>
+    </w:lvl>
+  </w:abstractNum>
+  <w:abstractNum w:abstractNumId="10">
     <w:nsid w:val="5F3A7253"/>
     <w:multiLevelType w:val="hybridMultilevel"/>
     <w:tmpl w:val="5B506622"/>
@@ -1668,26 +3095,160 @@
       </w:pPr>
     </w:lvl>
   </w:abstractNum>
+  <w:abstractNum w:abstractNumId="11">
+    <w:nsid w:val="68636B23"/>
+    <w:multiLevelType w:val="hybridMultilevel"/>
+    <w:tmpl w:val="BA2478A0"/>
+    <w:lvl w:ilvl="0" w:tplc="04150001">
+      <w:start w:val="1"/>
+      <w:numFmt w:val="bullet"/>
+      <w:lvlText w:val=""/>
+      <w:lvlJc w:val="left"/>
+      <w:pPr>
+        <w:ind w:left="1512" w:hanging="360"/>
+      </w:pPr>
+      <w:rPr>
+        <w:rFonts w:ascii="Symbol" w:hAnsi="Symbol" w:hint="default"/>
+      </w:rPr>
+    </w:lvl>
+    <w:lvl w:ilvl="1" w:tplc="04150003" w:tentative="1">
+      <w:start w:val="1"/>
+      <w:numFmt w:val="bullet"/>
+      <w:lvlText w:val="o"/>
+      <w:lvlJc w:val="left"/>
+      <w:pPr>
+        <w:ind w:left="2232" w:hanging="360"/>
+      </w:pPr>
+      <w:rPr>
+        <w:rFonts w:ascii="Courier New" w:hAnsi="Courier New" w:cs="Courier New" w:hint="default"/>
+      </w:rPr>
+    </w:lvl>
+    <w:lvl w:ilvl="2" w:tplc="04150005" w:tentative="1">
+      <w:start w:val="1"/>
+      <w:numFmt w:val="bullet"/>
+      <w:lvlText w:val=""/>
+      <w:lvlJc w:val="left"/>
+      <w:pPr>
+        <w:ind w:left="2952" w:hanging="360"/>
+      </w:pPr>
+      <w:rPr>
+        <w:rFonts w:ascii="Wingdings" w:hAnsi="Wingdings" w:hint="default"/>
+      </w:rPr>
+    </w:lvl>
+    <w:lvl w:ilvl="3" w:tplc="04150001" w:tentative="1">
+      <w:start w:val="1"/>
+      <w:numFmt w:val="bullet"/>
+      <w:lvlText w:val=""/>
+      <w:lvlJc w:val="left"/>
+      <w:pPr>
+        <w:ind w:left="3672" w:hanging="360"/>
+      </w:pPr>
+      <w:rPr>
+        <w:rFonts w:ascii="Symbol" w:hAnsi="Symbol" w:hint="default"/>
+      </w:rPr>
+    </w:lvl>
+    <w:lvl w:ilvl="4" w:tplc="04150003" w:tentative="1">
+      <w:start w:val="1"/>
+      <w:numFmt w:val="bullet"/>
+      <w:lvlText w:val="o"/>
+      <w:lvlJc w:val="left"/>
+      <w:pPr>
+        <w:ind w:left="4392" w:hanging="360"/>
+      </w:pPr>
+      <w:rPr>
+        <w:rFonts w:ascii="Courier New" w:hAnsi="Courier New" w:cs="Courier New" w:hint="default"/>
+      </w:rPr>
+    </w:lvl>
+    <w:lvl w:ilvl="5" w:tplc="04150005" w:tentative="1">
+      <w:start w:val="1"/>
+      <w:numFmt w:val="bullet"/>
+      <w:lvlText w:val=""/>
+      <w:lvlJc w:val="left"/>
+      <w:pPr>
+        <w:ind w:left="5112" w:hanging="360"/>
+      </w:pPr>
+      <w:rPr>
+        <w:rFonts w:ascii="Wingdings" w:hAnsi="Wingdings" w:hint="default"/>
+      </w:rPr>
+    </w:lvl>
+    <w:lvl w:ilvl="6" w:tplc="04150001" w:tentative="1">
+      <w:start w:val="1"/>
+      <w:numFmt w:val="bullet"/>
+      <w:lvlText w:val=""/>
+      <w:lvlJc w:val="left"/>
+      <w:pPr>
+        <w:ind w:left="5832" w:hanging="360"/>
+      </w:pPr>
+      <w:rPr>
+        <w:rFonts w:ascii="Symbol" w:hAnsi="Symbol" w:hint="default"/>
+      </w:rPr>
+    </w:lvl>
+    <w:lvl w:ilvl="7" w:tplc="04150003" w:tentative="1">
+      <w:start w:val="1"/>
+      <w:numFmt w:val="bullet"/>
+      <w:lvlText w:val="o"/>
+      <w:lvlJc w:val="left"/>
+      <w:pPr>
+        <w:ind w:left="6552" w:hanging="360"/>
+      </w:pPr>
+      <w:rPr>
+        <w:rFonts w:ascii="Courier New" w:hAnsi="Courier New" w:cs="Courier New" w:hint="default"/>
+      </w:rPr>
+    </w:lvl>
+    <w:lvl w:ilvl="8" w:tplc="04150005" w:tentative="1">
+      <w:start w:val="1"/>
+      <w:numFmt w:val="bullet"/>
+      <w:lvlText w:val=""/>
+      <w:lvlJc w:val="left"/>
+      <w:pPr>
+        <w:ind w:left="7272" w:hanging="360"/>
+      </w:pPr>
+      <w:rPr>
+        <w:rFonts w:ascii="Wingdings" w:hAnsi="Wingdings" w:hint="default"/>
+      </w:rPr>
+    </w:lvl>
+  </w:abstractNum>
   <w:num w:numId="1">
+    <w:abstractNumId w:val="10"/>
+  </w:num>
+  <w:num w:numId="2">
+    <w:abstractNumId w:val="2"/>
+  </w:num>
+  <w:num w:numId="3">
+    <w:abstractNumId w:val="8"/>
+  </w:num>
+  <w:num w:numId="4">
     <w:abstractNumId w:val="4"/>
   </w:num>
-  <w:num w:numId="2">
+  <w:num w:numId="5">
     <w:abstractNumId w:val="1"/>
   </w:num>
-  <w:num w:numId="3">
+  <w:num w:numId="6">
+    <w:abstractNumId w:val="11"/>
+  </w:num>
+  <w:num w:numId="7">
     <w:abstractNumId w:val="3"/>
   </w:num>
-  <w:num w:numId="4">
-    <w:abstractNumId w:val="2"/>
+  <w:num w:numId="8">
+    <w:abstractNumId w:val="9"/>
   </w:num>
-  <w:num w:numId="5">
+  <w:num w:numId="9">
+    <w:abstractNumId w:val="6"/>
+  </w:num>
+  <w:num w:numId="10">
     <w:abstractNumId w:val="0"/>
+  </w:num>
+  <w:num w:numId="11">
+    <w:abstractNumId w:val="7"/>
+  </w:num>
+  <w:num w:numId="12">
+    <w:abstractNumId w:val="5"/>
   </w:num>
 </w:numbering>
 </file>
 
 <file path=word/styles.xml><?xml version="1.0" encoding="utf-8"?>
-<w:styles xmlns:mc="http://schemas.openxmlformats.org/markup-compatibility/2006" xmlns:r="http://schemas.openxmlformats.org/officeDocument/2006/relationships" xmlns:w="http://schemas.openxmlformats.org/wordprocessingml/2006/main" xmlns:w14="http://schemas.microsoft.com/office/word/2010/wordml" xmlns:w15="http://schemas.microsoft.com/office/word/2012/wordml" xmlns:w16cid="http://schemas.microsoft.com/office/word/2016/wordml/cid" xmlns:w16se="http://schemas.microsoft.com/office/word/2015/wordml/symex" mc:Ignorable="w14 w15 w16se w16cid">
+<w:styles xmlns:mc="http://schemas.openxmlformats.org/markup-compatibility/2006" xmlns:r="http://schemas.openxmlformats.org/officeDocument/2006/relationships" xmlns:w="http://schemas.openxmlformats.org/wordprocessingml/2006/main" xmlns:w14="http://schemas.microsoft.com/office/word/2010/wordml" mc:Ignorable="w14">
   <w:docDefaults>
     <w:rPrDefault>
       <w:rPr>
@@ -1703,385 +3264,146 @@
       </w:pPr>
     </w:pPrDefault>
   </w:docDefaults>
-  <w:latentStyles w:defLockedState="0" w:defUIPriority="99" w:defSemiHidden="0" w:defUnhideWhenUsed="0" w:defQFormat="0" w:count="376">
-    <w:lsdException w:name="Normal" w:uiPriority="0" w:qFormat="1"/>
-    <w:lsdException w:name="heading 1" w:uiPriority="9" w:qFormat="1"/>
-    <w:lsdException w:name="heading 2" w:semiHidden="1" w:uiPriority="9" w:unhideWhenUsed="1" w:qFormat="1"/>
-    <w:lsdException w:name="heading 3" w:semiHidden="1" w:uiPriority="9" w:unhideWhenUsed="1" w:qFormat="1"/>
-    <w:lsdException w:name="heading 4" w:semiHidden="1" w:uiPriority="9" w:unhideWhenUsed="1" w:qFormat="1"/>
-    <w:lsdException w:name="heading 5" w:semiHidden="1" w:uiPriority="9" w:unhideWhenUsed="1" w:qFormat="1"/>
-    <w:lsdException w:name="heading 6" w:semiHidden="1" w:uiPriority="9" w:unhideWhenUsed="1" w:qFormat="1"/>
-    <w:lsdException w:name="heading 7" w:semiHidden="1" w:uiPriority="9" w:unhideWhenUsed="1" w:qFormat="1"/>
-    <w:lsdException w:name="heading 8" w:semiHidden="1" w:uiPriority="9" w:unhideWhenUsed="1" w:qFormat="1"/>
-    <w:lsdException w:name="heading 9" w:semiHidden="1" w:uiPriority="9" w:unhideWhenUsed="1" w:qFormat="1"/>
-    <w:lsdException w:name="index 1" w:semiHidden="1" w:unhideWhenUsed="1"/>
-    <w:lsdException w:name="index 2" w:semiHidden="1" w:unhideWhenUsed="1"/>
-    <w:lsdException w:name="index 3" w:semiHidden="1" w:unhideWhenUsed="1"/>
-    <w:lsdException w:name="index 4" w:semiHidden="1" w:unhideWhenUsed="1"/>
-    <w:lsdException w:name="index 5" w:semiHidden="1" w:unhideWhenUsed="1"/>
-    <w:lsdException w:name="index 6" w:semiHidden="1" w:unhideWhenUsed="1"/>
-    <w:lsdException w:name="index 7" w:semiHidden="1" w:unhideWhenUsed="1"/>
-    <w:lsdException w:name="index 8" w:semiHidden="1" w:unhideWhenUsed="1"/>
-    <w:lsdException w:name="index 9" w:semiHidden="1" w:unhideWhenUsed="1"/>
-    <w:lsdException w:name="toc 1" w:semiHidden="1" w:uiPriority="39" w:unhideWhenUsed="1"/>
-    <w:lsdException w:name="toc 2" w:semiHidden="1" w:uiPriority="39" w:unhideWhenUsed="1"/>
-    <w:lsdException w:name="toc 3" w:semiHidden="1" w:uiPriority="39" w:unhideWhenUsed="1"/>
-    <w:lsdException w:name="toc 4" w:semiHidden="1" w:uiPriority="39" w:unhideWhenUsed="1"/>
-    <w:lsdException w:name="toc 5" w:semiHidden="1" w:uiPriority="39" w:unhideWhenUsed="1"/>
-    <w:lsdException w:name="toc 6" w:semiHidden="1" w:uiPriority="39" w:unhideWhenUsed="1"/>
-    <w:lsdException w:name="toc 7" w:semiHidden="1" w:uiPriority="39" w:unhideWhenUsed="1"/>
-    <w:lsdException w:name="toc 8" w:semiHidden="1" w:uiPriority="39" w:unhideWhenUsed="1"/>
-    <w:lsdException w:name="toc 9" w:semiHidden="1" w:uiPriority="39" w:unhideWhenUsed="1"/>
-    <w:lsdException w:name="Normal Indent" w:semiHidden="1" w:unhideWhenUsed="1"/>
-    <w:lsdException w:name="footnote text" w:semiHidden="1" w:unhideWhenUsed="1"/>
-    <w:lsdException w:name="annotation text" w:semiHidden="1" w:unhideWhenUsed="1"/>
-    <w:lsdException w:name="header" w:semiHidden="1" w:unhideWhenUsed="1"/>
-    <w:lsdException w:name="footer" w:semiHidden="1" w:unhideWhenUsed="1"/>
-    <w:lsdException w:name="index heading" w:semiHidden="1" w:unhideWhenUsed="1"/>
-    <w:lsdException w:name="caption" w:semiHidden="1" w:uiPriority="35" w:unhideWhenUsed="1" w:qFormat="1"/>
-    <w:lsdException w:name="table of figures" w:semiHidden="1" w:unhideWhenUsed="1"/>
-    <w:lsdException w:name="envelope address" w:semiHidden="1" w:unhideWhenUsed="1"/>
-    <w:lsdException w:name="envelope return" w:semiHidden="1" w:unhideWhenUsed="1"/>
-    <w:lsdException w:name="footnote reference" w:semiHidden="1" w:unhideWhenUsed="1"/>
-    <w:lsdException w:name="annotation reference" w:semiHidden="1" w:unhideWhenUsed="1"/>
-    <w:lsdException w:name="line number" w:semiHidden="1" w:unhideWhenUsed="1"/>
-    <w:lsdException w:name="page number" w:semiHidden="1" w:unhideWhenUsed="1"/>
-    <w:lsdException w:name="endnote reference" w:semiHidden="1" w:unhideWhenUsed="1"/>
-    <w:lsdException w:name="endnote text" w:semiHidden="1" w:unhideWhenUsed="1"/>
-    <w:lsdException w:name="table of authorities" w:semiHidden="1" w:unhideWhenUsed="1"/>
-    <w:lsdException w:name="macro" w:semiHidden="1" w:unhideWhenUsed="1"/>
-    <w:lsdException w:name="toa heading" w:semiHidden="1" w:unhideWhenUsed="1"/>
-    <w:lsdException w:name="List" w:semiHidden="1" w:unhideWhenUsed="1"/>
-    <w:lsdException w:name="List Bullet" w:semiHidden="1" w:unhideWhenUsed="1"/>
-    <w:lsdException w:name="List Number" w:semiHidden="1" w:unhideWhenUsed="1"/>
-    <w:lsdException w:name="List 2" w:semiHidden="1" w:unhideWhenUsed="1"/>
-    <w:lsdException w:name="List 3" w:semiHidden="1" w:unhideWhenUsed="1"/>
-    <w:lsdException w:name="List 4" w:semiHidden="1" w:unhideWhenUsed="1"/>
-    <w:lsdException w:name="List 5" w:semiHidden="1" w:unhideWhenUsed="1"/>
-    <w:lsdException w:name="List Bullet 2" w:semiHidden="1" w:unhideWhenUsed="1"/>
-    <w:lsdException w:name="List Bullet 3" w:semiHidden="1" w:unhideWhenUsed="1"/>
-    <w:lsdException w:name="List Bullet 4" w:semiHidden="1" w:unhideWhenUsed="1"/>
-    <w:lsdException w:name="List Bullet 5" w:semiHidden="1" w:unhideWhenUsed="1"/>
-    <w:lsdException w:name="List Number 2" w:semiHidden="1" w:unhideWhenUsed="1"/>
-    <w:lsdException w:name="List Number 3" w:semiHidden="1" w:unhideWhenUsed="1"/>
-    <w:lsdException w:name="List Number 4" w:semiHidden="1" w:unhideWhenUsed="1"/>
-    <w:lsdException w:name="List Number 5" w:semiHidden="1" w:unhideWhenUsed="1"/>
-    <w:lsdException w:name="Title" w:uiPriority="10" w:qFormat="1"/>
-    <w:lsdException w:name="Closing" w:semiHidden="1" w:unhideWhenUsed="1"/>
-    <w:lsdException w:name="Signature" w:semiHidden="1" w:unhideWhenUsed="1"/>
-    <w:lsdException w:name="Default Paragraph Font" w:semiHidden="1" w:uiPriority="1" w:unhideWhenUsed="1"/>
-    <w:lsdException w:name="Body Text" w:semiHidden="1" w:unhideWhenUsed="1"/>
-    <w:lsdException w:name="Body Text Indent" w:semiHidden="1" w:unhideWhenUsed="1"/>
-    <w:lsdException w:name="List Continue" w:semiHidden="1" w:unhideWhenUsed="1"/>
-    <w:lsdException w:name="List Continue 2" w:semiHidden="1" w:unhideWhenUsed="1"/>
-    <w:lsdException w:name="List Continue 3" w:semiHidden="1" w:unhideWhenUsed="1"/>
-    <w:lsdException w:name="List Continue 4" w:semiHidden="1" w:unhideWhenUsed="1"/>
-    <w:lsdException w:name="List Continue 5" w:semiHidden="1" w:unhideWhenUsed="1"/>
-    <w:lsdException w:name="Message Header" w:semiHidden="1" w:unhideWhenUsed="1"/>
-    <w:lsdException w:name="Subtitle" w:uiPriority="11" w:qFormat="1"/>
-    <w:lsdException w:name="Salutation" w:semiHidden="1" w:unhideWhenUsed="1"/>
-    <w:lsdException w:name="Date" w:semiHidden="1" w:unhideWhenUsed="1"/>
-    <w:lsdException w:name="Body Text First Indent" w:semiHidden="1" w:unhideWhenUsed="1"/>
-    <w:lsdException w:name="Body Text First Indent 2" w:semiHidden="1" w:unhideWhenUsed="1"/>
-    <w:lsdException w:name="Note Heading" w:semiHidden="1" w:unhideWhenUsed="1"/>
-    <w:lsdException w:name="Body Text 2" w:semiHidden="1" w:unhideWhenUsed="1"/>
-    <w:lsdException w:name="Body Text 3" w:semiHidden="1" w:unhideWhenUsed="1"/>
-    <w:lsdException w:name="Body Text Indent 2" w:semiHidden="1" w:unhideWhenUsed="1"/>
-    <w:lsdException w:name="Body Text Indent 3" w:semiHidden="1" w:unhideWhenUsed="1"/>
-    <w:lsdException w:name="Block Text" w:semiHidden="1" w:unhideWhenUsed="1"/>
-    <w:lsdException w:name="Hyperlink" w:semiHidden="1" w:unhideWhenUsed="1"/>
-    <w:lsdException w:name="FollowedHyperlink" w:semiHidden="1" w:unhideWhenUsed="1"/>
-    <w:lsdException w:name="Strong" w:uiPriority="22" w:qFormat="1"/>
-    <w:lsdException w:name="Emphasis" w:uiPriority="20" w:qFormat="1"/>
-    <w:lsdException w:name="Document Map" w:semiHidden="1" w:unhideWhenUsed="1"/>
-    <w:lsdException w:name="Plain Text" w:semiHidden="1" w:unhideWhenUsed="1"/>
-    <w:lsdException w:name="E-mail Signature" w:semiHidden="1" w:unhideWhenUsed="1"/>
-    <w:lsdException w:name="HTML Top of Form" w:semiHidden="1" w:unhideWhenUsed="1"/>
-    <w:lsdException w:name="HTML Bottom of Form" w:semiHidden="1" w:unhideWhenUsed="1"/>
-    <w:lsdException w:name="Normal (Web)" w:semiHidden="1" w:unhideWhenUsed="1"/>
-    <w:lsdException w:name="HTML Acronym" w:semiHidden="1" w:unhideWhenUsed="1"/>
-    <w:lsdException w:name="HTML Address" w:semiHidden="1" w:unhideWhenUsed="1"/>
-    <w:lsdException w:name="HTML Cite" w:semiHidden="1" w:unhideWhenUsed="1"/>
-    <w:lsdException w:name="HTML Code" w:semiHidden="1" w:unhideWhenUsed="1"/>
-    <w:lsdException w:name="HTML Definition" w:semiHidden="1" w:unhideWhenUsed="1"/>
-    <w:lsdException w:name="HTML Keyboard" w:semiHidden="1" w:unhideWhenUsed="1"/>
-    <w:lsdException w:name="HTML Preformatted" w:semiHidden="1" w:unhideWhenUsed="1"/>
-    <w:lsdException w:name="HTML Sample" w:semiHidden="1" w:unhideWhenUsed="1"/>
-    <w:lsdException w:name="HTML Typewriter" w:semiHidden="1" w:unhideWhenUsed="1"/>
-    <w:lsdException w:name="HTML Variable" w:semiHidden="1" w:unhideWhenUsed="1"/>
-    <w:lsdException w:name="Normal Table" w:semiHidden="1" w:unhideWhenUsed="1"/>
-    <w:lsdException w:name="annotation subject" w:semiHidden="1" w:unhideWhenUsed="1"/>
-    <w:lsdException w:name="No List" w:semiHidden="1" w:unhideWhenUsed="1"/>
-    <w:lsdException w:name="Outline List 1" w:semiHidden="1" w:unhideWhenUsed="1"/>
-    <w:lsdException w:name="Outline List 2" w:semiHidden="1" w:unhideWhenUsed="1"/>
-    <w:lsdException w:name="Outline List 3" w:semiHidden="1" w:unhideWhenUsed="1"/>
-    <w:lsdException w:name="Table Simple 1" w:semiHidden="1" w:unhideWhenUsed="1"/>
-    <w:lsdException w:name="Table Simple 2" w:semiHidden="1" w:unhideWhenUsed="1"/>
-    <w:lsdException w:name="Table Simple 3" w:semiHidden="1" w:unhideWhenUsed="1"/>
-    <w:lsdException w:name="Table Classic 1" w:semiHidden="1" w:unhideWhenUsed="1"/>
-    <w:lsdException w:name="Table Classic 2" w:semiHidden="1" w:unhideWhenUsed="1"/>
-    <w:lsdException w:name="Table Classic 3" w:semiHidden="1" w:unhideWhenUsed="1"/>
-    <w:lsdException w:name="Table Classic 4" w:semiHidden="1" w:unhideWhenUsed="1"/>
-    <w:lsdException w:name="Table Colorful 1" w:semiHidden="1" w:unhideWhenUsed="1"/>
-    <w:lsdException w:name="Table Colorful 2" w:semiHidden="1" w:unhideWhenUsed="1"/>
-    <w:lsdException w:name="Table Colorful 3" w:semiHidden="1" w:unhideWhenUsed="1"/>
-    <w:lsdException w:name="Table Columns 1" w:semiHidden="1" w:unhideWhenUsed="1"/>
-    <w:lsdException w:name="Table Columns 2" w:semiHidden="1" w:unhideWhenUsed="1"/>
-    <w:lsdException w:name="Table Columns 3" w:semiHidden="1" w:unhideWhenUsed="1"/>
-    <w:lsdException w:name="Table Columns 4" w:semiHidden="1" w:unhideWhenUsed="1"/>
-    <w:lsdException w:name="Table Columns 5" w:semiHidden="1" w:unhideWhenUsed="1"/>
-    <w:lsdException w:name="Table Grid 1" w:semiHidden="1" w:unhideWhenUsed="1"/>
-    <w:lsdException w:name="Table Grid 2" w:semiHidden="1" w:unhideWhenUsed="1"/>
-    <w:lsdException w:name="Table Grid 3" w:semiHidden="1" w:unhideWhenUsed="1"/>
-    <w:lsdException w:name="Table Grid 4" w:semiHidden="1" w:unhideWhenUsed="1"/>
-    <w:lsdException w:name="Table Grid 5" w:semiHidden="1" w:unhideWhenUsed="1"/>
-    <w:lsdException w:name="Table Grid 6" w:semiHidden="1" w:unhideWhenUsed="1"/>
-    <w:lsdException w:name="Table Grid 7" w:semiHidden="1" w:unhideWhenUsed="1"/>
-    <w:lsdException w:name="Table Grid 8" w:semiHidden="1" w:unhideWhenUsed="1"/>
-    <w:lsdException w:name="Table List 1" w:semiHidden="1" w:unhideWhenUsed="1"/>
-    <w:lsdException w:name="Table List 2" w:semiHidden="1" w:unhideWhenUsed="1"/>
-    <w:lsdException w:name="Table List 3" w:semiHidden="1" w:unhideWhenUsed="1"/>
-    <w:lsdException w:name="Table List 4" w:semiHidden="1" w:unhideWhenUsed="1"/>
-    <w:lsdException w:name="Table List 5" w:semiHidden="1" w:unhideWhenUsed="1"/>
-    <w:lsdException w:name="Table List 6" w:semiHidden="1" w:unhideWhenUsed="1"/>
-    <w:lsdException w:name="Table List 7" w:semiHidden="1" w:unhideWhenUsed="1"/>
-    <w:lsdException w:name="Table List 8" w:semiHidden="1" w:unhideWhenUsed="1"/>
-    <w:lsdException w:name="Table 3D effects 1" w:semiHidden="1" w:unhideWhenUsed="1"/>
-    <w:lsdException w:name="Table 3D effects 2" w:semiHidden="1" w:unhideWhenUsed="1"/>
-    <w:lsdException w:name="Table 3D effects 3" w:semiHidden="1" w:unhideWhenUsed="1"/>
-    <w:lsdException w:name="Table Contemporary" w:semiHidden="1" w:unhideWhenUsed="1"/>
-    <w:lsdException w:name="Table Elegant" w:semiHidden="1" w:unhideWhenUsed="1"/>
-    <w:lsdException w:name="Table Professional" w:semiHidden="1" w:unhideWhenUsed="1"/>
-    <w:lsdException w:name="Table Subtle 1" w:semiHidden="1" w:unhideWhenUsed="1"/>
-    <w:lsdException w:name="Table Subtle 2" w:semiHidden="1" w:unhideWhenUsed="1"/>
-    <w:lsdException w:name="Table Web 1" w:semiHidden="1" w:unhideWhenUsed="1"/>
-    <w:lsdException w:name="Table Web 2" w:semiHidden="1" w:unhideWhenUsed="1"/>
-    <w:lsdException w:name="Table Web 3" w:semiHidden="1" w:unhideWhenUsed="1"/>
-    <w:lsdException w:name="Balloon Text" w:semiHidden="1" w:unhideWhenUsed="1"/>
-    <w:lsdException w:name="Table Grid" w:uiPriority="39"/>
-    <w:lsdException w:name="Table Theme" w:semiHidden="1" w:unhideWhenUsed="1"/>
-    <w:lsdException w:name="Placeholder Text" w:semiHidden="1"/>
-    <w:lsdException w:name="No Spacing" w:uiPriority="1" w:qFormat="1"/>
-    <w:lsdException w:name="Light Shading" w:uiPriority="60"/>
-    <w:lsdException w:name="Light List" w:uiPriority="61"/>
-    <w:lsdException w:name="Light Grid" w:uiPriority="62"/>
-    <w:lsdException w:name="Medium Shading 1" w:uiPriority="63"/>
-    <w:lsdException w:name="Medium Shading 2" w:uiPriority="64"/>
-    <w:lsdException w:name="Medium List 1" w:uiPriority="65"/>
-    <w:lsdException w:name="Medium List 2" w:uiPriority="66"/>
-    <w:lsdException w:name="Medium Grid 1" w:uiPriority="67"/>
-    <w:lsdException w:name="Medium Grid 2" w:uiPriority="68"/>
-    <w:lsdException w:name="Medium Grid 3" w:uiPriority="69"/>
-    <w:lsdException w:name="Dark List" w:uiPriority="70"/>
-    <w:lsdException w:name="Colorful Shading" w:uiPriority="71"/>
-    <w:lsdException w:name="Colorful List" w:uiPriority="72"/>
-    <w:lsdException w:name="Colorful Grid" w:uiPriority="73"/>
-    <w:lsdException w:name="Light Shading Accent 1" w:uiPriority="60"/>
-    <w:lsdException w:name="Light List Accent 1" w:uiPriority="61"/>
-    <w:lsdException w:name="Light Grid Accent 1" w:uiPriority="62"/>
-    <w:lsdException w:name="Medium Shading 1 Accent 1" w:uiPriority="63"/>
-    <w:lsdException w:name="Medium Shading 2 Accent 1" w:uiPriority="64"/>
-    <w:lsdException w:name="Medium List 1 Accent 1" w:uiPriority="65"/>
-    <w:lsdException w:name="Revision" w:semiHidden="1"/>
-    <w:lsdException w:name="List Paragraph" w:uiPriority="34" w:qFormat="1"/>
-    <w:lsdException w:name="Quote" w:uiPriority="29" w:qFormat="1"/>
-    <w:lsdException w:name="Intense Quote" w:uiPriority="30" w:qFormat="1"/>
-    <w:lsdException w:name="Medium List 2 Accent 1" w:uiPriority="66"/>
-    <w:lsdException w:name="Medium Grid 1 Accent 1" w:uiPriority="67"/>
-    <w:lsdException w:name="Medium Grid 2 Accent 1" w:uiPriority="68"/>
-    <w:lsdException w:name="Medium Grid 3 Accent 1" w:uiPriority="69"/>
-    <w:lsdException w:name="Dark List Accent 1" w:uiPriority="70"/>
-    <w:lsdException w:name="Colorful Shading Accent 1" w:uiPriority="71"/>
-    <w:lsdException w:name="Colorful List Accent 1" w:uiPriority="72"/>
-    <w:lsdException w:name="Colorful Grid Accent 1" w:uiPriority="73"/>
-    <w:lsdException w:name="Light Shading Accent 2" w:uiPriority="60"/>
-    <w:lsdException w:name="Light List Accent 2" w:uiPriority="61"/>
-    <w:lsdException w:name="Light Grid Accent 2" w:uiPriority="62"/>
-    <w:lsdException w:name="Medium Shading 1 Accent 2" w:uiPriority="63"/>
-    <w:lsdException w:name="Medium Shading 2 Accent 2" w:uiPriority="64"/>
-    <w:lsdException w:name="Medium List 1 Accent 2" w:uiPriority="65"/>
-    <w:lsdException w:name="Medium List 2 Accent 2" w:uiPriority="66"/>
-    <w:lsdException w:name="Medium Grid 1 Accent 2" w:uiPriority="67"/>
-    <w:lsdException w:name="Medium Grid 2 Accent 2" w:uiPriority="68"/>
-    <w:lsdException w:name="Medium Grid 3 Accent 2" w:uiPriority="69"/>
-    <w:lsdException w:name="Dark List Accent 2" w:uiPriority="70"/>
-    <w:lsdException w:name="Colorful Shading Accent 2" w:uiPriority="71"/>
-    <w:lsdException w:name="Colorful List Accent 2" w:uiPriority="72"/>
-    <w:lsdException w:name="Colorful Grid Accent 2" w:uiPriority="73"/>
-    <w:lsdException w:name="Light Shading Accent 3" w:uiPriority="60"/>
-    <w:lsdException w:name="Light List Accent 3" w:uiPriority="61"/>
-    <w:lsdException w:name="Light Grid Accent 3" w:uiPriority="62"/>
-    <w:lsdException w:name="Medium Shading 1 Accent 3" w:uiPriority="63"/>
-    <w:lsdException w:name="Medium Shading 2 Accent 3" w:uiPriority="64"/>
-    <w:lsdException w:name="Medium List 1 Accent 3" w:uiPriority="65"/>
-    <w:lsdException w:name="Medium List 2 Accent 3" w:uiPriority="66"/>
-    <w:lsdException w:name="Medium Grid 1 Accent 3" w:uiPriority="67"/>
-    <w:lsdException w:name="Medium Grid 2 Accent 3" w:uiPriority="68"/>
-    <w:lsdException w:name="Medium Grid 3 Accent 3" w:uiPriority="69"/>
-    <w:lsdException w:name="Dark List Accent 3" w:uiPriority="70"/>
-    <w:lsdException w:name="Colorful Shading Accent 3" w:uiPriority="71"/>
-    <w:lsdException w:name="Colorful List Accent 3" w:uiPriority="72"/>
-    <w:lsdException w:name="Colorful Grid Accent 3" w:uiPriority="73"/>
-    <w:lsdException w:name="Light Shading Accent 4" w:uiPriority="60"/>
-    <w:lsdException w:name="Light List Accent 4" w:uiPriority="61"/>
-    <w:lsdException w:name="Light Grid Accent 4" w:uiPriority="62"/>
-    <w:lsdException w:name="Medium Shading 1 Accent 4" w:uiPriority="63"/>
-    <w:lsdException w:name="Medium Shading 2 Accent 4" w:uiPriority="64"/>
-    <w:lsdException w:name="Medium List 1 Accent 4" w:uiPriority="65"/>
-    <w:lsdException w:name="Medium List 2 Accent 4" w:uiPriority="66"/>
-    <w:lsdException w:name="Medium Grid 1 Accent 4" w:uiPriority="67"/>
-    <w:lsdException w:name="Medium Grid 2 Accent 4" w:uiPriority="68"/>
-    <w:lsdException w:name="Medium Grid 3 Accent 4" w:uiPriority="69"/>
-    <w:lsdException w:name="Dark List Accent 4" w:uiPriority="70"/>
-    <w:lsdException w:name="Colorful Shading Accent 4" w:uiPriority="71"/>
-    <w:lsdException w:name="Colorful List Accent 4" w:uiPriority="72"/>
-    <w:lsdException w:name="Colorful Grid Accent 4" w:uiPriority="73"/>
-    <w:lsdException w:name="Light Shading Accent 5" w:uiPriority="60"/>
-    <w:lsdException w:name="Light List Accent 5" w:uiPriority="61"/>
-    <w:lsdException w:name="Light Grid Accent 5" w:uiPriority="62"/>
-    <w:lsdException w:name="Medium Shading 1 Accent 5" w:uiPriority="63"/>
-    <w:lsdException w:name="Medium Shading 2 Accent 5" w:uiPriority="64"/>
-    <w:lsdException w:name="Medium List 1 Accent 5" w:uiPriority="65"/>
-    <w:lsdException w:name="Medium List 2 Accent 5" w:uiPriority="66"/>
-    <w:lsdException w:name="Medium Grid 1 Accent 5" w:uiPriority="67"/>
-    <w:lsdException w:name="Medium Grid 2 Accent 5" w:uiPriority="68"/>
-    <w:lsdException w:name="Medium Grid 3 Accent 5" w:uiPriority="69"/>
-    <w:lsdException w:name="Dark List Accent 5" w:uiPriority="70"/>
-    <w:lsdException w:name="Colorful Shading Accent 5" w:uiPriority="71"/>
-    <w:lsdException w:name="Colorful List Accent 5" w:uiPriority="72"/>
-    <w:lsdException w:name="Colorful Grid Accent 5" w:uiPriority="73"/>
-    <w:lsdException w:name="Light Shading Accent 6" w:uiPriority="60"/>
-    <w:lsdException w:name="Light List Accent 6" w:uiPriority="61"/>
-    <w:lsdException w:name="Light Grid Accent 6" w:uiPriority="62"/>
-    <w:lsdException w:name="Medium Shading 1 Accent 6" w:uiPriority="63"/>
-    <w:lsdException w:name="Medium Shading 2 Accent 6" w:uiPriority="64"/>
-    <w:lsdException w:name="Medium List 1 Accent 6" w:uiPriority="65"/>
-    <w:lsdException w:name="Medium List 2 Accent 6" w:uiPriority="66"/>
-    <w:lsdException w:name="Medium Grid 1 Accent 6" w:uiPriority="67"/>
-    <w:lsdException w:name="Medium Grid 2 Accent 6" w:uiPriority="68"/>
-    <w:lsdException w:name="Medium Grid 3 Accent 6" w:uiPriority="69"/>
-    <w:lsdException w:name="Dark List Accent 6" w:uiPriority="70"/>
-    <w:lsdException w:name="Colorful Shading Accent 6" w:uiPriority="71"/>
-    <w:lsdException w:name="Colorful List Accent 6" w:uiPriority="72"/>
-    <w:lsdException w:name="Colorful Grid Accent 6" w:uiPriority="73"/>
-    <w:lsdException w:name="Subtle Emphasis" w:uiPriority="19" w:qFormat="1"/>
-    <w:lsdException w:name="Intense Emphasis" w:uiPriority="21" w:qFormat="1"/>
-    <w:lsdException w:name="Subtle Reference" w:uiPriority="31" w:qFormat="1"/>
-    <w:lsdException w:name="Intense Reference" w:uiPriority="32" w:qFormat="1"/>
-    <w:lsdException w:name="Book Title" w:uiPriority="33" w:qFormat="1"/>
-    <w:lsdException w:name="Bibliography" w:semiHidden="1" w:uiPriority="37" w:unhideWhenUsed="1"/>
-    <w:lsdException w:name="TOC Heading" w:semiHidden="1" w:uiPriority="39" w:unhideWhenUsed="1" w:qFormat="1"/>
-    <w:lsdException w:name="Plain Table 1" w:uiPriority="41"/>
-    <w:lsdException w:name="Plain Table 2" w:uiPriority="42"/>
-    <w:lsdException w:name="Plain Table 3" w:uiPriority="43"/>
-    <w:lsdException w:name="Plain Table 4" w:uiPriority="44"/>
-    <w:lsdException w:name="Plain Table 5" w:uiPriority="45"/>
-    <w:lsdException w:name="Grid Table Light" w:uiPriority="40"/>
-    <w:lsdException w:name="Grid Table 1 Light" w:uiPriority="46"/>
-    <w:lsdException w:name="Grid Table 2" w:uiPriority="47"/>
-    <w:lsdException w:name="Grid Table 3" w:uiPriority="48"/>
-    <w:lsdException w:name="Grid Table 4" w:uiPriority="49"/>
-    <w:lsdException w:name="Grid Table 5 Dark" w:uiPriority="50"/>
-    <w:lsdException w:name="Grid Table 6 Colorful" w:uiPriority="51"/>
-    <w:lsdException w:name="Grid Table 7 Colorful" w:uiPriority="52"/>
-    <w:lsdException w:name="Grid Table 1 Light Accent 1" w:uiPriority="46"/>
-    <w:lsdException w:name="Grid Table 2 Accent 1" w:uiPriority="47"/>
-    <w:lsdException w:name="Grid Table 3 Accent 1" w:uiPriority="48"/>
-    <w:lsdException w:name="Grid Table 4 Accent 1" w:uiPriority="49"/>
-    <w:lsdException w:name="Grid Table 5 Dark Accent 1" w:uiPriority="50"/>
-    <w:lsdException w:name="Grid Table 6 Colorful Accent 1" w:uiPriority="51"/>
-    <w:lsdException w:name="Grid Table 7 Colorful Accent 1" w:uiPriority="52"/>
-    <w:lsdException w:name="Grid Table 1 Light Accent 2" w:uiPriority="46"/>
-    <w:lsdException w:name="Grid Table 2 Accent 2" w:uiPriority="47"/>
-    <w:lsdException w:name="Grid Table 3 Accent 2" w:uiPriority="48"/>
-    <w:lsdException w:name="Grid Table 4 Accent 2" w:uiPriority="49"/>
-    <w:lsdException w:name="Grid Table 5 Dark Accent 2" w:uiPriority="50"/>
-    <w:lsdException w:name="Grid Table 6 Colorful Accent 2" w:uiPriority="51"/>
-    <w:lsdException w:name="Grid Table 7 Colorful Accent 2" w:uiPriority="52"/>
-    <w:lsdException w:name="Grid Table 1 Light Accent 3" w:uiPriority="46"/>
-    <w:lsdException w:name="Grid Table 2 Accent 3" w:uiPriority="47"/>
-    <w:lsdException w:name="Grid Table 3 Accent 3" w:uiPriority="48"/>
-    <w:lsdException w:name="Grid Table 4 Accent 3" w:uiPriority="49"/>
-    <w:lsdException w:name="Grid Table 5 Dark Accent 3" w:uiPriority="50"/>
-    <w:lsdException w:name="Grid Table 6 Colorful Accent 3" w:uiPriority="51"/>
-    <w:lsdException w:name="Grid Table 7 Colorful Accent 3" w:uiPriority="52"/>
-    <w:lsdException w:name="Grid Table 1 Light Accent 4" w:uiPriority="46"/>
-    <w:lsdException w:name="Grid Table 2 Accent 4" w:uiPriority="47"/>
-    <w:lsdException w:name="Grid Table 3 Accent 4" w:uiPriority="48"/>
-    <w:lsdException w:name="Grid Table 4 Accent 4" w:uiPriority="49"/>
-    <w:lsdException w:name="Grid Table 5 Dark Accent 4" w:uiPriority="50"/>
-    <w:lsdException w:name="Grid Table 6 Colorful Accent 4" w:uiPriority="51"/>
-    <w:lsdException w:name="Grid Table 7 Colorful Accent 4" w:uiPriority="52"/>
-    <w:lsdException w:name="Grid Table 1 Light Accent 5" w:uiPriority="46"/>
-    <w:lsdException w:name="Grid Table 2 Accent 5" w:uiPriority="47"/>
-    <w:lsdException w:name="Grid Table 3 Accent 5" w:uiPriority="48"/>
-    <w:lsdException w:name="Grid Table 4 Accent 5" w:uiPriority="49"/>
-    <w:lsdException w:name="Grid Table 5 Dark Accent 5" w:uiPriority="50"/>
-    <w:lsdException w:name="Grid Table 6 Colorful Accent 5" w:uiPriority="51"/>
-    <w:lsdException w:name="Grid Table 7 Colorful Accent 5" w:uiPriority="52"/>
-    <w:lsdException w:name="Grid Table 1 Light Accent 6" w:uiPriority="46"/>
-    <w:lsdException w:name="Grid Table 2 Accent 6" w:uiPriority="47"/>
-    <w:lsdException w:name="Grid Table 3 Accent 6" w:uiPriority="48"/>
-    <w:lsdException w:name="Grid Table 4 Accent 6" w:uiPriority="49"/>
-    <w:lsdException w:name="Grid Table 5 Dark Accent 6" w:uiPriority="50"/>
-    <w:lsdException w:name="Grid Table 6 Colorful Accent 6" w:uiPriority="51"/>
-    <w:lsdException w:name="Grid Table 7 Colorful Accent 6" w:uiPriority="52"/>
-    <w:lsdException w:name="List Table 1 Light" w:uiPriority="46"/>
-    <w:lsdException w:name="List Table 2" w:uiPriority="47"/>
-    <w:lsdException w:name="List Table 3" w:uiPriority="48"/>
-    <w:lsdException w:name="List Table 4" w:uiPriority="49"/>
-    <w:lsdException w:name="List Table 5 Dark" w:uiPriority="50"/>
-    <w:lsdException w:name="List Table 6 Colorful" w:uiPriority="51"/>
-    <w:lsdException w:name="List Table 7 Colorful" w:uiPriority="52"/>
-    <w:lsdException w:name="List Table 1 Light Accent 1" w:uiPriority="46"/>
-    <w:lsdException w:name="List Table 2 Accent 1" w:uiPriority="47"/>
-    <w:lsdException w:name="List Table 3 Accent 1" w:uiPriority="48"/>
-    <w:lsdException w:name="List Table 4 Accent 1" w:uiPriority="49"/>
-    <w:lsdException w:name="List Table 5 Dark Accent 1" w:uiPriority="50"/>
-    <w:lsdException w:name="List Table 6 Colorful Accent 1" w:uiPriority="51"/>
-    <w:lsdException w:name="List Table 7 Colorful Accent 1" w:uiPriority="52"/>
-    <w:lsdException w:name="List Table 1 Light Accent 2" w:uiPriority="46"/>
-    <w:lsdException w:name="List Table 2 Accent 2" w:uiPriority="47"/>
-    <w:lsdException w:name="List Table 3 Accent 2" w:uiPriority="48"/>
-    <w:lsdException w:name="List Table 4 Accent 2" w:uiPriority="49"/>
-    <w:lsdException w:name="List Table 5 Dark Accent 2" w:uiPriority="50"/>
-    <w:lsdException w:name="List Table 6 Colorful Accent 2" w:uiPriority="51"/>
-    <w:lsdException w:name="List Table 7 Colorful Accent 2" w:uiPriority="52"/>
-    <w:lsdException w:name="List Table 1 Light Accent 3" w:uiPriority="46"/>
-    <w:lsdException w:name="List Table 2 Accent 3" w:uiPriority="47"/>
-    <w:lsdException w:name="List Table 3 Accent 3" w:uiPriority="48"/>
-    <w:lsdException w:name="List Table 4 Accent 3" w:uiPriority="49"/>
-    <w:lsdException w:name="List Table 5 Dark Accent 3" w:uiPriority="50"/>
-    <w:lsdException w:name="List Table 6 Colorful Accent 3" w:uiPriority="51"/>
-    <w:lsdException w:name="List Table 7 Colorful Accent 3" w:uiPriority="52"/>
-    <w:lsdException w:name="List Table 1 Light Accent 4" w:uiPriority="46"/>
-    <w:lsdException w:name="List Table 2 Accent 4" w:uiPriority="47"/>
-    <w:lsdException w:name="List Table 3 Accent 4" w:uiPriority="48"/>
-    <w:lsdException w:name="List Table 4 Accent 4" w:uiPriority="49"/>
-    <w:lsdException w:name="List Table 5 Dark Accent 4" w:uiPriority="50"/>
-    <w:lsdException w:name="List Table 6 Colorful Accent 4" w:uiPriority="51"/>
-    <w:lsdException w:name="List Table 7 Colorful Accent 4" w:uiPriority="52"/>
-    <w:lsdException w:name="List Table 1 Light Accent 5" w:uiPriority="46"/>
-    <w:lsdException w:name="List Table 2 Accent 5" w:uiPriority="47"/>
-    <w:lsdException w:name="List Table 3 Accent 5" w:uiPriority="48"/>
-    <w:lsdException w:name="List Table 4 Accent 5" w:uiPriority="49"/>
-    <w:lsdException w:name="List Table 5 Dark Accent 5" w:uiPriority="50"/>
-    <w:lsdException w:name="List Table 6 Colorful Accent 5" w:uiPriority="51"/>
-    <w:lsdException w:name="List Table 7 Colorful Accent 5" w:uiPriority="52"/>
-    <w:lsdException w:name="List Table 1 Light Accent 6" w:uiPriority="46"/>
-    <w:lsdException w:name="List Table 2 Accent 6" w:uiPriority="47"/>
-    <w:lsdException w:name="List Table 3 Accent 6" w:uiPriority="48"/>
-    <w:lsdException w:name="List Table 4 Accent 6" w:uiPriority="49"/>
-    <w:lsdException w:name="List Table 5 Dark Accent 6" w:uiPriority="50"/>
-    <w:lsdException w:name="List Table 6 Colorful Accent 6" w:uiPriority="51"/>
-    <w:lsdException w:name="List Table 7 Colorful Accent 6" w:uiPriority="52"/>
-    <w:lsdException w:name="Mention" w:semiHidden="1" w:unhideWhenUsed="1"/>
-    <w:lsdException w:name="Smart Hyperlink" w:semiHidden="1" w:unhideWhenUsed="1"/>
-    <w:lsdException w:name="Hashtag" w:semiHidden="1" w:unhideWhenUsed="1"/>
-    <w:lsdException w:name="Unresolved Mention" w:semiHidden="1" w:unhideWhenUsed="1"/>
-    <w:lsdException w:name="Smart Link" w:semiHidden="1" w:unhideWhenUsed="1"/>
+  <w:latentStyles w:defLockedState="0" w:defUIPriority="99" w:defSemiHidden="1" w:defUnhideWhenUsed="1" w:defQFormat="0" w:count="267">
+    <w:lsdException w:name="Normal" w:semiHidden="0" w:uiPriority="0" w:unhideWhenUsed="0" w:qFormat="1"/>
+    <w:lsdException w:name="heading 1" w:semiHidden="0" w:uiPriority="9" w:unhideWhenUsed="0" w:qFormat="1"/>
+    <w:lsdException w:name="heading 2" w:uiPriority="9" w:qFormat="1"/>
+    <w:lsdException w:name="heading 3" w:uiPriority="9" w:qFormat="1"/>
+    <w:lsdException w:name="heading 4" w:uiPriority="9" w:qFormat="1"/>
+    <w:lsdException w:name="heading 5" w:uiPriority="9" w:qFormat="1"/>
+    <w:lsdException w:name="heading 6" w:uiPriority="9" w:qFormat="1"/>
+    <w:lsdException w:name="heading 7" w:uiPriority="9" w:qFormat="1"/>
+    <w:lsdException w:name="heading 8" w:uiPriority="9" w:qFormat="1"/>
+    <w:lsdException w:name="heading 9" w:uiPriority="9" w:qFormat="1"/>
+    <w:lsdException w:name="toc 1" w:uiPriority="39"/>
+    <w:lsdException w:name="toc 2" w:uiPriority="39"/>
+    <w:lsdException w:name="toc 3" w:uiPriority="39"/>
+    <w:lsdException w:name="toc 4" w:uiPriority="39"/>
+    <w:lsdException w:name="toc 5" w:uiPriority="39"/>
+    <w:lsdException w:name="toc 6" w:uiPriority="39"/>
+    <w:lsdException w:name="toc 7" w:uiPriority="39"/>
+    <w:lsdException w:name="toc 8" w:uiPriority="39"/>
+    <w:lsdException w:name="toc 9" w:uiPriority="39"/>
+    <w:lsdException w:name="caption" w:uiPriority="35" w:qFormat="1"/>
+    <w:lsdException w:name="Title" w:semiHidden="0" w:uiPriority="10" w:unhideWhenUsed="0" w:qFormat="1"/>
+    <w:lsdException w:name="Default Paragraph Font" w:uiPriority="1"/>
+    <w:lsdException w:name="Subtitle" w:semiHidden="0" w:uiPriority="11" w:unhideWhenUsed="0" w:qFormat="1"/>
+    <w:lsdException w:name="Strong" w:semiHidden="0" w:uiPriority="22" w:unhideWhenUsed="0" w:qFormat="1"/>
+    <w:lsdException w:name="Emphasis" w:semiHidden="0" w:uiPriority="20" w:unhideWhenUsed="0" w:qFormat="1"/>
+    <w:lsdException w:name="Table Grid" w:semiHidden="0" w:uiPriority="39" w:unhideWhenUsed="0"/>
+    <w:lsdException w:name="Placeholder Text" w:unhideWhenUsed="0"/>
+    <w:lsdException w:name="No Spacing" w:semiHidden="0" w:uiPriority="1" w:unhideWhenUsed="0" w:qFormat="1"/>
+    <w:lsdException w:name="Light Shading" w:semiHidden="0" w:uiPriority="60" w:unhideWhenUsed="0"/>
+    <w:lsdException w:name="Light List" w:semiHidden="0" w:uiPriority="61" w:unhideWhenUsed="0"/>
+    <w:lsdException w:name="Light Grid" w:semiHidden="0" w:uiPriority="62" w:unhideWhenUsed="0"/>
+    <w:lsdException w:name="Medium Shading 1" w:semiHidden="0" w:uiPriority="63" w:unhideWhenUsed="0"/>
+    <w:lsdException w:name="Medium Shading 2" w:semiHidden="0" w:uiPriority="64" w:unhideWhenUsed="0"/>
+    <w:lsdException w:name="Medium List 1" w:semiHidden="0" w:uiPriority="65" w:unhideWhenUsed="0"/>
+    <w:lsdException w:name="Medium List 2" w:semiHidden="0" w:uiPriority="66" w:unhideWhenUsed="0"/>
+    <w:lsdException w:name="Medium Grid 1" w:semiHidden="0" w:uiPriority="67" w:unhideWhenUsed="0"/>
+    <w:lsdException w:name="Medium Grid 2" w:semiHidden="0" w:uiPriority="68" w:unhideWhenUsed="0"/>
+    <w:lsdException w:name="Medium Grid 3" w:semiHidden="0" w:uiPriority="69" w:unhideWhenUsed="0"/>
+    <w:lsdException w:name="Dark List" w:semiHidden="0" w:uiPriority="70" w:unhideWhenUsed="0"/>
+    <w:lsdException w:name="Colorful Shading" w:semiHidden="0" w:uiPriority="71" w:unhideWhenUsed="0"/>
+    <w:lsdException w:name="Colorful List" w:semiHidden="0" w:uiPriority="72" w:unhideWhenUsed="0"/>
+    <w:lsdException w:name="Colorful Grid" w:semiHidden="0" w:uiPriority="73" w:unhideWhenUsed="0"/>
+    <w:lsdException w:name="Light Shading Accent 1" w:semiHidden="0" w:uiPriority="60" w:unhideWhenUsed="0"/>
+    <w:lsdException w:name="Light List Accent 1" w:semiHidden="0" w:uiPriority="61" w:unhideWhenUsed="0"/>
+    <w:lsdException w:name="Light Grid Accent 1" w:semiHidden="0" w:uiPriority="62" w:unhideWhenUsed="0"/>
+    <w:lsdException w:name="Medium Shading 1 Accent 1" w:semiHidden="0" w:uiPriority="63" w:unhideWhenUsed="0"/>
+    <w:lsdException w:name="Medium Shading 2 Accent 1" w:semiHidden="0" w:uiPriority="64" w:unhideWhenUsed="0"/>
+    <w:lsdException w:name="Medium List 1 Accent 1" w:semiHidden="0" w:uiPriority="65" w:unhideWhenUsed="0"/>
+    <w:lsdException w:name="Revision" w:unhideWhenUsed="0"/>
+    <w:lsdException w:name="List Paragraph" w:semiHidden="0" w:uiPriority="34" w:unhideWhenUsed="0" w:qFormat="1"/>
+    <w:lsdException w:name="Quote" w:semiHidden="0" w:uiPriority="29" w:unhideWhenUsed="0" w:qFormat="1"/>
+    <w:lsdException w:name="Intense Quote" w:semiHidden="0" w:uiPriority="30" w:unhideWhenUsed="0" w:qFormat="1"/>
+    <w:lsdException w:name="Medium List 2 Accent 1" w:semiHidden="0" w:uiPriority="66" w:unhideWhenUsed="0"/>
+    <w:lsdException w:name="Medium Grid 1 Accent 1" w:semiHidden="0" w:uiPriority="67" w:unhideWhenUsed="0"/>
+    <w:lsdException w:name="Medium Grid 2 Accent 1" w:semiHidden="0" w:uiPriority="68" w:unhideWhenUsed="0"/>
+    <w:lsdException w:name="Medium Grid 3 Accent 1" w:semiHidden="0" w:uiPriority="69" w:unhideWhenUsed="0"/>
+    <w:lsdException w:name="Dark List Accent 1" w:semiHidden="0" w:uiPriority="70" w:unhideWhenUsed="0"/>
+    <w:lsdException w:name="Colorful Shading Accent 1" w:semiHidden="0" w:uiPriority="71" w:unhideWhenUsed="0"/>
+    <w:lsdException w:name="Colorful List Accent 1" w:semiHidden="0" w:uiPriority="72" w:unhideWhenUsed="0"/>
+    <w:lsdException w:name="Colorful Grid Accent 1" w:semiHidden="0" w:uiPriority="73" w:unhideWhenUsed="0"/>
+    <w:lsdException w:name="Light Shading Accent 2" w:semiHidden="0" w:uiPriority="60" w:unhideWhenUsed="0"/>
+    <w:lsdException w:name="Light List Accent 2" w:semiHidden="0" w:uiPriority="61" w:unhideWhenUsed="0"/>
+    <w:lsdException w:name="Light Grid Accent 2" w:semiHidden="0" w:uiPriority="62" w:unhideWhenUsed="0"/>
+    <w:lsdException w:name="Medium Shading 1 Accent 2" w:semiHidden="0" w:uiPriority="63" w:unhideWhenUsed="0"/>
+    <w:lsdException w:name="Medium Shading 2 Accent 2" w:semiHidden="0" w:uiPriority="64" w:unhideWhenUsed="0"/>
+    <w:lsdException w:name="Medium List 1 Accent 2" w:semiHidden="0" w:uiPriority="65" w:unhideWhenUsed="0"/>
+    <w:lsdException w:name="Medium List 2 Accent 2" w:semiHidden="0" w:uiPriority="66" w:unhideWhenUsed="0"/>
+    <w:lsdException w:name="Medium Grid 1 Accent 2" w:semiHidden="0" w:uiPriority="67" w:unhideWhenUsed="0"/>
+    <w:lsdException w:name="Medium Grid 2 Accent 2" w:semiHidden="0" w:uiPriority="68" w:unhideWhenUsed="0"/>
+    <w:lsdException w:name="Medium Grid 3 Accent 2" w:semiHidden="0" w:uiPriority="69" w:unhideWhenUsed="0"/>
+    <w:lsdException w:name="Dark List Accent 2" w:semiHidden="0" w:uiPriority="70" w:unhideWhenUsed="0"/>
+    <w:lsdException w:name="Colorful Shading Accent 2" w:semiHidden="0" w:uiPriority="71" w:unhideWhenUsed="0"/>
+    <w:lsdException w:name="Colorful List Accent 2" w:semiHidden="0" w:uiPriority="72" w:unhideWhenUsed="0"/>
+    <w:lsdException w:name="Colorful Grid Accent 2" w:semiHidden="0" w:uiPriority="73" w:unhideWhenUsed="0"/>
+    <w:lsdException w:name="Light Shading Accent 3" w:semiHidden="0" w:uiPriority="60" w:unhideWhenUsed="0"/>
+    <w:lsdException w:name="Light List Accent 3" w:semiHidden="0" w:uiPriority="61" w:unhideWhenUsed="0"/>
+    <w:lsdException w:name="Light Grid Accent 3" w:semiHidden="0" w:uiPriority="62" w:unhideWhenUsed="0"/>
+    <w:lsdException w:name="Medium Shading 1 Accent 3" w:semiHidden="0" w:uiPriority="63" w:unhideWhenUsed="0"/>
+    <w:lsdException w:name="Medium Shading 2 Accent 3" w:semiHidden="0" w:uiPriority="64" w:unhideWhenUsed="0"/>
+    <w:lsdException w:name="Medium List 1 Accent 3" w:semiHidden="0" w:uiPriority="65" w:unhideWhenUsed="0"/>
+    <w:lsdException w:name="Medium List 2 Accent 3" w:semiHidden="0" w:uiPriority="66" w:unhideWhenUsed="0"/>
+    <w:lsdException w:name="Medium Grid 1 Accent 3" w:semiHidden="0" w:uiPriority="67" w:unhideWhenUsed="0"/>
+    <w:lsdException w:name="Medium Grid 2 Accent 3" w:semiHidden="0" w:uiPriority="68" w:unhideWhenUsed="0"/>
+    <w:lsdException w:name="Medium Grid 3 Accent 3" w:semiHidden="0" w:uiPriority="69" w:unhideWhenUsed="0"/>
+    <w:lsdException w:name="Dark List Accent 3" w:semiHidden="0" w:uiPriority="70" w:unhideWhenUsed="0"/>
+    <w:lsdException w:name="Colorful Shading Accent 3" w:semiHidden="0" w:uiPriority="71" w:unhideWhenUsed="0"/>
+    <w:lsdException w:name="Colorful List Accent 3" w:semiHidden="0" w:uiPriority="72" w:unhideWhenUsed="0"/>
+    <w:lsdException w:name="Colorful Grid Accent 3" w:semiHidden="0" w:uiPriority="73" w:unhideWhenUsed="0"/>
+    <w:lsdException w:name="Light Shading Accent 4" w:semiHidden="0" w:uiPriority="60" w:unhideWhenUsed="0"/>
+    <w:lsdException w:name="Light List Accent 4" w:semiHidden="0" w:uiPriority="61" w:unhideWhenUsed="0"/>
+    <w:lsdException w:name="Light Grid Accent 4" w:semiHidden="0" w:uiPriority="62" w:unhideWhenUsed="0"/>
+    <w:lsdException w:name="Medium Shading 1 Accent 4" w:semiHidden="0" w:uiPriority="63" w:unhideWhenUsed="0"/>
+    <w:lsdException w:name="Medium Shading 2 Accent 4" w:semiHidden="0" w:uiPriority="64" w:unhideWhenUsed="0"/>
+    <w:lsdException w:name="Medium List 1 Accent 4" w:semiHidden="0" w:uiPriority="65" w:unhideWhenUsed="0"/>
+    <w:lsdException w:name="Medium List 2 Accent 4" w:semiHidden="0" w:uiPriority="66" w:unhideWhenUsed="0"/>
+    <w:lsdException w:name="Medium Grid 1 Accent 4" w:semiHidden="0" w:uiPriority="67" w:unhideWhenUsed="0"/>
+    <w:lsdException w:name="Medium Grid 2 Accent 4" w:semiHidden="0" w:uiPriority="68" w:unhideWhenUsed="0"/>
+    <w:lsdException w:name="Medium Grid 3 Accent 4" w:semiHidden="0" w:uiPriority="69" w:unhideWhenUsed="0"/>
+    <w:lsdException w:name="Dark List Accent 4" w:semiHidden="0" w:uiPriority="70" w:unhideWhenUsed="0"/>
+    <w:lsdException w:name="Colorful Shading Accent 4" w:semiHidden="0" w:uiPriority="71" w:unhideWhenUsed="0"/>
+    <w:lsdException w:name="Colorful List Accent 4" w:semiHidden="0" w:uiPriority="72" w:unhideWhenUsed="0"/>
+    <w:lsdException w:name="Colorful Grid Accent 4" w:semiHidden="0" w:uiPriority="73" w:unhideWhenUsed="0"/>
+    <w:lsdException w:name="Light Shading Accent 5" w:semiHidden="0" w:uiPriority="60" w:unhideWhenUsed="0"/>
+    <w:lsdException w:name="Light List Accent 5" w:semiHidden="0" w:uiPriority="61" w:unhideWhenUsed="0"/>
+    <w:lsdException w:name="Light Grid Accent 5" w:semiHidden="0" w:uiPriority="62" w:unhideWhenUsed="0"/>
+    <w:lsdException w:name="Medium Shading 1 Accent 5" w:semiHidden="0" w:uiPriority="63" w:unhideWhenUsed="0"/>
+    <w:lsdException w:name="Medium Shading 2 Accent 5" w:semiHidden="0" w:uiPriority="64" w:unhideWhenUsed="0"/>
+    <w:lsdException w:name="Medium List 1 Accent 5" w:semiHidden="0" w:uiPriority="65" w:unhideWhenUsed="0"/>
+    <w:lsdException w:name="Medium List 2 Accent 5" w:semiHidden="0" w:uiPriority="66" w:unhideWhenUsed="0"/>
+    <w:lsdException w:name="Medium Grid 1 Accent 5" w:semiHidden="0" w:uiPriority="67" w:unhideWhenUsed="0"/>
+    <w:lsdException w:name="Medium Grid 2 Accent 5" w:semiHidden="0" w:uiPriority="68" w:unhideWhenUsed="0"/>
+    <w:lsdException w:name="Medium Grid 3 Accent 5" w:semiHidden="0" w:uiPriority="69" w:unhideWhenUsed="0"/>
+    <w:lsdException w:name="Dark List Accent 5" w:semiHidden="0" w:uiPriority="70" w:unhideWhenUsed="0"/>
+    <w:lsdException w:name="Colorful Shading Accent 5" w:semiHidden="0" w:uiPriority="71" w:unhideWhenUsed="0"/>
+    <w:lsdException w:name="Colorful List Accent 5" w:semiHidden="0" w:uiPriority="72" w:unhideWhenUsed="0"/>
+    <w:lsdException w:name="Colorful Grid Accent 5" w:semiHidden="0" w:uiPriority="73" w:unhideWhenUsed="0"/>
+    <w:lsdException w:name="Light Shading Accent 6" w:semiHidden="0" w:uiPriority="60" w:unhideWhenUsed="0"/>
+    <w:lsdException w:name="Light List Accent 6" w:semiHidden="0" w:uiPriority="61" w:unhideWhenUsed="0"/>
+    <w:lsdException w:name="Light Grid Accent 6" w:semiHidden="0" w:uiPriority="62" w:unhideWhenUsed="0"/>
+    <w:lsdException w:name="Medium Shading 1 Accent 6" w:semiHidden="0" w:uiPriority="63" w:unhideWhenUsed="0"/>
+    <w:lsdException w:name="Medium Shading 2 Accent 6" w:semiHidden="0" w:uiPriority="64" w:unhideWhenUsed="0"/>
+    <w:lsdException w:name="Medium List 1 Accent 6" w:semiHidden="0" w:uiPriority="65" w:unhideWhenUsed="0"/>
+    <w:lsdException w:name="Medium List 2 Accent 6" w:semiHidden="0" w:uiPriority="66" w:unhideWhenUsed="0"/>
+    <w:lsdException w:name="Medium Grid 1 Accent 6" w:semiHidden="0" w:uiPriority="67" w:unhideWhenUsed="0"/>
+    <w:lsdException w:name="Medium Grid 2 Accent 6" w:semiHidden="0" w:uiPriority="68" w:unhideWhenUsed="0"/>
+    <w:lsdException w:name="Medium Grid 3 Accent 6" w:semiHidden="0" w:uiPriority="69" w:unhideWhenUsed="0"/>
+    <w:lsdException w:name="Dark List Accent 6" w:semiHidden="0" w:uiPriority="70" w:unhideWhenUsed="0"/>
+    <w:lsdException w:name="Colorful Shading Accent 6" w:semiHidden="0" w:uiPriority="71" w:unhideWhenUsed="0"/>
+    <w:lsdException w:name="Colorful List Accent 6" w:semiHidden="0" w:uiPriority="72" w:unhideWhenUsed="0"/>
+    <w:lsdException w:name="Colorful Grid Accent 6" w:semiHidden="0" w:uiPriority="73" w:unhideWhenUsed="0"/>
+    <w:lsdException w:name="Subtle Emphasis" w:semiHidden="0" w:uiPriority="19" w:unhideWhenUsed="0" w:qFormat="1"/>
+    <w:lsdException w:name="Intense Emphasis" w:semiHidden="0" w:uiPriority="21" w:unhideWhenUsed="0" w:qFormat="1"/>
+    <w:lsdException w:name="Subtle Reference" w:semiHidden="0" w:uiPriority="31" w:unhideWhenUsed="0" w:qFormat="1"/>
+    <w:lsdException w:name="Intense Reference" w:semiHidden="0" w:uiPriority="32" w:unhideWhenUsed="0" w:qFormat="1"/>
+    <w:lsdException w:name="Book Title" w:semiHidden="0" w:uiPriority="33" w:unhideWhenUsed="0" w:qFormat="1"/>
+    <w:lsdException w:name="Bibliography" w:uiPriority="37"/>
+    <w:lsdException w:name="TOC Heading" w:uiPriority="39" w:qFormat="1"/>
   </w:latentStyles>
-  <w:style w:type="paragraph" w:default="1" w:styleId="Normalny">
+  <w:style w:type="paragraph" w:default="1" w:styleId="Normal">
     <w:name w:val="Normal"/>
     <w:qFormat/>
     <w:rsid w:val="003332A3"/>
@@ -2089,13 +3411,13 @@
       <w:spacing w:after="200" w:line="276" w:lineRule="auto"/>
     </w:pPr>
   </w:style>
-  <w:style w:type="character" w:default="1" w:styleId="Domylnaczcionkaakapitu">
+  <w:style w:type="character" w:default="1" w:styleId="DefaultParagraphFont">
     <w:name w:val="Default Paragraph Font"/>
     <w:uiPriority w:val="1"/>
     <w:semiHidden/>
     <w:unhideWhenUsed/>
   </w:style>
-  <w:style w:type="table" w:default="1" w:styleId="Standardowy">
+  <w:style w:type="table" w:default="1" w:styleId="TableNormal">
     <w:name w:val="Normal Table"/>
     <w:uiPriority w:val="99"/>
     <w:semiHidden/>
@@ -2110,15 +3432,15 @@
       </w:tblCellMar>
     </w:tblPr>
   </w:style>
-  <w:style w:type="numbering" w:default="1" w:styleId="Bezlisty">
+  <w:style w:type="numbering" w:default="1" w:styleId="NoList">
     <w:name w:val="No List"/>
     <w:uiPriority w:val="99"/>
     <w:semiHidden/>
     <w:unhideWhenUsed/>
   </w:style>
-  <w:style w:type="paragraph" w:styleId="Akapitzlist">
+  <w:style w:type="paragraph" w:styleId="ListParagraph">
     <w:name w:val="List Paragraph"/>
-    <w:basedOn w:val="Normalny"/>
+    <w:basedOn w:val="Normal"/>
     <w:uiPriority w:val="34"/>
     <w:qFormat/>
     <w:rsid w:val="003332A3"/>
@@ -2127,10 +3449,10 @@
       <w:contextualSpacing/>
     </w:pPr>
   </w:style>
-  <w:style w:type="paragraph" w:styleId="Nagwek">
+  <w:style w:type="paragraph" w:styleId="Header">
     <w:name w:val="header"/>
-    <w:basedOn w:val="Normalny"/>
-    <w:link w:val="NagwekZnak"/>
+    <w:basedOn w:val="Normal"/>
+    <w:link w:val="HeaderChar"/>
     <w:uiPriority w:val="99"/>
     <w:unhideWhenUsed/>
     <w:rsid w:val="00821EAE"/>
@@ -2142,17 +3464,17 @@
       <w:spacing w:after="0" w:line="240" w:lineRule="auto"/>
     </w:pPr>
   </w:style>
-  <w:style w:type="character" w:customStyle="1" w:styleId="NagwekZnak">
-    <w:name w:val="Nagłówek Znak"/>
-    <w:basedOn w:val="Domylnaczcionkaakapitu"/>
-    <w:link w:val="Nagwek"/>
+  <w:style w:type="character" w:customStyle="1" w:styleId="HeaderChar">
+    <w:name w:val="Header Char"/>
+    <w:basedOn w:val="DefaultParagraphFont"/>
+    <w:link w:val="Header"/>
     <w:uiPriority w:val="99"/>
     <w:rsid w:val="00821EAE"/>
   </w:style>
-  <w:style w:type="paragraph" w:styleId="Stopka">
+  <w:style w:type="paragraph" w:styleId="Footer">
     <w:name w:val="footer"/>
-    <w:basedOn w:val="Normalny"/>
-    <w:link w:val="StopkaZnak"/>
+    <w:basedOn w:val="Normal"/>
+    <w:link w:val="FooterChar"/>
     <w:uiPriority w:val="99"/>
     <w:unhideWhenUsed/>
     <w:rsid w:val="00821EAE"/>
@@ -2164,12 +3486,377 @@
       <w:spacing w:after="0" w:line="240" w:lineRule="auto"/>
     </w:pPr>
   </w:style>
-  <w:style w:type="character" w:customStyle="1" w:styleId="StopkaZnak">
-    <w:name w:val="Stopka Znak"/>
-    <w:basedOn w:val="Domylnaczcionkaakapitu"/>
-    <w:link w:val="Stopka"/>
+  <w:style w:type="character" w:customStyle="1" w:styleId="FooterChar">
+    <w:name w:val="Footer Char"/>
+    <w:basedOn w:val="DefaultParagraphFont"/>
+    <w:link w:val="Footer"/>
     <w:uiPriority w:val="99"/>
     <w:rsid w:val="00821EAE"/>
+  </w:style>
+  <w:style w:type="paragraph" w:styleId="EndnoteText">
+    <w:name w:val="endnote text"/>
+    <w:basedOn w:val="Normal"/>
+    <w:link w:val="EndnoteTextChar"/>
+    <w:uiPriority w:val="99"/>
+    <w:semiHidden/>
+    <w:unhideWhenUsed/>
+    <w:rsid w:val="00B15D86"/>
+    <w:pPr>
+      <w:spacing w:after="0" w:line="240" w:lineRule="auto"/>
+    </w:pPr>
+    <w:rPr>
+      <w:sz w:val="20"/>
+      <w:szCs w:val="20"/>
+    </w:rPr>
+  </w:style>
+  <w:style w:type="character" w:customStyle="1" w:styleId="EndnoteTextChar">
+    <w:name w:val="Endnote Text Char"/>
+    <w:basedOn w:val="DefaultParagraphFont"/>
+    <w:link w:val="EndnoteText"/>
+    <w:uiPriority w:val="99"/>
+    <w:semiHidden/>
+    <w:rsid w:val="00B15D86"/>
+    <w:rPr>
+      <w:sz w:val="20"/>
+      <w:szCs w:val="20"/>
+    </w:rPr>
+  </w:style>
+  <w:style w:type="character" w:styleId="EndnoteReference">
+    <w:name w:val="endnote reference"/>
+    <w:basedOn w:val="DefaultParagraphFont"/>
+    <w:uiPriority w:val="99"/>
+    <w:semiHidden/>
+    <w:unhideWhenUsed/>
+    <w:rsid w:val="00B15D86"/>
+    <w:rPr>
+      <w:vertAlign w:val="superscript"/>
+    </w:rPr>
+  </w:style>
+  <w:style w:type="paragraph" w:styleId="Caption">
+    <w:name w:val="caption"/>
+    <w:basedOn w:val="Normal"/>
+    <w:next w:val="Normal"/>
+    <w:uiPriority w:val="35"/>
+    <w:unhideWhenUsed/>
+    <w:qFormat/>
+    <w:rsid w:val="001D29CD"/>
+    <w:pPr>
+      <w:spacing w:line="240" w:lineRule="auto"/>
+    </w:pPr>
+    <w:rPr>
+      <w:b/>
+      <w:bCs/>
+      <w:color w:val="4472C4" w:themeColor="accent1"/>
+      <w:sz w:val="18"/>
+      <w:szCs w:val="18"/>
+    </w:rPr>
+  </w:style>
+</w:styles>
+</file>
+
+<file path=word/stylesWithEffects.xml><?xml version="1.0" encoding="utf-8"?>
+<w:styles xmlns:wpc="http://schemas.microsoft.com/office/word/2010/wordprocessingCanvas" xmlns:mc="http://schemas.openxmlformats.org/markup-compatibility/2006" xmlns:o="urn:schemas-microsoft-com:office:office" xmlns:r="http://schemas.openxmlformats.org/officeDocument/2006/relationships" xmlns:m="http://schemas.openxmlformats.org/officeDocument/2006/math" xmlns:v="urn:schemas-microsoft-com:vml" xmlns:wp14="http://schemas.microsoft.com/office/word/2010/wordprocessingDrawing" xmlns:wp="http://schemas.openxmlformats.org/drawingml/2006/wordprocessingDrawing" xmlns:w10="urn:schemas-microsoft-com:office:word" xmlns:w="http://schemas.openxmlformats.org/wordprocessingml/2006/main" xmlns:w14="http://schemas.microsoft.com/office/word/2010/wordml" xmlns:wpg="http://schemas.microsoft.com/office/word/2010/wordprocessingGroup" xmlns:wpi="http://schemas.microsoft.com/office/word/2010/wordprocessingInk" xmlns:wne="http://schemas.microsoft.com/office/word/2006/wordml" xmlns:wps="http://schemas.microsoft.com/office/word/2010/wordprocessingShape" mc:Ignorable="w14 wp14">
+  <w:docDefaults>
+    <w:rPrDefault>
+      <w:rPr>
+        <w:rFonts w:asciiTheme="minorHAnsi" w:eastAsiaTheme="minorHAnsi" w:hAnsiTheme="minorHAnsi" w:cstheme="minorBidi"/>
+        <w:sz w:val="22"/>
+        <w:szCs w:val="22"/>
+        <w:lang w:val="pl-PL" w:eastAsia="en-US" w:bidi="ar-SA"/>
+      </w:rPr>
+    </w:rPrDefault>
+    <w:pPrDefault>
+      <w:pPr>
+        <w:spacing w:after="160" w:line="259" w:lineRule="auto"/>
+      </w:pPr>
+    </w:pPrDefault>
+  </w:docDefaults>
+  <w:latentStyles w:defLockedState="0" w:defUIPriority="99" w:defSemiHidden="1" w:defUnhideWhenUsed="1" w:defQFormat="0" w:count="267">
+    <w:lsdException w:name="Normal" w:semiHidden="0" w:uiPriority="0" w:unhideWhenUsed="0" w:qFormat="1"/>
+    <w:lsdException w:name="heading 1" w:semiHidden="0" w:uiPriority="9" w:unhideWhenUsed="0" w:qFormat="1"/>
+    <w:lsdException w:name="heading 2" w:uiPriority="9" w:qFormat="1"/>
+    <w:lsdException w:name="heading 3" w:uiPriority="9" w:qFormat="1"/>
+    <w:lsdException w:name="heading 4" w:uiPriority="9" w:qFormat="1"/>
+    <w:lsdException w:name="heading 5" w:uiPriority="9" w:qFormat="1"/>
+    <w:lsdException w:name="heading 6" w:uiPriority="9" w:qFormat="1"/>
+    <w:lsdException w:name="heading 7" w:uiPriority="9" w:qFormat="1"/>
+    <w:lsdException w:name="heading 8" w:uiPriority="9" w:qFormat="1"/>
+    <w:lsdException w:name="heading 9" w:uiPriority="9" w:qFormat="1"/>
+    <w:lsdException w:name="toc 1" w:uiPriority="39"/>
+    <w:lsdException w:name="toc 2" w:uiPriority="39"/>
+    <w:lsdException w:name="toc 3" w:uiPriority="39"/>
+    <w:lsdException w:name="toc 4" w:uiPriority="39"/>
+    <w:lsdException w:name="toc 5" w:uiPriority="39"/>
+    <w:lsdException w:name="toc 6" w:uiPriority="39"/>
+    <w:lsdException w:name="toc 7" w:uiPriority="39"/>
+    <w:lsdException w:name="toc 8" w:uiPriority="39"/>
+    <w:lsdException w:name="toc 9" w:uiPriority="39"/>
+    <w:lsdException w:name="caption" w:uiPriority="35" w:qFormat="1"/>
+    <w:lsdException w:name="Title" w:semiHidden="0" w:uiPriority="10" w:unhideWhenUsed="0" w:qFormat="1"/>
+    <w:lsdException w:name="Default Paragraph Font" w:uiPriority="1"/>
+    <w:lsdException w:name="Subtitle" w:semiHidden="0" w:uiPriority="11" w:unhideWhenUsed="0" w:qFormat="1"/>
+    <w:lsdException w:name="Strong" w:semiHidden="0" w:uiPriority="22" w:unhideWhenUsed="0" w:qFormat="1"/>
+    <w:lsdException w:name="Emphasis" w:semiHidden="0" w:uiPriority="20" w:unhideWhenUsed="0" w:qFormat="1"/>
+    <w:lsdException w:name="Table Grid" w:semiHidden="0" w:uiPriority="39" w:unhideWhenUsed="0"/>
+    <w:lsdException w:name="Placeholder Text" w:unhideWhenUsed="0"/>
+    <w:lsdException w:name="No Spacing" w:semiHidden="0" w:uiPriority="1" w:unhideWhenUsed="0" w:qFormat="1"/>
+    <w:lsdException w:name="Light Shading" w:semiHidden="0" w:uiPriority="60" w:unhideWhenUsed="0"/>
+    <w:lsdException w:name="Light List" w:semiHidden="0" w:uiPriority="61" w:unhideWhenUsed="0"/>
+    <w:lsdException w:name="Light Grid" w:semiHidden="0" w:uiPriority="62" w:unhideWhenUsed="0"/>
+    <w:lsdException w:name="Medium Shading 1" w:semiHidden="0" w:uiPriority="63" w:unhideWhenUsed="0"/>
+    <w:lsdException w:name="Medium Shading 2" w:semiHidden="0" w:uiPriority="64" w:unhideWhenUsed="0"/>
+    <w:lsdException w:name="Medium List 1" w:semiHidden="0" w:uiPriority="65" w:unhideWhenUsed="0"/>
+    <w:lsdException w:name="Medium List 2" w:semiHidden="0" w:uiPriority="66" w:unhideWhenUsed="0"/>
+    <w:lsdException w:name="Medium Grid 1" w:semiHidden="0" w:uiPriority="67" w:unhideWhenUsed="0"/>
+    <w:lsdException w:name="Medium Grid 2" w:semiHidden="0" w:uiPriority="68" w:unhideWhenUsed="0"/>
+    <w:lsdException w:name="Medium Grid 3" w:semiHidden="0" w:uiPriority="69" w:unhideWhenUsed="0"/>
+    <w:lsdException w:name="Dark List" w:semiHidden="0" w:uiPriority="70" w:unhideWhenUsed="0"/>
+    <w:lsdException w:name="Colorful Shading" w:semiHidden="0" w:uiPriority="71" w:unhideWhenUsed="0"/>
+    <w:lsdException w:name="Colorful List" w:semiHidden="0" w:uiPriority="72" w:unhideWhenUsed="0"/>
+    <w:lsdException w:name="Colorful Grid" w:semiHidden="0" w:uiPriority="73" w:unhideWhenUsed="0"/>
+    <w:lsdException w:name="Light Shading Accent 1" w:semiHidden="0" w:uiPriority="60" w:unhideWhenUsed="0"/>
+    <w:lsdException w:name="Light List Accent 1" w:semiHidden="0" w:uiPriority="61" w:unhideWhenUsed="0"/>
+    <w:lsdException w:name="Light Grid Accent 1" w:semiHidden="0" w:uiPriority="62" w:unhideWhenUsed="0"/>
+    <w:lsdException w:name="Medium Shading 1 Accent 1" w:semiHidden="0" w:uiPriority="63" w:unhideWhenUsed="0"/>
+    <w:lsdException w:name="Medium Shading 2 Accent 1" w:semiHidden="0" w:uiPriority="64" w:unhideWhenUsed="0"/>
+    <w:lsdException w:name="Medium List 1 Accent 1" w:semiHidden="0" w:uiPriority="65" w:unhideWhenUsed="0"/>
+    <w:lsdException w:name="Revision" w:unhideWhenUsed="0"/>
+    <w:lsdException w:name="List Paragraph" w:semiHidden="0" w:uiPriority="34" w:unhideWhenUsed="0" w:qFormat="1"/>
+    <w:lsdException w:name="Quote" w:semiHidden="0" w:uiPriority="29" w:unhideWhenUsed="0" w:qFormat="1"/>
+    <w:lsdException w:name="Intense Quote" w:semiHidden="0" w:uiPriority="30" w:unhideWhenUsed="0" w:qFormat="1"/>
+    <w:lsdException w:name="Medium List 2 Accent 1" w:semiHidden="0" w:uiPriority="66" w:unhideWhenUsed="0"/>
+    <w:lsdException w:name="Medium Grid 1 Accent 1" w:semiHidden="0" w:uiPriority="67" w:unhideWhenUsed="0"/>
+    <w:lsdException w:name="Medium Grid 2 Accent 1" w:semiHidden="0" w:uiPriority="68" w:unhideWhenUsed="0"/>
+    <w:lsdException w:name="Medium Grid 3 Accent 1" w:semiHidden="0" w:uiPriority="69" w:unhideWhenUsed="0"/>
+    <w:lsdException w:name="Dark List Accent 1" w:semiHidden="0" w:uiPriority="70" w:unhideWhenUsed="0"/>
+    <w:lsdException w:name="Colorful Shading Accent 1" w:semiHidden="0" w:uiPriority="71" w:unhideWhenUsed="0"/>
+    <w:lsdException w:name="Colorful List Accent 1" w:semiHidden="0" w:uiPriority="72" w:unhideWhenUsed="0"/>
+    <w:lsdException w:name="Colorful Grid Accent 1" w:semiHidden="0" w:uiPriority="73" w:unhideWhenUsed="0"/>
+    <w:lsdException w:name="Light Shading Accent 2" w:semiHidden="0" w:uiPriority="60" w:unhideWhenUsed="0"/>
+    <w:lsdException w:name="Light List Accent 2" w:semiHidden="0" w:uiPriority="61" w:unhideWhenUsed="0"/>
+    <w:lsdException w:name="Light Grid Accent 2" w:semiHidden="0" w:uiPriority="62" w:unhideWhenUsed="0"/>
+    <w:lsdException w:name="Medium Shading 1 Accent 2" w:semiHidden="0" w:uiPriority="63" w:unhideWhenUsed="0"/>
+    <w:lsdException w:name="Medium Shading 2 Accent 2" w:semiHidden="0" w:uiPriority="64" w:unhideWhenUsed="0"/>
+    <w:lsdException w:name="Medium List 1 Accent 2" w:semiHidden="0" w:uiPriority="65" w:unhideWhenUsed="0"/>
+    <w:lsdException w:name="Medium List 2 Accent 2" w:semiHidden="0" w:uiPriority="66" w:unhideWhenUsed="0"/>
+    <w:lsdException w:name="Medium Grid 1 Accent 2" w:semiHidden="0" w:uiPriority="67" w:unhideWhenUsed="0"/>
+    <w:lsdException w:name="Medium Grid 2 Accent 2" w:semiHidden="0" w:uiPriority="68" w:unhideWhenUsed="0"/>
+    <w:lsdException w:name="Medium Grid 3 Accent 2" w:semiHidden="0" w:uiPriority="69" w:unhideWhenUsed="0"/>
+    <w:lsdException w:name="Dark List Accent 2" w:semiHidden="0" w:uiPriority="70" w:unhideWhenUsed="0"/>
+    <w:lsdException w:name="Colorful Shading Accent 2" w:semiHidden="0" w:uiPriority="71" w:unhideWhenUsed="0"/>
+    <w:lsdException w:name="Colorful List Accent 2" w:semiHidden="0" w:uiPriority="72" w:unhideWhenUsed="0"/>
+    <w:lsdException w:name="Colorful Grid Accent 2" w:semiHidden="0" w:uiPriority="73" w:unhideWhenUsed="0"/>
+    <w:lsdException w:name="Light Shading Accent 3" w:semiHidden="0" w:uiPriority="60" w:unhideWhenUsed="0"/>
+    <w:lsdException w:name="Light List Accent 3" w:semiHidden="0" w:uiPriority="61" w:unhideWhenUsed="0"/>
+    <w:lsdException w:name="Light Grid Accent 3" w:semiHidden="0" w:uiPriority="62" w:unhideWhenUsed="0"/>
+    <w:lsdException w:name="Medium Shading 1 Accent 3" w:semiHidden="0" w:uiPriority="63" w:unhideWhenUsed="0"/>
+    <w:lsdException w:name="Medium Shading 2 Accent 3" w:semiHidden="0" w:uiPriority="64" w:unhideWhenUsed="0"/>
+    <w:lsdException w:name="Medium List 1 Accent 3" w:semiHidden="0" w:uiPriority="65" w:unhideWhenUsed="0"/>
+    <w:lsdException w:name="Medium List 2 Accent 3" w:semiHidden="0" w:uiPriority="66" w:unhideWhenUsed="0"/>
+    <w:lsdException w:name="Medium Grid 1 Accent 3" w:semiHidden="0" w:uiPriority="67" w:unhideWhenUsed="0"/>
+    <w:lsdException w:name="Medium Grid 2 Accent 3" w:semiHidden="0" w:uiPriority="68" w:unhideWhenUsed="0"/>
+    <w:lsdException w:name="Medium Grid 3 Accent 3" w:semiHidden="0" w:uiPriority="69" w:unhideWhenUsed="0"/>
+    <w:lsdException w:name="Dark List Accent 3" w:semiHidden="0" w:uiPriority="70" w:unhideWhenUsed="0"/>
+    <w:lsdException w:name="Colorful Shading Accent 3" w:semiHidden="0" w:uiPriority="71" w:unhideWhenUsed="0"/>
+    <w:lsdException w:name="Colorful List Accent 3" w:semiHidden="0" w:uiPriority="72" w:unhideWhenUsed="0"/>
+    <w:lsdException w:name="Colorful Grid Accent 3" w:semiHidden="0" w:uiPriority="73" w:unhideWhenUsed="0"/>
+    <w:lsdException w:name="Light Shading Accent 4" w:semiHidden="0" w:uiPriority="60" w:unhideWhenUsed="0"/>
+    <w:lsdException w:name="Light List Accent 4" w:semiHidden="0" w:uiPriority="61" w:unhideWhenUsed="0"/>
+    <w:lsdException w:name="Light Grid Accent 4" w:semiHidden="0" w:uiPriority="62" w:unhideWhenUsed="0"/>
+    <w:lsdException w:name="Medium Shading 1 Accent 4" w:semiHidden="0" w:uiPriority="63" w:unhideWhenUsed="0"/>
+    <w:lsdException w:name="Medium Shading 2 Accent 4" w:semiHidden="0" w:uiPriority="64" w:unhideWhenUsed="0"/>
+    <w:lsdException w:name="Medium List 1 Accent 4" w:semiHidden="0" w:uiPriority="65" w:unhideWhenUsed="0"/>
+    <w:lsdException w:name="Medium List 2 Accent 4" w:semiHidden="0" w:uiPriority="66" w:unhideWhenUsed="0"/>
+    <w:lsdException w:name="Medium Grid 1 Accent 4" w:semiHidden="0" w:uiPriority="67" w:unhideWhenUsed="0"/>
+    <w:lsdException w:name="Medium Grid 2 Accent 4" w:semiHidden="0" w:uiPriority="68" w:unhideWhenUsed="0"/>
+    <w:lsdException w:name="Medium Grid 3 Accent 4" w:semiHidden="0" w:uiPriority="69" w:unhideWhenUsed="0"/>
+    <w:lsdException w:name="Dark List Accent 4" w:semiHidden="0" w:uiPriority="70" w:unhideWhenUsed="0"/>
+    <w:lsdException w:name="Colorful Shading Accent 4" w:semiHidden="0" w:uiPriority="71" w:unhideWhenUsed="0"/>
+    <w:lsdException w:name="Colorful List Accent 4" w:semiHidden="0" w:uiPriority="72" w:unhideWhenUsed="0"/>
+    <w:lsdException w:name="Colorful Grid Accent 4" w:semiHidden="0" w:uiPriority="73" w:unhideWhenUsed="0"/>
+    <w:lsdException w:name="Light Shading Accent 5" w:semiHidden="0" w:uiPriority="60" w:unhideWhenUsed="0"/>
+    <w:lsdException w:name="Light List Accent 5" w:semiHidden="0" w:uiPriority="61" w:unhideWhenUsed="0"/>
+    <w:lsdException w:name="Light Grid Accent 5" w:semiHidden="0" w:uiPriority="62" w:unhideWhenUsed="0"/>
+    <w:lsdException w:name="Medium Shading 1 Accent 5" w:semiHidden="0" w:uiPriority="63" w:unhideWhenUsed="0"/>
+    <w:lsdException w:name="Medium Shading 2 Accent 5" w:semiHidden="0" w:uiPriority="64" w:unhideWhenUsed="0"/>
+    <w:lsdException w:name="Medium List 1 Accent 5" w:semiHidden="0" w:uiPriority="65" w:unhideWhenUsed="0"/>
+    <w:lsdException w:name="Medium List 2 Accent 5" w:semiHidden="0" w:uiPriority="66" w:unhideWhenUsed="0"/>
+    <w:lsdException w:name="Medium Grid 1 Accent 5" w:semiHidden="0" w:uiPriority="67" w:unhideWhenUsed="0"/>
+    <w:lsdException w:name="Medium Grid 2 Accent 5" w:semiHidden="0" w:uiPriority="68" w:unhideWhenUsed="0"/>
+    <w:lsdException w:name="Medium Grid 3 Accent 5" w:semiHidden="0" w:uiPriority="69" w:unhideWhenUsed="0"/>
+    <w:lsdException w:name="Dark List Accent 5" w:semiHidden="0" w:uiPriority="70" w:unhideWhenUsed="0"/>
+    <w:lsdException w:name="Colorful Shading Accent 5" w:semiHidden="0" w:uiPriority="71" w:unhideWhenUsed="0"/>
+    <w:lsdException w:name="Colorful List Accent 5" w:semiHidden="0" w:uiPriority="72" w:unhideWhenUsed="0"/>
+    <w:lsdException w:name="Colorful Grid Accent 5" w:semiHidden="0" w:uiPriority="73" w:unhideWhenUsed="0"/>
+    <w:lsdException w:name="Light Shading Accent 6" w:semiHidden="0" w:uiPriority="60" w:unhideWhenUsed="0"/>
+    <w:lsdException w:name="Light List Accent 6" w:semiHidden="0" w:uiPriority="61" w:unhideWhenUsed="0"/>
+    <w:lsdException w:name="Light Grid Accent 6" w:semiHidden="0" w:uiPriority="62" w:unhideWhenUsed="0"/>
+    <w:lsdException w:name="Medium Shading 1 Accent 6" w:semiHidden="0" w:uiPriority="63" w:unhideWhenUsed="0"/>
+    <w:lsdException w:name="Medium Shading 2 Accent 6" w:semiHidden="0" w:uiPriority="64" w:unhideWhenUsed="0"/>
+    <w:lsdException w:name="Medium List 1 Accent 6" w:semiHidden="0" w:uiPriority="65" w:unhideWhenUsed="0"/>
+    <w:lsdException w:name="Medium List 2 Accent 6" w:semiHidden="0" w:uiPriority="66" w:unhideWhenUsed="0"/>
+    <w:lsdException w:name="Medium Grid 1 Accent 6" w:semiHidden="0" w:uiPriority="67" w:unhideWhenUsed="0"/>
+    <w:lsdException w:name="Medium Grid 2 Accent 6" w:semiHidden="0" w:uiPriority="68" w:unhideWhenUsed="0"/>
+    <w:lsdException w:name="Medium Grid 3 Accent 6" w:semiHidden="0" w:uiPriority="69" w:unhideWhenUsed="0"/>
+    <w:lsdException w:name="Dark List Accent 6" w:semiHidden="0" w:uiPriority="70" w:unhideWhenUsed="0"/>
+    <w:lsdException w:name="Colorful Shading Accent 6" w:semiHidden="0" w:uiPriority="71" w:unhideWhenUsed="0"/>
+    <w:lsdException w:name="Colorful List Accent 6" w:semiHidden="0" w:uiPriority="72" w:unhideWhenUsed="0"/>
+    <w:lsdException w:name="Colorful Grid Accent 6" w:semiHidden="0" w:uiPriority="73" w:unhideWhenUsed="0"/>
+    <w:lsdException w:name="Subtle Emphasis" w:semiHidden="0" w:uiPriority="19" w:unhideWhenUsed="0" w:qFormat="1"/>
+    <w:lsdException w:name="Intense Emphasis" w:semiHidden="0" w:uiPriority="21" w:unhideWhenUsed="0" w:qFormat="1"/>
+    <w:lsdException w:name="Subtle Reference" w:semiHidden="0" w:uiPriority="31" w:unhideWhenUsed="0" w:qFormat="1"/>
+    <w:lsdException w:name="Intense Reference" w:semiHidden="0" w:uiPriority="32" w:unhideWhenUsed="0" w:qFormat="1"/>
+    <w:lsdException w:name="Book Title" w:semiHidden="0" w:uiPriority="33" w:unhideWhenUsed="0" w:qFormat="1"/>
+    <w:lsdException w:name="Bibliography" w:uiPriority="37"/>
+    <w:lsdException w:name="TOC Heading" w:uiPriority="39" w:qFormat="1"/>
+  </w:latentStyles>
+  <w:style w:type="paragraph" w:default="1" w:styleId="Normal">
+    <w:name w:val="Normal"/>
+    <w:qFormat/>
+    <w:rsid w:val="003332A3"/>
+    <w:pPr>
+      <w:spacing w:after="200" w:line="276" w:lineRule="auto"/>
+    </w:pPr>
+  </w:style>
+  <w:style w:type="character" w:default="1" w:styleId="DefaultParagraphFont">
+    <w:name w:val="Default Paragraph Font"/>
+    <w:uiPriority w:val="1"/>
+    <w:semiHidden/>
+    <w:unhideWhenUsed/>
+  </w:style>
+  <w:style w:type="table" w:default="1" w:styleId="TableNormal">
+    <w:name w:val="Normal Table"/>
+    <w:uiPriority w:val="99"/>
+    <w:semiHidden/>
+    <w:unhideWhenUsed/>
+    <w:tblPr>
+      <w:tblInd w:w="0" w:type="dxa"/>
+      <w:tblCellMar>
+        <w:top w:w="0" w:type="dxa"/>
+        <w:left w:w="108" w:type="dxa"/>
+        <w:bottom w:w="0" w:type="dxa"/>
+        <w:right w:w="108" w:type="dxa"/>
+      </w:tblCellMar>
+    </w:tblPr>
+  </w:style>
+  <w:style w:type="numbering" w:default="1" w:styleId="NoList">
+    <w:name w:val="No List"/>
+    <w:uiPriority w:val="99"/>
+    <w:semiHidden/>
+    <w:unhideWhenUsed/>
+  </w:style>
+  <w:style w:type="paragraph" w:styleId="ListParagraph">
+    <w:name w:val="List Paragraph"/>
+    <w:basedOn w:val="Normal"/>
+    <w:uiPriority w:val="34"/>
+    <w:qFormat/>
+    <w:rsid w:val="003332A3"/>
+    <w:pPr>
+      <w:ind w:left="720"/>
+      <w:contextualSpacing/>
+    </w:pPr>
+  </w:style>
+  <w:style w:type="paragraph" w:styleId="Header">
+    <w:name w:val="header"/>
+    <w:basedOn w:val="Normal"/>
+    <w:link w:val="HeaderChar"/>
+    <w:uiPriority w:val="99"/>
+    <w:unhideWhenUsed/>
+    <w:rsid w:val="00821EAE"/>
+    <w:pPr>
+      <w:tabs>
+        <w:tab w:val="center" w:pos="4536"/>
+        <w:tab w:val="right" w:pos="9072"/>
+      </w:tabs>
+      <w:spacing w:after="0" w:line="240" w:lineRule="auto"/>
+    </w:pPr>
+  </w:style>
+  <w:style w:type="character" w:customStyle="1" w:styleId="HeaderChar">
+    <w:name w:val="Header Char"/>
+    <w:basedOn w:val="DefaultParagraphFont"/>
+    <w:link w:val="Header"/>
+    <w:uiPriority w:val="99"/>
+    <w:rsid w:val="00821EAE"/>
+  </w:style>
+  <w:style w:type="paragraph" w:styleId="Footer">
+    <w:name w:val="footer"/>
+    <w:basedOn w:val="Normal"/>
+    <w:link w:val="FooterChar"/>
+    <w:uiPriority w:val="99"/>
+    <w:unhideWhenUsed/>
+    <w:rsid w:val="00821EAE"/>
+    <w:pPr>
+      <w:tabs>
+        <w:tab w:val="center" w:pos="4536"/>
+        <w:tab w:val="right" w:pos="9072"/>
+      </w:tabs>
+      <w:spacing w:after="0" w:line="240" w:lineRule="auto"/>
+    </w:pPr>
+  </w:style>
+  <w:style w:type="character" w:customStyle="1" w:styleId="FooterChar">
+    <w:name w:val="Footer Char"/>
+    <w:basedOn w:val="DefaultParagraphFont"/>
+    <w:link w:val="Footer"/>
+    <w:uiPriority w:val="99"/>
+    <w:rsid w:val="00821EAE"/>
+  </w:style>
+  <w:style w:type="paragraph" w:styleId="EndnoteText">
+    <w:name w:val="endnote text"/>
+    <w:basedOn w:val="Normal"/>
+    <w:link w:val="EndnoteTextChar"/>
+    <w:uiPriority w:val="99"/>
+    <w:semiHidden/>
+    <w:unhideWhenUsed/>
+    <w:rsid w:val="00B15D86"/>
+    <w:pPr>
+      <w:spacing w:after="0" w:line="240" w:lineRule="auto"/>
+    </w:pPr>
+    <w:rPr>
+      <w:sz w:val="20"/>
+      <w:szCs w:val="20"/>
+    </w:rPr>
+  </w:style>
+  <w:style w:type="character" w:customStyle="1" w:styleId="EndnoteTextChar">
+    <w:name w:val="Endnote Text Char"/>
+    <w:basedOn w:val="DefaultParagraphFont"/>
+    <w:link w:val="EndnoteText"/>
+    <w:uiPriority w:val="99"/>
+    <w:semiHidden/>
+    <w:rsid w:val="00B15D86"/>
+    <w:rPr>
+      <w:sz w:val="20"/>
+      <w:szCs w:val="20"/>
+    </w:rPr>
+  </w:style>
+  <w:style w:type="character" w:styleId="EndnoteReference">
+    <w:name w:val="endnote reference"/>
+    <w:basedOn w:val="DefaultParagraphFont"/>
+    <w:uiPriority w:val="99"/>
+    <w:semiHidden/>
+    <w:unhideWhenUsed/>
+    <w:rsid w:val="00B15D86"/>
+    <w:rPr>
+      <w:vertAlign w:val="superscript"/>
+    </w:rPr>
+  </w:style>
+  <w:style w:type="paragraph" w:styleId="Caption">
+    <w:name w:val="caption"/>
+    <w:basedOn w:val="Normal"/>
+    <w:next w:val="Normal"/>
+    <w:uiPriority w:val="35"/>
+    <w:unhideWhenUsed/>
+    <w:qFormat/>
+    <w:rsid w:val="001D29CD"/>
+    <w:pPr>
+      <w:spacing w:line="240" w:lineRule="auto"/>
+    </w:pPr>
+    <w:rPr>
+      <w:b/>
+      <w:bCs/>
+      <w:color w:val="4472C4" w:themeColor="accent1"/>
+      <w:sz w:val="18"/>
+      <w:szCs w:val="18"/>
+    </w:rPr>
   </w:style>
 </w:styles>
 </file>
@@ -2217,7 +3904,7 @@
     </a:clrScheme>
     <a:fontScheme name="Pakiet Office">
       <a:majorFont>
-        <a:latin typeface="Calibri Light" panose="020F0302020204030204"/>
+        <a:latin typeface="Calibri Light"/>
         <a:ea typeface=""/>
         <a:cs typeface=""/>
         <a:font script="Jpan" typeface="游ゴシック Light"/>
@@ -2269,7 +3956,7 @@
         <a:font script="Tfng" typeface="Ebrima"/>
       </a:majorFont>
       <a:minorFont>
-        <a:latin typeface="Calibri" panose="020F0502020204030204"/>
+        <a:latin typeface="Calibri"/>
         <a:ea typeface=""/>
         <a:cs typeface=""/>
         <a:font script="Jpan" typeface="游明朝"/>
@@ -2463,7 +4150,7 @@
   <a:extraClrSchemeLst/>
   <a:extLst>
     <a:ext uri="{05A4C25C-085E-4340-85A3-A5531E510DB2}">
-      <thm15:themeFamily xmlns:thm15="http://schemas.microsoft.com/office/thememl/2012/main" name="Office Theme" id="{62F939B6-93AF-4DB8-9C6B-D6C7DFDC589F}" vid="{4A3C46E8-61CC-4603-A589-7422A47A8E4A}"/>
+      <thm15:themeFamily xmlns:thm15="http://schemas.microsoft.com/office/thememl/2012/main" xmlns="" name="Office Theme" id="{62F939B6-93AF-4DB8-9C6B-D6C7DFDC589F}" vid="{4A3C46E8-61CC-4603-A589-7422A47A8E4A}"/>
     </a:ext>
   </a:extLst>
 </a:theme>

</xml_diff>

<commit_message>
Poprawiono wiele pojęć i definicji w dokumentach SRS i wizji.
</commit_message>
<xml_diff>
--- a/Dokument SRS.docx
+++ b/Dokument SRS.docx
@@ -1,6 +1,6 @@
 
 <file path=word/document.xml><?xml version="1.0" encoding="utf-8"?>
-<w:document xmlns:wpc="http://schemas.microsoft.com/office/word/2010/wordprocessingCanvas" xmlns:mc="http://schemas.openxmlformats.org/markup-compatibility/2006" xmlns:o="urn:schemas-microsoft-com:office:office" xmlns:r="http://schemas.openxmlformats.org/officeDocument/2006/relationships" xmlns:m="http://schemas.openxmlformats.org/officeDocument/2006/math" xmlns:v="urn:schemas-microsoft-com:vml" xmlns:wp14="http://schemas.microsoft.com/office/word/2010/wordprocessingDrawing" xmlns:wp="http://schemas.openxmlformats.org/drawingml/2006/wordprocessingDrawing" xmlns:w10="urn:schemas-microsoft-com:office:word" xmlns:w="http://schemas.openxmlformats.org/wordprocessingml/2006/main" xmlns:w14="http://schemas.microsoft.com/office/word/2010/wordml" xmlns:wpg="http://schemas.microsoft.com/office/word/2010/wordprocessingGroup" xmlns:wpi="http://schemas.microsoft.com/office/word/2010/wordprocessingInk" xmlns:wne="http://schemas.microsoft.com/office/word/2006/wordml" xmlns:wps="http://schemas.microsoft.com/office/word/2010/wordprocessingShape" mc:Ignorable="w14 wp14">
+<w:document xmlns:wpc="http://schemas.microsoft.com/office/word/2010/wordprocessingCanvas" xmlns:cx="http://schemas.microsoft.com/office/drawing/2014/chartex" xmlns:cx1="http://schemas.microsoft.com/office/drawing/2015/9/8/chartex" xmlns:cx2="http://schemas.microsoft.com/office/drawing/2015/10/21/chartex" xmlns:cx3="http://schemas.microsoft.com/office/drawing/2016/5/9/chartex" xmlns:cx4="http://schemas.microsoft.com/office/drawing/2016/5/10/chartex" xmlns:cx5="http://schemas.microsoft.com/office/drawing/2016/5/11/chartex" xmlns:cx6="http://schemas.microsoft.com/office/drawing/2016/5/12/chartex" xmlns:cx7="http://schemas.microsoft.com/office/drawing/2016/5/13/chartex" xmlns:cx8="http://schemas.microsoft.com/office/drawing/2016/5/14/chartex" xmlns:mc="http://schemas.openxmlformats.org/markup-compatibility/2006" xmlns:aink="http://schemas.microsoft.com/office/drawing/2016/ink" xmlns:am3d="http://schemas.microsoft.com/office/drawing/2017/model3d" xmlns:o="urn:schemas-microsoft-com:office:office" xmlns:r="http://schemas.openxmlformats.org/officeDocument/2006/relationships" xmlns:m="http://schemas.openxmlformats.org/officeDocument/2006/math" xmlns:v="urn:schemas-microsoft-com:vml" xmlns:wp14="http://schemas.microsoft.com/office/word/2010/wordprocessingDrawing" xmlns:wp="http://schemas.openxmlformats.org/drawingml/2006/wordprocessingDrawing" xmlns:w10="urn:schemas-microsoft-com:office:word" xmlns:w="http://schemas.openxmlformats.org/wordprocessingml/2006/main" xmlns:w14="http://schemas.microsoft.com/office/word/2010/wordml" xmlns:w15="http://schemas.microsoft.com/office/word/2012/wordml" xmlns:w16cex="http://schemas.microsoft.com/office/word/2018/wordml/cex" xmlns:w16cid="http://schemas.microsoft.com/office/word/2016/wordml/cid" xmlns:w16="http://schemas.microsoft.com/office/word/2018/wordml" xmlns:w16se="http://schemas.microsoft.com/office/word/2015/wordml/symex" xmlns:wpg="http://schemas.microsoft.com/office/word/2010/wordprocessingGroup" xmlns:wpi="http://schemas.microsoft.com/office/word/2010/wordprocessingInk" xmlns:wne="http://schemas.microsoft.com/office/word/2006/wordml" xmlns:wps="http://schemas.microsoft.com/office/word/2010/wordprocessingShape" mc:Ignorable="w14 w15 w16se w16cid w16 w16cex wp14">
   <w:body>
     <w:p>
       <w:pPr>
@@ -50,15 +50,7 @@
         <w:jc w:val="center"/>
       </w:pPr>
       <w:r>
-        <w:t xml:space="preserve">Piotr Kapski, Adam </w:t>
-      </w:r>
-      <w:proofErr w:type="spellStart"/>
-      <w:r>
-        <w:t>Kincel</w:t>
-      </w:r>
-      <w:proofErr w:type="spellEnd"/>
-      <w:r>
-        <w:t>, Krzysztof Poloczek</w:t>
+        <w:t>Piotr Kapski, Adam Kincel, Krzysztof Poloczek</w:t>
       </w:r>
     </w:p>
     <w:p>
@@ -681,19 +673,8 @@
           <w:sz w:val="24"/>
           <w:szCs w:val="24"/>
         </w:rPr>
-        <w:t xml:space="preserve">Wymagania </w:t>
-      </w:r>
-      <w:proofErr w:type="spellStart"/>
-      <w:r>
-        <w:rPr>
-          <w:b/>
-          <w:color w:val="000000"/>
-          <w:sz w:val="24"/>
-          <w:szCs w:val="24"/>
-        </w:rPr>
-        <w:t>pozafunkcjonalne</w:t>
-      </w:r>
-      <w:proofErr w:type="spellEnd"/>
+        <w:t>Wymagania pozafunkcjonalne</w:t>
+      </w:r>
     </w:p>
     <w:p>
       <w:pPr>
@@ -957,22 +938,7 @@
           <w:szCs w:val="24"/>
         </w:rPr>
         <w:br/>
-      </w:r>
-      <w:r>
-        <w:rPr>
-          <w:color w:val="000000"/>
-          <w:sz w:val="24"/>
-          <w:szCs w:val="24"/>
-        </w:rPr>
-        <w:t>Niniejszy dokument prezentuje wymagania dotyczące oprogramowania, czyli opisuje funkcjonalność budowanego oprogramowania i warunki, jakie ono musi spełniać. Dokument ten został napisany z myślą o potencjalnych użytkownikach, projektantach, programistach, o</w:t>
-      </w:r>
-      <w:r>
-        <w:rPr>
-          <w:color w:val="000000"/>
-          <w:sz w:val="24"/>
-          <w:szCs w:val="24"/>
-        </w:rPr>
-        <w:t>sobach zajmujących się testowaniem i autorach dokumentacji użytkowej.</w:t>
+        <w:t>Niniejszy dokument prezentuje wymagania dotyczące oprogramowania, czyli opisuje funkcjonalność budowanego oprogramowania i warunki, jakie ono musi spełniać. Dokument ten został napisany z myślą o potencjalnych użytkownikach, projektantach, programistach, osobach zajmujących się testowaniem i autorach dokumentacji użytkowej.</w:t>
       </w:r>
     </w:p>
     <w:p>
@@ -1027,22 +993,7 @@
           <w:szCs w:val="24"/>
         </w:rPr>
         <w:br/>
-      </w:r>
-      <w:r>
-        <w:rPr>
-          <w:color w:val="000000"/>
-          <w:sz w:val="24"/>
-          <w:szCs w:val="24"/>
-        </w:rPr>
-        <w:t xml:space="preserve">Każdy człowiek potrzebuje miejsca do życia. Przez stale zwiększającą się liczbę ludności, rośnie także zapotrzebowania do zakupu oraz wynajmu nieruchomości. „Internetowe </w:t>
-      </w:r>
-      <w:r>
-        <w:rPr>
-          <w:color w:val="000000"/>
-          <w:sz w:val="24"/>
-          <w:szCs w:val="24"/>
-        </w:rPr>
-        <w:t xml:space="preserve">biuro obrotu nieruchomościami” będzie rozwiązaniem wspomagającym ten proces. Będzie pomagało zarówno sprzedającym jak i nabywcom w sfinalizowaniu transakcji, przez możliwość tworzenia ofert jak i ich przeglądania oraz łatwą komunikację pomiędzy stronami. </w:t>
+        <w:t xml:space="preserve">Każdy człowiek potrzebuje miejsca do życia. Przez stale zwiększającą się liczbę ludności, rośnie także zapotrzebowania do zakupu oraz wynajmu nieruchomości. „Internetowe biuro obrotu nieruchomościami” będzie rozwiązaniem wspomagającym ten proces. Będzie pomagało zarówno sprzedającym jak i nabywcom w sfinalizowaniu transakcji, przez możliwość tworzenia ofert jak i ich przeglądania oraz łatwą komunikację pomiędzy stronami. </w:t>
       </w:r>
     </w:p>
     <w:p>
@@ -1118,7 +1069,28 @@
           <w:sz w:val="24"/>
           <w:szCs w:val="24"/>
         </w:rPr>
-        <w:t>Nieruchomość – część powierzchni ziemskiej jaką można zawrzeć w Ofercie. Do nieruchomości należą: mieszkania, pokoje, domy, działki, garaże oraz lokale użytkowe.</w:t>
+        <w:t xml:space="preserve">Nieruchomość – część powierzchni ziemskiej jaką można zawrzeć w Ofercie. Do nieruchomości należą: </w:t>
+      </w:r>
+      <w:r>
+        <w:rPr>
+          <w:sz w:val="24"/>
+          <w:szCs w:val="24"/>
+        </w:rPr>
+        <w:t xml:space="preserve">Obiekty Mieszkalne, pokoje, </w:t>
+      </w:r>
+      <w:r>
+        <w:rPr>
+          <w:sz w:val="24"/>
+          <w:szCs w:val="24"/>
+        </w:rPr>
+        <w:t>działki, garaże oraz lokale użytkowe.</w:t>
+      </w:r>
+      <w:r>
+        <w:rPr>
+          <w:sz w:val="24"/>
+          <w:szCs w:val="24"/>
+        </w:rPr>
+        <w:t xml:space="preserve"> Na podstawię nieruchomości, Zalogowany może stworzyć Ofertę.</w:t>
       </w:r>
     </w:p>
     <w:p>
@@ -1139,14 +1111,7 @@
           <w:sz w:val="24"/>
           <w:szCs w:val="24"/>
         </w:rPr>
-        <w:t>Oferta – pełny opis wraz ze zdjęciami nieruchomości wy</w:t>
-      </w:r>
-      <w:r>
-        <w:rPr>
-          <w:sz w:val="24"/>
-          <w:szCs w:val="24"/>
-        </w:rPr>
-        <w:t>stawionej przez Sprzedającego. Rodzajami oferty są kupno, sprzedaż, wynajem.</w:t>
+        <w:t xml:space="preserve">Obiekt Mieszkalny – mieszkanie lub dom. </w:t>
       </w:r>
     </w:p>
     <w:p>
@@ -1167,56 +1132,135 @@
           <w:sz w:val="24"/>
           <w:szCs w:val="24"/>
         </w:rPr>
-        <w:t>Użytkownik – klient korzystający z aplikacji, może to być Sprzedający lub Nabywca.</w:t>
-      </w:r>
-    </w:p>
-    <w:p>
-      <w:pPr>
+        <w:t xml:space="preserve">Oferta – pełny opis wraz ze zdjęciami </w:t>
+      </w:r>
+      <w:r>
+        <w:rPr>
+          <w:sz w:val="24"/>
+          <w:szCs w:val="24"/>
+        </w:rPr>
+        <w:t>N</w:t>
+      </w:r>
+      <w:r>
+        <w:rPr>
+          <w:sz w:val="24"/>
+          <w:szCs w:val="24"/>
+        </w:rPr>
+        <w:t>ieruchomości wystawionej przez Sprzedającego. Rodzajami oferty są sprzedaż</w:t>
+      </w:r>
+      <w:r>
+        <w:rPr>
+          <w:sz w:val="24"/>
+          <w:szCs w:val="24"/>
+        </w:rPr>
+        <w:t xml:space="preserve"> lub</w:t>
+      </w:r>
+      <w:r>
+        <w:rPr>
+          <w:sz w:val="24"/>
+          <w:szCs w:val="24"/>
+        </w:rPr>
+        <w:t xml:space="preserve"> wynajem.</w:t>
+      </w:r>
+    </w:p>
+    <w:p>
+      <w:pPr>
+        <w:pStyle w:val="Akapitzlist"/>
         <w:numPr>
           <w:ilvl w:val="0"/>
           <w:numId w:val="1"/>
         </w:numPr>
-        <w:spacing w:after="0"/>
-        <w:rPr>
-          <w:rFonts w:ascii="Noto Sans Symbols" w:eastAsia="Noto Sans Symbols" w:hAnsi="Noto Sans Symbols" w:cs="Noto Sans Symbols"/>
-          <w:sz w:val="24"/>
-          <w:szCs w:val="24"/>
-        </w:rPr>
-      </w:pPr>
-      <w:r>
-        <w:rPr>
-          <w:sz w:val="24"/>
-          <w:szCs w:val="24"/>
-        </w:rPr>
-        <w:t>Sprzedający – Użytkownik posiadające swoje konto, które pozwala dodawać oferty oraz przeglądać O</w:t>
-      </w:r>
-      <w:r>
-        <w:rPr>
-          <w:sz w:val="24"/>
-          <w:szCs w:val="24"/>
-        </w:rPr>
-        <w:t>ferty pozostałych Sprzedających.</w:t>
-      </w:r>
-    </w:p>
-    <w:p>
-      <w:pPr>
+        <w:rPr>
+          <w:sz w:val="24"/>
+          <w:szCs w:val="24"/>
+        </w:rPr>
+      </w:pPr>
+      <w:r>
+        <w:rPr>
+          <w:sz w:val="24"/>
+          <w:szCs w:val="24"/>
+        </w:rPr>
+        <w:t>Użytkownik – klient korzystający z aplikacji, może to być Gość lub Zalogowany.</w:t>
+      </w:r>
+    </w:p>
+    <w:p>
+      <w:pPr>
+        <w:pStyle w:val="Akapitzlist"/>
         <w:numPr>
           <w:ilvl w:val="0"/>
           <w:numId w:val="1"/>
         </w:numPr>
-        <w:spacing w:after="0"/>
-        <w:rPr>
-          <w:rFonts w:ascii="Noto Sans Symbols" w:eastAsia="Noto Sans Symbols" w:hAnsi="Noto Sans Symbols" w:cs="Noto Sans Symbols"/>
-          <w:sz w:val="24"/>
-          <w:szCs w:val="24"/>
-        </w:rPr>
-      </w:pPr>
-      <w:r>
-        <w:rPr>
-          <w:sz w:val="24"/>
-          <w:szCs w:val="24"/>
-        </w:rPr>
-        <w:t>Nabywca – Użytkownik, który może przeglądać oferty Sprzedających.</w:t>
+        <w:rPr>
+          <w:sz w:val="24"/>
+          <w:szCs w:val="24"/>
+        </w:rPr>
+      </w:pPr>
+      <w:r>
+        <w:rPr>
+          <w:sz w:val="24"/>
+          <w:szCs w:val="24"/>
+        </w:rPr>
+        <w:t>Zalogowany – Użytkownik posiadające swoje konto, które pozwala dodawać oferty oraz przeglądać Oferty pozostałych Zalogowanych.</w:t>
+      </w:r>
+    </w:p>
+    <w:p>
+      <w:pPr>
+        <w:pStyle w:val="Akapitzlist"/>
+        <w:numPr>
+          <w:ilvl w:val="0"/>
+          <w:numId w:val="1"/>
+        </w:numPr>
+        <w:rPr>
+          <w:sz w:val="24"/>
+          <w:szCs w:val="24"/>
+        </w:rPr>
+      </w:pPr>
+      <w:r>
+        <w:rPr>
+          <w:sz w:val="24"/>
+          <w:szCs w:val="24"/>
+        </w:rPr>
+        <w:t>Gość – Użytkownik, który może przeglądać oferty Zalogowanych.</w:t>
+      </w:r>
+    </w:p>
+    <w:p>
+      <w:pPr>
+        <w:pStyle w:val="Akapitzlist"/>
+        <w:numPr>
+          <w:ilvl w:val="0"/>
+          <w:numId w:val="1"/>
+        </w:numPr>
+        <w:rPr>
+          <w:sz w:val="24"/>
+          <w:szCs w:val="24"/>
+        </w:rPr>
+      </w:pPr>
+      <w:r>
+        <w:rPr>
+          <w:sz w:val="24"/>
+          <w:szCs w:val="24"/>
+        </w:rPr>
+        <w:t>Sprzedający – Zalogowany, który posiada co najmniej jedna wystawioną ofertę.</w:t>
+      </w:r>
+    </w:p>
+    <w:p>
+      <w:pPr>
+        <w:pStyle w:val="Akapitzlist"/>
+        <w:numPr>
+          <w:ilvl w:val="0"/>
+          <w:numId w:val="1"/>
+        </w:numPr>
+        <w:rPr>
+          <w:sz w:val="24"/>
+          <w:szCs w:val="24"/>
+        </w:rPr>
+      </w:pPr>
+      <w:r>
+        <w:rPr>
+          <w:sz w:val="24"/>
+          <w:szCs w:val="24"/>
+        </w:rPr>
+        <w:t>Nabywca – Użytkownik zainteresowany zakupem/wynajmem od Sprzedającego.</w:t>
       </w:r>
     </w:p>
     <w:p>
@@ -1321,7 +1365,7 @@
           <w:noProof/>
         </w:rPr>
         <w:drawing>
-          <wp:anchor distT="114300" distB="114300" distL="114300" distR="114300" simplePos="0" relativeHeight="251658240" behindDoc="0" locked="0" layoutInCell="1" hidden="0" allowOverlap="1">
+          <wp:anchor distT="114300" distB="114300" distL="114300" distR="114300" simplePos="0" relativeHeight="251658240" behindDoc="0" locked="0" layoutInCell="1" hidden="0" allowOverlap="1" wp14:anchorId="3031FBFE" wp14:editId="089CFCA5">
             <wp:simplePos x="0" y="0"/>
             <wp:positionH relativeFrom="column">
               <wp:posOffset>-666432</wp:posOffset>
@@ -1342,7 +1386,7 @@
                     <pic:cNvPicPr preferRelativeResize="0"/>
                   </pic:nvPicPr>
                   <pic:blipFill>
-                    <a:blip r:embed="rId8"/>
+                    <a:blip r:embed="rId7"/>
                     <a:srcRect/>
                     <a:stretch>
                       <a:fillRect/>
@@ -1406,7 +1450,7 @@
           <w:szCs w:val="24"/>
         </w:rPr>
         <w:drawing>
-          <wp:inline distT="114300" distB="114300" distL="114300" distR="114300">
+          <wp:inline distT="114300" distB="114300" distL="114300" distR="114300" wp14:anchorId="0994F05B" wp14:editId="31D57F31">
             <wp:extent cx="5763260" cy="5041900"/>
             <wp:effectExtent l="0" t="0" r="0" b="0"/>
             <wp:docPr id="3" name="image2.png"/>
@@ -1419,7 +1463,7 @@
                     <pic:cNvPicPr preferRelativeResize="0"/>
                   </pic:nvPicPr>
                   <pic:blipFill>
-                    <a:blip r:embed="rId9"/>
+                    <a:blip r:embed="rId8"/>
                     <a:srcRect/>
                     <a:stretch>
                       <a:fillRect/>
@@ -1745,14 +1789,7 @@
           <w:sz w:val="24"/>
           <w:szCs w:val="24"/>
         </w:rPr>
-        <w:t>System informuje, że nazwa użytkownik</w:t>
-      </w:r>
-      <w:r>
-        <w:rPr>
-          <w:sz w:val="24"/>
-          <w:szCs w:val="24"/>
-        </w:rPr>
-        <w:t>a jest już zajęta</w:t>
+        <w:t>System informuje, że nazwa użytkownika jest już zajęta</w:t>
       </w:r>
     </w:p>
     <w:p>
@@ -2395,14 +2432,7 @@
           <w:sz w:val="24"/>
           <w:szCs w:val="24"/>
         </w:rPr>
-        <w:t>System p</w:t>
-      </w:r>
-      <w:r>
-        <w:rPr>
-          <w:sz w:val="24"/>
-          <w:szCs w:val="24"/>
-        </w:rPr>
-        <w:t>rzenosi gościa do strony logowania</w:t>
+        <w:t>System przenosi gościa do strony logowania</w:t>
       </w:r>
     </w:p>
     <w:p>
@@ -2434,7 +2464,14 @@
           <w:sz w:val="24"/>
           <w:szCs w:val="24"/>
         </w:rPr>
-        <w:t>Wyszukiwanie i przeglądanie ofert</w:t>
+        <w:t xml:space="preserve">Wyszukiwanie i przeglądanie </w:t>
+      </w:r>
+      <w:r>
+        <w:rPr>
+          <w:sz w:val="24"/>
+          <w:szCs w:val="24"/>
+        </w:rPr>
+        <w:t>Ofert</w:t>
       </w:r>
     </w:p>
     <w:p>
@@ -2456,7 +2493,14 @@
           <w:sz w:val="24"/>
           <w:szCs w:val="24"/>
         </w:rPr>
-        <w:t>Użytkownik przechodzi do strony wyszukiwania ofert</w:t>
+        <w:t xml:space="preserve">Użytkownik przechodzi do strony wyszukiwania </w:t>
+      </w:r>
+      <w:r>
+        <w:rPr>
+          <w:sz w:val="24"/>
+          <w:szCs w:val="24"/>
+        </w:rPr>
+        <w:t>Ofert</w:t>
       </w:r>
     </w:p>
     <w:p>
@@ -2519,7 +2563,28 @@
           <w:sz w:val="24"/>
           <w:szCs w:val="24"/>
         </w:rPr>
-        <w:t>System zwraca wszystkie oferty podzielone na strony</w:t>
+        <w:t xml:space="preserve">System zwraca wszystkie </w:t>
+      </w:r>
+      <w:r>
+        <w:rPr>
+          <w:sz w:val="24"/>
+          <w:szCs w:val="24"/>
+        </w:rPr>
+        <w:t>Ofert</w:t>
+      </w:r>
+      <w:r>
+        <w:rPr>
+          <w:sz w:val="24"/>
+          <w:szCs w:val="24"/>
+        </w:rPr>
+        <w:t xml:space="preserve">y </w:t>
+      </w:r>
+      <w:r>
+        <w:rPr>
+          <w:sz w:val="24"/>
+          <w:szCs w:val="24"/>
+        </w:rPr>
+        <w:t>podzielone na strony</w:t>
       </w:r>
     </w:p>
     <w:p>
@@ -2540,14 +2605,21 @@
           <w:sz w:val="24"/>
           <w:szCs w:val="24"/>
         </w:rPr>
-        <w:t>Użytko</w:t>
-      </w:r>
-      <w:r>
-        <w:rPr>
-          <w:sz w:val="24"/>
-          <w:szCs w:val="24"/>
-        </w:rPr>
-        <w:t>wnik wybiera jeden z typów nieruchomości</w:t>
+        <w:t xml:space="preserve">Użytkownik wybiera jeden z typów </w:t>
+      </w:r>
+      <w:r>
+        <w:rPr>
+          <w:sz w:val="24"/>
+          <w:szCs w:val="24"/>
+        </w:rPr>
+        <w:t>N</w:t>
+      </w:r>
+      <w:r>
+        <w:rPr>
+          <w:sz w:val="24"/>
+          <w:szCs w:val="24"/>
+        </w:rPr>
+        <w:t>ieruchomości</w:t>
       </w:r>
     </w:p>
     <w:p>
@@ -2568,7 +2640,28 @@
           <w:sz w:val="24"/>
           <w:szCs w:val="24"/>
         </w:rPr>
-        <w:t>System zwraca oferty z wybranego typu, podzielone na strony</w:t>
+        <w:t xml:space="preserve">System zwraca </w:t>
+      </w:r>
+      <w:r>
+        <w:rPr>
+          <w:sz w:val="24"/>
+          <w:szCs w:val="24"/>
+        </w:rPr>
+        <w:t>Ofert</w:t>
+      </w:r>
+      <w:r>
+        <w:rPr>
+          <w:sz w:val="24"/>
+          <w:szCs w:val="24"/>
+        </w:rPr>
+        <w:t xml:space="preserve">y </w:t>
+      </w:r>
+      <w:r>
+        <w:rPr>
+          <w:sz w:val="24"/>
+          <w:szCs w:val="24"/>
+        </w:rPr>
+        <w:t>wybranego typu, podzielone na strony</w:t>
       </w:r>
     </w:p>
     <w:p>
@@ -2589,7 +2682,14 @@
           <w:sz w:val="24"/>
           <w:szCs w:val="24"/>
         </w:rPr>
-        <w:t>Użytkownik wybiera jedną z ofert</w:t>
+        <w:t xml:space="preserve">Użytkownik wybiera jedną z </w:t>
+      </w:r>
+      <w:r>
+        <w:rPr>
+          <w:sz w:val="24"/>
+          <w:szCs w:val="24"/>
+        </w:rPr>
+        <w:t>Ofert</w:t>
       </w:r>
     </w:p>
     <w:p>
@@ -2610,7 +2710,21 @@
           <w:sz w:val="24"/>
           <w:szCs w:val="24"/>
         </w:rPr>
-        <w:t>System zwraca dokładne informacje o wybranej ofercie</w:t>
+        <w:t xml:space="preserve">System zwraca dokładne informacje o wybranej </w:t>
+      </w:r>
+      <w:r>
+        <w:rPr>
+          <w:sz w:val="24"/>
+          <w:szCs w:val="24"/>
+        </w:rPr>
+        <w:t>O</w:t>
+      </w:r>
+      <w:r>
+        <w:rPr>
+          <w:sz w:val="24"/>
+          <w:szCs w:val="24"/>
+        </w:rPr>
+        <w:t>fercie</w:t>
       </w:r>
     </w:p>
     <w:p>
@@ -2631,7 +2745,21 @@
           <w:sz w:val="24"/>
           <w:szCs w:val="24"/>
         </w:rPr>
-        <w:t>Użytkownik wybiera opcję kontaktu ze sprzedającym</w:t>
+        <w:t xml:space="preserve">Użytkownik wybiera opcję kontaktu ze </w:t>
+      </w:r>
+      <w:r>
+        <w:rPr>
+          <w:sz w:val="24"/>
+          <w:szCs w:val="24"/>
+        </w:rPr>
+        <w:t>S</w:t>
+      </w:r>
+      <w:r>
+        <w:rPr>
+          <w:sz w:val="24"/>
+          <w:szCs w:val="24"/>
+        </w:rPr>
+        <w:t>przedającym</w:t>
       </w:r>
     </w:p>
     <w:p>
@@ -2673,7 +2801,21 @@
           <w:sz w:val="24"/>
           <w:szCs w:val="24"/>
         </w:rPr>
-        <w:t>Użytkownik piszę wiadomość do sprzedającego</w:t>
+        <w:t xml:space="preserve">Użytkownik piszę wiadomość do </w:t>
+      </w:r>
+      <w:r>
+        <w:rPr>
+          <w:sz w:val="24"/>
+          <w:szCs w:val="24"/>
+        </w:rPr>
+        <w:t>S</w:t>
+      </w:r>
+      <w:r>
+        <w:rPr>
+          <w:sz w:val="24"/>
+          <w:szCs w:val="24"/>
+        </w:rPr>
+        <w:t>przedającego</w:t>
       </w:r>
     </w:p>
     <w:p>
@@ -2694,7 +2836,21 @@
           <w:sz w:val="24"/>
           <w:szCs w:val="24"/>
         </w:rPr>
-        <w:t>System wysyła wiadomość do sprzedającego</w:t>
+        <w:t xml:space="preserve">System wysyła wiadomość do </w:t>
+      </w:r>
+      <w:r>
+        <w:rPr>
+          <w:sz w:val="24"/>
+          <w:szCs w:val="24"/>
+        </w:rPr>
+        <w:t>S</w:t>
+      </w:r>
+      <w:r>
+        <w:rPr>
+          <w:sz w:val="24"/>
+          <w:szCs w:val="24"/>
+        </w:rPr>
+        <w:t>przedającego</w:t>
       </w:r>
     </w:p>
     <w:p>
@@ -2757,14 +2913,35 @@
           <w:sz w:val="24"/>
           <w:szCs w:val="24"/>
         </w:rPr>
-        <w:t>System dodaje ofertę d</w:t>
-      </w:r>
-      <w:r>
-        <w:rPr>
-          <w:sz w:val="24"/>
-          <w:szCs w:val="24"/>
-        </w:rPr>
-        <w:t>o ulubionych ofert Zalogowanego</w:t>
+        <w:t xml:space="preserve">System dodaje </w:t>
+      </w:r>
+      <w:r>
+        <w:rPr>
+          <w:sz w:val="24"/>
+          <w:szCs w:val="24"/>
+        </w:rPr>
+        <w:t>O</w:t>
+      </w:r>
+      <w:r>
+        <w:rPr>
+          <w:sz w:val="24"/>
+          <w:szCs w:val="24"/>
+        </w:rPr>
+        <w:t xml:space="preserve">fertę do ulubionych </w:t>
+      </w:r>
+      <w:r>
+        <w:rPr>
+          <w:sz w:val="24"/>
+          <w:szCs w:val="24"/>
+        </w:rPr>
+        <w:t>O</w:t>
+      </w:r>
+      <w:r>
+        <w:rPr>
+          <w:sz w:val="24"/>
+          <w:szCs w:val="24"/>
+        </w:rPr>
+        <w:t>fert Zalogowanego</w:t>
       </w:r>
     </w:p>
     <w:p>
@@ -2816,7 +2993,21 @@
           <w:sz w:val="24"/>
           <w:szCs w:val="24"/>
         </w:rPr>
-        <w:t>Zalogowany wybiera opcję ‘Dodaj nieruchomość’</w:t>
+        <w:t xml:space="preserve">Zalogowany wybiera opcję ‘Dodaj </w:t>
+      </w:r>
+      <w:r>
+        <w:rPr>
+          <w:sz w:val="24"/>
+          <w:szCs w:val="24"/>
+        </w:rPr>
+        <w:t>N</w:t>
+      </w:r>
+      <w:r>
+        <w:rPr>
+          <w:sz w:val="24"/>
+          <w:szCs w:val="24"/>
+        </w:rPr>
+        <w:t>ieruchomość’</w:t>
       </w:r>
     </w:p>
     <w:p>
@@ -2856,7 +3047,21 @@
           <w:sz w:val="24"/>
           <w:szCs w:val="24"/>
         </w:rPr>
-        <w:t>Zalogowany wpisuje dane nieruchomości, dodaje zdjęcia i potwierdza przyciskiem</w:t>
+        <w:t xml:space="preserve">Zalogowany wpisuje dane </w:t>
+      </w:r>
+      <w:r>
+        <w:rPr>
+          <w:sz w:val="24"/>
+          <w:szCs w:val="24"/>
+        </w:rPr>
+        <w:t>N</w:t>
+      </w:r>
+      <w:r>
+        <w:rPr>
+          <w:sz w:val="24"/>
+          <w:szCs w:val="24"/>
+        </w:rPr>
+        <w:t>ieruchomości, dodaje zdjęcia i potwierdza przyciskiem</w:t>
       </w:r>
     </w:p>
     <w:p>
@@ -2979,14 +3184,21 @@
           <w:sz w:val="24"/>
           <w:szCs w:val="24"/>
         </w:rPr>
-        <w:t>System akceptuje dane i prz</w:t>
-      </w:r>
-      <w:r>
-        <w:rPr>
-          <w:sz w:val="24"/>
-          <w:szCs w:val="24"/>
-        </w:rPr>
-        <w:t>enosi Zalogowanego na widok przeglądu jego nieruchomości</w:t>
+        <w:t xml:space="preserve">System akceptuje dane i przenosi Zalogowanego na widok przeglądu jego </w:t>
+      </w:r>
+      <w:r>
+        <w:rPr>
+          <w:sz w:val="24"/>
+          <w:szCs w:val="24"/>
+        </w:rPr>
+        <w:t>N</w:t>
+      </w:r>
+      <w:r>
+        <w:rPr>
+          <w:sz w:val="24"/>
+          <w:szCs w:val="24"/>
+        </w:rPr>
+        <w:t>ieruchomości</w:t>
       </w:r>
     </w:p>
     <w:p>
@@ -3017,7 +3229,21 @@
           <w:sz w:val="24"/>
           <w:szCs w:val="24"/>
         </w:rPr>
-        <w:t>Dodawanie oferty</w:t>
+        <w:t xml:space="preserve">Dodawanie </w:t>
+      </w:r>
+      <w:r>
+        <w:rPr>
+          <w:sz w:val="24"/>
+          <w:szCs w:val="24"/>
+        </w:rPr>
+        <w:t>O</w:t>
+      </w:r>
+      <w:r>
+        <w:rPr>
+          <w:sz w:val="24"/>
+          <w:szCs w:val="24"/>
+        </w:rPr>
+        <w:t>ferty</w:t>
       </w:r>
     </w:p>
     <w:p>
@@ -3037,7 +3263,21 @@
           <w:sz w:val="24"/>
           <w:szCs w:val="24"/>
         </w:rPr>
-        <w:t>Zalogowany wybiera opcję ‘Dodaj ofertę’</w:t>
+        <w:t xml:space="preserve">Zalogowany wybiera opcję ‘Dodaj </w:t>
+      </w:r>
+      <w:r>
+        <w:rPr>
+          <w:sz w:val="24"/>
+          <w:szCs w:val="24"/>
+        </w:rPr>
+        <w:t>O</w:t>
+      </w:r>
+      <w:r>
+        <w:rPr>
+          <w:sz w:val="24"/>
+          <w:szCs w:val="24"/>
+        </w:rPr>
+        <w:t>fertę’</w:t>
       </w:r>
     </w:p>
     <w:p>
@@ -3057,7 +3297,21 @@
           <w:sz w:val="24"/>
           <w:szCs w:val="24"/>
         </w:rPr>
-        <w:t>System wyświetla wybór nieruchomości</w:t>
+        <w:t xml:space="preserve">System wyświetla wybór </w:t>
+      </w:r>
+      <w:r>
+        <w:rPr>
+          <w:sz w:val="24"/>
+          <w:szCs w:val="24"/>
+        </w:rPr>
+        <w:t>N</w:t>
+      </w:r>
+      <w:r>
+        <w:rPr>
+          <w:sz w:val="24"/>
+          <w:szCs w:val="24"/>
+        </w:rPr>
+        <w:t>ieruchomości</w:t>
       </w:r>
     </w:p>
     <w:p>
@@ -3090,7 +3344,21 @@
           <w:sz w:val="24"/>
           <w:szCs w:val="24"/>
         </w:rPr>
-        <w:t>Zalogowany wybiera dodaną wcześniej nieruchomość</w:t>
+        <w:t xml:space="preserve">Zalogowany wybiera dodaną wcześniej </w:t>
+      </w:r>
+      <w:r>
+        <w:rPr>
+          <w:sz w:val="24"/>
+          <w:szCs w:val="24"/>
+        </w:rPr>
+        <w:t>N</w:t>
+      </w:r>
+      <w:r>
+        <w:rPr>
+          <w:sz w:val="24"/>
+          <w:szCs w:val="24"/>
+        </w:rPr>
+        <w:t>ieruchomość</w:t>
       </w:r>
     </w:p>
     <w:p>
@@ -3130,7 +3398,21 @@
           <w:sz w:val="24"/>
           <w:szCs w:val="24"/>
         </w:rPr>
-        <w:t>System wyświetla formatkę do wpisania danych oferty</w:t>
+        <w:t xml:space="preserve">System wyświetla formatkę do wpisania danych </w:t>
+      </w:r>
+      <w:r>
+        <w:rPr>
+          <w:sz w:val="24"/>
+          <w:szCs w:val="24"/>
+        </w:rPr>
+        <w:t>O</w:t>
+      </w:r>
+      <w:r>
+        <w:rPr>
+          <w:sz w:val="24"/>
+          <w:szCs w:val="24"/>
+        </w:rPr>
+        <w:t>ferty</w:t>
       </w:r>
     </w:p>
     <w:p>
@@ -3150,7 +3432,21 @@
           <w:sz w:val="24"/>
           <w:szCs w:val="24"/>
         </w:rPr>
-        <w:t>Użytkownik wypisuje dane oferty i potwierdza przyciskiem</w:t>
+        <w:t xml:space="preserve">Użytkownik wypisuje dane </w:t>
+      </w:r>
+      <w:r>
+        <w:rPr>
+          <w:sz w:val="24"/>
+          <w:szCs w:val="24"/>
+        </w:rPr>
+        <w:t>O</w:t>
+      </w:r>
+      <w:r>
+        <w:rPr>
+          <w:sz w:val="24"/>
+          <w:szCs w:val="24"/>
+        </w:rPr>
+        <w:t>ferty i potwierdza przyciskiem</w:t>
       </w:r>
     </w:p>
     <w:p>
@@ -3203,14 +3499,21 @@
           <w:sz w:val="24"/>
           <w:szCs w:val="24"/>
         </w:rPr>
-        <w:t>System akceptuje dane i przenosi Zalogowanego na widok dodanej</w:t>
-      </w:r>
-      <w:r>
-        <w:rPr>
-          <w:sz w:val="24"/>
-          <w:szCs w:val="24"/>
-        </w:rPr>
-        <w:t xml:space="preserve"> oferty</w:t>
+        <w:t xml:space="preserve">System akceptuje dane i przenosi Zalogowanego na widok dodanej </w:t>
+      </w:r>
+      <w:r>
+        <w:rPr>
+          <w:sz w:val="24"/>
+          <w:szCs w:val="24"/>
+        </w:rPr>
+        <w:t>O</w:t>
+      </w:r>
+      <w:r>
+        <w:rPr>
+          <w:sz w:val="24"/>
+          <w:szCs w:val="24"/>
+        </w:rPr>
+        <w:t>ferty</w:t>
       </w:r>
     </w:p>
     <w:p>
@@ -3286,15 +3589,7 @@
           <w:szCs w:val="24"/>
         </w:rPr>
         <w:br/>
-        <w:t>Rozdział 2. opisuje ogólnie produkt, jego główne funkcje oraz założenia, wraz z krótką charakterystyką każdego typu użytkowników oraz ich możliwościami. W rozdziale 3. szczegółowo omówiono wymagania funkcjonalne, czyli funkcje s</w:t>
-      </w:r>
-      <w:r>
-        <w:rPr>
-          <w:color w:val="000000"/>
-          <w:sz w:val="24"/>
-          <w:szCs w:val="24"/>
-        </w:rPr>
-        <w:t>ystemu, podzielone według typu użytkowników.  Natomiast rozwiązania niefunkcjonalne, takie jak niezawodność, wydajność czy bezpieczeństwo, zostały opisane w rozdziale 4.</w:t>
+        <w:t>Rozdział 2. opisuje ogólnie produkt, jego główne funkcje oraz założenia, wraz z krótką charakterystyką każdego typu użytkowników oraz ich możliwościami. W rozdziale 3. szczegółowo omówiono wymagania funkcjonalne, czyli funkcje systemu, podzielone według typu użytkowników.  Natomiast rozwiązania niefunkcjonalne, takie jak niezawodność, wydajność czy bezpieczeństwo, zostały opisane w rozdziale 4.</w:t>
       </w:r>
     </w:p>
     <w:p>
@@ -3416,23 +3711,7 @@
           <w:sz w:val="24"/>
           <w:szCs w:val="24"/>
         </w:rPr>
-        <w:t xml:space="preserve"> p</w:t>
-      </w:r>
-      <w:r>
-        <w:rPr>
-          <w:color w:val="000000"/>
-          <w:sz w:val="24"/>
-          <w:szCs w:val="24"/>
-        </w:rPr>
-        <w:t xml:space="preserve">rzeglądarki internetowej. Oznacza to, iż </w:t>
-      </w:r>
-      <w:r>
-        <w:rPr>
-          <w:color w:val="000000"/>
-          <w:sz w:val="24"/>
-          <w:szCs w:val="24"/>
-        </w:rPr>
-        <w:t xml:space="preserve">wszyscy użytkownicy za pomocą właśnie </w:t>
+        <w:t xml:space="preserve"> przeglądarki internetowej. Oznacza to, iż wszyscy użytkownicy za pomocą właśnie </w:t>
       </w:r>
       <w:r>
         <w:rPr>
@@ -3768,7 +4047,7 @@
           <w:sz w:val="24"/>
           <w:szCs w:val="24"/>
         </w:rPr>
-        <w:t>Dodać ogłoszenie</w:t>
+        <w:t>Dodać Nieruchomość</w:t>
       </w:r>
     </w:p>
     <w:p>
@@ -3797,7 +4076,15 @@
           <w:sz w:val="24"/>
           <w:szCs w:val="24"/>
         </w:rPr>
-        <w:t>Komunikować się z nabywcą</w:t>
+        <w:t xml:space="preserve">Dodać </w:t>
+      </w:r>
+      <w:r>
+        <w:rPr>
+          <w:color w:val="000000"/>
+          <w:sz w:val="24"/>
+          <w:szCs w:val="24"/>
+        </w:rPr>
+        <w:t>Ofertę z Nieruchomością</w:t>
       </w:r>
     </w:p>
     <w:p>
@@ -3826,7 +4113,52 @@
           <w:sz w:val="24"/>
           <w:szCs w:val="24"/>
         </w:rPr>
-        <w:t>Przeglądać statystyki wyświetlania swoich ofert</w:t>
+        <w:t xml:space="preserve">Komunikować się z </w:t>
+      </w:r>
+      <w:r>
+        <w:rPr>
+          <w:color w:val="000000"/>
+          <w:sz w:val="24"/>
+          <w:szCs w:val="24"/>
+        </w:rPr>
+        <w:t>Nabywcą</w:t>
+      </w:r>
+    </w:p>
+    <w:p>
+      <w:pPr>
+        <w:numPr>
+          <w:ilvl w:val="5"/>
+          <w:numId w:val="4"/>
+        </w:numPr>
+        <w:pBdr>
+          <w:top w:val="nil"/>
+          <w:left w:val="nil"/>
+          <w:bottom w:val="nil"/>
+          <w:right w:val="nil"/>
+          <w:between w:val="nil"/>
+        </w:pBdr>
+        <w:spacing w:after="0"/>
+        <w:rPr>
+          <w:color w:val="000000"/>
+          <w:sz w:val="24"/>
+          <w:szCs w:val="24"/>
+        </w:rPr>
+      </w:pPr>
+      <w:r>
+        <w:rPr>
+          <w:color w:val="000000"/>
+          <w:sz w:val="24"/>
+          <w:szCs w:val="24"/>
+        </w:rPr>
+        <w:t xml:space="preserve">Przeglądać statystyki wyświetlania swoich </w:t>
+      </w:r>
+      <w:r>
+        <w:rPr>
+          <w:color w:val="000000"/>
+          <w:sz w:val="24"/>
+          <w:szCs w:val="24"/>
+        </w:rPr>
+        <w:t>Ofert</w:t>
       </w:r>
     </w:p>
     <w:p>
@@ -3900,7 +4232,39 @@
           <w:sz w:val="24"/>
           <w:szCs w:val="24"/>
         </w:rPr>
-        <w:t>Przeglądać oferty sprzedającego</w:t>
+        <w:t xml:space="preserve">Przeglądać </w:t>
+      </w:r>
+      <w:r>
+        <w:rPr>
+          <w:color w:val="000000"/>
+          <w:sz w:val="24"/>
+          <w:szCs w:val="24"/>
+        </w:rPr>
+        <w:t>Oferty</w:t>
+      </w:r>
+      <w:r>
+        <w:rPr>
+          <w:color w:val="000000"/>
+          <w:sz w:val="24"/>
+          <w:szCs w:val="24"/>
+        </w:rPr>
+        <w:t xml:space="preserve"> </w:t>
+      </w:r>
+      <w:r>
+        <w:rPr>
+          <w:color w:val="000000"/>
+          <w:sz w:val="24"/>
+          <w:szCs w:val="24"/>
+        </w:rPr>
+        <w:t>S</w:t>
+      </w:r>
+      <w:r>
+        <w:rPr>
+          <w:color w:val="000000"/>
+          <w:sz w:val="24"/>
+          <w:szCs w:val="24"/>
+        </w:rPr>
+        <w:t>przedającego</w:t>
       </w:r>
     </w:p>
     <w:p>
@@ -3958,44 +4322,23 @@
           <w:sz w:val="24"/>
           <w:szCs w:val="24"/>
         </w:rPr>
-        <w:t>Zapisywać „ulubione” ogłoszenia</w:t>
-      </w:r>
-    </w:p>
-    <w:p>
-      <w:pPr>
-        <w:numPr>
-          <w:ilvl w:val="0"/>
-          <w:numId w:val="5"/>
-        </w:numPr>
-        <w:pBdr>
-          <w:top w:val="nil"/>
-          <w:left w:val="nil"/>
-          <w:bottom w:val="nil"/>
-          <w:right w:val="nil"/>
-          <w:between w:val="nil"/>
-        </w:pBdr>
-        <w:spacing w:after="0"/>
-        <w:rPr>
-          <w:color w:val="000000"/>
-          <w:sz w:val="24"/>
-          <w:szCs w:val="24"/>
-        </w:rPr>
-      </w:pPr>
-      <w:r>
-        <w:rPr>
-          <w:color w:val="000000"/>
-          <w:sz w:val="24"/>
-          <w:szCs w:val="24"/>
-        </w:rPr>
-        <w:t>Weryfikować</w:t>
-      </w:r>
-      <w:r>
-        <w:rPr>
-          <w:color w:val="000000"/>
-          <w:sz w:val="24"/>
-          <w:szCs w:val="24"/>
-        </w:rPr>
-        <w:t xml:space="preserve"> sprzedającego pod kątem poprawności wprowadzonych danych osobistych</w:t>
+        <w:t xml:space="preserve">Zapisywać „ulubione” </w:t>
+      </w:r>
+      <w:r>
+        <w:rPr>
+          <w:color w:val="000000"/>
+          <w:sz w:val="24"/>
+          <w:szCs w:val="24"/>
+        </w:rPr>
+        <w:t>Oferty</w:t>
+      </w:r>
+      <w:r>
+        <w:rPr>
+          <w:color w:val="000000"/>
+          <w:sz w:val="24"/>
+          <w:szCs w:val="24"/>
+        </w:rPr>
+        <w:br/>
       </w:r>
     </w:p>
     <w:p>
@@ -4067,23 +4410,7 @@
           <w:sz w:val="24"/>
           <w:szCs w:val="24"/>
         </w:rPr>
-        <w:t xml:space="preserve"> wymagania stawiane przez ustawę o ochronie danych </w:t>
-      </w:r>
-      <w:r>
-        <w:rPr>
-          <w:color w:val="000000"/>
-          <w:sz w:val="24"/>
-          <w:szCs w:val="24"/>
-        </w:rPr>
-        <w:t xml:space="preserve">osobowych. </w:t>
-      </w:r>
-      <w:r>
-        <w:rPr>
-          <w:color w:val="000000"/>
-          <w:sz w:val="24"/>
-          <w:szCs w:val="24"/>
-        </w:rPr>
-        <w:t>Baza danych powinna być skonstruowana optymalnie zapewniając przejrzystość danych i niepowtarzalność kluczy głównych.</w:t>
+        <w:t xml:space="preserve"> wymagania stawiane przez ustawę o ochronie danych osobowych. Baza danych powinna być skonstruowana optymalnie zapewniając przejrzystość danych i niepowtarzalność kluczy głównych.</w:t>
       </w:r>
     </w:p>
     <w:p>
@@ -4139,55 +4466,23 @@
           <w:sz w:val="24"/>
           <w:szCs w:val="24"/>
         </w:rPr>
-        <w:t>P</w:t>
-      </w:r>
-      <w:r>
-        <w:rPr>
-          <w:color w:val="000000"/>
-          <w:sz w:val="24"/>
-          <w:szCs w:val="24"/>
-        </w:rPr>
-        <w:t>rojekt zostanie zrealizowany w p</w:t>
-      </w:r>
-      <w:r>
-        <w:rPr>
-          <w:color w:val="000000"/>
-          <w:sz w:val="24"/>
-          <w:szCs w:val="24"/>
-        </w:rPr>
-        <w:t xml:space="preserve">ostaci: serwer, baza </w:t>
-      </w:r>
-      <w:r>
-        <w:rPr>
-          <w:color w:val="000000"/>
-          <w:sz w:val="24"/>
-          <w:szCs w:val="24"/>
-        </w:rPr>
-        <w:t xml:space="preserve">danych, strona www. Baza </w:t>
-      </w:r>
-      <w:r>
-        <w:rPr>
-          <w:color w:val="000000"/>
-          <w:sz w:val="24"/>
-          <w:szCs w:val="24"/>
-        </w:rPr>
-        <w:t xml:space="preserve">danych </w:t>
-      </w:r>
-      <w:r>
-        <w:rPr>
-          <w:color w:val="000000"/>
-          <w:sz w:val="24"/>
-          <w:szCs w:val="24"/>
-        </w:rPr>
-        <w:t>przechowywać będzie dane użytkowników, a także wszystkie inne komponenty systemu wymagające utrwalenia - takie jak na przykład oferty. W komunikacji pomiędzy stroną www, a bazą danych pośredniczył będzie</w:t>
-      </w:r>
-      <w:r>
-        <w:rPr>
-          <w:color w:val="000000"/>
-          <w:sz w:val="24"/>
-          <w:szCs w:val="24"/>
-        </w:rPr>
-        <w:t xml:space="preserve"> serwer odpowiedzialny również za autentykację i autoryzację użytkowników. System powinien być dostępny poprzez przeglądarki internetowe komputerów osobistych, a także urządzeń mobilnych.</w:t>
+        <w:t xml:space="preserve">Projekt zostanie zrealizowany w postaci: serwer, baza danych, strona www. Baza danych przechowywać będzie dane </w:t>
+      </w:r>
+      <w:r>
+        <w:rPr>
+          <w:color w:val="000000"/>
+          <w:sz w:val="24"/>
+          <w:szCs w:val="24"/>
+        </w:rPr>
+        <w:t>U</w:t>
+      </w:r>
+      <w:r>
+        <w:rPr>
+          <w:color w:val="000000"/>
+          <w:sz w:val="24"/>
+          <w:szCs w:val="24"/>
+        </w:rPr>
+        <w:t>żytkowników, a także wszystkie inne komponenty systemu wymagające utrwalenia - takie jak na przykład oferty. W komunikacji pomiędzy stroną www, a bazą danych pośredniczył będzie serwer odpowiedzialny również za autentykację i autoryzację użytkowników. System powinien być dostępny poprzez przeglądarki internetowe komputerów osobistych, a także urządzeń mobilnych.</w:t>
       </w:r>
     </w:p>
     <w:p>
@@ -4292,23 +4587,7 @@
           <w:sz w:val="24"/>
           <w:szCs w:val="24"/>
         </w:rPr>
-        <w:t>Punktami wejścia/wyjści</w:t>
-      </w:r>
-      <w:r>
-        <w:rPr>
-          <w:color w:val="000000"/>
-          <w:sz w:val="24"/>
-          <w:szCs w:val="24"/>
-        </w:rPr>
-        <w:t xml:space="preserve">a dla systemu od strony programowej będą przeglądarki </w:t>
-      </w:r>
-      <w:r>
-        <w:rPr>
-          <w:color w:val="000000"/>
-          <w:sz w:val="24"/>
-          <w:szCs w:val="24"/>
-        </w:rPr>
-        <w:t xml:space="preserve">internetowe, jednak sprzętowo mogą one być zainstalowane na </w:t>
+        <w:t xml:space="preserve">Punktami wejścia/wyjścia dla systemu od strony programowej będą przeglądarki internetowe, jednak sprzętowo mogą one być zainstalowane na </w:t>
       </w:r>
       <w:r>
         <w:rPr>
@@ -4324,15 +4603,7 @@
           <w:sz w:val="24"/>
           <w:szCs w:val="24"/>
         </w:rPr>
-        <w:t xml:space="preserve"> komputerze lub urządzeniu mobilnym. Oznacza to, iż dostęp do całego systemu będzie uogólniony co znacząco usprawni korzystanie z nieg</w:t>
-      </w:r>
-      <w:r>
-        <w:rPr>
-          <w:color w:val="000000"/>
-          <w:sz w:val="24"/>
-          <w:szCs w:val="24"/>
-        </w:rPr>
-        <w:t>o użytkownikom. Rysunek 3.1 przedstawia schemat ideowy komunikacji użytkownika z systemem.</w:t>
+        <w:t xml:space="preserve"> komputerze lub urządzeniu mobilnym. Oznacza to, iż dostęp do całego systemu będzie uogólniony co znacząco usprawni korzystanie z niego użytkownikom. Rysunek 3.1 przedstawia schemat ideowy komunikacji użytkownika z systemem.</w:t>
       </w:r>
     </w:p>
     <w:p>
@@ -4364,7 +4635,7 @@
         </w:rPr>
         <w:lastRenderedPageBreak/>
         <w:drawing>
-          <wp:inline distT="0" distB="0" distL="114300" distR="114300" wp14:anchorId="67670B21" wp14:editId="7722E3B3">
+          <wp:inline distT="0" distB="0" distL="114300" distR="114300" wp14:anchorId="667D541D" wp14:editId="7110CA27">
             <wp:extent cx="5619750" cy="2724150"/>
             <wp:effectExtent l="0" t="0" r="0" b="0"/>
             <wp:docPr id="2" name="image1.png"/>
@@ -4377,7 +4648,7 @@
                     <pic:cNvPicPr preferRelativeResize="0"/>
                   </pic:nvPicPr>
                   <pic:blipFill>
-                    <a:blip r:embed="rId10"/>
+                    <a:blip r:embed="rId9"/>
                     <a:srcRect/>
                     <a:stretch>
                       <a:fillRect/>
@@ -4466,10 +4737,82 @@
         <w:spacing w:after="0"/>
       </w:pPr>
       <w:r>
-        <w:rPr>
-          <w:color w:val="000000"/>
-        </w:rPr>
-        <w:t xml:space="preserve"> Sprzedający</w:t>
+        <w:t>Każdy Użytkownik</w:t>
+      </w:r>
+    </w:p>
+    <w:p>
+      <w:pPr>
+        <w:pStyle w:val="Akapitzlist"/>
+        <w:numPr>
+          <w:ilvl w:val="0"/>
+          <w:numId w:val="22"/>
+        </w:numPr>
+      </w:pPr>
+      <w:r>
+        <w:t xml:space="preserve">System powinien umożliwiać </w:t>
+      </w:r>
+      <w:r>
+        <w:t>Użytkownikowi</w:t>
+      </w:r>
+      <w:r>
+        <w:t xml:space="preserve"> przeszukiwanie, filtrowanie i przeglądanie </w:t>
+      </w:r>
+      <w:r>
+        <w:t>O</w:t>
+      </w:r>
+      <w:r>
+        <w:t xml:space="preserve">fert udostępnionych przez </w:t>
+      </w:r>
+      <w:r>
+        <w:t>S</w:t>
+      </w:r>
+      <w:r>
+        <w:t>przedawców</w:t>
+      </w:r>
+      <w:r>
+        <w:t>.</w:t>
+      </w:r>
+    </w:p>
+    <w:p>
+      <w:pPr>
+        <w:pStyle w:val="Akapitzlist"/>
+        <w:numPr>
+          <w:ilvl w:val="0"/>
+          <w:numId w:val="22"/>
+        </w:numPr>
+        <w:pBdr>
+          <w:top w:val="nil"/>
+          <w:left w:val="nil"/>
+          <w:bottom w:val="nil"/>
+          <w:right w:val="nil"/>
+          <w:between w:val="nil"/>
+        </w:pBdr>
+        <w:spacing w:after="0"/>
+      </w:pPr>
+      <w:r>
+        <w:t>System powinien umożliwiać Użytkownikowi kontakt ze Sprzedającym.</w:t>
+      </w:r>
+    </w:p>
+    <w:p>
+      <w:pPr>
+        <w:numPr>
+          <w:ilvl w:val="2"/>
+          <w:numId w:val="20"/>
+        </w:numPr>
+        <w:pBdr>
+          <w:top w:val="nil"/>
+          <w:left w:val="nil"/>
+          <w:bottom w:val="nil"/>
+          <w:right w:val="nil"/>
+          <w:between w:val="nil"/>
+        </w:pBdr>
+        <w:spacing w:after="0"/>
+      </w:pPr>
+      <w:r>
+        <w:rPr>
+          <w:color w:val="000000"/>
+        </w:rPr>
+        <w:t>Zalogowany</w:t>
       </w:r>
     </w:p>
     <w:p>
@@ -4489,10 +4832,7 @@
         <w:jc w:val="both"/>
       </w:pPr>
       <w:r>
-        <w:rPr>
-          <w:color w:val="000000"/>
-        </w:rPr>
-        <w:t>System powinien udostępniać sprzedawcy możliwość utworzenia konta i zalogowania się na nim.</w:t>
+        <w:t>System powinien umożliwiać Zalogowanemu dodawanie, edycję oraz usuwanie Nieruchomości, na podstawie których tworzone będą Oferty.</w:t>
       </w:r>
     </w:p>
     <w:p>
@@ -4515,7 +4855,55 @@
         <w:rPr>
           <w:color w:val="000000"/>
         </w:rPr>
-        <w:t>System powinien umożliwiać sprzedającemu udostępnianie, edycję oraz usuwanie ogłoszeń dotyczących najmu bądź sprzedaży nieruchomości.</w:t>
+        <w:t xml:space="preserve">System powinien umożliwiać </w:t>
+      </w:r>
+      <w:r>
+        <w:rPr>
+          <w:color w:val="000000"/>
+        </w:rPr>
+        <w:t>Zalogowanemu</w:t>
+      </w:r>
+      <w:r>
+        <w:rPr>
+          <w:color w:val="000000"/>
+        </w:rPr>
+        <w:t xml:space="preserve"> </w:t>
+      </w:r>
+      <w:r>
+        <w:rPr>
+          <w:color w:val="000000"/>
+        </w:rPr>
+        <w:t>dodawanie</w:t>
+      </w:r>
+      <w:r>
+        <w:rPr>
+          <w:color w:val="000000"/>
+        </w:rPr>
+        <w:t xml:space="preserve">, edycję oraz usuwanie </w:t>
+      </w:r>
+      <w:r>
+        <w:rPr>
+          <w:color w:val="000000"/>
+        </w:rPr>
+        <w:t>Ofert</w:t>
+      </w:r>
+      <w:r>
+        <w:rPr>
+          <w:color w:val="000000"/>
+        </w:rPr>
+        <w:t xml:space="preserve"> dotyczących najmu bądź sprzedaży </w:t>
+      </w:r>
+      <w:r>
+        <w:rPr>
+          <w:color w:val="000000"/>
+        </w:rPr>
+        <w:t>N</w:t>
+      </w:r>
+      <w:r>
+        <w:rPr>
+          <w:color w:val="000000"/>
+        </w:rPr>
+        <w:t>ieruchomości.</w:t>
       </w:r>
     </w:p>
     <w:p>
@@ -4538,7 +4926,31 @@
         <w:rPr>
           <w:color w:val="000000"/>
         </w:rPr>
-        <w:t xml:space="preserve">System  powinien zapewniać sprzedającemu wgląd w aktualnie udostępnione przez niego ogłoszenia, a także na </w:t>
+        <w:t xml:space="preserve">System  powinien zapewniać </w:t>
+      </w:r>
+      <w:r>
+        <w:rPr>
+          <w:color w:val="000000"/>
+        </w:rPr>
+        <w:t>Sprzedającemu</w:t>
+      </w:r>
+      <w:r>
+        <w:rPr>
+          <w:color w:val="000000"/>
+        </w:rPr>
+        <w:t xml:space="preserve"> wgląd w aktualnie udostępnione przez niego </w:t>
+      </w:r>
+      <w:r>
+        <w:rPr>
+          <w:color w:val="000000"/>
+        </w:rPr>
+        <w:t>Oferty</w:t>
+      </w:r>
+      <w:r>
+        <w:rPr>
+          <w:color w:val="000000"/>
+        </w:rPr>
+        <w:t xml:space="preserve">, a także na </w:t>
       </w:r>
       <w:r>
         <w:rPr>
@@ -4550,13 +4962,7 @@
         <w:rPr>
           <w:color w:val="000000"/>
         </w:rPr>
-        <w:t xml:space="preserve"> statyst</w:t>
-      </w:r>
-      <w:r>
-        <w:rPr>
-          <w:color w:val="000000"/>
-        </w:rPr>
-        <w:t xml:space="preserve">yk ich </w:t>
+        <w:t xml:space="preserve"> statystyk ich </w:t>
       </w:r>
       <w:r>
         <w:rPr>
@@ -4569,6 +4975,53 @@
           <w:color w:val="000000"/>
         </w:rPr>
         <w:t>.</w:t>
+      </w:r>
+    </w:p>
+    <w:p>
+      <w:pPr>
+        <w:numPr>
+          <w:ilvl w:val="0"/>
+          <w:numId w:val="3"/>
+        </w:numPr>
+        <w:pBdr>
+          <w:top w:val="nil"/>
+          <w:left w:val="nil"/>
+          <w:bottom w:val="nil"/>
+          <w:right w:val="nil"/>
+          <w:between w:val="nil"/>
+        </w:pBdr>
+        <w:spacing w:after="0"/>
+        <w:jc w:val="both"/>
+      </w:pPr>
+      <w:r>
+        <w:rPr>
+          <w:color w:val="000000"/>
+        </w:rPr>
+        <w:t xml:space="preserve">System powinien udostępniać możliwość </w:t>
+      </w:r>
+      <w:r>
+        <w:rPr>
+          <w:color w:val="000000"/>
+        </w:rPr>
+        <w:t>Zalogowanemu</w:t>
+      </w:r>
+      <w:r>
+        <w:rPr>
+          <w:color w:val="000000"/>
+        </w:rPr>
+        <w:t xml:space="preserve"> dodawania interesujących go </w:t>
+      </w:r>
+      <w:r>
+        <w:rPr>
+          <w:color w:val="000000"/>
+        </w:rPr>
+        <w:t>O</w:t>
+      </w:r>
+      <w:r>
+        <w:rPr>
+          <w:color w:val="000000"/>
+        </w:rPr>
+        <w:t>fert do „ulubionych”.</w:t>
       </w:r>
     </w:p>
     <w:p>
@@ -4590,7 +5043,7 @@
         <w:rPr>
           <w:color w:val="000000"/>
         </w:rPr>
-        <w:t xml:space="preserve"> Nabywca</w:t>
+        <w:t>Gość</w:t>
       </w:r>
     </w:p>
     <w:p>
@@ -4613,14 +5066,26 @@
         <w:rPr>
           <w:color w:val="000000"/>
         </w:rPr>
-        <w:t>System powinien udostępniać nabywcy możliwość utworzenia konta i zalogowania się na nim.</w:t>
+        <w:t xml:space="preserve">System powinien udostępniać </w:t>
+      </w:r>
+      <w:r>
+        <w:rPr>
+          <w:color w:val="000000"/>
+        </w:rPr>
+        <w:t>Gościowi</w:t>
+      </w:r>
+      <w:r>
+        <w:rPr>
+          <w:color w:val="000000"/>
+        </w:rPr>
+        <w:t xml:space="preserve"> możliwość utworzenia konta i zalogowania się na nim.</w:t>
       </w:r>
     </w:p>
     <w:p>
       <w:pPr>
         <w:numPr>
           <w:ilvl w:val="0"/>
-          <w:numId w:val="6"/>
+          <w:numId w:val="3"/>
         </w:numPr>
         <w:pBdr>
           <w:top w:val="nil"/>
@@ -4636,80 +5101,19 @@
         <w:rPr>
           <w:color w:val="000000"/>
         </w:rPr>
-        <w:t xml:space="preserve"> System powinien umożliwiać nabywcy przeszukiwanie, filtrowanie i przeglądanie oferty udostępnionych przez sprzedawców.</w:t>
-      </w:r>
-    </w:p>
-    <w:p>
-      <w:pPr>
-        <w:numPr>
-          <w:ilvl w:val="0"/>
-          <w:numId w:val="6"/>
-        </w:numPr>
-        <w:pBdr>
-          <w:top w:val="nil"/>
-          <w:left w:val="nil"/>
-          <w:bottom w:val="nil"/>
-          <w:right w:val="nil"/>
-          <w:between w:val="nil"/>
-        </w:pBdr>
-        <w:spacing w:after="0"/>
-        <w:jc w:val="both"/>
-      </w:pPr>
-      <w:r>
-        <w:rPr>
-          <w:color w:val="000000"/>
-        </w:rPr>
-        <w:t xml:space="preserve">System powinien </w:t>
-      </w:r>
-      <w:r>
-        <w:rPr>
-          <w:color w:val="000000"/>
-        </w:rPr>
-        <w:t>umożliwiać</w:t>
-      </w:r>
-      <w:bookmarkStart w:id="0" w:name="_GoBack"/>
-      <w:bookmarkEnd w:id="0"/>
-      <w:r>
-        <w:rPr>
-          <w:color w:val="000000"/>
-        </w:rPr>
-        <w:t xml:space="preserve"> nabywcy weryfikację poprawności danych sprzedającego.</w:t>
-      </w:r>
-    </w:p>
-    <w:p>
-      <w:pPr>
-        <w:numPr>
-          <w:ilvl w:val="0"/>
-          <w:numId w:val="6"/>
-        </w:numPr>
-        <w:pBdr>
-          <w:top w:val="nil"/>
-          <w:left w:val="nil"/>
-          <w:bottom w:val="nil"/>
-          <w:right w:val="nil"/>
-          <w:between w:val="nil"/>
-        </w:pBdr>
-        <w:spacing w:after="0"/>
-        <w:jc w:val="both"/>
-      </w:pPr>
-      <w:r>
-        <w:rPr>
-          <w:color w:val="000000"/>
-        </w:rPr>
-        <w:t>System powinien udostępniać możliwość nabywcy dodawania interesujących go ofert do „ulubionych”.</w:t>
-      </w:r>
-    </w:p>
-    <w:p>
-      <w:pPr>
-        <w:pBdr>
-          <w:top w:val="nil"/>
-          <w:left w:val="nil"/>
-          <w:bottom w:val="nil"/>
-          <w:right w:val="nil"/>
-          <w:between w:val="nil"/>
-        </w:pBdr>
-        <w:spacing w:after="0"/>
-        <w:ind w:left="1494"/>
+        <w:t>System powinien udostępnić Gościowi możliwość resetu hasła.</w:t>
+      </w:r>
+    </w:p>
+    <w:p>
+      <w:pPr>
+        <w:pBdr>
+          <w:top w:val="nil"/>
+          <w:left w:val="nil"/>
+          <w:bottom w:val="nil"/>
+          <w:right w:val="nil"/>
+          <w:between w:val="nil"/>
+        </w:pBdr>
+        <w:spacing w:after="0"/>
         <w:jc w:val="both"/>
       </w:pPr>
     </w:p>
@@ -4735,24 +5139,15 @@
           <w:b/>
           <w:color w:val="000000"/>
         </w:rPr>
-        <w:t xml:space="preserve">Wymagania </w:t>
-      </w:r>
-      <w:proofErr w:type="spellStart"/>
-      <w:r>
-        <w:rPr>
-          <w:b/>
-          <w:color w:val="000000"/>
-        </w:rPr>
-        <w:t>pozafunkcjonalne</w:t>
-      </w:r>
-      <w:proofErr w:type="spellEnd"/>
-    </w:p>
-    <w:p>
-      <w:bookmarkStart w:id="1" w:name="_gjdgxs" w:colFirst="0" w:colLast="0"/>
-      <w:bookmarkEnd w:id="1"/>
+        <w:t>Wymagania pozafunkcjonalne</w:t>
+      </w:r>
+    </w:p>
+    <w:p>
+      <w:bookmarkStart w:id="0" w:name="_gjdgxs" w:colFirst="0" w:colLast="0"/>
+      <w:bookmarkEnd w:id="0"/>
     </w:p>
     <w:sectPr>
-      <w:footerReference w:type="default" r:id="rId11"/>
+      <w:footerReference w:type="default" r:id="rId10"/>
       <w:pgSz w:w="11906" w:h="16838"/>
       <w:pgMar w:top="1417" w:right="1417" w:bottom="1417" w:left="1417" w:header="708" w:footer="708" w:gutter="0"/>
       <w:pgNumType w:start="1"/>
@@ -4764,7 +5159,7 @@
 </file>
 
 <file path=word/endnotes.xml><?xml version="1.0" encoding="utf-8"?>
-<w:endnotes xmlns:wpc="http://schemas.microsoft.com/office/word/2010/wordprocessingCanvas" xmlns:mc="http://schemas.openxmlformats.org/markup-compatibility/2006" xmlns:o="urn:schemas-microsoft-com:office:office" xmlns:r="http://schemas.openxmlformats.org/officeDocument/2006/relationships" xmlns:m="http://schemas.openxmlformats.org/officeDocument/2006/math" xmlns:v="urn:schemas-microsoft-com:vml" xmlns:wp14="http://schemas.microsoft.com/office/word/2010/wordprocessingDrawing" xmlns:wp="http://schemas.openxmlformats.org/drawingml/2006/wordprocessingDrawing" xmlns:w10="urn:schemas-microsoft-com:office:word" xmlns:w="http://schemas.openxmlformats.org/wordprocessingml/2006/main" xmlns:w14="http://schemas.microsoft.com/office/word/2010/wordml" xmlns:wpg="http://schemas.microsoft.com/office/word/2010/wordprocessingGroup" xmlns:wpi="http://schemas.microsoft.com/office/word/2010/wordprocessingInk" xmlns:wne="http://schemas.microsoft.com/office/word/2006/wordml" xmlns:wps="http://schemas.microsoft.com/office/word/2010/wordprocessingShape" mc:Ignorable="w14 wp14">
+<w:endnotes xmlns:wpc="http://schemas.microsoft.com/office/word/2010/wordprocessingCanvas" xmlns:cx="http://schemas.microsoft.com/office/drawing/2014/chartex" xmlns:cx1="http://schemas.microsoft.com/office/drawing/2015/9/8/chartex" xmlns:cx2="http://schemas.microsoft.com/office/drawing/2015/10/21/chartex" xmlns:cx3="http://schemas.microsoft.com/office/drawing/2016/5/9/chartex" xmlns:cx4="http://schemas.microsoft.com/office/drawing/2016/5/10/chartex" xmlns:cx5="http://schemas.microsoft.com/office/drawing/2016/5/11/chartex" xmlns:cx6="http://schemas.microsoft.com/office/drawing/2016/5/12/chartex" xmlns:cx7="http://schemas.microsoft.com/office/drawing/2016/5/13/chartex" xmlns:cx8="http://schemas.microsoft.com/office/drawing/2016/5/14/chartex" xmlns:mc="http://schemas.openxmlformats.org/markup-compatibility/2006" xmlns:aink="http://schemas.microsoft.com/office/drawing/2016/ink" xmlns:am3d="http://schemas.microsoft.com/office/drawing/2017/model3d" xmlns:o="urn:schemas-microsoft-com:office:office" xmlns:r="http://schemas.openxmlformats.org/officeDocument/2006/relationships" xmlns:m="http://schemas.openxmlformats.org/officeDocument/2006/math" xmlns:v="urn:schemas-microsoft-com:vml" xmlns:wp14="http://schemas.microsoft.com/office/word/2010/wordprocessingDrawing" xmlns:wp="http://schemas.openxmlformats.org/drawingml/2006/wordprocessingDrawing" xmlns:w10="urn:schemas-microsoft-com:office:word" xmlns:w="http://schemas.openxmlformats.org/wordprocessingml/2006/main" xmlns:w14="http://schemas.microsoft.com/office/word/2010/wordml" xmlns:w15="http://schemas.microsoft.com/office/word/2012/wordml" xmlns:w16cex="http://schemas.microsoft.com/office/word/2018/wordml/cex" xmlns:w16cid="http://schemas.microsoft.com/office/word/2016/wordml/cid" xmlns:w16="http://schemas.microsoft.com/office/word/2018/wordml" xmlns:w16se="http://schemas.microsoft.com/office/word/2015/wordml/symex" xmlns:wpg="http://schemas.microsoft.com/office/word/2010/wordprocessingGroup" xmlns:wpi="http://schemas.microsoft.com/office/word/2010/wordprocessingInk" xmlns:wne="http://schemas.microsoft.com/office/word/2006/wordml" xmlns:wps="http://schemas.microsoft.com/office/word/2010/wordprocessingShape" mc:Ignorable="w14 w15 w16se w16cid w16 w16cex wp14">
   <w:endnote w:type="separator" w:id="-1">
     <w:p>
       <w:pPr>
@@ -4789,7 +5184,7 @@
 </file>
 
 <file path=word/footer1.xml><?xml version="1.0" encoding="utf-8"?>
-<w:ftr xmlns:wpc="http://schemas.microsoft.com/office/word/2010/wordprocessingCanvas" xmlns:mc="http://schemas.openxmlformats.org/markup-compatibility/2006" xmlns:o="urn:schemas-microsoft-com:office:office" xmlns:r="http://schemas.openxmlformats.org/officeDocument/2006/relationships" xmlns:m="http://schemas.openxmlformats.org/officeDocument/2006/math" xmlns:v="urn:schemas-microsoft-com:vml" xmlns:wp14="http://schemas.microsoft.com/office/word/2010/wordprocessingDrawing" xmlns:wp="http://schemas.openxmlformats.org/drawingml/2006/wordprocessingDrawing" xmlns:w10="urn:schemas-microsoft-com:office:word" xmlns:w="http://schemas.openxmlformats.org/wordprocessingml/2006/main" xmlns:w14="http://schemas.microsoft.com/office/word/2010/wordml" xmlns:wpg="http://schemas.microsoft.com/office/word/2010/wordprocessingGroup" xmlns:wpi="http://schemas.microsoft.com/office/word/2010/wordprocessingInk" xmlns:wne="http://schemas.microsoft.com/office/word/2006/wordml" xmlns:wps="http://schemas.microsoft.com/office/word/2010/wordprocessingShape" mc:Ignorable="w14 wp14">
+<w:ftr xmlns:wpc="http://schemas.microsoft.com/office/word/2010/wordprocessingCanvas" xmlns:cx="http://schemas.microsoft.com/office/drawing/2014/chartex" xmlns:cx1="http://schemas.microsoft.com/office/drawing/2015/9/8/chartex" xmlns:cx2="http://schemas.microsoft.com/office/drawing/2015/10/21/chartex" xmlns:cx3="http://schemas.microsoft.com/office/drawing/2016/5/9/chartex" xmlns:cx4="http://schemas.microsoft.com/office/drawing/2016/5/10/chartex" xmlns:cx5="http://schemas.microsoft.com/office/drawing/2016/5/11/chartex" xmlns:cx6="http://schemas.microsoft.com/office/drawing/2016/5/12/chartex" xmlns:cx7="http://schemas.microsoft.com/office/drawing/2016/5/13/chartex" xmlns:cx8="http://schemas.microsoft.com/office/drawing/2016/5/14/chartex" xmlns:mc="http://schemas.openxmlformats.org/markup-compatibility/2006" xmlns:aink="http://schemas.microsoft.com/office/drawing/2016/ink" xmlns:am3d="http://schemas.microsoft.com/office/drawing/2017/model3d" xmlns:o="urn:schemas-microsoft-com:office:office" xmlns:r="http://schemas.openxmlformats.org/officeDocument/2006/relationships" xmlns:m="http://schemas.openxmlformats.org/officeDocument/2006/math" xmlns:v="urn:schemas-microsoft-com:vml" xmlns:wp14="http://schemas.microsoft.com/office/word/2010/wordprocessingDrawing" xmlns:wp="http://schemas.openxmlformats.org/drawingml/2006/wordprocessingDrawing" xmlns:w10="urn:schemas-microsoft-com:office:word" xmlns:w="http://schemas.openxmlformats.org/wordprocessingml/2006/main" xmlns:w14="http://schemas.microsoft.com/office/word/2010/wordml" xmlns:w15="http://schemas.microsoft.com/office/word/2012/wordml" xmlns:w16cex="http://schemas.microsoft.com/office/word/2018/wordml/cex" xmlns:w16cid="http://schemas.microsoft.com/office/word/2016/wordml/cid" xmlns:w16="http://schemas.microsoft.com/office/word/2018/wordml" xmlns:w16se="http://schemas.microsoft.com/office/word/2015/wordml/symex" xmlns:wpg="http://schemas.microsoft.com/office/word/2010/wordprocessingGroup" xmlns:wpi="http://schemas.microsoft.com/office/word/2010/wordprocessingInk" xmlns:wne="http://schemas.microsoft.com/office/word/2006/wordml" xmlns:wps="http://schemas.microsoft.com/office/word/2010/wordprocessingShape" mc:Ignorable="w14 w15 w16se w16cid w16 w16cex wp14">
   <w:p>
     <w:pPr>
       <w:pBdr>
@@ -4864,7 +5259,7 @@
 </file>
 
 <file path=word/footnotes.xml><?xml version="1.0" encoding="utf-8"?>
-<w:footnotes xmlns:wpc="http://schemas.microsoft.com/office/word/2010/wordprocessingCanvas" xmlns:mc="http://schemas.openxmlformats.org/markup-compatibility/2006" xmlns:o="urn:schemas-microsoft-com:office:office" xmlns:r="http://schemas.openxmlformats.org/officeDocument/2006/relationships" xmlns:m="http://schemas.openxmlformats.org/officeDocument/2006/math" xmlns:v="urn:schemas-microsoft-com:vml" xmlns:wp14="http://schemas.microsoft.com/office/word/2010/wordprocessingDrawing" xmlns:wp="http://schemas.openxmlformats.org/drawingml/2006/wordprocessingDrawing" xmlns:w10="urn:schemas-microsoft-com:office:word" xmlns:w="http://schemas.openxmlformats.org/wordprocessingml/2006/main" xmlns:w14="http://schemas.microsoft.com/office/word/2010/wordml" xmlns:wpg="http://schemas.microsoft.com/office/word/2010/wordprocessingGroup" xmlns:wpi="http://schemas.microsoft.com/office/word/2010/wordprocessingInk" xmlns:wne="http://schemas.microsoft.com/office/word/2006/wordml" xmlns:wps="http://schemas.microsoft.com/office/word/2010/wordprocessingShape" mc:Ignorable="w14 wp14">
+<w:footnotes xmlns:wpc="http://schemas.microsoft.com/office/word/2010/wordprocessingCanvas" xmlns:cx="http://schemas.microsoft.com/office/drawing/2014/chartex" xmlns:cx1="http://schemas.microsoft.com/office/drawing/2015/9/8/chartex" xmlns:cx2="http://schemas.microsoft.com/office/drawing/2015/10/21/chartex" xmlns:cx3="http://schemas.microsoft.com/office/drawing/2016/5/9/chartex" xmlns:cx4="http://schemas.microsoft.com/office/drawing/2016/5/10/chartex" xmlns:cx5="http://schemas.microsoft.com/office/drawing/2016/5/11/chartex" xmlns:cx6="http://schemas.microsoft.com/office/drawing/2016/5/12/chartex" xmlns:cx7="http://schemas.microsoft.com/office/drawing/2016/5/13/chartex" xmlns:cx8="http://schemas.microsoft.com/office/drawing/2016/5/14/chartex" xmlns:mc="http://schemas.openxmlformats.org/markup-compatibility/2006" xmlns:aink="http://schemas.microsoft.com/office/drawing/2016/ink" xmlns:am3d="http://schemas.microsoft.com/office/drawing/2017/model3d" xmlns:o="urn:schemas-microsoft-com:office:office" xmlns:r="http://schemas.openxmlformats.org/officeDocument/2006/relationships" xmlns:m="http://schemas.openxmlformats.org/officeDocument/2006/math" xmlns:v="urn:schemas-microsoft-com:vml" xmlns:wp14="http://schemas.microsoft.com/office/word/2010/wordprocessingDrawing" xmlns:wp="http://schemas.openxmlformats.org/drawingml/2006/wordprocessingDrawing" xmlns:w10="urn:schemas-microsoft-com:office:word" xmlns:w="http://schemas.openxmlformats.org/wordprocessingml/2006/main" xmlns:w14="http://schemas.microsoft.com/office/word/2010/wordml" xmlns:w15="http://schemas.microsoft.com/office/word/2012/wordml" xmlns:w16cex="http://schemas.microsoft.com/office/word/2018/wordml/cex" xmlns:w16cid="http://schemas.microsoft.com/office/word/2016/wordml/cid" xmlns:w16="http://schemas.microsoft.com/office/word/2018/wordml" xmlns:w16se="http://schemas.microsoft.com/office/word/2015/wordml/symex" xmlns:wpg="http://schemas.microsoft.com/office/word/2010/wordprocessingGroup" xmlns:wpi="http://schemas.microsoft.com/office/word/2010/wordprocessingInk" xmlns:wne="http://schemas.microsoft.com/office/word/2006/wordml" xmlns:wps="http://schemas.microsoft.com/office/word/2010/wordprocessingShape" mc:Ignorable="w14 w15 w16se w16cid w16 w16cex wp14">
   <w:footnote w:type="separator" w:id="-1">
     <w:p>
       <w:pPr>
@@ -4889,8 +5284,8 @@
 </file>
 
 <file path=word/numbering.xml><?xml version="1.0" encoding="utf-8"?>
-<w:numbering xmlns:wpc="http://schemas.microsoft.com/office/word/2010/wordprocessingCanvas" xmlns:mc="http://schemas.openxmlformats.org/markup-compatibility/2006" xmlns:o="urn:schemas-microsoft-com:office:office" xmlns:r="http://schemas.openxmlformats.org/officeDocument/2006/relationships" xmlns:m="http://schemas.openxmlformats.org/officeDocument/2006/math" xmlns:v="urn:schemas-microsoft-com:vml" xmlns:wp14="http://schemas.microsoft.com/office/word/2010/wordprocessingDrawing" xmlns:wp="http://schemas.openxmlformats.org/drawingml/2006/wordprocessingDrawing" xmlns:w10="urn:schemas-microsoft-com:office:word" xmlns:w="http://schemas.openxmlformats.org/wordprocessingml/2006/main" xmlns:w14="http://schemas.microsoft.com/office/word/2010/wordml" xmlns:wpg="http://schemas.microsoft.com/office/word/2010/wordprocessingGroup" xmlns:wpi="http://schemas.microsoft.com/office/word/2010/wordprocessingInk" xmlns:wne="http://schemas.microsoft.com/office/word/2006/wordml" xmlns:wps="http://schemas.microsoft.com/office/word/2010/wordprocessingShape" mc:Ignorable="w14 wp14">
-  <w:abstractNum w:abstractNumId="0">
+<w:numbering xmlns:wpc="http://schemas.microsoft.com/office/word/2010/wordprocessingCanvas" xmlns:cx="http://schemas.microsoft.com/office/drawing/2014/chartex" xmlns:cx1="http://schemas.microsoft.com/office/drawing/2015/9/8/chartex" xmlns:cx2="http://schemas.microsoft.com/office/drawing/2015/10/21/chartex" xmlns:cx3="http://schemas.microsoft.com/office/drawing/2016/5/9/chartex" xmlns:cx4="http://schemas.microsoft.com/office/drawing/2016/5/10/chartex" xmlns:cx5="http://schemas.microsoft.com/office/drawing/2016/5/11/chartex" xmlns:cx6="http://schemas.microsoft.com/office/drawing/2016/5/12/chartex" xmlns:cx7="http://schemas.microsoft.com/office/drawing/2016/5/13/chartex" xmlns:cx8="http://schemas.microsoft.com/office/drawing/2016/5/14/chartex" xmlns:mc="http://schemas.openxmlformats.org/markup-compatibility/2006" xmlns:aink="http://schemas.microsoft.com/office/drawing/2016/ink" xmlns:am3d="http://schemas.microsoft.com/office/drawing/2017/model3d" xmlns:o="urn:schemas-microsoft-com:office:office" xmlns:r="http://schemas.openxmlformats.org/officeDocument/2006/relationships" xmlns:m="http://schemas.openxmlformats.org/officeDocument/2006/math" xmlns:v="urn:schemas-microsoft-com:vml" xmlns:wp14="http://schemas.microsoft.com/office/word/2010/wordprocessingDrawing" xmlns:wp="http://schemas.openxmlformats.org/drawingml/2006/wordprocessingDrawing" xmlns:w10="urn:schemas-microsoft-com:office:word" xmlns:w="http://schemas.openxmlformats.org/wordprocessingml/2006/main" xmlns:w14="http://schemas.microsoft.com/office/word/2010/wordml" xmlns:w15="http://schemas.microsoft.com/office/word/2012/wordml" xmlns:w16cex="http://schemas.microsoft.com/office/word/2018/wordml/cex" xmlns:w16cid="http://schemas.microsoft.com/office/word/2016/wordml/cid" xmlns:w16="http://schemas.microsoft.com/office/word/2018/wordml" xmlns:w16se="http://schemas.microsoft.com/office/word/2015/wordml/symex" xmlns:wpg="http://schemas.microsoft.com/office/word/2010/wordprocessingGroup" xmlns:wpi="http://schemas.microsoft.com/office/word/2010/wordprocessingInk" xmlns:wne="http://schemas.microsoft.com/office/word/2006/wordml" xmlns:wps="http://schemas.microsoft.com/office/word/2010/wordprocessingShape" mc:Ignorable="w14 w15 w16se w16cid w16 w16cex wp14">
+  <w:abstractNum w:abstractNumId="0" w15:restartNumberingAfterBreak="0">
     <w:nsid w:val="0AEE02F7"/>
     <w:multiLevelType w:val="multilevel"/>
     <w:tmpl w:val="531E3FD4"/>
@@ -5005,7 +5400,7 @@
       </w:rPr>
     </w:lvl>
   </w:abstractNum>
-  <w:abstractNum w:abstractNumId="1">
+  <w:abstractNum w:abstractNumId="1" w15:restartNumberingAfterBreak="0">
     <w:nsid w:val="0E9A606F"/>
     <w:multiLevelType w:val="multilevel"/>
     <w:tmpl w:val="97483C50"/>
@@ -5118,7 +5513,7 @@
       </w:rPr>
     </w:lvl>
   </w:abstractNum>
-  <w:abstractNum w:abstractNumId="2">
+  <w:abstractNum w:abstractNumId="2" w15:restartNumberingAfterBreak="0">
     <w:nsid w:val="178A38C7"/>
     <w:multiLevelType w:val="multilevel"/>
     <w:tmpl w:val="C2581C90"/>
@@ -5231,7 +5626,7 @@
       </w:rPr>
     </w:lvl>
   </w:abstractNum>
-  <w:abstractNum w:abstractNumId="3">
+  <w:abstractNum w:abstractNumId="3" w15:restartNumberingAfterBreak="0">
     <w:nsid w:val="199634D3"/>
     <w:multiLevelType w:val="multilevel"/>
     <w:tmpl w:val="9DD6C060"/>
@@ -5344,7 +5739,7 @@
       </w:rPr>
     </w:lvl>
   </w:abstractNum>
-  <w:abstractNum w:abstractNumId="4">
+  <w:abstractNum w:abstractNumId="4" w15:restartNumberingAfterBreak="0">
     <w:nsid w:val="19AA36E4"/>
     <w:multiLevelType w:val="multilevel"/>
     <w:tmpl w:val="3392D428"/>
@@ -5459,7 +5854,120 @@
       </w:rPr>
     </w:lvl>
   </w:abstractNum>
-  <w:abstractNum w:abstractNumId="5">
+  <w:abstractNum w:abstractNumId="5" w15:restartNumberingAfterBreak="0">
+    <w:nsid w:val="1A41735A"/>
+    <w:multiLevelType w:val="hybridMultilevel"/>
+    <w:tmpl w:val="4F0AAB96"/>
+    <w:lvl w:ilvl="0" w:tplc="04150001">
+      <w:start w:val="1"/>
+      <w:numFmt w:val="bullet"/>
+      <w:lvlText w:val=""/>
+      <w:lvlJc w:val="left"/>
+      <w:pPr>
+        <w:ind w:left="1512" w:hanging="360"/>
+      </w:pPr>
+      <w:rPr>
+        <w:rFonts w:ascii="Symbol" w:hAnsi="Symbol" w:hint="default"/>
+      </w:rPr>
+    </w:lvl>
+    <w:lvl w:ilvl="1" w:tplc="04150003" w:tentative="1">
+      <w:start w:val="1"/>
+      <w:numFmt w:val="bullet"/>
+      <w:lvlText w:val="o"/>
+      <w:lvlJc w:val="left"/>
+      <w:pPr>
+        <w:ind w:left="2232" w:hanging="360"/>
+      </w:pPr>
+      <w:rPr>
+        <w:rFonts w:ascii="Courier New" w:hAnsi="Courier New" w:cs="Courier New" w:hint="default"/>
+      </w:rPr>
+    </w:lvl>
+    <w:lvl w:ilvl="2" w:tplc="04150005" w:tentative="1">
+      <w:start w:val="1"/>
+      <w:numFmt w:val="bullet"/>
+      <w:lvlText w:val=""/>
+      <w:lvlJc w:val="left"/>
+      <w:pPr>
+        <w:ind w:left="2952" w:hanging="360"/>
+      </w:pPr>
+      <w:rPr>
+        <w:rFonts w:ascii="Wingdings" w:hAnsi="Wingdings" w:hint="default"/>
+      </w:rPr>
+    </w:lvl>
+    <w:lvl w:ilvl="3" w:tplc="04150001" w:tentative="1">
+      <w:start w:val="1"/>
+      <w:numFmt w:val="bullet"/>
+      <w:lvlText w:val=""/>
+      <w:lvlJc w:val="left"/>
+      <w:pPr>
+        <w:ind w:left="3672" w:hanging="360"/>
+      </w:pPr>
+      <w:rPr>
+        <w:rFonts w:ascii="Symbol" w:hAnsi="Symbol" w:hint="default"/>
+      </w:rPr>
+    </w:lvl>
+    <w:lvl w:ilvl="4" w:tplc="04150003" w:tentative="1">
+      <w:start w:val="1"/>
+      <w:numFmt w:val="bullet"/>
+      <w:lvlText w:val="o"/>
+      <w:lvlJc w:val="left"/>
+      <w:pPr>
+        <w:ind w:left="4392" w:hanging="360"/>
+      </w:pPr>
+      <w:rPr>
+        <w:rFonts w:ascii="Courier New" w:hAnsi="Courier New" w:cs="Courier New" w:hint="default"/>
+      </w:rPr>
+    </w:lvl>
+    <w:lvl w:ilvl="5" w:tplc="04150005" w:tentative="1">
+      <w:start w:val="1"/>
+      <w:numFmt w:val="bullet"/>
+      <w:lvlText w:val=""/>
+      <w:lvlJc w:val="left"/>
+      <w:pPr>
+        <w:ind w:left="5112" w:hanging="360"/>
+      </w:pPr>
+      <w:rPr>
+        <w:rFonts w:ascii="Wingdings" w:hAnsi="Wingdings" w:hint="default"/>
+      </w:rPr>
+    </w:lvl>
+    <w:lvl w:ilvl="6" w:tplc="04150001" w:tentative="1">
+      <w:start w:val="1"/>
+      <w:numFmt w:val="bullet"/>
+      <w:lvlText w:val=""/>
+      <w:lvlJc w:val="left"/>
+      <w:pPr>
+        <w:ind w:left="5832" w:hanging="360"/>
+      </w:pPr>
+      <w:rPr>
+        <w:rFonts w:ascii="Symbol" w:hAnsi="Symbol" w:hint="default"/>
+      </w:rPr>
+    </w:lvl>
+    <w:lvl w:ilvl="7" w:tplc="04150003" w:tentative="1">
+      <w:start w:val="1"/>
+      <w:numFmt w:val="bullet"/>
+      <w:lvlText w:val="o"/>
+      <w:lvlJc w:val="left"/>
+      <w:pPr>
+        <w:ind w:left="6552" w:hanging="360"/>
+      </w:pPr>
+      <w:rPr>
+        <w:rFonts w:ascii="Courier New" w:hAnsi="Courier New" w:cs="Courier New" w:hint="default"/>
+      </w:rPr>
+    </w:lvl>
+    <w:lvl w:ilvl="8" w:tplc="04150005" w:tentative="1">
+      <w:start w:val="1"/>
+      <w:numFmt w:val="bullet"/>
+      <w:lvlText w:val=""/>
+      <w:lvlJc w:val="left"/>
+      <w:pPr>
+        <w:ind w:left="7272" w:hanging="360"/>
+      </w:pPr>
+      <w:rPr>
+        <w:rFonts w:ascii="Wingdings" w:hAnsi="Wingdings" w:hint="default"/>
+      </w:rPr>
+    </w:lvl>
+  </w:abstractNum>
+  <w:abstractNum w:abstractNumId="6" w15:restartNumberingAfterBreak="0">
     <w:nsid w:val="1A4F0E31"/>
     <w:multiLevelType w:val="multilevel"/>
     <w:tmpl w:val="66BCDAB6"/>
@@ -5572,7 +6080,7 @@
       </w:rPr>
     </w:lvl>
   </w:abstractNum>
-  <w:abstractNum w:abstractNumId="6">
+  <w:abstractNum w:abstractNumId="7" w15:restartNumberingAfterBreak="0">
     <w:nsid w:val="224A1B04"/>
     <w:multiLevelType w:val="multilevel"/>
     <w:tmpl w:val="4900D2E8"/>
@@ -5685,7 +6193,7 @@
       </w:rPr>
     </w:lvl>
   </w:abstractNum>
-  <w:abstractNum w:abstractNumId="7">
+  <w:abstractNum w:abstractNumId="8" w15:restartNumberingAfterBreak="0">
     <w:nsid w:val="2386734F"/>
     <w:multiLevelType w:val="multilevel"/>
     <w:tmpl w:val="119C0144"/>
@@ -5780,7 +6288,7 @@
       </w:pPr>
     </w:lvl>
   </w:abstractNum>
-  <w:abstractNum w:abstractNumId="8">
+  <w:abstractNum w:abstractNumId="9" w15:restartNumberingAfterBreak="0">
     <w:nsid w:val="2E830E25"/>
     <w:multiLevelType w:val="multilevel"/>
     <w:tmpl w:val="B66E395C"/>
@@ -5893,7 +6401,7 @@
       </w:rPr>
     </w:lvl>
   </w:abstractNum>
-  <w:abstractNum w:abstractNumId="9">
+  <w:abstractNum w:abstractNumId="10" w15:restartNumberingAfterBreak="0">
     <w:nsid w:val="410D4F5A"/>
     <w:multiLevelType w:val="multilevel"/>
     <w:tmpl w:val="F24CE7D0"/>
@@ -6006,7 +6514,7 @@
       </w:rPr>
     </w:lvl>
   </w:abstractNum>
-  <w:abstractNum w:abstractNumId="10">
+  <w:abstractNum w:abstractNumId="11" w15:restartNumberingAfterBreak="0">
     <w:nsid w:val="532F7E5C"/>
     <w:multiLevelType w:val="multilevel"/>
     <w:tmpl w:val="DFF0B9B0"/>
@@ -6119,7 +6627,7 @@
       </w:rPr>
     </w:lvl>
   </w:abstractNum>
-  <w:abstractNum w:abstractNumId="11">
+  <w:abstractNum w:abstractNumId="12" w15:restartNumberingAfterBreak="0">
     <w:nsid w:val="54CF6192"/>
     <w:multiLevelType w:val="multilevel"/>
     <w:tmpl w:val="EB220ADA"/>
@@ -6232,7 +6740,7 @@
       </w:rPr>
     </w:lvl>
   </w:abstractNum>
-  <w:abstractNum w:abstractNumId="12">
+  <w:abstractNum w:abstractNumId="13" w15:restartNumberingAfterBreak="0">
     <w:nsid w:val="5A92533D"/>
     <w:multiLevelType w:val="multilevel"/>
     <w:tmpl w:val="2E5031AE"/>
@@ -6321,7 +6829,7 @@
       </w:pPr>
     </w:lvl>
   </w:abstractNum>
-  <w:abstractNum w:abstractNumId="13">
+  <w:abstractNum w:abstractNumId="14" w15:restartNumberingAfterBreak="0">
     <w:nsid w:val="5CE933C9"/>
     <w:multiLevelType w:val="multilevel"/>
     <w:tmpl w:val="EB2C842E"/>
@@ -6416,7 +6924,7 @@
       </w:pPr>
     </w:lvl>
   </w:abstractNum>
-  <w:abstractNum w:abstractNumId="14">
+  <w:abstractNum w:abstractNumId="15" w15:restartNumberingAfterBreak="0">
     <w:nsid w:val="5DEC032B"/>
     <w:multiLevelType w:val="multilevel"/>
     <w:tmpl w:val="90429B04"/>
@@ -6529,7 +7037,7 @@
       </w:rPr>
     </w:lvl>
   </w:abstractNum>
-  <w:abstractNum w:abstractNumId="15">
+  <w:abstractNum w:abstractNumId="16" w15:restartNumberingAfterBreak="0">
     <w:nsid w:val="62A10255"/>
     <w:multiLevelType w:val="multilevel"/>
     <w:tmpl w:val="623AC21C"/>
@@ -6642,7 +7150,7 @@
       </w:rPr>
     </w:lvl>
   </w:abstractNum>
-  <w:abstractNum w:abstractNumId="16">
+  <w:abstractNum w:abstractNumId="17" w15:restartNumberingAfterBreak="0">
     <w:nsid w:val="678F15DF"/>
     <w:multiLevelType w:val="multilevel"/>
     <w:tmpl w:val="83469BFC"/>
@@ -6755,7 +7263,120 @@
       </w:rPr>
     </w:lvl>
   </w:abstractNum>
-  <w:abstractNum w:abstractNumId="17">
+  <w:abstractNum w:abstractNumId="18" w15:restartNumberingAfterBreak="0">
+    <w:nsid w:val="6B9D42D7"/>
+    <w:multiLevelType w:val="hybridMultilevel"/>
+    <w:tmpl w:val="083C5276"/>
+    <w:lvl w:ilvl="0" w:tplc="04150001">
+      <w:start w:val="1"/>
+      <w:numFmt w:val="bullet"/>
+      <w:lvlText w:val=""/>
+      <w:lvlJc w:val="left"/>
+      <w:pPr>
+        <w:ind w:left="1440" w:hanging="360"/>
+      </w:pPr>
+      <w:rPr>
+        <w:rFonts w:ascii="Symbol" w:hAnsi="Symbol" w:cs="Symbol" w:hint="default"/>
+      </w:rPr>
+    </w:lvl>
+    <w:lvl w:ilvl="1" w:tplc="04150003" w:tentative="1">
+      <w:start w:val="1"/>
+      <w:numFmt w:val="bullet"/>
+      <w:lvlText w:val="o"/>
+      <w:lvlJc w:val="left"/>
+      <w:pPr>
+        <w:ind w:left="2160" w:hanging="360"/>
+      </w:pPr>
+      <w:rPr>
+        <w:rFonts w:ascii="Courier New" w:hAnsi="Courier New" w:cs="Courier New" w:hint="default"/>
+      </w:rPr>
+    </w:lvl>
+    <w:lvl w:ilvl="2" w:tplc="04150005" w:tentative="1">
+      <w:start w:val="1"/>
+      <w:numFmt w:val="bullet"/>
+      <w:lvlText w:val=""/>
+      <w:lvlJc w:val="left"/>
+      <w:pPr>
+        <w:ind w:left="2880" w:hanging="360"/>
+      </w:pPr>
+      <w:rPr>
+        <w:rFonts w:ascii="Wingdings" w:hAnsi="Wingdings" w:cs="Wingdings" w:hint="default"/>
+      </w:rPr>
+    </w:lvl>
+    <w:lvl w:ilvl="3" w:tplc="04150001" w:tentative="1">
+      <w:start w:val="1"/>
+      <w:numFmt w:val="bullet"/>
+      <w:lvlText w:val=""/>
+      <w:lvlJc w:val="left"/>
+      <w:pPr>
+        <w:ind w:left="3600" w:hanging="360"/>
+      </w:pPr>
+      <w:rPr>
+        <w:rFonts w:ascii="Symbol" w:hAnsi="Symbol" w:cs="Symbol" w:hint="default"/>
+      </w:rPr>
+    </w:lvl>
+    <w:lvl w:ilvl="4" w:tplc="04150003" w:tentative="1">
+      <w:start w:val="1"/>
+      <w:numFmt w:val="bullet"/>
+      <w:lvlText w:val="o"/>
+      <w:lvlJc w:val="left"/>
+      <w:pPr>
+        <w:ind w:left="4320" w:hanging="360"/>
+      </w:pPr>
+      <w:rPr>
+        <w:rFonts w:ascii="Courier New" w:hAnsi="Courier New" w:cs="Courier New" w:hint="default"/>
+      </w:rPr>
+    </w:lvl>
+    <w:lvl w:ilvl="5" w:tplc="04150005" w:tentative="1">
+      <w:start w:val="1"/>
+      <w:numFmt w:val="bullet"/>
+      <w:lvlText w:val=""/>
+      <w:lvlJc w:val="left"/>
+      <w:pPr>
+        <w:ind w:left="5040" w:hanging="360"/>
+      </w:pPr>
+      <w:rPr>
+        <w:rFonts w:ascii="Wingdings" w:hAnsi="Wingdings" w:cs="Wingdings" w:hint="default"/>
+      </w:rPr>
+    </w:lvl>
+    <w:lvl w:ilvl="6" w:tplc="04150001" w:tentative="1">
+      <w:start w:val="1"/>
+      <w:numFmt w:val="bullet"/>
+      <w:lvlText w:val=""/>
+      <w:lvlJc w:val="left"/>
+      <w:pPr>
+        <w:ind w:left="5760" w:hanging="360"/>
+      </w:pPr>
+      <w:rPr>
+        <w:rFonts w:ascii="Symbol" w:hAnsi="Symbol" w:cs="Symbol" w:hint="default"/>
+      </w:rPr>
+    </w:lvl>
+    <w:lvl w:ilvl="7" w:tplc="04150003" w:tentative="1">
+      <w:start w:val="1"/>
+      <w:numFmt w:val="bullet"/>
+      <w:lvlText w:val="o"/>
+      <w:lvlJc w:val="left"/>
+      <w:pPr>
+        <w:ind w:left="6480" w:hanging="360"/>
+      </w:pPr>
+      <w:rPr>
+        <w:rFonts w:ascii="Courier New" w:hAnsi="Courier New" w:cs="Courier New" w:hint="default"/>
+      </w:rPr>
+    </w:lvl>
+    <w:lvl w:ilvl="8" w:tplc="04150005" w:tentative="1">
+      <w:start w:val="1"/>
+      <w:numFmt w:val="bullet"/>
+      <w:lvlText w:val=""/>
+      <w:lvlJc w:val="left"/>
+      <w:pPr>
+        <w:ind w:left="7200" w:hanging="360"/>
+      </w:pPr>
+      <w:rPr>
+        <w:rFonts w:ascii="Wingdings" w:hAnsi="Wingdings" w:cs="Wingdings" w:hint="default"/>
+      </w:rPr>
+    </w:lvl>
+  </w:abstractNum>
+  <w:abstractNum w:abstractNumId="19" w15:restartNumberingAfterBreak="0">
     <w:nsid w:val="6D9546B1"/>
     <w:multiLevelType w:val="multilevel"/>
     <w:tmpl w:val="4CF23A0E"/>
@@ -6850,7 +7471,7 @@
       </w:pPr>
     </w:lvl>
   </w:abstractNum>
-  <w:abstractNum w:abstractNumId="18">
+  <w:abstractNum w:abstractNumId="20" w15:restartNumberingAfterBreak="0">
     <w:nsid w:val="6EBC60EE"/>
     <w:multiLevelType w:val="multilevel"/>
     <w:tmpl w:val="931034E0"/>
@@ -6963,7 +7584,7 @@
       </w:rPr>
     </w:lvl>
   </w:abstractNum>
-  <w:abstractNum w:abstractNumId="19">
+  <w:abstractNum w:abstractNumId="21" w15:restartNumberingAfterBreak="0">
     <w:nsid w:val="7EB1132C"/>
     <w:multiLevelType w:val="multilevel"/>
     <w:tmpl w:val="5072BC1E"/>
@@ -7062,25 +7683,25 @@
     <w:abstractNumId w:val="3"/>
   </w:num>
   <w:num w:numId="2">
-    <w:abstractNumId w:val="14"/>
+    <w:abstractNumId w:val="15"/>
   </w:num>
   <w:num w:numId="3">
-    <w:abstractNumId w:val="9"/>
+    <w:abstractNumId w:val="10"/>
   </w:num>
   <w:num w:numId="4">
-    <w:abstractNumId w:val="18"/>
+    <w:abstractNumId w:val="20"/>
   </w:num>
   <w:num w:numId="5">
-    <w:abstractNumId w:val="15"/>
+    <w:abstractNumId w:val="16"/>
   </w:num>
   <w:num w:numId="6">
-    <w:abstractNumId w:val="6"/>
+    <w:abstractNumId w:val="7"/>
   </w:num>
   <w:num w:numId="7">
-    <w:abstractNumId w:val="12"/>
+    <w:abstractNumId w:val="13"/>
   </w:num>
   <w:num w:numId="8">
-    <w:abstractNumId w:val="7"/>
+    <w:abstractNumId w:val="8"/>
   </w:num>
   <w:num w:numId="9">
     <w:abstractNumId w:val="0"/>
@@ -7089,40 +7710,46 @@
     <w:abstractNumId w:val="4"/>
   </w:num>
   <w:num w:numId="11">
-    <w:abstractNumId w:val="17"/>
+    <w:abstractNumId w:val="19"/>
   </w:num>
   <w:num w:numId="12">
-    <w:abstractNumId w:val="13"/>
+    <w:abstractNumId w:val="14"/>
   </w:num>
   <w:num w:numId="13">
-    <w:abstractNumId w:val="19"/>
+    <w:abstractNumId w:val="21"/>
   </w:num>
   <w:num w:numId="14">
-    <w:abstractNumId w:val="5"/>
+    <w:abstractNumId w:val="6"/>
   </w:num>
   <w:num w:numId="15">
     <w:abstractNumId w:val="2"/>
   </w:num>
   <w:num w:numId="16">
-    <w:abstractNumId w:val="10"/>
+    <w:abstractNumId w:val="11"/>
   </w:num>
   <w:num w:numId="17">
     <w:abstractNumId w:val="1"/>
   </w:num>
   <w:num w:numId="18">
-    <w:abstractNumId w:val="8"/>
+    <w:abstractNumId w:val="9"/>
   </w:num>
   <w:num w:numId="19">
-    <w:abstractNumId w:val="11"/>
+    <w:abstractNumId w:val="12"/>
   </w:num>
   <w:num w:numId="20">
-    <w:abstractNumId w:val="16"/>
+    <w:abstractNumId w:val="17"/>
+  </w:num>
+  <w:num w:numId="21">
+    <w:abstractNumId w:val="5"/>
+  </w:num>
+  <w:num w:numId="22">
+    <w:abstractNumId w:val="18"/>
   </w:num>
 </w:numbering>
 </file>
 
 <file path=word/styles.xml><?xml version="1.0" encoding="utf-8"?>
-<w:styles xmlns:mc="http://schemas.openxmlformats.org/markup-compatibility/2006" xmlns:r="http://schemas.openxmlformats.org/officeDocument/2006/relationships" xmlns:w="http://schemas.openxmlformats.org/wordprocessingml/2006/main" xmlns:w14="http://schemas.microsoft.com/office/word/2010/wordml" mc:Ignorable="w14">
+<w:styles xmlns:mc="http://schemas.openxmlformats.org/markup-compatibility/2006" xmlns:r="http://schemas.openxmlformats.org/officeDocument/2006/relationships" xmlns:w="http://schemas.openxmlformats.org/wordprocessingml/2006/main" xmlns:w14="http://schemas.microsoft.com/office/word/2010/wordml" xmlns:w15="http://schemas.microsoft.com/office/word/2012/wordml" xmlns:w16cex="http://schemas.microsoft.com/office/word/2018/wordml/cex" xmlns:w16cid="http://schemas.microsoft.com/office/word/2016/wordml/cid" xmlns:w16="http://schemas.microsoft.com/office/word/2018/wordml" xmlns:w16se="http://schemas.microsoft.com/office/word/2015/wordml/symex" mc:Ignorable="w14 w15 w16se w16cid w16 w16cex">
   <w:docDefaults>
     <w:rPrDefault>
       <w:rPr>
@@ -7138,144 +7765,383 @@
       </w:pPr>
     </w:pPrDefault>
   </w:docDefaults>
-  <w:latentStyles w:defLockedState="0" w:defUIPriority="99" w:defSemiHidden="1" w:defUnhideWhenUsed="1" w:defQFormat="0" w:count="267">
-    <w:lsdException w:name="Normal" w:semiHidden="0" w:uiPriority="0" w:unhideWhenUsed="0" w:qFormat="1"/>
-    <w:lsdException w:name="heading 1" w:semiHidden="0" w:uiPriority="9" w:unhideWhenUsed="0" w:qFormat="1"/>
-    <w:lsdException w:name="heading 2" w:uiPriority="9" w:qFormat="1"/>
-    <w:lsdException w:name="heading 3" w:uiPriority="9" w:qFormat="1"/>
-    <w:lsdException w:name="heading 4" w:uiPriority="9" w:qFormat="1"/>
-    <w:lsdException w:name="heading 5" w:uiPriority="9" w:qFormat="1"/>
-    <w:lsdException w:name="heading 6" w:uiPriority="9" w:qFormat="1"/>
-    <w:lsdException w:name="heading 7" w:uiPriority="9" w:qFormat="1"/>
-    <w:lsdException w:name="heading 8" w:uiPriority="9" w:qFormat="1"/>
-    <w:lsdException w:name="heading 9" w:uiPriority="9" w:qFormat="1"/>
-    <w:lsdException w:name="toc 1" w:uiPriority="39"/>
-    <w:lsdException w:name="toc 2" w:uiPriority="39"/>
-    <w:lsdException w:name="toc 3" w:uiPriority="39"/>
-    <w:lsdException w:name="toc 4" w:uiPriority="39"/>
-    <w:lsdException w:name="toc 5" w:uiPriority="39"/>
-    <w:lsdException w:name="toc 6" w:uiPriority="39"/>
-    <w:lsdException w:name="toc 7" w:uiPriority="39"/>
-    <w:lsdException w:name="toc 8" w:uiPriority="39"/>
-    <w:lsdException w:name="toc 9" w:uiPriority="39"/>
-    <w:lsdException w:name="caption" w:uiPriority="35" w:qFormat="1"/>
-    <w:lsdException w:name="Title" w:semiHidden="0" w:uiPriority="10" w:unhideWhenUsed="0" w:qFormat="1"/>
-    <w:lsdException w:name="Default Paragraph Font" w:uiPriority="1"/>
-    <w:lsdException w:name="Subtitle" w:semiHidden="0" w:uiPriority="11" w:unhideWhenUsed="0" w:qFormat="1"/>
-    <w:lsdException w:name="Strong" w:semiHidden="0" w:uiPriority="22" w:unhideWhenUsed="0" w:qFormat="1"/>
-    <w:lsdException w:name="Emphasis" w:semiHidden="0" w:uiPriority="20" w:unhideWhenUsed="0" w:qFormat="1"/>
-    <w:lsdException w:name="Table Grid" w:semiHidden="0" w:uiPriority="59" w:unhideWhenUsed="0"/>
-    <w:lsdException w:name="Placeholder Text" w:unhideWhenUsed="0"/>
-    <w:lsdException w:name="No Spacing" w:semiHidden="0" w:uiPriority="1" w:unhideWhenUsed="0" w:qFormat="1"/>
-    <w:lsdException w:name="Light Shading" w:semiHidden="0" w:uiPriority="60" w:unhideWhenUsed="0"/>
-    <w:lsdException w:name="Light List" w:semiHidden="0" w:uiPriority="61" w:unhideWhenUsed="0"/>
-    <w:lsdException w:name="Light Grid" w:semiHidden="0" w:uiPriority="62" w:unhideWhenUsed="0"/>
-    <w:lsdException w:name="Medium Shading 1" w:semiHidden="0" w:uiPriority="63" w:unhideWhenUsed="0"/>
-    <w:lsdException w:name="Medium Shading 2" w:semiHidden="0" w:uiPriority="64" w:unhideWhenUsed="0"/>
-    <w:lsdException w:name="Medium List 1" w:semiHidden="0" w:uiPriority="65" w:unhideWhenUsed="0"/>
-    <w:lsdException w:name="Medium List 2" w:semiHidden="0" w:uiPriority="66" w:unhideWhenUsed="0"/>
-    <w:lsdException w:name="Medium Grid 1" w:semiHidden="0" w:uiPriority="67" w:unhideWhenUsed="0"/>
-    <w:lsdException w:name="Medium Grid 2" w:semiHidden="0" w:uiPriority="68" w:unhideWhenUsed="0"/>
-    <w:lsdException w:name="Medium Grid 3" w:semiHidden="0" w:uiPriority="69" w:unhideWhenUsed="0"/>
-    <w:lsdException w:name="Dark List" w:semiHidden="0" w:uiPriority="70" w:unhideWhenUsed="0"/>
-    <w:lsdException w:name="Colorful Shading" w:semiHidden="0" w:uiPriority="71" w:unhideWhenUsed="0"/>
-    <w:lsdException w:name="Colorful List" w:semiHidden="0" w:uiPriority="72" w:unhideWhenUsed="0"/>
-    <w:lsdException w:name="Colorful Grid" w:semiHidden="0" w:uiPriority="73" w:unhideWhenUsed="0"/>
-    <w:lsdException w:name="Light Shading Accent 1" w:semiHidden="0" w:uiPriority="60" w:unhideWhenUsed="0"/>
-    <w:lsdException w:name="Light List Accent 1" w:semiHidden="0" w:uiPriority="61" w:unhideWhenUsed="0"/>
-    <w:lsdException w:name="Light Grid Accent 1" w:semiHidden="0" w:uiPriority="62" w:unhideWhenUsed="0"/>
-    <w:lsdException w:name="Medium Shading 1 Accent 1" w:semiHidden="0" w:uiPriority="63" w:unhideWhenUsed="0"/>
-    <w:lsdException w:name="Medium Shading 2 Accent 1" w:semiHidden="0" w:uiPriority="64" w:unhideWhenUsed="0"/>
-    <w:lsdException w:name="Medium List 1 Accent 1" w:semiHidden="0" w:uiPriority="65" w:unhideWhenUsed="0"/>
-    <w:lsdException w:name="Revision" w:unhideWhenUsed="0"/>
-    <w:lsdException w:name="List Paragraph" w:semiHidden="0" w:uiPriority="34" w:unhideWhenUsed="0" w:qFormat="1"/>
-    <w:lsdException w:name="Quote" w:semiHidden="0" w:uiPriority="29" w:unhideWhenUsed="0" w:qFormat="1"/>
-    <w:lsdException w:name="Intense Quote" w:semiHidden="0" w:uiPriority="30" w:unhideWhenUsed="0" w:qFormat="1"/>
-    <w:lsdException w:name="Medium List 2 Accent 1" w:semiHidden="0" w:uiPriority="66" w:unhideWhenUsed="0"/>
-    <w:lsdException w:name="Medium Grid 1 Accent 1" w:semiHidden="0" w:uiPriority="67" w:unhideWhenUsed="0"/>
-    <w:lsdException w:name="Medium Grid 2 Accent 1" w:semiHidden="0" w:uiPriority="68" w:unhideWhenUsed="0"/>
-    <w:lsdException w:name="Medium Grid 3 Accent 1" w:semiHidden="0" w:uiPriority="69" w:unhideWhenUsed="0"/>
-    <w:lsdException w:name="Dark List Accent 1" w:semiHidden="0" w:uiPriority="70" w:unhideWhenUsed="0"/>
-    <w:lsdException w:name="Colorful Shading Accent 1" w:semiHidden="0" w:uiPriority="71" w:unhideWhenUsed="0"/>
-    <w:lsdException w:name="Colorful List Accent 1" w:semiHidden="0" w:uiPriority="72" w:unhideWhenUsed="0"/>
-    <w:lsdException w:name="Colorful Grid Accent 1" w:semiHidden="0" w:uiPriority="73" w:unhideWhenUsed="0"/>
-    <w:lsdException w:name="Light Shading Accent 2" w:semiHidden="0" w:uiPriority="60" w:unhideWhenUsed="0"/>
-    <w:lsdException w:name="Light List Accent 2" w:semiHidden="0" w:uiPriority="61" w:unhideWhenUsed="0"/>
-    <w:lsdException w:name="Light Grid Accent 2" w:semiHidden="0" w:uiPriority="62" w:unhideWhenUsed="0"/>
-    <w:lsdException w:name="Medium Shading 1 Accent 2" w:semiHidden="0" w:uiPriority="63" w:unhideWhenUsed="0"/>
-    <w:lsdException w:name="Medium Shading 2 Accent 2" w:semiHidden="0" w:uiPriority="64" w:unhideWhenUsed="0"/>
-    <w:lsdException w:name="Medium List 1 Accent 2" w:semiHidden="0" w:uiPriority="65" w:unhideWhenUsed="0"/>
-    <w:lsdException w:name="Medium List 2 Accent 2" w:semiHidden="0" w:uiPriority="66" w:unhideWhenUsed="0"/>
-    <w:lsdException w:name="Medium Grid 1 Accent 2" w:semiHidden="0" w:uiPriority="67" w:unhideWhenUsed="0"/>
-    <w:lsdException w:name="Medium Grid 2 Accent 2" w:semiHidden="0" w:uiPriority="68" w:unhideWhenUsed="0"/>
-    <w:lsdException w:name="Medium Grid 3 Accent 2" w:semiHidden="0" w:uiPriority="69" w:unhideWhenUsed="0"/>
-    <w:lsdException w:name="Dark List Accent 2" w:semiHidden="0" w:uiPriority="70" w:unhideWhenUsed="0"/>
-    <w:lsdException w:name="Colorful Shading Accent 2" w:semiHidden="0" w:uiPriority="71" w:unhideWhenUsed="0"/>
-    <w:lsdException w:name="Colorful List Accent 2" w:semiHidden="0" w:uiPriority="72" w:unhideWhenUsed="0"/>
-    <w:lsdException w:name="Colorful Grid Accent 2" w:semiHidden="0" w:uiPriority="73" w:unhideWhenUsed="0"/>
-    <w:lsdException w:name="Light Shading Accent 3" w:semiHidden="0" w:uiPriority="60" w:unhideWhenUsed="0"/>
-    <w:lsdException w:name="Light List Accent 3" w:semiHidden="0" w:uiPriority="61" w:unhideWhenUsed="0"/>
-    <w:lsdException w:name="Light Grid Accent 3" w:semiHidden="0" w:uiPriority="62" w:unhideWhenUsed="0"/>
-    <w:lsdException w:name="Medium Shading 1 Accent 3" w:semiHidden="0" w:uiPriority="63" w:unhideWhenUsed="0"/>
-    <w:lsdException w:name="Medium Shading 2 Accent 3" w:semiHidden="0" w:uiPriority="64" w:unhideWhenUsed="0"/>
-    <w:lsdException w:name="Medium List 1 Accent 3" w:semiHidden="0" w:uiPriority="65" w:unhideWhenUsed="0"/>
-    <w:lsdException w:name="Medium List 2 Accent 3" w:semiHidden="0" w:uiPriority="66" w:unhideWhenUsed="0"/>
-    <w:lsdException w:name="Medium Grid 1 Accent 3" w:semiHidden="0" w:uiPriority="67" w:unhideWhenUsed="0"/>
-    <w:lsdException w:name="Medium Grid 2 Accent 3" w:semiHidden="0" w:uiPriority="68" w:unhideWhenUsed="0"/>
-    <w:lsdException w:name="Medium Grid 3 Accent 3" w:semiHidden="0" w:uiPriority="69" w:unhideWhenUsed="0"/>
-    <w:lsdException w:name="Dark List Accent 3" w:semiHidden="0" w:uiPriority="70" w:unhideWhenUsed="0"/>
-    <w:lsdException w:name="Colorful Shading Accent 3" w:semiHidden="0" w:uiPriority="71" w:unhideWhenUsed="0"/>
-    <w:lsdException w:name="Colorful List Accent 3" w:semiHidden="0" w:uiPriority="72" w:unhideWhenUsed="0"/>
-    <w:lsdException w:name="Colorful Grid Accent 3" w:semiHidden="0" w:uiPriority="73" w:unhideWhenUsed="0"/>
-    <w:lsdException w:name="Light Shading Accent 4" w:semiHidden="0" w:uiPriority="60" w:unhideWhenUsed="0"/>
-    <w:lsdException w:name="Light List Accent 4" w:semiHidden="0" w:uiPriority="61" w:unhideWhenUsed="0"/>
-    <w:lsdException w:name="Light Grid Accent 4" w:semiHidden="0" w:uiPriority="62" w:unhideWhenUsed="0"/>
-    <w:lsdException w:name="Medium Shading 1 Accent 4" w:semiHidden="0" w:uiPriority="63" w:unhideWhenUsed="0"/>
-    <w:lsdException w:name="Medium Shading 2 Accent 4" w:semiHidden="0" w:uiPriority="64" w:unhideWhenUsed="0"/>
-    <w:lsdException w:name="Medium List 1 Accent 4" w:semiHidden="0" w:uiPriority="65" w:unhideWhenUsed="0"/>
-    <w:lsdException w:name="Medium List 2 Accent 4" w:semiHidden="0" w:uiPriority="66" w:unhideWhenUsed="0"/>
-    <w:lsdException w:name="Medium Grid 1 Accent 4" w:semiHidden="0" w:uiPriority="67" w:unhideWhenUsed="0"/>
-    <w:lsdException w:name="Medium Grid 2 Accent 4" w:semiHidden="0" w:uiPriority="68" w:unhideWhenUsed="0"/>
-    <w:lsdException w:name="Medium Grid 3 Accent 4" w:semiHidden="0" w:uiPriority="69" w:unhideWhenUsed="0"/>
-    <w:lsdException w:name="Dark List Accent 4" w:semiHidden="0" w:uiPriority="70" w:unhideWhenUsed="0"/>
-    <w:lsdException w:name="Colorful Shading Accent 4" w:semiHidden="0" w:uiPriority="71" w:unhideWhenUsed="0"/>
-    <w:lsdException w:name="Colorful List Accent 4" w:semiHidden="0" w:uiPriority="72" w:unhideWhenUsed="0"/>
-    <w:lsdException w:name="Colorful Grid Accent 4" w:semiHidden="0" w:uiPriority="73" w:unhideWhenUsed="0"/>
-    <w:lsdException w:name="Light Shading Accent 5" w:semiHidden="0" w:uiPriority="60" w:unhideWhenUsed="0"/>
-    <w:lsdException w:name="Light List Accent 5" w:semiHidden="0" w:uiPriority="61" w:unhideWhenUsed="0"/>
-    <w:lsdException w:name="Light Grid Accent 5" w:semiHidden="0" w:uiPriority="62" w:unhideWhenUsed="0"/>
-    <w:lsdException w:name="Medium Shading 1 Accent 5" w:semiHidden="0" w:uiPriority="63" w:unhideWhenUsed="0"/>
-    <w:lsdException w:name="Medium Shading 2 Accent 5" w:semiHidden="0" w:uiPriority="64" w:unhideWhenUsed="0"/>
-    <w:lsdException w:name="Medium List 1 Accent 5" w:semiHidden="0" w:uiPriority="65" w:unhideWhenUsed="0"/>
-    <w:lsdException w:name="Medium List 2 Accent 5" w:semiHidden="0" w:uiPriority="66" w:unhideWhenUsed="0"/>
-    <w:lsdException w:name="Medium Grid 1 Accent 5" w:semiHidden="0" w:uiPriority="67" w:unhideWhenUsed="0"/>
-    <w:lsdException w:name="Medium Grid 2 Accent 5" w:semiHidden="0" w:uiPriority="68" w:unhideWhenUsed="0"/>
-    <w:lsdException w:name="Medium Grid 3 Accent 5" w:semiHidden="0" w:uiPriority="69" w:unhideWhenUsed="0"/>
-    <w:lsdException w:name="Dark List Accent 5" w:semiHidden="0" w:uiPriority="70" w:unhideWhenUsed="0"/>
-    <w:lsdException w:name="Colorful Shading Accent 5" w:semiHidden="0" w:uiPriority="71" w:unhideWhenUsed="0"/>
-    <w:lsdException w:name="Colorful List Accent 5" w:semiHidden="0" w:uiPriority="72" w:unhideWhenUsed="0"/>
-    <w:lsdException w:name="Colorful Grid Accent 5" w:semiHidden="0" w:uiPriority="73" w:unhideWhenUsed="0"/>
-    <w:lsdException w:name="Light Shading Accent 6" w:semiHidden="0" w:uiPriority="60" w:unhideWhenUsed="0"/>
-    <w:lsdException w:name="Light List Accent 6" w:semiHidden="0" w:uiPriority="61" w:unhideWhenUsed="0"/>
-    <w:lsdException w:name="Light Grid Accent 6" w:semiHidden="0" w:uiPriority="62" w:unhideWhenUsed="0"/>
-    <w:lsdException w:name="Medium Shading 1 Accent 6" w:semiHidden="0" w:uiPriority="63" w:unhideWhenUsed="0"/>
-    <w:lsdException w:name="Medium Shading 2 Accent 6" w:semiHidden="0" w:uiPriority="64" w:unhideWhenUsed="0"/>
-    <w:lsdException w:name="Medium List 1 Accent 6" w:semiHidden="0" w:uiPriority="65" w:unhideWhenUsed="0"/>
-    <w:lsdException w:name="Medium List 2 Accent 6" w:semiHidden="0" w:uiPriority="66" w:unhideWhenUsed="0"/>
-    <w:lsdException w:name="Medium Grid 1 Accent 6" w:semiHidden="0" w:uiPriority="67" w:unhideWhenUsed="0"/>
-    <w:lsdException w:name="Medium Grid 2 Accent 6" w:semiHidden="0" w:uiPriority="68" w:unhideWhenUsed="0"/>
-    <w:lsdException w:name="Medium Grid 3 Accent 6" w:semiHidden="0" w:uiPriority="69" w:unhideWhenUsed="0"/>
-    <w:lsdException w:name="Dark List Accent 6" w:semiHidden="0" w:uiPriority="70" w:unhideWhenUsed="0"/>
-    <w:lsdException w:name="Colorful Shading Accent 6" w:semiHidden="0" w:uiPriority="71" w:unhideWhenUsed="0"/>
-    <w:lsdException w:name="Colorful List Accent 6" w:semiHidden="0" w:uiPriority="72" w:unhideWhenUsed="0"/>
-    <w:lsdException w:name="Colorful Grid Accent 6" w:semiHidden="0" w:uiPriority="73" w:unhideWhenUsed="0"/>
-    <w:lsdException w:name="Subtle Emphasis" w:semiHidden="0" w:uiPriority="19" w:unhideWhenUsed="0" w:qFormat="1"/>
-    <w:lsdException w:name="Intense Emphasis" w:semiHidden="0" w:uiPriority="21" w:unhideWhenUsed="0" w:qFormat="1"/>
-    <w:lsdException w:name="Subtle Reference" w:semiHidden="0" w:uiPriority="31" w:unhideWhenUsed="0" w:qFormat="1"/>
-    <w:lsdException w:name="Intense Reference" w:semiHidden="0" w:uiPriority="32" w:unhideWhenUsed="0" w:qFormat="1"/>
-    <w:lsdException w:name="Book Title" w:semiHidden="0" w:uiPriority="33" w:unhideWhenUsed="0" w:qFormat="1"/>
-    <w:lsdException w:name="Bibliography" w:uiPriority="37"/>
-    <w:lsdException w:name="TOC Heading" w:uiPriority="39" w:qFormat="1"/>
+  <w:latentStyles w:defLockedState="0" w:defUIPriority="99" w:defSemiHidden="0" w:defUnhideWhenUsed="0" w:defQFormat="0" w:count="376">
+    <w:lsdException w:name="Normal" w:uiPriority="0" w:qFormat="1"/>
+    <w:lsdException w:name="heading 1" w:uiPriority="9" w:qFormat="1"/>
+    <w:lsdException w:name="heading 2" w:semiHidden="1" w:uiPriority="9" w:unhideWhenUsed="1" w:qFormat="1"/>
+    <w:lsdException w:name="heading 3" w:semiHidden="1" w:uiPriority="9" w:unhideWhenUsed="1" w:qFormat="1"/>
+    <w:lsdException w:name="heading 4" w:semiHidden="1" w:uiPriority="9" w:unhideWhenUsed="1" w:qFormat="1"/>
+    <w:lsdException w:name="heading 5" w:semiHidden="1" w:uiPriority="9" w:unhideWhenUsed="1" w:qFormat="1"/>
+    <w:lsdException w:name="heading 6" w:semiHidden="1" w:uiPriority="9" w:unhideWhenUsed="1" w:qFormat="1"/>
+    <w:lsdException w:name="heading 7" w:semiHidden="1" w:uiPriority="9" w:unhideWhenUsed="1" w:qFormat="1"/>
+    <w:lsdException w:name="heading 8" w:semiHidden="1" w:uiPriority="9" w:unhideWhenUsed="1" w:qFormat="1"/>
+    <w:lsdException w:name="heading 9" w:semiHidden="1" w:uiPriority="9" w:unhideWhenUsed="1" w:qFormat="1"/>
+    <w:lsdException w:name="index 1" w:semiHidden="1" w:unhideWhenUsed="1"/>
+    <w:lsdException w:name="index 2" w:semiHidden="1" w:unhideWhenUsed="1"/>
+    <w:lsdException w:name="index 3" w:semiHidden="1" w:unhideWhenUsed="1"/>
+    <w:lsdException w:name="index 4" w:semiHidden="1" w:unhideWhenUsed="1"/>
+    <w:lsdException w:name="index 5" w:semiHidden="1" w:unhideWhenUsed="1"/>
+    <w:lsdException w:name="index 6" w:semiHidden="1" w:unhideWhenUsed="1"/>
+    <w:lsdException w:name="index 7" w:semiHidden="1" w:unhideWhenUsed="1"/>
+    <w:lsdException w:name="index 8" w:semiHidden="1" w:unhideWhenUsed="1"/>
+    <w:lsdException w:name="index 9" w:semiHidden="1" w:unhideWhenUsed="1"/>
+    <w:lsdException w:name="toc 1" w:semiHidden="1" w:uiPriority="39" w:unhideWhenUsed="1"/>
+    <w:lsdException w:name="toc 2" w:semiHidden="1" w:uiPriority="39" w:unhideWhenUsed="1"/>
+    <w:lsdException w:name="toc 3" w:semiHidden="1" w:uiPriority="39" w:unhideWhenUsed="1"/>
+    <w:lsdException w:name="toc 4" w:semiHidden="1" w:uiPriority="39" w:unhideWhenUsed="1"/>
+    <w:lsdException w:name="toc 5" w:semiHidden="1" w:uiPriority="39" w:unhideWhenUsed="1"/>
+    <w:lsdException w:name="toc 6" w:semiHidden="1" w:uiPriority="39" w:unhideWhenUsed="1"/>
+    <w:lsdException w:name="toc 7" w:semiHidden="1" w:uiPriority="39" w:unhideWhenUsed="1"/>
+    <w:lsdException w:name="toc 8" w:semiHidden="1" w:uiPriority="39" w:unhideWhenUsed="1"/>
+    <w:lsdException w:name="toc 9" w:semiHidden="1" w:uiPriority="39" w:unhideWhenUsed="1"/>
+    <w:lsdException w:name="Normal Indent" w:semiHidden="1" w:unhideWhenUsed="1"/>
+    <w:lsdException w:name="footnote text" w:semiHidden="1" w:unhideWhenUsed="1"/>
+    <w:lsdException w:name="annotation text" w:semiHidden="1" w:unhideWhenUsed="1"/>
+    <w:lsdException w:name="header" w:semiHidden="1" w:unhideWhenUsed="1"/>
+    <w:lsdException w:name="footer" w:semiHidden="1" w:unhideWhenUsed="1"/>
+    <w:lsdException w:name="index heading" w:semiHidden="1" w:unhideWhenUsed="1"/>
+    <w:lsdException w:name="caption" w:semiHidden="1" w:uiPriority="35" w:unhideWhenUsed="1" w:qFormat="1"/>
+    <w:lsdException w:name="table of figures" w:semiHidden="1" w:unhideWhenUsed="1"/>
+    <w:lsdException w:name="envelope address" w:semiHidden="1" w:unhideWhenUsed="1"/>
+    <w:lsdException w:name="envelope return" w:semiHidden="1" w:unhideWhenUsed="1"/>
+    <w:lsdException w:name="footnote reference" w:semiHidden="1" w:unhideWhenUsed="1"/>
+    <w:lsdException w:name="annotation reference" w:semiHidden="1" w:unhideWhenUsed="1"/>
+    <w:lsdException w:name="line number" w:semiHidden="1" w:unhideWhenUsed="1"/>
+    <w:lsdException w:name="page number" w:semiHidden="1" w:unhideWhenUsed="1"/>
+    <w:lsdException w:name="endnote reference" w:semiHidden="1" w:unhideWhenUsed="1"/>
+    <w:lsdException w:name="endnote text" w:semiHidden="1" w:unhideWhenUsed="1"/>
+    <w:lsdException w:name="table of authorities" w:semiHidden="1" w:unhideWhenUsed="1"/>
+    <w:lsdException w:name="macro" w:semiHidden="1" w:unhideWhenUsed="1"/>
+    <w:lsdException w:name="toa heading" w:semiHidden="1" w:unhideWhenUsed="1"/>
+    <w:lsdException w:name="List" w:semiHidden="1" w:unhideWhenUsed="1"/>
+    <w:lsdException w:name="List Bullet" w:semiHidden="1" w:unhideWhenUsed="1"/>
+    <w:lsdException w:name="List Number" w:semiHidden="1" w:unhideWhenUsed="1"/>
+    <w:lsdException w:name="List 2" w:semiHidden="1" w:unhideWhenUsed="1"/>
+    <w:lsdException w:name="List 3" w:semiHidden="1" w:unhideWhenUsed="1"/>
+    <w:lsdException w:name="List 4" w:semiHidden="1" w:unhideWhenUsed="1"/>
+    <w:lsdException w:name="List 5" w:semiHidden="1" w:unhideWhenUsed="1"/>
+    <w:lsdException w:name="List Bullet 2" w:semiHidden="1" w:unhideWhenUsed="1"/>
+    <w:lsdException w:name="List Bullet 3" w:semiHidden="1" w:unhideWhenUsed="1"/>
+    <w:lsdException w:name="List Bullet 4" w:semiHidden="1" w:unhideWhenUsed="1"/>
+    <w:lsdException w:name="List Bullet 5" w:semiHidden="1" w:unhideWhenUsed="1"/>
+    <w:lsdException w:name="List Number 2" w:semiHidden="1" w:unhideWhenUsed="1"/>
+    <w:lsdException w:name="List Number 3" w:semiHidden="1" w:unhideWhenUsed="1"/>
+    <w:lsdException w:name="List Number 4" w:semiHidden="1" w:unhideWhenUsed="1"/>
+    <w:lsdException w:name="List Number 5" w:semiHidden="1" w:unhideWhenUsed="1"/>
+    <w:lsdException w:name="Title" w:uiPriority="10" w:qFormat="1"/>
+    <w:lsdException w:name="Closing" w:semiHidden="1" w:unhideWhenUsed="1"/>
+    <w:lsdException w:name="Signature" w:semiHidden="1" w:unhideWhenUsed="1"/>
+    <w:lsdException w:name="Default Paragraph Font" w:semiHidden="1" w:uiPriority="1" w:unhideWhenUsed="1"/>
+    <w:lsdException w:name="Body Text" w:semiHidden="1" w:unhideWhenUsed="1"/>
+    <w:lsdException w:name="Body Text Indent" w:semiHidden="1" w:unhideWhenUsed="1"/>
+    <w:lsdException w:name="List Continue" w:semiHidden="1" w:unhideWhenUsed="1"/>
+    <w:lsdException w:name="List Continue 2" w:semiHidden="1" w:unhideWhenUsed="1"/>
+    <w:lsdException w:name="List Continue 3" w:semiHidden="1" w:unhideWhenUsed="1"/>
+    <w:lsdException w:name="List Continue 4" w:semiHidden="1" w:unhideWhenUsed="1"/>
+    <w:lsdException w:name="List Continue 5" w:semiHidden="1" w:unhideWhenUsed="1"/>
+    <w:lsdException w:name="Message Header" w:semiHidden="1" w:unhideWhenUsed="1"/>
+    <w:lsdException w:name="Subtitle" w:uiPriority="11" w:qFormat="1"/>
+    <w:lsdException w:name="Salutation" w:semiHidden="1" w:unhideWhenUsed="1"/>
+    <w:lsdException w:name="Date" w:semiHidden="1" w:unhideWhenUsed="1"/>
+    <w:lsdException w:name="Body Text First Indent" w:semiHidden="1" w:unhideWhenUsed="1"/>
+    <w:lsdException w:name="Body Text First Indent 2" w:semiHidden="1" w:unhideWhenUsed="1"/>
+    <w:lsdException w:name="Note Heading" w:semiHidden="1" w:unhideWhenUsed="1"/>
+    <w:lsdException w:name="Body Text 2" w:semiHidden="1" w:unhideWhenUsed="1"/>
+    <w:lsdException w:name="Body Text 3" w:semiHidden="1" w:unhideWhenUsed="1"/>
+    <w:lsdException w:name="Body Text Indent 2" w:semiHidden="1" w:unhideWhenUsed="1"/>
+    <w:lsdException w:name="Body Text Indent 3" w:semiHidden="1" w:unhideWhenUsed="1"/>
+    <w:lsdException w:name="Block Text" w:semiHidden="1" w:unhideWhenUsed="1"/>
+    <w:lsdException w:name="Hyperlink" w:semiHidden="1" w:unhideWhenUsed="1"/>
+    <w:lsdException w:name="FollowedHyperlink" w:semiHidden="1" w:unhideWhenUsed="1"/>
+    <w:lsdException w:name="Strong" w:uiPriority="22" w:qFormat="1"/>
+    <w:lsdException w:name="Emphasis" w:uiPriority="20" w:qFormat="1"/>
+    <w:lsdException w:name="Document Map" w:semiHidden="1" w:unhideWhenUsed="1"/>
+    <w:lsdException w:name="Plain Text" w:semiHidden="1" w:unhideWhenUsed="1"/>
+    <w:lsdException w:name="E-mail Signature" w:semiHidden="1" w:unhideWhenUsed="1"/>
+    <w:lsdException w:name="HTML Top of Form" w:semiHidden="1" w:unhideWhenUsed="1"/>
+    <w:lsdException w:name="HTML Bottom of Form" w:semiHidden="1" w:unhideWhenUsed="1"/>
+    <w:lsdException w:name="Normal (Web)" w:semiHidden="1" w:unhideWhenUsed="1"/>
+    <w:lsdException w:name="HTML Acronym" w:semiHidden="1" w:unhideWhenUsed="1"/>
+    <w:lsdException w:name="HTML Address" w:semiHidden="1" w:unhideWhenUsed="1"/>
+    <w:lsdException w:name="HTML Cite" w:semiHidden="1" w:unhideWhenUsed="1"/>
+    <w:lsdException w:name="HTML Code" w:semiHidden="1" w:unhideWhenUsed="1"/>
+    <w:lsdException w:name="HTML Definition" w:semiHidden="1" w:unhideWhenUsed="1"/>
+    <w:lsdException w:name="HTML Keyboard" w:semiHidden="1" w:unhideWhenUsed="1"/>
+    <w:lsdException w:name="HTML Preformatted" w:semiHidden="1" w:unhideWhenUsed="1"/>
+    <w:lsdException w:name="HTML Sample" w:semiHidden="1" w:unhideWhenUsed="1"/>
+    <w:lsdException w:name="HTML Typewriter" w:semiHidden="1" w:unhideWhenUsed="1"/>
+    <w:lsdException w:name="HTML Variable" w:semiHidden="1" w:unhideWhenUsed="1"/>
+    <w:lsdException w:name="Normal Table" w:semiHidden="1" w:unhideWhenUsed="1"/>
+    <w:lsdException w:name="annotation subject" w:semiHidden="1" w:unhideWhenUsed="1"/>
+    <w:lsdException w:name="No List" w:semiHidden="1" w:unhideWhenUsed="1"/>
+    <w:lsdException w:name="Outline List 1" w:semiHidden="1" w:unhideWhenUsed="1"/>
+    <w:lsdException w:name="Outline List 2" w:semiHidden="1" w:unhideWhenUsed="1"/>
+    <w:lsdException w:name="Outline List 3" w:semiHidden="1" w:unhideWhenUsed="1"/>
+    <w:lsdException w:name="Table Simple 1" w:semiHidden="1" w:unhideWhenUsed="1"/>
+    <w:lsdException w:name="Table Simple 2" w:semiHidden="1" w:unhideWhenUsed="1"/>
+    <w:lsdException w:name="Table Simple 3" w:semiHidden="1" w:unhideWhenUsed="1"/>
+    <w:lsdException w:name="Table Classic 1" w:semiHidden="1" w:unhideWhenUsed="1"/>
+    <w:lsdException w:name="Table Classic 2" w:semiHidden="1" w:unhideWhenUsed="1"/>
+    <w:lsdException w:name="Table Classic 3" w:semiHidden="1" w:unhideWhenUsed="1"/>
+    <w:lsdException w:name="Table Classic 4" w:semiHidden="1" w:unhideWhenUsed="1"/>
+    <w:lsdException w:name="Table Colorful 1" w:semiHidden="1" w:unhideWhenUsed="1"/>
+    <w:lsdException w:name="Table Colorful 2" w:semiHidden="1" w:unhideWhenUsed="1"/>
+    <w:lsdException w:name="Table Colorful 3" w:semiHidden="1" w:unhideWhenUsed="1"/>
+    <w:lsdException w:name="Table Columns 1" w:semiHidden="1" w:unhideWhenUsed="1"/>
+    <w:lsdException w:name="Table Columns 2" w:semiHidden="1" w:unhideWhenUsed="1"/>
+    <w:lsdException w:name="Table Columns 3" w:semiHidden="1" w:unhideWhenUsed="1"/>
+    <w:lsdException w:name="Table Columns 4" w:semiHidden="1" w:unhideWhenUsed="1"/>
+    <w:lsdException w:name="Table Columns 5" w:semiHidden="1" w:unhideWhenUsed="1"/>
+    <w:lsdException w:name="Table Grid 1" w:semiHidden="1" w:unhideWhenUsed="1"/>
+    <w:lsdException w:name="Table Grid 2" w:semiHidden="1" w:unhideWhenUsed="1"/>
+    <w:lsdException w:name="Table Grid 3" w:semiHidden="1" w:unhideWhenUsed="1"/>
+    <w:lsdException w:name="Table Grid 4" w:semiHidden="1" w:unhideWhenUsed="1"/>
+    <w:lsdException w:name="Table Grid 5" w:semiHidden="1" w:unhideWhenUsed="1"/>
+    <w:lsdException w:name="Table Grid 6" w:semiHidden="1" w:unhideWhenUsed="1"/>
+    <w:lsdException w:name="Table Grid 7" w:semiHidden="1" w:unhideWhenUsed="1"/>
+    <w:lsdException w:name="Table Grid 8" w:semiHidden="1" w:unhideWhenUsed="1"/>
+    <w:lsdException w:name="Table List 1" w:semiHidden="1" w:unhideWhenUsed="1"/>
+    <w:lsdException w:name="Table List 2" w:semiHidden="1" w:unhideWhenUsed="1"/>
+    <w:lsdException w:name="Table List 3" w:semiHidden="1" w:unhideWhenUsed="1"/>
+    <w:lsdException w:name="Table List 4" w:semiHidden="1" w:unhideWhenUsed="1"/>
+    <w:lsdException w:name="Table List 5" w:semiHidden="1" w:unhideWhenUsed="1"/>
+    <w:lsdException w:name="Table List 6" w:semiHidden="1" w:unhideWhenUsed="1"/>
+    <w:lsdException w:name="Table List 7" w:semiHidden="1" w:unhideWhenUsed="1"/>
+    <w:lsdException w:name="Table List 8" w:semiHidden="1" w:unhideWhenUsed="1"/>
+    <w:lsdException w:name="Table 3D effects 1" w:semiHidden="1" w:unhideWhenUsed="1"/>
+    <w:lsdException w:name="Table 3D effects 2" w:semiHidden="1" w:unhideWhenUsed="1"/>
+    <w:lsdException w:name="Table 3D effects 3" w:semiHidden="1" w:unhideWhenUsed="1"/>
+    <w:lsdException w:name="Table Contemporary" w:semiHidden="1" w:unhideWhenUsed="1"/>
+    <w:lsdException w:name="Table Elegant" w:semiHidden="1" w:unhideWhenUsed="1"/>
+    <w:lsdException w:name="Table Professional" w:semiHidden="1" w:unhideWhenUsed="1"/>
+    <w:lsdException w:name="Table Subtle 1" w:semiHidden="1" w:unhideWhenUsed="1"/>
+    <w:lsdException w:name="Table Subtle 2" w:semiHidden="1" w:unhideWhenUsed="1"/>
+    <w:lsdException w:name="Table Web 1" w:semiHidden="1" w:unhideWhenUsed="1"/>
+    <w:lsdException w:name="Table Web 2" w:semiHidden="1" w:unhideWhenUsed="1"/>
+    <w:lsdException w:name="Table Web 3" w:semiHidden="1" w:unhideWhenUsed="1"/>
+    <w:lsdException w:name="Balloon Text" w:semiHidden="1" w:unhideWhenUsed="1"/>
+    <w:lsdException w:name="Table Grid" w:semiHidden="1" w:uiPriority="59" w:unhideWhenUsed="1"/>
+    <w:lsdException w:name="Table Theme" w:semiHidden="1" w:unhideWhenUsed="1"/>
+    <w:lsdException w:name="Placeholder Text" w:semiHidden="1"/>
+    <w:lsdException w:name="No Spacing" w:uiPriority="1" w:qFormat="1"/>
+    <w:lsdException w:name="Light Shading" w:uiPriority="60"/>
+    <w:lsdException w:name="Light List" w:uiPriority="61"/>
+    <w:lsdException w:name="Light Grid" w:uiPriority="62"/>
+    <w:lsdException w:name="Medium Shading 1" w:uiPriority="63"/>
+    <w:lsdException w:name="Medium Shading 2" w:uiPriority="64"/>
+    <w:lsdException w:name="Medium List 1" w:uiPriority="65"/>
+    <w:lsdException w:name="Medium List 2" w:uiPriority="66"/>
+    <w:lsdException w:name="Medium Grid 1" w:uiPriority="67"/>
+    <w:lsdException w:name="Medium Grid 2" w:uiPriority="68"/>
+    <w:lsdException w:name="Medium Grid 3" w:uiPriority="69"/>
+    <w:lsdException w:name="Dark List" w:uiPriority="70"/>
+    <w:lsdException w:name="Colorful Shading" w:uiPriority="71"/>
+    <w:lsdException w:name="Colorful List" w:uiPriority="72"/>
+    <w:lsdException w:name="Colorful Grid" w:uiPriority="73"/>
+    <w:lsdException w:name="Light Shading Accent 1" w:uiPriority="60"/>
+    <w:lsdException w:name="Light List Accent 1" w:uiPriority="61"/>
+    <w:lsdException w:name="Light Grid Accent 1" w:uiPriority="62"/>
+    <w:lsdException w:name="Medium Shading 1 Accent 1" w:uiPriority="63"/>
+    <w:lsdException w:name="Medium Shading 2 Accent 1" w:uiPriority="64"/>
+    <w:lsdException w:name="Medium List 1 Accent 1" w:uiPriority="65"/>
+    <w:lsdException w:name="Revision" w:semiHidden="1"/>
+    <w:lsdException w:name="List Paragraph" w:uiPriority="34" w:qFormat="1"/>
+    <w:lsdException w:name="Quote" w:uiPriority="29" w:qFormat="1"/>
+    <w:lsdException w:name="Intense Quote" w:uiPriority="30" w:qFormat="1"/>
+    <w:lsdException w:name="Medium List 2 Accent 1" w:uiPriority="66"/>
+    <w:lsdException w:name="Medium Grid 1 Accent 1" w:uiPriority="67"/>
+    <w:lsdException w:name="Medium Grid 2 Accent 1" w:uiPriority="68"/>
+    <w:lsdException w:name="Medium Grid 3 Accent 1" w:uiPriority="69"/>
+    <w:lsdException w:name="Dark List Accent 1" w:uiPriority="70"/>
+    <w:lsdException w:name="Colorful Shading Accent 1" w:uiPriority="71"/>
+    <w:lsdException w:name="Colorful List Accent 1" w:uiPriority="72"/>
+    <w:lsdException w:name="Colorful Grid Accent 1" w:uiPriority="73"/>
+    <w:lsdException w:name="Light Shading Accent 2" w:uiPriority="60"/>
+    <w:lsdException w:name="Light List Accent 2" w:uiPriority="61"/>
+    <w:lsdException w:name="Light Grid Accent 2" w:uiPriority="62"/>
+    <w:lsdException w:name="Medium Shading 1 Accent 2" w:uiPriority="63"/>
+    <w:lsdException w:name="Medium Shading 2 Accent 2" w:uiPriority="64"/>
+    <w:lsdException w:name="Medium List 1 Accent 2" w:uiPriority="65"/>
+    <w:lsdException w:name="Medium List 2 Accent 2" w:uiPriority="66"/>
+    <w:lsdException w:name="Medium Grid 1 Accent 2" w:uiPriority="67"/>
+    <w:lsdException w:name="Medium Grid 2 Accent 2" w:uiPriority="68"/>
+    <w:lsdException w:name="Medium Grid 3 Accent 2" w:uiPriority="69"/>
+    <w:lsdException w:name="Dark List Accent 2" w:uiPriority="70"/>
+    <w:lsdException w:name="Colorful Shading Accent 2" w:uiPriority="71"/>
+    <w:lsdException w:name="Colorful List Accent 2" w:uiPriority="72"/>
+    <w:lsdException w:name="Colorful Grid Accent 2" w:uiPriority="73"/>
+    <w:lsdException w:name="Light Shading Accent 3" w:uiPriority="60"/>
+    <w:lsdException w:name="Light List Accent 3" w:uiPriority="61"/>
+    <w:lsdException w:name="Light Grid Accent 3" w:uiPriority="62"/>
+    <w:lsdException w:name="Medium Shading 1 Accent 3" w:uiPriority="63"/>
+    <w:lsdException w:name="Medium Shading 2 Accent 3" w:uiPriority="64"/>
+    <w:lsdException w:name="Medium List 1 Accent 3" w:uiPriority="65"/>
+    <w:lsdException w:name="Medium List 2 Accent 3" w:uiPriority="66"/>
+    <w:lsdException w:name="Medium Grid 1 Accent 3" w:uiPriority="67"/>
+    <w:lsdException w:name="Medium Grid 2 Accent 3" w:uiPriority="68"/>
+    <w:lsdException w:name="Medium Grid 3 Accent 3" w:uiPriority="69"/>
+    <w:lsdException w:name="Dark List Accent 3" w:uiPriority="70"/>
+    <w:lsdException w:name="Colorful Shading Accent 3" w:uiPriority="71"/>
+    <w:lsdException w:name="Colorful List Accent 3" w:uiPriority="72"/>
+    <w:lsdException w:name="Colorful Grid Accent 3" w:uiPriority="73"/>
+    <w:lsdException w:name="Light Shading Accent 4" w:uiPriority="60"/>
+    <w:lsdException w:name="Light List Accent 4" w:uiPriority="61"/>
+    <w:lsdException w:name="Light Grid Accent 4" w:uiPriority="62"/>
+    <w:lsdException w:name="Medium Shading 1 Accent 4" w:uiPriority="63"/>
+    <w:lsdException w:name="Medium Shading 2 Accent 4" w:uiPriority="64"/>
+    <w:lsdException w:name="Medium List 1 Accent 4" w:uiPriority="65"/>
+    <w:lsdException w:name="Medium List 2 Accent 4" w:uiPriority="66"/>
+    <w:lsdException w:name="Medium Grid 1 Accent 4" w:uiPriority="67"/>
+    <w:lsdException w:name="Medium Grid 2 Accent 4" w:uiPriority="68"/>
+    <w:lsdException w:name="Medium Grid 3 Accent 4" w:uiPriority="69"/>
+    <w:lsdException w:name="Dark List Accent 4" w:uiPriority="70"/>
+    <w:lsdException w:name="Colorful Shading Accent 4" w:uiPriority="71"/>
+    <w:lsdException w:name="Colorful List Accent 4" w:uiPriority="72"/>
+    <w:lsdException w:name="Colorful Grid Accent 4" w:uiPriority="73"/>
+    <w:lsdException w:name="Light Shading Accent 5" w:uiPriority="60"/>
+    <w:lsdException w:name="Light List Accent 5" w:uiPriority="61"/>
+    <w:lsdException w:name="Light Grid Accent 5" w:uiPriority="62"/>
+    <w:lsdException w:name="Medium Shading 1 Accent 5" w:uiPriority="63"/>
+    <w:lsdException w:name="Medium Shading 2 Accent 5" w:uiPriority="64"/>
+    <w:lsdException w:name="Medium List 1 Accent 5" w:uiPriority="65"/>
+    <w:lsdException w:name="Medium List 2 Accent 5" w:uiPriority="66"/>
+    <w:lsdException w:name="Medium Grid 1 Accent 5" w:uiPriority="67"/>
+    <w:lsdException w:name="Medium Grid 2 Accent 5" w:uiPriority="68"/>
+    <w:lsdException w:name="Medium Grid 3 Accent 5" w:uiPriority="69"/>
+    <w:lsdException w:name="Dark List Accent 5" w:uiPriority="70"/>
+    <w:lsdException w:name="Colorful Shading Accent 5" w:uiPriority="71"/>
+    <w:lsdException w:name="Colorful List Accent 5" w:uiPriority="72"/>
+    <w:lsdException w:name="Colorful Grid Accent 5" w:uiPriority="73"/>
+    <w:lsdException w:name="Light Shading Accent 6" w:uiPriority="60"/>
+    <w:lsdException w:name="Light List Accent 6" w:uiPriority="61"/>
+    <w:lsdException w:name="Light Grid Accent 6" w:uiPriority="62"/>
+    <w:lsdException w:name="Medium Shading 1 Accent 6" w:uiPriority="63"/>
+    <w:lsdException w:name="Medium Shading 2 Accent 6" w:uiPriority="64"/>
+    <w:lsdException w:name="Medium List 1 Accent 6" w:uiPriority="65"/>
+    <w:lsdException w:name="Medium List 2 Accent 6" w:uiPriority="66"/>
+    <w:lsdException w:name="Medium Grid 1 Accent 6" w:uiPriority="67"/>
+    <w:lsdException w:name="Medium Grid 2 Accent 6" w:uiPriority="68"/>
+    <w:lsdException w:name="Medium Grid 3 Accent 6" w:uiPriority="69"/>
+    <w:lsdException w:name="Dark List Accent 6" w:uiPriority="70"/>
+    <w:lsdException w:name="Colorful Shading Accent 6" w:uiPriority="71"/>
+    <w:lsdException w:name="Colorful List Accent 6" w:uiPriority="72"/>
+    <w:lsdException w:name="Colorful Grid Accent 6" w:uiPriority="73"/>
+    <w:lsdException w:name="Subtle Emphasis" w:uiPriority="19" w:qFormat="1"/>
+    <w:lsdException w:name="Intense Emphasis" w:uiPriority="21" w:qFormat="1"/>
+    <w:lsdException w:name="Subtle Reference" w:uiPriority="31" w:qFormat="1"/>
+    <w:lsdException w:name="Intense Reference" w:uiPriority="32" w:qFormat="1"/>
+    <w:lsdException w:name="Book Title" w:uiPriority="33" w:qFormat="1"/>
+    <w:lsdException w:name="Bibliography" w:semiHidden="1" w:uiPriority="37" w:unhideWhenUsed="1"/>
+    <w:lsdException w:name="TOC Heading" w:semiHidden="1" w:uiPriority="39" w:unhideWhenUsed="1" w:qFormat="1"/>
+    <w:lsdException w:name="Plain Table 1" w:uiPriority="41"/>
+    <w:lsdException w:name="Plain Table 2" w:uiPriority="42"/>
+    <w:lsdException w:name="Plain Table 3" w:uiPriority="43"/>
+    <w:lsdException w:name="Plain Table 4" w:uiPriority="44"/>
+    <w:lsdException w:name="Plain Table 5" w:uiPriority="45"/>
+    <w:lsdException w:name="Grid Table Light" w:uiPriority="40"/>
+    <w:lsdException w:name="Grid Table 1 Light" w:uiPriority="46"/>
+    <w:lsdException w:name="Grid Table 2" w:uiPriority="47"/>
+    <w:lsdException w:name="Grid Table 3" w:uiPriority="48"/>
+    <w:lsdException w:name="Grid Table 4" w:uiPriority="49"/>
+    <w:lsdException w:name="Grid Table 5 Dark" w:uiPriority="50"/>
+    <w:lsdException w:name="Grid Table 6 Colorful" w:uiPriority="51"/>
+    <w:lsdException w:name="Grid Table 7 Colorful" w:uiPriority="52"/>
+    <w:lsdException w:name="Grid Table 1 Light Accent 1" w:uiPriority="46"/>
+    <w:lsdException w:name="Grid Table 2 Accent 1" w:uiPriority="47"/>
+    <w:lsdException w:name="Grid Table 3 Accent 1" w:uiPriority="48"/>
+    <w:lsdException w:name="Grid Table 4 Accent 1" w:uiPriority="49"/>
+    <w:lsdException w:name="Grid Table 5 Dark Accent 1" w:uiPriority="50"/>
+    <w:lsdException w:name="Grid Table 6 Colorful Accent 1" w:uiPriority="51"/>
+    <w:lsdException w:name="Grid Table 7 Colorful Accent 1" w:uiPriority="52"/>
+    <w:lsdException w:name="Grid Table 1 Light Accent 2" w:uiPriority="46"/>
+    <w:lsdException w:name="Grid Table 2 Accent 2" w:uiPriority="47"/>
+    <w:lsdException w:name="Grid Table 3 Accent 2" w:uiPriority="48"/>
+    <w:lsdException w:name="Grid Table 4 Accent 2" w:uiPriority="49"/>
+    <w:lsdException w:name="Grid Table 5 Dark Accent 2" w:uiPriority="50"/>
+    <w:lsdException w:name="Grid Table 6 Colorful Accent 2" w:uiPriority="51"/>
+    <w:lsdException w:name="Grid Table 7 Colorful Accent 2" w:uiPriority="52"/>
+    <w:lsdException w:name="Grid Table 1 Light Accent 3" w:uiPriority="46"/>
+    <w:lsdException w:name="Grid Table 2 Accent 3" w:uiPriority="47"/>
+    <w:lsdException w:name="Grid Table 3 Accent 3" w:uiPriority="48"/>
+    <w:lsdException w:name="Grid Table 4 Accent 3" w:uiPriority="49"/>
+    <w:lsdException w:name="Grid Table 5 Dark Accent 3" w:uiPriority="50"/>
+    <w:lsdException w:name="Grid Table 6 Colorful Accent 3" w:uiPriority="51"/>
+    <w:lsdException w:name="Grid Table 7 Colorful Accent 3" w:uiPriority="52"/>
+    <w:lsdException w:name="Grid Table 1 Light Accent 4" w:uiPriority="46"/>
+    <w:lsdException w:name="Grid Table 2 Accent 4" w:uiPriority="47"/>
+    <w:lsdException w:name="Grid Table 3 Accent 4" w:uiPriority="48"/>
+    <w:lsdException w:name="Grid Table 4 Accent 4" w:uiPriority="49"/>
+    <w:lsdException w:name="Grid Table 5 Dark Accent 4" w:uiPriority="50"/>
+    <w:lsdException w:name="Grid Table 6 Colorful Accent 4" w:uiPriority="51"/>
+    <w:lsdException w:name="Grid Table 7 Colorful Accent 4" w:uiPriority="52"/>
+    <w:lsdException w:name="Grid Table 1 Light Accent 5" w:uiPriority="46"/>
+    <w:lsdException w:name="Grid Table 2 Accent 5" w:uiPriority="47"/>
+    <w:lsdException w:name="Grid Table 3 Accent 5" w:uiPriority="48"/>
+    <w:lsdException w:name="Grid Table 4 Accent 5" w:uiPriority="49"/>
+    <w:lsdException w:name="Grid Table 5 Dark Accent 5" w:uiPriority="50"/>
+    <w:lsdException w:name="Grid Table 6 Colorful Accent 5" w:uiPriority="51"/>
+    <w:lsdException w:name="Grid Table 7 Colorful Accent 5" w:uiPriority="52"/>
+    <w:lsdException w:name="Grid Table 1 Light Accent 6" w:uiPriority="46"/>
+    <w:lsdException w:name="Grid Table 2 Accent 6" w:uiPriority="47"/>
+    <w:lsdException w:name="Grid Table 3 Accent 6" w:uiPriority="48"/>
+    <w:lsdException w:name="Grid Table 4 Accent 6" w:uiPriority="49"/>
+    <w:lsdException w:name="Grid Table 5 Dark Accent 6" w:uiPriority="50"/>
+    <w:lsdException w:name="Grid Table 6 Colorful Accent 6" w:uiPriority="51"/>
+    <w:lsdException w:name="Grid Table 7 Colorful Accent 6" w:uiPriority="52"/>
+    <w:lsdException w:name="List Table 1 Light" w:uiPriority="46"/>
+    <w:lsdException w:name="List Table 2" w:uiPriority="47"/>
+    <w:lsdException w:name="List Table 3" w:uiPriority="48"/>
+    <w:lsdException w:name="List Table 4" w:uiPriority="49"/>
+    <w:lsdException w:name="List Table 5 Dark" w:uiPriority="50"/>
+    <w:lsdException w:name="List Table 6 Colorful" w:uiPriority="51"/>
+    <w:lsdException w:name="List Table 7 Colorful" w:uiPriority="52"/>
+    <w:lsdException w:name="List Table 1 Light Accent 1" w:uiPriority="46"/>
+    <w:lsdException w:name="List Table 2 Accent 1" w:uiPriority="47"/>
+    <w:lsdException w:name="List Table 3 Accent 1" w:uiPriority="48"/>
+    <w:lsdException w:name="List Table 4 Accent 1" w:uiPriority="49"/>
+    <w:lsdException w:name="List Table 5 Dark Accent 1" w:uiPriority="50"/>
+    <w:lsdException w:name="List Table 6 Colorful Accent 1" w:uiPriority="51"/>
+    <w:lsdException w:name="List Table 7 Colorful Accent 1" w:uiPriority="52"/>
+    <w:lsdException w:name="List Table 1 Light Accent 2" w:uiPriority="46"/>
+    <w:lsdException w:name="List Table 2 Accent 2" w:uiPriority="47"/>
+    <w:lsdException w:name="List Table 3 Accent 2" w:uiPriority="48"/>
+    <w:lsdException w:name="List Table 4 Accent 2" w:uiPriority="49"/>
+    <w:lsdException w:name="List Table 5 Dark Accent 2" w:uiPriority="50"/>
+    <w:lsdException w:name="List Table 6 Colorful Accent 2" w:uiPriority="51"/>
+    <w:lsdException w:name="List Table 7 Colorful Accent 2" w:uiPriority="52"/>
+    <w:lsdException w:name="List Table 1 Light Accent 3" w:uiPriority="46"/>
+    <w:lsdException w:name="List Table 2 Accent 3" w:uiPriority="47"/>
+    <w:lsdException w:name="List Table 3 Accent 3" w:uiPriority="48"/>
+    <w:lsdException w:name="List Table 4 Accent 3" w:uiPriority="49"/>
+    <w:lsdException w:name="List Table 5 Dark Accent 3" w:uiPriority="50"/>
+    <w:lsdException w:name="List Table 6 Colorful Accent 3" w:uiPriority="51"/>
+    <w:lsdException w:name="List Table 7 Colorful Accent 3" w:uiPriority="52"/>
+    <w:lsdException w:name="List Table 1 Light Accent 4" w:uiPriority="46"/>
+    <w:lsdException w:name="List Table 2 Accent 4" w:uiPriority="47"/>
+    <w:lsdException w:name="List Table 3 Accent 4" w:uiPriority="48"/>
+    <w:lsdException w:name="List Table 4 Accent 4" w:uiPriority="49"/>
+    <w:lsdException w:name="List Table 5 Dark Accent 4" w:uiPriority="50"/>
+    <w:lsdException w:name="List Table 6 Colorful Accent 4" w:uiPriority="51"/>
+    <w:lsdException w:name="List Table 7 Colorful Accent 4" w:uiPriority="52"/>
+    <w:lsdException w:name="List Table 1 Light Accent 5" w:uiPriority="46"/>
+    <w:lsdException w:name="List Table 2 Accent 5" w:uiPriority="47"/>
+    <w:lsdException w:name="List Table 3 Accent 5" w:uiPriority="48"/>
+    <w:lsdException w:name="List Table 4 Accent 5" w:uiPriority="49"/>
+    <w:lsdException w:name="List Table 5 Dark Accent 5" w:uiPriority="50"/>
+    <w:lsdException w:name="List Table 6 Colorful Accent 5" w:uiPriority="51"/>
+    <w:lsdException w:name="List Table 7 Colorful Accent 5" w:uiPriority="52"/>
+    <w:lsdException w:name="List Table 1 Light Accent 6" w:uiPriority="46"/>
+    <w:lsdException w:name="List Table 2 Accent 6" w:uiPriority="47"/>
+    <w:lsdException w:name="List Table 3 Accent 6" w:uiPriority="48"/>
+    <w:lsdException w:name="List Table 4 Accent 6" w:uiPriority="49"/>
+    <w:lsdException w:name="List Table 5 Dark Accent 6" w:uiPriority="50"/>
+    <w:lsdException w:name="List Table 6 Colorful Accent 6" w:uiPriority="51"/>
+    <w:lsdException w:name="List Table 7 Colorful Accent 6" w:uiPriority="52"/>
+    <w:lsdException w:name="Mention" w:semiHidden="1" w:unhideWhenUsed="1"/>
+    <w:lsdException w:name="Smart Hyperlink" w:semiHidden="1" w:unhideWhenUsed="1"/>
+    <w:lsdException w:name="Hashtag" w:semiHidden="1" w:unhideWhenUsed="1"/>
+    <w:lsdException w:name="Unresolved Mention" w:semiHidden="1" w:unhideWhenUsed="1"/>
+    <w:lsdException w:name="Smart Link" w:semiHidden="1" w:unhideWhenUsed="1"/>
   </w:latentStyles>
   <w:style w:type="paragraph" w:default="1" w:styleId="Normalny">
     <w:name w:val="Normal"/>
@@ -7377,372 +8243,7 @@
   <w:style w:type="character" w:default="1" w:styleId="Domylnaczcionkaakapitu">
     <w:name w:val="Default Paragraph Font"/>
     <w:uiPriority w:val="1"/>
-    <w:unhideWhenUsed/>
-  </w:style>
-  <w:style w:type="table" w:default="1" w:styleId="Standardowy">
-    <w:name w:val="Normal Table"/>
-    <w:uiPriority w:val="99"/>
     <w:semiHidden/>
-    <w:unhideWhenUsed/>
-    <w:tblPr>
-      <w:tblInd w:w="0" w:type="dxa"/>
-      <w:tblCellMar>
-        <w:top w:w="0" w:type="dxa"/>
-        <w:left w:w="108" w:type="dxa"/>
-        <w:bottom w:w="0" w:type="dxa"/>
-        <w:right w:w="108" w:type="dxa"/>
-      </w:tblCellMar>
-    </w:tblPr>
-  </w:style>
-  <w:style w:type="numbering" w:default="1" w:styleId="Bezlisty">
-    <w:name w:val="No List"/>
-    <w:uiPriority w:val="99"/>
-    <w:semiHidden/>
-    <w:unhideWhenUsed/>
-  </w:style>
-  <w:style w:type="table" w:customStyle="1" w:styleId="TableNormal">
-    <w:name w:val="Table Normal"/>
-    <w:tblPr>
-      <w:tblCellMar>
-        <w:top w:w="0" w:type="dxa"/>
-        <w:left w:w="0" w:type="dxa"/>
-        <w:bottom w:w="0" w:type="dxa"/>
-        <w:right w:w="0" w:type="dxa"/>
-      </w:tblCellMar>
-    </w:tblPr>
-  </w:style>
-  <w:style w:type="paragraph" w:styleId="Tytu">
-    <w:name w:val="Title"/>
-    <w:basedOn w:val="Normalny"/>
-    <w:next w:val="Normalny"/>
-    <w:pPr>
-      <w:keepNext/>
-      <w:keepLines/>
-      <w:spacing w:before="480" w:after="120"/>
-    </w:pPr>
-    <w:rPr>
-      <w:b/>
-      <w:sz w:val="72"/>
-      <w:szCs w:val="72"/>
-    </w:rPr>
-  </w:style>
-  <w:style w:type="paragraph" w:styleId="Podtytu">
-    <w:name w:val="Subtitle"/>
-    <w:basedOn w:val="Normalny"/>
-    <w:next w:val="Normalny"/>
-    <w:pPr>
-      <w:keepNext/>
-      <w:keepLines/>
-      <w:spacing w:before="360" w:after="80"/>
-    </w:pPr>
-    <w:rPr>
-      <w:rFonts w:ascii="Georgia" w:eastAsia="Georgia" w:hAnsi="Georgia" w:cs="Georgia"/>
-      <w:i/>
-      <w:color w:val="666666"/>
-      <w:sz w:val="48"/>
-      <w:szCs w:val="48"/>
-    </w:rPr>
-  </w:style>
-  <w:style w:type="paragraph" w:styleId="Tekstdymka">
-    <w:name w:val="Balloon Text"/>
-    <w:basedOn w:val="Normalny"/>
-    <w:link w:val="TekstdymkaZnak"/>
-    <w:uiPriority w:val="99"/>
-    <w:semiHidden/>
-    <w:unhideWhenUsed/>
-    <w:rsid w:val="00263BF3"/>
-    <w:pPr>
-      <w:spacing w:after="0" w:line="240" w:lineRule="auto"/>
-    </w:pPr>
-    <w:rPr>
-      <w:rFonts w:ascii="Tahoma" w:hAnsi="Tahoma" w:cs="Tahoma"/>
-      <w:sz w:val="16"/>
-      <w:szCs w:val="16"/>
-    </w:rPr>
-  </w:style>
-  <w:style w:type="character" w:customStyle="1" w:styleId="TekstdymkaZnak">
-    <w:name w:val="Tekst dymka Znak"/>
-    <w:basedOn w:val="Domylnaczcionkaakapitu"/>
-    <w:link w:val="Tekstdymka"/>
-    <w:uiPriority w:val="99"/>
-    <w:semiHidden/>
-    <w:rsid w:val="00263BF3"/>
-    <w:rPr>
-      <w:rFonts w:ascii="Tahoma" w:hAnsi="Tahoma" w:cs="Tahoma"/>
-      <w:sz w:val="16"/>
-      <w:szCs w:val="16"/>
-    </w:rPr>
-  </w:style>
-  <w:style w:type="paragraph" w:styleId="Akapitzlist">
-    <w:name w:val="List Paragraph"/>
-    <w:basedOn w:val="Normalny"/>
-    <w:uiPriority w:val="34"/>
-    <w:qFormat/>
-    <w:rsid w:val="00263BF3"/>
-    <w:pPr>
-      <w:ind w:left="720"/>
-      <w:contextualSpacing/>
-    </w:pPr>
-  </w:style>
-</w:styles>
-</file>
-
-<file path=word/stylesWithEffects.xml><?xml version="1.0" encoding="utf-8"?>
-<w:styles xmlns:wpc="http://schemas.microsoft.com/office/word/2010/wordprocessingCanvas" xmlns:mc="http://schemas.openxmlformats.org/markup-compatibility/2006" xmlns:o="urn:schemas-microsoft-com:office:office" xmlns:r="http://schemas.openxmlformats.org/officeDocument/2006/relationships" xmlns:m="http://schemas.openxmlformats.org/officeDocument/2006/math" xmlns:v="urn:schemas-microsoft-com:vml" xmlns:wp14="http://schemas.microsoft.com/office/word/2010/wordprocessingDrawing" xmlns:wp="http://schemas.openxmlformats.org/drawingml/2006/wordprocessingDrawing" xmlns:w10="urn:schemas-microsoft-com:office:word" xmlns:w="http://schemas.openxmlformats.org/wordprocessingml/2006/main" xmlns:w14="http://schemas.microsoft.com/office/word/2010/wordml" xmlns:wpg="http://schemas.microsoft.com/office/word/2010/wordprocessingGroup" xmlns:wpi="http://schemas.microsoft.com/office/word/2010/wordprocessingInk" xmlns:wne="http://schemas.microsoft.com/office/word/2006/wordml" xmlns:wps="http://schemas.microsoft.com/office/word/2010/wordprocessingShape" mc:Ignorable="w14 wp14">
-  <w:docDefaults>
-    <w:rPrDefault>
-      <w:rPr>
-        <w:rFonts w:ascii="Calibri" w:eastAsia="Calibri" w:hAnsi="Calibri" w:cs="Calibri"/>
-        <w:sz w:val="22"/>
-        <w:szCs w:val="22"/>
-        <w:lang w:val="pl-PL" w:eastAsia="pl-PL" w:bidi="ar-SA"/>
-      </w:rPr>
-    </w:rPrDefault>
-    <w:pPrDefault>
-      <w:pPr>
-        <w:spacing w:after="200" w:line="276" w:lineRule="auto"/>
-      </w:pPr>
-    </w:pPrDefault>
-  </w:docDefaults>
-  <w:latentStyles w:defLockedState="0" w:defUIPriority="99" w:defSemiHidden="1" w:defUnhideWhenUsed="1" w:defQFormat="0" w:count="267">
-    <w:lsdException w:name="Normal" w:semiHidden="0" w:uiPriority="0" w:unhideWhenUsed="0" w:qFormat="1"/>
-    <w:lsdException w:name="heading 1" w:semiHidden="0" w:uiPriority="9" w:unhideWhenUsed="0" w:qFormat="1"/>
-    <w:lsdException w:name="heading 2" w:uiPriority="9" w:qFormat="1"/>
-    <w:lsdException w:name="heading 3" w:uiPriority="9" w:qFormat="1"/>
-    <w:lsdException w:name="heading 4" w:uiPriority="9" w:qFormat="1"/>
-    <w:lsdException w:name="heading 5" w:uiPriority="9" w:qFormat="1"/>
-    <w:lsdException w:name="heading 6" w:uiPriority="9" w:qFormat="1"/>
-    <w:lsdException w:name="heading 7" w:uiPriority="9" w:qFormat="1"/>
-    <w:lsdException w:name="heading 8" w:uiPriority="9" w:qFormat="1"/>
-    <w:lsdException w:name="heading 9" w:uiPriority="9" w:qFormat="1"/>
-    <w:lsdException w:name="toc 1" w:uiPriority="39"/>
-    <w:lsdException w:name="toc 2" w:uiPriority="39"/>
-    <w:lsdException w:name="toc 3" w:uiPriority="39"/>
-    <w:lsdException w:name="toc 4" w:uiPriority="39"/>
-    <w:lsdException w:name="toc 5" w:uiPriority="39"/>
-    <w:lsdException w:name="toc 6" w:uiPriority="39"/>
-    <w:lsdException w:name="toc 7" w:uiPriority="39"/>
-    <w:lsdException w:name="toc 8" w:uiPriority="39"/>
-    <w:lsdException w:name="toc 9" w:uiPriority="39"/>
-    <w:lsdException w:name="caption" w:uiPriority="35" w:qFormat="1"/>
-    <w:lsdException w:name="Title" w:semiHidden="0" w:uiPriority="10" w:unhideWhenUsed="0" w:qFormat="1"/>
-    <w:lsdException w:name="Default Paragraph Font" w:uiPriority="1"/>
-    <w:lsdException w:name="Subtitle" w:semiHidden="0" w:uiPriority="11" w:unhideWhenUsed="0" w:qFormat="1"/>
-    <w:lsdException w:name="Strong" w:semiHidden="0" w:uiPriority="22" w:unhideWhenUsed="0" w:qFormat="1"/>
-    <w:lsdException w:name="Emphasis" w:semiHidden="0" w:uiPriority="20" w:unhideWhenUsed="0" w:qFormat="1"/>
-    <w:lsdException w:name="Table Grid" w:semiHidden="0" w:uiPriority="59" w:unhideWhenUsed="0"/>
-    <w:lsdException w:name="Placeholder Text" w:unhideWhenUsed="0"/>
-    <w:lsdException w:name="No Spacing" w:semiHidden="0" w:uiPriority="1" w:unhideWhenUsed="0" w:qFormat="1"/>
-    <w:lsdException w:name="Light Shading" w:semiHidden="0" w:uiPriority="60" w:unhideWhenUsed="0"/>
-    <w:lsdException w:name="Light List" w:semiHidden="0" w:uiPriority="61" w:unhideWhenUsed="0"/>
-    <w:lsdException w:name="Light Grid" w:semiHidden="0" w:uiPriority="62" w:unhideWhenUsed="0"/>
-    <w:lsdException w:name="Medium Shading 1" w:semiHidden="0" w:uiPriority="63" w:unhideWhenUsed="0"/>
-    <w:lsdException w:name="Medium Shading 2" w:semiHidden="0" w:uiPriority="64" w:unhideWhenUsed="0"/>
-    <w:lsdException w:name="Medium List 1" w:semiHidden="0" w:uiPriority="65" w:unhideWhenUsed="0"/>
-    <w:lsdException w:name="Medium List 2" w:semiHidden="0" w:uiPriority="66" w:unhideWhenUsed="0"/>
-    <w:lsdException w:name="Medium Grid 1" w:semiHidden="0" w:uiPriority="67" w:unhideWhenUsed="0"/>
-    <w:lsdException w:name="Medium Grid 2" w:semiHidden="0" w:uiPriority="68" w:unhideWhenUsed="0"/>
-    <w:lsdException w:name="Medium Grid 3" w:semiHidden="0" w:uiPriority="69" w:unhideWhenUsed="0"/>
-    <w:lsdException w:name="Dark List" w:semiHidden="0" w:uiPriority="70" w:unhideWhenUsed="0"/>
-    <w:lsdException w:name="Colorful Shading" w:semiHidden="0" w:uiPriority="71" w:unhideWhenUsed="0"/>
-    <w:lsdException w:name="Colorful List" w:semiHidden="0" w:uiPriority="72" w:unhideWhenUsed="0"/>
-    <w:lsdException w:name="Colorful Grid" w:semiHidden="0" w:uiPriority="73" w:unhideWhenUsed="0"/>
-    <w:lsdException w:name="Light Shading Accent 1" w:semiHidden="0" w:uiPriority="60" w:unhideWhenUsed="0"/>
-    <w:lsdException w:name="Light List Accent 1" w:semiHidden="0" w:uiPriority="61" w:unhideWhenUsed="0"/>
-    <w:lsdException w:name="Light Grid Accent 1" w:semiHidden="0" w:uiPriority="62" w:unhideWhenUsed="0"/>
-    <w:lsdException w:name="Medium Shading 1 Accent 1" w:semiHidden="0" w:uiPriority="63" w:unhideWhenUsed="0"/>
-    <w:lsdException w:name="Medium Shading 2 Accent 1" w:semiHidden="0" w:uiPriority="64" w:unhideWhenUsed="0"/>
-    <w:lsdException w:name="Medium List 1 Accent 1" w:semiHidden="0" w:uiPriority="65" w:unhideWhenUsed="0"/>
-    <w:lsdException w:name="Revision" w:unhideWhenUsed="0"/>
-    <w:lsdException w:name="List Paragraph" w:semiHidden="0" w:uiPriority="34" w:unhideWhenUsed="0" w:qFormat="1"/>
-    <w:lsdException w:name="Quote" w:semiHidden="0" w:uiPriority="29" w:unhideWhenUsed="0" w:qFormat="1"/>
-    <w:lsdException w:name="Intense Quote" w:semiHidden="0" w:uiPriority="30" w:unhideWhenUsed="0" w:qFormat="1"/>
-    <w:lsdException w:name="Medium List 2 Accent 1" w:semiHidden="0" w:uiPriority="66" w:unhideWhenUsed="0"/>
-    <w:lsdException w:name="Medium Grid 1 Accent 1" w:semiHidden="0" w:uiPriority="67" w:unhideWhenUsed="0"/>
-    <w:lsdException w:name="Medium Grid 2 Accent 1" w:semiHidden="0" w:uiPriority="68" w:unhideWhenUsed="0"/>
-    <w:lsdException w:name="Medium Grid 3 Accent 1" w:semiHidden="0" w:uiPriority="69" w:unhideWhenUsed="0"/>
-    <w:lsdException w:name="Dark List Accent 1" w:semiHidden="0" w:uiPriority="70" w:unhideWhenUsed="0"/>
-    <w:lsdException w:name="Colorful Shading Accent 1" w:semiHidden="0" w:uiPriority="71" w:unhideWhenUsed="0"/>
-    <w:lsdException w:name="Colorful List Accent 1" w:semiHidden="0" w:uiPriority="72" w:unhideWhenUsed="0"/>
-    <w:lsdException w:name="Colorful Grid Accent 1" w:semiHidden="0" w:uiPriority="73" w:unhideWhenUsed="0"/>
-    <w:lsdException w:name="Light Shading Accent 2" w:semiHidden="0" w:uiPriority="60" w:unhideWhenUsed="0"/>
-    <w:lsdException w:name="Light List Accent 2" w:semiHidden="0" w:uiPriority="61" w:unhideWhenUsed="0"/>
-    <w:lsdException w:name="Light Grid Accent 2" w:semiHidden="0" w:uiPriority="62" w:unhideWhenUsed="0"/>
-    <w:lsdException w:name="Medium Shading 1 Accent 2" w:semiHidden="0" w:uiPriority="63" w:unhideWhenUsed="0"/>
-    <w:lsdException w:name="Medium Shading 2 Accent 2" w:semiHidden="0" w:uiPriority="64" w:unhideWhenUsed="0"/>
-    <w:lsdException w:name="Medium List 1 Accent 2" w:semiHidden="0" w:uiPriority="65" w:unhideWhenUsed="0"/>
-    <w:lsdException w:name="Medium List 2 Accent 2" w:semiHidden="0" w:uiPriority="66" w:unhideWhenUsed="0"/>
-    <w:lsdException w:name="Medium Grid 1 Accent 2" w:semiHidden="0" w:uiPriority="67" w:unhideWhenUsed="0"/>
-    <w:lsdException w:name="Medium Grid 2 Accent 2" w:semiHidden="0" w:uiPriority="68" w:unhideWhenUsed="0"/>
-    <w:lsdException w:name="Medium Grid 3 Accent 2" w:semiHidden="0" w:uiPriority="69" w:unhideWhenUsed="0"/>
-    <w:lsdException w:name="Dark List Accent 2" w:semiHidden="0" w:uiPriority="70" w:unhideWhenUsed="0"/>
-    <w:lsdException w:name="Colorful Shading Accent 2" w:semiHidden="0" w:uiPriority="71" w:unhideWhenUsed="0"/>
-    <w:lsdException w:name="Colorful List Accent 2" w:semiHidden="0" w:uiPriority="72" w:unhideWhenUsed="0"/>
-    <w:lsdException w:name="Colorful Grid Accent 2" w:semiHidden="0" w:uiPriority="73" w:unhideWhenUsed="0"/>
-    <w:lsdException w:name="Light Shading Accent 3" w:semiHidden="0" w:uiPriority="60" w:unhideWhenUsed="0"/>
-    <w:lsdException w:name="Light List Accent 3" w:semiHidden="0" w:uiPriority="61" w:unhideWhenUsed="0"/>
-    <w:lsdException w:name="Light Grid Accent 3" w:semiHidden="0" w:uiPriority="62" w:unhideWhenUsed="0"/>
-    <w:lsdException w:name="Medium Shading 1 Accent 3" w:semiHidden="0" w:uiPriority="63" w:unhideWhenUsed="0"/>
-    <w:lsdException w:name="Medium Shading 2 Accent 3" w:semiHidden="0" w:uiPriority="64" w:unhideWhenUsed="0"/>
-    <w:lsdException w:name="Medium List 1 Accent 3" w:semiHidden="0" w:uiPriority="65" w:unhideWhenUsed="0"/>
-    <w:lsdException w:name="Medium List 2 Accent 3" w:semiHidden="0" w:uiPriority="66" w:unhideWhenUsed="0"/>
-    <w:lsdException w:name="Medium Grid 1 Accent 3" w:semiHidden="0" w:uiPriority="67" w:unhideWhenUsed="0"/>
-    <w:lsdException w:name="Medium Grid 2 Accent 3" w:semiHidden="0" w:uiPriority="68" w:unhideWhenUsed="0"/>
-    <w:lsdException w:name="Medium Grid 3 Accent 3" w:semiHidden="0" w:uiPriority="69" w:unhideWhenUsed="0"/>
-    <w:lsdException w:name="Dark List Accent 3" w:semiHidden="0" w:uiPriority="70" w:unhideWhenUsed="0"/>
-    <w:lsdException w:name="Colorful Shading Accent 3" w:semiHidden="0" w:uiPriority="71" w:unhideWhenUsed="0"/>
-    <w:lsdException w:name="Colorful List Accent 3" w:semiHidden="0" w:uiPriority="72" w:unhideWhenUsed="0"/>
-    <w:lsdException w:name="Colorful Grid Accent 3" w:semiHidden="0" w:uiPriority="73" w:unhideWhenUsed="0"/>
-    <w:lsdException w:name="Light Shading Accent 4" w:semiHidden="0" w:uiPriority="60" w:unhideWhenUsed="0"/>
-    <w:lsdException w:name="Light List Accent 4" w:semiHidden="0" w:uiPriority="61" w:unhideWhenUsed="0"/>
-    <w:lsdException w:name="Light Grid Accent 4" w:semiHidden="0" w:uiPriority="62" w:unhideWhenUsed="0"/>
-    <w:lsdException w:name="Medium Shading 1 Accent 4" w:semiHidden="0" w:uiPriority="63" w:unhideWhenUsed="0"/>
-    <w:lsdException w:name="Medium Shading 2 Accent 4" w:semiHidden="0" w:uiPriority="64" w:unhideWhenUsed="0"/>
-    <w:lsdException w:name="Medium List 1 Accent 4" w:semiHidden="0" w:uiPriority="65" w:unhideWhenUsed="0"/>
-    <w:lsdException w:name="Medium List 2 Accent 4" w:semiHidden="0" w:uiPriority="66" w:unhideWhenUsed="0"/>
-    <w:lsdException w:name="Medium Grid 1 Accent 4" w:semiHidden="0" w:uiPriority="67" w:unhideWhenUsed="0"/>
-    <w:lsdException w:name="Medium Grid 2 Accent 4" w:semiHidden="0" w:uiPriority="68" w:unhideWhenUsed="0"/>
-    <w:lsdException w:name="Medium Grid 3 Accent 4" w:semiHidden="0" w:uiPriority="69" w:unhideWhenUsed="0"/>
-    <w:lsdException w:name="Dark List Accent 4" w:semiHidden="0" w:uiPriority="70" w:unhideWhenUsed="0"/>
-    <w:lsdException w:name="Colorful Shading Accent 4" w:semiHidden="0" w:uiPriority="71" w:unhideWhenUsed="0"/>
-    <w:lsdException w:name="Colorful List Accent 4" w:semiHidden="0" w:uiPriority="72" w:unhideWhenUsed="0"/>
-    <w:lsdException w:name="Colorful Grid Accent 4" w:semiHidden="0" w:uiPriority="73" w:unhideWhenUsed="0"/>
-    <w:lsdException w:name="Light Shading Accent 5" w:semiHidden="0" w:uiPriority="60" w:unhideWhenUsed="0"/>
-    <w:lsdException w:name="Light List Accent 5" w:semiHidden="0" w:uiPriority="61" w:unhideWhenUsed="0"/>
-    <w:lsdException w:name="Light Grid Accent 5" w:semiHidden="0" w:uiPriority="62" w:unhideWhenUsed="0"/>
-    <w:lsdException w:name="Medium Shading 1 Accent 5" w:semiHidden="0" w:uiPriority="63" w:unhideWhenUsed="0"/>
-    <w:lsdException w:name="Medium Shading 2 Accent 5" w:semiHidden="0" w:uiPriority="64" w:unhideWhenUsed="0"/>
-    <w:lsdException w:name="Medium List 1 Accent 5" w:semiHidden="0" w:uiPriority="65" w:unhideWhenUsed="0"/>
-    <w:lsdException w:name="Medium List 2 Accent 5" w:semiHidden="0" w:uiPriority="66" w:unhideWhenUsed="0"/>
-    <w:lsdException w:name="Medium Grid 1 Accent 5" w:semiHidden="0" w:uiPriority="67" w:unhideWhenUsed="0"/>
-    <w:lsdException w:name="Medium Grid 2 Accent 5" w:semiHidden="0" w:uiPriority="68" w:unhideWhenUsed="0"/>
-    <w:lsdException w:name="Medium Grid 3 Accent 5" w:semiHidden="0" w:uiPriority="69" w:unhideWhenUsed="0"/>
-    <w:lsdException w:name="Dark List Accent 5" w:semiHidden="0" w:uiPriority="70" w:unhideWhenUsed="0"/>
-    <w:lsdException w:name="Colorful Shading Accent 5" w:semiHidden="0" w:uiPriority="71" w:unhideWhenUsed="0"/>
-    <w:lsdException w:name="Colorful List Accent 5" w:semiHidden="0" w:uiPriority="72" w:unhideWhenUsed="0"/>
-    <w:lsdException w:name="Colorful Grid Accent 5" w:semiHidden="0" w:uiPriority="73" w:unhideWhenUsed="0"/>
-    <w:lsdException w:name="Light Shading Accent 6" w:semiHidden="0" w:uiPriority="60" w:unhideWhenUsed="0"/>
-    <w:lsdException w:name="Light List Accent 6" w:semiHidden="0" w:uiPriority="61" w:unhideWhenUsed="0"/>
-    <w:lsdException w:name="Light Grid Accent 6" w:semiHidden="0" w:uiPriority="62" w:unhideWhenUsed="0"/>
-    <w:lsdException w:name="Medium Shading 1 Accent 6" w:semiHidden="0" w:uiPriority="63" w:unhideWhenUsed="0"/>
-    <w:lsdException w:name="Medium Shading 2 Accent 6" w:semiHidden="0" w:uiPriority="64" w:unhideWhenUsed="0"/>
-    <w:lsdException w:name="Medium List 1 Accent 6" w:semiHidden="0" w:uiPriority="65" w:unhideWhenUsed="0"/>
-    <w:lsdException w:name="Medium List 2 Accent 6" w:semiHidden="0" w:uiPriority="66" w:unhideWhenUsed="0"/>
-    <w:lsdException w:name="Medium Grid 1 Accent 6" w:semiHidden="0" w:uiPriority="67" w:unhideWhenUsed="0"/>
-    <w:lsdException w:name="Medium Grid 2 Accent 6" w:semiHidden="0" w:uiPriority="68" w:unhideWhenUsed="0"/>
-    <w:lsdException w:name="Medium Grid 3 Accent 6" w:semiHidden="0" w:uiPriority="69" w:unhideWhenUsed="0"/>
-    <w:lsdException w:name="Dark List Accent 6" w:semiHidden="0" w:uiPriority="70" w:unhideWhenUsed="0"/>
-    <w:lsdException w:name="Colorful Shading Accent 6" w:semiHidden="0" w:uiPriority="71" w:unhideWhenUsed="0"/>
-    <w:lsdException w:name="Colorful List Accent 6" w:semiHidden="0" w:uiPriority="72" w:unhideWhenUsed="0"/>
-    <w:lsdException w:name="Colorful Grid Accent 6" w:semiHidden="0" w:uiPriority="73" w:unhideWhenUsed="0"/>
-    <w:lsdException w:name="Subtle Emphasis" w:semiHidden="0" w:uiPriority="19" w:unhideWhenUsed="0" w:qFormat="1"/>
-    <w:lsdException w:name="Intense Emphasis" w:semiHidden="0" w:uiPriority="21" w:unhideWhenUsed="0" w:qFormat="1"/>
-    <w:lsdException w:name="Subtle Reference" w:semiHidden="0" w:uiPriority="31" w:unhideWhenUsed="0" w:qFormat="1"/>
-    <w:lsdException w:name="Intense Reference" w:semiHidden="0" w:uiPriority="32" w:unhideWhenUsed="0" w:qFormat="1"/>
-    <w:lsdException w:name="Book Title" w:semiHidden="0" w:uiPriority="33" w:unhideWhenUsed="0" w:qFormat="1"/>
-    <w:lsdException w:name="Bibliography" w:uiPriority="37"/>
-    <w:lsdException w:name="TOC Heading" w:uiPriority="39" w:qFormat="1"/>
-  </w:latentStyles>
-  <w:style w:type="paragraph" w:default="1" w:styleId="Normalny">
-    <w:name w:val="Normal"/>
-  </w:style>
-  <w:style w:type="paragraph" w:styleId="Nagwek1">
-    <w:name w:val="heading 1"/>
-    <w:basedOn w:val="Normalny"/>
-    <w:next w:val="Normalny"/>
-    <w:pPr>
-      <w:keepNext/>
-      <w:keepLines/>
-      <w:spacing w:before="480" w:after="120"/>
-      <w:outlineLvl w:val="0"/>
-    </w:pPr>
-    <w:rPr>
-      <w:b/>
-      <w:sz w:val="48"/>
-      <w:szCs w:val="48"/>
-    </w:rPr>
-  </w:style>
-  <w:style w:type="paragraph" w:styleId="Nagwek2">
-    <w:name w:val="heading 2"/>
-    <w:basedOn w:val="Normalny"/>
-    <w:next w:val="Normalny"/>
-    <w:pPr>
-      <w:keepNext/>
-      <w:keepLines/>
-      <w:spacing w:before="360" w:after="80"/>
-      <w:outlineLvl w:val="1"/>
-    </w:pPr>
-    <w:rPr>
-      <w:b/>
-      <w:sz w:val="36"/>
-      <w:szCs w:val="36"/>
-    </w:rPr>
-  </w:style>
-  <w:style w:type="paragraph" w:styleId="Nagwek3">
-    <w:name w:val="heading 3"/>
-    <w:basedOn w:val="Normalny"/>
-    <w:next w:val="Normalny"/>
-    <w:pPr>
-      <w:keepNext/>
-      <w:keepLines/>
-      <w:spacing w:before="280" w:after="80"/>
-      <w:outlineLvl w:val="2"/>
-    </w:pPr>
-    <w:rPr>
-      <w:b/>
-      <w:sz w:val="28"/>
-      <w:szCs w:val="28"/>
-    </w:rPr>
-  </w:style>
-  <w:style w:type="paragraph" w:styleId="Nagwek4">
-    <w:name w:val="heading 4"/>
-    <w:basedOn w:val="Normalny"/>
-    <w:next w:val="Normalny"/>
-    <w:pPr>
-      <w:keepNext/>
-      <w:keepLines/>
-      <w:spacing w:before="240" w:after="40"/>
-      <w:outlineLvl w:val="3"/>
-    </w:pPr>
-    <w:rPr>
-      <w:b/>
-      <w:sz w:val="24"/>
-      <w:szCs w:val="24"/>
-    </w:rPr>
-  </w:style>
-  <w:style w:type="paragraph" w:styleId="Nagwek5">
-    <w:name w:val="heading 5"/>
-    <w:basedOn w:val="Normalny"/>
-    <w:next w:val="Normalny"/>
-    <w:pPr>
-      <w:keepNext/>
-      <w:keepLines/>
-      <w:spacing w:before="220" w:after="40"/>
-      <w:outlineLvl w:val="4"/>
-    </w:pPr>
-    <w:rPr>
-      <w:b/>
-    </w:rPr>
-  </w:style>
-  <w:style w:type="paragraph" w:styleId="Nagwek6">
-    <w:name w:val="heading 6"/>
-    <w:basedOn w:val="Normalny"/>
-    <w:next w:val="Normalny"/>
-    <w:pPr>
-      <w:keepNext/>
-      <w:keepLines/>
-      <w:spacing w:before="200" w:after="40"/>
-      <w:outlineLvl w:val="5"/>
-    </w:pPr>
-    <w:rPr>
-      <w:b/>
-      <w:sz w:val="20"/>
-      <w:szCs w:val="20"/>
-    </w:rPr>
-  </w:style>
-  <w:style w:type="character" w:default="1" w:styleId="Domylnaczcionkaakapitu">
-    <w:name w:val="Default Paragraph Font"/>
-    <w:uiPriority w:val="1"/>
     <w:unhideWhenUsed/>
   </w:style>
   <w:style w:type="table" w:default="1" w:styleId="Standardowy">

</xml_diff>

<commit_message>
dodano srs w wersji pdf
</commit_message>
<xml_diff>
--- a/Dokument SRS.docx
+++ b/Dokument SRS.docx
@@ -1,6 +1,6 @@
 
 <file path=word/document.xml><?xml version="1.0" encoding="utf-8"?>
-<w:document xmlns:wpc="http://schemas.microsoft.com/office/word/2010/wordprocessingCanvas" xmlns:cx="http://schemas.microsoft.com/office/drawing/2014/chartex" xmlns:cx1="http://schemas.microsoft.com/office/drawing/2015/9/8/chartex" xmlns:cx2="http://schemas.microsoft.com/office/drawing/2015/10/21/chartex" xmlns:cx3="http://schemas.microsoft.com/office/drawing/2016/5/9/chartex" xmlns:cx4="http://schemas.microsoft.com/office/drawing/2016/5/10/chartex" xmlns:cx5="http://schemas.microsoft.com/office/drawing/2016/5/11/chartex" xmlns:cx6="http://schemas.microsoft.com/office/drawing/2016/5/12/chartex" xmlns:cx7="http://schemas.microsoft.com/office/drawing/2016/5/13/chartex" xmlns:cx8="http://schemas.microsoft.com/office/drawing/2016/5/14/chartex" xmlns:mc="http://schemas.openxmlformats.org/markup-compatibility/2006" xmlns:aink="http://schemas.microsoft.com/office/drawing/2016/ink" xmlns:am3d="http://schemas.microsoft.com/office/drawing/2017/model3d" xmlns:o="urn:schemas-microsoft-com:office:office" xmlns:r="http://schemas.openxmlformats.org/officeDocument/2006/relationships" xmlns:m="http://schemas.openxmlformats.org/officeDocument/2006/math" xmlns:v="urn:schemas-microsoft-com:vml" xmlns:wp14="http://schemas.microsoft.com/office/word/2010/wordprocessingDrawing" xmlns:wp="http://schemas.openxmlformats.org/drawingml/2006/wordprocessingDrawing" xmlns:w10="urn:schemas-microsoft-com:office:word" xmlns:w="http://schemas.openxmlformats.org/wordprocessingml/2006/main" xmlns:w14="http://schemas.microsoft.com/office/word/2010/wordml" xmlns:w15="http://schemas.microsoft.com/office/word/2012/wordml" xmlns:w16cex="http://schemas.microsoft.com/office/word/2018/wordml/cex" xmlns:w16cid="http://schemas.microsoft.com/office/word/2016/wordml/cid" xmlns:w16="http://schemas.microsoft.com/office/word/2018/wordml" xmlns:w16se="http://schemas.microsoft.com/office/word/2015/wordml/symex" xmlns:wpg="http://schemas.microsoft.com/office/word/2010/wordprocessingGroup" xmlns:wpi="http://schemas.microsoft.com/office/word/2010/wordprocessingInk" xmlns:wne="http://schemas.microsoft.com/office/word/2006/wordml" xmlns:wps="http://schemas.microsoft.com/office/word/2010/wordprocessingShape" mc:Ignorable="w14 w15 w16se w16cid w16 w16cex wp14">
+<w:document xmlns:wpc="http://schemas.microsoft.com/office/word/2010/wordprocessingCanvas" xmlns:mc="http://schemas.openxmlformats.org/markup-compatibility/2006" xmlns:o="urn:schemas-microsoft-com:office:office" xmlns:r="http://schemas.openxmlformats.org/officeDocument/2006/relationships" xmlns:m="http://schemas.openxmlformats.org/officeDocument/2006/math" xmlns:v="urn:schemas-microsoft-com:vml" xmlns:wp14="http://schemas.microsoft.com/office/word/2010/wordprocessingDrawing" xmlns:wp="http://schemas.openxmlformats.org/drawingml/2006/wordprocessingDrawing" xmlns:w10="urn:schemas-microsoft-com:office:word" xmlns:w="http://schemas.openxmlformats.org/wordprocessingml/2006/main" xmlns:w14="http://schemas.microsoft.com/office/word/2010/wordml" xmlns:wpg="http://schemas.microsoft.com/office/word/2010/wordprocessingGroup" xmlns:wpi="http://schemas.microsoft.com/office/word/2010/wordprocessingInk" xmlns:wne="http://schemas.microsoft.com/office/word/2006/wordml" xmlns:wps="http://schemas.microsoft.com/office/word/2010/wordprocessingShape" mc:Ignorable="w14 wp14">
   <w:body>
     <w:p>
       <w:pPr>
@@ -11,6 +11,8 @@
           <w:szCs w:val="40"/>
         </w:rPr>
       </w:pPr>
+      <w:bookmarkStart w:id="0" w:name="_GoBack"/>
+      <w:bookmarkEnd w:id="0"/>
       <w:r>
         <w:rPr>
           <w:b/>
@@ -1165,7 +1167,7 @@
     </w:p>
     <w:p>
       <w:pPr>
-        <w:pStyle w:val="Akapitzlist"/>
+        <w:pStyle w:val="ListParagraph"/>
         <w:numPr>
           <w:ilvl w:val="0"/>
           <w:numId w:val="1"/>
@@ -1185,7 +1187,7 @@
     </w:p>
     <w:p>
       <w:pPr>
-        <w:pStyle w:val="Akapitzlist"/>
+        <w:pStyle w:val="ListParagraph"/>
         <w:numPr>
           <w:ilvl w:val="0"/>
           <w:numId w:val="1"/>
@@ -1205,7 +1207,7 @@
     </w:p>
     <w:p>
       <w:pPr>
-        <w:pStyle w:val="Akapitzlist"/>
+        <w:pStyle w:val="ListParagraph"/>
         <w:numPr>
           <w:ilvl w:val="0"/>
           <w:numId w:val="1"/>
@@ -1225,7 +1227,7 @@
     </w:p>
     <w:p>
       <w:pPr>
-        <w:pStyle w:val="Akapitzlist"/>
+        <w:pStyle w:val="ListParagraph"/>
         <w:numPr>
           <w:ilvl w:val="0"/>
           <w:numId w:val="1"/>
@@ -1245,7 +1247,7 @@
     </w:p>
     <w:p>
       <w:pPr>
-        <w:pStyle w:val="Akapitzlist"/>
+        <w:pStyle w:val="ListParagraph"/>
         <w:numPr>
           <w:ilvl w:val="0"/>
           <w:numId w:val="1"/>
@@ -1386,7 +1388,7 @@
                     <pic:cNvPicPr preferRelativeResize="0"/>
                   </pic:nvPicPr>
                   <pic:blipFill>
-                    <a:blip r:embed="rId7"/>
+                    <a:blip r:embed="rId8"/>
                     <a:srcRect/>
                     <a:stretch>
                       <a:fillRect/>
@@ -1463,7 +1465,7 @@
                     <pic:cNvPicPr preferRelativeResize="0"/>
                   </pic:nvPicPr>
                   <pic:blipFill>
-                    <a:blip r:embed="rId8"/>
+                    <a:blip r:embed="rId9"/>
                     <a:srcRect/>
                     <a:stretch>
                       <a:fillRect/>
@@ -1549,7 +1551,7 @@
     </w:p>
     <w:p>
       <w:pPr>
-        <w:pStyle w:val="Akapitzlist"/>
+        <w:pStyle w:val="ListParagraph"/>
         <w:numPr>
           <w:ilvl w:val="0"/>
           <w:numId w:val="9"/>
@@ -1577,7 +1579,7 @@
     </w:p>
     <w:p>
       <w:pPr>
-        <w:pStyle w:val="Akapitzlist"/>
+        <w:pStyle w:val="ListParagraph"/>
         <w:numPr>
           <w:ilvl w:val="1"/>
           <w:numId w:val="9"/>
@@ -1605,7 +1607,7 @@
     </w:p>
     <w:p>
       <w:pPr>
-        <w:pStyle w:val="Akapitzlist"/>
+        <w:pStyle w:val="ListParagraph"/>
         <w:numPr>
           <w:ilvl w:val="1"/>
           <w:numId w:val="9"/>
@@ -1633,7 +1635,7 @@
     </w:p>
     <w:p>
       <w:pPr>
-        <w:pStyle w:val="Akapitzlist"/>
+        <w:pStyle w:val="ListParagraph"/>
         <w:numPr>
           <w:ilvl w:val="1"/>
           <w:numId w:val="9"/>
@@ -1661,7 +1663,7 @@
     </w:p>
     <w:p>
       <w:pPr>
-        <w:pStyle w:val="Akapitzlist"/>
+        <w:pStyle w:val="ListParagraph"/>
         <w:numPr>
           <w:ilvl w:val="1"/>
           <w:numId w:val="9"/>
@@ -1689,7 +1691,7 @@
     </w:p>
     <w:p>
       <w:pPr>
-        <w:pStyle w:val="Akapitzlist"/>
+        <w:pStyle w:val="ListParagraph"/>
         <w:numPr>
           <w:ilvl w:val="1"/>
           <w:numId w:val="9"/>
@@ -1717,7 +1719,7 @@
     </w:p>
     <w:p>
       <w:pPr>
-        <w:pStyle w:val="Akapitzlist"/>
+        <w:pStyle w:val="ListParagraph"/>
         <w:numPr>
           <w:ilvl w:val="1"/>
           <w:numId w:val="9"/>
@@ -1738,7 +1740,7 @@
     </w:p>
     <w:p>
       <w:pPr>
-        <w:pStyle w:val="Akapitzlist"/>
+        <w:pStyle w:val="ListParagraph"/>
         <w:numPr>
           <w:ilvl w:val="2"/>
           <w:numId w:val="9"/>
@@ -1766,7 +1768,7 @@
     </w:p>
     <w:p>
       <w:pPr>
-        <w:pStyle w:val="Akapitzlist"/>
+        <w:pStyle w:val="ListParagraph"/>
         <w:numPr>
           <w:ilvl w:val="3"/>
           <w:numId w:val="10"/>
@@ -1794,7 +1796,7 @@
     </w:p>
     <w:p>
       <w:pPr>
-        <w:pStyle w:val="Akapitzlist"/>
+        <w:pStyle w:val="ListParagraph"/>
         <w:numPr>
           <w:ilvl w:val="3"/>
           <w:numId w:val="10"/>
@@ -1822,7 +1824,7 @@
     </w:p>
     <w:p>
       <w:pPr>
-        <w:pStyle w:val="Akapitzlist"/>
+        <w:pStyle w:val="ListParagraph"/>
         <w:numPr>
           <w:ilvl w:val="3"/>
           <w:numId w:val="10"/>
@@ -1850,7 +1852,7 @@
     </w:p>
     <w:p>
       <w:pPr>
-        <w:pStyle w:val="Akapitzlist"/>
+        <w:pStyle w:val="ListParagraph"/>
         <w:numPr>
           <w:ilvl w:val="3"/>
           <w:numId w:val="10"/>
@@ -1878,7 +1880,7 @@
     </w:p>
     <w:p>
       <w:pPr>
-        <w:pStyle w:val="Akapitzlist"/>
+        <w:pStyle w:val="ListParagraph"/>
         <w:numPr>
           <w:ilvl w:val="3"/>
           <w:numId w:val="10"/>
@@ -1906,7 +1908,7 @@
     </w:p>
     <w:p>
       <w:pPr>
-        <w:pStyle w:val="Akapitzlist"/>
+        <w:pStyle w:val="ListParagraph"/>
         <w:numPr>
           <w:ilvl w:val="4"/>
           <w:numId w:val="9"/>
@@ -1935,7 +1937,7 @@
     </w:p>
     <w:p>
       <w:pPr>
-        <w:pStyle w:val="Akapitzlist"/>
+        <w:pStyle w:val="ListParagraph"/>
         <w:pBdr>
           <w:top w:val="nil"/>
           <w:left w:val="nil"/>
@@ -2101,7 +2103,7 @@
     </w:p>
     <w:p>
       <w:pPr>
-        <w:pStyle w:val="Akapitzlist"/>
+        <w:pStyle w:val="ListParagraph"/>
         <w:numPr>
           <w:ilvl w:val="3"/>
           <w:numId w:val="14"/>
@@ -2333,7 +2335,7 @@
     </w:p>
     <w:p>
       <w:pPr>
-        <w:pStyle w:val="Akapitzlist"/>
+        <w:pStyle w:val="ListParagraph"/>
         <w:numPr>
           <w:ilvl w:val="3"/>
           <w:numId w:val="15"/>
@@ -2381,7 +2383,7 @@
     </w:p>
     <w:p>
       <w:pPr>
-        <w:pStyle w:val="Akapitzlist"/>
+        <w:pStyle w:val="ListParagraph"/>
         <w:numPr>
           <w:ilvl w:val="3"/>
           <w:numId w:val="16"/>
@@ -2409,7 +2411,7 @@
     </w:p>
     <w:p>
       <w:pPr>
-        <w:pStyle w:val="Akapitzlist"/>
+        <w:pStyle w:val="ListParagraph"/>
         <w:numPr>
           <w:ilvl w:val="3"/>
           <w:numId w:val="16"/>
@@ -2437,7 +2439,7 @@
     </w:p>
     <w:p>
       <w:pPr>
-        <w:pStyle w:val="Akapitzlist"/>
+        <w:pStyle w:val="ListParagraph"/>
         <w:spacing w:after="0"/>
         <w:ind w:left="1944"/>
         <w:rPr>
@@ -2448,7 +2450,7 @@
     </w:p>
     <w:p>
       <w:pPr>
-        <w:pStyle w:val="Akapitzlist"/>
+        <w:pStyle w:val="ListParagraph"/>
         <w:numPr>
           <w:ilvl w:val="0"/>
           <w:numId w:val="8"/>
@@ -2476,7 +2478,7 @@
     </w:p>
     <w:p>
       <w:pPr>
-        <w:pStyle w:val="Akapitzlist"/>
+        <w:pStyle w:val="ListParagraph"/>
         <w:numPr>
           <w:ilvl w:val="1"/>
           <w:numId w:val="17"/>
@@ -2570,14 +2572,7 @@
           <w:sz w:val="24"/>
           <w:szCs w:val="24"/>
         </w:rPr>
-        <w:t>Ofert</w:t>
-      </w:r>
-      <w:r>
-        <w:rPr>
-          <w:sz w:val="24"/>
-          <w:szCs w:val="24"/>
-        </w:rPr>
-        <w:t xml:space="preserve">y </w:t>
+        <w:t xml:space="preserve">Oferty </w:t>
       </w:r>
       <w:r>
         <w:rPr>
@@ -2647,14 +2642,7 @@
           <w:sz w:val="24"/>
           <w:szCs w:val="24"/>
         </w:rPr>
-        <w:t>Ofert</w:t>
-      </w:r>
-      <w:r>
-        <w:rPr>
-          <w:sz w:val="24"/>
-          <w:szCs w:val="24"/>
-        </w:rPr>
-        <w:t xml:space="preserve">y </w:t>
+        <w:t xml:space="preserve">Oferty </w:t>
       </w:r>
       <w:r>
         <w:rPr>
@@ -2876,7 +2864,7 @@
     </w:p>
     <w:p>
       <w:pPr>
-        <w:pStyle w:val="Akapitzlist"/>
+        <w:pStyle w:val="ListParagraph"/>
         <w:numPr>
           <w:ilvl w:val="1"/>
           <w:numId w:val="17"/>
@@ -2956,7 +2944,7 @@
     </w:p>
     <w:p>
       <w:pPr>
-        <w:pStyle w:val="Akapitzlist"/>
+        <w:pStyle w:val="ListParagraph"/>
         <w:numPr>
           <w:ilvl w:val="0"/>
           <w:numId w:val="8"/>
@@ -3099,7 +3087,7 @@
     </w:p>
     <w:p>
       <w:pPr>
-        <w:pStyle w:val="Akapitzlist"/>
+        <w:pStyle w:val="ListParagraph"/>
         <w:numPr>
           <w:ilvl w:val="3"/>
           <w:numId w:val="19"/>
@@ -3141,7 +3129,7 @@
     </w:p>
     <w:p>
       <w:pPr>
-        <w:pStyle w:val="Akapitzlist"/>
+        <w:pStyle w:val="ListParagraph"/>
         <w:numPr>
           <w:ilvl w:val="3"/>
           <w:numId w:val="19"/>
@@ -3213,7 +3201,7 @@
     </w:p>
     <w:p>
       <w:pPr>
-        <w:pStyle w:val="Akapitzlist"/>
+        <w:pStyle w:val="ListParagraph"/>
         <w:numPr>
           <w:ilvl w:val="0"/>
           <w:numId w:val="8"/>
@@ -3538,7 +3526,7 @@
     </w:p>
     <w:p>
       <w:pPr>
-        <w:pStyle w:val="Akapitzlist"/>
+        <w:pStyle w:val="ListParagraph"/>
         <w:numPr>
           <w:ilvl w:val="1"/>
           <w:numId w:val="18"/>
@@ -3594,7 +3582,7 @@
     </w:p>
     <w:p>
       <w:pPr>
-        <w:pStyle w:val="Akapitzlist"/>
+        <w:pStyle w:val="ListParagraph"/>
         <w:pBdr>
           <w:top w:val="nil"/>
           <w:left w:val="nil"/>
@@ -3643,7 +3631,7 @@
     </w:p>
     <w:p>
       <w:pPr>
-        <w:pStyle w:val="Akapitzlist"/>
+        <w:pStyle w:val="ListParagraph"/>
         <w:numPr>
           <w:ilvl w:val="1"/>
           <w:numId w:val="20"/>
@@ -4648,7 +4636,7 @@
                     <pic:cNvPicPr preferRelativeResize="0"/>
                   </pic:nvPicPr>
                   <pic:blipFill>
-                    <a:blip r:embed="rId9"/>
+                    <a:blip r:embed="rId10"/>
                     <a:srcRect/>
                     <a:stretch>
                       <a:fillRect/>
@@ -4742,7 +4730,7 @@
     </w:p>
     <w:p>
       <w:pPr>
-        <w:pStyle w:val="Akapitzlist"/>
+        <w:pStyle w:val="ListParagraph"/>
         <w:numPr>
           <w:ilvl w:val="0"/>
           <w:numId w:val="22"/>
@@ -4775,7 +4763,7 @@
     </w:p>
     <w:p>
       <w:pPr>
-        <w:pStyle w:val="Akapitzlist"/>
+        <w:pStyle w:val="ListParagraph"/>
         <w:numPr>
           <w:ilvl w:val="0"/>
           <w:numId w:val="22"/>
@@ -4997,19 +4985,7 @@
         <w:rPr>
           <w:color w:val="000000"/>
         </w:rPr>
-        <w:t xml:space="preserve">System powinien udostępniać możliwość </w:t>
-      </w:r>
-      <w:r>
-        <w:rPr>
-          <w:color w:val="000000"/>
-        </w:rPr>
-        <w:t>Zalogowanemu</w:t>
-      </w:r>
-      <w:r>
-        <w:rPr>
-          <w:color w:val="000000"/>
-        </w:rPr>
-        <w:t xml:space="preserve"> dodawania interesujących go </w:t>
+        <w:t xml:space="preserve">System powinien udostępniać możliwość Zalogowanemu dodawania interesujących go </w:t>
       </w:r>
       <w:r>
         <w:rPr>
@@ -5143,11 +5119,11 @@
       </w:r>
     </w:p>
     <w:p>
-      <w:bookmarkStart w:id="0" w:name="_gjdgxs" w:colFirst="0" w:colLast="0"/>
-      <w:bookmarkEnd w:id="0"/>
+      <w:bookmarkStart w:id="1" w:name="_gjdgxs" w:colFirst="0" w:colLast="0"/>
+      <w:bookmarkEnd w:id="1"/>
     </w:p>
     <w:sectPr>
-      <w:footerReference w:type="default" r:id="rId10"/>
+      <w:footerReference w:type="default" r:id="rId11"/>
       <w:pgSz w:w="11906" w:h="16838"/>
       <w:pgMar w:top="1417" w:right="1417" w:bottom="1417" w:left="1417" w:header="708" w:footer="708" w:gutter="0"/>
       <w:pgNumType w:start="1"/>
@@ -5159,7 +5135,7 @@
 </file>
 
 <file path=word/endnotes.xml><?xml version="1.0" encoding="utf-8"?>
-<w:endnotes xmlns:wpc="http://schemas.microsoft.com/office/word/2010/wordprocessingCanvas" xmlns:cx="http://schemas.microsoft.com/office/drawing/2014/chartex" xmlns:cx1="http://schemas.microsoft.com/office/drawing/2015/9/8/chartex" xmlns:cx2="http://schemas.microsoft.com/office/drawing/2015/10/21/chartex" xmlns:cx3="http://schemas.microsoft.com/office/drawing/2016/5/9/chartex" xmlns:cx4="http://schemas.microsoft.com/office/drawing/2016/5/10/chartex" xmlns:cx5="http://schemas.microsoft.com/office/drawing/2016/5/11/chartex" xmlns:cx6="http://schemas.microsoft.com/office/drawing/2016/5/12/chartex" xmlns:cx7="http://schemas.microsoft.com/office/drawing/2016/5/13/chartex" xmlns:cx8="http://schemas.microsoft.com/office/drawing/2016/5/14/chartex" xmlns:mc="http://schemas.openxmlformats.org/markup-compatibility/2006" xmlns:aink="http://schemas.microsoft.com/office/drawing/2016/ink" xmlns:am3d="http://schemas.microsoft.com/office/drawing/2017/model3d" xmlns:o="urn:schemas-microsoft-com:office:office" xmlns:r="http://schemas.openxmlformats.org/officeDocument/2006/relationships" xmlns:m="http://schemas.openxmlformats.org/officeDocument/2006/math" xmlns:v="urn:schemas-microsoft-com:vml" xmlns:wp14="http://schemas.microsoft.com/office/word/2010/wordprocessingDrawing" xmlns:wp="http://schemas.openxmlformats.org/drawingml/2006/wordprocessingDrawing" xmlns:w10="urn:schemas-microsoft-com:office:word" xmlns:w="http://schemas.openxmlformats.org/wordprocessingml/2006/main" xmlns:w14="http://schemas.microsoft.com/office/word/2010/wordml" xmlns:w15="http://schemas.microsoft.com/office/word/2012/wordml" xmlns:w16cex="http://schemas.microsoft.com/office/word/2018/wordml/cex" xmlns:w16cid="http://schemas.microsoft.com/office/word/2016/wordml/cid" xmlns:w16="http://schemas.microsoft.com/office/word/2018/wordml" xmlns:w16se="http://schemas.microsoft.com/office/word/2015/wordml/symex" xmlns:wpg="http://schemas.microsoft.com/office/word/2010/wordprocessingGroup" xmlns:wpi="http://schemas.microsoft.com/office/word/2010/wordprocessingInk" xmlns:wne="http://schemas.microsoft.com/office/word/2006/wordml" xmlns:wps="http://schemas.microsoft.com/office/word/2010/wordprocessingShape" mc:Ignorable="w14 w15 w16se w16cid w16 w16cex wp14">
+<w:endnotes xmlns:wpc="http://schemas.microsoft.com/office/word/2010/wordprocessingCanvas" xmlns:mc="http://schemas.openxmlformats.org/markup-compatibility/2006" xmlns:o="urn:schemas-microsoft-com:office:office" xmlns:r="http://schemas.openxmlformats.org/officeDocument/2006/relationships" xmlns:m="http://schemas.openxmlformats.org/officeDocument/2006/math" xmlns:v="urn:schemas-microsoft-com:vml" xmlns:wp14="http://schemas.microsoft.com/office/word/2010/wordprocessingDrawing" xmlns:wp="http://schemas.openxmlformats.org/drawingml/2006/wordprocessingDrawing" xmlns:w10="urn:schemas-microsoft-com:office:word" xmlns:w="http://schemas.openxmlformats.org/wordprocessingml/2006/main" xmlns:w14="http://schemas.microsoft.com/office/word/2010/wordml" xmlns:wpg="http://schemas.microsoft.com/office/word/2010/wordprocessingGroup" xmlns:wpi="http://schemas.microsoft.com/office/word/2010/wordprocessingInk" xmlns:wne="http://schemas.microsoft.com/office/word/2006/wordml" xmlns:wps="http://schemas.microsoft.com/office/word/2010/wordprocessingShape" mc:Ignorable="w14 wp14">
   <w:endnote w:type="separator" w:id="-1">
     <w:p>
       <w:pPr>
@@ -5184,7 +5160,7 @@
 </file>
 
 <file path=word/footer1.xml><?xml version="1.0" encoding="utf-8"?>
-<w:ftr xmlns:wpc="http://schemas.microsoft.com/office/word/2010/wordprocessingCanvas" xmlns:cx="http://schemas.microsoft.com/office/drawing/2014/chartex" xmlns:cx1="http://schemas.microsoft.com/office/drawing/2015/9/8/chartex" xmlns:cx2="http://schemas.microsoft.com/office/drawing/2015/10/21/chartex" xmlns:cx3="http://schemas.microsoft.com/office/drawing/2016/5/9/chartex" xmlns:cx4="http://schemas.microsoft.com/office/drawing/2016/5/10/chartex" xmlns:cx5="http://schemas.microsoft.com/office/drawing/2016/5/11/chartex" xmlns:cx6="http://schemas.microsoft.com/office/drawing/2016/5/12/chartex" xmlns:cx7="http://schemas.microsoft.com/office/drawing/2016/5/13/chartex" xmlns:cx8="http://schemas.microsoft.com/office/drawing/2016/5/14/chartex" xmlns:mc="http://schemas.openxmlformats.org/markup-compatibility/2006" xmlns:aink="http://schemas.microsoft.com/office/drawing/2016/ink" xmlns:am3d="http://schemas.microsoft.com/office/drawing/2017/model3d" xmlns:o="urn:schemas-microsoft-com:office:office" xmlns:r="http://schemas.openxmlformats.org/officeDocument/2006/relationships" xmlns:m="http://schemas.openxmlformats.org/officeDocument/2006/math" xmlns:v="urn:schemas-microsoft-com:vml" xmlns:wp14="http://schemas.microsoft.com/office/word/2010/wordprocessingDrawing" xmlns:wp="http://schemas.openxmlformats.org/drawingml/2006/wordprocessingDrawing" xmlns:w10="urn:schemas-microsoft-com:office:word" xmlns:w="http://schemas.openxmlformats.org/wordprocessingml/2006/main" xmlns:w14="http://schemas.microsoft.com/office/word/2010/wordml" xmlns:w15="http://schemas.microsoft.com/office/word/2012/wordml" xmlns:w16cex="http://schemas.microsoft.com/office/word/2018/wordml/cex" xmlns:w16cid="http://schemas.microsoft.com/office/word/2016/wordml/cid" xmlns:w16="http://schemas.microsoft.com/office/word/2018/wordml" xmlns:w16se="http://schemas.microsoft.com/office/word/2015/wordml/symex" xmlns:wpg="http://schemas.microsoft.com/office/word/2010/wordprocessingGroup" xmlns:wpi="http://schemas.microsoft.com/office/word/2010/wordprocessingInk" xmlns:wne="http://schemas.microsoft.com/office/word/2006/wordml" xmlns:wps="http://schemas.microsoft.com/office/word/2010/wordprocessingShape" mc:Ignorable="w14 w15 w16se w16cid w16 w16cex wp14">
+<w:ftr xmlns:wpc="http://schemas.microsoft.com/office/word/2010/wordprocessingCanvas" xmlns:mc="http://schemas.openxmlformats.org/markup-compatibility/2006" xmlns:o="urn:schemas-microsoft-com:office:office" xmlns:r="http://schemas.openxmlformats.org/officeDocument/2006/relationships" xmlns:m="http://schemas.openxmlformats.org/officeDocument/2006/math" xmlns:v="urn:schemas-microsoft-com:vml" xmlns:wp14="http://schemas.microsoft.com/office/word/2010/wordprocessingDrawing" xmlns:wp="http://schemas.openxmlformats.org/drawingml/2006/wordprocessingDrawing" xmlns:w10="urn:schemas-microsoft-com:office:word" xmlns:w="http://schemas.openxmlformats.org/wordprocessingml/2006/main" xmlns:w14="http://schemas.microsoft.com/office/word/2010/wordml" xmlns:wpg="http://schemas.microsoft.com/office/word/2010/wordprocessingGroup" xmlns:wpi="http://schemas.microsoft.com/office/word/2010/wordprocessingInk" xmlns:wne="http://schemas.microsoft.com/office/word/2006/wordml" xmlns:wps="http://schemas.microsoft.com/office/word/2010/wordprocessingShape" mc:Ignorable="w14 wp14">
   <w:p>
     <w:pPr>
       <w:pBdr>
@@ -5259,7 +5235,7 @@
 </file>
 
 <file path=word/footnotes.xml><?xml version="1.0" encoding="utf-8"?>
-<w:footnotes xmlns:wpc="http://schemas.microsoft.com/office/word/2010/wordprocessingCanvas" xmlns:cx="http://schemas.microsoft.com/office/drawing/2014/chartex" xmlns:cx1="http://schemas.microsoft.com/office/drawing/2015/9/8/chartex" xmlns:cx2="http://schemas.microsoft.com/office/drawing/2015/10/21/chartex" xmlns:cx3="http://schemas.microsoft.com/office/drawing/2016/5/9/chartex" xmlns:cx4="http://schemas.microsoft.com/office/drawing/2016/5/10/chartex" xmlns:cx5="http://schemas.microsoft.com/office/drawing/2016/5/11/chartex" xmlns:cx6="http://schemas.microsoft.com/office/drawing/2016/5/12/chartex" xmlns:cx7="http://schemas.microsoft.com/office/drawing/2016/5/13/chartex" xmlns:cx8="http://schemas.microsoft.com/office/drawing/2016/5/14/chartex" xmlns:mc="http://schemas.openxmlformats.org/markup-compatibility/2006" xmlns:aink="http://schemas.microsoft.com/office/drawing/2016/ink" xmlns:am3d="http://schemas.microsoft.com/office/drawing/2017/model3d" xmlns:o="urn:schemas-microsoft-com:office:office" xmlns:r="http://schemas.openxmlformats.org/officeDocument/2006/relationships" xmlns:m="http://schemas.openxmlformats.org/officeDocument/2006/math" xmlns:v="urn:schemas-microsoft-com:vml" xmlns:wp14="http://schemas.microsoft.com/office/word/2010/wordprocessingDrawing" xmlns:wp="http://schemas.openxmlformats.org/drawingml/2006/wordprocessingDrawing" xmlns:w10="urn:schemas-microsoft-com:office:word" xmlns:w="http://schemas.openxmlformats.org/wordprocessingml/2006/main" xmlns:w14="http://schemas.microsoft.com/office/word/2010/wordml" xmlns:w15="http://schemas.microsoft.com/office/word/2012/wordml" xmlns:w16cex="http://schemas.microsoft.com/office/word/2018/wordml/cex" xmlns:w16cid="http://schemas.microsoft.com/office/word/2016/wordml/cid" xmlns:w16="http://schemas.microsoft.com/office/word/2018/wordml" xmlns:w16se="http://schemas.microsoft.com/office/word/2015/wordml/symex" xmlns:wpg="http://schemas.microsoft.com/office/word/2010/wordprocessingGroup" xmlns:wpi="http://schemas.microsoft.com/office/word/2010/wordprocessingInk" xmlns:wne="http://schemas.microsoft.com/office/word/2006/wordml" xmlns:wps="http://schemas.microsoft.com/office/word/2010/wordprocessingShape" mc:Ignorable="w14 w15 w16se w16cid w16 w16cex wp14">
+<w:footnotes xmlns:wpc="http://schemas.microsoft.com/office/word/2010/wordprocessingCanvas" xmlns:mc="http://schemas.openxmlformats.org/markup-compatibility/2006" xmlns:o="urn:schemas-microsoft-com:office:office" xmlns:r="http://schemas.openxmlformats.org/officeDocument/2006/relationships" xmlns:m="http://schemas.openxmlformats.org/officeDocument/2006/math" xmlns:v="urn:schemas-microsoft-com:vml" xmlns:wp14="http://schemas.microsoft.com/office/word/2010/wordprocessingDrawing" xmlns:wp="http://schemas.openxmlformats.org/drawingml/2006/wordprocessingDrawing" xmlns:w10="urn:schemas-microsoft-com:office:word" xmlns:w="http://schemas.openxmlformats.org/wordprocessingml/2006/main" xmlns:w14="http://schemas.microsoft.com/office/word/2010/wordml" xmlns:wpg="http://schemas.microsoft.com/office/word/2010/wordprocessingGroup" xmlns:wpi="http://schemas.microsoft.com/office/word/2010/wordprocessingInk" xmlns:wne="http://schemas.microsoft.com/office/word/2006/wordml" xmlns:wps="http://schemas.microsoft.com/office/word/2010/wordprocessingShape" mc:Ignorable="w14 wp14">
   <w:footnote w:type="separator" w:id="-1">
     <w:p>
       <w:pPr>
@@ -5284,8 +5260,8 @@
 </file>
 
 <file path=word/numbering.xml><?xml version="1.0" encoding="utf-8"?>
-<w:numbering xmlns:wpc="http://schemas.microsoft.com/office/word/2010/wordprocessingCanvas" xmlns:cx="http://schemas.microsoft.com/office/drawing/2014/chartex" xmlns:cx1="http://schemas.microsoft.com/office/drawing/2015/9/8/chartex" xmlns:cx2="http://schemas.microsoft.com/office/drawing/2015/10/21/chartex" xmlns:cx3="http://schemas.microsoft.com/office/drawing/2016/5/9/chartex" xmlns:cx4="http://schemas.microsoft.com/office/drawing/2016/5/10/chartex" xmlns:cx5="http://schemas.microsoft.com/office/drawing/2016/5/11/chartex" xmlns:cx6="http://schemas.microsoft.com/office/drawing/2016/5/12/chartex" xmlns:cx7="http://schemas.microsoft.com/office/drawing/2016/5/13/chartex" xmlns:cx8="http://schemas.microsoft.com/office/drawing/2016/5/14/chartex" xmlns:mc="http://schemas.openxmlformats.org/markup-compatibility/2006" xmlns:aink="http://schemas.microsoft.com/office/drawing/2016/ink" xmlns:am3d="http://schemas.microsoft.com/office/drawing/2017/model3d" xmlns:o="urn:schemas-microsoft-com:office:office" xmlns:r="http://schemas.openxmlformats.org/officeDocument/2006/relationships" xmlns:m="http://schemas.openxmlformats.org/officeDocument/2006/math" xmlns:v="urn:schemas-microsoft-com:vml" xmlns:wp14="http://schemas.microsoft.com/office/word/2010/wordprocessingDrawing" xmlns:wp="http://schemas.openxmlformats.org/drawingml/2006/wordprocessingDrawing" xmlns:w10="urn:schemas-microsoft-com:office:word" xmlns:w="http://schemas.openxmlformats.org/wordprocessingml/2006/main" xmlns:w14="http://schemas.microsoft.com/office/word/2010/wordml" xmlns:w15="http://schemas.microsoft.com/office/word/2012/wordml" xmlns:w16cex="http://schemas.microsoft.com/office/word/2018/wordml/cex" xmlns:w16cid="http://schemas.microsoft.com/office/word/2016/wordml/cid" xmlns:w16="http://schemas.microsoft.com/office/word/2018/wordml" xmlns:w16se="http://schemas.microsoft.com/office/word/2015/wordml/symex" xmlns:wpg="http://schemas.microsoft.com/office/word/2010/wordprocessingGroup" xmlns:wpi="http://schemas.microsoft.com/office/word/2010/wordprocessingInk" xmlns:wne="http://schemas.microsoft.com/office/word/2006/wordml" xmlns:wps="http://schemas.microsoft.com/office/word/2010/wordprocessingShape" mc:Ignorable="w14 w15 w16se w16cid w16 w16cex wp14">
-  <w:abstractNum w:abstractNumId="0" w15:restartNumberingAfterBreak="0">
+<w:numbering xmlns:wpc="http://schemas.microsoft.com/office/word/2010/wordprocessingCanvas" xmlns:mc="http://schemas.openxmlformats.org/markup-compatibility/2006" xmlns:o="urn:schemas-microsoft-com:office:office" xmlns:r="http://schemas.openxmlformats.org/officeDocument/2006/relationships" xmlns:m="http://schemas.openxmlformats.org/officeDocument/2006/math" xmlns:v="urn:schemas-microsoft-com:vml" xmlns:wp14="http://schemas.microsoft.com/office/word/2010/wordprocessingDrawing" xmlns:wp="http://schemas.openxmlformats.org/drawingml/2006/wordprocessingDrawing" xmlns:w10="urn:schemas-microsoft-com:office:word" xmlns:w="http://schemas.openxmlformats.org/wordprocessingml/2006/main" xmlns:w14="http://schemas.microsoft.com/office/word/2010/wordml" xmlns:wpg="http://schemas.microsoft.com/office/word/2010/wordprocessingGroup" xmlns:wpi="http://schemas.microsoft.com/office/word/2010/wordprocessingInk" xmlns:wne="http://schemas.microsoft.com/office/word/2006/wordml" xmlns:wps="http://schemas.microsoft.com/office/word/2010/wordprocessingShape" mc:Ignorable="w14 wp14">
+  <w:abstractNum w:abstractNumId="0">
     <w:nsid w:val="0AEE02F7"/>
     <w:multiLevelType w:val="multilevel"/>
     <w:tmpl w:val="531E3FD4"/>
@@ -5400,7 +5376,7 @@
       </w:rPr>
     </w:lvl>
   </w:abstractNum>
-  <w:abstractNum w:abstractNumId="1" w15:restartNumberingAfterBreak="0">
+  <w:abstractNum w:abstractNumId="1">
     <w:nsid w:val="0E9A606F"/>
     <w:multiLevelType w:val="multilevel"/>
     <w:tmpl w:val="97483C50"/>
@@ -5513,7 +5489,7 @@
       </w:rPr>
     </w:lvl>
   </w:abstractNum>
-  <w:abstractNum w:abstractNumId="2" w15:restartNumberingAfterBreak="0">
+  <w:abstractNum w:abstractNumId="2">
     <w:nsid w:val="178A38C7"/>
     <w:multiLevelType w:val="multilevel"/>
     <w:tmpl w:val="C2581C90"/>
@@ -5626,7 +5602,7 @@
       </w:rPr>
     </w:lvl>
   </w:abstractNum>
-  <w:abstractNum w:abstractNumId="3" w15:restartNumberingAfterBreak="0">
+  <w:abstractNum w:abstractNumId="3">
     <w:nsid w:val="199634D3"/>
     <w:multiLevelType w:val="multilevel"/>
     <w:tmpl w:val="9DD6C060"/>
@@ -5739,7 +5715,7 @@
       </w:rPr>
     </w:lvl>
   </w:abstractNum>
-  <w:abstractNum w:abstractNumId="4" w15:restartNumberingAfterBreak="0">
+  <w:abstractNum w:abstractNumId="4">
     <w:nsid w:val="19AA36E4"/>
     <w:multiLevelType w:val="multilevel"/>
     <w:tmpl w:val="3392D428"/>
@@ -5854,7 +5830,7 @@
       </w:rPr>
     </w:lvl>
   </w:abstractNum>
-  <w:abstractNum w:abstractNumId="5" w15:restartNumberingAfterBreak="0">
+  <w:abstractNum w:abstractNumId="5">
     <w:nsid w:val="1A41735A"/>
     <w:multiLevelType w:val="hybridMultilevel"/>
     <w:tmpl w:val="4F0AAB96"/>
@@ -5967,7 +5943,7 @@
       </w:rPr>
     </w:lvl>
   </w:abstractNum>
-  <w:abstractNum w:abstractNumId="6" w15:restartNumberingAfterBreak="0">
+  <w:abstractNum w:abstractNumId="6">
     <w:nsid w:val="1A4F0E31"/>
     <w:multiLevelType w:val="multilevel"/>
     <w:tmpl w:val="66BCDAB6"/>
@@ -6080,7 +6056,7 @@
       </w:rPr>
     </w:lvl>
   </w:abstractNum>
-  <w:abstractNum w:abstractNumId="7" w15:restartNumberingAfterBreak="0">
+  <w:abstractNum w:abstractNumId="7">
     <w:nsid w:val="224A1B04"/>
     <w:multiLevelType w:val="multilevel"/>
     <w:tmpl w:val="4900D2E8"/>
@@ -6193,7 +6169,7 @@
       </w:rPr>
     </w:lvl>
   </w:abstractNum>
-  <w:abstractNum w:abstractNumId="8" w15:restartNumberingAfterBreak="0">
+  <w:abstractNum w:abstractNumId="8">
     <w:nsid w:val="2386734F"/>
     <w:multiLevelType w:val="multilevel"/>
     <w:tmpl w:val="119C0144"/>
@@ -6288,7 +6264,7 @@
       </w:pPr>
     </w:lvl>
   </w:abstractNum>
-  <w:abstractNum w:abstractNumId="9" w15:restartNumberingAfterBreak="0">
+  <w:abstractNum w:abstractNumId="9">
     <w:nsid w:val="2E830E25"/>
     <w:multiLevelType w:val="multilevel"/>
     <w:tmpl w:val="B66E395C"/>
@@ -6401,7 +6377,7 @@
       </w:rPr>
     </w:lvl>
   </w:abstractNum>
-  <w:abstractNum w:abstractNumId="10" w15:restartNumberingAfterBreak="0">
+  <w:abstractNum w:abstractNumId="10">
     <w:nsid w:val="410D4F5A"/>
     <w:multiLevelType w:val="multilevel"/>
     <w:tmpl w:val="F24CE7D0"/>
@@ -6514,7 +6490,7 @@
       </w:rPr>
     </w:lvl>
   </w:abstractNum>
-  <w:abstractNum w:abstractNumId="11" w15:restartNumberingAfterBreak="0">
+  <w:abstractNum w:abstractNumId="11">
     <w:nsid w:val="532F7E5C"/>
     <w:multiLevelType w:val="multilevel"/>
     <w:tmpl w:val="DFF0B9B0"/>
@@ -6627,7 +6603,7 @@
       </w:rPr>
     </w:lvl>
   </w:abstractNum>
-  <w:abstractNum w:abstractNumId="12" w15:restartNumberingAfterBreak="0">
+  <w:abstractNum w:abstractNumId="12">
     <w:nsid w:val="54CF6192"/>
     <w:multiLevelType w:val="multilevel"/>
     <w:tmpl w:val="EB220ADA"/>
@@ -6740,7 +6716,7 @@
       </w:rPr>
     </w:lvl>
   </w:abstractNum>
-  <w:abstractNum w:abstractNumId="13" w15:restartNumberingAfterBreak="0">
+  <w:abstractNum w:abstractNumId="13">
     <w:nsid w:val="5A92533D"/>
     <w:multiLevelType w:val="multilevel"/>
     <w:tmpl w:val="2E5031AE"/>
@@ -6829,7 +6805,7 @@
       </w:pPr>
     </w:lvl>
   </w:abstractNum>
-  <w:abstractNum w:abstractNumId="14" w15:restartNumberingAfterBreak="0">
+  <w:abstractNum w:abstractNumId="14">
     <w:nsid w:val="5CE933C9"/>
     <w:multiLevelType w:val="multilevel"/>
     <w:tmpl w:val="EB2C842E"/>
@@ -6924,7 +6900,7 @@
       </w:pPr>
     </w:lvl>
   </w:abstractNum>
-  <w:abstractNum w:abstractNumId="15" w15:restartNumberingAfterBreak="0">
+  <w:abstractNum w:abstractNumId="15">
     <w:nsid w:val="5DEC032B"/>
     <w:multiLevelType w:val="multilevel"/>
     <w:tmpl w:val="90429B04"/>
@@ -7037,7 +7013,7 @@
       </w:rPr>
     </w:lvl>
   </w:abstractNum>
-  <w:abstractNum w:abstractNumId="16" w15:restartNumberingAfterBreak="0">
+  <w:abstractNum w:abstractNumId="16">
     <w:nsid w:val="62A10255"/>
     <w:multiLevelType w:val="multilevel"/>
     <w:tmpl w:val="623AC21C"/>
@@ -7150,7 +7126,7 @@
       </w:rPr>
     </w:lvl>
   </w:abstractNum>
-  <w:abstractNum w:abstractNumId="17" w15:restartNumberingAfterBreak="0">
+  <w:abstractNum w:abstractNumId="17">
     <w:nsid w:val="678F15DF"/>
     <w:multiLevelType w:val="multilevel"/>
     <w:tmpl w:val="83469BFC"/>
@@ -7263,7 +7239,7 @@
       </w:rPr>
     </w:lvl>
   </w:abstractNum>
-  <w:abstractNum w:abstractNumId="18" w15:restartNumberingAfterBreak="0">
+  <w:abstractNum w:abstractNumId="18">
     <w:nsid w:val="6B9D42D7"/>
     <w:multiLevelType w:val="hybridMultilevel"/>
     <w:tmpl w:val="083C5276"/>
@@ -7376,7 +7352,7 @@
       </w:rPr>
     </w:lvl>
   </w:abstractNum>
-  <w:abstractNum w:abstractNumId="19" w15:restartNumberingAfterBreak="0">
+  <w:abstractNum w:abstractNumId="19">
     <w:nsid w:val="6D9546B1"/>
     <w:multiLevelType w:val="multilevel"/>
     <w:tmpl w:val="4CF23A0E"/>
@@ -7471,7 +7447,7 @@
       </w:pPr>
     </w:lvl>
   </w:abstractNum>
-  <w:abstractNum w:abstractNumId="20" w15:restartNumberingAfterBreak="0">
+  <w:abstractNum w:abstractNumId="20">
     <w:nsid w:val="6EBC60EE"/>
     <w:multiLevelType w:val="multilevel"/>
     <w:tmpl w:val="931034E0"/>
@@ -7584,7 +7560,7 @@
       </w:rPr>
     </w:lvl>
   </w:abstractNum>
-  <w:abstractNum w:abstractNumId="21" w15:restartNumberingAfterBreak="0">
+  <w:abstractNum w:abstractNumId="21">
     <w:nsid w:val="7EB1132C"/>
     <w:multiLevelType w:val="multilevel"/>
     <w:tmpl w:val="5072BC1E"/>
@@ -7749,7 +7725,7 @@
 </file>
 
 <file path=word/styles.xml><?xml version="1.0" encoding="utf-8"?>
-<w:styles xmlns:mc="http://schemas.openxmlformats.org/markup-compatibility/2006" xmlns:r="http://schemas.openxmlformats.org/officeDocument/2006/relationships" xmlns:w="http://schemas.openxmlformats.org/wordprocessingml/2006/main" xmlns:w14="http://schemas.microsoft.com/office/word/2010/wordml" xmlns:w15="http://schemas.microsoft.com/office/word/2012/wordml" xmlns:w16cex="http://schemas.microsoft.com/office/word/2018/wordml/cex" xmlns:w16cid="http://schemas.microsoft.com/office/word/2016/wordml/cid" xmlns:w16="http://schemas.microsoft.com/office/word/2018/wordml" xmlns:w16se="http://schemas.microsoft.com/office/word/2015/wordml/symex" mc:Ignorable="w14 w15 w16se w16cid w16 w16cex">
+<w:styles xmlns:mc="http://schemas.openxmlformats.org/markup-compatibility/2006" xmlns:r="http://schemas.openxmlformats.org/officeDocument/2006/relationships" xmlns:w="http://schemas.openxmlformats.org/wordprocessingml/2006/main" xmlns:w14="http://schemas.microsoft.com/office/word/2010/wordml" mc:Ignorable="w14">
   <w:docDefaults>
     <w:rPrDefault>
       <w:rPr>
@@ -7765,391 +7741,152 @@
       </w:pPr>
     </w:pPrDefault>
   </w:docDefaults>
-  <w:latentStyles w:defLockedState="0" w:defUIPriority="99" w:defSemiHidden="0" w:defUnhideWhenUsed="0" w:defQFormat="0" w:count="376">
-    <w:lsdException w:name="Normal" w:uiPriority="0" w:qFormat="1"/>
-    <w:lsdException w:name="heading 1" w:uiPriority="9" w:qFormat="1"/>
-    <w:lsdException w:name="heading 2" w:semiHidden="1" w:uiPriority="9" w:unhideWhenUsed="1" w:qFormat="1"/>
-    <w:lsdException w:name="heading 3" w:semiHidden="1" w:uiPriority="9" w:unhideWhenUsed="1" w:qFormat="1"/>
-    <w:lsdException w:name="heading 4" w:semiHidden="1" w:uiPriority="9" w:unhideWhenUsed="1" w:qFormat="1"/>
-    <w:lsdException w:name="heading 5" w:semiHidden="1" w:uiPriority="9" w:unhideWhenUsed="1" w:qFormat="1"/>
-    <w:lsdException w:name="heading 6" w:semiHidden="1" w:uiPriority="9" w:unhideWhenUsed="1" w:qFormat="1"/>
-    <w:lsdException w:name="heading 7" w:semiHidden="1" w:uiPriority="9" w:unhideWhenUsed="1" w:qFormat="1"/>
-    <w:lsdException w:name="heading 8" w:semiHidden="1" w:uiPriority="9" w:unhideWhenUsed="1" w:qFormat="1"/>
-    <w:lsdException w:name="heading 9" w:semiHidden="1" w:uiPriority="9" w:unhideWhenUsed="1" w:qFormat="1"/>
-    <w:lsdException w:name="index 1" w:semiHidden="1" w:unhideWhenUsed="1"/>
-    <w:lsdException w:name="index 2" w:semiHidden="1" w:unhideWhenUsed="1"/>
-    <w:lsdException w:name="index 3" w:semiHidden="1" w:unhideWhenUsed="1"/>
-    <w:lsdException w:name="index 4" w:semiHidden="1" w:unhideWhenUsed="1"/>
-    <w:lsdException w:name="index 5" w:semiHidden="1" w:unhideWhenUsed="1"/>
-    <w:lsdException w:name="index 6" w:semiHidden="1" w:unhideWhenUsed="1"/>
-    <w:lsdException w:name="index 7" w:semiHidden="1" w:unhideWhenUsed="1"/>
-    <w:lsdException w:name="index 8" w:semiHidden="1" w:unhideWhenUsed="1"/>
-    <w:lsdException w:name="index 9" w:semiHidden="1" w:unhideWhenUsed="1"/>
-    <w:lsdException w:name="toc 1" w:semiHidden="1" w:uiPriority="39" w:unhideWhenUsed="1"/>
-    <w:lsdException w:name="toc 2" w:semiHidden="1" w:uiPriority="39" w:unhideWhenUsed="1"/>
-    <w:lsdException w:name="toc 3" w:semiHidden="1" w:uiPriority="39" w:unhideWhenUsed="1"/>
-    <w:lsdException w:name="toc 4" w:semiHidden="1" w:uiPriority="39" w:unhideWhenUsed="1"/>
-    <w:lsdException w:name="toc 5" w:semiHidden="1" w:uiPriority="39" w:unhideWhenUsed="1"/>
-    <w:lsdException w:name="toc 6" w:semiHidden="1" w:uiPriority="39" w:unhideWhenUsed="1"/>
-    <w:lsdException w:name="toc 7" w:semiHidden="1" w:uiPriority="39" w:unhideWhenUsed="1"/>
-    <w:lsdException w:name="toc 8" w:semiHidden="1" w:uiPriority="39" w:unhideWhenUsed="1"/>
-    <w:lsdException w:name="toc 9" w:semiHidden="1" w:uiPriority="39" w:unhideWhenUsed="1"/>
-    <w:lsdException w:name="Normal Indent" w:semiHidden="1" w:unhideWhenUsed="1"/>
-    <w:lsdException w:name="footnote text" w:semiHidden="1" w:unhideWhenUsed="1"/>
-    <w:lsdException w:name="annotation text" w:semiHidden="1" w:unhideWhenUsed="1"/>
-    <w:lsdException w:name="header" w:semiHidden="1" w:unhideWhenUsed="1"/>
-    <w:lsdException w:name="footer" w:semiHidden="1" w:unhideWhenUsed="1"/>
-    <w:lsdException w:name="index heading" w:semiHidden="1" w:unhideWhenUsed="1"/>
-    <w:lsdException w:name="caption" w:semiHidden="1" w:uiPriority="35" w:unhideWhenUsed="1" w:qFormat="1"/>
-    <w:lsdException w:name="table of figures" w:semiHidden="1" w:unhideWhenUsed="1"/>
-    <w:lsdException w:name="envelope address" w:semiHidden="1" w:unhideWhenUsed="1"/>
-    <w:lsdException w:name="envelope return" w:semiHidden="1" w:unhideWhenUsed="1"/>
-    <w:lsdException w:name="footnote reference" w:semiHidden="1" w:unhideWhenUsed="1"/>
-    <w:lsdException w:name="annotation reference" w:semiHidden="1" w:unhideWhenUsed="1"/>
-    <w:lsdException w:name="line number" w:semiHidden="1" w:unhideWhenUsed="1"/>
-    <w:lsdException w:name="page number" w:semiHidden="1" w:unhideWhenUsed="1"/>
-    <w:lsdException w:name="endnote reference" w:semiHidden="1" w:unhideWhenUsed="1"/>
-    <w:lsdException w:name="endnote text" w:semiHidden="1" w:unhideWhenUsed="1"/>
-    <w:lsdException w:name="table of authorities" w:semiHidden="1" w:unhideWhenUsed="1"/>
-    <w:lsdException w:name="macro" w:semiHidden="1" w:unhideWhenUsed="1"/>
-    <w:lsdException w:name="toa heading" w:semiHidden="1" w:unhideWhenUsed="1"/>
-    <w:lsdException w:name="List" w:semiHidden="1" w:unhideWhenUsed="1"/>
-    <w:lsdException w:name="List Bullet" w:semiHidden="1" w:unhideWhenUsed="1"/>
-    <w:lsdException w:name="List Number" w:semiHidden="1" w:unhideWhenUsed="1"/>
-    <w:lsdException w:name="List 2" w:semiHidden="1" w:unhideWhenUsed="1"/>
-    <w:lsdException w:name="List 3" w:semiHidden="1" w:unhideWhenUsed="1"/>
-    <w:lsdException w:name="List 4" w:semiHidden="1" w:unhideWhenUsed="1"/>
-    <w:lsdException w:name="List 5" w:semiHidden="1" w:unhideWhenUsed="1"/>
-    <w:lsdException w:name="List Bullet 2" w:semiHidden="1" w:unhideWhenUsed="1"/>
-    <w:lsdException w:name="List Bullet 3" w:semiHidden="1" w:unhideWhenUsed="1"/>
-    <w:lsdException w:name="List Bullet 4" w:semiHidden="1" w:unhideWhenUsed="1"/>
-    <w:lsdException w:name="List Bullet 5" w:semiHidden="1" w:unhideWhenUsed="1"/>
-    <w:lsdException w:name="List Number 2" w:semiHidden="1" w:unhideWhenUsed="1"/>
-    <w:lsdException w:name="List Number 3" w:semiHidden="1" w:unhideWhenUsed="1"/>
-    <w:lsdException w:name="List Number 4" w:semiHidden="1" w:unhideWhenUsed="1"/>
-    <w:lsdException w:name="List Number 5" w:semiHidden="1" w:unhideWhenUsed="1"/>
-    <w:lsdException w:name="Title" w:uiPriority="10" w:qFormat="1"/>
-    <w:lsdException w:name="Closing" w:semiHidden="1" w:unhideWhenUsed="1"/>
-    <w:lsdException w:name="Signature" w:semiHidden="1" w:unhideWhenUsed="1"/>
-    <w:lsdException w:name="Default Paragraph Font" w:semiHidden="1" w:uiPriority="1" w:unhideWhenUsed="1"/>
-    <w:lsdException w:name="Body Text" w:semiHidden="1" w:unhideWhenUsed="1"/>
-    <w:lsdException w:name="Body Text Indent" w:semiHidden="1" w:unhideWhenUsed="1"/>
-    <w:lsdException w:name="List Continue" w:semiHidden="1" w:unhideWhenUsed="1"/>
-    <w:lsdException w:name="List Continue 2" w:semiHidden="1" w:unhideWhenUsed="1"/>
-    <w:lsdException w:name="List Continue 3" w:semiHidden="1" w:unhideWhenUsed="1"/>
-    <w:lsdException w:name="List Continue 4" w:semiHidden="1" w:unhideWhenUsed="1"/>
-    <w:lsdException w:name="List Continue 5" w:semiHidden="1" w:unhideWhenUsed="1"/>
-    <w:lsdException w:name="Message Header" w:semiHidden="1" w:unhideWhenUsed="1"/>
-    <w:lsdException w:name="Subtitle" w:uiPriority="11" w:qFormat="1"/>
-    <w:lsdException w:name="Salutation" w:semiHidden="1" w:unhideWhenUsed="1"/>
-    <w:lsdException w:name="Date" w:semiHidden="1" w:unhideWhenUsed="1"/>
-    <w:lsdException w:name="Body Text First Indent" w:semiHidden="1" w:unhideWhenUsed="1"/>
-    <w:lsdException w:name="Body Text First Indent 2" w:semiHidden="1" w:unhideWhenUsed="1"/>
-    <w:lsdException w:name="Note Heading" w:semiHidden="1" w:unhideWhenUsed="1"/>
-    <w:lsdException w:name="Body Text 2" w:semiHidden="1" w:unhideWhenUsed="1"/>
-    <w:lsdException w:name="Body Text 3" w:semiHidden="1" w:unhideWhenUsed="1"/>
-    <w:lsdException w:name="Body Text Indent 2" w:semiHidden="1" w:unhideWhenUsed="1"/>
-    <w:lsdException w:name="Body Text Indent 3" w:semiHidden="1" w:unhideWhenUsed="1"/>
-    <w:lsdException w:name="Block Text" w:semiHidden="1" w:unhideWhenUsed="1"/>
-    <w:lsdException w:name="Hyperlink" w:semiHidden="1" w:unhideWhenUsed="1"/>
-    <w:lsdException w:name="FollowedHyperlink" w:semiHidden="1" w:unhideWhenUsed="1"/>
-    <w:lsdException w:name="Strong" w:uiPriority="22" w:qFormat="1"/>
-    <w:lsdException w:name="Emphasis" w:uiPriority="20" w:qFormat="1"/>
-    <w:lsdException w:name="Document Map" w:semiHidden="1" w:unhideWhenUsed="1"/>
-    <w:lsdException w:name="Plain Text" w:semiHidden="1" w:unhideWhenUsed="1"/>
-    <w:lsdException w:name="E-mail Signature" w:semiHidden="1" w:unhideWhenUsed="1"/>
-    <w:lsdException w:name="HTML Top of Form" w:semiHidden="1" w:unhideWhenUsed="1"/>
-    <w:lsdException w:name="HTML Bottom of Form" w:semiHidden="1" w:unhideWhenUsed="1"/>
-    <w:lsdException w:name="Normal (Web)" w:semiHidden="1" w:unhideWhenUsed="1"/>
-    <w:lsdException w:name="HTML Acronym" w:semiHidden="1" w:unhideWhenUsed="1"/>
-    <w:lsdException w:name="HTML Address" w:semiHidden="1" w:unhideWhenUsed="1"/>
-    <w:lsdException w:name="HTML Cite" w:semiHidden="1" w:unhideWhenUsed="1"/>
-    <w:lsdException w:name="HTML Code" w:semiHidden="1" w:unhideWhenUsed="1"/>
-    <w:lsdException w:name="HTML Definition" w:semiHidden="1" w:unhideWhenUsed="1"/>
-    <w:lsdException w:name="HTML Keyboard" w:semiHidden="1" w:unhideWhenUsed="1"/>
-    <w:lsdException w:name="HTML Preformatted" w:semiHidden="1" w:unhideWhenUsed="1"/>
-    <w:lsdException w:name="HTML Sample" w:semiHidden="1" w:unhideWhenUsed="1"/>
-    <w:lsdException w:name="HTML Typewriter" w:semiHidden="1" w:unhideWhenUsed="1"/>
-    <w:lsdException w:name="HTML Variable" w:semiHidden="1" w:unhideWhenUsed="1"/>
-    <w:lsdException w:name="Normal Table" w:semiHidden="1" w:unhideWhenUsed="1"/>
-    <w:lsdException w:name="annotation subject" w:semiHidden="1" w:unhideWhenUsed="1"/>
-    <w:lsdException w:name="No List" w:semiHidden="1" w:unhideWhenUsed="1"/>
-    <w:lsdException w:name="Outline List 1" w:semiHidden="1" w:unhideWhenUsed="1"/>
-    <w:lsdException w:name="Outline List 2" w:semiHidden="1" w:unhideWhenUsed="1"/>
-    <w:lsdException w:name="Outline List 3" w:semiHidden="1" w:unhideWhenUsed="1"/>
-    <w:lsdException w:name="Table Simple 1" w:semiHidden="1" w:unhideWhenUsed="1"/>
-    <w:lsdException w:name="Table Simple 2" w:semiHidden="1" w:unhideWhenUsed="1"/>
-    <w:lsdException w:name="Table Simple 3" w:semiHidden="1" w:unhideWhenUsed="1"/>
-    <w:lsdException w:name="Table Classic 1" w:semiHidden="1" w:unhideWhenUsed="1"/>
-    <w:lsdException w:name="Table Classic 2" w:semiHidden="1" w:unhideWhenUsed="1"/>
-    <w:lsdException w:name="Table Classic 3" w:semiHidden="1" w:unhideWhenUsed="1"/>
-    <w:lsdException w:name="Table Classic 4" w:semiHidden="1" w:unhideWhenUsed="1"/>
-    <w:lsdException w:name="Table Colorful 1" w:semiHidden="1" w:unhideWhenUsed="1"/>
-    <w:lsdException w:name="Table Colorful 2" w:semiHidden="1" w:unhideWhenUsed="1"/>
-    <w:lsdException w:name="Table Colorful 3" w:semiHidden="1" w:unhideWhenUsed="1"/>
-    <w:lsdException w:name="Table Columns 1" w:semiHidden="1" w:unhideWhenUsed="1"/>
-    <w:lsdException w:name="Table Columns 2" w:semiHidden="1" w:unhideWhenUsed="1"/>
-    <w:lsdException w:name="Table Columns 3" w:semiHidden="1" w:unhideWhenUsed="1"/>
-    <w:lsdException w:name="Table Columns 4" w:semiHidden="1" w:unhideWhenUsed="1"/>
-    <w:lsdException w:name="Table Columns 5" w:semiHidden="1" w:unhideWhenUsed="1"/>
-    <w:lsdException w:name="Table Grid 1" w:semiHidden="1" w:unhideWhenUsed="1"/>
-    <w:lsdException w:name="Table Grid 2" w:semiHidden="1" w:unhideWhenUsed="1"/>
-    <w:lsdException w:name="Table Grid 3" w:semiHidden="1" w:unhideWhenUsed="1"/>
-    <w:lsdException w:name="Table Grid 4" w:semiHidden="1" w:unhideWhenUsed="1"/>
-    <w:lsdException w:name="Table Grid 5" w:semiHidden="1" w:unhideWhenUsed="1"/>
-    <w:lsdException w:name="Table Grid 6" w:semiHidden="1" w:unhideWhenUsed="1"/>
-    <w:lsdException w:name="Table Grid 7" w:semiHidden="1" w:unhideWhenUsed="1"/>
-    <w:lsdException w:name="Table Grid 8" w:semiHidden="1" w:unhideWhenUsed="1"/>
-    <w:lsdException w:name="Table List 1" w:semiHidden="1" w:unhideWhenUsed="1"/>
-    <w:lsdException w:name="Table List 2" w:semiHidden="1" w:unhideWhenUsed="1"/>
-    <w:lsdException w:name="Table List 3" w:semiHidden="1" w:unhideWhenUsed="1"/>
-    <w:lsdException w:name="Table List 4" w:semiHidden="1" w:unhideWhenUsed="1"/>
-    <w:lsdException w:name="Table List 5" w:semiHidden="1" w:unhideWhenUsed="1"/>
-    <w:lsdException w:name="Table List 6" w:semiHidden="1" w:unhideWhenUsed="1"/>
-    <w:lsdException w:name="Table List 7" w:semiHidden="1" w:unhideWhenUsed="1"/>
-    <w:lsdException w:name="Table List 8" w:semiHidden="1" w:unhideWhenUsed="1"/>
-    <w:lsdException w:name="Table 3D effects 1" w:semiHidden="1" w:unhideWhenUsed="1"/>
-    <w:lsdException w:name="Table 3D effects 2" w:semiHidden="1" w:unhideWhenUsed="1"/>
-    <w:lsdException w:name="Table 3D effects 3" w:semiHidden="1" w:unhideWhenUsed="1"/>
-    <w:lsdException w:name="Table Contemporary" w:semiHidden="1" w:unhideWhenUsed="1"/>
-    <w:lsdException w:name="Table Elegant" w:semiHidden="1" w:unhideWhenUsed="1"/>
-    <w:lsdException w:name="Table Professional" w:semiHidden="1" w:unhideWhenUsed="1"/>
-    <w:lsdException w:name="Table Subtle 1" w:semiHidden="1" w:unhideWhenUsed="1"/>
-    <w:lsdException w:name="Table Subtle 2" w:semiHidden="1" w:unhideWhenUsed="1"/>
-    <w:lsdException w:name="Table Web 1" w:semiHidden="1" w:unhideWhenUsed="1"/>
-    <w:lsdException w:name="Table Web 2" w:semiHidden="1" w:unhideWhenUsed="1"/>
-    <w:lsdException w:name="Table Web 3" w:semiHidden="1" w:unhideWhenUsed="1"/>
-    <w:lsdException w:name="Balloon Text" w:semiHidden="1" w:unhideWhenUsed="1"/>
-    <w:lsdException w:name="Table Grid" w:semiHidden="1" w:uiPriority="59" w:unhideWhenUsed="1"/>
-    <w:lsdException w:name="Table Theme" w:semiHidden="1" w:unhideWhenUsed="1"/>
-    <w:lsdException w:name="Placeholder Text" w:semiHidden="1"/>
-    <w:lsdException w:name="No Spacing" w:uiPriority="1" w:qFormat="1"/>
-    <w:lsdException w:name="Light Shading" w:uiPriority="60"/>
-    <w:lsdException w:name="Light List" w:uiPriority="61"/>
-    <w:lsdException w:name="Light Grid" w:uiPriority="62"/>
-    <w:lsdException w:name="Medium Shading 1" w:uiPriority="63"/>
-    <w:lsdException w:name="Medium Shading 2" w:uiPriority="64"/>
-    <w:lsdException w:name="Medium List 1" w:uiPriority="65"/>
-    <w:lsdException w:name="Medium List 2" w:uiPriority="66"/>
-    <w:lsdException w:name="Medium Grid 1" w:uiPriority="67"/>
-    <w:lsdException w:name="Medium Grid 2" w:uiPriority="68"/>
-    <w:lsdException w:name="Medium Grid 3" w:uiPriority="69"/>
-    <w:lsdException w:name="Dark List" w:uiPriority="70"/>
-    <w:lsdException w:name="Colorful Shading" w:uiPriority="71"/>
-    <w:lsdException w:name="Colorful List" w:uiPriority="72"/>
-    <w:lsdException w:name="Colorful Grid" w:uiPriority="73"/>
-    <w:lsdException w:name="Light Shading Accent 1" w:uiPriority="60"/>
-    <w:lsdException w:name="Light List Accent 1" w:uiPriority="61"/>
-    <w:lsdException w:name="Light Grid Accent 1" w:uiPriority="62"/>
-    <w:lsdException w:name="Medium Shading 1 Accent 1" w:uiPriority="63"/>
-    <w:lsdException w:name="Medium Shading 2 Accent 1" w:uiPriority="64"/>
-    <w:lsdException w:name="Medium List 1 Accent 1" w:uiPriority="65"/>
-    <w:lsdException w:name="Revision" w:semiHidden="1"/>
-    <w:lsdException w:name="List Paragraph" w:uiPriority="34" w:qFormat="1"/>
-    <w:lsdException w:name="Quote" w:uiPriority="29" w:qFormat="1"/>
-    <w:lsdException w:name="Intense Quote" w:uiPriority="30" w:qFormat="1"/>
-    <w:lsdException w:name="Medium List 2 Accent 1" w:uiPriority="66"/>
-    <w:lsdException w:name="Medium Grid 1 Accent 1" w:uiPriority="67"/>
-    <w:lsdException w:name="Medium Grid 2 Accent 1" w:uiPriority="68"/>
-    <w:lsdException w:name="Medium Grid 3 Accent 1" w:uiPriority="69"/>
-    <w:lsdException w:name="Dark List Accent 1" w:uiPriority="70"/>
-    <w:lsdException w:name="Colorful Shading Accent 1" w:uiPriority="71"/>
-    <w:lsdException w:name="Colorful List Accent 1" w:uiPriority="72"/>
-    <w:lsdException w:name="Colorful Grid Accent 1" w:uiPriority="73"/>
-    <w:lsdException w:name="Light Shading Accent 2" w:uiPriority="60"/>
-    <w:lsdException w:name="Light List Accent 2" w:uiPriority="61"/>
-    <w:lsdException w:name="Light Grid Accent 2" w:uiPriority="62"/>
-    <w:lsdException w:name="Medium Shading 1 Accent 2" w:uiPriority="63"/>
-    <w:lsdException w:name="Medium Shading 2 Accent 2" w:uiPriority="64"/>
-    <w:lsdException w:name="Medium List 1 Accent 2" w:uiPriority="65"/>
-    <w:lsdException w:name="Medium List 2 Accent 2" w:uiPriority="66"/>
-    <w:lsdException w:name="Medium Grid 1 Accent 2" w:uiPriority="67"/>
-    <w:lsdException w:name="Medium Grid 2 Accent 2" w:uiPriority="68"/>
-    <w:lsdException w:name="Medium Grid 3 Accent 2" w:uiPriority="69"/>
-    <w:lsdException w:name="Dark List Accent 2" w:uiPriority="70"/>
-    <w:lsdException w:name="Colorful Shading Accent 2" w:uiPriority="71"/>
-    <w:lsdException w:name="Colorful List Accent 2" w:uiPriority="72"/>
-    <w:lsdException w:name="Colorful Grid Accent 2" w:uiPriority="73"/>
-    <w:lsdException w:name="Light Shading Accent 3" w:uiPriority="60"/>
-    <w:lsdException w:name="Light List Accent 3" w:uiPriority="61"/>
-    <w:lsdException w:name="Light Grid Accent 3" w:uiPriority="62"/>
-    <w:lsdException w:name="Medium Shading 1 Accent 3" w:uiPriority="63"/>
-    <w:lsdException w:name="Medium Shading 2 Accent 3" w:uiPriority="64"/>
-    <w:lsdException w:name="Medium List 1 Accent 3" w:uiPriority="65"/>
-    <w:lsdException w:name="Medium List 2 Accent 3" w:uiPriority="66"/>
-    <w:lsdException w:name="Medium Grid 1 Accent 3" w:uiPriority="67"/>
-    <w:lsdException w:name="Medium Grid 2 Accent 3" w:uiPriority="68"/>
-    <w:lsdException w:name="Medium Grid 3 Accent 3" w:uiPriority="69"/>
-    <w:lsdException w:name="Dark List Accent 3" w:uiPriority="70"/>
-    <w:lsdException w:name="Colorful Shading Accent 3" w:uiPriority="71"/>
-    <w:lsdException w:name="Colorful List Accent 3" w:uiPriority="72"/>
-    <w:lsdException w:name="Colorful Grid Accent 3" w:uiPriority="73"/>
-    <w:lsdException w:name="Light Shading Accent 4" w:uiPriority="60"/>
-    <w:lsdException w:name="Light List Accent 4" w:uiPriority="61"/>
-    <w:lsdException w:name="Light Grid Accent 4" w:uiPriority="62"/>
-    <w:lsdException w:name="Medium Shading 1 Accent 4" w:uiPriority="63"/>
-    <w:lsdException w:name="Medium Shading 2 Accent 4" w:uiPriority="64"/>
-    <w:lsdException w:name="Medium List 1 Accent 4" w:uiPriority="65"/>
-    <w:lsdException w:name="Medium List 2 Accent 4" w:uiPriority="66"/>
-    <w:lsdException w:name="Medium Grid 1 Accent 4" w:uiPriority="67"/>
-    <w:lsdException w:name="Medium Grid 2 Accent 4" w:uiPriority="68"/>
-    <w:lsdException w:name="Medium Grid 3 Accent 4" w:uiPriority="69"/>
-    <w:lsdException w:name="Dark List Accent 4" w:uiPriority="70"/>
-    <w:lsdException w:name="Colorful Shading Accent 4" w:uiPriority="71"/>
-    <w:lsdException w:name="Colorful List Accent 4" w:uiPriority="72"/>
-    <w:lsdException w:name="Colorful Grid Accent 4" w:uiPriority="73"/>
-    <w:lsdException w:name="Light Shading Accent 5" w:uiPriority="60"/>
-    <w:lsdException w:name="Light List Accent 5" w:uiPriority="61"/>
-    <w:lsdException w:name="Light Grid Accent 5" w:uiPriority="62"/>
-    <w:lsdException w:name="Medium Shading 1 Accent 5" w:uiPriority="63"/>
-    <w:lsdException w:name="Medium Shading 2 Accent 5" w:uiPriority="64"/>
-    <w:lsdException w:name="Medium List 1 Accent 5" w:uiPriority="65"/>
-    <w:lsdException w:name="Medium List 2 Accent 5" w:uiPriority="66"/>
-    <w:lsdException w:name="Medium Grid 1 Accent 5" w:uiPriority="67"/>
-    <w:lsdException w:name="Medium Grid 2 Accent 5" w:uiPriority="68"/>
-    <w:lsdException w:name="Medium Grid 3 Accent 5" w:uiPriority="69"/>
-    <w:lsdException w:name="Dark List Accent 5" w:uiPriority="70"/>
-    <w:lsdException w:name="Colorful Shading Accent 5" w:uiPriority="71"/>
-    <w:lsdException w:name="Colorful List Accent 5" w:uiPriority="72"/>
-    <w:lsdException w:name="Colorful Grid Accent 5" w:uiPriority="73"/>
-    <w:lsdException w:name="Light Shading Accent 6" w:uiPriority="60"/>
-    <w:lsdException w:name="Light List Accent 6" w:uiPriority="61"/>
-    <w:lsdException w:name="Light Grid Accent 6" w:uiPriority="62"/>
-    <w:lsdException w:name="Medium Shading 1 Accent 6" w:uiPriority="63"/>
-    <w:lsdException w:name="Medium Shading 2 Accent 6" w:uiPriority="64"/>
-    <w:lsdException w:name="Medium List 1 Accent 6" w:uiPriority="65"/>
-    <w:lsdException w:name="Medium List 2 Accent 6" w:uiPriority="66"/>
-    <w:lsdException w:name="Medium Grid 1 Accent 6" w:uiPriority="67"/>
-    <w:lsdException w:name="Medium Grid 2 Accent 6" w:uiPriority="68"/>
-    <w:lsdException w:name="Medium Grid 3 Accent 6" w:uiPriority="69"/>
-    <w:lsdException w:name="Dark List Accent 6" w:uiPriority="70"/>
-    <w:lsdException w:name="Colorful Shading Accent 6" w:uiPriority="71"/>
-    <w:lsdException w:name="Colorful List Accent 6" w:uiPriority="72"/>
-    <w:lsdException w:name="Colorful Grid Accent 6" w:uiPriority="73"/>
-    <w:lsdException w:name="Subtle Emphasis" w:uiPriority="19" w:qFormat="1"/>
-    <w:lsdException w:name="Intense Emphasis" w:uiPriority="21" w:qFormat="1"/>
-    <w:lsdException w:name="Subtle Reference" w:uiPriority="31" w:qFormat="1"/>
-    <w:lsdException w:name="Intense Reference" w:uiPriority="32" w:qFormat="1"/>
-    <w:lsdException w:name="Book Title" w:uiPriority="33" w:qFormat="1"/>
-    <w:lsdException w:name="Bibliography" w:semiHidden="1" w:uiPriority="37" w:unhideWhenUsed="1"/>
-    <w:lsdException w:name="TOC Heading" w:semiHidden="1" w:uiPriority="39" w:unhideWhenUsed="1" w:qFormat="1"/>
-    <w:lsdException w:name="Plain Table 1" w:uiPriority="41"/>
-    <w:lsdException w:name="Plain Table 2" w:uiPriority="42"/>
-    <w:lsdException w:name="Plain Table 3" w:uiPriority="43"/>
-    <w:lsdException w:name="Plain Table 4" w:uiPriority="44"/>
-    <w:lsdException w:name="Plain Table 5" w:uiPriority="45"/>
-    <w:lsdException w:name="Grid Table Light" w:uiPriority="40"/>
-    <w:lsdException w:name="Grid Table 1 Light" w:uiPriority="46"/>
-    <w:lsdException w:name="Grid Table 2" w:uiPriority="47"/>
-    <w:lsdException w:name="Grid Table 3" w:uiPriority="48"/>
-    <w:lsdException w:name="Grid Table 4" w:uiPriority="49"/>
-    <w:lsdException w:name="Grid Table 5 Dark" w:uiPriority="50"/>
-    <w:lsdException w:name="Grid Table 6 Colorful" w:uiPriority="51"/>
-    <w:lsdException w:name="Grid Table 7 Colorful" w:uiPriority="52"/>
-    <w:lsdException w:name="Grid Table 1 Light Accent 1" w:uiPriority="46"/>
-    <w:lsdException w:name="Grid Table 2 Accent 1" w:uiPriority="47"/>
-    <w:lsdException w:name="Grid Table 3 Accent 1" w:uiPriority="48"/>
-    <w:lsdException w:name="Grid Table 4 Accent 1" w:uiPriority="49"/>
-    <w:lsdException w:name="Grid Table 5 Dark Accent 1" w:uiPriority="50"/>
-    <w:lsdException w:name="Grid Table 6 Colorful Accent 1" w:uiPriority="51"/>
-    <w:lsdException w:name="Grid Table 7 Colorful Accent 1" w:uiPriority="52"/>
-    <w:lsdException w:name="Grid Table 1 Light Accent 2" w:uiPriority="46"/>
-    <w:lsdException w:name="Grid Table 2 Accent 2" w:uiPriority="47"/>
-    <w:lsdException w:name="Grid Table 3 Accent 2" w:uiPriority="48"/>
-    <w:lsdException w:name="Grid Table 4 Accent 2" w:uiPriority="49"/>
-    <w:lsdException w:name="Grid Table 5 Dark Accent 2" w:uiPriority="50"/>
-    <w:lsdException w:name="Grid Table 6 Colorful Accent 2" w:uiPriority="51"/>
-    <w:lsdException w:name="Grid Table 7 Colorful Accent 2" w:uiPriority="52"/>
-    <w:lsdException w:name="Grid Table 1 Light Accent 3" w:uiPriority="46"/>
-    <w:lsdException w:name="Grid Table 2 Accent 3" w:uiPriority="47"/>
-    <w:lsdException w:name="Grid Table 3 Accent 3" w:uiPriority="48"/>
-    <w:lsdException w:name="Grid Table 4 Accent 3" w:uiPriority="49"/>
-    <w:lsdException w:name="Grid Table 5 Dark Accent 3" w:uiPriority="50"/>
-    <w:lsdException w:name="Grid Table 6 Colorful Accent 3" w:uiPriority="51"/>
-    <w:lsdException w:name="Grid Table 7 Colorful Accent 3" w:uiPriority="52"/>
-    <w:lsdException w:name="Grid Table 1 Light Accent 4" w:uiPriority="46"/>
-    <w:lsdException w:name="Grid Table 2 Accent 4" w:uiPriority="47"/>
-    <w:lsdException w:name="Grid Table 3 Accent 4" w:uiPriority="48"/>
-    <w:lsdException w:name="Grid Table 4 Accent 4" w:uiPriority="49"/>
-    <w:lsdException w:name="Grid Table 5 Dark Accent 4" w:uiPriority="50"/>
-    <w:lsdException w:name="Grid Table 6 Colorful Accent 4" w:uiPriority="51"/>
-    <w:lsdException w:name="Grid Table 7 Colorful Accent 4" w:uiPriority="52"/>
-    <w:lsdException w:name="Grid Table 1 Light Accent 5" w:uiPriority="46"/>
-    <w:lsdException w:name="Grid Table 2 Accent 5" w:uiPriority="47"/>
-    <w:lsdException w:name="Grid Table 3 Accent 5" w:uiPriority="48"/>
-    <w:lsdException w:name="Grid Table 4 Accent 5" w:uiPriority="49"/>
-    <w:lsdException w:name="Grid Table 5 Dark Accent 5" w:uiPriority="50"/>
-    <w:lsdException w:name="Grid Table 6 Colorful Accent 5" w:uiPriority="51"/>
-    <w:lsdException w:name="Grid Table 7 Colorful Accent 5" w:uiPriority="52"/>
-    <w:lsdException w:name="Grid Table 1 Light Accent 6" w:uiPriority="46"/>
-    <w:lsdException w:name="Grid Table 2 Accent 6" w:uiPriority="47"/>
-    <w:lsdException w:name="Grid Table 3 Accent 6" w:uiPriority="48"/>
-    <w:lsdException w:name="Grid Table 4 Accent 6" w:uiPriority="49"/>
-    <w:lsdException w:name="Grid Table 5 Dark Accent 6" w:uiPriority="50"/>
-    <w:lsdException w:name="Grid Table 6 Colorful Accent 6" w:uiPriority="51"/>
-    <w:lsdException w:name="Grid Table 7 Colorful Accent 6" w:uiPriority="52"/>
-    <w:lsdException w:name="List Table 1 Light" w:uiPriority="46"/>
-    <w:lsdException w:name="List Table 2" w:uiPriority="47"/>
-    <w:lsdException w:name="List Table 3" w:uiPriority="48"/>
-    <w:lsdException w:name="List Table 4" w:uiPriority="49"/>
-    <w:lsdException w:name="List Table 5 Dark" w:uiPriority="50"/>
-    <w:lsdException w:name="List Table 6 Colorful" w:uiPriority="51"/>
-    <w:lsdException w:name="List Table 7 Colorful" w:uiPriority="52"/>
-    <w:lsdException w:name="List Table 1 Light Accent 1" w:uiPriority="46"/>
-    <w:lsdException w:name="List Table 2 Accent 1" w:uiPriority="47"/>
-    <w:lsdException w:name="List Table 3 Accent 1" w:uiPriority="48"/>
-    <w:lsdException w:name="List Table 4 Accent 1" w:uiPriority="49"/>
-    <w:lsdException w:name="List Table 5 Dark Accent 1" w:uiPriority="50"/>
-    <w:lsdException w:name="List Table 6 Colorful Accent 1" w:uiPriority="51"/>
-    <w:lsdException w:name="List Table 7 Colorful Accent 1" w:uiPriority="52"/>
-    <w:lsdException w:name="List Table 1 Light Accent 2" w:uiPriority="46"/>
-    <w:lsdException w:name="List Table 2 Accent 2" w:uiPriority="47"/>
-    <w:lsdException w:name="List Table 3 Accent 2" w:uiPriority="48"/>
-    <w:lsdException w:name="List Table 4 Accent 2" w:uiPriority="49"/>
-    <w:lsdException w:name="List Table 5 Dark Accent 2" w:uiPriority="50"/>
-    <w:lsdException w:name="List Table 6 Colorful Accent 2" w:uiPriority="51"/>
-    <w:lsdException w:name="List Table 7 Colorful Accent 2" w:uiPriority="52"/>
-    <w:lsdException w:name="List Table 1 Light Accent 3" w:uiPriority="46"/>
-    <w:lsdException w:name="List Table 2 Accent 3" w:uiPriority="47"/>
-    <w:lsdException w:name="List Table 3 Accent 3" w:uiPriority="48"/>
-    <w:lsdException w:name="List Table 4 Accent 3" w:uiPriority="49"/>
-    <w:lsdException w:name="List Table 5 Dark Accent 3" w:uiPriority="50"/>
-    <w:lsdException w:name="List Table 6 Colorful Accent 3" w:uiPriority="51"/>
-    <w:lsdException w:name="List Table 7 Colorful Accent 3" w:uiPriority="52"/>
-    <w:lsdException w:name="List Table 1 Light Accent 4" w:uiPriority="46"/>
-    <w:lsdException w:name="List Table 2 Accent 4" w:uiPriority="47"/>
-    <w:lsdException w:name="List Table 3 Accent 4" w:uiPriority="48"/>
-    <w:lsdException w:name="List Table 4 Accent 4" w:uiPriority="49"/>
-    <w:lsdException w:name="List Table 5 Dark Accent 4" w:uiPriority="50"/>
-    <w:lsdException w:name="List Table 6 Colorful Accent 4" w:uiPriority="51"/>
-    <w:lsdException w:name="List Table 7 Colorful Accent 4" w:uiPriority="52"/>
-    <w:lsdException w:name="List Table 1 Light Accent 5" w:uiPriority="46"/>
-    <w:lsdException w:name="List Table 2 Accent 5" w:uiPriority="47"/>
-    <w:lsdException w:name="List Table 3 Accent 5" w:uiPriority="48"/>
-    <w:lsdException w:name="List Table 4 Accent 5" w:uiPriority="49"/>
-    <w:lsdException w:name="List Table 5 Dark Accent 5" w:uiPriority="50"/>
-    <w:lsdException w:name="List Table 6 Colorful Accent 5" w:uiPriority="51"/>
-    <w:lsdException w:name="List Table 7 Colorful Accent 5" w:uiPriority="52"/>
-    <w:lsdException w:name="List Table 1 Light Accent 6" w:uiPriority="46"/>
-    <w:lsdException w:name="List Table 2 Accent 6" w:uiPriority="47"/>
-    <w:lsdException w:name="List Table 3 Accent 6" w:uiPriority="48"/>
-    <w:lsdException w:name="List Table 4 Accent 6" w:uiPriority="49"/>
-    <w:lsdException w:name="List Table 5 Dark Accent 6" w:uiPriority="50"/>
-    <w:lsdException w:name="List Table 6 Colorful Accent 6" w:uiPriority="51"/>
-    <w:lsdException w:name="List Table 7 Colorful Accent 6" w:uiPriority="52"/>
-    <w:lsdException w:name="Mention" w:semiHidden="1" w:unhideWhenUsed="1"/>
-    <w:lsdException w:name="Smart Hyperlink" w:semiHidden="1" w:unhideWhenUsed="1"/>
-    <w:lsdException w:name="Hashtag" w:semiHidden="1" w:unhideWhenUsed="1"/>
-    <w:lsdException w:name="Unresolved Mention" w:semiHidden="1" w:unhideWhenUsed="1"/>
-    <w:lsdException w:name="Smart Link" w:semiHidden="1" w:unhideWhenUsed="1"/>
+  <w:latentStyles w:defLockedState="0" w:defUIPriority="99" w:defSemiHidden="1" w:defUnhideWhenUsed="1" w:defQFormat="0" w:count="267">
+    <w:lsdException w:name="Normal" w:semiHidden="0" w:uiPriority="0" w:unhideWhenUsed="0" w:qFormat="1"/>
+    <w:lsdException w:name="heading 1" w:semiHidden="0" w:uiPriority="9" w:unhideWhenUsed="0" w:qFormat="1"/>
+    <w:lsdException w:name="heading 2" w:uiPriority="9" w:qFormat="1"/>
+    <w:lsdException w:name="heading 3" w:uiPriority="9" w:qFormat="1"/>
+    <w:lsdException w:name="heading 4" w:uiPriority="9" w:qFormat="1"/>
+    <w:lsdException w:name="heading 5" w:uiPriority="9" w:qFormat="1"/>
+    <w:lsdException w:name="heading 6" w:uiPriority="9" w:qFormat="1"/>
+    <w:lsdException w:name="heading 7" w:uiPriority="9" w:qFormat="1"/>
+    <w:lsdException w:name="heading 8" w:uiPriority="9" w:qFormat="1"/>
+    <w:lsdException w:name="heading 9" w:uiPriority="9" w:qFormat="1"/>
+    <w:lsdException w:name="toc 1" w:uiPriority="39"/>
+    <w:lsdException w:name="toc 2" w:uiPriority="39"/>
+    <w:lsdException w:name="toc 3" w:uiPriority="39"/>
+    <w:lsdException w:name="toc 4" w:uiPriority="39"/>
+    <w:lsdException w:name="toc 5" w:uiPriority="39"/>
+    <w:lsdException w:name="toc 6" w:uiPriority="39"/>
+    <w:lsdException w:name="toc 7" w:uiPriority="39"/>
+    <w:lsdException w:name="toc 8" w:uiPriority="39"/>
+    <w:lsdException w:name="toc 9" w:uiPriority="39"/>
+    <w:lsdException w:name="caption" w:uiPriority="35" w:qFormat="1"/>
+    <w:lsdException w:name="Title" w:semiHidden="0" w:uiPriority="10" w:unhideWhenUsed="0" w:qFormat="1"/>
+    <w:lsdException w:name="Default Paragraph Font" w:uiPriority="1"/>
+    <w:lsdException w:name="Subtitle" w:semiHidden="0" w:uiPriority="11" w:unhideWhenUsed="0" w:qFormat="1"/>
+    <w:lsdException w:name="Strong" w:semiHidden="0" w:uiPriority="22" w:unhideWhenUsed="0" w:qFormat="1"/>
+    <w:lsdException w:name="Emphasis" w:semiHidden="0" w:uiPriority="20" w:unhideWhenUsed="0" w:qFormat="1"/>
+    <w:lsdException w:name="Table Grid" w:uiPriority="59"/>
+    <w:lsdException w:name="Placeholder Text" w:unhideWhenUsed="0"/>
+    <w:lsdException w:name="No Spacing" w:semiHidden="0" w:uiPriority="1" w:unhideWhenUsed="0" w:qFormat="1"/>
+    <w:lsdException w:name="Light Shading" w:semiHidden="0" w:uiPriority="60" w:unhideWhenUsed="0"/>
+    <w:lsdException w:name="Light List" w:semiHidden="0" w:uiPriority="61" w:unhideWhenUsed="0"/>
+    <w:lsdException w:name="Light Grid" w:semiHidden="0" w:uiPriority="62" w:unhideWhenUsed="0"/>
+    <w:lsdException w:name="Medium Shading 1" w:semiHidden="0" w:uiPriority="63" w:unhideWhenUsed="0"/>
+    <w:lsdException w:name="Medium Shading 2" w:semiHidden="0" w:uiPriority="64" w:unhideWhenUsed="0"/>
+    <w:lsdException w:name="Medium List 1" w:semiHidden="0" w:uiPriority="65" w:unhideWhenUsed="0"/>
+    <w:lsdException w:name="Medium List 2" w:semiHidden="0" w:uiPriority="66" w:unhideWhenUsed="0"/>
+    <w:lsdException w:name="Medium Grid 1" w:semiHidden="0" w:uiPriority="67" w:unhideWhenUsed="0"/>
+    <w:lsdException w:name="Medium Grid 2" w:semiHidden="0" w:uiPriority="68" w:unhideWhenUsed="0"/>
+    <w:lsdException w:name="Medium Grid 3" w:semiHidden="0" w:uiPriority="69" w:unhideWhenUsed="0"/>
+    <w:lsdException w:name="Dark List" w:semiHidden="0" w:uiPriority="70" w:unhideWhenUsed="0"/>
+    <w:lsdException w:name="Colorful Shading" w:semiHidden="0" w:uiPriority="71" w:unhideWhenUsed="0"/>
+    <w:lsdException w:name="Colorful List" w:semiHidden="0" w:uiPriority="72" w:unhideWhenUsed="0"/>
+    <w:lsdException w:name="Colorful Grid" w:semiHidden="0" w:uiPriority="73" w:unhideWhenUsed="0"/>
+    <w:lsdException w:name="Light Shading Accent 1" w:semiHidden="0" w:uiPriority="60" w:unhideWhenUsed="0"/>
+    <w:lsdException w:name="Light List Accent 1" w:semiHidden="0" w:uiPriority="61" w:unhideWhenUsed="0"/>
+    <w:lsdException w:name="Light Grid Accent 1" w:semiHidden="0" w:uiPriority="62" w:unhideWhenUsed="0"/>
+    <w:lsdException w:name="Medium Shading 1 Accent 1" w:semiHidden="0" w:uiPriority="63" w:unhideWhenUsed="0"/>
+    <w:lsdException w:name="Medium Shading 2 Accent 1" w:semiHidden="0" w:uiPriority="64" w:unhideWhenUsed="0"/>
+    <w:lsdException w:name="Medium List 1 Accent 1" w:semiHidden="0" w:uiPriority="65" w:unhideWhenUsed="0"/>
+    <w:lsdException w:name="Revision" w:unhideWhenUsed="0"/>
+    <w:lsdException w:name="List Paragraph" w:semiHidden="0" w:uiPriority="34" w:unhideWhenUsed="0" w:qFormat="1"/>
+    <w:lsdException w:name="Quote" w:semiHidden="0" w:uiPriority="29" w:unhideWhenUsed="0" w:qFormat="1"/>
+    <w:lsdException w:name="Intense Quote" w:semiHidden="0" w:uiPriority="30" w:unhideWhenUsed="0" w:qFormat="1"/>
+    <w:lsdException w:name="Medium List 2 Accent 1" w:semiHidden="0" w:uiPriority="66" w:unhideWhenUsed="0"/>
+    <w:lsdException w:name="Medium Grid 1 Accent 1" w:semiHidden="0" w:uiPriority="67" w:unhideWhenUsed="0"/>
+    <w:lsdException w:name="Medium Grid 2 Accent 1" w:semiHidden="0" w:uiPriority="68" w:unhideWhenUsed="0"/>
+    <w:lsdException w:name="Medium Grid 3 Accent 1" w:semiHidden="0" w:uiPriority="69" w:unhideWhenUsed="0"/>
+    <w:lsdException w:name="Dark List Accent 1" w:semiHidden="0" w:uiPriority="70" w:unhideWhenUsed="0"/>
+    <w:lsdException w:name="Colorful Shading Accent 1" w:semiHidden="0" w:uiPriority="71" w:unhideWhenUsed="0"/>
+    <w:lsdException w:name="Colorful List Accent 1" w:semiHidden="0" w:uiPriority="72" w:unhideWhenUsed="0"/>
+    <w:lsdException w:name="Colorful Grid Accent 1" w:semiHidden="0" w:uiPriority="73" w:unhideWhenUsed="0"/>
+    <w:lsdException w:name="Light Shading Accent 2" w:semiHidden="0" w:uiPriority="60" w:unhideWhenUsed="0"/>
+    <w:lsdException w:name="Light List Accent 2" w:semiHidden="0" w:uiPriority="61" w:unhideWhenUsed="0"/>
+    <w:lsdException w:name="Light Grid Accent 2" w:semiHidden="0" w:uiPriority="62" w:unhideWhenUsed="0"/>
+    <w:lsdException w:name="Medium Shading 1 Accent 2" w:semiHidden="0" w:uiPriority="63" w:unhideWhenUsed="0"/>
+    <w:lsdException w:name="Medium Shading 2 Accent 2" w:semiHidden="0" w:uiPriority="64" w:unhideWhenUsed="0"/>
+    <w:lsdException w:name="Medium List 1 Accent 2" w:semiHidden="0" w:uiPriority="65" w:unhideWhenUsed="0"/>
+    <w:lsdException w:name="Medium List 2 Accent 2" w:semiHidden="0" w:uiPriority="66" w:unhideWhenUsed="0"/>
+    <w:lsdException w:name="Medium Grid 1 Accent 2" w:semiHidden="0" w:uiPriority="67" w:unhideWhenUsed="0"/>
+    <w:lsdException w:name="Medium Grid 2 Accent 2" w:semiHidden="0" w:uiPriority="68" w:unhideWhenUsed="0"/>
+    <w:lsdException w:name="Medium Grid 3 Accent 2" w:semiHidden="0" w:uiPriority="69" w:unhideWhenUsed="0"/>
+    <w:lsdException w:name="Dark List Accent 2" w:semiHidden="0" w:uiPriority="70" w:unhideWhenUsed="0"/>
+    <w:lsdException w:name="Colorful Shading Accent 2" w:semiHidden="0" w:uiPriority="71" w:unhideWhenUsed="0"/>
+    <w:lsdException w:name="Colorful List Accent 2" w:semiHidden="0" w:uiPriority="72" w:unhideWhenUsed="0"/>
+    <w:lsdException w:name="Colorful Grid Accent 2" w:semiHidden="0" w:uiPriority="73" w:unhideWhenUsed="0"/>
+    <w:lsdException w:name="Light Shading Accent 3" w:semiHidden="0" w:uiPriority="60" w:unhideWhenUsed="0"/>
+    <w:lsdException w:name="Light List Accent 3" w:semiHidden="0" w:uiPriority="61" w:unhideWhenUsed="0"/>
+    <w:lsdException w:name="Light Grid Accent 3" w:semiHidden="0" w:uiPriority="62" w:unhideWhenUsed="0"/>
+    <w:lsdException w:name="Medium Shading 1 Accent 3" w:semiHidden="0" w:uiPriority="63" w:unhideWhenUsed="0"/>
+    <w:lsdException w:name="Medium Shading 2 Accent 3" w:semiHidden="0" w:uiPriority="64" w:unhideWhenUsed="0"/>
+    <w:lsdException w:name="Medium List 1 Accent 3" w:semiHidden="0" w:uiPriority="65" w:unhideWhenUsed="0"/>
+    <w:lsdException w:name="Medium List 2 Accent 3" w:semiHidden="0" w:uiPriority="66" w:unhideWhenUsed="0"/>
+    <w:lsdException w:name="Medium Grid 1 Accent 3" w:semiHidden="0" w:uiPriority="67" w:unhideWhenUsed="0"/>
+    <w:lsdException w:name="Medium Grid 2 Accent 3" w:semiHidden="0" w:uiPriority="68" w:unhideWhenUsed="0"/>
+    <w:lsdException w:name="Medium Grid 3 Accent 3" w:semiHidden="0" w:uiPriority="69" w:unhideWhenUsed="0"/>
+    <w:lsdException w:name="Dark List Accent 3" w:semiHidden="0" w:uiPriority="70" w:unhideWhenUsed="0"/>
+    <w:lsdException w:name="Colorful Shading Accent 3" w:semiHidden="0" w:uiPriority="71" w:unhideWhenUsed="0"/>
+    <w:lsdException w:name="Colorful List Accent 3" w:semiHidden="0" w:uiPriority="72" w:unhideWhenUsed="0"/>
+    <w:lsdException w:name="Colorful Grid Accent 3" w:semiHidden="0" w:uiPriority="73" w:unhideWhenUsed="0"/>
+    <w:lsdException w:name="Light Shading Accent 4" w:semiHidden="0" w:uiPriority="60" w:unhideWhenUsed="0"/>
+    <w:lsdException w:name="Light List Accent 4" w:semiHidden="0" w:uiPriority="61" w:unhideWhenUsed="0"/>
+    <w:lsdException w:name="Light Grid Accent 4" w:semiHidden="0" w:uiPriority="62" w:unhideWhenUsed="0"/>
+    <w:lsdException w:name="Medium Shading 1 Accent 4" w:semiHidden="0" w:uiPriority="63" w:unhideWhenUsed="0"/>
+    <w:lsdException w:name="Medium Shading 2 Accent 4" w:semiHidden="0" w:uiPriority="64" w:unhideWhenUsed="0"/>
+    <w:lsdException w:name="Medium List 1 Accent 4" w:semiHidden="0" w:uiPriority="65" w:unhideWhenUsed="0"/>
+    <w:lsdException w:name="Medium List 2 Accent 4" w:semiHidden="0" w:uiPriority="66" w:unhideWhenUsed="0"/>
+    <w:lsdException w:name="Medium Grid 1 Accent 4" w:semiHidden="0" w:uiPriority="67" w:unhideWhenUsed="0"/>
+    <w:lsdException w:name="Medium Grid 2 Accent 4" w:semiHidden="0" w:uiPriority="68" w:unhideWhenUsed="0"/>
+    <w:lsdException w:name="Medium Grid 3 Accent 4" w:semiHidden="0" w:uiPriority="69" w:unhideWhenUsed="0"/>
+    <w:lsdException w:name="Dark List Accent 4" w:semiHidden="0" w:uiPriority="70" w:unhideWhenUsed="0"/>
+    <w:lsdException w:name="Colorful Shading Accent 4" w:semiHidden="0" w:uiPriority="71" w:unhideWhenUsed="0"/>
+    <w:lsdException w:name="Colorful List Accent 4" w:semiHidden="0" w:uiPriority="72" w:unhideWhenUsed="0"/>
+    <w:lsdException w:name="Colorful Grid Accent 4" w:semiHidden="0" w:uiPriority="73" w:unhideWhenUsed="0"/>
+    <w:lsdException w:name="Light Shading Accent 5" w:semiHidden="0" w:uiPriority="60" w:unhideWhenUsed="0"/>
+    <w:lsdException w:name="Light List Accent 5" w:semiHidden="0" w:uiPriority="61" w:unhideWhenUsed="0"/>
+    <w:lsdException w:name="Light Grid Accent 5" w:semiHidden="0" w:uiPriority="62" w:unhideWhenUsed="0"/>
+    <w:lsdException w:name="Medium Shading 1 Accent 5" w:semiHidden="0" w:uiPriority="63" w:unhideWhenUsed="0"/>
+    <w:lsdException w:name="Medium Shading 2 Accent 5" w:semiHidden="0" w:uiPriority="64" w:unhideWhenUsed="0"/>
+    <w:lsdException w:name="Medium List 1 Accent 5" w:semiHidden="0" w:uiPriority="65" w:unhideWhenUsed="0"/>
+    <w:lsdException w:name="Medium List 2 Accent 5" w:semiHidden="0" w:uiPriority="66" w:unhideWhenUsed="0"/>
+    <w:lsdException w:name="Medium Grid 1 Accent 5" w:semiHidden="0" w:uiPriority="67" w:unhideWhenUsed="0"/>
+    <w:lsdException w:name="Medium Grid 2 Accent 5" w:semiHidden="0" w:uiPriority="68" w:unhideWhenUsed="0"/>
+    <w:lsdException w:name="Medium Grid 3 Accent 5" w:semiHidden="0" w:uiPriority="69" w:unhideWhenUsed="0"/>
+    <w:lsdException w:name="Dark List Accent 5" w:semiHidden="0" w:uiPriority="70" w:unhideWhenUsed="0"/>
+    <w:lsdException w:name="Colorful Shading Accent 5" w:semiHidden="0" w:uiPriority="71" w:unhideWhenUsed="0"/>
+    <w:lsdException w:name="Colorful List Accent 5" w:semiHidden="0" w:uiPriority="72" w:unhideWhenUsed="0"/>
+    <w:lsdException w:name="Colorful Grid Accent 5" w:semiHidden="0" w:uiPriority="73" w:unhideWhenUsed="0"/>
+    <w:lsdException w:name="Light Shading Accent 6" w:semiHidden="0" w:uiPriority="60" w:unhideWhenUsed="0"/>
+    <w:lsdException w:name="Light List Accent 6" w:semiHidden="0" w:uiPriority="61" w:unhideWhenUsed="0"/>
+    <w:lsdException w:name="Light Grid Accent 6" w:semiHidden="0" w:uiPriority="62" w:unhideWhenUsed="0"/>
+    <w:lsdException w:name="Medium Shading 1 Accent 6" w:semiHidden="0" w:uiPriority="63" w:unhideWhenUsed="0"/>
+    <w:lsdException w:name="Medium Shading 2 Accent 6" w:semiHidden="0" w:uiPriority="64" w:unhideWhenUsed="0"/>
+    <w:lsdException w:name="Medium List 1 Accent 6" w:semiHidden="0" w:uiPriority="65" w:unhideWhenUsed="0"/>
+    <w:lsdException w:name="Medium List 2 Accent 6" w:semiHidden="0" w:uiPriority="66" w:unhideWhenUsed="0"/>
+    <w:lsdException w:name="Medium Grid 1 Accent 6" w:semiHidden="0" w:uiPriority="67" w:unhideWhenUsed="0"/>
+    <w:lsdException w:name="Medium Grid 2 Accent 6" w:semiHidden="0" w:uiPriority="68" w:unhideWhenUsed="0"/>
+    <w:lsdException w:name="Medium Grid 3 Accent 6" w:semiHidden="0" w:uiPriority="69" w:unhideWhenUsed="0"/>
+    <w:lsdException w:name="Dark List Accent 6" w:semiHidden="0" w:uiPriority="70" w:unhideWhenUsed="0"/>
+    <w:lsdException w:name="Colorful Shading Accent 6" w:semiHidden="0" w:uiPriority="71" w:unhideWhenUsed="0"/>
+    <w:lsdException w:name="Colorful List Accent 6" w:semiHidden="0" w:uiPriority="72" w:unhideWhenUsed="0"/>
+    <w:lsdException w:name="Colorful Grid Accent 6" w:semiHidden="0" w:uiPriority="73" w:unhideWhenUsed="0"/>
+    <w:lsdException w:name="Subtle Emphasis" w:semiHidden="0" w:uiPriority="19" w:unhideWhenUsed="0" w:qFormat="1"/>
+    <w:lsdException w:name="Intense Emphasis" w:semiHidden="0" w:uiPriority="21" w:unhideWhenUsed="0" w:qFormat="1"/>
+    <w:lsdException w:name="Subtle Reference" w:semiHidden="0" w:uiPriority="31" w:unhideWhenUsed="0" w:qFormat="1"/>
+    <w:lsdException w:name="Intense Reference" w:semiHidden="0" w:uiPriority="32" w:unhideWhenUsed="0" w:qFormat="1"/>
+    <w:lsdException w:name="Book Title" w:semiHidden="0" w:uiPriority="33" w:unhideWhenUsed="0" w:qFormat="1"/>
+    <w:lsdException w:name="Bibliography" w:uiPriority="37"/>
+    <w:lsdException w:name="TOC Heading" w:uiPriority="39" w:qFormat="1"/>
   </w:latentStyles>
-  <w:style w:type="paragraph" w:default="1" w:styleId="Normalny">
+  <w:style w:type="paragraph" w:default="1" w:styleId="Normal">
     <w:name w:val="Normal"/>
   </w:style>
-  <w:style w:type="paragraph" w:styleId="Nagwek1">
+  <w:style w:type="paragraph" w:styleId="Heading1">
     <w:name w:val="heading 1"/>
-    <w:basedOn w:val="Normalny"/>
-    <w:next w:val="Normalny"/>
+    <w:basedOn w:val="Normal"/>
+    <w:next w:val="Normal"/>
     <w:pPr>
       <w:keepNext/>
       <w:keepLines/>
@@ -8162,10 +7899,10 @@
       <w:szCs w:val="48"/>
     </w:rPr>
   </w:style>
-  <w:style w:type="paragraph" w:styleId="Nagwek2">
+  <w:style w:type="paragraph" w:styleId="Heading2">
     <w:name w:val="heading 2"/>
-    <w:basedOn w:val="Normalny"/>
-    <w:next w:val="Normalny"/>
+    <w:basedOn w:val="Normal"/>
+    <w:next w:val="Normal"/>
     <w:pPr>
       <w:keepNext/>
       <w:keepLines/>
@@ -8178,10 +7915,10 @@
       <w:szCs w:val="36"/>
     </w:rPr>
   </w:style>
-  <w:style w:type="paragraph" w:styleId="Nagwek3">
+  <w:style w:type="paragraph" w:styleId="Heading3">
     <w:name w:val="heading 3"/>
-    <w:basedOn w:val="Normalny"/>
-    <w:next w:val="Normalny"/>
+    <w:basedOn w:val="Normal"/>
+    <w:next w:val="Normal"/>
     <w:pPr>
       <w:keepNext/>
       <w:keepLines/>
@@ -8194,10 +7931,10 @@
       <w:szCs w:val="28"/>
     </w:rPr>
   </w:style>
-  <w:style w:type="paragraph" w:styleId="Nagwek4">
+  <w:style w:type="paragraph" w:styleId="Heading4">
     <w:name w:val="heading 4"/>
-    <w:basedOn w:val="Normalny"/>
-    <w:next w:val="Normalny"/>
+    <w:basedOn w:val="Normal"/>
+    <w:next w:val="Normal"/>
     <w:pPr>
       <w:keepNext/>
       <w:keepLines/>
@@ -8210,10 +7947,10 @@
       <w:szCs w:val="24"/>
     </w:rPr>
   </w:style>
-  <w:style w:type="paragraph" w:styleId="Nagwek5">
+  <w:style w:type="paragraph" w:styleId="Heading5">
     <w:name w:val="heading 5"/>
-    <w:basedOn w:val="Normalny"/>
-    <w:next w:val="Normalny"/>
+    <w:basedOn w:val="Normal"/>
+    <w:next w:val="Normal"/>
     <w:pPr>
       <w:keepNext/>
       <w:keepLines/>
@@ -8224,10 +7961,10 @@
       <w:b/>
     </w:rPr>
   </w:style>
-  <w:style w:type="paragraph" w:styleId="Nagwek6">
+  <w:style w:type="paragraph" w:styleId="Heading6">
     <w:name w:val="heading 6"/>
-    <w:basedOn w:val="Normalny"/>
-    <w:next w:val="Normalny"/>
+    <w:basedOn w:val="Normal"/>
+    <w:next w:val="Normal"/>
     <w:pPr>
       <w:keepNext/>
       <w:keepLines/>
@@ -8240,13 +7977,13 @@
       <w:szCs w:val="20"/>
     </w:rPr>
   </w:style>
-  <w:style w:type="character" w:default="1" w:styleId="Domylnaczcionkaakapitu">
+  <w:style w:type="character" w:default="1" w:styleId="DefaultParagraphFont">
     <w:name w:val="Default Paragraph Font"/>
     <w:uiPriority w:val="1"/>
     <w:semiHidden/>
     <w:unhideWhenUsed/>
   </w:style>
-  <w:style w:type="table" w:default="1" w:styleId="Standardowy">
+  <w:style w:type="table" w:default="1" w:styleId="TableNormal">
     <w:name w:val="Normal Table"/>
     <w:uiPriority w:val="99"/>
     <w:semiHidden/>
@@ -8261,14 +7998,14 @@
       </w:tblCellMar>
     </w:tblPr>
   </w:style>
-  <w:style w:type="numbering" w:default="1" w:styleId="Bezlisty">
+  <w:style w:type="numbering" w:default="1" w:styleId="NoList">
     <w:name w:val="No List"/>
     <w:uiPriority w:val="99"/>
     <w:semiHidden/>
     <w:unhideWhenUsed/>
   </w:style>
-  <w:style w:type="table" w:customStyle="1" w:styleId="TableNormal">
-    <w:name w:val="Table Normal"/>
+  <w:style w:type="table" w:customStyle="1" w:styleId="TableNormal1">
+    <w:name w:val="Table Normal1"/>
     <w:tblPr>
       <w:tblCellMar>
         <w:top w:w="0" w:type="dxa"/>
@@ -8278,10 +8015,10 @@
       </w:tblCellMar>
     </w:tblPr>
   </w:style>
-  <w:style w:type="paragraph" w:styleId="Tytu">
+  <w:style w:type="paragraph" w:styleId="Title">
     <w:name w:val="Title"/>
-    <w:basedOn w:val="Normalny"/>
-    <w:next w:val="Normalny"/>
+    <w:basedOn w:val="Normal"/>
+    <w:next w:val="Normal"/>
     <w:pPr>
       <w:keepNext/>
       <w:keepLines/>
@@ -8293,10 +8030,10 @@
       <w:szCs w:val="72"/>
     </w:rPr>
   </w:style>
-  <w:style w:type="paragraph" w:styleId="Podtytu">
+  <w:style w:type="paragraph" w:styleId="Subtitle">
     <w:name w:val="Subtitle"/>
-    <w:basedOn w:val="Normalny"/>
-    <w:next w:val="Normalny"/>
+    <w:basedOn w:val="Normal"/>
+    <w:next w:val="Normal"/>
     <w:pPr>
       <w:keepNext/>
       <w:keepLines/>
@@ -8310,10 +8047,10 @@
       <w:szCs w:val="48"/>
     </w:rPr>
   </w:style>
-  <w:style w:type="paragraph" w:styleId="Tekstdymka">
+  <w:style w:type="paragraph" w:styleId="BalloonText">
     <w:name w:val="Balloon Text"/>
-    <w:basedOn w:val="Normalny"/>
-    <w:link w:val="TekstdymkaZnak"/>
+    <w:basedOn w:val="Normal"/>
+    <w:link w:val="BalloonTextChar"/>
     <w:uiPriority w:val="99"/>
     <w:semiHidden/>
     <w:unhideWhenUsed/>
@@ -8327,10 +8064,10 @@
       <w:szCs w:val="16"/>
     </w:rPr>
   </w:style>
-  <w:style w:type="character" w:customStyle="1" w:styleId="TekstdymkaZnak">
-    <w:name w:val="Tekst dymka Znak"/>
-    <w:basedOn w:val="Domylnaczcionkaakapitu"/>
-    <w:link w:val="Tekstdymka"/>
+  <w:style w:type="character" w:customStyle="1" w:styleId="BalloonTextChar">
+    <w:name w:val="Balloon Text Char"/>
+    <w:basedOn w:val="DefaultParagraphFont"/>
+    <w:link w:val="BalloonText"/>
     <w:uiPriority w:val="99"/>
     <w:semiHidden/>
     <w:rsid w:val="00263BF3"/>
@@ -8340,9 +8077,376 @@
       <w:szCs w:val="16"/>
     </w:rPr>
   </w:style>
-  <w:style w:type="paragraph" w:styleId="Akapitzlist">
+  <w:style w:type="paragraph" w:styleId="ListParagraph">
     <w:name w:val="List Paragraph"/>
-    <w:basedOn w:val="Normalny"/>
+    <w:basedOn w:val="Normal"/>
+    <w:uiPriority w:val="34"/>
+    <w:qFormat/>
+    <w:rsid w:val="00263BF3"/>
+    <w:pPr>
+      <w:ind w:left="720"/>
+      <w:contextualSpacing/>
+    </w:pPr>
+  </w:style>
+</w:styles>
+</file>
+
+<file path=word/stylesWithEffects.xml><?xml version="1.0" encoding="utf-8"?>
+<w:styles xmlns:wpc="http://schemas.microsoft.com/office/word/2010/wordprocessingCanvas" xmlns:mc="http://schemas.openxmlformats.org/markup-compatibility/2006" xmlns:o="urn:schemas-microsoft-com:office:office" xmlns:r="http://schemas.openxmlformats.org/officeDocument/2006/relationships" xmlns:m="http://schemas.openxmlformats.org/officeDocument/2006/math" xmlns:v="urn:schemas-microsoft-com:vml" xmlns:wp14="http://schemas.microsoft.com/office/word/2010/wordprocessingDrawing" xmlns:wp="http://schemas.openxmlformats.org/drawingml/2006/wordprocessingDrawing" xmlns:w10="urn:schemas-microsoft-com:office:word" xmlns:w="http://schemas.openxmlformats.org/wordprocessingml/2006/main" xmlns:w14="http://schemas.microsoft.com/office/word/2010/wordml" xmlns:wpg="http://schemas.microsoft.com/office/word/2010/wordprocessingGroup" xmlns:wpi="http://schemas.microsoft.com/office/word/2010/wordprocessingInk" xmlns:wne="http://schemas.microsoft.com/office/word/2006/wordml" xmlns:wps="http://schemas.microsoft.com/office/word/2010/wordprocessingShape" mc:Ignorable="w14 wp14">
+  <w:docDefaults>
+    <w:rPrDefault>
+      <w:rPr>
+        <w:rFonts w:ascii="Calibri" w:eastAsia="Calibri" w:hAnsi="Calibri" w:cs="Calibri"/>
+        <w:sz w:val="22"/>
+        <w:szCs w:val="22"/>
+        <w:lang w:val="pl-PL" w:eastAsia="pl-PL" w:bidi="ar-SA"/>
+      </w:rPr>
+    </w:rPrDefault>
+    <w:pPrDefault>
+      <w:pPr>
+        <w:spacing w:after="200" w:line="276" w:lineRule="auto"/>
+      </w:pPr>
+    </w:pPrDefault>
+  </w:docDefaults>
+  <w:latentStyles w:defLockedState="0" w:defUIPriority="99" w:defSemiHidden="1" w:defUnhideWhenUsed="1" w:defQFormat="0" w:count="267">
+    <w:lsdException w:name="Normal" w:semiHidden="0" w:uiPriority="0" w:unhideWhenUsed="0" w:qFormat="1"/>
+    <w:lsdException w:name="heading 1" w:semiHidden="0" w:uiPriority="9" w:unhideWhenUsed="0" w:qFormat="1"/>
+    <w:lsdException w:name="heading 2" w:uiPriority="9" w:qFormat="1"/>
+    <w:lsdException w:name="heading 3" w:uiPriority="9" w:qFormat="1"/>
+    <w:lsdException w:name="heading 4" w:uiPriority="9" w:qFormat="1"/>
+    <w:lsdException w:name="heading 5" w:uiPriority="9" w:qFormat="1"/>
+    <w:lsdException w:name="heading 6" w:uiPriority="9" w:qFormat="1"/>
+    <w:lsdException w:name="heading 7" w:uiPriority="9" w:qFormat="1"/>
+    <w:lsdException w:name="heading 8" w:uiPriority="9" w:qFormat="1"/>
+    <w:lsdException w:name="heading 9" w:uiPriority="9" w:qFormat="1"/>
+    <w:lsdException w:name="toc 1" w:uiPriority="39"/>
+    <w:lsdException w:name="toc 2" w:uiPriority="39"/>
+    <w:lsdException w:name="toc 3" w:uiPriority="39"/>
+    <w:lsdException w:name="toc 4" w:uiPriority="39"/>
+    <w:lsdException w:name="toc 5" w:uiPriority="39"/>
+    <w:lsdException w:name="toc 6" w:uiPriority="39"/>
+    <w:lsdException w:name="toc 7" w:uiPriority="39"/>
+    <w:lsdException w:name="toc 8" w:uiPriority="39"/>
+    <w:lsdException w:name="toc 9" w:uiPriority="39"/>
+    <w:lsdException w:name="caption" w:uiPriority="35" w:qFormat="1"/>
+    <w:lsdException w:name="Title" w:semiHidden="0" w:uiPriority="10" w:unhideWhenUsed="0" w:qFormat="1"/>
+    <w:lsdException w:name="Default Paragraph Font" w:uiPriority="1"/>
+    <w:lsdException w:name="Subtitle" w:semiHidden="0" w:uiPriority="11" w:unhideWhenUsed="0" w:qFormat="1"/>
+    <w:lsdException w:name="Strong" w:semiHidden="0" w:uiPriority="22" w:unhideWhenUsed="0" w:qFormat="1"/>
+    <w:lsdException w:name="Emphasis" w:semiHidden="0" w:uiPriority="20" w:unhideWhenUsed="0" w:qFormat="1"/>
+    <w:lsdException w:name="Table Grid" w:uiPriority="59"/>
+    <w:lsdException w:name="Placeholder Text" w:unhideWhenUsed="0"/>
+    <w:lsdException w:name="No Spacing" w:semiHidden="0" w:uiPriority="1" w:unhideWhenUsed="0" w:qFormat="1"/>
+    <w:lsdException w:name="Light Shading" w:semiHidden="0" w:uiPriority="60" w:unhideWhenUsed="0"/>
+    <w:lsdException w:name="Light List" w:semiHidden="0" w:uiPriority="61" w:unhideWhenUsed="0"/>
+    <w:lsdException w:name="Light Grid" w:semiHidden="0" w:uiPriority="62" w:unhideWhenUsed="0"/>
+    <w:lsdException w:name="Medium Shading 1" w:semiHidden="0" w:uiPriority="63" w:unhideWhenUsed="0"/>
+    <w:lsdException w:name="Medium Shading 2" w:semiHidden="0" w:uiPriority="64" w:unhideWhenUsed="0"/>
+    <w:lsdException w:name="Medium List 1" w:semiHidden="0" w:uiPriority="65" w:unhideWhenUsed="0"/>
+    <w:lsdException w:name="Medium List 2" w:semiHidden="0" w:uiPriority="66" w:unhideWhenUsed="0"/>
+    <w:lsdException w:name="Medium Grid 1" w:semiHidden="0" w:uiPriority="67" w:unhideWhenUsed="0"/>
+    <w:lsdException w:name="Medium Grid 2" w:semiHidden="0" w:uiPriority="68" w:unhideWhenUsed="0"/>
+    <w:lsdException w:name="Medium Grid 3" w:semiHidden="0" w:uiPriority="69" w:unhideWhenUsed="0"/>
+    <w:lsdException w:name="Dark List" w:semiHidden="0" w:uiPriority="70" w:unhideWhenUsed="0"/>
+    <w:lsdException w:name="Colorful Shading" w:semiHidden="0" w:uiPriority="71" w:unhideWhenUsed="0"/>
+    <w:lsdException w:name="Colorful List" w:semiHidden="0" w:uiPriority="72" w:unhideWhenUsed="0"/>
+    <w:lsdException w:name="Colorful Grid" w:semiHidden="0" w:uiPriority="73" w:unhideWhenUsed="0"/>
+    <w:lsdException w:name="Light Shading Accent 1" w:semiHidden="0" w:uiPriority="60" w:unhideWhenUsed="0"/>
+    <w:lsdException w:name="Light List Accent 1" w:semiHidden="0" w:uiPriority="61" w:unhideWhenUsed="0"/>
+    <w:lsdException w:name="Light Grid Accent 1" w:semiHidden="0" w:uiPriority="62" w:unhideWhenUsed="0"/>
+    <w:lsdException w:name="Medium Shading 1 Accent 1" w:semiHidden="0" w:uiPriority="63" w:unhideWhenUsed="0"/>
+    <w:lsdException w:name="Medium Shading 2 Accent 1" w:semiHidden="0" w:uiPriority="64" w:unhideWhenUsed="0"/>
+    <w:lsdException w:name="Medium List 1 Accent 1" w:semiHidden="0" w:uiPriority="65" w:unhideWhenUsed="0"/>
+    <w:lsdException w:name="Revision" w:unhideWhenUsed="0"/>
+    <w:lsdException w:name="List Paragraph" w:semiHidden="0" w:uiPriority="34" w:unhideWhenUsed="0" w:qFormat="1"/>
+    <w:lsdException w:name="Quote" w:semiHidden="0" w:uiPriority="29" w:unhideWhenUsed="0" w:qFormat="1"/>
+    <w:lsdException w:name="Intense Quote" w:semiHidden="0" w:uiPriority="30" w:unhideWhenUsed="0" w:qFormat="1"/>
+    <w:lsdException w:name="Medium List 2 Accent 1" w:semiHidden="0" w:uiPriority="66" w:unhideWhenUsed="0"/>
+    <w:lsdException w:name="Medium Grid 1 Accent 1" w:semiHidden="0" w:uiPriority="67" w:unhideWhenUsed="0"/>
+    <w:lsdException w:name="Medium Grid 2 Accent 1" w:semiHidden="0" w:uiPriority="68" w:unhideWhenUsed="0"/>
+    <w:lsdException w:name="Medium Grid 3 Accent 1" w:semiHidden="0" w:uiPriority="69" w:unhideWhenUsed="0"/>
+    <w:lsdException w:name="Dark List Accent 1" w:semiHidden="0" w:uiPriority="70" w:unhideWhenUsed="0"/>
+    <w:lsdException w:name="Colorful Shading Accent 1" w:semiHidden="0" w:uiPriority="71" w:unhideWhenUsed="0"/>
+    <w:lsdException w:name="Colorful List Accent 1" w:semiHidden="0" w:uiPriority="72" w:unhideWhenUsed="0"/>
+    <w:lsdException w:name="Colorful Grid Accent 1" w:semiHidden="0" w:uiPriority="73" w:unhideWhenUsed="0"/>
+    <w:lsdException w:name="Light Shading Accent 2" w:semiHidden="0" w:uiPriority="60" w:unhideWhenUsed="0"/>
+    <w:lsdException w:name="Light List Accent 2" w:semiHidden="0" w:uiPriority="61" w:unhideWhenUsed="0"/>
+    <w:lsdException w:name="Light Grid Accent 2" w:semiHidden="0" w:uiPriority="62" w:unhideWhenUsed="0"/>
+    <w:lsdException w:name="Medium Shading 1 Accent 2" w:semiHidden="0" w:uiPriority="63" w:unhideWhenUsed="0"/>
+    <w:lsdException w:name="Medium Shading 2 Accent 2" w:semiHidden="0" w:uiPriority="64" w:unhideWhenUsed="0"/>
+    <w:lsdException w:name="Medium List 1 Accent 2" w:semiHidden="0" w:uiPriority="65" w:unhideWhenUsed="0"/>
+    <w:lsdException w:name="Medium List 2 Accent 2" w:semiHidden="0" w:uiPriority="66" w:unhideWhenUsed="0"/>
+    <w:lsdException w:name="Medium Grid 1 Accent 2" w:semiHidden="0" w:uiPriority="67" w:unhideWhenUsed="0"/>
+    <w:lsdException w:name="Medium Grid 2 Accent 2" w:semiHidden="0" w:uiPriority="68" w:unhideWhenUsed="0"/>
+    <w:lsdException w:name="Medium Grid 3 Accent 2" w:semiHidden="0" w:uiPriority="69" w:unhideWhenUsed="0"/>
+    <w:lsdException w:name="Dark List Accent 2" w:semiHidden="0" w:uiPriority="70" w:unhideWhenUsed="0"/>
+    <w:lsdException w:name="Colorful Shading Accent 2" w:semiHidden="0" w:uiPriority="71" w:unhideWhenUsed="0"/>
+    <w:lsdException w:name="Colorful List Accent 2" w:semiHidden="0" w:uiPriority="72" w:unhideWhenUsed="0"/>
+    <w:lsdException w:name="Colorful Grid Accent 2" w:semiHidden="0" w:uiPriority="73" w:unhideWhenUsed="0"/>
+    <w:lsdException w:name="Light Shading Accent 3" w:semiHidden="0" w:uiPriority="60" w:unhideWhenUsed="0"/>
+    <w:lsdException w:name="Light List Accent 3" w:semiHidden="0" w:uiPriority="61" w:unhideWhenUsed="0"/>
+    <w:lsdException w:name="Light Grid Accent 3" w:semiHidden="0" w:uiPriority="62" w:unhideWhenUsed="0"/>
+    <w:lsdException w:name="Medium Shading 1 Accent 3" w:semiHidden="0" w:uiPriority="63" w:unhideWhenUsed="0"/>
+    <w:lsdException w:name="Medium Shading 2 Accent 3" w:semiHidden="0" w:uiPriority="64" w:unhideWhenUsed="0"/>
+    <w:lsdException w:name="Medium List 1 Accent 3" w:semiHidden="0" w:uiPriority="65" w:unhideWhenUsed="0"/>
+    <w:lsdException w:name="Medium List 2 Accent 3" w:semiHidden="0" w:uiPriority="66" w:unhideWhenUsed="0"/>
+    <w:lsdException w:name="Medium Grid 1 Accent 3" w:semiHidden="0" w:uiPriority="67" w:unhideWhenUsed="0"/>
+    <w:lsdException w:name="Medium Grid 2 Accent 3" w:semiHidden="0" w:uiPriority="68" w:unhideWhenUsed="0"/>
+    <w:lsdException w:name="Medium Grid 3 Accent 3" w:semiHidden="0" w:uiPriority="69" w:unhideWhenUsed="0"/>
+    <w:lsdException w:name="Dark List Accent 3" w:semiHidden="0" w:uiPriority="70" w:unhideWhenUsed="0"/>
+    <w:lsdException w:name="Colorful Shading Accent 3" w:semiHidden="0" w:uiPriority="71" w:unhideWhenUsed="0"/>
+    <w:lsdException w:name="Colorful List Accent 3" w:semiHidden="0" w:uiPriority="72" w:unhideWhenUsed="0"/>
+    <w:lsdException w:name="Colorful Grid Accent 3" w:semiHidden="0" w:uiPriority="73" w:unhideWhenUsed="0"/>
+    <w:lsdException w:name="Light Shading Accent 4" w:semiHidden="0" w:uiPriority="60" w:unhideWhenUsed="0"/>
+    <w:lsdException w:name="Light List Accent 4" w:semiHidden="0" w:uiPriority="61" w:unhideWhenUsed="0"/>
+    <w:lsdException w:name="Light Grid Accent 4" w:semiHidden="0" w:uiPriority="62" w:unhideWhenUsed="0"/>
+    <w:lsdException w:name="Medium Shading 1 Accent 4" w:semiHidden="0" w:uiPriority="63" w:unhideWhenUsed="0"/>
+    <w:lsdException w:name="Medium Shading 2 Accent 4" w:semiHidden="0" w:uiPriority="64" w:unhideWhenUsed="0"/>
+    <w:lsdException w:name="Medium List 1 Accent 4" w:semiHidden="0" w:uiPriority="65" w:unhideWhenUsed="0"/>
+    <w:lsdException w:name="Medium List 2 Accent 4" w:semiHidden="0" w:uiPriority="66" w:unhideWhenUsed="0"/>
+    <w:lsdException w:name="Medium Grid 1 Accent 4" w:semiHidden="0" w:uiPriority="67" w:unhideWhenUsed="0"/>
+    <w:lsdException w:name="Medium Grid 2 Accent 4" w:semiHidden="0" w:uiPriority="68" w:unhideWhenUsed="0"/>
+    <w:lsdException w:name="Medium Grid 3 Accent 4" w:semiHidden="0" w:uiPriority="69" w:unhideWhenUsed="0"/>
+    <w:lsdException w:name="Dark List Accent 4" w:semiHidden="0" w:uiPriority="70" w:unhideWhenUsed="0"/>
+    <w:lsdException w:name="Colorful Shading Accent 4" w:semiHidden="0" w:uiPriority="71" w:unhideWhenUsed="0"/>
+    <w:lsdException w:name="Colorful List Accent 4" w:semiHidden="0" w:uiPriority="72" w:unhideWhenUsed="0"/>
+    <w:lsdException w:name="Colorful Grid Accent 4" w:semiHidden="0" w:uiPriority="73" w:unhideWhenUsed="0"/>
+    <w:lsdException w:name="Light Shading Accent 5" w:semiHidden="0" w:uiPriority="60" w:unhideWhenUsed="0"/>
+    <w:lsdException w:name="Light List Accent 5" w:semiHidden="0" w:uiPriority="61" w:unhideWhenUsed="0"/>
+    <w:lsdException w:name="Light Grid Accent 5" w:semiHidden="0" w:uiPriority="62" w:unhideWhenUsed="0"/>
+    <w:lsdException w:name="Medium Shading 1 Accent 5" w:semiHidden="0" w:uiPriority="63" w:unhideWhenUsed="0"/>
+    <w:lsdException w:name="Medium Shading 2 Accent 5" w:semiHidden="0" w:uiPriority="64" w:unhideWhenUsed="0"/>
+    <w:lsdException w:name="Medium List 1 Accent 5" w:semiHidden="0" w:uiPriority="65" w:unhideWhenUsed="0"/>
+    <w:lsdException w:name="Medium List 2 Accent 5" w:semiHidden="0" w:uiPriority="66" w:unhideWhenUsed="0"/>
+    <w:lsdException w:name="Medium Grid 1 Accent 5" w:semiHidden="0" w:uiPriority="67" w:unhideWhenUsed="0"/>
+    <w:lsdException w:name="Medium Grid 2 Accent 5" w:semiHidden="0" w:uiPriority="68" w:unhideWhenUsed="0"/>
+    <w:lsdException w:name="Medium Grid 3 Accent 5" w:semiHidden="0" w:uiPriority="69" w:unhideWhenUsed="0"/>
+    <w:lsdException w:name="Dark List Accent 5" w:semiHidden="0" w:uiPriority="70" w:unhideWhenUsed="0"/>
+    <w:lsdException w:name="Colorful Shading Accent 5" w:semiHidden="0" w:uiPriority="71" w:unhideWhenUsed="0"/>
+    <w:lsdException w:name="Colorful List Accent 5" w:semiHidden="0" w:uiPriority="72" w:unhideWhenUsed="0"/>
+    <w:lsdException w:name="Colorful Grid Accent 5" w:semiHidden="0" w:uiPriority="73" w:unhideWhenUsed="0"/>
+    <w:lsdException w:name="Light Shading Accent 6" w:semiHidden="0" w:uiPriority="60" w:unhideWhenUsed="0"/>
+    <w:lsdException w:name="Light List Accent 6" w:semiHidden="0" w:uiPriority="61" w:unhideWhenUsed="0"/>
+    <w:lsdException w:name="Light Grid Accent 6" w:semiHidden="0" w:uiPriority="62" w:unhideWhenUsed="0"/>
+    <w:lsdException w:name="Medium Shading 1 Accent 6" w:semiHidden="0" w:uiPriority="63" w:unhideWhenUsed="0"/>
+    <w:lsdException w:name="Medium Shading 2 Accent 6" w:semiHidden="0" w:uiPriority="64" w:unhideWhenUsed="0"/>
+    <w:lsdException w:name="Medium List 1 Accent 6" w:semiHidden="0" w:uiPriority="65" w:unhideWhenUsed="0"/>
+    <w:lsdException w:name="Medium List 2 Accent 6" w:semiHidden="0" w:uiPriority="66" w:unhideWhenUsed="0"/>
+    <w:lsdException w:name="Medium Grid 1 Accent 6" w:semiHidden="0" w:uiPriority="67" w:unhideWhenUsed="0"/>
+    <w:lsdException w:name="Medium Grid 2 Accent 6" w:semiHidden="0" w:uiPriority="68" w:unhideWhenUsed="0"/>
+    <w:lsdException w:name="Medium Grid 3 Accent 6" w:semiHidden="0" w:uiPriority="69" w:unhideWhenUsed="0"/>
+    <w:lsdException w:name="Dark List Accent 6" w:semiHidden="0" w:uiPriority="70" w:unhideWhenUsed="0"/>
+    <w:lsdException w:name="Colorful Shading Accent 6" w:semiHidden="0" w:uiPriority="71" w:unhideWhenUsed="0"/>
+    <w:lsdException w:name="Colorful List Accent 6" w:semiHidden="0" w:uiPriority="72" w:unhideWhenUsed="0"/>
+    <w:lsdException w:name="Colorful Grid Accent 6" w:semiHidden="0" w:uiPriority="73" w:unhideWhenUsed="0"/>
+    <w:lsdException w:name="Subtle Emphasis" w:semiHidden="0" w:uiPriority="19" w:unhideWhenUsed="0" w:qFormat="1"/>
+    <w:lsdException w:name="Intense Emphasis" w:semiHidden="0" w:uiPriority="21" w:unhideWhenUsed="0" w:qFormat="1"/>
+    <w:lsdException w:name="Subtle Reference" w:semiHidden="0" w:uiPriority="31" w:unhideWhenUsed="0" w:qFormat="1"/>
+    <w:lsdException w:name="Intense Reference" w:semiHidden="0" w:uiPriority="32" w:unhideWhenUsed="0" w:qFormat="1"/>
+    <w:lsdException w:name="Book Title" w:semiHidden="0" w:uiPriority="33" w:unhideWhenUsed="0" w:qFormat="1"/>
+    <w:lsdException w:name="Bibliography" w:uiPriority="37"/>
+    <w:lsdException w:name="TOC Heading" w:uiPriority="39" w:qFormat="1"/>
+  </w:latentStyles>
+  <w:style w:type="paragraph" w:default="1" w:styleId="Normal">
+    <w:name w:val="Normal"/>
+  </w:style>
+  <w:style w:type="paragraph" w:styleId="Heading1">
+    <w:name w:val="heading 1"/>
+    <w:basedOn w:val="Normal"/>
+    <w:next w:val="Normal"/>
+    <w:pPr>
+      <w:keepNext/>
+      <w:keepLines/>
+      <w:spacing w:before="480" w:after="120"/>
+      <w:outlineLvl w:val="0"/>
+    </w:pPr>
+    <w:rPr>
+      <w:b/>
+      <w:sz w:val="48"/>
+      <w:szCs w:val="48"/>
+    </w:rPr>
+  </w:style>
+  <w:style w:type="paragraph" w:styleId="Heading2">
+    <w:name w:val="heading 2"/>
+    <w:basedOn w:val="Normal"/>
+    <w:next w:val="Normal"/>
+    <w:pPr>
+      <w:keepNext/>
+      <w:keepLines/>
+      <w:spacing w:before="360" w:after="80"/>
+      <w:outlineLvl w:val="1"/>
+    </w:pPr>
+    <w:rPr>
+      <w:b/>
+      <w:sz w:val="36"/>
+      <w:szCs w:val="36"/>
+    </w:rPr>
+  </w:style>
+  <w:style w:type="paragraph" w:styleId="Heading3">
+    <w:name w:val="heading 3"/>
+    <w:basedOn w:val="Normal"/>
+    <w:next w:val="Normal"/>
+    <w:pPr>
+      <w:keepNext/>
+      <w:keepLines/>
+      <w:spacing w:before="280" w:after="80"/>
+      <w:outlineLvl w:val="2"/>
+    </w:pPr>
+    <w:rPr>
+      <w:b/>
+      <w:sz w:val="28"/>
+      <w:szCs w:val="28"/>
+    </w:rPr>
+  </w:style>
+  <w:style w:type="paragraph" w:styleId="Heading4">
+    <w:name w:val="heading 4"/>
+    <w:basedOn w:val="Normal"/>
+    <w:next w:val="Normal"/>
+    <w:pPr>
+      <w:keepNext/>
+      <w:keepLines/>
+      <w:spacing w:before="240" w:after="40"/>
+      <w:outlineLvl w:val="3"/>
+    </w:pPr>
+    <w:rPr>
+      <w:b/>
+      <w:sz w:val="24"/>
+      <w:szCs w:val="24"/>
+    </w:rPr>
+  </w:style>
+  <w:style w:type="paragraph" w:styleId="Heading5">
+    <w:name w:val="heading 5"/>
+    <w:basedOn w:val="Normal"/>
+    <w:next w:val="Normal"/>
+    <w:pPr>
+      <w:keepNext/>
+      <w:keepLines/>
+      <w:spacing w:before="220" w:after="40"/>
+      <w:outlineLvl w:val="4"/>
+    </w:pPr>
+    <w:rPr>
+      <w:b/>
+    </w:rPr>
+  </w:style>
+  <w:style w:type="paragraph" w:styleId="Heading6">
+    <w:name w:val="heading 6"/>
+    <w:basedOn w:val="Normal"/>
+    <w:next w:val="Normal"/>
+    <w:pPr>
+      <w:keepNext/>
+      <w:keepLines/>
+      <w:spacing w:before="200" w:after="40"/>
+      <w:outlineLvl w:val="5"/>
+    </w:pPr>
+    <w:rPr>
+      <w:b/>
+      <w:sz w:val="20"/>
+      <w:szCs w:val="20"/>
+    </w:rPr>
+  </w:style>
+  <w:style w:type="character" w:default="1" w:styleId="DefaultParagraphFont">
+    <w:name w:val="Default Paragraph Font"/>
+    <w:uiPriority w:val="1"/>
+    <w:semiHidden/>
+    <w:unhideWhenUsed/>
+  </w:style>
+  <w:style w:type="table" w:default="1" w:styleId="TableNormal">
+    <w:name w:val="Normal Table"/>
+    <w:uiPriority w:val="99"/>
+    <w:semiHidden/>
+    <w:unhideWhenUsed/>
+    <w:tblPr>
+      <w:tblInd w:w="0" w:type="dxa"/>
+      <w:tblCellMar>
+        <w:top w:w="0" w:type="dxa"/>
+        <w:left w:w="108" w:type="dxa"/>
+        <w:bottom w:w="0" w:type="dxa"/>
+        <w:right w:w="108" w:type="dxa"/>
+      </w:tblCellMar>
+    </w:tblPr>
+  </w:style>
+  <w:style w:type="numbering" w:default="1" w:styleId="NoList">
+    <w:name w:val="No List"/>
+    <w:uiPriority w:val="99"/>
+    <w:semiHidden/>
+    <w:unhideWhenUsed/>
+  </w:style>
+  <w:style w:type="table" w:customStyle="1" w:styleId="TableNormal1">
+    <w:name w:val="Table Normal1"/>
+    <w:tblPr>
+      <w:tblCellMar>
+        <w:top w:w="0" w:type="dxa"/>
+        <w:left w:w="0" w:type="dxa"/>
+        <w:bottom w:w="0" w:type="dxa"/>
+        <w:right w:w="0" w:type="dxa"/>
+      </w:tblCellMar>
+    </w:tblPr>
+  </w:style>
+  <w:style w:type="paragraph" w:styleId="Title">
+    <w:name w:val="Title"/>
+    <w:basedOn w:val="Normal"/>
+    <w:next w:val="Normal"/>
+    <w:pPr>
+      <w:keepNext/>
+      <w:keepLines/>
+      <w:spacing w:before="480" w:after="120"/>
+    </w:pPr>
+    <w:rPr>
+      <w:b/>
+      <w:sz w:val="72"/>
+      <w:szCs w:val="72"/>
+    </w:rPr>
+  </w:style>
+  <w:style w:type="paragraph" w:styleId="Subtitle">
+    <w:name w:val="Subtitle"/>
+    <w:basedOn w:val="Normal"/>
+    <w:next w:val="Normal"/>
+    <w:pPr>
+      <w:keepNext/>
+      <w:keepLines/>
+      <w:spacing w:before="360" w:after="80"/>
+    </w:pPr>
+    <w:rPr>
+      <w:rFonts w:ascii="Georgia" w:eastAsia="Georgia" w:hAnsi="Georgia" w:cs="Georgia"/>
+      <w:i/>
+      <w:color w:val="666666"/>
+      <w:sz w:val="48"/>
+      <w:szCs w:val="48"/>
+    </w:rPr>
+  </w:style>
+  <w:style w:type="paragraph" w:styleId="BalloonText">
+    <w:name w:val="Balloon Text"/>
+    <w:basedOn w:val="Normal"/>
+    <w:link w:val="BalloonTextChar"/>
+    <w:uiPriority w:val="99"/>
+    <w:semiHidden/>
+    <w:unhideWhenUsed/>
+    <w:rsid w:val="00263BF3"/>
+    <w:pPr>
+      <w:spacing w:after="0" w:line="240" w:lineRule="auto"/>
+    </w:pPr>
+    <w:rPr>
+      <w:rFonts w:ascii="Tahoma" w:hAnsi="Tahoma" w:cs="Tahoma"/>
+      <w:sz w:val="16"/>
+      <w:szCs w:val="16"/>
+    </w:rPr>
+  </w:style>
+  <w:style w:type="character" w:customStyle="1" w:styleId="BalloonTextChar">
+    <w:name w:val="Balloon Text Char"/>
+    <w:basedOn w:val="DefaultParagraphFont"/>
+    <w:link w:val="BalloonText"/>
+    <w:uiPriority w:val="99"/>
+    <w:semiHidden/>
+    <w:rsid w:val="00263BF3"/>
+    <w:rPr>
+      <w:rFonts w:ascii="Tahoma" w:hAnsi="Tahoma" w:cs="Tahoma"/>
+      <w:sz w:val="16"/>
+      <w:szCs w:val="16"/>
+    </w:rPr>
+  </w:style>
+  <w:style w:type="paragraph" w:styleId="ListParagraph">
+    <w:name w:val="List Paragraph"/>
+    <w:basedOn w:val="Normal"/>
     <w:uiPriority w:val="34"/>
     <w:qFormat/>
     <w:rsid w:val="00263BF3"/>

</xml_diff>

<commit_message>
dodano 4 rozdział - wymagania niefunkcjonalne
</commit_message>
<xml_diff>
--- a/Dokument SRS.docx
+++ b/Dokument SRS.docx
@@ -11,8 +11,6 @@
           <w:szCs w:val="40"/>
         </w:rPr>
       </w:pPr>
-      <w:bookmarkStart w:id="0" w:name="_GoBack"/>
-      <w:bookmarkEnd w:id="0"/>
       <w:r>
         <w:rPr>
           <w:b/>
@@ -675,7 +673,16 @@
           <w:sz w:val="24"/>
           <w:szCs w:val="24"/>
         </w:rPr>
-        <w:t>Wymagania pozafunkcjonalne</w:t>
+        <w:t>Wymagania nie</w:t>
+      </w:r>
+      <w:r>
+        <w:rPr>
+          <w:b/>
+          <w:color w:val="000000"/>
+          <w:sz w:val="24"/>
+          <w:szCs w:val="24"/>
+        </w:rPr>
+        <w:t>funkcjonalne</w:t>
       </w:r>
     </w:p>
     <w:p>
@@ -778,6 +785,8 @@
           <w:right w:val="nil"/>
           <w:between w:val="nil"/>
         </w:pBdr>
+        <w:spacing w:after="0"/>
+        <w:ind w:left="788" w:hanging="431"/>
         <w:rPr>
           <w:color w:val="000000"/>
           <w:sz w:val="24"/>
@@ -792,6 +801,44 @@
         </w:rPr>
         <w:t>Bezpieczeństwo</w:t>
       </w:r>
+    </w:p>
+    <w:p>
+      <w:pPr>
+        <w:numPr>
+          <w:ilvl w:val="1"/>
+          <w:numId w:val="7"/>
+        </w:numPr>
+        <w:pBdr>
+          <w:top w:val="nil"/>
+          <w:left w:val="nil"/>
+          <w:bottom w:val="nil"/>
+          <w:right w:val="nil"/>
+          <w:between w:val="nil"/>
+        </w:pBdr>
+        <w:spacing w:after="0"/>
+        <w:ind w:left="788" w:hanging="431"/>
+        <w:rPr>
+          <w:color w:val="000000"/>
+          <w:sz w:val="24"/>
+          <w:szCs w:val="24"/>
+        </w:rPr>
+      </w:pPr>
+      <w:r>
+        <w:rPr>
+          <w:color w:val="000000"/>
+          <w:sz w:val="24"/>
+          <w:szCs w:val="24"/>
+        </w:rPr>
+        <w:t>Kompatybilność</w:t>
+      </w:r>
+    </w:p>
+    <w:p>
+      <w:pPr>
+        <w:rPr>
+          <w:sz w:val="24"/>
+          <w:szCs w:val="24"/>
+        </w:rPr>
+      </w:pPr>
     </w:p>
     <w:p>
       <w:pPr>
@@ -865,20 +912,37 @@
         <w:spacing w:after="0"/>
         <w:rPr>
           <w:color w:val="000000"/>
-          <w:sz w:val="24"/>
-          <w:szCs w:val="24"/>
+          <w:sz w:val="28"/>
+          <w:szCs w:val="28"/>
         </w:rPr>
       </w:pPr>
       <w:r>
         <w:rPr>
           <w:b/>
           <w:color w:val="000000"/>
-          <w:sz w:val="24"/>
-          <w:szCs w:val="24"/>
-        </w:rPr>
-        <w:lastRenderedPageBreak/>
+          <w:sz w:val="28"/>
+          <w:szCs w:val="28"/>
+        </w:rPr>
         <w:t>Wprowadzenie</w:t>
       </w:r>
+    </w:p>
+    <w:p>
+      <w:pPr>
+        <w:pBdr>
+          <w:top w:val="nil"/>
+          <w:left w:val="nil"/>
+          <w:bottom w:val="nil"/>
+          <w:right w:val="nil"/>
+          <w:between w:val="nil"/>
+        </w:pBdr>
+        <w:spacing w:after="0"/>
+        <w:ind w:left="360"/>
+        <w:rPr>
+          <w:color w:val="000000"/>
+          <w:sz w:val="28"/>
+          <w:szCs w:val="28"/>
+        </w:rPr>
+      </w:pPr>
     </w:p>
     <w:p>
       <w:pPr>
@@ -945,6 +1009,25 @@
     </w:p>
     <w:p>
       <w:pPr>
+        <w:pBdr>
+          <w:top w:val="nil"/>
+          <w:left w:val="nil"/>
+          <w:bottom w:val="nil"/>
+          <w:right w:val="nil"/>
+          <w:between w:val="nil"/>
+        </w:pBdr>
+        <w:spacing w:after="0"/>
+        <w:ind w:left="792"/>
+        <w:jc w:val="both"/>
+        <w:rPr>
+          <w:color w:val="000000"/>
+          <w:sz w:val="24"/>
+          <w:szCs w:val="24"/>
+        </w:rPr>
+      </w:pPr>
+    </w:p>
+    <w:p>
+      <w:pPr>
         <w:numPr>
           <w:ilvl w:val="1"/>
           <w:numId w:val="8"/>
@@ -986,6 +1069,14 @@
           <w:sz w:val="24"/>
           <w:szCs w:val="24"/>
         </w:rPr>
+        <w:t xml:space="preserve"> </w:t>
+      </w:r>
+      <w:r>
+        <w:rPr>
+          <w:color w:val="000000"/>
+          <w:sz w:val="24"/>
+          <w:szCs w:val="24"/>
+        </w:rPr>
         <w:t>produktu</w:t>
       </w:r>
       <w:r>
@@ -1000,6 +1091,25 @@
     </w:p>
     <w:p>
       <w:pPr>
+        <w:pBdr>
+          <w:top w:val="nil"/>
+          <w:left w:val="nil"/>
+          <w:bottom w:val="nil"/>
+          <w:right w:val="nil"/>
+          <w:between w:val="nil"/>
+        </w:pBdr>
+        <w:spacing w:after="0"/>
+        <w:ind w:left="792"/>
+        <w:jc w:val="both"/>
+        <w:rPr>
+          <w:color w:val="000000"/>
+          <w:sz w:val="24"/>
+          <w:szCs w:val="24"/>
+        </w:rPr>
+      </w:pPr>
+    </w:p>
+    <w:p>
+      <w:pPr>
         <w:numPr>
           <w:ilvl w:val="1"/>
           <w:numId w:val="8"/>
@@ -1028,6 +1138,23 @@
     </w:p>
     <w:p>
       <w:pPr>
+        <w:pBdr>
+          <w:top w:val="nil"/>
+          <w:left w:val="nil"/>
+          <w:bottom w:val="nil"/>
+          <w:right w:val="nil"/>
+          <w:between w:val="nil"/>
+        </w:pBdr>
+        <w:spacing w:after="0"/>
+        <w:rPr>
+          <w:color w:val="000000"/>
+          <w:sz w:val="24"/>
+          <w:szCs w:val="24"/>
+        </w:rPr>
+      </w:pPr>
+    </w:p>
+    <w:p>
+      <w:pPr>
         <w:numPr>
           <w:ilvl w:val="2"/>
           <w:numId w:val="8"/>
@@ -1167,7 +1294,7 @@
     </w:p>
     <w:p>
       <w:pPr>
-        <w:pStyle w:val="ListParagraph"/>
+        <w:pStyle w:val="Akapitzlist"/>
         <w:numPr>
           <w:ilvl w:val="0"/>
           <w:numId w:val="1"/>
@@ -1187,7 +1314,7 @@
     </w:p>
     <w:p>
       <w:pPr>
-        <w:pStyle w:val="ListParagraph"/>
+        <w:pStyle w:val="Akapitzlist"/>
         <w:numPr>
           <w:ilvl w:val="0"/>
           <w:numId w:val="1"/>
@@ -1207,7 +1334,7 @@
     </w:p>
     <w:p>
       <w:pPr>
-        <w:pStyle w:val="ListParagraph"/>
+        <w:pStyle w:val="Akapitzlist"/>
         <w:numPr>
           <w:ilvl w:val="0"/>
           <w:numId w:val="1"/>
@@ -1227,7 +1354,7 @@
     </w:p>
     <w:p>
       <w:pPr>
-        <w:pStyle w:val="ListParagraph"/>
+        <w:pStyle w:val="Akapitzlist"/>
         <w:numPr>
           <w:ilvl w:val="0"/>
           <w:numId w:val="1"/>
@@ -1247,7 +1374,7 @@
     </w:p>
     <w:p>
       <w:pPr>
-        <w:pStyle w:val="ListParagraph"/>
+        <w:pStyle w:val="Akapitzlist"/>
         <w:numPr>
           <w:ilvl w:val="0"/>
           <w:numId w:val="1"/>
@@ -1303,33 +1430,6 @@
     </w:p>
     <w:p>
       <w:pPr>
-        <w:spacing w:after="0"/>
-        <w:rPr>
-          <w:sz w:val="24"/>
-          <w:szCs w:val="24"/>
-        </w:rPr>
-      </w:pPr>
-    </w:p>
-    <w:p>
-      <w:pPr>
-        <w:spacing w:after="0"/>
-        <w:rPr>
-          <w:sz w:val="24"/>
-          <w:szCs w:val="24"/>
-        </w:rPr>
-      </w:pPr>
-    </w:p>
-    <w:p>
-      <w:pPr>
-        <w:spacing w:after="0"/>
-        <w:rPr>
-          <w:sz w:val="24"/>
-          <w:szCs w:val="24"/>
-        </w:rPr>
-      </w:pPr>
-    </w:p>
-    <w:p>
-      <w:pPr>
         <w:numPr>
           <w:ilvl w:val="2"/>
           <w:numId w:val="8"/>
@@ -1355,6 +1455,23 @@
         <w:lastRenderedPageBreak/>
         <w:t>Diagram klas</w:t>
       </w:r>
+    </w:p>
+    <w:p>
+      <w:pPr>
+        <w:pBdr>
+          <w:top w:val="nil"/>
+          <w:left w:val="nil"/>
+          <w:bottom w:val="nil"/>
+          <w:right w:val="nil"/>
+          <w:between w:val="nil"/>
+        </w:pBdr>
+        <w:spacing w:after="0"/>
+        <w:ind w:left="1224"/>
+        <w:rPr>
+          <w:sz w:val="24"/>
+          <w:szCs w:val="24"/>
+        </w:rPr>
+      </w:pPr>
       <w:r>
         <w:rPr>
           <w:sz w:val="24"/>
@@ -1425,6 +1542,7 @@
           <w:between w:val="nil"/>
         </w:pBdr>
         <w:spacing w:after="0"/>
+        <w:ind w:left="0" w:firstLine="720"/>
         <w:rPr>
           <w:sz w:val="24"/>
           <w:szCs w:val="24"/>
@@ -1551,7 +1669,7 @@
     </w:p>
     <w:p>
       <w:pPr>
-        <w:pStyle w:val="ListParagraph"/>
+        <w:pStyle w:val="Akapitzlist"/>
         <w:numPr>
           <w:ilvl w:val="0"/>
           <w:numId w:val="9"/>
@@ -1579,7 +1697,7 @@
     </w:p>
     <w:p>
       <w:pPr>
-        <w:pStyle w:val="ListParagraph"/>
+        <w:pStyle w:val="Akapitzlist"/>
         <w:numPr>
           <w:ilvl w:val="1"/>
           <w:numId w:val="9"/>
@@ -1607,7 +1725,7 @@
     </w:p>
     <w:p>
       <w:pPr>
-        <w:pStyle w:val="ListParagraph"/>
+        <w:pStyle w:val="Akapitzlist"/>
         <w:numPr>
           <w:ilvl w:val="1"/>
           <w:numId w:val="9"/>
@@ -1635,7 +1753,7 @@
     </w:p>
     <w:p>
       <w:pPr>
-        <w:pStyle w:val="ListParagraph"/>
+        <w:pStyle w:val="Akapitzlist"/>
         <w:numPr>
           <w:ilvl w:val="1"/>
           <w:numId w:val="9"/>
@@ -1663,7 +1781,7 @@
     </w:p>
     <w:p>
       <w:pPr>
-        <w:pStyle w:val="ListParagraph"/>
+        <w:pStyle w:val="Akapitzlist"/>
         <w:numPr>
           <w:ilvl w:val="1"/>
           <w:numId w:val="9"/>
@@ -1691,7 +1809,7 @@
     </w:p>
     <w:p>
       <w:pPr>
-        <w:pStyle w:val="ListParagraph"/>
+        <w:pStyle w:val="Akapitzlist"/>
         <w:numPr>
           <w:ilvl w:val="1"/>
           <w:numId w:val="9"/>
@@ -1719,7 +1837,7 @@
     </w:p>
     <w:p>
       <w:pPr>
-        <w:pStyle w:val="ListParagraph"/>
+        <w:pStyle w:val="Akapitzlist"/>
         <w:numPr>
           <w:ilvl w:val="1"/>
           <w:numId w:val="9"/>
@@ -1740,7 +1858,7 @@
     </w:p>
     <w:p>
       <w:pPr>
-        <w:pStyle w:val="ListParagraph"/>
+        <w:pStyle w:val="Akapitzlist"/>
         <w:numPr>
           <w:ilvl w:val="2"/>
           <w:numId w:val="9"/>
@@ -1768,7 +1886,7 @@
     </w:p>
     <w:p>
       <w:pPr>
-        <w:pStyle w:val="ListParagraph"/>
+        <w:pStyle w:val="Akapitzlist"/>
         <w:numPr>
           <w:ilvl w:val="3"/>
           <w:numId w:val="10"/>
@@ -1796,7 +1914,7 @@
     </w:p>
     <w:p>
       <w:pPr>
-        <w:pStyle w:val="ListParagraph"/>
+        <w:pStyle w:val="Akapitzlist"/>
         <w:numPr>
           <w:ilvl w:val="3"/>
           <w:numId w:val="10"/>
@@ -1824,7 +1942,7 @@
     </w:p>
     <w:p>
       <w:pPr>
-        <w:pStyle w:val="ListParagraph"/>
+        <w:pStyle w:val="Akapitzlist"/>
         <w:numPr>
           <w:ilvl w:val="3"/>
           <w:numId w:val="10"/>
@@ -1852,7 +1970,7 @@
     </w:p>
     <w:p>
       <w:pPr>
-        <w:pStyle w:val="ListParagraph"/>
+        <w:pStyle w:val="Akapitzlist"/>
         <w:numPr>
           <w:ilvl w:val="3"/>
           <w:numId w:val="10"/>
@@ -1880,7 +1998,7 @@
     </w:p>
     <w:p>
       <w:pPr>
-        <w:pStyle w:val="ListParagraph"/>
+        <w:pStyle w:val="Akapitzlist"/>
         <w:numPr>
           <w:ilvl w:val="3"/>
           <w:numId w:val="10"/>
@@ -1908,7 +2026,7 @@
     </w:p>
     <w:p>
       <w:pPr>
-        <w:pStyle w:val="ListParagraph"/>
+        <w:pStyle w:val="Akapitzlist"/>
         <w:numPr>
           <w:ilvl w:val="4"/>
           <w:numId w:val="9"/>
@@ -1937,7 +2055,7 @@
     </w:p>
     <w:p>
       <w:pPr>
-        <w:pStyle w:val="ListParagraph"/>
+        <w:pStyle w:val="Akapitzlist"/>
         <w:pBdr>
           <w:top w:val="nil"/>
           <w:left w:val="nil"/>
@@ -2103,7 +2221,7 @@
     </w:p>
     <w:p>
       <w:pPr>
-        <w:pStyle w:val="ListParagraph"/>
+        <w:pStyle w:val="Akapitzlist"/>
         <w:numPr>
           <w:ilvl w:val="3"/>
           <w:numId w:val="14"/>
@@ -2335,7 +2453,7 @@
     </w:p>
     <w:p>
       <w:pPr>
-        <w:pStyle w:val="ListParagraph"/>
+        <w:pStyle w:val="Akapitzlist"/>
         <w:numPr>
           <w:ilvl w:val="3"/>
           <w:numId w:val="15"/>
@@ -2383,7 +2501,7 @@
     </w:p>
     <w:p>
       <w:pPr>
-        <w:pStyle w:val="ListParagraph"/>
+        <w:pStyle w:val="Akapitzlist"/>
         <w:numPr>
           <w:ilvl w:val="3"/>
           <w:numId w:val="16"/>
@@ -2411,7 +2529,7 @@
     </w:p>
     <w:p>
       <w:pPr>
-        <w:pStyle w:val="ListParagraph"/>
+        <w:pStyle w:val="Akapitzlist"/>
         <w:numPr>
           <w:ilvl w:val="3"/>
           <w:numId w:val="16"/>
@@ -2439,7 +2557,7 @@
     </w:p>
     <w:p>
       <w:pPr>
-        <w:pStyle w:val="ListParagraph"/>
+        <w:pStyle w:val="Akapitzlist"/>
         <w:spacing w:after="0"/>
         <w:ind w:left="1944"/>
         <w:rPr>
@@ -2450,7 +2568,7 @@
     </w:p>
     <w:p>
       <w:pPr>
-        <w:pStyle w:val="ListParagraph"/>
+        <w:pStyle w:val="Akapitzlist"/>
         <w:numPr>
           <w:ilvl w:val="0"/>
           <w:numId w:val="8"/>
@@ -2478,7 +2596,7 @@
     </w:p>
     <w:p>
       <w:pPr>
-        <w:pStyle w:val="ListParagraph"/>
+        <w:pStyle w:val="Akapitzlist"/>
         <w:numPr>
           <w:ilvl w:val="1"/>
           <w:numId w:val="17"/>
@@ -2864,7 +2982,7 @@
     </w:p>
     <w:p>
       <w:pPr>
-        <w:pStyle w:val="ListParagraph"/>
+        <w:pStyle w:val="Akapitzlist"/>
         <w:numPr>
           <w:ilvl w:val="1"/>
           <w:numId w:val="17"/>
@@ -2944,7 +3062,7 @@
     </w:p>
     <w:p>
       <w:pPr>
-        <w:pStyle w:val="ListParagraph"/>
+        <w:pStyle w:val="Akapitzlist"/>
         <w:numPr>
           <w:ilvl w:val="0"/>
           <w:numId w:val="8"/>
@@ -3087,7 +3205,7 @@
     </w:p>
     <w:p>
       <w:pPr>
-        <w:pStyle w:val="ListParagraph"/>
+        <w:pStyle w:val="Akapitzlist"/>
         <w:numPr>
           <w:ilvl w:val="3"/>
           <w:numId w:val="19"/>
@@ -3129,7 +3247,7 @@
     </w:p>
     <w:p>
       <w:pPr>
-        <w:pStyle w:val="ListParagraph"/>
+        <w:pStyle w:val="Akapitzlist"/>
         <w:numPr>
           <w:ilvl w:val="3"/>
           <w:numId w:val="19"/>
@@ -3201,7 +3319,7 @@
     </w:p>
     <w:p>
       <w:pPr>
-        <w:pStyle w:val="ListParagraph"/>
+        <w:pStyle w:val="Akapitzlist"/>
         <w:numPr>
           <w:ilvl w:val="0"/>
           <w:numId w:val="8"/>
@@ -3526,7 +3644,7 @@
     </w:p>
     <w:p>
       <w:pPr>
-        <w:pStyle w:val="ListParagraph"/>
+        <w:pStyle w:val="Akapitzlist"/>
         <w:numPr>
           <w:ilvl w:val="1"/>
           <w:numId w:val="18"/>
@@ -3582,7 +3700,7 @@
     </w:p>
     <w:p>
       <w:pPr>
-        <w:pStyle w:val="ListParagraph"/>
+        <w:pStyle w:val="Akapitzlist"/>
         <w:pBdr>
           <w:top w:val="nil"/>
           <w:left w:val="nil"/>
@@ -3615,23 +3733,41 @@
         <w:spacing w:after="0"/>
         <w:rPr>
           <w:color w:val="000000"/>
-          <w:sz w:val="24"/>
-          <w:szCs w:val="24"/>
+          <w:sz w:val="28"/>
+          <w:szCs w:val="28"/>
         </w:rPr>
       </w:pPr>
       <w:r>
         <w:rPr>
           <w:b/>
           <w:color w:val="000000"/>
-          <w:sz w:val="24"/>
-          <w:szCs w:val="24"/>
+          <w:sz w:val="28"/>
+          <w:szCs w:val="28"/>
         </w:rPr>
         <w:t>Ogólny opis produktu</w:t>
       </w:r>
     </w:p>
     <w:p>
       <w:pPr>
-        <w:pStyle w:val="ListParagraph"/>
+        <w:pBdr>
+          <w:top w:val="nil"/>
+          <w:left w:val="nil"/>
+          <w:bottom w:val="nil"/>
+          <w:right w:val="nil"/>
+          <w:between w:val="nil"/>
+        </w:pBdr>
+        <w:spacing w:after="0"/>
+        <w:ind w:left="360"/>
+        <w:rPr>
+          <w:color w:val="000000"/>
+          <w:sz w:val="24"/>
+          <w:szCs w:val="24"/>
+        </w:rPr>
+      </w:pPr>
+    </w:p>
+    <w:p>
+      <w:pPr>
+        <w:pStyle w:val="Akapitzlist"/>
         <w:numPr>
           <w:ilvl w:val="1"/>
           <w:numId w:val="20"/>
@@ -3738,24 +3874,6 @@
     </w:p>
     <w:p>
       <w:pPr>
-        <w:pBdr>
-          <w:top w:val="nil"/>
-          <w:left w:val="nil"/>
-          <w:bottom w:val="nil"/>
-          <w:right w:val="nil"/>
-          <w:between w:val="nil"/>
-        </w:pBdr>
-        <w:spacing w:after="0"/>
-        <w:ind w:left="792" w:hanging="720"/>
-        <w:rPr>
-          <w:color w:val="000000"/>
-          <w:sz w:val="24"/>
-          <w:szCs w:val="24"/>
-        </w:rPr>
-      </w:pPr>
-    </w:p>
-    <w:p>
-      <w:pPr>
         <w:numPr>
           <w:ilvl w:val="1"/>
           <w:numId w:val="20"/>
@@ -3953,6 +4071,26 @@
     </w:p>
     <w:p>
       <w:pPr>
+        <w:pBdr>
+          <w:top w:val="nil"/>
+          <w:left w:val="nil"/>
+          <w:bottom w:val="nil"/>
+          <w:right w:val="nil"/>
+          <w:between w:val="nil"/>
+        </w:pBdr>
+        <w:spacing w:after="0"/>
+        <w:ind w:left="1512"/>
+        <w:jc w:val="both"/>
+        <w:rPr>
+          <w:b/>
+          <w:color w:val="000000"/>
+          <w:sz w:val="24"/>
+          <w:szCs w:val="24"/>
+        </w:rPr>
+      </w:pPr>
+    </w:p>
+    <w:p>
+      <w:pPr>
         <w:numPr>
           <w:ilvl w:val="1"/>
           <w:numId w:val="20"/>
@@ -4403,6 +4541,24 @@
     </w:p>
     <w:p>
       <w:pPr>
+        <w:pBdr>
+          <w:top w:val="nil"/>
+          <w:left w:val="nil"/>
+          <w:bottom w:val="nil"/>
+          <w:right w:val="nil"/>
+          <w:between w:val="nil"/>
+        </w:pBdr>
+        <w:spacing w:after="0"/>
+        <w:jc w:val="both"/>
+        <w:rPr>
+          <w:color w:val="000000"/>
+          <w:sz w:val="24"/>
+          <w:szCs w:val="24"/>
+        </w:rPr>
+      </w:pPr>
+    </w:p>
+    <w:p>
+      <w:pPr>
         <w:numPr>
           <w:ilvl w:val="1"/>
           <w:numId w:val="20"/>
@@ -4494,48 +4650,69 @@
     </w:p>
     <w:p>
       <w:pPr>
+        <w:pStyle w:val="Akapitzlist"/>
         <w:numPr>
           <w:ilvl w:val="0"/>
-          <w:numId w:val="20"/>
-        </w:numPr>
-        <w:pBdr>
-          <w:top w:val="nil"/>
-          <w:left w:val="nil"/>
-          <w:bottom w:val="nil"/>
-          <w:right w:val="nil"/>
-          <w:between w:val="nil"/>
-        </w:pBdr>
-        <w:spacing w:after="0"/>
-        <w:rPr>
-          <w:color w:val="000000"/>
-          <w:sz w:val="24"/>
-          <w:szCs w:val="24"/>
+          <w:numId w:val="18"/>
+        </w:numPr>
+        <w:pBdr>
+          <w:top w:val="nil"/>
+          <w:left w:val="nil"/>
+          <w:bottom w:val="nil"/>
+          <w:right w:val="nil"/>
+          <w:between w:val="nil"/>
+        </w:pBdr>
+        <w:spacing w:after="0"/>
+        <w:rPr>
+          <w:color w:val="000000"/>
+          <w:sz w:val="28"/>
+          <w:szCs w:val="28"/>
         </w:rPr>
       </w:pPr>
       <w:r>
         <w:rPr>
           <w:b/>
           <w:color w:val="000000"/>
-          <w:sz w:val="24"/>
-          <w:szCs w:val="24"/>
+          <w:sz w:val="28"/>
+          <w:szCs w:val="28"/>
         </w:rPr>
         <w:t>Wymagania funkcjonalne</w:t>
       </w:r>
     </w:p>
     <w:p>
       <w:pPr>
+        <w:pStyle w:val="Akapitzlist"/>
+        <w:pBdr>
+          <w:top w:val="nil"/>
+          <w:left w:val="nil"/>
+          <w:bottom w:val="nil"/>
+          <w:right w:val="nil"/>
+          <w:between w:val="nil"/>
+        </w:pBdr>
+        <w:spacing w:after="0"/>
+        <w:ind w:left="360"/>
+        <w:rPr>
+          <w:color w:val="000000"/>
+          <w:sz w:val="24"/>
+          <w:szCs w:val="24"/>
+        </w:rPr>
+      </w:pPr>
+    </w:p>
+    <w:p>
+      <w:pPr>
         <w:numPr>
           <w:ilvl w:val="1"/>
-          <w:numId w:val="20"/>
-        </w:numPr>
-        <w:pBdr>
-          <w:top w:val="nil"/>
-          <w:left w:val="nil"/>
-          <w:bottom w:val="nil"/>
-          <w:right w:val="nil"/>
-          <w:between w:val="nil"/>
-        </w:pBdr>
-        <w:spacing w:after="0"/>
+          <w:numId w:val="18"/>
+        </w:numPr>
+        <w:pBdr>
+          <w:top w:val="nil"/>
+          <w:left w:val="nil"/>
+          <w:bottom w:val="nil"/>
+          <w:right w:val="nil"/>
+          <w:between w:val="nil"/>
+        </w:pBdr>
+        <w:spacing w:after="0"/>
+        <w:ind w:left="0" w:firstLine="349"/>
         <w:rPr>
           <w:color w:val="000000"/>
           <w:sz w:val="24"/>
@@ -4593,23 +4770,6 @@
         </w:rPr>
         <w:t xml:space="preserve"> komputerze lub urządzeniu mobilnym. Oznacza to, iż dostęp do całego systemu będzie uogólniony co znacząco usprawni korzystanie z niego użytkownikom. Rysunek 3.1 przedstawia schemat ideowy komunikacji użytkownika z systemem.</w:t>
       </w:r>
-    </w:p>
-    <w:p>
-      <w:pPr>
-        <w:pBdr>
-          <w:top w:val="nil"/>
-          <w:left w:val="nil"/>
-          <w:bottom w:val="nil"/>
-          <w:right w:val="nil"/>
-          <w:between w:val="nil"/>
-        </w:pBdr>
-        <w:ind w:left="792" w:hanging="720"/>
-        <w:rPr>
-          <w:color w:val="000000"/>
-          <w:sz w:val="24"/>
-          <w:szCs w:val="24"/>
-        </w:rPr>
-      </w:pPr>
     </w:p>
     <w:p>
       <w:pPr>
@@ -4691,79 +4851,128 @@
       <w:pPr>
         <w:numPr>
           <w:ilvl w:val="1"/>
-          <w:numId w:val="20"/>
-        </w:numPr>
-        <w:pBdr>
-          <w:top w:val="nil"/>
-          <w:left w:val="nil"/>
-          <w:bottom w:val="nil"/>
-          <w:right w:val="nil"/>
-          <w:between w:val="nil"/>
-        </w:pBdr>
-        <w:spacing w:after="0"/>
-      </w:pPr>
-      <w:r>
-        <w:rPr>
-          <w:color w:val="000000"/>
+          <w:numId w:val="18"/>
+        </w:numPr>
+        <w:pBdr>
+          <w:top w:val="nil"/>
+          <w:left w:val="nil"/>
+          <w:bottom w:val="nil"/>
+          <w:right w:val="nil"/>
+          <w:between w:val="nil"/>
+        </w:pBdr>
+        <w:spacing w:after="0"/>
+        <w:rPr>
+          <w:sz w:val="24"/>
+          <w:szCs w:val="24"/>
+        </w:rPr>
+      </w:pPr>
+      <w:r>
+        <w:rPr>
+          <w:color w:val="000000"/>
+          <w:sz w:val="24"/>
+          <w:szCs w:val="24"/>
         </w:rPr>
         <w:t>Funkcje</w:t>
       </w:r>
     </w:p>
     <w:p>
       <w:pPr>
+        <w:pBdr>
+          <w:top w:val="nil"/>
+          <w:left w:val="nil"/>
+          <w:bottom w:val="nil"/>
+          <w:right w:val="nil"/>
+          <w:between w:val="nil"/>
+        </w:pBdr>
+        <w:spacing w:after="0"/>
+        <w:ind w:left="360"/>
+      </w:pPr>
+    </w:p>
+    <w:p>
+      <w:pPr>
         <w:numPr>
           <w:ilvl w:val="2"/>
-          <w:numId w:val="20"/>
-        </w:numPr>
-        <w:pBdr>
-          <w:top w:val="nil"/>
-          <w:left w:val="nil"/>
-          <w:bottom w:val="nil"/>
-          <w:right w:val="nil"/>
-          <w:between w:val="nil"/>
-        </w:pBdr>
-        <w:spacing w:after="0"/>
-      </w:pPr>
-      <w:r>
+          <w:numId w:val="18"/>
+        </w:numPr>
+        <w:pBdr>
+          <w:top w:val="nil"/>
+          <w:left w:val="nil"/>
+          <w:bottom w:val="nil"/>
+          <w:right w:val="nil"/>
+          <w:between w:val="nil"/>
+        </w:pBdr>
+        <w:spacing w:after="0"/>
+        <w:rPr>
+          <w:sz w:val="24"/>
+          <w:szCs w:val="24"/>
+        </w:rPr>
+      </w:pPr>
+      <w:r>
+        <w:rPr>
+          <w:sz w:val="24"/>
+          <w:szCs w:val="24"/>
+        </w:rPr>
         <w:t>Każdy Użytkownik</w:t>
       </w:r>
     </w:p>
     <w:p>
       <w:pPr>
-        <w:pStyle w:val="ListParagraph"/>
+        <w:pStyle w:val="Akapitzlist"/>
         <w:numPr>
           <w:ilvl w:val="0"/>
           <w:numId w:val="22"/>
         </w:numPr>
-      </w:pPr>
-      <w:r>
-        <w:t xml:space="preserve">System powinien umożliwiać </w:t>
-      </w:r>
-      <w:r>
-        <w:t>Użytkownikowi</w:t>
-      </w:r>
-      <w:r>
-        <w:t xml:space="preserve"> przeszukiwanie, filtrowanie i przeglądanie </w:t>
-      </w:r>
-      <w:r>
+        <w:rPr>
+          <w:sz w:val="24"/>
+          <w:szCs w:val="24"/>
+        </w:rPr>
+      </w:pPr>
+      <w:r>
+        <w:rPr>
+          <w:sz w:val="24"/>
+          <w:szCs w:val="24"/>
+        </w:rPr>
+        <w:t xml:space="preserve">System powinien umożliwiać Użytkownikowi przeszukiwanie, filtrowanie i przeglądanie </w:t>
+      </w:r>
+      <w:r>
+        <w:rPr>
+          <w:sz w:val="24"/>
+          <w:szCs w:val="24"/>
+        </w:rPr>
         <w:t>O</w:t>
       </w:r>
       <w:r>
+        <w:rPr>
+          <w:sz w:val="24"/>
+          <w:szCs w:val="24"/>
+        </w:rPr>
         <w:t xml:space="preserve">fert udostępnionych przez </w:t>
       </w:r>
       <w:r>
+        <w:rPr>
+          <w:sz w:val="24"/>
+          <w:szCs w:val="24"/>
+        </w:rPr>
         <w:t>S</w:t>
       </w:r>
       <w:r>
+        <w:rPr>
+          <w:sz w:val="24"/>
+          <w:szCs w:val="24"/>
+        </w:rPr>
         <w:t>przedawców</w:t>
       </w:r>
       <w:r>
+        <w:rPr>
+          <w:sz w:val="24"/>
+          <w:szCs w:val="24"/>
+        </w:rPr>
         <w:t>.</w:t>
       </w:r>
     </w:p>
     <w:p>
       <w:pPr>
-        <w:pStyle w:val="ListParagraph"/>
+        <w:pStyle w:val="Akapitzlist"/>
         <w:numPr>
           <w:ilvl w:val="0"/>
           <w:numId w:val="22"/>
@@ -4776,29 +4985,61 @@
           <w:between w:val="nil"/>
         </w:pBdr>
         <w:spacing w:after="0"/>
-      </w:pPr>
-      <w:r>
+        <w:rPr>
+          <w:sz w:val="24"/>
+          <w:szCs w:val="24"/>
+        </w:rPr>
+      </w:pPr>
+      <w:r>
+        <w:rPr>
+          <w:sz w:val="24"/>
+          <w:szCs w:val="24"/>
+        </w:rPr>
         <w:t>System powinien umożliwiać Użytkownikowi kontakt ze Sprzedającym.</w:t>
       </w:r>
     </w:p>
     <w:p>
       <w:pPr>
+        <w:pStyle w:val="Akapitzlist"/>
+        <w:pBdr>
+          <w:top w:val="nil"/>
+          <w:left w:val="nil"/>
+          <w:bottom w:val="nil"/>
+          <w:right w:val="nil"/>
+          <w:between w:val="nil"/>
+        </w:pBdr>
+        <w:spacing w:after="0"/>
+        <w:ind w:left="1440"/>
+        <w:rPr>
+          <w:sz w:val="24"/>
+          <w:szCs w:val="24"/>
+        </w:rPr>
+      </w:pPr>
+    </w:p>
+    <w:p>
+      <w:pPr>
         <w:numPr>
           <w:ilvl w:val="2"/>
-          <w:numId w:val="20"/>
-        </w:numPr>
-        <w:pBdr>
-          <w:top w:val="nil"/>
-          <w:left w:val="nil"/>
-          <w:bottom w:val="nil"/>
-          <w:right w:val="nil"/>
-          <w:between w:val="nil"/>
-        </w:pBdr>
-        <w:spacing w:after="0"/>
-      </w:pPr>
-      <w:r>
-        <w:rPr>
-          <w:color w:val="000000"/>
+          <w:numId w:val="18"/>
+        </w:numPr>
+        <w:pBdr>
+          <w:top w:val="nil"/>
+          <w:left w:val="nil"/>
+          <w:bottom w:val="nil"/>
+          <w:right w:val="nil"/>
+          <w:between w:val="nil"/>
+        </w:pBdr>
+        <w:spacing w:after="0"/>
+        <w:rPr>
+          <w:sz w:val="24"/>
+          <w:szCs w:val="24"/>
+        </w:rPr>
+      </w:pPr>
+      <w:r>
+        <w:rPr>
+          <w:color w:val="000000"/>
+          <w:sz w:val="24"/>
+          <w:szCs w:val="24"/>
         </w:rPr>
         <w:t>Zalogowany</w:t>
       </w:r>
@@ -4818,8 +5059,16 @@
         </w:pBdr>
         <w:spacing w:after="0"/>
         <w:jc w:val="both"/>
-      </w:pPr>
-      <w:r>
+        <w:rPr>
+          <w:sz w:val="24"/>
+          <w:szCs w:val="24"/>
+        </w:rPr>
+      </w:pPr>
+      <w:r>
+        <w:rPr>
+          <w:sz w:val="24"/>
+          <w:szCs w:val="24"/>
+        </w:rPr>
         <w:t>System powinien umożliwiać Zalogowanemu dodawanie, edycję oraz usuwanie Nieruchomości, na podstawie których tworzone będą Oferty.</w:t>
       </w:r>
     </w:p>
@@ -4838,58 +5087,80 @@
         </w:pBdr>
         <w:spacing w:after="0"/>
         <w:jc w:val="both"/>
-      </w:pPr>
-      <w:r>
-        <w:rPr>
-          <w:color w:val="000000"/>
+        <w:rPr>
+          <w:sz w:val="24"/>
+          <w:szCs w:val="24"/>
+        </w:rPr>
+      </w:pPr>
+      <w:r>
+        <w:rPr>
+          <w:color w:val="000000"/>
+          <w:sz w:val="24"/>
+          <w:szCs w:val="24"/>
         </w:rPr>
         <w:t xml:space="preserve">System powinien umożliwiać </w:t>
       </w:r>
       <w:r>
         <w:rPr>
           <w:color w:val="000000"/>
+          <w:sz w:val="24"/>
+          <w:szCs w:val="24"/>
         </w:rPr>
         <w:t>Zalogowanemu</w:t>
       </w:r>
       <w:r>
         <w:rPr>
           <w:color w:val="000000"/>
+          <w:sz w:val="24"/>
+          <w:szCs w:val="24"/>
         </w:rPr>
         <w:t xml:space="preserve"> </w:t>
       </w:r>
       <w:r>
         <w:rPr>
           <w:color w:val="000000"/>
+          <w:sz w:val="24"/>
+          <w:szCs w:val="24"/>
         </w:rPr>
         <w:t>dodawanie</w:t>
       </w:r>
       <w:r>
         <w:rPr>
           <w:color w:val="000000"/>
+          <w:sz w:val="24"/>
+          <w:szCs w:val="24"/>
         </w:rPr>
         <w:t xml:space="preserve">, edycję oraz usuwanie </w:t>
       </w:r>
       <w:r>
         <w:rPr>
           <w:color w:val="000000"/>
+          <w:sz w:val="24"/>
+          <w:szCs w:val="24"/>
         </w:rPr>
         <w:t>Ofert</w:t>
       </w:r>
       <w:r>
         <w:rPr>
           <w:color w:val="000000"/>
+          <w:sz w:val="24"/>
+          <w:szCs w:val="24"/>
         </w:rPr>
         <w:t xml:space="preserve"> dotyczących najmu bądź sprzedaży </w:t>
       </w:r>
       <w:r>
         <w:rPr>
           <w:color w:val="000000"/>
+          <w:sz w:val="24"/>
+          <w:szCs w:val="24"/>
         </w:rPr>
         <w:t>N</w:t>
       </w:r>
       <w:r>
         <w:rPr>
           <w:color w:val="000000"/>
+          <w:sz w:val="24"/>
+          <w:szCs w:val="24"/>
         </w:rPr>
         <w:t>ieruchomości.</w:t>
       </w:r>
@@ -4909,58 +5180,80 @@
         </w:pBdr>
         <w:spacing w:after="0"/>
         <w:jc w:val="both"/>
-      </w:pPr>
-      <w:r>
-        <w:rPr>
-          <w:color w:val="000000"/>
+        <w:rPr>
+          <w:sz w:val="24"/>
+          <w:szCs w:val="24"/>
+        </w:rPr>
+      </w:pPr>
+      <w:r>
+        <w:rPr>
+          <w:color w:val="000000"/>
+          <w:sz w:val="24"/>
+          <w:szCs w:val="24"/>
         </w:rPr>
         <w:t xml:space="preserve">System  powinien zapewniać </w:t>
       </w:r>
       <w:r>
         <w:rPr>
           <w:color w:val="000000"/>
+          <w:sz w:val="24"/>
+          <w:szCs w:val="24"/>
         </w:rPr>
         <w:t>Sprzedającemu</w:t>
       </w:r>
       <w:r>
         <w:rPr>
           <w:color w:val="000000"/>
+          <w:sz w:val="24"/>
+          <w:szCs w:val="24"/>
         </w:rPr>
         <w:t xml:space="preserve"> wgląd w aktualnie udostępnione przez niego </w:t>
       </w:r>
       <w:r>
         <w:rPr>
           <w:color w:val="000000"/>
+          <w:sz w:val="24"/>
+          <w:szCs w:val="24"/>
         </w:rPr>
         <w:t>Oferty</w:t>
       </w:r>
       <w:r>
         <w:rPr>
           <w:color w:val="000000"/>
+          <w:sz w:val="24"/>
+          <w:szCs w:val="24"/>
         </w:rPr>
         <w:t xml:space="preserve">, a także na </w:t>
       </w:r>
       <w:r>
         <w:rPr>
           <w:color w:val="000000"/>
+          <w:sz w:val="24"/>
+          <w:szCs w:val="24"/>
         </w:rPr>
         <w:t>podgląd</w:t>
       </w:r>
       <w:r>
         <w:rPr>
           <w:color w:val="000000"/>
+          <w:sz w:val="24"/>
+          <w:szCs w:val="24"/>
         </w:rPr>
         <w:t xml:space="preserve"> statystyk ich </w:t>
       </w:r>
       <w:r>
         <w:rPr>
           <w:color w:val="000000"/>
+          <w:sz w:val="24"/>
+          <w:szCs w:val="24"/>
         </w:rPr>
         <w:t>wyświetleń</w:t>
       </w:r>
       <w:r>
         <w:rPr>
           <w:color w:val="000000"/>
+          <w:sz w:val="24"/>
+          <w:szCs w:val="24"/>
         </w:rPr>
         <w:t>.</w:t>
       </w:r>
@@ -4980,44 +5273,78 @@
         </w:pBdr>
         <w:spacing w:after="0"/>
         <w:jc w:val="both"/>
-      </w:pPr>
-      <w:r>
-        <w:rPr>
-          <w:color w:val="000000"/>
+        <w:rPr>
+          <w:sz w:val="24"/>
+          <w:szCs w:val="24"/>
+        </w:rPr>
+      </w:pPr>
+      <w:r>
+        <w:rPr>
+          <w:color w:val="000000"/>
+          <w:sz w:val="24"/>
+          <w:szCs w:val="24"/>
         </w:rPr>
         <w:t xml:space="preserve">System powinien udostępniać możliwość Zalogowanemu dodawania interesujących go </w:t>
       </w:r>
       <w:r>
         <w:rPr>
           <w:color w:val="000000"/>
+          <w:sz w:val="24"/>
+          <w:szCs w:val="24"/>
         </w:rPr>
         <w:t>O</w:t>
       </w:r>
       <w:r>
         <w:rPr>
           <w:color w:val="000000"/>
+          <w:sz w:val="24"/>
+          <w:szCs w:val="24"/>
         </w:rPr>
         <w:t>fert do „ulubionych”.</w:t>
       </w:r>
     </w:p>
     <w:p>
       <w:pPr>
+        <w:pBdr>
+          <w:top w:val="nil"/>
+          <w:left w:val="nil"/>
+          <w:bottom w:val="nil"/>
+          <w:right w:val="nil"/>
+          <w:between w:val="nil"/>
+        </w:pBdr>
+        <w:spacing w:after="0"/>
+        <w:ind w:left="1512"/>
+        <w:jc w:val="both"/>
+        <w:rPr>
+          <w:sz w:val="24"/>
+          <w:szCs w:val="24"/>
+        </w:rPr>
+      </w:pPr>
+    </w:p>
+    <w:p>
+      <w:pPr>
         <w:numPr>
           <w:ilvl w:val="2"/>
-          <w:numId w:val="20"/>
-        </w:numPr>
-        <w:pBdr>
-          <w:top w:val="nil"/>
-          <w:left w:val="nil"/>
-          <w:bottom w:val="nil"/>
-          <w:right w:val="nil"/>
-          <w:between w:val="nil"/>
-        </w:pBdr>
-        <w:spacing w:after="0"/>
-      </w:pPr>
-      <w:r>
-        <w:rPr>
-          <w:color w:val="000000"/>
+          <w:numId w:val="18"/>
+        </w:numPr>
+        <w:pBdr>
+          <w:top w:val="nil"/>
+          <w:left w:val="nil"/>
+          <w:bottom w:val="nil"/>
+          <w:right w:val="nil"/>
+          <w:between w:val="nil"/>
+        </w:pBdr>
+        <w:spacing w:after="0"/>
+        <w:rPr>
+          <w:sz w:val="24"/>
+          <w:szCs w:val="24"/>
+        </w:rPr>
+      </w:pPr>
+      <w:r>
+        <w:rPr>
+          <w:color w:val="000000"/>
+          <w:sz w:val="24"/>
+          <w:szCs w:val="24"/>
         </w:rPr>
         <w:t>Gość</w:t>
       </w:r>
@@ -5037,22 +5364,32 @@
         </w:pBdr>
         <w:spacing w:after="0"/>
         <w:jc w:val="both"/>
-      </w:pPr>
-      <w:r>
-        <w:rPr>
-          <w:color w:val="000000"/>
+        <w:rPr>
+          <w:sz w:val="24"/>
+          <w:szCs w:val="24"/>
+        </w:rPr>
+      </w:pPr>
+      <w:r>
+        <w:rPr>
+          <w:color w:val="000000"/>
+          <w:sz w:val="24"/>
+          <w:szCs w:val="24"/>
         </w:rPr>
         <w:t xml:space="preserve">System powinien udostępniać </w:t>
       </w:r>
       <w:r>
         <w:rPr>
           <w:color w:val="000000"/>
+          <w:sz w:val="24"/>
+          <w:szCs w:val="24"/>
         </w:rPr>
         <w:t>Gościowi</w:t>
       </w:r>
       <w:r>
         <w:rPr>
           <w:color w:val="000000"/>
+          <w:sz w:val="24"/>
+          <w:szCs w:val="24"/>
         </w:rPr>
         <w:t xml:space="preserve"> możliwość utworzenia konta i zalogowania się na nim.</w:t>
       </w:r>
@@ -5072,10 +5409,16 @@
         </w:pBdr>
         <w:spacing w:after="0"/>
         <w:jc w:val="both"/>
-      </w:pPr>
-      <w:r>
-        <w:rPr>
-          <w:color w:val="000000"/>
+        <w:rPr>
+          <w:sz w:val="24"/>
+          <w:szCs w:val="24"/>
+        </w:rPr>
+      </w:pPr>
+      <w:r>
+        <w:rPr>
+          <w:color w:val="000000"/>
+          <w:sz w:val="24"/>
+          <w:szCs w:val="24"/>
         </w:rPr>
         <w:t>System powinien udostępnić Gościowi możliwość resetu hasła.</w:t>
       </w:r>
@@ -5095,27 +5438,848 @@
     </w:p>
     <w:p>
       <w:pPr>
+        <w:pBdr>
+          <w:top w:val="nil"/>
+          <w:left w:val="nil"/>
+          <w:bottom w:val="nil"/>
+          <w:right w:val="nil"/>
+          <w:between w:val="nil"/>
+        </w:pBdr>
+        <w:spacing w:after="0"/>
+        <w:jc w:val="both"/>
+      </w:pPr>
+    </w:p>
+    <w:p>
+      <w:pPr>
+        <w:pBdr>
+          <w:top w:val="nil"/>
+          <w:left w:val="nil"/>
+          <w:bottom w:val="nil"/>
+          <w:right w:val="nil"/>
+          <w:between w:val="nil"/>
+        </w:pBdr>
+        <w:spacing w:after="0"/>
+        <w:jc w:val="both"/>
+      </w:pPr>
+    </w:p>
+    <w:p>
+      <w:pPr>
+        <w:pBdr>
+          <w:top w:val="nil"/>
+          <w:left w:val="nil"/>
+          <w:bottom w:val="nil"/>
+          <w:right w:val="nil"/>
+          <w:between w:val="nil"/>
+        </w:pBdr>
+        <w:spacing w:after="0"/>
+        <w:jc w:val="both"/>
+      </w:pPr>
+    </w:p>
+    <w:p>
+      <w:pPr>
+        <w:pBdr>
+          <w:top w:val="nil"/>
+          <w:left w:val="nil"/>
+          <w:bottom w:val="nil"/>
+          <w:right w:val="nil"/>
+          <w:between w:val="nil"/>
+        </w:pBdr>
+        <w:spacing w:after="0"/>
+        <w:jc w:val="both"/>
+      </w:pPr>
+    </w:p>
+    <w:p>
+      <w:pPr>
         <w:numPr>
           <w:ilvl w:val="0"/>
-          <w:numId w:val="20"/>
-        </w:numPr>
-        <w:pBdr>
-          <w:top w:val="nil"/>
-          <w:left w:val="nil"/>
-          <w:bottom w:val="nil"/>
-          <w:right w:val="nil"/>
-          <w:between w:val="nil"/>
-        </w:pBdr>
-        <w:rPr>
-          <w:color w:val="000000"/>
+          <w:numId w:val="18"/>
+        </w:numPr>
+        <w:pBdr>
+          <w:top w:val="nil"/>
+          <w:left w:val="nil"/>
+          <w:bottom w:val="nil"/>
+          <w:right w:val="nil"/>
+          <w:between w:val="nil"/>
+        </w:pBdr>
+        <w:rPr>
+          <w:color w:val="000000"/>
+          <w:sz w:val="28"/>
+          <w:szCs w:val="28"/>
         </w:rPr>
       </w:pPr>
       <w:r>
         <w:rPr>
           <w:b/>
           <w:color w:val="000000"/>
-        </w:rPr>
-        <w:t>Wymagania pozafunkcjonalne</w:t>
+          <w:sz w:val="28"/>
+          <w:szCs w:val="28"/>
+        </w:rPr>
+        <w:lastRenderedPageBreak/>
+        <w:t>Wymagania nie</w:t>
+      </w:r>
+      <w:r>
+        <w:rPr>
+          <w:b/>
+          <w:color w:val="000000"/>
+          <w:sz w:val="28"/>
+          <w:szCs w:val="28"/>
+        </w:rPr>
+        <w:t>funkcjonalne</w:t>
+      </w:r>
+    </w:p>
+    <w:p>
+      <w:pPr>
+        <w:numPr>
+          <w:ilvl w:val="1"/>
+          <w:numId w:val="23"/>
+        </w:numPr>
+        <w:pBdr>
+          <w:top w:val="nil"/>
+          <w:left w:val="nil"/>
+          <w:bottom w:val="nil"/>
+          <w:right w:val="nil"/>
+          <w:between w:val="nil"/>
+        </w:pBdr>
+        <w:spacing w:after="0"/>
+        <w:ind w:left="709"/>
+        <w:rPr>
+          <w:color w:val="000000"/>
+          <w:sz w:val="24"/>
+          <w:szCs w:val="24"/>
+        </w:rPr>
+      </w:pPr>
+      <w:r>
+        <w:rPr>
+          <w:color w:val="000000"/>
+          <w:sz w:val="24"/>
+          <w:szCs w:val="24"/>
+        </w:rPr>
+        <w:t>Użyteczność</w:t>
+      </w:r>
+    </w:p>
+    <w:p>
+      <w:pPr>
+        <w:pBdr>
+          <w:top w:val="nil"/>
+          <w:left w:val="nil"/>
+          <w:bottom w:val="nil"/>
+          <w:right w:val="nil"/>
+          <w:between w:val="nil"/>
+        </w:pBdr>
+        <w:spacing w:after="0"/>
+        <w:ind w:left="720"/>
+        <w:jc w:val="both"/>
+        <w:rPr>
+          <w:color w:val="000000"/>
+          <w:sz w:val="24"/>
+          <w:szCs w:val="24"/>
+        </w:rPr>
+      </w:pPr>
+      <w:r>
+        <w:rPr>
+          <w:color w:val="000000"/>
+          <w:sz w:val="24"/>
+          <w:szCs w:val="24"/>
+        </w:rPr>
+        <w:t xml:space="preserve">Aplikacja przede wszystkim ma być przyjazna dla użytkownika. Ma ona ułatwiać pracę z systemem. Dzięki </w:t>
+      </w:r>
+      <w:r>
+        <w:rPr>
+          <w:color w:val="000000"/>
+          <w:sz w:val="24"/>
+          <w:szCs w:val="24"/>
+        </w:rPr>
+        <w:t xml:space="preserve">przejrzystemu i schludnemu interfejsowi klient w szybki sposób nauczy się korzystać z usług oferowanych przez </w:t>
+      </w:r>
+      <w:r>
+        <w:rPr>
+          <w:color w:val="000000"/>
+          <w:sz w:val="24"/>
+          <w:szCs w:val="24"/>
+        </w:rPr>
+        <w:t>oprogramowanie</w:t>
+      </w:r>
+      <w:r>
+        <w:rPr>
+          <w:color w:val="000000"/>
+          <w:sz w:val="24"/>
+          <w:szCs w:val="24"/>
+        </w:rPr>
+        <w:t>.</w:t>
+      </w:r>
+      <w:r>
+        <w:rPr>
+          <w:color w:val="000000"/>
+          <w:sz w:val="24"/>
+          <w:szCs w:val="24"/>
+        </w:rPr>
+        <w:t xml:space="preserve"> </w:t>
+      </w:r>
+      <w:r>
+        <w:rPr>
+          <w:color w:val="000000"/>
+          <w:sz w:val="24"/>
+          <w:szCs w:val="24"/>
+        </w:rPr>
+        <w:t xml:space="preserve">Kolorystyka dopasowana do tematu zagadnienia </w:t>
+      </w:r>
+      <w:r>
+        <w:rPr>
+          <w:color w:val="000000"/>
+          <w:sz w:val="24"/>
+          <w:szCs w:val="24"/>
+        </w:rPr>
+        <w:t xml:space="preserve">nieruchomości </w:t>
+      </w:r>
+      <w:r>
+        <w:rPr>
+          <w:color w:val="000000"/>
+          <w:sz w:val="24"/>
+          <w:szCs w:val="24"/>
+        </w:rPr>
+        <w:t>sprawi, że użytkownik ani przez moment nie będzie żałował, że trafił na stronę</w:t>
+      </w:r>
+      <w:r>
+        <w:rPr>
+          <w:color w:val="000000"/>
+          <w:sz w:val="24"/>
+          <w:szCs w:val="24"/>
+        </w:rPr>
+        <w:t xml:space="preserve"> internetową. </w:t>
+      </w:r>
+    </w:p>
+    <w:p>
+      <w:pPr>
+        <w:pBdr>
+          <w:top w:val="nil"/>
+          <w:left w:val="nil"/>
+          <w:bottom w:val="nil"/>
+          <w:right w:val="nil"/>
+          <w:between w:val="nil"/>
+        </w:pBdr>
+        <w:spacing w:after="0"/>
+        <w:ind w:left="720"/>
+        <w:jc w:val="both"/>
+        <w:rPr>
+          <w:color w:val="000000"/>
+          <w:sz w:val="24"/>
+          <w:szCs w:val="24"/>
+        </w:rPr>
+      </w:pPr>
+      <w:bookmarkStart w:id="0" w:name="_GoBack"/>
+      <w:bookmarkEnd w:id="0"/>
+    </w:p>
+    <w:p>
+      <w:pPr>
+        <w:numPr>
+          <w:ilvl w:val="1"/>
+          <w:numId w:val="23"/>
+        </w:numPr>
+        <w:pBdr>
+          <w:top w:val="nil"/>
+          <w:left w:val="nil"/>
+          <w:bottom w:val="nil"/>
+          <w:right w:val="nil"/>
+          <w:between w:val="nil"/>
+        </w:pBdr>
+        <w:spacing w:after="0"/>
+        <w:ind w:left="709"/>
+        <w:rPr>
+          <w:color w:val="000000"/>
+          <w:sz w:val="24"/>
+          <w:szCs w:val="24"/>
+        </w:rPr>
+      </w:pPr>
+      <w:r>
+        <w:rPr>
+          <w:color w:val="000000"/>
+          <w:sz w:val="24"/>
+          <w:szCs w:val="24"/>
+        </w:rPr>
+        <w:t>Niezawodność</w:t>
+      </w:r>
+    </w:p>
+    <w:p>
+      <w:pPr>
+        <w:pBdr>
+          <w:top w:val="nil"/>
+          <w:left w:val="nil"/>
+          <w:bottom w:val="nil"/>
+          <w:right w:val="nil"/>
+          <w:between w:val="nil"/>
+        </w:pBdr>
+        <w:spacing w:after="0"/>
+        <w:ind w:left="720"/>
+        <w:jc w:val="both"/>
+        <w:rPr>
+          <w:color w:val="000000"/>
+          <w:sz w:val="24"/>
+          <w:szCs w:val="24"/>
+        </w:rPr>
+      </w:pPr>
+      <w:r>
+        <w:rPr>
+          <w:color w:val="000000"/>
+          <w:sz w:val="24"/>
+          <w:szCs w:val="24"/>
+        </w:rPr>
+        <w:t xml:space="preserve">Aplikacja zapewnia dostęp do korzystania usług zarządzania nieruchomościami o każdej porze dnia i nocy. </w:t>
+      </w:r>
+      <w:r>
+        <w:rPr>
+          <w:color w:val="000000"/>
+          <w:sz w:val="24"/>
+          <w:szCs w:val="24"/>
+        </w:rPr>
+        <w:t xml:space="preserve">Liczne testy będą napisane przed wejściem systemu na rynek. </w:t>
+      </w:r>
+      <w:r>
+        <w:rPr>
+          <w:color w:val="000000"/>
+          <w:sz w:val="24"/>
+          <w:szCs w:val="24"/>
+        </w:rPr>
+        <w:t xml:space="preserve">Przede wszystkim testy jednostkowe, integracyjne i systemowe. </w:t>
+      </w:r>
+      <w:r>
+        <w:rPr>
+          <w:color w:val="000000"/>
+          <w:sz w:val="24"/>
+          <w:szCs w:val="24"/>
+        </w:rPr>
+        <w:t>Żaden system nie jest w 100% niezawodny. Po wypuszczeniu aplikacji liczne grono specjalistów będzie czuwać nad poprawnością jej działania. Po zauważeniu błędu natychmiast będą one poprawiane</w:t>
+      </w:r>
+      <w:r>
+        <w:rPr>
+          <w:color w:val="000000"/>
+          <w:sz w:val="24"/>
+          <w:szCs w:val="24"/>
+        </w:rPr>
+        <w:t>,</w:t>
+      </w:r>
+      <w:r>
+        <w:rPr>
+          <w:color w:val="000000"/>
+          <w:sz w:val="24"/>
+          <w:szCs w:val="24"/>
+        </w:rPr>
+        <w:t xml:space="preserve"> co nie powinno znacznie wpłynąć na komfort korzystania ze strony internetowej.</w:t>
+      </w:r>
+    </w:p>
+    <w:p>
+      <w:pPr>
+        <w:pBdr>
+          <w:top w:val="nil"/>
+          <w:left w:val="nil"/>
+          <w:bottom w:val="nil"/>
+          <w:right w:val="nil"/>
+          <w:between w:val="nil"/>
+        </w:pBdr>
+        <w:spacing w:after="0"/>
+        <w:ind w:left="720"/>
+        <w:jc w:val="both"/>
+        <w:rPr>
+          <w:color w:val="000000"/>
+          <w:sz w:val="24"/>
+          <w:szCs w:val="24"/>
+        </w:rPr>
+      </w:pPr>
+    </w:p>
+    <w:p>
+      <w:pPr>
+        <w:numPr>
+          <w:ilvl w:val="1"/>
+          <w:numId w:val="23"/>
+        </w:numPr>
+        <w:pBdr>
+          <w:top w:val="nil"/>
+          <w:left w:val="nil"/>
+          <w:bottom w:val="nil"/>
+          <w:right w:val="nil"/>
+          <w:between w:val="nil"/>
+        </w:pBdr>
+        <w:spacing w:after="0"/>
+        <w:ind w:left="709"/>
+        <w:rPr>
+          <w:color w:val="000000"/>
+          <w:sz w:val="24"/>
+          <w:szCs w:val="24"/>
+        </w:rPr>
+      </w:pPr>
+      <w:r>
+        <w:rPr>
+          <w:color w:val="000000"/>
+          <w:sz w:val="24"/>
+          <w:szCs w:val="24"/>
+        </w:rPr>
+        <w:t>Wydajność</w:t>
+      </w:r>
+    </w:p>
+    <w:p>
+      <w:pPr>
+        <w:pBdr>
+          <w:top w:val="nil"/>
+          <w:left w:val="nil"/>
+          <w:bottom w:val="nil"/>
+          <w:right w:val="nil"/>
+          <w:between w:val="nil"/>
+        </w:pBdr>
+        <w:spacing w:after="0"/>
+        <w:ind w:left="720"/>
+        <w:jc w:val="both"/>
+        <w:rPr>
+          <w:color w:val="000000"/>
+          <w:sz w:val="24"/>
+          <w:szCs w:val="24"/>
+        </w:rPr>
+      </w:pPr>
+      <w:r>
+        <w:rPr>
+          <w:color w:val="000000"/>
+          <w:sz w:val="24"/>
+          <w:szCs w:val="24"/>
+        </w:rPr>
+        <w:t>System nie będzie w znaczny sposób obciążał zasobów komputera, na którym zostanie on uruchomiony.</w:t>
+      </w:r>
+      <w:r>
+        <w:rPr>
+          <w:color w:val="000000"/>
+          <w:sz w:val="24"/>
+          <w:szCs w:val="24"/>
+        </w:rPr>
+        <w:t xml:space="preserve"> Zużycie procesora jak i innych komponentów będzie znikome i nie zauważ</w:t>
+      </w:r>
+      <w:r>
+        <w:rPr>
+          <w:color w:val="000000"/>
+          <w:sz w:val="24"/>
+          <w:szCs w:val="24"/>
+        </w:rPr>
+        <w:t>alne dla</w:t>
+      </w:r>
+      <w:r>
+        <w:rPr>
+          <w:color w:val="000000"/>
+          <w:sz w:val="24"/>
+          <w:szCs w:val="24"/>
+        </w:rPr>
+        <w:t xml:space="preserve"> użytkowników.</w:t>
+      </w:r>
+      <w:r>
+        <w:rPr>
+          <w:color w:val="000000"/>
+          <w:sz w:val="24"/>
+          <w:szCs w:val="24"/>
+        </w:rPr>
+        <w:t xml:space="preserve"> Nawet stare komputery ze starszym systemem operacyjnym będą w stanie „poradzić” sobie z aplikacją. </w:t>
+      </w:r>
+      <w:r>
+        <w:rPr>
+          <w:color w:val="000000"/>
+          <w:sz w:val="24"/>
+          <w:szCs w:val="24"/>
+        </w:rPr>
+        <w:t xml:space="preserve">Tak na dobrą sprawę jedynym wymaganiem, aby móc korzystać z oprogramowaniem </w:t>
+      </w:r>
+      <w:r>
+        <w:rPr>
+          <w:color w:val="000000"/>
+          <w:sz w:val="24"/>
+          <w:szCs w:val="24"/>
+        </w:rPr>
+        <w:t xml:space="preserve">jest dostęp do Internetu. </w:t>
+      </w:r>
+    </w:p>
+    <w:p>
+      <w:pPr>
+        <w:pBdr>
+          <w:top w:val="nil"/>
+          <w:left w:val="nil"/>
+          <w:bottom w:val="nil"/>
+          <w:right w:val="nil"/>
+          <w:between w:val="nil"/>
+        </w:pBdr>
+        <w:spacing w:after="0"/>
+        <w:ind w:left="720"/>
+        <w:jc w:val="both"/>
+        <w:rPr>
+          <w:color w:val="000000"/>
+          <w:sz w:val="24"/>
+          <w:szCs w:val="24"/>
+        </w:rPr>
+      </w:pPr>
+    </w:p>
+    <w:p>
+      <w:pPr>
+        <w:numPr>
+          <w:ilvl w:val="1"/>
+          <w:numId w:val="23"/>
+        </w:numPr>
+        <w:pBdr>
+          <w:top w:val="nil"/>
+          <w:left w:val="nil"/>
+          <w:bottom w:val="nil"/>
+          <w:right w:val="nil"/>
+          <w:between w:val="nil"/>
+        </w:pBdr>
+        <w:spacing w:after="0"/>
+        <w:ind w:left="709"/>
+        <w:rPr>
+          <w:color w:val="000000"/>
+          <w:sz w:val="24"/>
+          <w:szCs w:val="24"/>
+        </w:rPr>
+      </w:pPr>
+      <w:r>
+        <w:rPr>
+          <w:color w:val="000000"/>
+          <w:sz w:val="24"/>
+          <w:szCs w:val="24"/>
+        </w:rPr>
+        <w:t>Bezpieczeństwo</w:t>
+      </w:r>
+    </w:p>
+    <w:p>
+      <w:pPr>
+        <w:pBdr>
+          <w:top w:val="nil"/>
+          <w:left w:val="nil"/>
+          <w:bottom w:val="nil"/>
+          <w:right w:val="nil"/>
+          <w:between w:val="nil"/>
+        </w:pBdr>
+        <w:spacing w:after="0"/>
+        <w:ind w:left="720"/>
+        <w:jc w:val="both"/>
+        <w:rPr>
+          <w:color w:val="000000"/>
+          <w:sz w:val="24"/>
+          <w:szCs w:val="24"/>
+        </w:rPr>
+      </w:pPr>
+      <w:r>
+        <w:rPr>
+          <w:color w:val="000000"/>
+          <w:sz w:val="24"/>
+          <w:szCs w:val="24"/>
+        </w:rPr>
+        <w:t xml:space="preserve">Jedna z najważniejszych cech dobrego software’u. </w:t>
+      </w:r>
+      <w:r>
+        <w:rPr>
+          <w:color w:val="000000"/>
+          <w:sz w:val="24"/>
+          <w:szCs w:val="24"/>
+        </w:rPr>
+        <w:t>Strona internetowa</w:t>
+      </w:r>
+      <w:r>
+        <w:rPr>
+          <w:color w:val="000000"/>
+          <w:sz w:val="24"/>
+          <w:szCs w:val="24"/>
+        </w:rPr>
+        <w:t xml:space="preserve"> „Internetowe biuro obrotu nieruchomościami” zapewnia najwyższy poziom bezpieczeństwa. Dane użytkownika podawane do systemu będą przechowywane w zabezpieczonej</w:t>
+      </w:r>
+      <w:r>
+        <w:rPr>
+          <w:color w:val="000000"/>
+          <w:sz w:val="24"/>
+          <w:szCs w:val="24"/>
+        </w:rPr>
+        <w:t xml:space="preserve"> na ataki hackerskie bazie danych. </w:t>
+      </w:r>
+      <w:r>
+        <w:rPr>
+          <w:color w:val="000000"/>
+          <w:sz w:val="24"/>
+          <w:szCs w:val="24"/>
+        </w:rPr>
+        <w:t>Oczywiś</w:t>
+      </w:r>
+      <w:r>
+        <w:rPr>
+          <w:color w:val="000000"/>
+          <w:sz w:val="24"/>
+          <w:szCs w:val="24"/>
+        </w:rPr>
+        <w:t>cie będą</w:t>
+      </w:r>
+      <w:r>
+        <w:rPr>
+          <w:color w:val="000000"/>
+          <w:sz w:val="24"/>
+          <w:szCs w:val="24"/>
+        </w:rPr>
+        <w:t xml:space="preserve"> one nie</w:t>
+      </w:r>
+      <w:r>
+        <w:rPr>
+          <w:color w:val="000000"/>
+          <w:sz w:val="24"/>
+          <w:szCs w:val="24"/>
+        </w:rPr>
+        <w:t xml:space="preserve">widoczne dla pozostałych klientów korzystających z oprogramowania. </w:t>
+      </w:r>
+      <w:r>
+        <w:rPr>
+          <w:color w:val="000000"/>
+          <w:sz w:val="24"/>
+          <w:szCs w:val="24"/>
+        </w:rPr>
+        <w:t>Hasła do kont będą dodatkowo zaszyfrowane co uniemożliwia włamanie się na czyjeś</w:t>
+      </w:r>
+      <w:r>
+        <w:rPr>
+          <w:color w:val="000000"/>
+          <w:sz w:val="24"/>
+          <w:szCs w:val="24"/>
+        </w:rPr>
+        <w:t xml:space="preserve"> konto</w:t>
+      </w:r>
+      <w:r>
+        <w:rPr>
+          <w:color w:val="000000"/>
+          <w:sz w:val="24"/>
+          <w:szCs w:val="24"/>
+        </w:rPr>
+        <w:t xml:space="preserve">. </w:t>
+      </w:r>
+    </w:p>
+    <w:p>
+      <w:pPr>
+        <w:pBdr>
+          <w:top w:val="nil"/>
+          <w:left w:val="nil"/>
+          <w:bottom w:val="nil"/>
+          <w:right w:val="nil"/>
+          <w:between w:val="nil"/>
+        </w:pBdr>
+        <w:spacing w:after="0"/>
+        <w:ind w:left="720"/>
+        <w:jc w:val="both"/>
+        <w:rPr>
+          <w:color w:val="000000"/>
+          <w:sz w:val="24"/>
+          <w:szCs w:val="24"/>
+        </w:rPr>
+      </w:pPr>
+    </w:p>
+    <w:p>
+      <w:pPr>
+        <w:numPr>
+          <w:ilvl w:val="1"/>
+          <w:numId w:val="23"/>
+        </w:numPr>
+        <w:pBdr>
+          <w:top w:val="nil"/>
+          <w:left w:val="nil"/>
+          <w:bottom w:val="nil"/>
+          <w:right w:val="nil"/>
+          <w:between w:val="nil"/>
+        </w:pBdr>
+        <w:spacing w:after="0"/>
+        <w:ind w:left="709"/>
+        <w:rPr>
+          <w:color w:val="000000"/>
+          <w:sz w:val="24"/>
+          <w:szCs w:val="24"/>
+        </w:rPr>
+      </w:pPr>
+      <w:r>
+        <w:rPr>
+          <w:color w:val="000000"/>
+          <w:sz w:val="24"/>
+          <w:szCs w:val="24"/>
+        </w:rPr>
+        <w:t>Kompatybilność</w:t>
+      </w:r>
+    </w:p>
+    <w:p>
+      <w:pPr>
+        <w:pBdr>
+          <w:top w:val="nil"/>
+          <w:left w:val="nil"/>
+          <w:bottom w:val="nil"/>
+          <w:right w:val="nil"/>
+          <w:between w:val="nil"/>
+        </w:pBdr>
+        <w:spacing w:after="0"/>
+        <w:ind w:left="720"/>
+        <w:jc w:val="both"/>
+        <w:rPr>
+          <w:color w:val="000000"/>
+          <w:sz w:val="24"/>
+          <w:szCs w:val="24"/>
+        </w:rPr>
+      </w:pPr>
+      <w:r>
+        <w:rPr>
+          <w:color w:val="000000"/>
+          <w:sz w:val="24"/>
+          <w:szCs w:val="24"/>
+        </w:rPr>
+        <w:t xml:space="preserve">Oprogramowanie będzie kompatybilne z wieloma systemami zarówno komputerowymi, jak i </w:t>
+      </w:r>
+      <w:r>
+        <w:rPr>
+          <w:color w:val="000000"/>
+          <w:sz w:val="24"/>
+          <w:szCs w:val="24"/>
+        </w:rPr>
+        <w:t>komórkowymi</w:t>
+      </w:r>
+      <w:r>
+        <w:rPr>
+          <w:color w:val="000000"/>
+          <w:sz w:val="24"/>
+          <w:szCs w:val="24"/>
+        </w:rPr>
+        <w:t xml:space="preserve">. </w:t>
+      </w:r>
+      <w:r>
+        <w:rPr>
+          <w:color w:val="000000"/>
+          <w:sz w:val="24"/>
+          <w:szCs w:val="24"/>
+        </w:rPr>
+        <w:t>Tak jak opisano w punkcie 4.3 wymagany jest jedynie dostęp do Internetu</w:t>
+      </w:r>
+      <w:r>
+        <w:rPr>
+          <w:color w:val="000000"/>
+          <w:sz w:val="24"/>
+          <w:szCs w:val="24"/>
+        </w:rPr>
+        <w:t>.</w:t>
+      </w:r>
+      <w:r>
+        <w:rPr>
+          <w:color w:val="000000"/>
+          <w:sz w:val="24"/>
+          <w:szCs w:val="24"/>
+        </w:rPr>
+        <w:t xml:space="preserve"> Korzystanie ze strony internetowej będzie również możliwe za pomocą smartfonów</w:t>
+      </w:r>
+      <w:r>
+        <w:rPr>
+          <w:color w:val="000000"/>
+          <w:sz w:val="24"/>
+          <w:szCs w:val="24"/>
+        </w:rPr>
+        <w:t xml:space="preserve"> oraz tabletów</w:t>
+      </w:r>
+      <w:r>
+        <w:rPr>
+          <w:color w:val="000000"/>
+          <w:sz w:val="24"/>
+          <w:szCs w:val="24"/>
+        </w:rPr>
+        <w:t xml:space="preserve">. </w:t>
+      </w:r>
+      <w:r>
+        <w:rPr>
+          <w:color w:val="000000"/>
+          <w:sz w:val="24"/>
+          <w:szCs w:val="24"/>
+        </w:rPr>
+        <w:t xml:space="preserve">Dzięki specjalnie stworzonemu interfejsowi do urządzeń mobilnych </w:t>
+      </w:r>
+      <w:r>
+        <w:rPr>
+          <w:color w:val="000000"/>
+          <w:sz w:val="24"/>
+          <w:szCs w:val="24"/>
+        </w:rPr>
+        <w:t>użytkownik będzie mógł</w:t>
+      </w:r>
+      <w:r>
+        <w:rPr>
+          <w:color w:val="000000"/>
+          <w:sz w:val="24"/>
+          <w:szCs w:val="24"/>
+        </w:rPr>
+        <w:t xml:space="preserve"> </w:t>
+      </w:r>
+      <w:r>
+        <w:rPr>
+          <w:color w:val="000000"/>
+          <w:sz w:val="24"/>
+          <w:szCs w:val="24"/>
+        </w:rPr>
+        <w:t>swobodnie</w:t>
+      </w:r>
+      <w:r>
+        <w:rPr>
+          <w:color w:val="000000"/>
+          <w:sz w:val="24"/>
+          <w:szCs w:val="24"/>
+        </w:rPr>
+        <w:t xml:space="preserve"> poruszać </w:t>
+      </w:r>
+      <w:r>
+        <w:rPr>
+          <w:color w:val="000000"/>
+          <w:sz w:val="24"/>
+          <w:szCs w:val="24"/>
+        </w:rPr>
+        <w:t xml:space="preserve">się </w:t>
+      </w:r>
+      <w:r>
+        <w:rPr>
+          <w:color w:val="000000"/>
+          <w:sz w:val="24"/>
+          <w:szCs w:val="24"/>
+        </w:rPr>
+        <w:t xml:space="preserve">w aplikacji </w:t>
+      </w:r>
+      <w:r>
+        <w:rPr>
+          <w:color w:val="000000"/>
+          <w:sz w:val="24"/>
+          <w:szCs w:val="24"/>
+        </w:rPr>
+        <w:t>korzystając z posiadanych</w:t>
+      </w:r>
+      <w:r>
+        <w:rPr>
+          <w:color w:val="000000"/>
+          <w:sz w:val="24"/>
+          <w:szCs w:val="24"/>
+        </w:rPr>
+        <w:t xml:space="preserve"> urzą</w:t>
+      </w:r>
+      <w:r>
+        <w:rPr>
+          <w:color w:val="000000"/>
+          <w:sz w:val="24"/>
+          <w:szCs w:val="24"/>
+        </w:rPr>
+        <w:t>dzeń</w:t>
+      </w:r>
+      <w:r>
+        <w:rPr>
+          <w:color w:val="000000"/>
+          <w:sz w:val="24"/>
+          <w:szCs w:val="24"/>
+        </w:rPr>
+        <w:t xml:space="preserve"> przenoś</w:t>
+      </w:r>
+      <w:r>
+        <w:rPr>
+          <w:color w:val="000000"/>
+          <w:sz w:val="24"/>
+          <w:szCs w:val="24"/>
+        </w:rPr>
+        <w:t>nych</w:t>
+      </w:r>
+      <w:r>
+        <w:rPr>
+          <w:color w:val="000000"/>
+          <w:sz w:val="24"/>
+          <w:szCs w:val="24"/>
+        </w:rPr>
+        <w:t>.</w:t>
       </w:r>
     </w:p>
     <w:p>
@@ -5203,7 +6367,7 @@
         <w:noProof/>
         <w:color w:val="000000"/>
       </w:rPr>
-      <w:t>9</w:t>
+      <w:t>10</w:t>
     </w:r>
     <w:r>
       <w:rPr>
@@ -5264,7 +6428,7 @@
   <w:abstractNum w:abstractNumId="0">
     <w:nsid w:val="0AEE02F7"/>
     <w:multiLevelType w:val="multilevel"/>
-    <w:tmpl w:val="531E3FD4"/>
+    <w:tmpl w:val="6EA887BA"/>
     <w:lvl w:ilvl="0">
       <w:start w:val="1"/>
       <w:numFmt w:val="decimal"/>
@@ -5275,7 +6439,7 @@
       </w:pPr>
       <w:rPr>
         <w:rFonts w:hint="default"/>
-        <w:b/>
+        <w:b w:val="0"/>
       </w:rPr>
     </w:lvl>
     <w:lvl w:ilvl="1">
@@ -6172,7 +7336,7 @@
   <w:abstractNum w:abstractNumId="8">
     <w:nsid w:val="2386734F"/>
     <w:multiLevelType w:val="multilevel"/>
-    <w:tmpl w:val="119C0144"/>
+    <w:tmpl w:val="49E0AA70"/>
     <w:lvl w:ilvl="0">
       <w:start w:val="1"/>
       <w:numFmt w:val="decimal"/>
@@ -6182,7 +7346,7 @@
         <w:ind w:left="360" w:hanging="360"/>
       </w:pPr>
       <w:rPr>
-        <w:b/>
+        <w:b w:val="0"/>
       </w:rPr>
     </w:lvl>
     <w:lvl w:ilvl="1">
@@ -6267,11 +7431,11 @@
   <w:abstractNum w:abstractNumId="9">
     <w:nsid w:val="2E830E25"/>
     <w:multiLevelType w:val="multilevel"/>
-    <w:tmpl w:val="B66E395C"/>
+    <w:tmpl w:val="EFE6F7FC"/>
     <w:lvl w:ilvl="0">
       <w:start w:val="1"/>
       <w:numFmt w:val="decimal"/>
-      <w:lvlText w:val="%1"/>
+      <w:lvlText w:val="%1."/>
       <w:lvlJc w:val="left"/>
       <w:pPr>
         <w:ind w:left="360" w:hanging="360"/>
@@ -6378,6 +7542,119 @@
     </w:lvl>
   </w:abstractNum>
   <w:abstractNum w:abstractNumId="10">
+    <w:nsid w:val="3FE90278"/>
+    <w:multiLevelType w:val="multilevel"/>
+    <w:tmpl w:val="07408C80"/>
+    <w:lvl w:ilvl="0">
+      <w:start w:val="4"/>
+      <w:numFmt w:val="decimal"/>
+      <w:lvlText w:val="%1."/>
+      <w:lvlJc w:val="left"/>
+      <w:pPr>
+        <w:ind w:left="360" w:hanging="360"/>
+      </w:pPr>
+      <w:rPr>
+        <w:rFonts w:hint="default"/>
+      </w:rPr>
+    </w:lvl>
+    <w:lvl w:ilvl="1">
+      <w:start w:val="1"/>
+      <w:numFmt w:val="decimal"/>
+      <w:lvlText w:val="%1.%2"/>
+      <w:lvlJc w:val="left"/>
+      <w:pPr>
+        <w:ind w:left="360" w:hanging="360"/>
+      </w:pPr>
+      <w:rPr>
+        <w:rFonts w:hint="default"/>
+      </w:rPr>
+    </w:lvl>
+    <w:lvl w:ilvl="2">
+      <w:start w:val="1"/>
+      <w:numFmt w:val="decimal"/>
+      <w:lvlText w:val="%1.%2.%3"/>
+      <w:lvlJc w:val="left"/>
+      <w:pPr>
+        <w:ind w:left="720" w:hanging="720"/>
+      </w:pPr>
+      <w:rPr>
+        <w:rFonts w:hint="default"/>
+      </w:rPr>
+    </w:lvl>
+    <w:lvl w:ilvl="3">
+      <w:start w:val="1"/>
+      <w:numFmt w:val="decimal"/>
+      <w:lvlText w:val="%1.%2.%3.%4"/>
+      <w:lvlJc w:val="left"/>
+      <w:pPr>
+        <w:ind w:left="720" w:hanging="720"/>
+      </w:pPr>
+      <w:rPr>
+        <w:rFonts w:hint="default"/>
+      </w:rPr>
+    </w:lvl>
+    <w:lvl w:ilvl="4">
+      <w:start w:val="1"/>
+      <w:numFmt w:val="decimal"/>
+      <w:lvlText w:val="%1.%2.%3.%4.%5"/>
+      <w:lvlJc w:val="left"/>
+      <w:pPr>
+        <w:ind w:left="1080" w:hanging="1080"/>
+      </w:pPr>
+      <w:rPr>
+        <w:rFonts w:hint="default"/>
+      </w:rPr>
+    </w:lvl>
+    <w:lvl w:ilvl="5">
+      <w:start w:val="1"/>
+      <w:numFmt w:val="decimal"/>
+      <w:lvlText w:val="%1.%2.%3.%4.%5.%6"/>
+      <w:lvlJc w:val="left"/>
+      <w:pPr>
+        <w:ind w:left="1080" w:hanging="1080"/>
+      </w:pPr>
+      <w:rPr>
+        <w:rFonts w:hint="default"/>
+      </w:rPr>
+    </w:lvl>
+    <w:lvl w:ilvl="6">
+      <w:start w:val="1"/>
+      <w:numFmt w:val="decimal"/>
+      <w:lvlText w:val="%1.%2.%3.%4.%5.%6.%7"/>
+      <w:lvlJc w:val="left"/>
+      <w:pPr>
+        <w:ind w:left="1440" w:hanging="1440"/>
+      </w:pPr>
+      <w:rPr>
+        <w:rFonts w:hint="default"/>
+      </w:rPr>
+    </w:lvl>
+    <w:lvl w:ilvl="7">
+      <w:start w:val="1"/>
+      <w:numFmt w:val="decimal"/>
+      <w:lvlText w:val="%1.%2.%3.%4.%5.%6.%7.%8"/>
+      <w:lvlJc w:val="left"/>
+      <w:pPr>
+        <w:ind w:left="1440" w:hanging="1440"/>
+      </w:pPr>
+      <w:rPr>
+        <w:rFonts w:hint="default"/>
+      </w:rPr>
+    </w:lvl>
+    <w:lvl w:ilvl="8">
+      <w:start w:val="1"/>
+      <w:numFmt w:val="decimal"/>
+      <w:lvlText w:val="%1.%2.%3.%4.%5.%6.%7.%8.%9"/>
+      <w:lvlJc w:val="left"/>
+      <w:pPr>
+        <w:ind w:left="1800" w:hanging="1800"/>
+      </w:pPr>
+      <w:rPr>
+        <w:rFonts w:hint="default"/>
+      </w:rPr>
+    </w:lvl>
+  </w:abstractNum>
+  <w:abstractNum w:abstractNumId="11">
     <w:nsid w:val="410D4F5A"/>
     <w:multiLevelType w:val="multilevel"/>
     <w:tmpl w:val="F24CE7D0"/>
@@ -6490,7 +7767,7 @@
       </w:rPr>
     </w:lvl>
   </w:abstractNum>
-  <w:abstractNum w:abstractNumId="11">
+  <w:abstractNum w:abstractNumId="12">
     <w:nsid w:val="532F7E5C"/>
     <w:multiLevelType w:val="multilevel"/>
     <w:tmpl w:val="DFF0B9B0"/>
@@ -6603,7 +7880,7 @@
       </w:rPr>
     </w:lvl>
   </w:abstractNum>
-  <w:abstractNum w:abstractNumId="12">
+  <w:abstractNum w:abstractNumId="13">
     <w:nsid w:val="54CF6192"/>
     <w:multiLevelType w:val="multilevel"/>
     <w:tmpl w:val="EB220ADA"/>
@@ -6716,7 +7993,7 @@
       </w:rPr>
     </w:lvl>
   </w:abstractNum>
-  <w:abstractNum w:abstractNumId="13">
+  <w:abstractNum w:abstractNumId="14">
     <w:nsid w:val="5A92533D"/>
     <w:multiLevelType w:val="multilevel"/>
     <w:tmpl w:val="2E5031AE"/>
@@ -6805,7 +8082,7 @@
       </w:pPr>
     </w:lvl>
   </w:abstractNum>
-  <w:abstractNum w:abstractNumId="14">
+  <w:abstractNum w:abstractNumId="15">
     <w:nsid w:val="5CE933C9"/>
     <w:multiLevelType w:val="multilevel"/>
     <w:tmpl w:val="EB2C842E"/>
@@ -6900,7 +8177,7 @@
       </w:pPr>
     </w:lvl>
   </w:abstractNum>
-  <w:abstractNum w:abstractNumId="15">
+  <w:abstractNum w:abstractNumId="16">
     <w:nsid w:val="5DEC032B"/>
     <w:multiLevelType w:val="multilevel"/>
     <w:tmpl w:val="90429B04"/>
@@ -7013,7 +8290,7 @@
       </w:rPr>
     </w:lvl>
   </w:abstractNum>
-  <w:abstractNum w:abstractNumId="16">
+  <w:abstractNum w:abstractNumId="17">
     <w:nsid w:val="62A10255"/>
     <w:multiLevelType w:val="multilevel"/>
     <w:tmpl w:val="623AC21C"/>
@@ -7126,7 +8403,7 @@
       </w:rPr>
     </w:lvl>
   </w:abstractNum>
-  <w:abstractNum w:abstractNumId="17">
+  <w:abstractNum w:abstractNumId="18">
     <w:nsid w:val="678F15DF"/>
     <w:multiLevelType w:val="multilevel"/>
     <w:tmpl w:val="83469BFC"/>
@@ -7239,7 +8516,7 @@
       </w:rPr>
     </w:lvl>
   </w:abstractNum>
-  <w:abstractNum w:abstractNumId="18">
+  <w:abstractNum w:abstractNumId="19">
     <w:nsid w:val="6B9D42D7"/>
     <w:multiLevelType w:val="hybridMultilevel"/>
     <w:tmpl w:val="083C5276"/>
@@ -7352,7 +8629,7 @@
       </w:rPr>
     </w:lvl>
   </w:abstractNum>
-  <w:abstractNum w:abstractNumId="19">
+  <w:abstractNum w:abstractNumId="20">
     <w:nsid w:val="6D9546B1"/>
     <w:multiLevelType w:val="multilevel"/>
     <w:tmpl w:val="4CF23A0E"/>
@@ -7447,7 +8724,7 @@
       </w:pPr>
     </w:lvl>
   </w:abstractNum>
-  <w:abstractNum w:abstractNumId="20">
+  <w:abstractNum w:abstractNumId="21">
     <w:nsid w:val="6EBC60EE"/>
     <w:multiLevelType w:val="multilevel"/>
     <w:tmpl w:val="931034E0"/>
@@ -7560,7 +8837,7 @@
       </w:rPr>
     </w:lvl>
   </w:abstractNum>
-  <w:abstractNum w:abstractNumId="21">
+  <w:abstractNum w:abstractNumId="22">
     <w:nsid w:val="7EB1132C"/>
     <w:multiLevelType w:val="multilevel"/>
     <w:tmpl w:val="5072BC1E"/>
@@ -7659,22 +8936,22 @@
     <w:abstractNumId w:val="3"/>
   </w:num>
   <w:num w:numId="2">
-    <w:abstractNumId w:val="15"/>
+    <w:abstractNumId w:val="16"/>
   </w:num>
   <w:num w:numId="3">
-    <w:abstractNumId w:val="10"/>
+    <w:abstractNumId w:val="11"/>
   </w:num>
   <w:num w:numId="4">
-    <w:abstractNumId w:val="20"/>
+    <w:abstractNumId w:val="21"/>
   </w:num>
   <w:num w:numId="5">
-    <w:abstractNumId w:val="16"/>
+    <w:abstractNumId w:val="17"/>
   </w:num>
   <w:num w:numId="6">
     <w:abstractNumId w:val="7"/>
   </w:num>
   <w:num w:numId="7">
-    <w:abstractNumId w:val="13"/>
+    <w:abstractNumId w:val="14"/>
   </w:num>
   <w:num w:numId="8">
     <w:abstractNumId w:val="8"/>
@@ -7686,13 +8963,13 @@
     <w:abstractNumId w:val="4"/>
   </w:num>
   <w:num w:numId="11">
-    <w:abstractNumId w:val="19"/>
+    <w:abstractNumId w:val="20"/>
   </w:num>
   <w:num w:numId="12">
-    <w:abstractNumId w:val="14"/>
+    <w:abstractNumId w:val="15"/>
   </w:num>
   <w:num w:numId="13">
-    <w:abstractNumId w:val="21"/>
+    <w:abstractNumId w:val="22"/>
   </w:num>
   <w:num w:numId="14">
     <w:abstractNumId w:val="6"/>
@@ -7701,7 +8978,7 @@
     <w:abstractNumId w:val="2"/>
   </w:num>
   <w:num w:numId="16">
-    <w:abstractNumId w:val="11"/>
+    <w:abstractNumId w:val="12"/>
   </w:num>
   <w:num w:numId="17">
     <w:abstractNumId w:val="1"/>
@@ -7710,16 +8987,19 @@
     <w:abstractNumId w:val="9"/>
   </w:num>
   <w:num w:numId="19">
-    <w:abstractNumId w:val="12"/>
+    <w:abstractNumId w:val="13"/>
   </w:num>
   <w:num w:numId="20">
-    <w:abstractNumId w:val="17"/>
+    <w:abstractNumId w:val="18"/>
   </w:num>
   <w:num w:numId="21">
     <w:abstractNumId w:val="5"/>
   </w:num>
   <w:num w:numId="22">
-    <w:abstractNumId w:val="18"/>
+    <w:abstractNumId w:val="19"/>
+  </w:num>
+  <w:num w:numId="23">
+    <w:abstractNumId w:val="10"/>
   </w:num>
 </w:numbering>
 </file>
@@ -7880,13 +9160,13 @@
     <w:lsdException w:name="Bibliography" w:uiPriority="37"/>
     <w:lsdException w:name="TOC Heading" w:uiPriority="39" w:qFormat="1"/>
   </w:latentStyles>
-  <w:style w:type="paragraph" w:default="1" w:styleId="Normal">
+  <w:style w:type="paragraph" w:default="1" w:styleId="Normalny">
     <w:name w:val="Normal"/>
   </w:style>
-  <w:style w:type="paragraph" w:styleId="Heading1">
+  <w:style w:type="paragraph" w:styleId="Nagwek1">
     <w:name w:val="heading 1"/>
-    <w:basedOn w:val="Normal"/>
-    <w:next w:val="Normal"/>
+    <w:basedOn w:val="Normalny"/>
+    <w:next w:val="Normalny"/>
     <w:pPr>
       <w:keepNext/>
       <w:keepLines/>
@@ -7899,10 +9179,10 @@
       <w:szCs w:val="48"/>
     </w:rPr>
   </w:style>
-  <w:style w:type="paragraph" w:styleId="Heading2">
+  <w:style w:type="paragraph" w:styleId="Nagwek2">
     <w:name w:val="heading 2"/>
-    <w:basedOn w:val="Normal"/>
-    <w:next w:val="Normal"/>
+    <w:basedOn w:val="Normalny"/>
+    <w:next w:val="Normalny"/>
     <w:pPr>
       <w:keepNext/>
       <w:keepLines/>
@@ -7915,10 +9195,10 @@
       <w:szCs w:val="36"/>
     </w:rPr>
   </w:style>
-  <w:style w:type="paragraph" w:styleId="Heading3">
+  <w:style w:type="paragraph" w:styleId="Nagwek3">
     <w:name w:val="heading 3"/>
-    <w:basedOn w:val="Normal"/>
-    <w:next w:val="Normal"/>
+    <w:basedOn w:val="Normalny"/>
+    <w:next w:val="Normalny"/>
     <w:pPr>
       <w:keepNext/>
       <w:keepLines/>
@@ -7931,10 +9211,10 @@
       <w:szCs w:val="28"/>
     </w:rPr>
   </w:style>
-  <w:style w:type="paragraph" w:styleId="Heading4">
+  <w:style w:type="paragraph" w:styleId="Nagwek4">
     <w:name w:val="heading 4"/>
-    <w:basedOn w:val="Normal"/>
-    <w:next w:val="Normal"/>
+    <w:basedOn w:val="Normalny"/>
+    <w:next w:val="Normalny"/>
     <w:pPr>
       <w:keepNext/>
       <w:keepLines/>
@@ -7947,10 +9227,10 @@
       <w:szCs w:val="24"/>
     </w:rPr>
   </w:style>
-  <w:style w:type="paragraph" w:styleId="Heading5">
+  <w:style w:type="paragraph" w:styleId="Nagwek5">
     <w:name w:val="heading 5"/>
-    <w:basedOn w:val="Normal"/>
-    <w:next w:val="Normal"/>
+    <w:basedOn w:val="Normalny"/>
+    <w:next w:val="Normalny"/>
     <w:pPr>
       <w:keepNext/>
       <w:keepLines/>
@@ -7961,10 +9241,10 @@
       <w:b/>
     </w:rPr>
   </w:style>
-  <w:style w:type="paragraph" w:styleId="Heading6">
+  <w:style w:type="paragraph" w:styleId="Nagwek6">
     <w:name w:val="heading 6"/>
-    <w:basedOn w:val="Normal"/>
-    <w:next w:val="Normal"/>
+    <w:basedOn w:val="Normalny"/>
+    <w:next w:val="Normalny"/>
     <w:pPr>
       <w:keepNext/>
       <w:keepLines/>
@@ -7977,13 +9257,13 @@
       <w:szCs w:val="20"/>
     </w:rPr>
   </w:style>
-  <w:style w:type="character" w:default="1" w:styleId="DefaultParagraphFont">
+  <w:style w:type="character" w:default="1" w:styleId="Domylnaczcionkaakapitu">
     <w:name w:val="Default Paragraph Font"/>
     <w:uiPriority w:val="1"/>
     <w:semiHidden/>
     <w:unhideWhenUsed/>
   </w:style>
-  <w:style w:type="table" w:default="1" w:styleId="TableNormal">
+  <w:style w:type="table" w:default="1" w:styleId="Standardowy">
     <w:name w:val="Normal Table"/>
     <w:uiPriority w:val="99"/>
     <w:semiHidden/>
@@ -7998,7 +9278,7 @@
       </w:tblCellMar>
     </w:tblPr>
   </w:style>
-  <w:style w:type="numbering" w:default="1" w:styleId="NoList">
+  <w:style w:type="numbering" w:default="1" w:styleId="Bezlisty">
     <w:name w:val="No List"/>
     <w:uiPriority w:val="99"/>
     <w:semiHidden/>
@@ -8015,10 +9295,10 @@
       </w:tblCellMar>
     </w:tblPr>
   </w:style>
-  <w:style w:type="paragraph" w:styleId="Title">
+  <w:style w:type="paragraph" w:styleId="Tytu">
     <w:name w:val="Title"/>
-    <w:basedOn w:val="Normal"/>
-    <w:next w:val="Normal"/>
+    <w:basedOn w:val="Normalny"/>
+    <w:next w:val="Normalny"/>
     <w:pPr>
       <w:keepNext/>
       <w:keepLines/>
@@ -8030,10 +9310,10 @@
       <w:szCs w:val="72"/>
     </w:rPr>
   </w:style>
-  <w:style w:type="paragraph" w:styleId="Subtitle">
+  <w:style w:type="paragraph" w:styleId="Podtytu">
     <w:name w:val="Subtitle"/>
-    <w:basedOn w:val="Normal"/>
-    <w:next w:val="Normal"/>
+    <w:basedOn w:val="Normalny"/>
+    <w:next w:val="Normalny"/>
     <w:pPr>
       <w:keepNext/>
       <w:keepLines/>
@@ -8047,10 +9327,10 @@
       <w:szCs w:val="48"/>
     </w:rPr>
   </w:style>
-  <w:style w:type="paragraph" w:styleId="BalloonText">
+  <w:style w:type="paragraph" w:styleId="Tekstdymka">
     <w:name w:val="Balloon Text"/>
-    <w:basedOn w:val="Normal"/>
-    <w:link w:val="BalloonTextChar"/>
+    <w:basedOn w:val="Normalny"/>
+    <w:link w:val="TekstdymkaZnak"/>
     <w:uiPriority w:val="99"/>
     <w:semiHidden/>
     <w:unhideWhenUsed/>
@@ -8064,10 +9344,10 @@
       <w:szCs w:val="16"/>
     </w:rPr>
   </w:style>
-  <w:style w:type="character" w:customStyle="1" w:styleId="BalloonTextChar">
-    <w:name w:val="Balloon Text Char"/>
-    <w:basedOn w:val="DefaultParagraphFont"/>
-    <w:link w:val="BalloonText"/>
+  <w:style w:type="character" w:customStyle="1" w:styleId="TekstdymkaZnak">
+    <w:name w:val="Tekst dymka Znak"/>
+    <w:basedOn w:val="Domylnaczcionkaakapitu"/>
+    <w:link w:val="Tekstdymka"/>
     <w:uiPriority w:val="99"/>
     <w:semiHidden/>
     <w:rsid w:val="00263BF3"/>
@@ -8077,9 +9357,9 @@
       <w:szCs w:val="16"/>
     </w:rPr>
   </w:style>
-  <w:style w:type="paragraph" w:styleId="ListParagraph">
+  <w:style w:type="paragraph" w:styleId="Akapitzlist">
     <w:name w:val="List Paragraph"/>
-    <w:basedOn w:val="Normal"/>
+    <w:basedOn w:val="Normalny"/>
     <w:uiPriority w:val="34"/>
     <w:qFormat/>
     <w:rsid w:val="00263BF3"/>
@@ -8087,6 +9367,45 @@
       <w:ind w:left="720"/>
       <w:contextualSpacing/>
     </w:pPr>
+  </w:style>
+  <w:style w:type="paragraph" w:styleId="Tekstprzypisukocowego">
+    <w:name w:val="endnote text"/>
+    <w:basedOn w:val="Normalny"/>
+    <w:link w:val="TekstprzypisukocowegoZnak"/>
+    <w:uiPriority w:val="99"/>
+    <w:semiHidden/>
+    <w:unhideWhenUsed/>
+    <w:rsid w:val="00A933A5"/>
+    <w:pPr>
+      <w:spacing w:after="0" w:line="240" w:lineRule="auto"/>
+    </w:pPr>
+    <w:rPr>
+      <w:sz w:val="20"/>
+      <w:szCs w:val="20"/>
+    </w:rPr>
+  </w:style>
+  <w:style w:type="character" w:customStyle="1" w:styleId="TekstprzypisukocowegoZnak">
+    <w:name w:val="Tekst przypisu końcowego Znak"/>
+    <w:basedOn w:val="Domylnaczcionkaakapitu"/>
+    <w:link w:val="Tekstprzypisukocowego"/>
+    <w:uiPriority w:val="99"/>
+    <w:semiHidden/>
+    <w:rsid w:val="00A933A5"/>
+    <w:rPr>
+      <w:sz w:val="20"/>
+      <w:szCs w:val="20"/>
+    </w:rPr>
+  </w:style>
+  <w:style w:type="character" w:styleId="Odwoanieprzypisukocowego">
+    <w:name w:val="endnote reference"/>
+    <w:basedOn w:val="Domylnaczcionkaakapitu"/>
+    <w:uiPriority w:val="99"/>
+    <w:semiHidden/>
+    <w:unhideWhenUsed/>
+    <w:rsid w:val="00A933A5"/>
+    <w:rPr>
+      <w:vertAlign w:val="superscript"/>
+    </w:rPr>
   </w:style>
 </w:styles>
 </file>
@@ -8247,13 +9566,13 @@
     <w:lsdException w:name="Bibliography" w:uiPriority="37"/>
     <w:lsdException w:name="TOC Heading" w:uiPriority="39" w:qFormat="1"/>
   </w:latentStyles>
-  <w:style w:type="paragraph" w:default="1" w:styleId="Normal">
+  <w:style w:type="paragraph" w:default="1" w:styleId="Normalny">
     <w:name w:val="Normal"/>
   </w:style>
-  <w:style w:type="paragraph" w:styleId="Heading1">
+  <w:style w:type="paragraph" w:styleId="Nagwek1">
     <w:name w:val="heading 1"/>
-    <w:basedOn w:val="Normal"/>
-    <w:next w:val="Normal"/>
+    <w:basedOn w:val="Normalny"/>
+    <w:next w:val="Normalny"/>
     <w:pPr>
       <w:keepNext/>
       <w:keepLines/>
@@ -8266,10 +9585,10 @@
       <w:szCs w:val="48"/>
     </w:rPr>
   </w:style>
-  <w:style w:type="paragraph" w:styleId="Heading2">
+  <w:style w:type="paragraph" w:styleId="Nagwek2">
     <w:name w:val="heading 2"/>
-    <w:basedOn w:val="Normal"/>
-    <w:next w:val="Normal"/>
+    <w:basedOn w:val="Normalny"/>
+    <w:next w:val="Normalny"/>
     <w:pPr>
       <w:keepNext/>
       <w:keepLines/>
@@ -8282,10 +9601,10 @@
       <w:szCs w:val="36"/>
     </w:rPr>
   </w:style>
-  <w:style w:type="paragraph" w:styleId="Heading3">
+  <w:style w:type="paragraph" w:styleId="Nagwek3">
     <w:name w:val="heading 3"/>
-    <w:basedOn w:val="Normal"/>
-    <w:next w:val="Normal"/>
+    <w:basedOn w:val="Normalny"/>
+    <w:next w:val="Normalny"/>
     <w:pPr>
       <w:keepNext/>
       <w:keepLines/>
@@ -8298,10 +9617,10 @@
       <w:szCs w:val="28"/>
     </w:rPr>
   </w:style>
-  <w:style w:type="paragraph" w:styleId="Heading4">
+  <w:style w:type="paragraph" w:styleId="Nagwek4">
     <w:name w:val="heading 4"/>
-    <w:basedOn w:val="Normal"/>
-    <w:next w:val="Normal"/>
+    <w:basedOn w:val="Normalny"/>
+    <w:next w:val="Normalny"/>
     <w:pPr>
       <w:keepNext/>
       <w:keepLines/>
@@ -8314,10 +9633,10 @@
       <w:szCs w:val="24"/>
     </w:rPr>
   </w:style>
-  <w:style w:type="paragraph" w:styleId="Heading5">
+  <w:style w:type="paragraph" w:styleId="Nagwek5">
     <w:name w:val="heading 5"/>
-    <w:basedOn w:val="Normal"/>
-    <w:next w:val="Normal"/>
+    <w:basedOn w:val="Normalny"/>
+    <w:next w:val="Normalny"/>
     <w:pPr>
       <w:keepNext/>
       <w:keepLines/>
@@ -8328,10 +9647,10 @@
       <w:b/>
     </w:rPr>
   </w:style>
-  <w:style w:type="paragraph" w:styleId="Heading6">
+  <w:style w:type="paragraph" w:styleId="Nagwek6">
     <w:name w:val="heading 6"/>
-    <w:basedOn w:val="Normal"/>
-    <w:next w:val="Normal"/>
+    <w:basedOn w:val="Normalny"/>
+    <w:next w:val="Normalny"/>
     <w:pPr>
       <w:keepNext/>
       <w:keepLines/>
@@ -8344,13 +9663,13 @@
       <w:szCs w:val="20"/>
     </w:rPr>
   </w:style>
-  <w:style w:type="character" w:default="1" w:styleId="DefaultParagraphFont">
+  <w:style w:type="character" w:default="1" w:styleId="Domylnaczcionkaakapitu">
     <w:name w:val="Default Paragraph Font"/>
     <w:uiPriority w:val="1"/>
     <w:semiHidden/>
     <w:unhideWhenUsed/>
   </w:style>
-  <w:style w:type="table" w:default="1" w:styleId="TableNormal">
+  <w:style w:type="table" w:default="1" w:styleId="Standardowy">
     <w:name w:val="Normal Table"/>
     <w:uiPriority w:val="99"/>
     <w:semiHidden/>
@@ -8365,7 +9684,7 @@
       </w:tblCellMar>
     </w:tblPr>
   </w:style>
-  <w:style w:type="numbering" w:default="1" w:styleId="NoList">
+  <w:style w:type="numbering" w:default="1" w:styleId="Bezlisty">
     <w:name w:val="No List"/>
     <w:uiPriority w:val="99"/>
     <w:semiHidden/>
@@ -8382,10 +9701,10 @@
       </w:tblCellMar>
     </w:tblPr>
   </w:style>
-  <w:style w:type="paragraph" w:styleId="Title">
+  <w:style w:type="paragraph" w:styleId="Tytu">
     <w:name w:val="Title"/>
-    <w:basedOn w:val="Normal"/>
-    <w:next w:val="Normal"/>
+    <w:basedOn w:val="Normalny"/>
+    <w:next w:val="Normalny"/>
     <w:pPr>
       <w:keepNext/>
       <w:keepLines/>
@@ -8397,10 +9716,10 @@
       <w:szCs w:val="72"/>
     </w:rPr>
   </w:style>
-  <w:style w:type="paragraph" w:styleId="Subtitle">
+  <w:style w:type="paragraph" w:styleId="Podtytu">
     <w:name w:val="Subtitle"/>
-    <w:basedOn w:val="Normal"/>
-    <w:next w:val="Normal"/>
+    <w:basedOn w:val="Normalny"/>
+    <w:next w:val="Normalny"/>
     <w:pPr>
       <w:keepNext/>
       <w:keepLines/>
@@ -8414,10 +9733,10 @@
       <w:szCs w:val="48"/>
     </w:rPr>
   </w:style>
-  <w:style w:type="paragraph" w:styleId="BalloonText">
+  <w:style w:type="paragraph" w:styleId="Tekstdymka">
     <w:name w:val="Balloon Text"/>
-    <w:basedOn w:val="Normal"/>
-    <w:link w:val="BalloonTextChar"/>
+    <w:basedOn w:val="Normalny"/>
+    <w:link w:val="TekstdymkaZnak"/>
     <w:uiPriority w:val="99"/>
     <w:semiHidden/>
     <w:unhideWhenUsed/>
@@ -8431,10 +9750,10 @@
       <w:szCs w:val="16"/>
     </w:rPr>
   </w:style>
-  <w:style w:type="character" w:customStyle="1" w:styleId="BalloonTextChar">
-    <w:name w:val="Balloon Text Char"/>
-    <w:basedOn w:val="DefaultParagraphFont"/>
-    <w:link w:val="BalloonText"/>
+  <w:style w:type="character" w:customStyle="1" w:styleId="TekstdymkaZnak">
+    <w:name w:val="Tekst dymka Znak"/>
+    <w:basedOn w:val="Domylnaczcionkaakapitu"/>
+    <w:link w:val="Tekstdymka"/>
     <w:uiPriority w:val="99"/>
     <w:semiHidden/>
     <w:rsid w:val="00263BF3"/>
@@ -8444,9 +9763,9 @@
       <w:szCs w:val="16"/>
     </w:rPr>
   </w:style>
-  <w:style w:type="paragraph" w:styleId="ListParagraph">
+  <w:style w:type="paragraph" w:styleId="Akapitzlist">
     <w:name w:val="List Paragraph"/>
-    <w:basedOn w:val="Normal"/>
+    <w:basedOn w:val="Normalny"/>
     <w:uiPriority w:val="34"/>
     <w:qFormat/>
     <w:rsid w:val="00263BF3"/>
@@ -8454,6 +9773,45 @@
       <w:ind w:left="720"/>
       <w:contextualSpacing/>
     </w:pPr>
+  </w:style>
+  <w:style w:type="paragraph" w:styleId="Tekstprzypisukocowego">
+    <w:name w:val="endnote text"/>
+    <w:basedOn w:val="Normalny"/>
+    <w:link w:val="TekstprzypisukocowegoZnak"/>
+    <w:uiPriority w:val="99"/>
+    <w:semiHidden/>
+    <w:unhideWhenUsed/>
+    <w:rsid w:val="00A933A5"/>
+    <w:pPr>
+      <w:spacing w:after="0" w:line="240" w:lineRule="auto"/>
+    </w:pPr>
+    <w:rPr>
+      <w:sz w:val="20"/>
+      <w:szCs w:val="20"/>
+    </w:rPr>
+  </w:style>
+  <w:style w:type="character" w:customStyle="1" w:styleId="TekstprzypisukocowegoZnak">
+    <w:name w:val="Tekst przypisu końcowego Znak"/>
+    <w:basedOn w:val="Domylnaczcionkaakapitu"/>
+    <w:link w:val="Tekstprzypisukocowego"/>
+    <w:uiPriority w:val="99"/>
+    <w:semiHidden/>
+    <w:rsid w:val="00A933A5"/>
+    <w:rPr>
+      <w:sz w:val="20"/>
+      <w:szCs w:val="20"/>
+    </w:rPr>
+  </w:style>
+  <w:style w:type="character" w:styleId="Odwoanieprzypisukocowego">
+    <w:name w:val="endnote reference"/>
+    <w:basedOn w:val="Domylnaczcionkaakapitu"/>
+    <w:uiPriority w:val="99"/>
+    <w:semiHidden/>
+    <w:unhideWhenUsed/>
+    <w:rsid w:val="00A933A5"/>
+    <w:rPr>
+      <w:vertAlign w:val="superscript"/>
+    </w:rPr>
   </w:style>
 </w:styles>
 </file>

</xml_diff>

<commit_message>
dodano schemat bazy danych do Dokumentu SRS, aktualizacja skryptow bazodanowych
</commit_message>
<xml_diff>
--- a/Dokument SRS.docx
+++ b/Dokument SRS.docx
@@ -1,6 +1,6 @@
 
 <file path=word/document.xml><?xml version="1.0" encoding="utf-8"?>
-<w:document xmlns:wpc="http://schemas.microsoft.com/office/word/2010/wordprocessingCanvas" xmlns:cx="http://schemas.microsoft.com/office/drawing/2014/chartex" xmlns:cx1="http://schemas.microsoft.com/office/drawing/2015/9/8/chartex" xmlns:cx2="http://schemas.microsoft.com/office/drawing/2015/10/21/chartex" xmlns:cx3="http://schemas.microsoft.com/office/drawing/2016/5/9/chartex" xmlns:cx4="http://schemas.microsoft.com/office/drawing/2016/5/10/chartex" xmlns:cx5="http://schemas.microsoft.com/office/drawing/2016/5/11/chartex" xmlns:cx6="http://schemas.microsoft.com/office/drawing/2016/5/12/chartex" xmlns:cx7="http://schemas.microsoft.com/office/drawing/2016/5/13/chartex" xmlns:cx8="http://schemas.microsoft.com/office/drawing/2016/5/14/chartex" xmlns:mc="http://schemas.openxmlformats.org/markup-compatibility/2006" xmlns:aink="http://schemas.microsoft.com/office/drawing/2016/ink" xmlns:am3d="http://schemas.microsoft.com/office/drawing/2017/model3d" xmlns:o="urn:schemas-microsoft-com:office:office" xmlns:r="http://schemas.openxmlformats.org/officeDocument/2006/relationships" xmlns:m="http://schemas.openxmlformats.org/officeDocument/2006/math" xmlns:v="urn:schemas-microsoft-com:vml" xmlns:wp14="http://schemas.microsoft.com/office/word/2010/wordprocessingDrawing" xmlns:wp="http://schemas.openxmlformats.org/drawingml/2006/wordprocessingDrawing" xmlns:w10="urn:schemas-microsoft-com:office:word" xmlns:w="http://schemas.openxmlformats.org/wordprocessingml/2006/main" xmlns:w14="http://schemas.microsoft.com/office/word/2010/wordml" xmlns:w15="http://schemas.microsoft.com/office/word/2012/wordml" xmlns:w16cex="http://schemas.microsoft.com/office/word/2018/wordml/cex" xmlns:w16cid="http://schemas.microsoft.com/office/word/2016/wordml/cid" xmlns:w16="http://schemas.microsoft.com/office/word/2018/wordml" xmlns:w16se="http://schemas.microsoft.com/office/word/2015/wordml/symex" xmlns:wpg="http://schemas.microsoft.com/office/word/2010/wordprocessingGroup" xmlns:wpi="http://schemas.microsoft.com/office/word/2010/wordprocessingInk" xmlns:wne="http://schemas.microsoft.com/office/word/2006/wordml" xmlns:wps="http://schemas.microsoft.com/office/word/2010/wordprocessingShape" mc:Ignorable="w14 w15 w16se w16cid w16 w16cex wp14">
+<w:document xmlns:wpc="http://schemas.microsoft.com/office/word/2010/wordprocessingCanvas" xmlns:mc="http://schemas.openxmlformats.org/markup-compatibility/2006" xmlns:o="urn:schemas-microsoft-com:office:office" xmlns:r="http://schemas.openxmlformats.org/officeDocument/2006/relationships" xmlns:m="http://schemas.openxmlformats.org/officeDocument/2006/math" xmlns:v="urn:schemas-microsoft-com:vml" xmlns:wp14="http://schemas.microsoft.com/office/word/2010/wordprocessingDrawing" xmlns:wp="http://schemas.openxmlformats.org/drawingml/2006/wordprocessingDrawing" xmlns:w10="urn:schemas-microsoft-com:office:word" xmlns:w="http://schemas.openxmlformats.org/wordprocessingml/2006/main" xmlns:w14="http://schemas.microsoft.com/office/word/2010/wordml" xmlns:wpg="http://schemas.microsoft.com/office/word/2010/wordprocessingGroup" xmlns:wpi="http://schemas.microsoft.com/office/word/2010/wordprocessingInk" xmlns:wne="http://schemas.microsoft.com/office/word/2006/wordml" xmlns:wps="http://schemas.microsoft.com/office/word/2010/wordprocessingShape" mc:Ignorable="w14 wp14">
   <w:body>
     <w:p>
       <w:pPr>
@@ -50,7 +50,15 @@
         <w:jc w:val="center"/>
       </w:pPr>
       <w:r>
-        <w:t>Piotr Kapski, Adam Kincel, Krzysztof Poloczek</w:t>
+        <w:t xml:space="preserve">Piotr Kapski, Adam </w:t>
+      </w:r>
+      <w:proofErr w:type="spellStart"/>
+      <w:r>
+        <w:t>Kincel</w:t>
+      </w:r>
+      <w:proofErr w:type="spellEnd"/>
+      <w:r>
+        <w:t>, Krzysztof Poloczek</w:t>
       </w:r>
     </w:p>
     <w:p>
@@ -299,6 +307,26 @@
     <w:p>
       <w:pPr>
         <w:numPr>
+          <w:ilvl w:val="2"/>
+          <w:numId w:val="4"/>
+        </w:numPr>
+        <w:spacing w:after="0"/>
+        <w:rPr>
+          <w:sz w:val="24"/>
+          <w:szCs w:val="24"/>
+        </w:rPr>
+      </w:pPr>
+      <w:r>
+        <w:rPr>
+          <w:sz w:val="24"/>
+          <w:szCs w:val="24"/>
+        </w:rPr>
+        <w:t>Schemat bazy danych</w:t>
+      </w:r>
+    </w:p>
+    <w:p>
+      <w:pPr>
+        <w:numPr>
           <w:ilvl w:val="1"/>
           <w:numId w:val="4"/>
         </w:numPr>
@@ -527,16 +555,7 @@
           <w:sz w:val="24"/>
           <w:szCs w:val="24"/>
         </w:rPr>
-        <w:t>Wyma</w:t>
-      </w:r>
-      <w:r>
-        <w:rPr>
-          <w:b/>
-          <w:color w:val="000000"/>
-          <w:sz w:val="24"/>
-          <w:szCs w:val="24"/>
-        </w:rPr>
-        <w:t>gania funkcjonalne</w:t>
+        <w:t>Wymagania funkcjonalne</w:t>
       </w:r>
     </w:p>
     <w:p>
@@ -988,22 +1007,7 @@
           <w:szCs w:val="24"/>
         </w:rPr>
         <w:br/>
-      </w:r>
-      <w:r>
-        <w:rPr>
-          <w:color w:val="000000"/>
-          <w:sz w:val="24"/>
-          <w:szCs w:val="24"/>
-        </w:rPr>
-        <w:t>Niniejszy dokument prezentuje wymagania dotyczące oprogramowania, czyli opisuje funkcjonalność budowanego oprogramowania i warunki, jakie ono musi spełniać. Dokument ten został napisany z myślą o potencjalnych użytkownikach, projektantach, programistach, o</w:t>
-      </w:r>
-      <w:r>
-        <w:rPr>
-          <w:color w:val="000000"/>
-          <w:sz w:val="24"/>
-          <w:szCs w:val="24"/>
-        </w:rPr>
-        <w:t>sobach zajmujących się testowaniem i autorach dokumentacji użytkowej.</w:t>
+        <w:t>Niniejszy dokument prezentuje wymagania dotyczące oprogramowania, czyli opisuje funkcjonalność budowanego oprogramowania i warunki, jakie ono musi spełniać. Dokument ten został napisany z myślą o potencjalnych użytkownikach, projektantach, programistach, osobach zajmujących się testowaniem i autorach dokumentacji użytkowej.</w:t>
       </w:r>
     </w:p>
     <w:p>
@@ -1070,23 +1074,7 @@
           <w:szCs w:val="24"/>
         </w:rPr>
         <w:br/>
-        <w:t>Każdy człowiek potrzebuje miejsca do życia. Przez stale zwiększającą się liczbę ludności, rośnie także zapotrzebowania do zakupu oraz wynajmu nieruchomości. „Internetow</w:t>
-      </w:r>
-      <w:r>
-        <w:rPr>
-          <w:color w:val="000000"/>
-          <w:sz w:val="24"/>
-          <w:szCs w:val="24"/>
-        </w:rPr>
-        <w:t>e biuro obrotu nieruchomościami” będzie rozwiązaniem wspomagającym ten proces. Będzie pomagało zarówno sprzedającym jak i nabywcom w sfinalizowaniu transakcji, przez możliwość tworzenia ofert jak i ich przeglądania oraz łatwą komunikację pomiędzy stronami.</w:t>
-      </w:r>
-      <w:r>
-        <w:rPr>
-          <w:color w:val="000000"/>
-          <w:sz w:val="24"/>
-          <w:szCs w:val="24"/>
-        </w:rPr>
-        <w:t xml:space="preserve"> </w:t>
+        <w:t xml:space="preserve">Każdy człowiek potrzebuje miejsca do życia. Przez stale zwiększającą się liczbę ludności, rośnie także zapotrzebowania do zakupu oraz wynajmu nieruchomości. „Internetowe biuro obrotu nieruchomościami” będzie rozwiązaniem wspomagającym ten proces. Będzie pomagało zarówno sprzedającym jak i nabywcom w sfinalizowaniu transakcji, przez możliwość tworzenia ofert jak i ich przeglądania oraz łatwą komunikację pomiędzy stronami. </w:t>
       </w:r>
     </w:p>
     <w:p>
@@ -1219,14 +1207,7 @@
           <w:sz w:val="24"/>
           <w:szCs w:val="24"/>
         </w:rPr>
-        <w:t xml:space="preserve">Obiekt Mieszkalny – mieszkanie </w:t>
-      </w:r>
-      <w:r>
-        <w:rPr>
-          <w:sz w:val="24"/>
-          <w:szCs w:val="24"/>
-        </w:rPr>
-        <w:t xml:space="preserve">lub dom. </w:t>
+        <w:t xml:space="preserve">Obiekt Mieszkalny – mieszkanie lub dom. </w:t>
       </w:r>
     </w:p>
     <w:p>
@@ -1334,15 +1315,7 @@
           <w:sz w:val="24"/>
           <w:szCs w:val="24"/>
         </w:rPr>
-        <w:t>Gość – Użytkownik, który może przeglądać oferty Za</w:t>
-      </w:r>
-      <w:r>
-        <w:rPr>
-          <w:color w:val="000000"/>
-          <w:sz w:val="24"/>
-          <w:szCs w:val="24"/>
-        </w:rPr>
-        <w:t>logowanych.</w:t>
+        <w:t>Gość – Użytkownik, który może przeglądać oferty Zalogowanych.</w:t>
       </w:r>
     </w:p>
     <w:p>
@@ -1461,7 +1434,6 @@
         <w:rPr>
           <w:noProof/>
         </w:rPr>
-        <w:lastRenderedPageBreak/>
         <w:drawing>
           <wp:anchor distT="0" distB="0" distL="114300" distR="114300" simplePos="0" relativeHeight="251658240" behindDoc="1" locked="0" layoutInCell="1" allowOverlap="1" wp14:anchorId="3703CCCF" wp14:editId="759D79CC">
             <wp:simplePos x="0" y="0"/>
@@ -1494,7 +1466,7 @@
                     <pic:cNvPicPr/>
                   </pic:nvPicPr>
                   <pic:blipFill>
-                    <a:blip r:embed="rId7">
+                    <a:blip r:embed="rId8">
                       <a:extLst>
                         <a:ext uri="{28A0092B-C50C-407E-A947-70E740481C1C}">
                           <a14:useLocalDpi xmlns:a14="http://schemas.microsoft.com/office/drawing/2010/main" val="0"/>
@@ -1613,7 +1585,7 @@
                     <pic:cNvPicPr/>
                   </pic:nvPicPr>
                   <pic:blipFill>
-                    <a:blip r:embed="rId8"/>
+                    <a:blip r:embed="rId9"/>
                     <a:stretch>
                       <a:fillRect/>
                     </a:stretch>
@@ -2457,14 +2429,7 @@
           <w:sz w:val="24"/>
           <w:szCs w:val="24"/>
         </w:rPr>
-        <w:t>Gość wypisuje adres e-mail i potwierd</w:t>
-      </w:r>
-      <w:r>
-        <w:rPr>
-          <w:sz w:val="24"/>
-          <w:szCs w:val="24"/>
-        </w:rPr>
-        <w:t>za przyciskiem</w:t>
+        <w:t>Gość wypisuje adres e-mail i potwierdza przyciskiem</w:t>
       </w:r>
     </w:p>
     <w:p>
@@ -2828,14 +2793,7 @@
           <w:sz w:val="24"/>
           <w:szCs w:val="24"/>
         </w:rPr>
-        <w:t>System zwraca dokładne inf</w:t>
-      </w:r>
-      <w:r>
-        <w:rPr>
-          <w:sz w:val="24"/>
-          <w:szCs w:val="24"/>
-        </w:rPr>
-        <w:t>ormacje o wybranej Ofercie</w:t>
+        <w:t>System zwraca dokładne informacje o wybranej Ofercie</w:t>
       </w:r>
     </w:p>
     <w:p>
@@ -3005,6 +2963,16 @@
     </w:p>
     <w:p>
       <w:pPr>
+        <w:spacing w:after="0"/>
+        <w:ind w:left="1224"/>
+        <w:rPr>
+          <w:sz w:val="24"/>
+          <w:szCs w:val="24"/>
+        </w:rPr>
+      </w:pPr>
+    </w:p>
+    <w:p>
+      <w:pPr>
         <w:numPr>
           <w:ilvl w:val="0"/>
           <w:numId w:val="6"/>
@@ -3029,6 +2997,7 @@
           <w:sz w:val="24"/>
           <w:szCs w:val="24"/>
         </w:rPr>
+        <w:lastRenderedPageBreak/>
         <w:t>Dodawanie nieruchomości</w:t>
       </w:r>
     </w:p>
@@ -3049,7 +3018,6 @@
           <w:sz w:val="24"/>
           <w:szCs w:val="24"/>
         </w:rPr>
-        <w:lastRenderedPageBreak/>
         <w:t>Zalogowany wybiera opcję ‘Dodaj Nieruchomość’</w:t>
       </w:r>
     </w:p>
@@ -3070,14 +3038,7 @@
           <w:sz w:val="24"/>
           <w:szCs w:val="24"/>
         </w:rPr>
-        <w:t>System wyświet</w:t>
-      </w:r>
-      <w:r>
-        <w:rPr>
-          <w:sz w:val="24"/>
-          <w:szCs w:val="24"/>
-        </w:rPr>
-        <w:t>la formatkę do wpisywania danych</w:t>
+        <w:t>System wyświetla formatkę do wpisywania danych</w:t>
       </w:r>
     </w:p>
     <w:p>
@@ -3208,14 +3169,7 @@
           <w:sz w:val="24"/>
           <w:szCs w:val="24"/>
         </w:rPr>
-        <w:t>System akceptuje dane i przenosi Zalogowanego na widok przeglądu jego Nieruchom</w:t>
-      </w:r>
-      <w:r>
-        <w:rPr>
-          <w:sz w:val="24"/>
-          <w:szCs w:val="24"/>
-        </w:rPr>
-        <w:t>ości</w:t>
+        <w:t>System akceptuje dane i przenosi Zalogowanego na widok przeglądu jego Nieruchomości</w:t>
       </w:r>
     </w:p>
     <w:p>
@@ -3452,14 +3406,7 @@
           <w:sz w:val="24"/>
           <w:szCs w:val="24"/>
         </w:rPr>
-        <w:t>Użytkownik wypisuj</w:t>
-      </w:r>
-      <w:r>
-        <w:rPr>
-          <w:sz w:val="24"/>
-          <w:szCs w:val="24"/>
-        </w:rPr>
-        <w:t>e dane Oferty i potwierdza przyciskiem</w:t>
+        <w:t>Użytkownik wypisuje dane Oferty i potwierdza przyciskiem</w:t>
       </w:r>
     </w:p>
     <w:p>
@@ -3518,6 +3465,195 @@
     <w:p>
       <w:pPr>
         <w:spacing w:after="0"/>
+        <w:ind w:firstLine="360"/>
+        <w:rPr>
+          <w:sz w:val="24"/>
+          <w:szCs w:val="24"/>
+        </w:rPr>
+      </w:pPr>
+    </w:p>
+    <w:p>
+      <w:pPr>
+        <w:spacing w:after="0"/>
+        <w:ind w:firstLine="360"/>
+        <w:rPr>
+          <w:sz w:val="24"/>
+          <w:szCs w:val="24"/>
+        </w:rPr>
+      </w:pPr>
+    </w:p>
+    <w:p>
+      <w:pPr>
+        <w:spacing w:after="0"/>
+        <w:ind w:firstLine="360"/>
+        <w:rPr>
+          <w:sz w:val="24"/>
+          <w:szCs w:val="24"/>
+        </w:rPr>
+      </w:pPr>
+    </w:p>
+    <w:p>
+      <w:pPr>
+        <w:spacing w:after="0"/>
+        <w:ind w:firstLine="360"/>
+        <w:rPr>
+          <w:sz w:val="24"/>
+          <w:szCs w:val="24"/>
+        </w:rPr>
+      </w:pPr>
+    </w:p>
+    <w:p>
+      <w:pPr>
+        <w:spacing w:after="0"/>
+        <w:ind w:firstLine="360"/>
+        <w:rPr>
+          <w:sz w:val="24"/>
+          <w:szCs w:val="24"/>
+        </w:rPr>
+      </w:pPr>
+    </w:p>
+    <w:p>
+      <w:pPr>
+        <w:spacing w:after="0"/>
+        <w:ind w:firstLine="360"/>
+        <w:rPr>
+          <w:sz w:val="24"/>
+          <w:szCs w:val="24"/>
+        </w:rPr>
+      </w:pPr>
+    </w:p>
+    <w:p>
+      <w:pPr>
+        <w:spacing w:after="0"/>
+        <w:ind w:firstLine="360"/>
+        <w:rPr>
+          <w:sz w:val="24"/>
+          <w:szCs w:val="24"/>
+        </w:rPr>
+      </w:pPr>
+    </w:p>
+    <w:p>
+      <w:pPr>
+        <w:spacing w:after="0"/>
+        <w:ind w:firstLine="360"/>
+        <w:rPr>
+          <w:sz w:val="24"/>
+          <w:szCs w:val="24"/>
+        </w:rPr>
+      </w:pPr>
+    </w:p>
+    <w:p>
+      <w:pPr>
+        <w:spacing w:after="0"/>
+        <w:ind w:firstLine="360"/>
+        <w:rPr>
+          <w:sz w:val="24"/>
+          <w:szCs w:val="24"/>
+        </w:rPr>
+      </w:pPr>
+    </w:p>
+    <w:p>
+      <w:pPr>
+        <w:spacing w:after="0"/>
+        <w:ind w:firstLine="360"/>
+        <w:rPr>
+          <w:sz w:val="24"/>
+          <w:szCs w:val="24"/>
+        </w:rPr>
+      </w:pPr>
+    </w:p>
+    <w:p>
+      <w:pPr>
+        <w:spacing w:after="0"/>
+        <w:ind w:firstLine="360"/>
+        <w:rPr>
+          <w:sz w:val="24"/>
+          <w:szCs w:val="24"/>
+        </w:rPr>
+      </w:pPr>
+    </w:p>
+    <w:p>
+      <w:pPr>
+        <w:spacing w:after="0"/>
+        <w:ind w:firstLine="360"/>
+        <w:rPr>
+          <w:sz w:val="24"/>
+          <w:szCs w:val="24"/>
+        </w:rPr>
+      </w:pPr>
+    </w:p>
+    <w:p>
+      <w:pPr>
+        <w:spacing w:after="0"/>
+        <w:ind w:firstLine="360"/>
+        <w:rPr>
+          <w:sz w:val="24"/>
+          <w:szCs w:val="24"/>
+        </w:rPr>
+      </w:pPr>
+      <w:r>
+        <w:rPr>
+          <w:sz w:val="24"/>
+          <w:szCs w:val="24"/>
+        </w:rPr>
+        <w:lastRenderedPageBreak/>
+        <w:t>1.3.5 Schemat bazy danych</w:t>
+      </w:r>
+    </w:p>
+    <w:p>
+      <w:pPr>
+        <w:spacing w:after="0"/>
+        <w:ind w:left="-1417" w:right="-1417"/>
+        <w:rPr>
+          <w:sz w:val="24"/>
+          <w:szCs w:val="24"/>
+        </w:rPr>
+      </w:pPr>
+      <w:r>
+        <w:rPr>
+          <w:sz w:val="24"/>
+          <w:szCs w:val="24"/>
+        </w:rPr>
+        <w:drawing>
+          <wp:inline distT="0" distB="0" distL="0" distR="0" wp14:anchorId="0AF2115D" wp14:editId="77B0FE9A">
+            <wp:extent cx="7543312" cy="4105275"/>
+            <wp:effectExtent l="0" t="0" r="635" b="0"/>
+            <wp:docPr id="3" name="Obraz 3"/>
+            <wp:cNvGraphicFramePr>
+              <a:graphicFrameLocks xmlns:a="http://schemas.openxmlformats.org/drawingml/2006/main" noChangeAspect="1"/>
+            </wp:cNvGraphicFramePr>
+            <a:graphic xmlns:a="http://schemas.openxmlformats.org/drawingml/2006/main">
+              <a:graphicData uri="http://schemas.openxmlformats.org/drawingml/2006/picture">
+                <pic:pic xmlns:pic="http://schemas.openxmlformats.org/drawingml/2006/picture">
+                  <pic:nvPicPr>
+                    <pic:cNvPr id="0" name=""/>
+                    <pic:cNvPicPr/>
+                  </pic:nvPicPr>
+                  <pic:blipFill>
+                    <a:blip r:embed="rId10"/>
+                    <a:stretch>
+                      <a:fillRect/>
+                    </a:stretch>
+                  </pic:blipFill>
+                  <pic:spPr>
+                    <a:xfrm>
+                      <a:off x="0" y="0"/>
+                      <a:ext cx="7553303" cy="4110712"/>
+                    </a:xfrm>
+                    <a:prstGeom prst="rect">
+                      <a:avLst/>
+                    </a:prstGeom>
+                  </pic:spPr>
+                </pic:pic>
+              </a:graphicData>
+            </a:graphic>
+          </wp:inline>
+        </w:drawing>
+      </w:r>
+    </w:p>
+    <w:p>
+      <w:pPr>
+        <w:spacing w:after="0"/>
         <w:ind w:left="360"/>
         <w:rPr>
           <w:sz w:val="24"/>
@@ -3579,15 +3715,7 @@
           <w:szCs w:val="24"/>
         </w:rPr>
         <w:br/>
-        <w:t>Rozdział 2. opisuje ogólnie produkt, jego główne funkcje oraz założenia, wraz z krótką charakterystyką każdego typu użytkowników oraz ich możliwościami. W rozdzial</w:t>
-      </w:r>
-      <w:r>
-        <w:rPr>
-          <w:color w:val="000000"/>
-          <w:sz w:val="24"/>
-          <w:szCs w:val="24"/>
-        </w:rPr>
-        <w:t>e 3. szczegółowo omówiono wymagania funkcjonalne, czyli funkcje systemu, podzielone według typu użytkowników.  Natomiast rozwiązania niefunkcjonalne, takie jak niezawodność, wydajność czy bezpieczeństwo, zostały opisane w rozdziale 4.</w:t>
+        <w:t>Rozdział 2. opisuje ogólnie produkt, jego główne funkcje oraz założenia, wraz z krótką charakterystyką każdego typu użytkowników oraz ich możliwościami. W rozdziale 3. szczegółowo omówiono wymagania funkcjonalne, czyli funkcje systemu, podzielone według typu użytkowników.  Natomiast rozwiązania niefunkcjonalne, takie jak niezawodność, wydajność czy bezpieczeństwo, zostały opisane w rozdziale 4.</w:t>
       </w:r>
     </w:p>
     <w:p>
@@ -3709,7 +3837,6 @@
           <w:sz w:val="24"/>
           <w:szCs w:val="24"/>
         </w:rPr>
-        <w:lastRenderedPageBreak/>
         <w:t>System funkcjonował będzie w kontekście przeglądarki internetowej. Oznacza to, iż wszyscy użytkownicy za pomocą właśnie przeglądarki będą mogli komunikować się między sobą za jego pomocą logując się i wykonując czynności na stronie internetowej.</w:t>
       </w:r>
     </w:p>
@@ -3757,15 +3884,7 @@
           <w:sz w:val="24"/>
           <w:szCs w:val="24"/>
         </w:rPr>
-        <w:t>Charakter</w:t>
-      </w:r>
-      <w:r>
-        <w:rPr>
-          <w:color w:val="000000"/>
-          <w:sz w:val="24"/>
-          <w:szCs w:val="24"/>
-        </w:rPr>
-        <w:t>ystyka użytkowników</w:t>
+        <w:t>Charakterystyka użytkowników</w:t>
       </w:r>
     </w:p>
     <w:p>
@@ -3837,6 +3956,7 @@
           <w:sz w:val="24"/>
           <w:szCs w:val="24"/>
         </w:rPr>
+        <w:lastRenderedPageBreak/>
         <w:t>Nabywca –</w:t>
       </w:r>
       <w:r>
@@ -3845,15 +3965,7 @@
           <w:sz w:val="24"/>
           <w:szCs w:val="24"/>
         </w:rPr>
-        <w:t xml:space="preserve"> osoba od 18 roku życia, posiada komputer z dostępem do Internetu i potrafi się nim posługi</w:t>
-      </w:r>
-      <w:r>
-        <w:rPr>
-          <w:color w:val="000000"/>
-          <w:sz w:val="24"/>
-          <w:szCs w:val="24"/>
-        </w:rPr>
-        <w:t>wać w stopniu co najmniej podstawowym.</w:t>
+        <w:t xml:space="preserve"> osoba od 18 roku życia, posiada komputer z dostępem do Internetu i potrafi się nim posługiwać w stopniu co najmniej podstawowym.</w:t>
       </w:r>
     </w:p>
     <w:p>
@@ -4288,23 +4400,7 @@
           <w:sz w:val="24"/>
           <w:szCs w:val="24"/>
         </w:rPr>
-        <w:t xml:space="preserve">Projekt zostanie zrealizowany w </w:t>
-      </w:r>
-      <w:r>
-        <w:rPr>
-          <w:color w:val="000000"/>
-          <w:sz w:val="24"/>
-          <w:szCs w:val="24"/>
-        </w:rPr>
-        <w:t>postaci: serwer, baza danych, strona www. Baza danych przechowywać będzie dane Użytkowników, a także wszystkie inne komponenty systemu wymagające utrwalenia - takie jak na przykład oferty. W komunikacji pomiędzy stroną www, a bazą danych pośredniczył będzi</w:t>
-      </w:r>
-      <w:r>
-        <w:rPr>
-          <w:color w:val="000000"/>
-          <w:sz w:val="24"/>
-          <w:szCs w:val="24"/>
-        </w:rPr>
-        <w:t>e serwer odpowiedzialny również za autentykację i autoryzację użytkowników. System powinien być dostępny poprzez przeglądarki internetowe komputerów osobistych, a także urządzeń mobilnych.</w:t>
+        <w:t>Projekt zostanie zrealizowany w postaci: serwer, baza danych, strona www. Baza danych przechowywać będzie dane Użytkowników, a także wszystkie inne komponenty systemu wymagające utrwalenia - takie jak na przykład oferty. W komunikacji pomiędzy stroną www, a bazą danych pośredniczył będzie serwer odpowiedzialny również za autentykację i autoryzację użytkowników. System powinien być dostępny poprzez przeglądarki internetowe komputerów osobistych, a także urządzeń mobilnych.</w:t>
       </w:r>
     </w:p>
     <w:p>
@@ -4428,36 +4524,20 @@
           <w:sz w:val="24"/>
           <w:szCs w:val="24"/>
         </w:rPr>
-        <w:t xml:space="preserve">Punktami wejścia/wyjścia dla systemu od strony programowej będą przeglądarki internetowe, jednak sprzętowo mogą one być zainstalowane na dowolnym </w:t>
-      </w:r>
-      <w:r>
-        <w:rPr>
-          <w:color w:val="000000"/>
+        <w:t>Punktami wejścia/wyjścia dla systemu od strony programowej będą przeglądarki internetowe, jednak sprzętowo mogą one być zainstalowane na dowolnym komputerze lub urządzeniu mobilnym. Oznacza to, iż dostęp do całego systemu będzie uogólniony co znacząco usprawni korzystanie z niego użytkownikom. Rysunek 3.1 przedstawia schemat ideowy komunikacji użytkownika z systemem.</w:t>
+      </w:r>
+    </w:p>
+    <w:p>
+      <w:pPr>
+        <w:keepNext/>
+      </w:pPr>
+      <w:r>
+        <w:rPr>
+          <w:noProof/>
           <w:sz w:val="24"/>
           <w:szCs w:val="24"/>
         </w:rPr>
         <w:lastRenderedPageBreak/>
-        <w:t>komputerze lub urządzeniu mobilnym. Oznacza to, iż dostęp do całego systemu będzie uogólniony co znacząco uspr</w:t>
-      </w:r>
-      <w:r>
-        <w:rPr>
-          <w:color w:val="000000"/>
-          <w:sz w:val="24"/>
-          <w:szCs w:val="24"/>
-        </w:rPr>
-        <w:t>awni korzystanie z niego użytkownikom. Rysunek 3.1 przedstawia schemat ideowy komunikacji użytkownika z systemem.</w:t>
-      </w:r>
-    </w:p>
-    <w:p>
-      <w:pPr>
-        <w:keepNext/>
-      </w:pPr>
-      <w:r>
-        <w:rPr>
-          <w:noProof/>
-          <w:sz w:val="24"/>
-          <w:szCs w:val="24"/>
-        </w:rPr>
         <w:drawing>
           <wp:inline distT="0" distB="0" distL="114300" distR="114300" wp14:anchorId="1F962B95" wp14:editId="5F12C21A">
             <wp:extent cx="5619750" cy="2724150"/>
@@ -4472,7 +4552,7 @@
                     <pic:cNvPicPr preferRelativeResize="0"/>
                   </pic:nvPicPr>
                   <pic:blipFill>
-                    <a:blip r:embed="rId9"/>
+                    <a:blip r:embed="rId11"/>
                     <a:srcRect/>
                     <a:stretch>
                       <a:fillRect/>
@@ -4862,15 +4942,7 @@
           <w:sz w:val="24"/>
           <w:szCs w:val="24"/>
         </w:rPr>
-        <w:t>System powi</w:t>
-      </w:r>
-      <w:r>
-        <w:rPr>
-          <w:color w:val="000000"/>
-          <w:sz w:val="24"/>
-          <w:szCs w:val="24"/>
-        </w:rPr>
-        <w:t>nien udostępniać Gościowi możliwość utworzenia konta i zalogowania się na nim.</w:t>
+        <w:t>System powinien udostępniać Gościowi możliwość utworzenia konta i zalogowania się na nim.</w:t>
       </w:r>
     </w:p>
     <w:p>
@@ -4995,6 +5067,19 @@
     </w:p>
     <w:p>
       <w:pPr>
+        <w:pBdr>
+          <w:top w:val="nil"/>
+          <w:left w:val="nil"/>
+          <w:bottom w:val="nil"/>
+          <w:right w:val="nil"/>
+          <w:between w:val="nil"/>
+        </w:pBdr>
+        <w:spacing w:after="0"/>
+        <w:jc w:val="both"/>
+      </w:pPr>
+    </w:p>
+    <w:p>
+      <w:pPr>
         <w:numPr>
           <w:ilvl w:val="0"/>
           <w:numId w:val="17"/>
@@ -5019,6 +5104,7 @@
           <w:sz w:val="28"/>
           <w:szCs w:val="28"/>
         </w:rPr>
+        <w:lastRenderedPageBreak/>
         <w:t>Wymagania niefunkcjonalne</w:t>
       </w:r>
     </w:p>
@@ -5098,23 +5184,7 @@
           <w:sz w:val="24"/>
           <w:szCs w:val="24"/>
         </w:rPr>
-        <w:t>Dzięki przejrzystemu i sch</w:t>
-      </w:r>
-      <w:r>
-        <w:rPr>
-          <w:color w:val="000000"/>
-          <w:sz w:val="24"/>
-          <w:szCs w:val="24"/>
-        </w:rPr>
-        <w:t>ludnemu interfejsowi klient w szybki sposób nauczy się korzystać z usług oferowanych przez oprogramowanie. Kolorystyka dopasowana do tematu zagadnienia nieruchomości sprawi, że użytkownik ani przez moment nie będzie żałował, że trafił na stronę internetową</w:t>
-      </w:r>
-      <w:r>
-        <w:rPr>
-          <w:color w:val="000000"/>
-          <w:sz w:val="24"/>
-          <w:szCs w:val="24"/>
-        </w:rPr>
-        <w:t xml:space="preserve">. </w:t>
+        <w:t xml:space="preserve">Dzięki przejrzystemu i schludnemu interfejsowi klient w szybki sposób nauczy się korzystać z usług oferowanych przez oprogramowanie. Kolorystyka dopasowana do tematu zagadnienia nieruchomości sprawi, że użytkownik ani przez moment nie będzie żałował, że trafił na stronę internetową. </w:t>
       </w:r>
     </w:p>
     <w:p>
@@ -5207,15 +5277,7 @@
           <w:sz w:val="24"/>
           <w:szCs w:val="24"/>
         </w:rPr>
-        <w:t>rzed wejściem systemu na rynek napisane zostaną liczne testy. Przede wszystkim testy jednostkowe, integracyjne i systemowe. Żaden syst</w:t>
-      </w:r>
-      <w:r>
-        <w:rPr>
-          <w:color w:val="000000"/>
-          <w:sz w:val="24"/>
-          <w:szCs w:val="24"/>
-        </w:rPr>
-        <w:t>em nie jest w 100% niezawodny</w:t>
+        <w:t>rzed wejściem systemu na rynek napisane zostaną liczne testy. Przede wszystkim testy jednostkowe, integracyjne i systemowe. Żaden system nie jest w 100% niezawodny</w:t>
       </w:r>
       <w:r>
         <w:rPr>
@@ -5245,15 +5307,7 @@
           <w:sz w:val="24"/>
           <w:szCs w:val="24"/>
         </w:rPr>
-        <w:t xml:space="preserve"> wpłynąć na komfort korzystania ze strony in</w:t>
-      </w:r>
-      <w:r>
-        <w:rPr>
-          <w:color w:val="000000"/>
-          <w:sz w:val="24"/>
-          <w:szCs w:val="24"/>
-        </w:rPr>
-        <w:t>ternetowej.</w:t>
+        <w:t xml:space="preserve"> wpłynąć na komfort korzystania ze strony internetowej.</w:t>
       </w:r>
     </w:p>
     <w:p>
@@ -5329,22 +5383,30 @@
           <w:sz w:val="24"/>
           <w:szCs w:val="24"/>
         </w:rPr>
-        <w:t>System nie będzie w znaczny sposób obciążał zasobów komputera, na którym zostanie on uruchomiony. Zużycie procesora jak i innych komponentów będzie znikome i nie zauważalne dla użytkowników. Nawet stare komputery ze starszym systemem</w:t>
-      </w:r>
-      <w:r>
-        <w:rPr>
-          <w:color w:val="000000"/>
-          <w:sz w:val="24"/>
-          <w:szCs w:val="24"/>
-        </w:rPr>
-        <w:t xml:space="preserve"> operacyjnym będą w stanie „poradzić” sobie z aplikacją. </w:t>
-      </w:r>
-      <w:r>
-        <w:rPr>
-          <w:sz w:val="24"/>
-          <w:szCs w:val="24"/>
-        </w:rPr>
-        <w:t>Jedynym wymogiem do korzystania z aplikacji jest posiadanie dostępu do internetu oraz przeglądarki internetowej.</w:t>
+        <w:t xml:space="preserve">System nie będzie w znaczny sposób obciążał zasobów komputera, na którym zostanie on uruchomiony. Zużycie procesora jak i innych komponentów będzie znikome i nie zauważalne dla użytkowników. Nawet stare komputery ze starszym systemem operacyjnym będą w stanie „poradzić” sobie z aplikacją. </w:t>
+      </w:r>
+      <w:r>
+        <w:rPr>
+          <w:sz w:val="24"/>
+          <w:szCs w:val="24"/>
+        </w:rPr>
+        <w:t xml:space="preserve">Jedynym wymogiem do korzystania z aplikacji jest posiadanie dostępu do </w:t>
+      </w:r>
+      <w:proofErr w:type="spellStart"/>
+      <w:r>
+        <w:rPr>
+          <w:sz w:val="24"/>
+          <w:szCs w:val="24"/>
+        </w:rPr>
+        <w:t>internetu</w:t>
+      </w:r>
+      <w:proofErr w:type="spellEnd"/>
+      <w:r>
+        <w:rPr>
+          <w:sz w:val="24"/>
+          <w:szCs w:val="24"/>
+        </w:rPr>
+        <w:t xml:space="preserve"> oraz przeglądarki internetowej.</w:t>
       </w:r>
     </w:p>
     <w:p>
@@ -5420,23 +5482,7 @@
           <w:sz w:val="24"/>
           <w:szCs w:val="24"/>
         </w:rPr>
-        <w:t>Jedna z najważniejszych cech dobrego software’u. Strona internetowa „I</w:t>
-      </w:r>
-      <w:r>
-        <w:rPr>
-          <w:color w:val="000000"/>
-          <w:sz w:val="24"/>
-          <w:szCs w:val="24"/>
-        </w:rPr>
-        <w:t>nternetowe biuro obrotu nieruchomościami” zapewnia najwyższy poziom bezpieczeństwa. Dane użytkownika podawane do systemu będą przechowywane w zabezpieczonej na ataki hackerskie bazie danych. Oczywiście będą one niewidoczne dla pozostałych klientów korzysta</w:t>
-      </w:r>
-      <w:r>
-        <w:rPr>
-          <w:color w:val="000000"/>
-          <w:sz w:val="24"/>
-          <w:szCs w:val="24"/>
-        </w:rPr>
-        <w:t>jących z oprogramowania. Hasła do kont będą dodatkowo zaszyfrowane co uniemożliwia włamanie się na czyjeś konto. Sam</w:t>
+        <w:t>Jedna z najważniejszych cech dobrego software’u. Strona internetowa „Internetowe biuro obrotu nieruchomościami” zapewnia najwyższy poziom bezpieczeństwa. Dane użytkownika podawane do systemu będą przechowywane w zabezpieczonej na ataki hackerskie bazie danych. Oczywiście będą one niewidoczne dla pozostałych klientów korzystających z oprogramowania. Hasła do kont będą dodatkowo zaszyfrowane co uniemożliwia włamanie się na czyjeś konto. Sam</w:t>
       </w:r>
       <w:r>
         <w:rPr>
@@ -5519,7 +5565,7 @@
           <w:sz w:val="24"/>
           <w:szCs w:val="24"/>
         </w:rPr>
-        <w:t xml:space="preserve">Oprogramowanie będzie kompatybilne z wieloma systemami zarówno komputerowymi, jak i komórkowymi. Tak jak opisano w punkcie 4.3 wymagany jest </w:t>
+        <w:t xml:space="preserve">Oprogramowanie będzie kompatybilne z wieloma systemami zarówno komputerowymi, jak i komórkowymi. Tak jak opisano w punkcie 4.3 wymagany jest jedynie dostęp do Internetu. Korzystanie ze strony internetowej będzie również </w:t>
       </w:r>
       <w:r>
         <w:rPr>
@@ -5528,37 +5574,47 @@
           <w:szCs w:val="24"/>
         </w:rPr>
         <w:lastRenderedPageBreak/>
-        <w:t>jedynie dostęp do Internetu. Korzystanie ze strony internetowej będzie również możliwe za pomocą smartfonów oraz ta</w:t>
-      </w:r>
-      <w:r>
-        <w:rPr>
-          <w:color w:val="000000"/>
-          <w:sz w:val="24"/>
-          <w:szCs w:val="24"/>
-        </w:rPr>
-        <w:t xml:space="preserve">bletów. Dzięki specjalnie stworzonemu interfejsowi do urządzeń mobilnych użytkownik będzie mógł swobodnie poruszać się w aplikacji korzystając z posiadanych urządzeń przenośnych. System będzie </w:t>
-      </w:r>
-      <w:r>
-        <w:rPr>
-          <w:sz w:val="24"/>
-          <w:szCs w:val="24"/>
-        </w:rPr>
-        <w:t xml:space="preserve">kompatybilna z przeglądarkami: IE11+ oraz najnowszymi wersjami </w:t>
-      </w:r>
-      <w:r>
-        <w:rPr>
-          <w:sz w:val="24"/>
-          <w:szCs w:val="24"/>
-        </w:rPr>
-        <w:t>Chrome oraz Firefox.</w:t>
-      </w:r>
-    </w:p>
-    <w:p>
-      <w:bookmarkStart w:id="1" w:name="_30j0zll" w:colFirst="0" w:colLast="0"/>
+        <w:t xml:space="preserve">możliwe za pomocą smartfonów oraz tabletów. Dzięki specjalnie stworzonemu interfejsowi do urządzeń mobilnych użytkownik będzie mógł swobodnie poruszać się w aplikacji korzystając z posiadanych urządzeń przenośnych. System będzie </w:t>
+      </w:r>
+      <w:r>
+        <w:rPr>
+          <w:sz w:val="24"/>
+          <w:szCs w:val="24"/>
+        </w:rPr>
+        <w:t xml:space="preserve">kompatybilna z przeglądarkami: IE11+ oraz najnowszymi wersjami Chrome oraz </w:t>
+      </w:r>
+      <w:proofErr w:type="spellStart"/>
+      <w:r>
+        <w:rPr>
+          <w:sz w:val="24"/>
+          <w:szCs w:val="24"/>
+        </w:rPr>
+        <w:t>Fire</w:t>
+      </w:r>
+      <w:bookmarkStart w:id="1" w:name="_GoBack"/>
       <w:bookmarkEnd w:id="1"/>
+      <w:r>
+        <w:rPr>
+          <w:sz w:val="24"/>
+          <w:szCs w:val="24"/>
+        </w:rPr>
+        <w:t>fox</w:t>
+      </w:r>
+      <w:proofErr w:type="spellEnd"/>
+      <w:r>
+        <w:rPr>
+          <w:sz w:val="24"/>
+          <w:szCs w:val="24"/>
+        </w:rPr>
+        <w:t>.</w:t>
+      </w:r>
+    </w:p>
+    <w:p>
+      <w:bookmarkStart w:id="2" w:name="_30j0zll" w:colFirst="0" w:colLast="0"/>
+      <w:bookmarkEnd w:id="2"/>
     </w:p>
     <w:sectPr>
-      <w:footerReference w:type="default" r:id="rId10"/>
+      <w:footerReference w:type="default" r:id="rId12"/>
       <w:pgSz w:w="11906" w:h="16838"/>
       <w:pgMar w:top="1417" w:right="1417" w:bottom="1417" w:left="1417" w:header="708" w:footer="708" w:gutter="0"/>
       <w:pgNumType w:start="1"/>
@@ -5570,7 +5626,7 @@
 </file>
 
 <file path=word/endnotes.xml><?xml version="1.0" encoding="utf-8"?>
-<w:endnotes xmlns:wpc="http://schemas.microsoft.com/office/word/2010/wordprocessingCanvas" xmlns:cx="http://schemas.microsoft.com/office/drawing/2014/chartex" xmlns:cx1="http://schemas.microsoft.com/office/drawing/2015/9/8/chartex" xmlns:cx2="http://schemas.microsoft.com/office/drawing/2015/10/21/chartex" xmlns:cx3="http://schemas.microsoft.com/office/drawing/2016/5/9/chartex" xmlns:cx4="http://schemas.microsoft.com/office/drawing/2016/5/10/chartex" xmlns:cx5="http://schemas.microsoft.com/office/drawing/2016/5/11/chartex" xmlns:cx6="http://schemas.microsoft.com/office/drawing/2016/5/12/chartex" xmlns:cx7="http://schemas.microsoft.com/office/drawing/2016/5/13/chartex" xmlns:cx8="http://schemas.microsoft.com/office/drawing/2016/5/14/chartex" xmlns:mc="http://schemas.openxmlformats.org/markup-compatibility/2006" xmlns:aink="http://schemas.microsoft.com/office/drawing/2016/ink" xmlns:am3d="http://schemas.microsoft.com/office/drawing/2017/model3d" xmlns:o="urn:schemas-microsoft-com:office:office" xmlns:r="http://schemas.openxmlformats.org/officeDocument/2006/relationships" xmlns:m="http://schemas.openxmlformats.org/officeDocument/2006/math" xmlns:v="urn:schemas-microsoft-com:vml" xmlns:wp14="http://schemas.microsoft.com/office/word/2010/wordprocessingDrawing" xmlns:wp="http://schemas.openxmlformats.org/drawingml/2006/wordprocessingDrawing" xmlns:w10="urn:schemas-microsoft-com:office:word" xmlns:w="http://schemas.openxmlformats.org/wordprocessingml/2006/main" xmlns:w14="http://schemas.microsoft.com/office/word/2010/wordml" xmlns:w15="http://schemas.microsoft.com/office/word/2012/wordml" xmlns:w16cex="http://schemas.microsoft.com/office/word/2018/wordml/cex" xmlns:w16cid="http://schemas.microsoft.com/office/word/2016/wordml/cid" xmlns:w16="http://schemas.microsoft.com/office/word/2018/wordml" xmlns:w16se="http://schemas.microsoft.com/office/word/2015/wordml/symex" xmlns:wpg="http://schemas.microsoft.com/office/word/2010/wordprocessingGroup" xmlns:wpi="http://schemas.microsoft.com/office/word/2010/wordprocessingInk" xmlns:wne="http://schemas.microsoft.com/office/word/2006/wordml" xmlns:wps="http://schemas.microsoft.com/office/word/2010/wordprocessingShape" mc:Ignorable="w14 w15 w16se w16cid w16 w16cex wp14">
+<w:endnotes xmlns:wpc="http://schemas.microsoft.com/office/word/2010/wordprocessingCanvas" xmlns:mc="http://schemas.openxmlformats.org/markup-compatibility/2006" xmlns:o="urn:schemas-microsoft-com:office:office" xmlns:r="http://schemas.openxmlformats.org/officeDocument/2006/relationships" xmlns:m="http://schemas.openxmlformats.org/officeDocument/2006/math" xmlns:v="urn:schemas-microsoft-com:vml" xmlns:wp14="http://schemas.microsoft.com/office/word/2010/wordprocessingDrawing" xmlns:wp="http://schemas.openxmlformats.org/drawingml/2006/wordprocessingDrawing" xmlns:w10="urn:schemas-microsoft-com:office:word" xmlns:w="http://schemas.openxmlformats.org/wordprocessingml/2006/main" xmlns:w14="http://schemas.microsoft.com/office/word/2010/wordml" xmlns:wpg="http://schemas.microsoft.com/office/word/2010/wordprocessingGroup" xmlns:wpi="http://schemas.microsoft.com/office/word/2010/wordprocessingInk" xmlns:wne="http://schemas.microsoft.com/office/word/2006/wordml" xmlns:wps="http://schemas.microsoft.com/office/word/2010/wordprocessingShape" mc:Ignorable="w14 wp14">
   <w:endnote w:type="separator" w:id="-1">
     <w:p>
       <w:pPr>
@@ -5595,7 +5651,7 @@
 </file>
 
 <file path=word/footer1.xml><?xml version="1.0" encoding="utf-8"?>
-<w:ftr xmlns:wpc="http://schemas.microsoft.com/office/word/2010/wordprocessingCanvas" xmlns:cx="http://schemas.microsoft.com/office/drawing/2014/chartex" xmlns:cx1="http://schemas.microsoft.com/office/drawing/2015/9/8/chartex" xmlns:cx2="http://schemas.microsoft.com/office/drawing/2015/10/21/chartex" xmlns:cx3="http://schemas.microsoft.com/office/drawing/2016/5/9/chartex" xmlns:cx4="http://schemas.microsoft.com/office/drawing/2016/5/10/chartex" xmlns:cx5="http://schemas.microsoft.com/office/drawing/2016/5/11/chartex" xmlns:cx6="http://schemas.microsoft.com/office/drawing/2016/5/12/chartex" xmlns:cx7="http://schemas.microsoft.com/office/drawing/2016/5/13/chartex" xmlns:cx8="http://schemas.microsoft.com/office/drawing/2016/5/14/chartex" xmlns:mc="http://schemas.openxmlformats.org/markup-compatibility/2006" xmlns:aink="http://schemas.microsoft.com/office/drawing/2016/ink" xmlns:am3d="http://schemas.microsoft.com/office/drawing/2017/model3d" xmlns:o="urn:schemas-microsoft-com:office:office" xmlns:r="http://schemas.openxmlformats.org/officeDocument/2006/relationships" xmlns:m="http://schemas.openxmlformats.org/officeDocument/2006/math" xmlns:v="urn:schemas-microsoft-com:vml" xmlns:wp14="http://schemas.microsoft.com/office/word/2010/wordprocessingDrawing" xmlns:wp="http://schemas.openxmlformats.org/drawingml/2006/wordprocessingDrawing" xmlns:w10="urn:schemas-microsoft-com:office:word" xmlns:w="http://schemas.openxmlformats.org/wordprocessingml/2006/main" xmlns:w14="http://schemas.microsoft.com/office/word/2010/wordml" xmlns:w15="http://schemas.microsoft.com/office/word/2012/wordml" xmlns:w16cex="http://schemas.microsoft.com/office/word/2018/wordml/cex" xmlns:w16cid="http://schemas.microsoft.com/office/word/2016/wordml/cid" xmlns:w16="http://schemas.microsoft.com/office/word/2018/wordml" xmlns:w16se="http://schemas.microsoft.com/office/word/2015/wordml/symex" xmlns:wpg="http://schemas.microsoft.com/office/word/2010/wordprocessingGroup" xmlns:wpi="http://schemas.microsoft.com/office/word/2010/wordprocessingInk" xmlns:wne="http://schemas.microsoft.com/office/word/2006/wordml" xmlns:wps="http://schemas.microsoft.com/office/word/2010/wordprocessingShape" mc:Ignorable="w14 w15 w16se w16cid w16 w16cex wp14">
+<w:ftr xmlns:wpc="http://schemas.microsoft.com/office/word/2010/wordprocessingCanvas" xmlns:mc="http://schemas.openxmlformats.org/markup-compatibility/2006" xmlns:o="urn:schemas-microsoft-com:office:office" xmlns:r="http://schemas.openxmlformats.org/officeDocument/2006/relationships" xmlns:m="http://schemas.openxmlformats.org/officeDocument/2006/math" xmlns:v="urn:schemas-microsoft-com:vml" xmlns:wp14="http://schemas.microsoft.com/office/word/2010/wordprocessingDrawing" xmlns:wp="http://schemas.openxmlformats.org/drawingml/2006/wordprocessingDrawing" xmlns:w10="urn:schemas-microsoft-com:office:word" xmlns:w="http://schemas.openxmlformats.org/wordprocessingml/2006/main" xmlns:w14="http://schemas.microsoft.com/office/word/2010/wordml" xmlns:wpg="http://schemas.microsoft.com/office/word/2010/wordprocessingGroup" xmlns:wpi="http://schemas.microsoft.com/office/word/2010/wordprocessingInk" xmlns:wne="http://schemas.microsoft.com/office/word/2006/wordml" xmlns:wps="http://schemas.microsoft.com/office/word/2010/wordprocessingShape" mc:Ignorable="w14 wp14">
   <w:p>
     <w:pPr>
       <w:pBdr>
@@ -5638,7 +5694,7 @@
         <w:noProof/>
         <w:color w:val="000000"/>
       </w:rPr>
-      <w:t>2</w:t>
+      <w:t>12</w:t>
     </w:r>
     <w:r>
       <w:rPr>
@@ -5670,7 +5726,7 @@
 </file>
 
 <file path=word/footnotes.xml><?xml version="1.0" encoding="utf-8"?>
-<w:footnotes xmlns:wpc="http://schemas.microsoft.com/office/word/2010/wordprocessingCanvas" xmlns:cx="http://schemas.microsoft.com/office/drawing/2014/chartex" xmlns:cx1="http://schemas.microsoft.com/office/drawing/2015/9/8/chartex" xmlns:cx2="http://schemas.microsoft.com/office/drawing/2015/10/21/chartex" xmlns:cx3="http://schemas.microsoft.com/office/drawing/2016/5/9/chartex" xmlns:cx4="http://schemas.microsoft.com/office/drawing/2016/5/10/chartex" xmlns:cx5="http://schemas.microsoft.com/office/drawing/2016/5/11/chartex" xmlns:cx6="http://schemas.microsoft.com/office/drawing/2016/5/12/chartex" xmlns:cx7="http://schemas.microsoft.com/office/drawing/2016/5/13/chartex" xmlns:cx8="http://schemas.microsoft.com/office/drawing/2016/5/14/chartex" xmlns:mc="http://schemas.openxmlformats.org/markup-compatibility/2006" xmlns:aink="http://schemas.microsoft.com/office/drawing/2016/ink" xmlns:am3d="http://schemas.microsoft.com/office/drawing/2017/model3d" xmlns:o="urn:schemas-microsoft-com:office:office" xmlns:r="http://schemas.openxmlformats.org/officeDocument/2006/relationships" xmlns:m="http://schemas.openxmlformats.org/officeDocument/2006/math" xmlns:v="urn:schemas-microsoft-com:vml" xmlns:wp14="http://schemas.microsoft.com/office/word/2010/wordprocessingDrawing" xmlns:wp="http://schemas.openxmlformats.org/drawingml/2006/wordprocessingDrawing" xmlns:w10="urn:schemas-microsoft-com:office:word" xmlns:w="http://schemas.openxmlformats.org/wordprocessingml/2006/main" xmlns:w14="http://schemas.microsoft.com/office/word/2010/wordml" xmlns:w15="http://schemas.microsoft.com/office/word/2012/wordml" xmlns:w16cex="http://schemas.microsoft.com/office/word/2018/wordml/cex" xmlns:w16cid="http://schemas.microsoft.com/office/word/2016/wordml/cid" xmlns:w16="http://schemas.microsoft.com/office/word/2018/wordml" xmlns:w16se="http://schemas.microsoft.com/office/word/2015/wordml/symex" xmlns:wpg="http://schemas.microsoft.com/office/word/2010/wordprocessingGroup" xmlns:wpi="http://schemas.microsoft.com/office/word/2010/wordprocessingInk" xmlns:wne="http://schemas.microsoft.com/office/word/2006/wordml" xmlns:wps="http://schemas.microsoft.com/office/word/2010/wordprocessingShape" mc:Ignorable="w14 w15 w16se w16cid w16 w16cex wp14">
+<w:footnotes xmlns:wpc="http://schemas.microsoft.com/office/word/2010/wordprocessingCanvas" xmlns:mc="http://schemas.openxmlformats.org/markup-compatibility/2006" xmlns:o="urn:schemas-microsoft-com:office:office" xmlns:r="http://schemas.openxmlformats.org/officeDocument/2006/relationships" xmlns:m="http://schemas.openxmlformats.org/officeDocument/2006/math" xmlns:v="urn:schemas-microsoft-com:vml" xmlns:wp14="http://schemas.microsoft.com/office/word/2010/wordprocessingDrawing" xmlns:wp="http://schemas.openxmlformats.org/drawingml/2006/wordprocessingDrawing" xmlns:w10="urn:schemas-microsoft-com:office:word" xmlns:w="http://schemas.openxmlformats.org/wordprocessingml/2006/main" xmlns:w14="http://schemas.microsoft.com/office/word/2010/wordml" xmlns:wpg="http://schemas.microsoft.com/office/word/2010/wordprocessingGroup" xmlns:wpi="http://schemas.microsoft.com/office/word/2010/wordprocessingInk" xmlns:wne="http://schemas.microsoft.com/office/word/2006/wordml" xmlns:wps="http://schemas.microsoft.com/office/word/2010/wordprocessingShape" mc:Ignorable="w14 wp14">
   <w:footnote w:type="separator" w:id="-1">
     <w:p>
       <w:pPr>
@@ -5695,8 +5751,8 @@
 </file>
 
 <file path=word/numbering.xml><?xml version="1.0" encoding="utf-8"?>
-<w:numbering xmlns:wpc="http://schemas.microsoft.com/office/word/2010/wordprocessingCanvas" xmlns:cx="http://schemas.microsoft.com/office/drawing/2014/chartex" xmlns:cx1="http://schemas.microsoft.com/office/drawing/2015/9/8/chartex" xmlns:cx2="http://schemas.microsoft.com/office/drawing/2015/10/21/chartex" xmlns:cx3="http://schemas.microsoft.com/office/drawing/2016/5/9/chartex" xmlns:cx4="http://schemas.microsoft.com/office/drawing/2016/5/10/chartex" xmlns:cx5="http://schemas.microsoft.com/office/drawing/2016/5/11/chartex" xmlns:cx6="http://schemas.microsoft.com/office/drawing/2016/5/12/chartex" xmlns:cx7="http://schemas.microsoft.com/office/drawing/2016/5/13/chartex" xmlns:cx8="http://schemas.microsoft.com/office/drawing/2016/5/14/chartex" xmlns:mc="http://schemas.openxmlformats.org/markup-compatibility/2006" xmlns:aink="http://schemas.microsoft.com/office/drawing/2016/ink" xmlns:am3d="http://schemas.microsoft.com/office/drawing/2017/model3d" xmlns:o="urn:schemas-microsoft-com:office:office" xmlns:r="http://schemas.openxmlformats.org/officeDocument/2006/relationships" xmlns:m="http://schemas.openxmlformats.org/officeDocument/2006/math" xmlns:v="urn:schemas-microsoft-com:vml" xmlns:wp14="http://schemas.microsoft.com/office/word/2010/wordprocessingDrawing" xmlns:wp="http://schemas.openxmlformats.org/drawingml/2006/wordprocessingDrawing" xmlns:w10="urn:schemas-microsoft-com:office:word" xmlns:w="http://schemas.openxmlformats.org/wordprocessingml/2006/main" xmlns:w14="http://schemas.microsoft.com/office/word/2010/wordml" xmlns:w15="http://schemas.microsoft.com/office/word/2012/wordml" xmlns:w16cex="http://schemas.microsoft.com/office/word/2018/wordml/cex" xmlns:w16cid="http://schemas.microsoft.com/office/word/2016/wordml/cid" xmlns:w16="http://schemas.microsoft.com/office/word/2018/wordml" xmlns:w16se="http://schemas.microsoft.com/office/word/2015/wordml/symex" xmlns:wpg="http://schemas.microsoft.com/office/word/2010/wordprocessingGroup" xmlns:wpi="http://schemas.microsoft.com/office/word/2010/wordprocessingInk" xmlns:wne="http://schemas.microsoft.com/office/word/2006/wordml" xmlns:wps="http://schemas.microsoft.com/office/word/2010/wordprocessingShape" mc:Ignorable="w14 w15 w16se w16cid w16 w16cex wp14">
-  <w:abstractNum w:abstractNumId="0" w15:restartNumberingAfterBreak="0">
+<w:numbering xmlns:wpc="http://schemas.microsoft.com/office/word/2010/wordprocessingCanvas" xmlns:mc="http://schemas.openxmlformats.org/markup-compatibility/2006" xmlns:o="urn:schemas-microsoft-com:office:office" xmlns:r="http://schemas.openxmlformats.org/officeDocument/2006/relationships" xmlns:m="http://schemas.openxmlformats.org/officeDocument/2006/math" xmlns:v="urn:schemas-microsoft-com:vml" xmlns:wp14="http://schemas.microsoft.com/office/word/2010/wordprocessingDrawing" xmlns:wp="http://schemas.openxmlformats.org/drawingml/2006/wordprocessingDrawing" xmlns:w10="urn:schemas-microsoft-com:office:word" xmlns:w="http://schemas.openxmlformats.org/wordprocessingml/2006/main" xmlns:w14="http://schemas.microsoft.com/office/word/2010/wordml" xmlns:wpg="http://schemas.microsoft.com/office/word/2010/wordprocessingGroup" xmlns:wpi="http://schemas.microsoft.com/office/word/2010/wordprocessingInk" xmlns:wne="http://schemas.microsoft.com/office/word/2006/wordml" xmlns:wps="http://schemas.microsoft.com/office/word/2010/wordprocessingShape" mc:Ignorable="w14 wp14">
+  <w:abstractNum w:abstractNumId="0">
     <w:nsid w:val="0F2654EE"/>
     <w:multiLevelType w:val="multilevel"/>
     <w:tmpl w:val="FD1E0610"/>
@@ -5782,7 +5838,7 @@
       </w:pPr>
     </w:lvl>
   </w:abstractNum>
-  <w:abstractNum w:abstractNumId="1" w15:restartNumberingAfterBreak="0">
+  <w:abstractNum w:abstractNumId="1">
     <w:nsid w:val="0FB13944"/>
     <w:multiLevelType w:val="multilevel"/>
     <w:tmpl w:val="6914BA6C"/>
@@ -5874,7 +5930,7 @@
       </w:pPr>
     </w:lvl>
   </w:abstractNum>
-  <w:abstractNum w:abstractNumId="2" w15:restartNumberingAfterBreak="0">
+  <w:abstractNum w:abstractNumId="2">
     <w:nsid w:val="15824846"/>
     <w:multiLevelType w:val="multilevel"/>
     <w:tmpl w:val="DDCC9510"/>
@@ -5960,7 +6016,7 @@
       </w:pPr>
     </w:lvl>
   </w:abstractNum>
-  <w:abstractNum w:abstractNumId="3" w15:restartNumberingAfterBreak="0">
+  <w:abstractNum w:abstractNumId="3">
     <w:nsid w:val="18720590"/>
     <w:multiLevelType w:val="multilevel"/>
     <w:tmpl w:val="17545AA6"/>
@@ -6073,7 +6129,7 @@
       </w:rPr>
     </w:lvl>
   </w:abstractNum>
-  <w:abstractNum w:abstractNumId="4" w15:restartNumberingAfterBreak="0">
+  <w:abstractNum w:abstractNumId="4">
     <w:nsid w:val="240332CB"/>
     <w:multiLevelType w:val="multilevel"/>
     <w:tmpl w:val="87462F78"/>
@@ -6162,7 +6218,7 @@
       </w:pPr>
     </w:lvl>
   </w:abstractNum>
-  <w:abstractNum w:abstractNumId="5" w15:restartNumberingAfterBreak="0">
+  <w:abstractNum w:abstractNumId="5">
     <w:nsid w:val="25BF3E7C"/>
     <w:multiLevelType w:val="multilevel"/>
     <w:tmpl w:val="DDF6BA7A"/>
@@ -6275,7 +6331,7 @@
       </w:rPr>
     </w:lvl>
   </w:abstractNum>
-  <w:abstractNum w:abstractNumId="6" w15:restartNumberingAfterBreak="0">
+  <w:abstractNum w:abstractNumId="6">
     <w:nsid w:val="25F43BCF"/>
     <w:multiLevelType w:val="multilevel"/>
     <w:tmpl w:val="6074D640"/>
@@ -6388,7 +6444,7 @@
       </w:rPr>
     </w:lvl>
   </w:abstractNum>
-  <w:abstractNum w:abstractNumId="7" w15:restartNumberingAfterBreak="0">
+  <w:abstractNum w:abstractNumId="7">
     <w:nsid w:val="270F3376"/>
     <w:multiLevelType w:val="multilevel"/>
     <w:tmpl w:val="0A2A6308"/>
@@ -6501,7 +6557,7 @@
       </w:rPr>
     </w:lvl>
   </w:abstractNum>
-  <w:abstractNum w:abstractNumId="8" w15:restartNumberingAfterBreak="0">
+  <w:abstractNum w:abstractNumId="8">
     <w:nsid w:val="2FA74419"/>
     <w:multiLevelType w:val="multilevel"/>
     <w:tmpl w:val="50808D16"/>
@@ -6593,7 +6649,7 @@
       </w:pPr>
     </w:lvl>
   </w:abstractNum>
-  <w:abstractNum w:abstractNumId="9" w15:restartNumberingAfterBreak="0">
+  <w:abstractNum w:abstractNumId="9">
     <w:nsid w:val="3C303DCB"/>
     <w:multiLevelType w:val="multilevel"/>
     <w:tmpl w:val="B95471EC"/>
@@ -6706,7 +6762,7 @@
       </w:rPr>
     </w:lvl>
   </w:abstractNum>
-  <w:abstractNum w:abstractNumId="10" w15:restartNumberingAfterBreak="0">
+  <w:abstractNum w:abstractNumId="10">
     <w:nsid w:val="55F029AE"/>
     <w:multiLevelType w:val="multilevel"/>
     <w:tmpl w:val="4EA450AC"/>
@@ -6792,7 +6848,7 @@
       </w:pPr>
     </w:lvl>
   </w:abstractNum>
-  <w:abstractNum w:abstractNumId="11" w15:restartNumberingAfterBreak="0">
+  <w:abstractNum w:abstractNumId="11">
     <w:nsid w:val="580A4975"/>
     <w:multiLevelType w:val="multilevel"/>
     <w:tmpl w:val="C6A2B2E4"/>
@@ -6878,7 +6934,7 @@
       </w:pPr>
     </w:lvl>
   </w:abstractNum>
-  <w:abstractNum w:abstractNumId="12" w15:restartNumberingAfterBreak="0">
+  <w:abstractNum w:abstractNumId="12">
     <w:nsid w:val="587C4B74"/>
     <w:multiLevelType w:val="multilevel"/>
     <w:tmpl w:val="D5D037D8"/>
@@ -6964,7 +7020,7 @@
       </w:pPr>
     </w:lvl>
   </w:abstractNum>
-  <w:abstractNum w:abstractNumId="13" w15:restartNumberingAfterBreak="0">
+  <w:abstractNum w:abstractNumId="13">
     <w:nsid w:val="65AD6CA1"/>
     <w:multiLevelType w:val="multilevel"/>
     <w:tmpl w:val="5BEE10CC"/>
@@ -7059,7 +7115,7 @@
       </w:pPr>
     </w:lvl>
   </w:abstractNum>
-  <w:abstractNum w:abstractNumId="14" w15:restartNumberingAfterBreak="0">
+  <w:abstractNum w:abstractNumId="14">
     <w:nsid w:val="66B57BE4"/>
     <w:multiLevelType w:val="multilevel"/>
     <w:tmpl w:val="499A3018"/>
@@ -7145,7 +7201,7 @@
       </w:pPr>
     </w:lvl>
   </w:abstractNum>
-  <w:abstractNum w:abstractNumId="15" w15:restartNumberingAfterBreak="0">
+  <w:abstractNum w:abstractNumId="15">
     <w:nsid w:val="6D3601F4"/>
     <w:multiLevelType w:val="multilevel"/>
     <w:tmpl w:val="34B8CC7E"/>
@@ -7258,7 +7314,7 @@
       </w:rPr>
     </w:lvl>
   </w:abstractNum>
-  <w:abstractNum w:abstractNumId="16" w15:restartNumberingAfterBreak="0">
+  <w:abstractNum w:abstractNumId="16">
     <w:nsid w:val="6EC1383C"/>
     <w:multiLevelType w:val="multilevel"/>
     <w:tmpl w:val="14401FE4"/>
@@ -7344,7 +7400,7 @@
       </w:pPr>
     </w:lvl>
   </w:abstractNum>
-  <w:abstractNum w:abstractNumId="17" w15:restartNumberingAfterBreak="0">
+  <w:abstractNum w:abstractNumId="17">
     <w:nsid w:val="719D7667"/>
     <w:multiLevelType w:val="multilevel"/>
     <w:tmpl w:val="5038F76A"/>
@@ -7457,7 +7513,7 @@
       </w:rPr>
     </w:lvl>
   </w:abstractNum>
-  <w:abstractNum w:abstractNumId="18" w15:restartNumberingAfterBreak="0">
+  <w:abstractNum w:abstractNumId="18">
     <w:nsid w:val="7CED50A6"/>
     <w:multiLevelType w:val="multilevel"/>
     <w:tmpl w:val="5DFE3BDC"/>
@@ -7604,7 +7660,7 @@
 </file>
 
 <file path=word/styles.xml><?xml version="1.0" encoding="utf-8"?>
-<w:styles xmlns:mc="http://schemas.openxmlformats.org/markup-compatibility/2006" xmlns:r="http://schemas.openxmlformats.org/officeDocument/2006/relationships" xmlns:w="http://schemas.openxmlformats.org/wordprocessingml/2006/main" xmlns:w14="http://schemas.microsoft.com/office/word/2010/wordml" xmlns:w15="http://schemas.microsoft.com/office/word/2012/wordml" xmlns:w16cex="http://schemas.microsoft.com/office/word/2018/wordml/cex" xmlns:w16cid="http://schemas.microsoft.com/office/word/2016/wordml/cid" xmlns:w16="http://schemas.microsoft.com/office/word/2018/wordml" xmlns:w16se="http://schemas.microsoft.com/office/word/2015/wordml/symex" mc:Ignorable="w14 w15 w16se w16cid w16 w16cex">
+<w:styles xmlns:mc="http://schemas.openxmlformats.org/markup-compatibility/2006" xmlns:r="http://schemas.openxmlformats.org/officeDocument/2006/relationships" xmlns:w="http://schemas.openxmlformats.org/wordprocessingml/2006/main" xmlns:w14="http://schemas.microsoft.com/office/word/2010/wordml" mc:Ignorable="w14">
   <w:docDefaults>
     <w:rPrDefault>
       <w:rPr>
@@ -7620,383 +7676,144 @@
       </w:pPr>
     </w:pPrDefault>
   </w:docDefaults>
-  <w:latentStyles w:defLockedState="0" w:defUIPriority="99" w:defSemiHidden="0" w:defUnhideWhenUsed="0" w:defQFormat="0" w:count="376">
-    <w:lsdException w:name="Normal" w:uiPriority="0" w:qFormat="1"/>
-    <w:lsdException w:name="heading 1" w:uiPriority="9" w:qFormat="1"/>
-    <w:lsdException w:name="heading 2" w:semiHidden="1" w:uiPriority="9" w:unhideWhenUsed="1" w:qFormat="1"/>
-    <w:lsdException w:name="heading 3" w:semiHidden="1" w:uiPriority="9" w:unhideWhenUsed="1" w:qFormat="1"/>
-    <w:lsdException w:name="heading 4" w:semiHidden="1" w:uiPriority="9" w:unhideWhenUsed="1" w:qFormat="1"/>
-    <w:lsdException w:name="heading 5" w:semiHidden="1" w:uiPriority="9" w:unhideWhenUsed="1" w:qFormat="1"/>
-    <w:lsdException w:name="heading 6" w:semiHidden="1" w:uiPriority="9" w:unhideWhenUsed="1" w:qFormat="1"/>
-    <w:lsdException w:name="heading 7" w:semiHidden="1" w:uiPriority="9" w:unhideWhenUsed="1" w:qFormat="1"/>
-    <w:lsdException w:name="heading 8" w:semiHidden="1" w:uiPriority="9" w:unhideWhenUsed="1" w:qFormat="1"/>
-    <w:lsdException w:name="heading 9" w:semiHidden="1" w:uiPriority="9" w:unhideWhenUsed="1" w:qFormat="1"/>
-    <w:lsdException w:name="index 1" w:semiHidden="1" w:unhideWhenUsed="1"/>
-    <w:lsdException w:name="index 2" w:semiHidden="1" w:unhideWhenUsed="1"/>
-    <w:lsdException w:name="index 3" w:semiHidden="1" w:unhideWhenUsed="1"/>
-    <w:lsdException w:name="index 4" w:semiHidden="1" w:unhideWhenUsed="1"/>
-    <w:lsdException w:name="index 5" w:semiHidden="1" w:unhideWhenUsed="1"/>
-    <w:lsdException w:name="index 6" w:semiHidden="1" w:unhideWhenUsed="1"/>
-    <w:lsdException w:name="index 7" w:semiHidden="1" w:unhideWhenUsed="1"/>
-    <w:lsdException w:name="index 8" w:semiHidden="1" w:unhideWhenUsed="1"/>
-    <w:lsdException w:name="index 9" w:semiHidden="1" w:unhideWhenUsed="1"/>
-    <w:lsdException w:name="toc 1" w:semiHidden="1" w:uiPriority="39" w:unhideWhenUsed="1"/>
-    <w:lsdException w:name="toc 2" w:semiHidden="1" w:uiPriority="39" w:unhideWhenUsed="1"/>
-    <w:lsdException w:name="toc 3" w:semiHidden="1" w:uiPriority="39" w:unhideWhenUsed="1"/>
-    <w:lsdException w:name="toc 4" w:semiHidden="1" w:uiPriority="39" w:unhideWhenUsed="1"/>
-    <w:lsdException w:name="toc 5" w:semiHidden="1" w:uiPriority="39" w:unhideWhenUsed="1"/>
-    <w:lsdException w:name="toc 6" w:semiHidden="1" w:uiPriority="39" w:unhideWhenUsed="1"/>
-    <w:lsdException w:name="toc 7" w:semiHidden="1" w:uiPriority="39" w:unhideWhenUsed="1"/>
-    <w:lsdException w:name="toc 8" w:semiHidden="1" w:uiPriority="39" w:unhideWhenUsed="1"/>
-    <w:lsdException w:name="toc 9" w:semiHidden="1" w:uiPriority="39" w:unhideWhenUsed="1"/>
-    <w:lsdException w:name="Normal Indent" w:semiHidden="1" w:unhideWhenUsed="1"/>
-    <w:lsdException w:name="footnote text" w:semiHidden="1" w:unhideWhenUsed="1"/>
-    <w:lsdException w:name="annotation text" w:semiHidden="1" w:unhideWhenUsed="1"/>
-    <w:lsdException w:name="header" w:semiHidden="1" w:unhideWhenUsed="1"/>
-    <w:lsdException w:name="footer" w:semiHidden="1" w:unhideWhenUsed="1"/>
-    <w:lsdException w:name="index heading" w:semiHidden="1" w:unhideWhenUsed="1"/>
-    <w:lsdException w:name="caption" w:semiHidden="1" w:uiPriority="35" w:unhideWhenUsed="1" w:qFormat="1"/>
-    <w:lsdException w:name="table of figures" w:semiHidden="1" w:unhideWhenUsed="1"/>
-    <w:lsdException w:name="envelope address" w:semiHidden="1" w:unhideWhenUsed="1"/>
-    <w:lsdException w:name="envelope return" w:semiHidden="1" w:unhideWhenUsed="1"/>
-    <w:lsdException w:name="footnote reference" w:semiHidden="1" w:unhideWhenUsed="1"/>
-    <w:lsdException w:name="annotation reference" w:semiHidden="1" w:unhideWhenUsed="1"/>
-    <w:lsdException w:name="line number" w:semiHidden="1" w:unhideWhenUsed="1"/>
-    <w:lsdException w:name="page number" w:semiHidden="1" w:unhideWhenUsed="1"/>
-    <w:lsdException w:name="endnote reference" w:semiHidden="1" w:unhideWhenUsed="1"/>
-    <w:lsdException w:name="endnote text" w:semiHidden="1" w:unhideWhenUsed="1"/>
-    <w:lsdException w:name="table of authorities" w:semiHidden="1" w:unhideWhenUsed="1"/>
-    <w:lsdException w:name="macro" w:semiHidden="1" w:unhideWhenUsed="1"/>
-    <w:lsdException w:name="toa heading" w:semiHidden="1" w:unhideWhenUsed="1"/>
-    <w:lsdException w:name="List" w:semiHidden="1" w:unhideWhenUsed="1"/>
-    <w:lsdException w:name="List Bullet" w:semiHidden="1" w:unhideWhenUsed="1"/>
-    <w:lsdException w:name="List Number" w:semiHidden="1" w:unhideWhenUsed="1"/>
-    <w:lsdException w:name="List 2" w:semiHidden="1" w:unhideWhenUsed="1"/>
-    <w:lsdException w:name="List 3" w:semiHidden="1" w:unhideWhenUsed="1"/>
-    <w:lsdException w:name="List 4" w:semiHidden="1" w:unhideWhenUsed="1"/>
-    <w:lsdException w:name="List 5" w:semiHidden="1" w:unhideWhenUsed="1"/>
-    <w:lsdException w:name="List Bullet 2" w:semiHidden="1" w:unhideWhenUsed="1"/>
-    <w:lsdException w:name="List Bullet 3" w:semiHidden="1" w:unhideWhenUsed="1"/>
-    <w:lsdException w:name="List Bullet 4" w:semiHidden="1" w:unhideWhenUsed="1"/>
-    <w:lsdException w:name="List Bullet 5" w:semiHidden="1" w:unhideWhenUsed="1"/>
-    <w:lsdException w:name="List Number 2" w:semiHidden="1" w:unhideWhenUsed="1"/>
-    <w:lsdException w:name="List Number 3" w:semiHidden="1" w:unhideWhenUsed="1"/>
-    <w:lsdException w:name="List Number 4" w:semiHidden="1" w:unhideWhenUsed="1"/>
-    <w:lsdException w:name="List Number 5" w:semiHidden="1" w:unhideWhenUsed="1"/>
-    <w:lsdException w:name="Title" w:uiPriority="10" w:qFormat="1"/>
-    <w:lsdException w:name="Closing" w:semiHidden="1" w:unhideWhenUsed="1"/>
-    <w:lsdException w:name="Signature" w:semiHidden="1" w:unhideWhenUsed="1"/>
-    <w:lsdException w:name="Default Paragraph Font" w:semiHidden="1" w:uiPriority="1" w:unhideWhenUsed="1"/>
-    <w:lsdException w:name="Body Text" w:semiHidden="1" w:unhideWhenUsed="1"/>
-    <w:lsdException w:name="Body Text Indent" w:semiHidden="1" w:unhideWhenUsed="1"/>
-    <w:lsdException w:name="List Continue" w:semiHidden="1" w:unhideWhenUsed="1"/>
-    <w:lsdException w:name="List Continue 2" w:semiHidden="1" w:unhideWhenUsed="1"/>
-    <w:lsdException w:name="List Continue 3" w:semiHidden="1" w:unhideWhenUsed="1"/>
-    <w:lsdException w:name="List Continue 4" w:semiHidden="1" w:unhideWhenUsed="1"/>
-    <w:lsdException w:name="List Continue 5" w:semiHidden="1" w:unhideWhenUsed="1"/>
-    <w:lsdException w:name="Message Header" w:semiHidden="1" w:unhideWhenUsed="1"/>
-    <w:lsdException w:name="Subtitle" w:uiPriority="11" w:qFormat="1"/>
-    <w:lsdException w:name="Salutation" w:semiHidden="1" w:unhideWhenUsed="1"/>
-    <w:lsdException w:name="Date" w:semiHidden="1" w:unhideWhenUsed="1"/>
-    <w:lsdException w:name="Body Text First Indent" w:semiHidden="1" w:unhideWhenUsed="1"/>
-    <w:lsdException w:name="Body Text First Indent 2" w:semiHidden="1" w:unhideWhenUsed="1"/>
-    <w:lsdException w:name="Note Heading" w:semiHidden="1" w:unhideWhenUsed="1"/>
-    <w:lsdException w:name="Body Text 2" w:semiHidden="1" w:unhideWhenUsed="1"/>
-    <w:lsdException w:name="Body Text 3" w:semiHidden="1" w:unhideWhenUsed="1"/>
-    <w:lsdException w:name="Body Text Indent 2" w:semiHidden="1" w:unhideWhenUsed="1"/>
-    <w:lsdException w:name="Body Text Indent 3" w:semiHidden="1" w:unhideWhenUsed="1"/>
-    <w:lsdException w:name="Block Text" w:semiHidden="1" w:unhideWhenUsed="1"/>
-    <w:lsdException w:name="Hyperlink" w:semiHidden="1" w:unhideWhenUsed="1"/>
-    <w:lsdException w:name="FollowedHyperlink" w:semiHidden="1" w:unhideWhenUsed="1"/>
-    <w:lsdException w:name="Strong" w:uiPriority="22" w:qFormat="1"/>
-    <w:lsdException w:name="Emphasis" w:uiPriority="20" w:qFormat="1"/>
-    <w:lsdException w:name="Document Map" w:semiHidden="1" w:unhideWhenUsed="1"/>
-    <w:lsdException w:name="Plain Text" w:semiHidden="1" w:unhideWhenUsed="1"/>
-    <w:lsdException w:name="E-mail Signature" w:semiHidden="1" w:unhideWhenUsed="1"/>
-    <w:lsdException w:name="HTML Top of Form" w:semiHidden="1" w:unhideWhenUsed="1"/>
-    <w:lsdException w:name="HTML Bottom of Form" w:semiHidden="1" w:unhideWhenUsed="1"/>
-    <w:lsdException w:name="Normal (Web)" w:semiHidden="1" w:unhideWhenUsed="1"/>
-    <w:lsdException w:name="HTML Acronym" w:semiHidden="1" w:unhideWhenUsed="1"/>
-    <w:lsdException w:name="HTML Address" w:semiHidden="1" w:unhideWhenUsed="1"/>
-    <w:lsdException w:name="HTML Cite" w:semiHidden="1" w:unhideWhenUsed="1"/>
-    <w:lsdException w:name="HTML Code" w:semiHidden="1" w:unhideWhenUsed="1"/>
-    <w:lsdException w:name="HTML Definition" w:semiHidden="1" w:unhideWhenUsed="1"/>
-    <w:lsdException w:name="HTML Keyboard" w:semiHidden="1" w:unhideWhenUsed="1"/>
-    <w:lsdException w:name="HTML Preformatted" w:semiHidden="1" w:unhideWhenUsed="1"/>
-    <w:lsdException w:name="HTML Sample" w:semiHidden="1" w:unhideWhenUsed="1"/>
-    <w:lsdException w:name="HTML Typewriter" w:semiHidden="1" w:unhideWhenUsed="1"/>
-    <w:lsdException w:name="HTML Variable" w:semiHidden="1" w:unhideWhenUsed="1"/>
-    <w:lsdException w:name="Normal Table" w:semiHidden="1" w:unhideWhenUsed="1"/>
-    <w:lsdException w:name="annotation subject" w:semiHidden="1" w:unhideWhenUsed="1"/>
-    <w:lsdException w:name="No List" w:semiHidden="1" w:unhideWhenUsed="1"/>
-    <w:lsdException w:name="Outline List 1" w:semiHidden="1" w:unhideWhenUsed="1"/>
-    <w:lsdException w:name="Outline List 2" w:semiHidden="1" w:unhideWhenUsed="1"/>
-    <w:lsdException w:name="Outline List 3" w:semiHidden="1" w:unhideWhenUsed="1"/>
-    <w:lsdException w:name="Table Simple 1" w:semiHidden="1" w:unhideWhenUsed="1"/>
-    <w:lsdException w:name="Table Simple 2" w:semiHidden="1" w:unhideWhenUsed="1"/>
-    <w:lsdException w:name="Table Simple 3" w:semiHidden="1" w:unhideWhenUsed="1"/>
-    <w:lsdException w:name="Table Classic 1" w:semiHidden="1" w:unhideWhenUsed="1"/>
-    <w:lsdException w:name="Table Classic 2" w:semiHidden="1" w:unhideWhenUsed="1"/>
-    <w:lsdException w:name="Table Classic 3" w:semiHidden="1" w:unhideWhenUsed="1"/>
-    <w:lsdException w:name="Table Classic 4" w:semiHidden="1" w:unhideWhenUsed="1"/>
-    <w:lsdException w:name="Table Colorful 1" w:semiHidden="1" w:unhideWhenUsed="1"/>
-    <w:lsdException w:name="Table Colorful 2" w:semiHidden="1" w:unhideWhenUsed="1"/>
-    <w:lsdException w:name="Table Colorful 3" w:semiHidden="1" w:unhideWhenUsed="1"/>
-    <w:lsdException w:name="Table Columns 1" w:semiHidden="1" w:unhideWhenUsed="1"/>
-    <w:lsdException w:name="Table Columns 2" w:semiHidden="1" w:unhideWhenUsed="1"/>
-    <w:lsdException w:name="Table Columns 3" w:semiHidden="1" w:unhideWhenUsed="1"/>
-    <w:lsdException w:name="Table Columns 4" w:semiHidden="1" w:unhideWhenUsed="1"/>
-    <w:lsdException w:name="Table Columns 5" w:semiHidden="1" w:unhideWhenUsed="1"/>
-    <w:lsdException w:name="Table Grid 1" w:semiHidden="1" w:unhideWhenUsed="1"/>
-    <w:lsdException w:name="Table Grid 2" w:semiHidden="1" w:unhideWhenUsed="1"/>
-    <w:lsdException w:name="Table Grid 3" w:semiHidden="1" w:unhideWhenUsed="1"/>
-    <w:lsdException w:name="Table Grid 4" w:semiHidden="1" w:unhideWhenUsed="1"/>
-    <w:lsdException w:name="Table Grid 5" w:semiHidden="1" w:unhideWhenUsed="1"/>
-    <w:lsdException w:name="Table Grid 6" w:semiHidden="1" w:unhideWhenUsed="1"/>
-    <w:lsdException w:name="Table Grid 7" w:semiHidden="1" w:unhideWhenUsed="1"/>
-    <w:lsdException w:name="Table Grid 8" w:semiHidden="1" w:unhideWhenUsed="1"/>
-    <w:lsdException w:name="Table List 1" w:semiHidden="1" w:unhideWhenUsed="1"/>
-    <w:lsdException w:name="Table List 2" w:semiHidden="1" w:unhideWhenUsed="1"/>
-    <w:lsdException w:name="Table List 3" w:semiHidden="1" w:unhideWhenUsed="1"/>
-    <w:lsdException w:name="Table List 4" w:semiHidden="1" w:unhideWhenUsed="1"/>
-    <w:lsdException w:name="Table List 5" w:semiHidden="1" w:unhideWhenUsed="1"/>
-    <w:lsdException w:name="Table List 6" w:semiHidden="1" w:unhideWhenUsed="1"/>
-    <w:lsdException w:name="Table List 7" w:semiHidden="1" w:unhideWhenUsed="1"/>
-    <w:lsdException w:name="Table List 8" w:semiHidden="1" w:unhideWhenUsed="1"/>
-    <w:lsdException w:name="Table 3D effects 1" w:semiHidden="1" w:unhideWhenUsed="1"/>
-    <w:lsdException w:name="Table 3D effects 2" w:semiHidden="1" w:unhideWhenUsed="1"/>
-    <w:lsdException w:name="Table 3D effects 3" w:semiHidden="1" w:unhideWhenUsed="1"/>
-    <w:lsdException w:name="Table Contemporary" w:semiHidden="1" w:unhideWhenUsed="1"/>
-    <w:lsdException w:name="Table Elegant" w:semiHidden="1" w:unhideWhenUsed="1"/>
-    <w:lsdException w:name="Table Professional" w:semiHidden="1" w:unhideWhenUsed="1"/>
-    <w:lsdException w:name="Table Subtle 1" w:semiHidden="1" w:unhideWhenUsed="1"/>
-    <w:lsdException w:name="Table Subtle 2" w:semiHidden="1" w:unhideWhenUsed="1"/>
-    <w:lsdException w:name="Table Web 1" w:semiHidden="1" w:unhideWhenUsed="1"/>
-    <w:lsdException w:name="Table Web 2" w:semiHidden="1" w:unhideWhenUsed="1"/>
-    <w:lsdException w:name="Table Web 3" w:semiHidden="1" w:unhideWhenUsed="1"/>
-    <w:lsdException w:name="Balloon Text" w:semiHidden="1" w:unhideWhenUsed="1"/>
-    <w:lsdException w:name="Table Grid" w:uiPriority="39"/>
-    <w:lsdException w:name="Table Theme" w:semiHidden="1" w:unhideWhenUsed="1"/>
-    <w:lsdException w:name="Placeholder Text" w:semiHidden="1"/>
-    <w:lsdException w:name="No Spacing" w:uiPriority="1" w:qFormat="1"/>
-    <w:lsdException w:name="Light Shading" w:uiPriority="60"/>
-    <w:lsdException w:name="Light List" w:uiPriority="61"/>
-    <w:lsdException w:name="Light Grid" w:uiPriority="62"/>
-    <w:lsdException w:name="Medium Shading 1" w:uiPriority="63"/>
-    <w:lsdException w:name="Medium Shading 2" w:uiPriority="64"/>
-    <w:lsdException w:name="Medium List 1" w:uiPriority="65"/>
-    <w:lsdException w:name="Medium List 2" w:uiPriority="66"/>
-    <w:lsdException w:name="Medium Grid 1" w:uiPriority="67"/>
-    <w:lsdException w:name="Medium Grid 2" w:uiPriority="68"/>
-    <w:lsdException w:name="Medium Grid 3" w:uiPriority="69"/>
-    <w:lsdException w:name="Dark List" w:uiPriority="70"/>
-    <w:lsdException w:name="Colorful Shading" w:uiPriority="71"/>
-    <w:lsdException w:name="Colorful List" w:uiPriority="72"/>
-    <w:lsdException w:name="Colorful Grid" w:uiPriority="73"/>
-    <w:lsdException w:name="Light Shading Accent 1" w:uiPriority="60"/>
-    <w:lsdException w:name="Light List Accent 1" w:uiPriority="61"/>
-    <w:lsdException w:name="Light Grid Accent 1" w:uiPriority="62"/>
-    <w:lsdException w:name="Medium Shading 1 Accent 1" w:uiPriority="63"/>
-    <w:lsdException w:name="Medium Shading 2 Accent 1" w:uiPriority="64"/>
-    <w:lsdException w:name="Medium List 1 Accent 1" w:uiPriority="65"/>
-    <w:lsdException w:name="Revision" w:semiHidden="1"/>
-    <w:lsdException w:name="List Paragraph" w:uiPriority="34" w:qFormat="1"/>
-    <w:lsdException w:name="Quote" w:uiPriority="29" w:qFormat="1"/>
-    <w:lsdException w:name="Intense Quote" w:uiPriority="30" w:qFormat="1"/>
-    <w:lsdException w:name="Medium List 2 Accent 1" w:uiPriority="66"/>
-    <w:lsdException w:name="Medium Grid 1 Accent 1" w:uiPriority="67"/>
-    <w:lsdException w:name="Medium Grid 2 Accent 1" w:uiPriority="68"/>
-    <w:lsdException w:name="Medium Grid 3 Accent 1" w:uiPriority="69"/>
-    <w:lsdException w:name="Dark List Accent 1" w:uiPriority="70"/>
-    <w:lsdException w:name="Colorful Shading Accent 1" w:uiPriority="71"/>
-    <w:lsdException w:name="Colorful List Accent 1" w:uiPriority="72"/>
-    <w:lsdException w:name="Colorful Grid Accent 1" w:uiPriority="73"/>
-    <w:lsdException w:name="Light Shading Accent 2" w:uiPriority="60"/>
-    <w:lsdException w:name="Light List Accent 2" w:uiPriority="61"/>
-    <w:lsdException w:name="Light Grid Accent 2" w:uiPriority="62"/>
-    <w:lsdException w:name="Medium Shading 1 Accent 2" w:uiPriority="63"/>
-    <w:lsdException w:name="Medium Shading 2 Accent 2" w:uiPriority="64"/>
-    <w:lsdException w:name="Medium List 1 Accent 2" w:uiPriority="65"/>
-    <w:lsdException w:name="Medium List 2 Accent 2" w:uiPriority="66"/>
-    <w:lsdException w:name="Medium Grid 1 Accent 2" w:uiPriority="67"/>
-    <w:lsdException w:name="Medium Grid 2 Accent 2" w:uiPriority="68"/>
-    <w:lsdException w:name="Medium Grid 3 Accent 2" w:uiPriority="69"/>
-    <w:lsdException w:name="Dark List Accent 2" w:uiPriority="70"/>
-    <w:lsdException w:name="Colorful Shading Accent 2" w:uiPriority="71"/>
-    <w:lsdException w:name="Colorful List Accent 2" w:uiPriority="72"/>
-    <w:lsdException w:name="Colorful Grid Accent 2" w:uiPriority="73"/>
-    <w:lsdException w:name="Light Shading Accent 3" w:uiPriority="60"/>
-    <w:lsdException w:name="Light List Accent 3" w:uiPriority="61"/>
-    <w:lsdException w:name="Light Grid Accent 3" w:uiPriority="62"/>
-    <w:lsdException w:name="Medium Shading 1 Accent 3" w:uiPriority="63"/>
-    <w:lsdException w:name="Medium Shading 2 Accent 3" w:uiPriority="64"/>
-    <w:lsdException w:name="Medium List 1 Accent 3" w:uiPriority="65"/>
-    <w:lsdException w:name="Medium List 2 Accent 3" w:uiPriority="66"/>
-    <w:lsdException w:name="Medium Grid 1 Accent 3" w:uiPriority="67"/>
-    <w:lsdException w:name="Medium Grid 2 Accent 3" w:uiPriority="68"/>
-    <w:lsdException w:name="Medium Grid 3 Accent 3" w:uiPriority="69"/>
-    <w:lsdException w:name="Dark List Accent 3" w:uiPriority="70"/>
-    <w:lsdException w:name="Colorful Shading Accent 3" w:uiPriority="71"/>
-    <w:lsdException w:name="Colorful List Accent 3" w:uiPriority="72"/>
-    <w:lsdException w:name="Colorful Grid Accent 3" w:uiPriority="73"/>
-    <w:lsdException w:name="Light Shading Accent 4" w:uiPriority="60"/>
-    <w:lsdException w:name="Light List Accent 4" w:uiPriority="61"/>
-    <w:lsdException w:name="Light Grid Accent 4" w:uiPriority="62"/>
-    <w:lsdException w:name="Medium Shading 1 Accent 4" w:uiPriority="63"/>
-    <w:lsdException w:name="Medium Shading 2 Accent 4" w:uiPriority="64"/>
-    <w:lsdException w:name="Medium List 1 Accent 4" w:uiPriority="65"/>
-    <w:lsdException w:name="Medium List 2 Accent 4" w:uiPriority="66"/>
-    <w:lsdException w:name="Medium Grid 1 Accent 4" w:uiPriority="67"/>
-    <w:lsdException w:name="Medium Grid 2 Accent 4" w:uiPriority="68"/>
-    <w:lsdException w:name="Medium Grid 3 Accent 4" w:uiPriority="69"/>
-    <w:lsdException w:name="Dark List Accent 4" w:uiPriority="70"/>
-    <w:lsdException w:name="Colorful Shading Accent 4" w:uiPriority="71"/>
-    <w:lsdException w:name="Colorful List Accent 4" w:uiPriority="72"/>
-    <w:lsdException w:name="Colorful Grid Accent 4" w:uiPriority="73"/>
-    <w:lsdException w:name="Light Shading Accent 5" w:uiPriority="60"/>
-    <w:lsdException w:name="Light List Accent 5" w:uiPriority="61"/>
-    <w:lsdException w:name="Light Grid Accent 5" w:uiPriority="62"/>
-    <w:lsdException w:name="Medium Shading 1 Accent 5" w:uiPriority="63"/>
-    <w:lsdException w:name="Medium Shading 2 Accent 5" w:uiPriority="64"/>
-    <w:lsdException w:name="Medium List 1 Accent 5" w:uiPriority="65"/>
-    <w:lsdException w:name="Medium List 2 Accent 5" w:uiPriority="66"/>
-    <w:lsdException w:name="Medium Grid 1 Accent 5" w:uiPriority="67"/>
-    <w:lsdException w:name="Medium Grid 2 Accent 5" w:uiPriority="68"/>
-    <w:lsdException w:name="Medium Grid 3 Accent 5" w:uiPriority="69"/>
-    <w:lsdException w:name="Dark List Accent 5" w:uiPriority="70"/>
-    <w:lsdException w:name="Colorful Shading Accent 5" w:uiPriority="71"/>
-    <w:lsdException w:name="Colorful List Accent 5" w:uiPriority="72"/>
-    <w:lsdException w:name="Colorful Grid Accent 5" w:uiPriority="73"/>
-    <w:lsdException w:name="Light Shading Accent 6" w:uiPriority="60"/>
-    <w:lsdException w:name="Light List Accent 6" w:uiPriority="61"/>
-    <w:lsdException w:name="Light Grid Accent 6" w:uiPriority="62"/>
-    <w:lsdException w:name="Medium Shading 1 Accent 6" w:uiPriority="63"/>
-    <w:lsdException w:name="Medium Shading 2 Accent 6" w:uiPriority="64"/>
-    <w:lsdException w:name="Medium List 1 Accent 6" w:uiPriority="65"/>
-    <w:lsdException w:name="Medium List 2 Accent 6" w:uiPriority="66"/>
-    <w:lsdException w:name="Medium Grid 1 Accent 6" w:uiPriority="67"/>
-    <w:lsdException w:name="Medium Grid 2 Accent 6" w:uiPriority="68"/>
-    <w:lsdException w:name="Medium Grid 3 Accent 6" w:uiPriority="69"/>
-    <w:lsdException w:name="Dark List Accent 6" w:uiPriority="70"/>
-    <w:lsdException w:name="Colorful Shading Accent 6" w:uiPriority="71"/>
-    <w:lsdException w:name="Colorful List Accent 6" w:uiPriority="72"/>
-    <w:lsdException w:name="Colorful Grid Accent 6" w:uiPriority="73"/>
-    <w:lsdException w:name="Subtle Emphasis" w:uiPriority="19" w:qFormat="1"/>
-    <w:lsdException w:name="Intense Emphasis" w:uiPriority="21" w:qFormat="1"/>
-    <w:lsdException w:name="Subtle Reference" w:uiPriority="31" w:qFormat="1"/>
-    <w:lsdException w:name="Intense Reference" w:uiPriority="32" w:qFormat="1"/>
-    <w:lsdException w:name="Book Title" w:uiPriority="33" w:qFormat="1"/>
-    <w:lsdException w:name="Bibliography" w:semiHidden="1" w:uiPriority="37" w:unhideWhenUsed="1"/>
-    <w:lsdException w:name="TOC Heading" w:semiHidden="1" w:uiPriority="39" w:unhideWhenUsed="1" w:qFormat="1"/>
-    <w:lsdException w:name="Plain Table 1" w:uiPriority="41"/>
-    <w:lsdException w:name="Plain Table 2" w:uiPriority="42"/>
-    <w:lsdException w:name="Plain Table 3" w:uiPriority="43"/>
-    <w:lsdException w:name="Plain Table 4" w:uiPriority="44"/>
-    <w:lsdException w:name="Plain Table 5" w:uiPriority="45"/>
-    <w:lsdException w:name="Grid Table Light" w:uiPriority="40"/>
-    <w:lsdException w:name="Grid Table 1 Light" w:uiPriority="46"/>
-    <w:lsdException w:name="Grid Table 2" w:uiPriority="47"/>
-    <w:lsdException w:name="Grid Table 3" w:uiPriority="48"/>
-    <w:lsdException w:name="Grid Table 4" w:uiPriority="49"/>
-    <w:lsdException w:name="Grid Table 5 Dark" w:uiPriority="50"/>
-    <w:lsdException w:name="Grid Table 6 Colorful" w:uiPriority="51"/>
-    <w:lsdException w:name="Grid Table 7 Colorful" w:uiPriority="52"/>
-    <w:lsdException w:name="Grid Table 1 Light Accent 1" w:uiPriority="46"/>
-    <w:lsdException w:name="Grid Table 2 Accent 1" w:uiPriority="47"/>
-    <w:lsdException w:name="Grid Table 3 Accent 1" w:uiPriority="48"/>
-    <w:lsdException w:name="Grid Table 4 Accent 1" w:uiPriority="49"/>
-    <w:lsdException w:name="Grid Table 5 Dark Accent 1" w:uiPriority="50"/>
-    <w:lsdException w:name="Grid Table 6 Colorful Accent 1" w:uiPriority="51"/>
-    <w:lsdException w:name="Grid Table 7 Colorful Accent 1" w:uiPriority="52"/>
-    <w:lsdException w:name="Grid Table 1 Light Accent 2" w:uiPriority="46"/>
-    <w:lsdException w:name="Grid Table 2 Accent 2" w:uiPriority="47"/>
-    <w:lsdException w:name="Grid Table 3 Accent 2" w:uiPriority="48"/>
-    <w:lsdException w:name="Grid Table 4 Accent 2" w:uiPriority="49"/>
-    <w:lsdException w:name="Grid Table 5 Dark Accent 2" w:uiPriority="50"/>
-    <w:lsdException w:name="Grid Table 6 Colorful Accent 2" w:uiPriority="51"/>
-    <w:lsdException w:name="Grid Table 7 Colorful Accent 2" w:uiPriority="52"/>
-    <w:lsdException w:name="Grid Table 1 Light Accent 3" w:uiPriority="46"/>
-    <w:lsdException w:name="Grid Table 2 Accent 3" w:uiPriority="47"/>
-    <w:lsdException w:name="Grid Table 3 Accent 3" w:uiPriority="48"/>
-    <w:lsdException w:name="Grid Table 4 Accent 3" w:uiPriority="49"/>
-    <w:lsdException w:name="Grid Table 5 Dark Accent 3" w:uiPriority="50"/>
-    <w:lsdException w:name="Grid Table 6 Colorful Accent 3" w:uiPriority="51"/>
-    <w:lsdException w:name="Grid Table 7 Colorful Accent 3" w:uiPriority="52"/>
-    <w:lsdException w:name="Grid Table 1 Light Accent 4" w:uiPriority="46"/>
-    <w:lsdException w:name="Grid Table 2 Accent 4" w:uiPriority="47"/>
-    <w:lsdException w:name="Grid Table 3 Accent 4" w:uiPriority="48"/>
-    <w:lsdException w:name="Grid Table 4 Accent 4" w:uiPriority="49"/>
-    <w:lsdException w:name="Grid Table 5 Dark Accent 4" w:uiPriority="50"/>
-    <w:lsdException w:name="Grid Table 6 Colorful Accent 4" w:uiPriority="51"/>
-    <w:lsdException w:name="Grid Table 7 Colorful Accent 4" w:uiPriority="52"/>
-    <w:lsdException w:name="Grid Table 1 Light Accent 5" w:uiPriority="46"/>
-    <w:lsdException w:name="Grid Table 2 Accent 5" w:uiPriority="47"/>
-    <w:lsdException w:name="Grid Table 3 Accent 5" w:uiPriority="48"/>
-    <w:lsdException w:name="Grid Table 4 Accent 5" w:uiPriority="49"/>
-    <w:lsdException w:name="Grid Table 5 Dark Accent 5" w:uiPriority="50"/>
-    <w:lsdException w:name="Grid Table 6 Colorful Accent 5" w:uiPriority="51"/>
-    <w:lsdException w:name="Grid Table 7 Colorful Accent 5" w:uiPriority="52"/>
-    <w:lsdException w:name="Grid Table 1 Light Accent 6" w:uiPriority="46"/>
-    <w:lsdException w:name="Grid Table 2 Accent 6" w:uiPriority="47"/>
-    <w:lsdException w:name="Grid Table 3 Accent 6" w:uiPriority="48"/>
-    <w:lsdException w:name="Grid Table 4 Accent 6" w:uiPriority="49"/>
-    <w:lsdException w:name="Grid Table 5 Dark Accent 6" w:uiPriority="50"/>
-    <w:lsdException w:name="Grid Table 6 Colorful Accent 6" w:uiPriority="51"/>
-    <w:lsdException w:name="Grid Table 7 Colorful Accent 6" w:uiPriority="52"/>
-    <w:lsdException w:name="List Table 1 Light" w:uiPriority="46"/>
-    <w:lsdException w:name="List Table 2" w:uiPriority="47"/>
-    <w:lsdException w:name="List Table 3" w:uiPriority="48"/>
-    <w:lsdException w:name="List Table 4" w:uiPriority="49"/>
-    <w:lsdException w:name="List Table 5 Dark" w:uiPriority="50"/>
-    <w:lsdException w:name="List Table 6 Colorful" w:uiPriority="51"/>
-    <w:lsdException w:name="List Table 7 Colorful" w:uiPriority="52"/>
-    <w:lsdException w:name="List Table 1 Light Accent 1" w:uiPriority="46"/>
-    <w:lsdException w:name="List Table 2 Accent 1" w:uiPriority="47"/>
-    <w:lsdException w:name="List Table 3 Accent 1" w:uiPriority="48"/>
-    <w:lsdException w:name="List Table 4 Accent 1" w:uiPriority="49"/>
-    <w:lsdException w:name="List Table 5 Dark Accent 1" w:uiPriority="50"/>
-    <w:lsdException w:name="List Table 6 Colorful Accent 1" w:uiPriority="51"/>
-    <w:lsdException w:name="List Table 7 Colorful Accent 1" w:uiPriority="52"/>
-    <w:lsdException w:name="List Table 1 Light Accent 2" w:uiPriority="46"/>
-    <w:lsdException w:name="List Table 2 Accent 2" w:uiPriority="47"/>
-    <w:lsdException w:name="List Table 3 Accent 2" w:uiPriority="48"/>
-    <w:lsdException w:name="List Table 4 Accent 2" w:uiPriority="49"/>
-    <w:lsdException w:name="List Table 5 Dark Accent 2" w:uiPriority="50"/>
-    <w:lsdException w:name="List Table 6 Colorful Accent 2" w:uiPriority="51"/>
-    <w:lsdException w:name="List Table 7 Colorful Accent 2" w:uiPriority="52"/>
-    <w:lsdException w:name="List Table 1 Light Accent 3" w:uiPriority="46"/>
-    <w:lsdException w:name="List Table 2 Accent 3" w:uiPriority="47"/>
-    <w:lsdException w:name="List Table 3 Accent 3" w:uiPriority="48"/>
-    <w:lsdException w:name="List Table 4 Accent 3" w:uiPriority="49"/>
-    <w:lsdException w:name="List Table 5 Dark Accent 3" w:uiPriority="50"/>
-    <w:lsdException w:name="List Table 6 Colorful Accent 3" w:uiPriority="51"/>
-    <w:lsdException w:name="List Table 7 Colorful Accent 3" w:uiPriority="52"/>
-    <w:lsdException w:name="List Table 1 Light Accent 4" w:uiPriority="46"/>
-    <w:lsdException w:name="List Table 2 Accent 4" w:uiPriority="47"/>
-    <w:lsdException w:name="List Table 3 Accent 4" w:uiPriority="48"/>
-    <w:lsdException w:name="List Table 4 Accent 4" w:uiPriority="49"/>
-    <w:lsdException w:name="List Table 5 Dark Accent 4" w:uiPriority="50"/>
-    <w:lsdException w:name="List Table 6 Colorful Accent 4" w:uiPriority="51"/>
-    <w:lsdException w:name="List Table 7 Colorful Accent 4" w:uiPriority="52"/>
-    <w:lsdException w:name="List Table 1 Light Accent 5" w:uiPriority="46"/>
-    <w:lsdException w:name="List Table 2 Accent 5" w:uiPriority="47"/>
-    <w:lsdException w:name="List Table 3 Accent 5" w:uiPriority="48"/>
-    <w:lsdException w:name="List Table 4 Accent 5" w:uiPriority="49"/>
-    <w:lsdException w:name="List Table 5 Dark Accent 5" w:uiPriority="50"/>
-    <w:lsdException w:name="List Table 6 Colorful Accent 5" w:uiPriority="51"/>
-    <w:lsdException w:name="List Table 7 Colorful Accent 5" w:uiPriority="52"/>
-    <w:lsdException w:name="List Table 1 Light Accent 6" w:uiPriority="46"/>
-    <w:lsdException w:name="List Table 2 Accent 6" w:uiPriority="47"/>
-    <w:lsdException w:name="List Table 3 Accent 6" w:uiPriority="48"/>
-    <w:lsdException w:name="List Table 4 Accent 6" w:uiPriority="49"/>
-    <w:lsdException w:name="List Table 5 Dark Accent 6" w:uiPriority="50"/>
-    <w:lsdException w:name="List Table 6 Colorful Accent 6" w:uiPriority="51"/>
-    <w:lsdException w:name="List Table 7 Colorful Accent 6" w:uiPriority="52"/>
-    <w:lsdException w:name="Mention" w:semiHidden="1" w:unhideWhenUsed="1"/>
-    <w:lsdException w:name="Smart Hyperlink" w:semiHidden="1" w:unhideWhenUsed="1"/>
-    <w:lsdException w:name="Hashtag" w:semiHidden="1" w:unhideWhenUsed="1"/>
-    <w:lsdException w:name="Unresolved Mention" w:semiHidden="1" w:unhideWhenUsed="1"/>
-    <w:lsdException w:name="Smart Link" w:semiHidden="1" w:unhideWhenUsed="1"/>
+  <w:latentStyles w:defLockedState="0" w:defUIPriority="99" w:defSemiHidden="1" w:defUnhideWhenUsed="1" w:defQFormat="0" w:count="267">
+    <w:lsdException w:name="Normal" w:semiHidden="0" w:uiPriority="0" w:unhideWhenUsed="0" w:qFormat="1"/>
+    <w:lsdException w:name="heading 1" w:semiHidden="0" w:uiPriority="9" w:unhideWhenUsed="0" w:qFormat="1"/>
+    <w:lsdException w:name="heading 2" w:uiPriority="9" w:qFormat="1"/>
+    <w:lsdException w:name="heading 3" w:uiPriority="9" w:qFormat="1"/>
+    <w:lsdException w:name="heading 4" w:uiPriority="9" w:qFormat="1"/>
+    <w:lsdException w:name="heading 5" w:uiPriority="9" w:qFormat="1"/>
+    <w:lsdException w:name="heading 6" w:uiPriority="9" w:qFormat="1"/>
+    <w:lsdException w:name="heading 7" w:uiPriority="9" w:qFormat="1"/>
+    <w:lsdException w:name="heading 8" w:uiPriority="9" w:qFormat="1"/>
+    <w:lsdException w:name="heading 9" w:uiPriority="9" w:qFormat="1"/>
+    <w:lsdException w:name="toc 1" w:uiPriority="39"/>
+    <w:lsdException w:name="toc 2" w:uiPriority="39"/>
+    <w:lsdException w:name="toc 3" w:uiPriority="39"/>
+    <w:lsdException w:name="toc 4" w:uiPriority="39"/>
+    <w:lsdException w:name="toc 5" w:uiPriority="39"/>
+    <w:lsdException w:name="toc 6" w:uiPriority="39"/>
+    <w:lsdException w:name="toc 7" w:uiPriority="39"/>
+    <w:lsdException w:name="toc 8" w:uiPriority="39"/>
+    <w:lsdException w:name="toc 9" w:uiPriority="39"/>
+    <w:lsdException w:name="caption" w:uiPriority="35" w:qFormat="1"/>
+    <w:lsdException w:name="Title" w:semiHidden="0" w:uiPriority="10" w:unhideWhenUsed="0" w:qFormat="1"/>
+    <w:lsdException w:name="Default Paragraph Font" w:uiPriority="1"/>
+    <w:lsdException w:name="Subtitle" w:semiHidden="0" w:uiPriority="11" w:unhideWhenUsed="0" w:qFormat="1"/>
+    <w:lsdException w:name="Strong" w:semiHidden="0" w:uiPriority="22" w:unhideWhenUsed="0" w:qFormat="1"/>
+    <w:lsdException w:name="Emphasis" w:semiHidden="0" w:uiPriority="20" w:unhideWhenUsed="0" w:qFormat="1"/>
+    <w:lsdException w:name="Table Grid" w:semiHidden="0" w:uiPriority="39" w:unhideWhenUsed="0"/>
+    <w:lsdException w:name="Placeholder Text" w:unhideWhenUsed="0"/>
+    <w:lsdException w:name="No Spacing" w:semiHidden="0" w:uiPriority="1" w:unhideWhenUsed="0" w:qFormat="1"/>
+    <w:lsdException w:name="Light Shading" w:semiHidden="0" w:uiPriority="60" w:unhideWhenUsed="0"/>
+    <w:lsdException w:name="Light List" w:semiHidden="0" w:uiPriority="61" w:unhideWhenUsed="0"/>
+    <w:lsdException w:name="Light Grid" w:semiHidden="0" w:uiPriority="62" w:unhideWhenUsed="0"/>
+    <w:lsdException w:name="Medium Shading 1" w:semiHidden="0" w:uiPriority="63" w:unhideWhenUsed="0"/>
+    <w:lsdException w:name="Medium Shading 2" w:semiHidden="0" w:uiPriority="64" w:unhideWhenUsed="0"/>
+    <w:lsdException w:name="Medium List 1" w:semiHidden="0" w:uiPriority="65" w:unhideWhenUsed="0"/>
+    <w:lsdException w:name="Medium List 2" w:semiHidden="0" w:uiPriority="66" w:unhideWhenUsed="0"/>
+    <w:lsdException w:name="Medium Grid 1" w:semiHidden="0" w:uiPriority="67" w:unhideWhenUsed="0"/>
+    <w:lsdException w:name="Medium Grid 2" w:semiHidden="0" w:uiPriority="68" w:unhideWhenUsed="0"/>
+    <w:lsdException w:name="Medium Grid 3" w:semiHidden="0" w:uiPriority="69" w:unhideWhenUsed="0"/>
+    <w:lsdException w:name="Dark List" w:semiHidden="0" w:uiPriority="70" w:unhideWhenUsed="0"/>
+    <w:lsdException w:name="Colorful Shading" w:semiHidden="0" w:uiPriority="71" w:unhideWhenUsed="0"/>
+    <w:lsdException w:name="Colorful List" w:semiHidden="0" w:uiPriority="72" w:unhideWhenUsed="0"/>
+    <w:lsdException w:name="Colorful Grid" w:semiHidden="0" w:uiPriority="73" w:unhideWhenUsed="0"/>
+    <w:lsdException w:name="Light Shading Accent 1" w:semiHidden="0" w:uiPriority="60" w:unhideWhenUsed="0"/>
+    <w:lsdException w:name="Light List Accent 1" w:semiHidden="0" w:uiPriority="61" w:unhideWhenUsed="0"/>
+    <w:lsdException w:name="Light Grid Accent 1" w:semiHidden="0" w:uiPriority="62" w:unhideWhenUsed="0"/>
+    <w:lsdException w:name="Medium Shading 1 Accent 1" w:semiHidden="0" w:uiPriority="63" w:unhideWhenUsed="0"/>
+    <w:lsdException w:name="Medium Shading 2 Accent 1" w:semiHidden="0" w:uiPriority="64" w:unhideWhenUsed="0"/>
+    <w:lsdException w:name="Medium List 1 Accent 1" w:semiHidden="0" w:uiPriority="65" w:unhideWhenUsed="0"/>
+    <w:lsdException w:name="Revision" w:unhideWhenUsed="0"/>
+    <w:lsdException w:name="List Paragraph" w:semiHidden="0" w:uiPriority="34" w:unhideWhenUsed="0" w:qFormat="1"/>
+    <w:lsdException w:name="Quote" w:semiHidden="0" w:uiPriority="29" w:unhideWhenUsed="0" w:qFormat="1"/>
+    <w:lsdException w:name="Intense Quote" w:semiHidden="0" w:uiPriority="30" w:unhideWhenUsed="0" w:qFormat="1"/>
+    <w:lsdException w:name="Medium List 2 Accent 1" w:semiHidden="0" w:uiPriority="66" w:unhideWhenUsed="0"/>
+    <w:lsdException w:name="Medium Grid 1 Accent 1" w:semiHidden="0" w:uiPriority="67" w:unhideWhenUsed="0"/>
+    <w:lsdException w:name="Medium Grid 2 Accent 1" w:semiHidden="0" w:uiPriority="68" w:unhideWhenUsed="0"/>
+    <w:lsdException w:name="Medium Grid 3 Accent 1" w:semiHidden="0" w:uiPriority="69" w:unhideWhenUsed="0"/>
+    <w:lsdException w:name="Dark List Accent 1" w:semiHidden="0" w:uiPriority="70" w:unhideWhenUsed="0"/>
+    <w:lsdException w:name="Colorful Shading Accent 1" w:semiHidden="0" w:uiPriority="71" w:unhideWhenUsed="0"/>
+    <w:lsdException w:name="Colorful List Accent 1" w:semiHidden="0" w:uiPriority="72" w:unhideWhenUsed="0"/>
+    <w:lsdException w:name="Colorful Grid Accent 1" w:semiHidden="0" w:uiPriority="73" w:unhideWhenUsed="0"/>
+    <w:lsdException w:name="Light Shading Accent 2" w:semiHidden="0" w:uiPriority="60" w:unhideWhenUsed="0"/>
+    <w:lsdException w:name="Light List Accent 2" w:semiHidden="0" w:uiPriority="61" w:unhideWhenUsed="0"/>
+    <w:lsdException w:name="Light Grid Accent 2" w:semiHidden="0" w:uiPriority="62" w:unhideWhenUsed="0"/>
+    <w:lsdException w:name="Medium Shading 1 Accent 2" w:semiHidden="0" w:uiPriority="63" w:unhideWhenUsed="0"/>
+    <w:lsdException w:name="Medium Shading 2 Accent 2" w:semiHidden="0" w:uiPriority="64" w:unhideWhenUsed="0"/>
+    <w:lsdException w:name="Medium List 1 Accent 2" w:semiHidden="0" w:uiPriority="65" w:unhideWhenUsed="0"/>
+    <w:lsdException w:name="Medium List 2 Accent 2" w:semiHidden="0" w:uiPriority="66" w:unhideWhenUsed="0"/>
+    <w:lsdException w:name="Medium Grid 1 Accent 2" w:semiHidden="0" w:uiPriority="67" w:unhideWhenUsed="0"/>
+    <w:lsdException w:name="Medium Grid 2 Accent 2" w:semiHidden="0" w:uiPriority="68" w:unhideWhenUsed="0"/>
+    <w:lsdException w:name="Medium Grid 3 Accent 2" w:semiHidden="0" w:uiPriority="69" w:unhideWhenUsed="0"/>
+    <w:lsdException w:name="Dark List Accent 2" w:semiHidden="0" w:uiPriority="70" w:unhideWhenUsed="0"/>
+    <w:lsdException w:name="Colorful Shading Accent 2" w:semiHidden="0" w:uiPriority="71" w:unhideWhenUsed="0"/>
+    <w:lsdException w:name="Colorful List Accent 2" w:semiHidden="0" w:uiPriority="72" w:unhideWhenUsed="0"/>
+    <w:lsdException w:name="Colorful Grid Accent 2" w:semiHidden="0" w:uiPriority="73" w:unhideWhenUsed="0"/>
+    <w:lsdException w:name="Light Shading Accent 3" w:semiHidden="0" w:uiPriority="60" w:unhideWhenUsed="0"/>
+    <w:lsdException w:name="Light List Accent 3" w:semiHidden="0" w:uiPriority="61" w:unhideWhenUsed="0"/>
+    <w:lsdException w:name="Light Grid Accent 3" w:semiHidden="0" w:uiPriority="62" w:unhideWhenUsed="0"/>
+    <w:lsdException w:name="Medium Shading 1 Accent 3" w:semiHidden="0" w:uiPriority="63" w:unhideWhenUsed="0"/>
+    <w:lsdException w:name="Medium Shading 2 Accent 3" w:semiHidden="0" w:uiPriority="64" w:unhideWhenUsed="0"/>
+    <w:lsdException w:name="Medium List 1 Accent 3" w:semiHidden="0" w:uiPriority="65" w:unhideWhenUsed="0"/>
+    <w:lsdException w:name="Medium List 2 Accent 3" w:semiHidden="0" w:uiPriority="66" w:unhideWhenUsed="0"/>
+    <w:lsdException w:name="Medium Grid 1 Accent 3" w:semiHidden="0" w:uiPriority="67" w:unhideWhenUsed="0"/>
+    <w:lsdException w:name="Medium Grid 2 Accent 3" w:semiHidden="0" w:uiPriority="68" w:unhideWhenUsed="0"/>
+    <w:lsdException w:name="Medium Grid 3 Accent 3" w:semiHidden="0" w:uiPriority="69" w:unhideWhenUsed="0"/>
+    <w:lsdException w:name="Dark List Accent 3" w:semiHidden="0" w:uiPriority="70" w:unhideWhenUsed="0"/>
+    <w:lsdException w:name="Colorful Shading Accent 3" w:semiHidden="0" w:uiPriority="71" w:unhideWhenUsed="0"/>
+    <w:lsdException w:name="Colorful List Accent 3" w:semiHidden="0" w:uiPriority="72" w:unhideWhenUsed="0"/>
+    <w:lsdException w:name="Colorful Grid Accent 3" w:semiHidden="0" w:uiPriority="73" w:unhideWhenUsed="0"/>
+    <w:lsdException w:name="Light Shading Accent 4" w:semiHidden="0" w:uiPriority="60" w:unhideWhenUsed="0"/>
+    <w:lsdException w:name="Light List Accent 4" w:semiHidden="0" w:uiPriority="61" w:unhideWhenUsed="0"/>
+    <w:lsdException w:name="Light Grid Accent 4" w:semiHidden="0" w:uiPriority="62" w:unhideWhenUsed="0"/>
+    <w:lsdException w:name="Medium Shading 1 Accent 4" w:semiHidden="0" w:uiPriority="63" w:unhideWhenUsed="0"/>
+    <w:lsdException w:name="Medium Shading 2 Accent 4" w:semiHidden="0" w:uiPriority="64" w:unhideWhenUsed="0"/>
+    <w:lsdException w:name="Medium List 1 Accent 4" w:semiHidden="0" w:uiPriority="65" w:unhideWhenUsed="0"/>
+    <w:lsdException w:name="Medium List 2 Accent 4" w:semiHidden="0" w:uiPriority="66" w:unhideWhenUsed="0"/>
+    <w:lsdException w:name="Medium Grid 1 Accent 4" w:semiHidden="0" w:uiPriority="67" w:unhideWhenUsed="0"/>
+    <w:lsdException w:name="Medium Grid 2 Accent 4" w:semiHidden="0" w:uiPriority="68" w:unhideWhenUsed="0"/>
+    <w:lsdException w:name="Medium Grid 3 Accent 4" w:semiHidden="0" w:uiPriority="69" w:unhideWhenUsed="0"/>
+    <w:lsdException w:name="Dark List Accent 4" w:semiHidden="0" w:uiPriority="70" w:unhideWhenUsed="0"/>
+    <w:lsdException w:name="Colorful Shading Accent 4" w:semiHidden="0" w:uiPriority="71" w:unhideWhenUsed="0"/>
+    <w:lsdException w:name="Colorful List Accent 4" w:semiHidden="0" w:uiPriority="72" w:unhideWhenUsed="0"/>
+    <w:lsdException w:name="Colorful Grid Accent 4" w:semiHidden="0" w:uiPriority="73" w:unhideWhenUsed="0"/>
+    <w:lsdException w:name="Light Shading Accent 5" w:semiHidden="0" w:uiPriority="60" w:unhideWhenUsed="0"/>
+    <w:lsdException w:name="Light List Accent 5" w:semiHidden="0" w:uiPriority="61" w:unhideWhenUsed="0"/>
+    <w:lsdException w:name="Light Grid Accent 5" w:semiHidden="0" w:uiPriority="62" w:unhideWhenUsed="0"/>
+    <w:lsdException w:name="Medium Shading 1 Accent 5" w:semiHidden="0" w:uiPriority="63" w:unhideWhenUsed="0"/>
+    <w:lsdException w:name="Medium Shading 2 Accent 5" w:semiHidden="0" w:uiPriority="64" w:unhideWhenUsed="0"/>
+    <w:lsdException w:name="Medium List 1 Accent 5" w:semiHidden="0" w:uiPriority="65" w:unhideWhenUsed="0"/>
+    <w:lsdException w:name="Medium List 2 Accent 5" w:semiHidden="0" w:uiPriority="66" w:unhideWhenUsed="0"/>
+    <w:lsdException w:name="Medium Grid 1 Accent 5" w:semiHidden="0" w:uiPriority="67" w:unhideWhenUsed="0"/>
+    <w:lsdException w:name="Medium Grid 2 Accent 5" w:semiHidden="0" w:uiPriority="68" w:unhideWhenUsed="0"/>
+    <w:lsdException w:name="Medium Grid 3 Accent 5" w:semiHidden="0" w:uiPriority="69" w:unhideWhenUsed="0"/>
+    <w:lsdException w:name="Dark List Accent 5" w:semiHidden="0" w:uiPriority="70" w:unhideWhenUsed="0"/>
+    <w:lsdException w:name="Colorful Shading Accent 5" w:semiHidden="0" w:uiPriority="71" w:unhideWhenUsed="0"/>
+    <w:lsdException w:name="Colorful List Accent 5" w:semiHidden="0" w:uiPriority="72" w:unhideWhenUsed="0"/>
+    <w:lsdException w:name="Colorful Grid Accent 5" w:semiHidden="0" w:uiPriority="73" w:unhideWhenUsed="0"/>
+    <w:lsdException w:name="Light Shading Accent 6" w:semiHidden="0" w:uiPriority="60" w:unhideWhenUsed="0"/>
+    <w:lsdException w:name="Light List Accent 6" w:semiHidden="0" w:uiPriority="61" w:unhideWhenUsed="0"/>
+    <w:lsdException w:name="Light Grid Accent 6" w:semiHidden="0" w:uiPriority="62" w:unhideWhenUsed="0"/>
+    <w:lsdException w:name="Medium Shading 1 Accent 6" w:semiHidden="0" w:uiPriority="63" w:unhideWhenUsed="0"/>
+    <w:lsdException w:name="Medium Shading 2 Accent 6" w:semiHidden="0" w:uiPriority="64" w:unhideWhenUsed="0"/>
+    <w:lsdException w:name="Medium List 1 Accent 6" w:semiHidden="0" w:uiPriority="65" w:unhideWhenUsed="0"/>
+    <w:lsdException w:name="Medium List 2 Accent 6" w:semiHidden="0" w:uiPriority="66" w:unhideWhenUsed="0"/>
+    <w:lsdException w:name="Medium Grid 1 Accent 6" w:semiHidden="0" w:uiPriority="67" w:unhideWhenUsed="0"/>
+    <w:lsdException w:name="Medium Grid 2 Accent 6" w:semiHidden="0" w:uiPriority="68" w:unhideWhenUsed="0"/>
+    <w:lsdException w:name="Medium Grid 3 Accent 6" w:semiHidden="0" w:uiPriority="69" w:unhideWhenUsed="0"/>
+    <w:lsdException w:name="Dark List Accent 6" w:semiHidden="0" w:uiPriority="70" w:unhideWhenUsed="0"/>
+    <w:lsdException w:name="Colorful Shading Accent 6" w:semiHidden="0" w:uiPriority="71" w:unhideWhenUsed="0"/>
+    <w:lsdException w:name="Colorful List Accent 6" w:semiHidden="0" w:uiPriority="72" w:unhideWhenUsed="0"/>
+    <w:lsdException w:name="Colorful Grid Accent 6" w:semiHidden="0" w:uiPriority="73" w:unhideWhenUsed="0"/>
+    <w:lsdException w:name="Subtle Emphasis" w:semiHidden="0" w:uiPriority="19" w:unhideWhenUsed="0" w:qFormat="1"/>
+    <w:lsdException w:name="Intense Emphasis" w:semiHidden="0" w:uiPriority="21" w:unhideWhenUsed="0" w:qFormat="1"/>
+    <w:lsdException w:name="Subtle Reference" w:semiHidden="0" w:uiPriority="31" w:unhideWhenUsed="0" w:qFormat="1"/>
+    <w:lsdException w:name="Intense Reference" w:semiHidden="0" w:uiPriority="32" w:unhideWhenUsed="0" w:qFormat="1"/>
+    <w:lsdException w:name="Book Title" w:semiHidden="0" w:uiPriority="33" w:unhideWhenUsed="0" w:qFormat="1"/>
+    <w:lsdException w:name="Bibliography" w:uiPriority="37"/>
+    <w:lsdException w:name="TOC Heading" w:uiPriority="39" w:qFormat="1"/>
   </w:latentStyles>
   <w:style w:type="paragraph" w:default="1" w:styleId="Normalny">
     <w:name w:val="Normal"/>
@@ -8202,6 +8019,430 @@
       <w:ind w:left="720"/>
       <w:contextualSpacing/>
     </w:pPr>
+  </w:style>
+  <w:style w:type="paragraph" w:styleId="Tekstdymka">
+    <w:name w:val="Balloon Text"/>
+    <w:basedOn w:val="Normalny"/>
+    <w:link w:val="TekstdymkaZnak"/>
+    <w:uiPriority w:val="99"/>
+    <w:semiHidden/>
+    <w:unhideWhenUsed/>
+    <w:rsid w:val="00BE03B6"/>
+    <w:pPr>
+      <w:spacing w:after="0" w:line="240" w:lineRule="auto"/>
+    </w:pPr>
+    <w:rPr>
+      <w:rFonts w:ascii="Tahoma" w:hAnsi="Tahoma" w:cs="Tahoma"/>
+      <w:sz w:val="16"/>
+      <w:szCs w:val="16"/>
+    </w:rPr>
+  </w:style>
+  <w:style w:type="character" w:customStyle="1" w:styleId="TekstdymkaZnak">
+    <w:name w:val="Tekst dymka Znak"/>
+    <w:basedOn w:val="Domylnaczcionkaakapitu"/>
+    <w:link w:val="Tekstdymka"/>
+    <w:uiPriority w:val="99"/>
+    <w:semiHidden/>
+    <w:rsid w:val="00BE03B6"/>
+    <w:rPr>
+      <w:rFonts w:ascii="Tahoma" w:hAnsi="Tahoma" w:cs="Tahoma"/>
+      <w:sz w:val="16"/>
+      <w:szCs w:val="16"/>
+    </w:rPr>
+  </w:style>
+</w:styles>
+</file>
+
+<file path=word/stylesWithEffects.xml><?xml version="1.0" encoding="utf-8"?>
+<w:styles xmlns:wpc="http://schemas.microsoft.com/office/word/2010/wordprocessingCanvas" xmlns:mc="http://schemas.openxmlformats.org/markup-compatibility/2006" xmlns:o="urn:schemas-microsoft-com:office:office" xmlns:r="http://schemas.openxmlformats.org/officeDocument/2006/relationships" xmlns:m="http://schemas.openxmlformats.org/officeDocument/2006/math" xmlns:v="urn:schemas-microsoft-com:vml" xmlns:wp14="http://schemas.microsoft.com/office/word/2010/wordprocessingDrawing" xmlns:wp="http://schemas.openxmlformats.org/drawingml/2006/wordprocessingDrawing" xmlns:w10="urn:schemas-microsoft-com:office:word" xmlns:w="http://schemas.openxmlformats.org/wordprocessingml/2006/main" xmlns:w14="http://schemas.microsoft.com/office/word/2010/wordml" xmlns:wpg="http://schemas.microsoft.com/office/word/2010/wordprocessingGroup" xmlns:wpi="http://schemas.microsoft.com/office/word/2010/wordprocessingInk" xmlns:wne="http://schemas.microsoft.com/office/word/2006/wordml" xmlns:wps="http://schemas.microsoft.com/office/word/2010/wordprocessingShape" mc:Ignorable="w14 wp14">
+  <w:docDefaults>
+    <w:rPrDefault>
+      <w:rPr>
+        <w:rFonts w:ascii="Calibri" w:eastAsia="Calibri" w:hAnsi="Calibri" w:cs="Calibri"/>
+        <w:sz w:val="22"/>
+        <w:szCs w:val="22"/>
+        <w:lang w:val="pl-PL" w:eastAsia="pl-PL" w:bidi="ar-SA"/>
+      </w:rPr>
+    </w:rPrDefault>
+    <w:pPrDefault>
+      <w:pPr>
+        <w:spacing w:after="200" w:line="276" w:lineRule="auto"/>
+      </w:pPr>
+    </w:pPrDefault>
+  </w:docDefaults>
+  <w:latentStyles w:defLockedState="0" w:defUIPriority="99" w:defSemiHidden="1" w:defUnhideWhenUsed="1" w:defQFormat="0" w:count="267">
+    <w:lsdException w:name="Normal" w:semiHidden="0" w:uiPriority="0" w:unhideWhenUsed="0" w:qFormat="1"/>
+    <w:lsdException w:name="heading 1" w:semiHidden="0" w:uiPriority="9" w:unhideWhenUsed="0" w:qFormat="1"/>
+    <w:lsdException w:name="heading 2" w:uiPriority="9" w:qFormat="1"/>
+    <w:lsdException w:name="heading 3" w:uiPriority="9" w:qFormat="1"/>
+    <w:lsdException w:name="heading 4" w:uiPriority="9" w:qFormat="1"/>
+    <w:lsdException w:name="heading 5" w:uiPriority="9" w:qFormat="1"/>
+    <w:lsdException w:name="heading 6" w:uiPriority="9" w:qFormat="1"/>
+    <w:lsdException w:name="heading 7" w:uiPriority="9" w:qFormat="1"/>
+    <w:lsdException w:name="heading 8" w:uiPriority="9" w:qFormat="1"/>
+    <w:lsdException w:name="heading 9" w:uiPriority="9" w:qFormat="1"/>
+    <w:lsdException w:name="toc 1" w:uiPriority="39"/>
+    <w:lsdException w:name="toc 2" w:uiPriority="39"/>
+    <w:lsdException w:name="toc 3" w:uiPriority="39"/>
+    <w:lsdException w:name="toc 4" w:uiPriority="39"/>
+    <w:lsdException w:name="toc 5" w:uiPriority="39"/>
+    <w:lsdException w:name="toc 6" w:uiPriority="39"/>
+    <w:lsdException w:name="toc 7" w:uiPriority="39"/>
+    <w:lsdException w:name="toc 8" w:uiPriority="39"/>
+    <w:lsdException w:name="toc 9" w:uiPriority="39"/>
+    <w:lsdException w:name="caption" w:uiPriority="35" w:qFormat="1"/>
+    <w:lsdException w:name="Title" w:semiHidden="0" w:uiPriority="10" w:unhideWhenUsed="0" w:qFormat="1"/>
+    <w:lsdException w:name="Default Paragraph Font" w:uiPriority="1"/>
+    <w:lsdException w:name="Subtitle" w:semiHidden="0" w:uiPriority="11" w:unhideWhenUsed="0" w:qFormat="1"/>
+    <w:lsdException w:name="Strong" w:semiHidden="0" w:uiPriority="22" w:unhideWhenUsed="0" w:qFormat="1"/>
+    <w:lsdException w:name="Emphasis" w:semiHidden="0" w:uiPriority="20" w:unhideWhenUsed="0" w:qFormat="1"/>
+    <w:lsdException w:name="Table Grid" w:semiHidden="0" w:uiPriority="39" w:unhideWhenUsed="0"/>
+    <w:lsdException w:name="Placeholder Text" w:unhideWhenUsed="0"/>
+    <w:lsdException w:name="No Spacing" w:semiHidden="0" w:uiPriority="1" w:unhideWhenUsed="0" w:qFormat="1"/>
+    <w:lsdException w:name="Light Shading" w:semiHidden="0" w:uiPriority="60" w:unhideWhenUsed="0"/>
+    <w:lsdException w:name="Light List" w:semiHidden="0" w:uiPriority="61" w:unhideWhenUsed="0"/>
+    <w:lsdException w:name="Light Grid" w:semiHidden="0" w:uiPriority="62" w:unhideWhenUsed="0"/>
+    <w:lsdException w:name="Medium Shading 1" w:semiHidden="0" w:uiPriority="63" w:unhideWhenUsed="0"/>
+    <w:lsdException w:name="Medium Shading 2" w:semiHidden="0" w:uiPriority="64" w:unhideWhenUsed="0"/>
+    <w:lsdException w:name="Medium List 1" w:semiHidden="0" w:uiPriority="65" w:unhideWhenUsed="0"/>
+    <w:lsdException w:name="Medium List 2" w:semiHidden="0" w:uiPriority="66" w:unhideWhenUsed="0"/>
+    <w:lsdException w:name="Medium Grid 1" w:semiHidden="0" w:uiPriority="67" w:unhideWhenUsed="0"/>
+    <w:lsdException w:name="Medium Grid 2" w:semiHidden="0" w:uiPriority="68" w:unhideWhenUsed="0"/>
+    <w:lsdException w:name="Medium Grid 3" w:semiHidden="0" w:uiPriority="69" w:unhideWhenUsed="0"/>
+    <w:lsdException w:name="Dark List" w:semiHidden="0" w:uiPriority="70" w:unhideWhenUsed="0"/>
+    <w:lsdException w:name="Colorful Shading" w:semiHidden="0" w:uiPriority="71" w:unhideWhenUsed="0"/>
+    <w:lsdException w:name="Colorful List" w:semiHidden="0" w:uiPriority="72" w:unhideWhenUsed="0"/>
+    <w:lsdException w:name="Colorful Grid" w:semiHidden="0" w:uiPriority="73" w:unhideWhenUsed="0"/>
+    <w:lsdException w:name="Light Shading Accent 1" w:semiHidden="0" w:uiPriority="60" w:unhideWhenUsed="0"/>
+    <w:lsdException w:name="Light List Accent 1" w:semiHidden="0" w:uiPriority="61" w:unhideWhenUsed="0"/>
+    <w:lsdException w:name="Light Grid Accent 1" w:semiHidden="0" w:uiPriority="62" w:unhideWhenUsed="0"/>
+    <w:lsdException w:name="Medium Shading 1 Accent 1" w:semiHidden="0" w:uiPriority="63" w:unhideWhenUsed="0"/>
+    <w:lsdException w:name="Medium Shading 2 Accent 1" w:semiHidden="0" w:uiPriority="64" w:unhideWhenUsed="0"/>
+    <w:lsdException w:name="Medium List 1 Accent 1" w:semiHidden="0" w:uiPriority="65" w:unhideWhenUsed="0"/>
+    <w:lsdException w:name="Revision" w:unhideWhenUsed="0"/>
+    <w:lsdException w:name="List Paragraph" w:semiHidden="0" w:uiPriority="34" w:unhideWhenUsed="0" w:qFormat="1"/>
+    <w:lsdException w:name="Quote" w:semiHidden="0" w:uiPriority="29" w:unhideWhenUsed="0" w:qFormat="1"/>
+    <w:lsdException w:name="Intense Quote" w:semiHidden="0" w:uiPriority="30" w:unhideWhenUsed="0" w:qFormat="1"/>
+    <w:lsdException w:name="Medium List 2 Accent 1" w:semiHidden="0" w:uiPriority="66" w:unhideWhenUsed="0"/>
+    <w:lsdException w:name="Medium Grid 1 Accent 1" w:semiHidden="0" w:uiPriority="67" w:unhideWhenUsed="0"/>
+    <w:lsdException w:name="Medium Grid 2 Accent 1" w:semiHidden="0" w:uiPriority="68" w:unhideWhenUsed="0"/>
+    <w:lsdException w:name="Medium Grid 3 Accent 1" w:semiHidden="0" w:uiPriority="69" w:unhideWhenUsed="0"/>
+    <w:lsdException w:name="Dark List Accent 1" w:semiHidden="0" w:uiPriority="70" w:unhideWhenUsed="0"/>
+    <w:lsdException w:name="Colorful Shading Accent 1" w:semiHidden="0" w:uiPriority="71" w:unhideWhenUsed="0"/>
+    <w:lsdException w:name="Colorful List Accent 1" w:semiHidden="0" w:uiPriority="72" w:unhideWhenUsed="0"/>
+    <w:lsdException w:name="Colorful Grid Accent 1" w:semiHidden="0" w:uiPriority="73" w:unhideWhenUsed="0"/>
+    <w:lsdException w:name="Light Shading Accent 2" w:semiHidden="0" w:uiPriority="60" w:unhideWhenUsed="0"/>
+    <w:lsdException w:name="Light List Accent 2" w:semiHidden="0" w:uiPriority="61" w:unhideWhenUsed="0"/>
+    <w:lsdException w:name="Light Grid Accent 2" w:semiHidden="0" w:uiPriority="62" w:unhideWhenUsed="0"/>
+    <w:lsdException w:name="Medium Shading 1 Accent 2" w:semiHidden="0" w:uiPriority="63" w:unhideWhenUsed="0"/>
+    <w:lsdException w:name="Medium Shading 2 Accent 2" w:semiHidden="0" w:uiPriority="64" w:unhideWhenUsed="0"/>
+    <w:lsdException w:name="Medium List 1 Accent 2" w:semiHidden="0" w:uiPriority="65" w:unhideWhenUsed="0"/>
+    <w:lsdException w:name="Medium List 2 Accent 2" w:semiHidden="0" w:uiPriority="66" w:unhideWhenUsed="0"/>
+    <w:lsdException w:name="Medium Grid 1 Accent 2" w:semiHidden="0" w:uiPriority="67" w:unhideWhenUsed="0"/>
+    <w:lsdException w:name="Medium Grid 2 Accent 2" w:semiHidden="0" w:uiPriority="68" w:unhideWhenUsed="0"/>
+    <w:lsdException w:name="Medium Grid 3 Accent 2" w:semiHidden="0" w:uiPriority="69" w:unhideWhenUsed="0"/>
+    <w:lsdException w:name="Dark List Accent 2" w:semiHidden="0" w:uiPriority="70" w:unhideWhenUsed="0"/>
+    <w:lsdException w:name="Colorful Shading Accent 2" w:semiHidden="0" w:uiPriority="71" w:unhideWhenUsed="0"/>
+    <w:lsdException w:name="Colorful List Accent 2" w:semiHidden="0" w:uiPriority="72" w:unhideWhenUsed="0"/>
+    <w:lsdException w:name="Colorful Grid Accent 2" w:semiHidden="0" w:uiPriority="73" w:unhideWhenUsed="0"/>
+    <w:lsdException w:name="Light Shading Accent 3" w:semiHidden="0" w:uiPriority="60" w:unhideWhenUsed="0"/>
+    <w:lsdException w:name="Light List Accent 3" w:semiHidden="0" w:uiPriority="61" w:unhideWhenUsed="0"/>
+    <w:lsdException w:name="Light Grid Accent 3" w:semiHidden="0" w:uiPriority="62" w:unhideWhenUsed="0"/>
+    <w:lsdException w:name="Medium Shading 1 Accent 3" w:semiHidden="0" w:uiPriority="63" w:unhideWhenUsed="0"/>
+    <w:lsdException w:name="Medium Shading 2 Accent 3" w:semiHidden="0" w:uiPriority="64" w:unhideWhenUsed="0"/>
+    <w:lsdException w:name="Medium List 1 Accent 3" w:semiHidden="0" w:uiPriority="65" w:unhideWhenUsed="0"/>
+    <w:lsdException w:name="Medium List 2 Accent 3" w:semiHidden="0" w:uiPriority="66" w:unhideWhenUsed="0"/>
+    <w:lsdException w:name="Medium Grid 1 Accent 3" w:semiHidden="0" w:uiPriority="67" w:unhideWhenUsed="0"/>
+    <w:lsdException w:name="Medium Grid 2 Accent 3" w:semiHidden="0" w:uiPriority="68" w:unhideWhenUsed="0"/>
+    <w:lsdException w:name="Medium Grid 3 Accent 3" w:semiHidden="0" w:uiPriority="69" w:unhideWhenUsed="0"/>
+    <w:lsdException w:name="Dark List Accent 3" w:semiHidden="0" w:uiPriority="70" w:unhideWhenUsed="0"/>
+    <w:lsdException w:name="Colorful Shading Accent 3" w:semiHidden="0" w:uiPriority="71" w:unhideWhenUsed="0"/>
+    <w:lsdException w:name="Colorful List Accent 3" w:semiHidden="0" w:uiPriority="72" w:unhideWhenUsed="0"/>
+    <w:lsdException w:name="Colorful Grid Accent 3" w:semiHidden="0" w:uiPriority="73" w:unhideWhenUsed="0"/>
+    <w:lsdException w:name="Light Shading Accent 4" w:semiHidden="0" w:uiPriority="60" w:unhideWhenUsed="0"/>
+    <w:lsdException w:name="Light List Accent 4" w:semiHidden="0" w:uiPriority="61" w:unhideWhenUsed="0"/>
+    <w:lsdException w:name="Light Grid Accent 4" w:semiHidden="0" w:uiPriority="62" w:unhideWhenUsed="0"/>
+    <w:lsdException w:name="Medium Shading 1 Accent 4" w:semiHidden="0" w:uiPriority="63" w:unhideWhenUsed="0"/>
+    <w:lsdException w:name="Medium Shading 2 Accent 4" w:semiHidden="0" w:uiPriority="64" w:unhideWhenUsed="0"/>
+    <w:lsdException w:name="Medium List 1 Accent 4" w:semiHidden="0" w:uiPriority="65" w:unhideWhenUsed="0"/>
+    <w:lsdException w:name="Medium List 2 Accent 4" w:semiHidden="0" w:uiPriority="66" w:unhideWhenUsed="0"/>
+    <w:lsdException w:name="Medium Grid 1 Accent 4" w:semiHidden="0" w:uiPriority="67" w:unhideWhenUsed="0"/>
+    <w:lsdException w:name="Medium Grid 2 Accent 4" w:semiHidden="0" w:uiPriority="68" w:unhideWhenUsed="0"/>
+    <w:lsdException w:name="Medium Grid 3 Accent 4" w:semiHidden="0" w:uiPriority="69" w:unhideWhenUsed="0"/>
+    <w:lsdException w:name="Dark List Accent 4" w:semiHidden="0" w:uiPriority="70" w:unhideWhenUsed="0"/>
+    <w:lsdException w:name="Colorful Shading Accent 4" w:semiHidden="0" w:uiPriority="71" w:unhideWhenUsed="0"/>
+    <w:lsdException w:name="Colorful List Accent 4" w:semiHidden="0" w:uiPriority="72" w:unhideWhenUsed="0"/>
+    <w:lsdException w:name="Colorful Grid Accent 4" w:semiHidden="0" w:uiPriority="73" w:unhideWhenUsed="0"/>
+    <w:lsdException w:name="Light Shading Accent 5" w:semiHidden="0" w:uiPriority="60" w:unhideWhenUsed="0"/>
+    <w:lsdException w:name="Light List Accent 5" w:semiHidden="0" w:uiPriority="61" w:unhideWhenUsed="0"/>
+    <w:lsdException w:name="Light Grid Accent 5" w:semiHidden="0" w:uiPriority="62" w:unhideWhenUsed="0"/>
+    <w:lsdException w:name="Medium Shading 1 Accent 5" w:semiHidden="0" w:uiPriority="63" w:unhideWhenUsed="0"/>
+    <w:lsdException w:name="Medium Shading 2 Accent 5" w:semiHidden="0" w:uiPriority="64" w:unhideWhenUsed="0"/>
+    <w:lsdException w:name="Medium List 1 Accent 5" w:semiHidden="0" w:uiPriority="65" w:unhideWhenUsed="0"/>
+    <w:lsdException w:name="Medium List 2 Accent 5" w:semiHidden="0" w:uiPriority="66" w:unhideWhenUsed="0"/>
+    <w:lsdException w:name="Medium Grid 1 Accent 5" w:semiHidden="0" w:uiPriority="67" w:unhideWhenUsed="0"/>
+    <w:lsdException w:name="Medium Grid 2 Accent 5" w:semiHidden="0" w:uiPriority="68" w:unhideWhenUsed="0"/>
+    <w:lsdException w:name="Medium Grid 3 Accent 5" w:semiHidden="0" w:uiPriority="69" w:unhideWhenUsed="0"/>
+    <w:lsdException w:name="Dark List Accent 5" w:semiHidden="0" w:uiPriority="70" w:unhideWhenUsed="0"/>
+    <w:lsdException w:name="Colorful Shading Accent 5" w:semiHidden="0" w:uiPriority="71" w:unhideWhenUsed="0"/>
+    <w:lsdException w:name="Colorful List Accent 5" w:semiHidden="0" w:uiPriority="72" w:unhideWhenUsed="0"/>
+    <w:lsdException w:name="Colorful Grid Accent 5" w:semiHidden="0" w:uiPriority="73" w:unhideWhenUsed="0"/>
+    <w:lsdException w:name="Light Shading Accent 6" w:semiHidden="0" w:uiPriority="60" w:unhideWhenUsed="0"/>
+    <w:lsdException w:name="Light List Accent 6" w:semiHidden="0" w:uiPriority="61" w:unhideWhenUsed="0"/>
+    <w:lsdException w:name="Light Grid Accent 6" w:semiHidden="0" w:uiPriority="62" w:unhideWhenUsed="0"/>
+    <w:lsdException w:name="Medium Shading 1 Accent 6" w:semiHidden="0" w:uiPriority="63" w:unhideWhenUsed="0"/>
+    <w:lsdException w:name="Medium Shading 2 Accent 6" w:semiHidden="0" w:uiPriority="64" w:unhideWhenUsed="0"/>
+    <w:lsdException w:name="Medium List 1 Accent 6" w:semiHidden="0" w:uiPriority="65" w:unhideWhenUsed="0"/>
+    <w:lsdException w:name="Medium List 2 Accent 6" w:semiHidden="0" w:uiPriority="66" w:unhideWhenUsed="0"/>
+    <w:lsdException w:name="Medium Grid 1 Accent 6" w:semiHidden="0" w:uiPriority="67" w:unhideWhenUsed="0"/>
+    <w:lsdException w:name="Medium Grid 2 Accent 6" w:semiHidden="0" w:uiPriority="68" w:unhideWhenUsed="0"/>
+    <w:lsdException w:name="Medium Grid 3 Accent 6" w:semiHidden="0" w:uiPriority="69" w:unhideWhenUsed="0"/>
+    <w:lsdException w:name="Dark List Accent 6" w:semiHidden="0" w:uiPriority="70" w:unhideWhenUsed="0"/>
+    <w:lsdException w:name="Colorful Shading Accent 6" w:semiHidden="0" w:uiPriority="71" w:unhideWhenUsed="0"/>
+    <w:lsdException w:name="Colorful List Accent 6" w:semiHidden="0" w:uiPriority="72" w:unhideWhenUsed="0"/>
+    <w:lsdException w:name="Colorful Grid Accent 6" w:semiHidden="0" w:uiPriority="73" w:unhideWhenUsed="0"/>
+    <w:lsdException w:name="Subtle Emphasis" w:semiHidden="0" w:uiPriority="19" w:unhideWhenUsed="0" w:qFormat="1"/>
+    <w:lsdException w:name="Intense Emphasis" w:semiHidden="0" w:uiPriority="21" w:unhideWhenUsed="0" w:qFormat="1"/>
+    <w:lsdException w:name="Subtle Reference" w:semiHidden="0" w:uiPriority="31" w:unhideWhenUsed="0" w:qFormat="1"/>
+    <w:lsdException w:name="Intense Reference" w:semiHidden="0" w:uiPriority="32" w:unhideWhenUsed="0" w:qFormat="1"/>
+    <w:lsdException w:name="Book Title" w:semiHidden="0" w:uiPriority="33" w:unhideWhenUsed="0" w:qFormat="1"/>
+    <w:lsdException w:name="Bibliography" w:uiPriority="37"/>
+    <w:lsdException w:name="TOC Heading" w:uiPriority="39" w:qFormat="1"/>
+  </w:latentStyles>
+  <w:style w:type="paragraph" w:default="1" w:styleId="Normalny">
+    <w:name w:val="Normal"/>
+    <w:qFormat/>
+  </w:style>
+  <w:style w:type="paragraph" w:styleId="Nagwek1">
+    <w:name w:val="heading 1"/>
+    <w:basedOn w:val="Normalny"/>
+    <w:next w:val="Normalny"/>
+    <w:uiPriority w:val="9"/>
+    <w:qFormat/>
+    <w:pPr>
+      <w:keepNext/>
+      <w:keepLines/>
+      <w:spacing w:before="480" w:after="120"/>
+      <w:outlineLvl w:val="0"/>
+    </w:pPr>
+    <w:rPr>
+      <w:b/>
+      <w:sz w:val="48"/>
+      <w:szCs w:val="48"/>
+    </w:rPr>
+  </w:style>
+  <w:style w:type="paragraph" w:styleId="Nagwek2">
+    <w:name w:val="heading 2"/>
+    <w:basedOn w:val="Normalny"/>
+    <w:next w:val="Normalny"/>
+    <w:uiPriority w:val="9"/>
+    <w:semiHidden/>
+    <w:unhideWhenUsed/>
+    <w:qFormat/>
+    <w:pPr>
+      <w:keepNext/>
+      <w:keepLines/>
+      <w:spacing w:before="360" w:after="80"/>
+      <w:outlineLvl w:val="1"/>
+    </w:pPr>
+    <w:rPr>
+      <w:b/>
+      <w:sz w:val="36"/>
+      <w:szCs w:val="36"/>
+    </w:rPr>
+  </w:style>
+  <w:style w:type="paragraph" w:styleId="Nagwek3">
+    <w:name w:val="heading 3"/>
+    <w:basedOn w:val="Normalny"/>
+    <w:next w:val="Normalny"/>
+    <w:uiPriority w:val="9"/>
+    <w:semiHidden/>
+    <w:unhideWhenUsed/>
+    <w:qFormat/>
+    <w:pPr>
+      <w:keepNext/>
+      <w:keepLines/>
+      <w:spacing w:before="280" w:after="80"/>
+      <w:outlineLvl w:val="2"/>
+    </w:pPr>
+    <w:rPr>
+      <w:b/>
+      <w:sz w:val="28"/>
+      <w:szCs w:val="28"/>
+    </w:rPr>
+  </w:style>
+  <w:style w:type="paragraph" w:styleId="Nagwek4">
+    <w:name w:val="heading 4"/>
+    <w:basedOn w:val="Normalny"/>
+    <w:next w:val="Normalny"/>
+    <w:uiPriority w:val="9"/>
+    <w:semiHidden/>
+    <w:unhideWhenUsed/>
+    <w:qFormat/>
+    <w:pPr>
+      <w:keepNext/>
+      <w:keepLines/>
+      <w:spacing w:before="240" w:after="40"/>
+      <w:outlineLvl w:val="3"/>
+    </w:pPr>
+    <w:rPr>
+      <w:b/>
+      <w:sz w:val="24"/>
+      <w:szCs w:val="24"/>
+    </w:rPr>
+  </w:style>
+  <w:style w:type="paragraph" w:styleId="Nagwek5">
+    <w:name w:val="heading 5"/>
+    <w:basedOn w:val="Normalny"/>
+    <w:next w:val="Normalny"/>
+    <w:uiPriority w:val="9"/>
+    <w:semiHidden/>
+    <w:unhideWhenUsed/>
+    <w:qFormat/>
+    <w:pPr>
+      <w:keepNext/>
+      <w:keepLines/>
+      <w:spacing w:before="220" w:after="40"/>
+      <w:outlineLvl w:val="4"/>
+    </w:pPr>
+    <w:rPr>
+      <w:b/>
+    </w:rPr>
+  </w:style>
+  <w:style w:type="paragraph" w:styleId="Nagwek6">
+    <w:name w:val="heading 6"/>
+    <w:basedOn w:val="Normalny"/>
+    <w:next w:val="Normalny"/>
+    <w:uiPriority w:val="9"/>
+    <w:semiHidden/>
+    <w:unhideWhenUsed/>
+    <w:qFormat/>
+    <w:pPr>
+      <w:keepNext/>
+      <w:keepLines/>
+      <w:spacing w:before="200" w:after="40"/>
+      <w:outlineLvl w:val="5"/>
+    </w:pPr>
+    <w:rPr>
+      <w:b/>
+      <w:sz w:val="20"/>
+      <w:szCs w:val="20"/>
+    </w:rPr>
+  </w:style>
+  <w:style w:type="character" w:default="1" w:styleId="Domylnaczcionkaakapitu">
+    <w:name w:val="Default Paragraph Font"/>
+    <w:uiPriority w:val="1"/>
+    <w:semiHidden/>
+    <w:unhideWhenUsed/>
+  </w:style>
+  <w:style w:type="table" w:default="1" w:styleId="Standardowy">
+    <w:name w:val="Normal Table"/>
+    <w:uiPriority w:val="99"/>
+    <w:semiHidden/>
+    <w:unhideWhenUsed/>
+    <w:tblPr>
+      <w:tblInd w:w="0" w:type="dxa"/>
+      <w:tblCellMar>
+        <w:top w:w="0" w:type="dxa"/>
+        <w:left w:w="108" w:type="dxa"/>
+        <w:bottom w:w="0" w:type="dxa"/>
+        <w:right w:w="108" w:type="dxa"/>
+      </w:tblCellMar>
+    </w:tblPr>
+  </w:style>
+  <w:style w:type="numbering" w:default="1" w:styleId="Bezlisty">
+    <w:name w:val="No List"/>
+    <w:uiPriority w:val="99"/>
+    <w:semiHidden/>
+    <w:unhideWhenUsed/>
+  </w:style>
+  <w:style w:type="table" w:customStyle="1" w:styleId="TableNormal">
+    <w:name w:val="Table Normal"/>
+    <w:tblPr>
+      <w:tblCellMar>
+        <w:top w:w="0" w:type="dxa"/>
+        <w:left w:w="0" w:type="dxa"/>
+        <w:bottom w:w="0" w:type="dxa"/>
+        <w:right w:w="0" w:type="dxa"/>
+      </w:tblCellMar>
+    </w:tblPr>
+  </w:style>
+  <w:style w:type="paragraph" w:styleId="Tytu">
+    <w:name w:val="Title"/>
+    <w:basedOn w:val="Normalny"/>
+    <w:next w:val="Normalny"/>
+    <w:uiPriority w:val="10"/>
+    <w:qFormat/>
+    <w:pPr>
+      <w:keepNext/>
+      <w:keepLines/>
+      <w:spacing w:before="480" w:after="120"/>
+    </w:pPr>
+    <w:rPr>
+      <w:b/>
+      <w:sz w:val="72"/>
+      <w:szCs w:val="72"/>
+    </w:rPr>
+  </w:style>
+  <w:style w:type="paragraph" w:styleId="Podtytu">
+    <w:name w:val="Subtitle"/>
+    <w:basedOn w:val="Normalny"/>
+    <w:next w:val="Normalny"/>
+    <w:uiPriority w:val="11"/>
+    <w:qFormat/>
+    <w:pPr>
+      <w:keepNext/>
+      <w:keepLines/>
+      <w:spacing w:before="360" w:after="80"/>
+    </w:pPr>
+    <w:rPr>
+      <w:rFonts w:ascii="Georgia" w:eastAsia="Georgia" w:hAnsi="Georgia" w:cs="Georgia"/>
+      <w:i/>
+      <w:color w:val="666666"/>
+      <w:sz w:val="48"/>
+      <w:szCs w:val="48"/>
+    </w:rPr>
+  </w:style>
+  <w:style w:type="paragraph" w:styleId="Akapitzlist">
+    <w:name w:val="List Paragraph"/>
+    <w:basedOn w:val="Normalny"/>
+    <w:uiPriority w:val="34"/>
+    <w:qFormat/>
+    <w:rsid w:val="00660B78"/>
+    <w:pPr>
+      <w:ind w:left="720"/>
+      <w:contextualSpacing/>
+    </w:pPr>
+  </w:style>
+  <w:style w:type="paragraph" w:styleId="Tekstdymka">
+    <w:name w:val="Balloon Text"/>
+    <w:basedOn w:val="Normalny"/>
+    <w:link w:val="TekstdymkaZnak"/>
+    <w:uiPriority w:val="99"/>
+    <w:semiHidden/>
+    <w:unhideWhenUsed/>
+    <w:rsid w:val="00BE03B6"/>
+    <w:pPr>
+      <w:spacing w:after="0" w:line="240" w:lineRule="auto"/>
+    </w:pPr>
+    <w:rPr>
+      <w:rFonts w:ascii="Tahoma" w:hAnsi="Tahoma" w:cs="Tahoma"/>
+      <w:sz w:val="16"/>
+      <w:szCs w:val="16"/>
+    </w:rPr>
+  </w:style>
+  <w:style w:type="character" w:customStyle="1" w:styleId="TekstdymkaZnak">
+    <w:name w:val="Tekst dymka Znak"/>
+    <w:basedOn w:val="Domylnaczcionkaakapitu"/>
+    <w:link w:val="Tekstdymka"/>
+    <w:uiPriority w:val="99"/>
+    <w:semiHidden/>
+    <w:rsid w:val="00BE03B6"/>
+    <w:rPr>
+      <w:rFonts w:ascii="Tahoma" w:hAnsi="Tahoma" w:cs="Tahoma"/>
+      <w:sz w:val="16"/>
+      <w:szCs w:val="16"/>
+    </w:rPr>
   </w:style>
 </w:styles>
 </file>

</xml_diff>

<commit_message>
Mała poprawka numeracji 1.3.5
</commit_message>
<xml_diff>
--- a/Dokument SRS.docx
+++ b/Dokument SRS.docx
@@ -1907,7 +1907,7 @@
         </w:rPr>
         <w:lastRenderedPageBreak/>
         <w:drawing>
-          <wp:anchor distT="0" distB="0" distL="114300" distR="114300" simplePos="0" relativeHeight="251657216" behindDoc="0" locked="0" layoutInCell="1" allowOverlap="1" wp14:anchorId="27252DCE" wp14:editId="1E939471">
+          <wp:anchor distT="0" distB="0" distL="114300" distR="114300" simplePos="0" relativeHeight="251658240" behindDoc="0" locked="0" layoutInCell="1" allowOverlap="1" wp14:anchorId="27252DCE" wp14:editId="1E939471">
             <wp:simplePos x="0" y="0"/>
             <wp:positionH relativeFrom="column">
               <wp:posOffset>-899795</wp:posOffset>
@@ -2401,19 +2401,19 @@
     </w:p>
     <w:p>
       <w:pPr>
-        <w:numPr>
-          <w:ilvl w:val="4"/>
-          <w:numId w:val="8"/>
-        </w:numPr>
-        <w:pBdr>
-          <w:top w:val="nil"/>
-          <w:left w:val="nil"/>
-          <w:bottom w:val="nil"/>
-          <w:right w:val="nil"/>
-          <w:between w:val="nil"/>
-        </w:pBdr>
-        <w:spacing w:after="0"/>
-        <w:ind w:hanging="791"/>
+        <w:pStyle w:val="Akapitzlist"/>
+        <w:numPr>
+          <w:ilvl w:val="3"/>
+          <w:numId w:val="33"/>
+        </w:numPr>
+        <w:pBdr>
+          <w:top w:val="nil"/>
+          <w:left w:val="nil"/>
+          <w:bottom w:val="nil"/>
+          <w:right w:val="nil"/>
+          <w:between w:val="nil"/>
+        </w:pBdr>
+        <w:spacing w:after="0"/>
         <w:rPr>
           <w:color w:val="000000"/>
           <w:sz w:val="24"/>
@@ -7943,6 +7943,119 @@
     </w:lvl>
   </w:abstractNum>
   <w:abstractNum w:abstractNumId="20" w15:restartNumberingAfterBreak="0">
+    <w:nsid w:val="4DCF379C"/>
+    <w:multiLevelType w:val="multilevel"/>
+    <w:tmpl w:val="165AE146"/>
+    <w:lvl w:ilvl="0">
+      <w:start w:val="6"/>
+      <w:numFmt w:val="decimal"/>
+      <w:lvlText w:val="%1."/>
+      <w:lvlJc w:val="left"/>
+      <w:pPr>
+        <w:ind w:left="720" w:hanging="720"/>
+      </w:pPr>
+      <w:rPr>
+        <w:rFonts w:hint="default"/>
+      </w:rPr>
+    </w:lvl>
+    <w:lvl w:ilvl="1">
+      <w:start w:val="1"/>
+      <w:numFmt w:val="decimal"/>
+      <w:lvlText w:val="%1.%2."/>
+      <w:lvlJc w:val="left"/>
+      <w:pPr>
+        <w:ind w:left="1248" w:hanging="720"/>
+      </w:pPr>
+      <w:rPr>
+        <w:rFonts w:hint="default"/>
+      </w:rPr>
+    </w:lvl>
+    <w:lvl w:ilvl="2">
+      <w:start w:val="5"/>
+      <w:numFmt w:val="decimal"/>
+      <w:lvlText w:val="%1.%2.%3."/>
+      <w:lvlJc w:val="left"/>
+      <w:pPr>
+        <w:ind w:left="1776" w:hanging="720"/>
+      </w:pPr>
+      <w:rPr>
+        <w:rFonts w:hint="default"/>
+      </w:rPr>
+    </w:lvl>
+    <w:lvl w:ilvl="3">
+      <w:start w:val="1"/>
+      <w:numFmt w:val="decimal"/>
+      <w:lvlText w:val="%1.%2.%3.%4."/>
+      <w:lvlJc w:val="left"/>
+      <w:pPr>
+        <w:ind w:left="2304" w:hanging="720"/>
+      </w:pPr>
+      <w:rPr>
+        <w:rFonts w:hint="default"/>
+      </w:rPr>
+    </w:lvl>
+    <w:lvl w:ilvl="4">
+      <w:start w:val="1"/>
+      <w:numFmt w:val="decimal"/>
+      <w:lvlText w:val="%1.%2.%3.%4.%5."/>
+      <w:lvlJc w:val="left"/>
+      <w:pPr>
+        <w:ind w:left="3192" w:hanging="1080"/>
+      </w:pPr>
+      <w:rPr>
+        <w:rFonts w:hint="default"/>
+      </w:rPr>
+    </w:lvl>
+    <w:lvl w:ilvl="5">
+      <w:start w:val="1"/>
+      <w:numFmt w:val="decimal"/>
+      <w:lvlText w:val="%1.%2.%3.%4.%5.%6."/>
+      <w:lvlJc w:val="left"/>
+      <w:pPr>
+        <w:ind w:left="3720" w:hanging="1080"/>
+      </w:pPr>
+      <w:rPr>
+        <w:rFonts w:hint="default"/>
+      </w:rPr>
+    </w:lvl>
+    <w:lvl w:ilvl="6">
+      <w:start w:val="1"/>
+      <w:numFmt w:val="decimal"/>
+      <w:lvlText w:val="%1.%2.%3.%4.%5.%6.%7."/>
+      <w:lvlJc w:val="left"/>
+      <w:pPr>
+        <w:ind w:left="4608" w:hanging="1440"/>
+      </w:pPr>
+      <w:rPr>
+        <w:rFonts w:hint="default"/>
+      </w:rPr>
+    </w:lvl>
+    <w:lvl w:ilvl="7">
+      <w:start w:val="1"/>
+      <w:numFmt w:val="decimal"/>
+      <w:lvlText w:val="%1.%2.%3.%4.%5.%6.%7.%8."/>
+      <w:lvlJc w:val="left"/>
+      <w:pPr>
+        <w:ind w:left="5136" w:hanging="1440"/>
+      </w:pPr>
+      <w:rPr>
+        <w:rFonts w:hint="default"/>
+      </w:rPr>
+    </w:lvl>
+    <w:lvl w:ilvl="8">
+      <w:start w:val="1"/>
+      <w:numFmt w:val="decimal"/>
+      <w:lvlText w:val="%1.%2.%3.%4.%5.%6.%7.%8.%9."/>
+      <w:lvlJc w:val="left"/>
+      <w:pPr>
+        <w:ind w:left="6024" w:hanging="1800"/>
+      </w:pPr>
+      <w:rPr>
+        <w:rFonts w:hint="default"/>
+      </w:rPr>
+    </w:lvl>
+  </w:abstractNum>
+  <w:abstractNum w:abstractNumId="21" w15:restartNumberingAfterBreak="0">
     <w:nsid w:val="55F029AE"/>
     <w:multiLevelType w:val="multilevel"/>
     <w:tmpl w:val="4EA450AC"/>
@@ -8028,7 +8141,7 @@
       </w:pPr>
     </w:lvl>
   </w:abstractNum>
-  <w:abstractNum w:abstractNumId="21" w15:restartNumberingAfterBreak="0">
+  <w:abstractNum w:abstractNumId="22" w15:restartNumberingAfterBreak="0">
     <w:nsid w:val="580A4975"/>
     <w:multiLevelType w:val="multilevel"/>
     <w:tmpl w:val="C6A2B2E4"/>
@@ -8114,7 +8227,7 @@
       </w:pPr>
     </w:lvl>
   </w:abstractNum>
-  <w:abstractNum w:abstractNumId="22" w15:restartNumberingAfterBreak="0">
+  <w:abstractNum w:abstractNumId="23" w15:restartNumberingAfterBreak="0">
     <w:nsid w:val="587C4B74"/>
     <w:multiLevelType w:val="multilevel"/>
     <w:tmpl w:val="D5D037D8"/>
@@ -8200,7 +8313,7 @@
       </w:pPr>
     </w:lvl>
   </w:abstractNum>
-  <w:abstractNum w:abstractNumId="23" w15:restartNumberingAfterBreak="0">
+  <w:abstractNum w:abstractNumId="24" w15:restartNumberingAfterBreak="0">
     <w:nsid w:val="6066627C"/>
     <w:multiLevelType w:val="multilevel"/>
     <w:tmpl w:val="0415001F"/>
@@ -8289,7 +8402,7 @@
       </w:pPr>
     </w:lvl>
   </w:abstractNum>
-  <w:abstractNum w:abstractNumId="24" w15:restartNumberingAfterBreak="0">
+  <w:abstractNum w:abstractNumId="25" w15:restartNumberingAfterBreak="0">
     <w:nsid w:val="65AD6CA1"/>
     <w:multiLevelType w:val="multilevel"/>
     <w:tmpl w:val="5BEE10CC"/>
@@ -8384,7 +8497,7 @@
       </w:pPr>
     </w:lvl>
   </w:abstractNum>
-  <w:abstractNum w:abstractNumId="25" w15:restartNumberingAfterBreak="0">
+  <w:abstractNum w:abstractNumId="26" w15:restartNumberingAfterBreak="0">
     <w:nsid w:val="66B57BE4"/>
     <w:multiLevelType w:val="multilevel"/>
     <w:tmpl w:val="499A3018"/>
@@ -8470,7 +8583,7 @@
       </w:pPr>
     </w:lvl>
   </w:abstractNum>
-  <w:abstractNum w:abstractNumId="26" w15:restartNumberingAfterBreak="0">
+  <w:abstractNum w:abstractNumId="27" w15:restartNumberingAfterBreak="0">
     <w:nsid w:val="6D3601F4"/>
     <w:multiLevelType w:val="multilevel"/>
     <w:tmpl w:val="34B8CC7E"/>
@@ -8583,7 +8696,7 @@
       </w:rPr>
     </w:lvl>
   </w:abstractNum>
-  <w:abstractNum w:abstractNumId="27" w15:restartNumberingAfterBreak="0">
+  <w:abstractNum w:abstractNumId="28" w15:restartNumberingAfterBreak="0">
     <w:nsid w:val="6EC1383C"/>
     <w:multiLevelType w:val="multilevel"/>
     <w:tmpl w:val="14401FE4"/>
@@ -8669,7 +8782,7 @@
       </w:pPr>
     </w:lvl>
   </w:abstractNum>
-  <w:abstractNum w:abstractNumId="28" w15:restartNumberingAfterBreak="0">
+  <w:abstractNum w:abstractNumId="29" w15:restartNumberingAfterBreak="0">
     <w:nsid w:val="719D7667"/>
     <w:multiLevelType w:val="multilevel"/>
     <w:tmpl w:val="5038F76A"/>
@@ -8782,7 +8895,120 @@
       </w:rPr>
     </w:lvl>
   </w:abstractNum>
-  <w:abstractNum w:abstractNumId="29" w15:restartNumberingAfterBreak="0">
+  <w:abstractNum w:abstractNumId="30" w15:restartNumberingAfterBreak="0">
+    <w:nsid w:val="73500FD8"/>
+    <w:multiLevelType w:val="multilevel"/>
+    <w:tmpl w:val="152446DE"/>
+    <w:lvl w:ilvl="0">
+      <w:start w:val="6"/>
+      <w:numFmt w:val="decimal"/>
+      <w:lvlText w:val="%1"/>
+      <w:lvlJc w:val="left"/>
+      <w:pPr>
+        <w:ind w:left="660" w:hanging="660"/>
+      </w:pPr>
+      <w:rPr>
+        <w:rFonts w:hint="default"/>
+      </w:rPr>
+    </w:lvl>
+    <w:lvl w:ilvl="1">
+      <w:start w:val="1"/>
+      <w:numFmt w:val="decimal"/>
+      <w:lvlText w:val="%1.%2"/>
+      <w:lvlJc w:val="left"/>
+      <w:pPr>
+        <w:ind w:left="1188" w:hanging="660"/>
+      </w:pPr>
+      <w:rPr>
+        <w:rFonts w:hint="default"/>
+      </w:rPr>
+    </w:lvl>
+    <w:lvl w:ilvl="2">
+      <w:start w:val="5"/>
+      <w:numFmt w:val="decimal"/>
+      <w:lvlText w:val="%1.%2.%3"/>
+      <w:lvlJc w:val="left"/>
+      <w:pPr>
+        <w:ind w:left="1776" w:hanging="720"/>
+      </w:pPr>
+      <w:rPr>
+        <w:rFonts w:hint="default"/>
+      </w:rPr>
+    </w:lvl>
+    <w:lvl w:ilvl="3">
+      <w:start w:val="1"/>
+      <w:numFmt w:val="decimal"/>
+      <w:lvlText w:val="%1.%2.%3.%4"/>
+      <w:lvlJc w:val="left"/>
+      <w:pPr>
+        <w:ind w:left="2304" w:hanging="720"/>
+      </w:pPr>
+      <w:rPr>
+        <w:rFonts w:hint="default"/>
+      </w:rPr>
+    </w:lvl>
+    <w:lvl w:ilvl="4">
+      <w:start w:val="1"/>
+      <w:numFmt w:val="decimal"/>
+      <w:lvlText w:val="%1.%2.%3.%4.%5"/>
+      <w:lvlJc w:val="left"/>
+      <w:pPr>
+        <w:ind w:left="3192" w:hanging="1080"/>
+      </w:pPr>
+      <w:rPr>
+        <w:rFonts w:hint="default"/>
+      </w:rPr>
+    </w:lvl>
+    <w:lvl w:ilvl="5">
+      <w:start w:val="1"/>
+      <w:numFmt w:val="decimal"/>
+      <w:lvlText w:val="%1.%2.%3.%4.%5.%6"/>
+      <w:lvlJc w:val="left"/>
+      <w:pPr>
+        <w:ind w:left="3720" w:hanging="1080"/>
+      </w:pPr>
+      <w:rPr>
+        <w:rFonts w:hint="default"/>
+      </w:rPr>
+    </w:lvl>
+    <w:lvl w:ilvl="6">
+      <w:start w:val="1"/>
+      <w:numFmt w:val="decimal"/>
+      <w:lvlText w:val="%1.%2.%3.%4.%5.%6.%7"/>
+      <w:lvlJc w:val="left"/>
+      <w:pPr>
+        <w:ind w:left="4608" w:hanging="1440"/>
+      </w:pPr>
+      <w:rPr>
+        <w:rFonts w:hint="default"/>
+      </w:rPr>
+    </w:lvl>
+    <w:lvl w:ilvl="7">
+      <w:start w:val="1"/>
+      <w:numFmt w:val="decimal"/>
+      <w:lvlText w:val="%1.%2.%3.%4.%5.%6.%7.%8"/>
+      <w:lvlJc w:val="left"/>
+      <w:pPr>
+        <w:ind w:left="5136" w:hanging="1440"/>
+      </w:pPr>
+      <w:rPr>
+        <w:rFonts w:hint="default"/>
+      </w:rPr>
+    </w:lvl>
+    <w:lvl w:ilvl="8">
+      <w:start w:val="1"/>
+      <w:numFmt w:val="decimal"/>
+      <w:lvlText w:val="%1.%2.%3.%4.%5.%6.%7.%8.%9"/>
+      <w:lvlJc w:val="left"/>
+      <w:pPr>
+        <w:ind w:left="6024" w:hanging="1800"/>
+      </w:pPr>
+      <w:rPr>
+        <w:rFonts w:hint="default"/>
+      </w:rPr>
+    </w:lvl>
+  </w:abstractNum>
+  <w:abstractNum w:abstractNumId="31" w15:restartNumberingAfterBreak="0">
     <w:nsid w:val="7A48607B"/>
     <w:multiLevelType w:val="multilevel"/>
     <w:tmpl w:val="28965BAA"/>
@@ -8895,7 +9121,7 @@
       </w:rPr>
     </w:lvl>
   </w:abstractNum>
-  <w:abstractNum w:abstractNumId="30" w15:restartNumberingAfterBreak="0">
+  <w:abstractNum w:abstractNumId="32" w15:restartNumberingAfterBreak="0">
     <w:nsid w:val="7CED50A6"/>
     <w:multiLevelType w:val="multilevel"/>
     <w:tmpl w:val="5DFE3BDC"/>
@@ -8988,7 +9214,7 @@
     <w:abstractNumId w:val="14"/>
   </w:num>
   <w:num w:numId="3">
-    <w:abstractNumId w:val="20"/>
+    <w:abstractNumId w:val="21"/>
   </w:num>
   <w:num w:numId="4">
     <w:abstractNumId w:val="11"/>
@@ -9003,19 +9229,19 @@
     <w:abstractNumId w:val="19"/>
   </w:num>
   <w:num w:numId="8">
-    <w:abstractNumId w:val="24"/>
+    <w:abstractNumId w:val="25"/>
   </w:num>
   <w:num w:numId="9">
-    <w:abstractNumId w:val="22"/>
+    <w:abstractNumId w:val="23"/>
   </w:num>
   <w:num w:numId="10">
-    <w:abstractNumId w:val="21"/>
+    <w:abstractNumId w:val="22"/>
   </w:num>
   <w:num w:numId="11">
     <w:abstractNumId w:val="13"/>
   </w:num>
   <w:num w:numId="12">
-    <w:abstractNumId w:val="28"/>
+    <w:abstractNumId w:val="29"/>
   </w:num>
   <w:num w:numId="13">
     <w:abstractNumId w:val="8"/>
@@ -9027,16 +9253,16 @@
     <w:abstractNumId w:val="4"/>
   </w:num>
   <w:num w:numId="16">
-    <w:abstractNumId w:val="27"/>
+    <w:abstractNumId w:val="28"/>
   </w:num>
   <w:num w:numId="17">
-    <w:abstractNumId w:val="30"/>
+    <w:abstractNumId w:val="32"/>
   </w:num>
   <w:num w:numId="18">
-    <w:abstractNumId w:val="25"/>
+    <w:abstractNumId w:val="26"/>
   </w:num>
   <w:num w:numId="19">
-    <w:abstractNumId w:val="26"/>
+    <w:abstractNumId w:val="27"/>
   </w:num>
   <w:num w:numId="20">
     <w:abstractNumId w:val="9"/>
@@ -9045,10 +9271,10 @@
     <w:abstractNumId w:val="0"/>
   </w:num>
   <w:num w:numId="22">
-    <w:abstractNumId w:val="23"/>
+    <w:abstractNumId w:val="24"/>
   </w:num>
   <w:num w:numId="23">
-    <w:abstractNumId w:val="29"/>
+    <w:abstractNumId w:val="31"/>
   </w:num>
   <w:num w:numId="24">
     <w:abstractNumId w:val="10"/>
@@ -9073,6 +9299,12 @@
   </w:num>
   <w:num w:numId="31">
     <w:abstractNumId w:val="2"/>
+  </w:num>
+  <w:num w:numId="32">
+    <w:abstractNumId w:val="30"/>
+  </w:num>
+  <w:num w:numId="33">
+    <w:abstractNumId w:val="20"/>
   </w:num>
 </w:numbering>
 </file>

</xml_diff>

<commit_message>
+ diagram sekwencji dodawania oferty
</commit_message>
<xml_diff>
--- a/Dokument SRS.docx
+++ b/Dokument SRS.docx
@@ -11,8 +11,6 @@
           <w:szCs w:val="40"/>
         </w:rPr>
       </w:pPr>
-      <w:bookmarkStart w:id="0" w:name="_GoBack"/>
-      <w:bookmarkEnd w:id="0"/>
       <w:r>
         <w:rPr>
           <w:b/>
@@ -52,15 +50,7 @@
         <w:jc w:val="center"/>
       </w:pPr>
       <w:r>
-        <w:t xml:space="preserve">Piotr Kapski, Adam </w:t>
-      </w:r>
-      <w:proofErr w:type="spellStart"/>
-      <w:r>
-        <w:t>Kincel</w:t>
-      </w:r>
-      <w:proofErr w:type="spellEnd"/>
-      <w:r>
-        <w:t>, Krzysztof Poloczek</w:t>
+        <w:t>Piotr Kapski, Adam Kincel, Krzysztof Poloczek</w:t>
       </w:r>
     </w:p>
     <w:p>
@@ -2016,7 +2006,7 @@
     </w:p>
     <w:p>
       <w:pPr>
-        <w:pStyle w:val="Akapitzlist"/>
+        <w:pStyle w:val="ListParagraph"/>
         <w:numPr>
           <w:ilvl w:val="0"/>
           <w:numId w:val="21"/>
@@ -2402,7 +2392,7 @@
     </w:p>
     <w:p>
       <w:pPr>
-        <w:pStyle w:val="Akapitzlist"/>
+        <w:pStyle w:val="ListParagraph"/>
         <w:numPr>
           <w:ilvl w:val="3"/>
           <w:numId w:val="33"/>
@@ -2450,7 +2440,7 @@
     </w:p>
     <w:p>
       <w:pPr>
-        <w:pStyle w:val="Akapitzlist"/>
+        <w:pStyle w:val="ListParagraph"/>
         <w:numPr>
           <w:ilvl w:val="0"/>
           <w:numId w:val="21"/>
@@ -2478,7 +2468,7 @@
     </w:p>
     <w:p>
       <w:pPr>
-        <w:pStyle w:val="Akapitzlist"/>
+        <w:pStyle w:val="ListParagraph"/>
         <w:numPr>
           <w:ilvl w:val="0"/>
           <w:numId w:val="22"/>
@@ -2506,7 +2496,7 @@
     </w:p>
     <w:p>
       <w:pPr>
-        <w:pStyle w:val="Akapitzlist"/>
+        <w:pStyle w:val="ListParagraph"/>
         <w:numPr>
           <w:ilvl w:val="0"/>
           <w:numId w:val="22"/>
@@ -2534,7 +2524,7 @@
     </w:p>
     <w:p>
       <w:pPr>
-        <w:pStyle w:val="Akapitzlist"/>
+        <w:pStyle w:val="ListParagraph"/>
         <w:numPr>
           <w:ilvl w:val="0"/>
           <w:numId w:val="22"/>
@@ -2562,7 +2552,7 @@
     </w:p>
     <w:p>
       <w:pPr>
-        <w:pStyle w:val="Akapitzlist"/>
+        <w:pStyle w:val="ListParagraph"/>
         <w:numPr>
           <w:ilvl w:val="0"/>
           <w:numId w:val="22"/>
@@ -2583,7 +2573,7 @@
     </w:p>
     <w:p>
       <w:pPr>
-        <w:pStyle w:val="Akapitzlist"/>
+        <w:pStyle w:val="ListParagraph"/>
         <w:numPr>
           <w:ilvl w:val="1"/>
           <w:numId w:val="22"/>
@@ -2611,7 +2601,7 @@
     </w:p>
     <w:p>
       <w:pPr>
-        <w:pStyle w:val="Akapitzlist"/>
+        <w:pStyle w:val="ListParagraph"/>
         <w:numPr>
           <w:ilvl w:val="2"/>
           <w:numId w:val="22"/>
@@ -2640,7 +2630,7 @@
     </w:p>
     <w:p>
       <w:pPr>
-        <w:pStyle w:val="Akapitzlist"/>
+        <w:pStyle w:val="ListParagraph"/>
         <w:numPr>
           <w:ilvl w:val="1"/>
           <w:numId w:val="22"/>
@@ -2685,7 +2675,7 @@
     </w:p>
     <w:p>
       <w:pPr>
-        <w:pStyle w:val="Akapitzlist"/>
+        <w:pStyle w:val="ListParagraph"/>
         <w:numPr>
           <w:ilvl w:val="0"/>
           <w:numId w:val="21"/>
@@ -2713,7 +2703,7 @@
     </w:p>
     <w:p>
       <w:pPr>
-        <w:pStyle w:val="Akapitzlist"/>
+        <w:pStyle w:val="ListParagraph"/>
         <w:numPr>
           <w:ilvl w:val="0"/>
           <w:numId w:val="26"/>
@@ -2734,7 +2724,7 @@
     </w:p>
     <w:p>
       <w:pPr>
-        <w:pStyle w:val="Akapitzlist"/>
+        <w:pStyle w:val="ListParagraph"/>
         <w:numPr>
           <w:ilvl w:val="0"/>
           <w:numId w:val="26"/>
@@ -2755,7 +2745,7 @@
     </w:p>
     <w:p>
       <w:pPr>
-        <w:pStyle w:val="Akapitzlist"/>
+        <w:pStyle w:val="ListParagraph"/>
         <w:numPr>
           <w:ilvl w:val="0"/>
           <w:numId w:val="26"/>
@@ -2776,7 +2766,7 @@
     </w:p>
     <w:p>
       <w:pPr>
-        <w:pStyle w:val="Akapitzlist"/>
+        <w:pStyle w:val="ListParagraph"/>
         <w:numPr>
           <w:ilvl w:val="0"/>
           <w:numId w:val="26"/>
@@ -2797,7 +2787,7 @@
     </w:p>
     <w:p>
       <w:pPr>
-        <w:pStyle w:val="Akapitzlist"/>
+        <w:pStyle w:val="ListParagraph"/>
         <w:numPr>
           <w:ilvl w:val="0"/>
           <w:numId w:val="26"/>
@@ -2818,7 +2808,7 @@
     </w:p>
     <w:p>
       <w:pPr>
-        <w:pStyle w:val="Akapitzlist"/>
+        <w:pStyle w:val="ListParagraph"/>
         <w:numPr>
           <w:ilvl w:val="0"/>
           <w:numId w:val="26"/>
@@ -2832,7 +2822,7 @@
     </w:p>
     <w:p>
       <w:pPr>
-        <w:pStyle w:val="Akapitzlist"/>
+        <w:pStyle w:val="ListParagraph"/>
         <w:numPr>
           <w:ilvl w:val="1"/>
           <w:numId w:val="26"/>
@@ -2853,7 +2843,7 @@
     </w:p>
     <w:p>
       <w:pPr>
-        <w:pStyle w:val="Akapitzlist"/>
+        <w:pStyle w:val="ListParagraph"/>
         <w:numPr>
           <w:ilvl w:val="2"/>
           <w:numId w:val="26"/>
@@ -2875,7 +2865,7 @@
     </w:p>
     <w:p>
       <w:pPr>
-        <w:pStyle w:val="Akapitzlist"/>
+        <w:pStyle w:val="ListParagraph"/>
         <w:numPr>
           <w:ilvl w:val="1"/>
           <w:numId w:val="26"/>
@@ -2896,7 +2886,7 @@
     </w:p>
     <w:p>
       <w:pPr>
-        <w:pStyle w:val="Akapitzlist"/>
+        <w:pStyle w:val="ListParagraph"/>
         <w:numPr>
           <w:ilvl w:val="2"/>
           <w:numId w:val="26"/>
@@ -2918,7 +2908,7 @@
     </w:p>
     <w:p>
       <w:pPr>
-        <w:pStyle w:val="Akapitzlist"/>
+        <w:pStyle w:val="ListParagraph"/>
         <w:numPr>
           <w:ilvl w:val="2"/>
           <w:numId w:val="26"/>
@@ -2958,7 +2948,7 @@
     </w:p>
     <w:p>
       <w:pPr>
-        <w:pStyle w:val="Akapitzlist"/>
+        <w:pStyle w:val="ListParagraph"/>
         <w:numPr>
           <w:ilvl w:val="0"/>
           <w:numId w:val="21"/>
@@ -2988,7 +2978,7 @@
     </w:p>
     <w:p>
       <w:pPr>
-        <w:pStyle w:val="Akapitzlist"/>
+        <w:pStyle w:val="ListParagraph"/>
         <w:numPr>
           <w:ilvl w:val="0"/>
           <w:numId w:val="27"/>
@@ -3018,7 +3008,7 @@
     </w:p>
     <w:p>
       <w:pPr>
-        <w:pStyle w:val="Akapitzlist"/>
+        <w:pStyle w:val="ListParagraph"/>
         <w:numPr>
           <w:ilvl w:val="0"/>
           <w:numId w:val="27"/>
@@ -3039,7 +3029,7 @@
     </w:p>
     <w:p>
       <w:pPr>
-        <w:pStyle w:val="Akapitzlist"/>
+        <w:pStyle w:val="ListParagraph"/>
         <w:numPr>
           <w:ilvl w:val="0"/>
           <w:numId w:val="27"/>
@@ -3060,7 +3050,7 @@
     </w:p>
     <w:p>
       <w:pPr>
-        <w:pStyle w:val="Akapitzlist"/>
+        <w:pStyle w:val="ListParagraph"/>
         <w:numPr>
           <w:ilvl w:val="0"/>
           <w:numId w:val="27"/>
@@ -3081,7 +3071,7 @@
     </w:p>
     <w:p>
       <w:pPr>
-        <w:pStyle w:val="Akapitzlist"/>
+        <w:pStyle w:val="ListParagraph"/>
         <w:numPr>
           <w:ilvl w:val="0"/>
           <w:numId w:val="27"/>
@@ -3102,7 +3092,7 @@
     </w:p>
     <w:p>
       <w:pPr>
-        <w:pStyle w:val="Akapitzlist"/>
+        <w:pStyle w:val="ListParagraph"/>
         <w:numPr>
           <w:ilvl w:val="0"/>
           <w:numId w:val="27"/>
@@ -3123,7 +3113,7 @@
     </w:p>
     <w:p>
       <w:pPr>
-        <w:pStyle w:val="Akapitzlist"/>
+        <w:pStyle w:val="ListParagraph"/>
         <w:numPr>
           <w:ilvl w:val="0"/>
           <w:numId w:val="27"/>
@@ -3144,7 +3134,7 @@
     </w:p>
     <w:p>
       <w:pPr>
-        <w:pStyle w:val="Akapitzlist"/>
+        <w:pStyle w:val="ListParagraph"/>
         <w:numPr>
           <w:ilvl w:val="0"/>
           <w:numId w:val="27"/>
@@ -3165,7 +3155,7 @@
     </w:p>
     <w:p>
       <w:pPr>
-        <w:pStyle w:val="Akapitzlist"/>
+        <w:pStyle w:val="ListParagraph"/>
         <w:numPr>
           <w:ilvl w:val="0"/>
           <w:numId w:val="27"/>
@@ -3186,7 +3176,7 @@
     </w:p>
     <w:p>
       <w:pPr>
-        <w:pStyle w:val="Akapitzlist"/>
+        <w:pStyle w:val="ListParagraph"/>
         <w:numPr>
           <w:ilvl w:val="1"/>
           <w:numId w:val="27"/>
@@ -3207,7 +3197,7 @@
     </w:p>
     <w:p>
       <w:pPr>
-        <w:pStyle w:val="Akapitzlist"/>
+        <w:pStyle w:val="ListParagraph"/>
         <w:numPr>
           <w:ilvl w:val="1"/>
           <w:numId w:val="27"/>
@@ -3228,7 +3218,7 @@
     </w:p>
     <w:p>
       <w:pPr>
-        <w:pStyle w:val="Akapitzlist"/>
+        <w:pStyle w:val="ListParagraph"/>
         <w:numPr>
           <w:ilvl w:val="1"/>
           <w:numId w:val="27"/>
@@ -3249,7 +3239,7 @@
     </w:p>
     <w:p>
       <w:pPr>
-        <w:pStyle w:val="Akapitzlist"/>
+        <w:pStyle w:val="ListParagraph"/>
         <w:numPr>
           <w:ilvl w:val="1"/>
           <w:numId w:val="27"/>
@@ -3270,7 +3260,7 @@
     </w:p>
     <w:p>
       <w:pPr>
-        <w:pStyle w:val="Akapitzlist"/>
+        <w:pStyle w:val="ListParagraph"/>
         <w:numPr>
           <w:ilvl w:val="0"/>
           <w:numId w:val="27"/>
@@ -3300,7 +3290,7 @@
     </w:p>
     <w:p>
       <w:pPr>
-        <w:pStyle w:val="Akapitzlist"/>
+        <w:pStyle w:val="ListParagraph"/>
         <w:numPr>
           <w:ilvl w:val="1"/>
           <w:numId w:val="27"/>
@@ -3346,7 +3336,7 @@
     </w:p>
     <w:p>
       <w:pPr>
-        <w:pStyle w:val="Akapitzlist"/>
+        <w:pStyle w:val="ListParagraph"/>
         <w:numPr>
           <w:ilvl w:val="0"/>
           <w:numId w:val="21"/>
@@ -3376,7 +3366,7 @@
     </w:p>
     <w:p>
       <w:pPr>
-        <w:pStyle w:val="Akapitzlist"/>
+        <w:pStyle w:val="ListParagraph"/>
         <w:numPr>
           <w:ilvl w:val="0"/>
           <w:numId w:val="28"/>
@@ -3397,7 +3387,7 @@
     </w:p>
     <w:p>
       <w:pPr>
-        <w:pStyle w:val="Akapitzlist"/>
+        <w:pStyle w:val="ListParagraph"/>
         <w:numPr>
           <w:ilvl w:val="0"/>
           <w:numId w:val="28"/>
@@ -3418,7 +3408,7 @@
     </w:p>
     <w:p>
       <w:pPr>
-        <w:pStyle w:val="Akapitzlist"/>
+        <w:pStyle w:val="ListParagraph"/>
         <w:numPr>
           <w:ilvl w:val="0"/>
           <w:numId w:val="28"/>
@@ -3439,7 +3429,7 @@
     </w:p>
     <w:p>
       <w:pPr>
-        <w:pStyle w:val="Akapitzlist"/>
+        <w:pStyle w:val="ListParagraph"/>
         <w:numPr>
           <w:ilvl w:val="0"/>
           <w:numId w:val="28"/>
@@ -3453,7 +3443,7 @@
     </w:p>
     <w:p>
       <w:pPr>
-        <w:pStyle w:val="Akapitzlist"/>
+        <w:pStyle w:val="ListParagraph"/>
         <w:numPr>
           <w:ilvl w:val="1"/>
           <w:numId w:val="28"/>
@@ -3474,7 +3464,7 @@
     </w:p>
     <w:p>
       <w:pPr>
-        <w:pStyle w:val="Akapitzlist"/>
+        <w:pStyle w:val="ListParagraph"/>
         <w:numPr>
           <w:ilvl w:val="2"/>
           <w:numId w:val="28"/>
@@ -3497,7 +3487,7 @@
     </w:p>
     <w:p>
       <w:pPr>
-        <w:pStyle w:val="Akapitzlist"/>
+        <w:pStyle w:val="ListParagraph"/>
         <w:numPr>
           <w:ilvl w:val="2"/>
           <w:numId w:val="28"/>
@@ -3519,7 +3509,7 @@
     </w:p>
     <w:p>
       <w:pPr>
-        <w:pStyle w:val="Akapitzlist"/>
+        <w:pStyle w:val="ListParagraph"/>
         <w:numPr>
           <w:ilvl w:val="1"/>
           <w:numId w:val="28"/>
@@ -3550,7 +3540,7 @@
     </w:p>
     <w:p>
       <w:pPr>
-        <w:pStyle w:val="Akapitzlist"/>
+        <w:pStyle w:val="ListParagraph"/>
         <w:numPr>
           <w:ilvl w:val="0"/>
           <w:numId w:val="21"/>
@@ -3660,7 +3650,7 @@
     </w:p>
     <w:p>
       <w:pPr>
-        <w:pStyle w:val="Akapitzlist"/>
+        <w:pStyle w:val="ListParagraph"/>
         <w:numPr>
           <w:ilvl w:val="1"/>
           <w:numId w:val="30"/>
@@ -3681,7 +3671,7 @@
     </w:p>
     <w:p>
       <w:pPr>
-        <w:pStyle w:val="Akapitzlist"/>
+        <w:pStyle w:val="ListParagraph"/>
         <w:numPr>
           <w:ilvl w:val="2"/>
           <w:numId w:val="30"/>
@@ -3703,7 +3693,7 @@
     </w:p>
     <w:p>
       <w:pPr>
-        <w:pStyle w:val="Akapitzlist"/>
+        <w:pStyle w:val="ListParagraph"/>
         <w:numPr>
           <w:ilvl w:val="2"/>
           <w:numId w:val="30"/>
@@ -3785,7 +3775,7 @@
     </w:p>
     <w:p>
       <w:pPr>
-        <w:pStyle w:val="Akapitzlist"/>
+        <w:pStyle w:val="ListParagraph"/>
         <w:numPr>
           <w:ilvl w:val="1"/>
           <w:numId w:val="31"/>
@@ -3806,7 +3796,7 @@
     </w:p>
     <w:p>
       <w:pPr>
-        <w:pStyle w:val="Akapitzlist"/>
+        <w:pStyle w:val="ListParagraph"/>
         <w:numPr>
           <w:ilvl w:val="1"/>
           <w:numId w:val="31"/>
@@ -3836,6 +3826,99 @@
     </w:p>
     <w:p>
       <w:pPr>
+        <w:pStyle w:val="ListParagraph"/>
+        <w:numPr>
+          <w:ilvl w:val="2"/>
+          <w:numId w:val="6"/>
+        </w:numPr>
+        <w:spacing w:after="0"/>
+        <w:rPr>
+          <w:sz w:val="24"/>
+          <w:szCs w:val="24"/>
+        </w:rPr>
+      </w:pPr>
+      <w:r>
+        <w:rPr>
+          <w:sz w:val="24"/>
+          <w:szCs w:val="24"/>
+        </w:rPr>
+        <w:t>Diagramy sekwencji</w:t>
+      </w:r>
+    </w:p>
+    <w:p>
+      <w:pPr>
+        <w:pStyle w:val="ListParagraph"/>
+        <w:numPr>
+          <w:ilvl w:val="3"/>
+          <w:numId w:val="6"/>
+        </w:numPr>
+        <w:spacing w:after="0"/>
+        <w:rPr>
+          <w:sz w:val="24"/>
+          <w:szCs w:val="24"/>
+        </w:rPr>
+      </w:pPr>
+      <w:r>
+        <w:rPr>
+          <w:sz w:val="24"/>
+          <w:szCs w:val="24"/>
+        </w:rPr>
+        <w:t>Diagram dodania oferty</w:t>
+      </w:r>
+    </w:p>
+    <w:p>
+      <w:pPr>
+        <w:spacing w:after="0"/>
+        <w:rPr>
+          <w:sz w:val="24"/>
+          <w:szCs w:val="24"/>
+        </w:rPr>
+      </w:pPr>
+      <w:bookmarkStart w:id="0" w:name="_GoBack"/>
+      <w:r>
+        <w:rPr>
+          <w:sz w:val="24"/>
+          <w:szCs w:val="24"/>
+        </w:rPr>
+        <w:lastRenderedPageBreak/>
+        <w:pict w14:anchorId="05EF07BB">
+          <v:shapetype id="_x0000_t75" coordsize="21600,21600" o:spt="75" o:preferrelative="t" path="m@4@5l@4@11@9@11@9@5xe" filled="f" stroked="f">
+            <v:stroke joinstyle="miter"/>
+            <v:formulas>
+              <v:f eqn="if lineDrawn pixelLineWidth 0"/>
+              <v:f eqn="sum @0 1 0"/>
+              <v:f eqn="sum 0 0 @1"/>
+              <v:f eqn="prod @2 1 2"/>
+              <v:f eqn="prod @3 21600 pixelWidth"/>
+              <v:f eqn="prod @3 21600 pixelHeight"/>
+              <v:f eqn="sum @0 0 1"/>
+              <v:f eqn="prod @6 1 2"/>
+              <v:f eqn="prod @7 21600 pixelWidth"/>
+              <v:f eqn="sum @8 21600 0"/>
+              <v:f eqn="prod @7 21600 pixelHeight"/>
+              <v:f eqn="sum @10 21600 0"/>
+            </v:formulas>
+            <v:path o:extrusionok="f" gradientshapeok="t" o:connecttype="rect"/>
+            <o:lock v:ext="edit" aspectratio="t"/>
+          </v:shapetype>
+          <v:shape id="_x0000_i1025" type="#_x0000_t75" style="width:453.3pt;height:264.85pt">
+            <v:imagedata r:id="rId11" o:title="sekwencjaDodaniaOferty"/>
+          </v:shape>
+        </w:pict>
+      </w:r>
+      <w:bookmarkEnd w:id="0"/>
+    </w:p>
+    <w:p>
+      <w:pPr>
+        <w:spacing w:after="0"/>
+        <w:rPr>
+          <w:sz w:val="24"/>
+          <w:szCs w:val="24"/>
+        </w:rPr>
+      </w:pPr>
+    </w:p>
+    <w:p>
+      <w:pPr>
         <w:numPr>
           <w:ilvl w:val="1"/>
           <w:numId w:val="17"/>
@@ -4106,7 +4189,6 @@
           <w:sz w:val="28"/>
           <w:szCs w:val="28"/>
         </w:rPr>
-        <w:lastRenderedPageBreak/>
         <w:t>Ogólny opis produktu</w:t>
       </w:r>
     </w:p>
@@ -4898,6 +4980,7 @@
           <w:sz w:val="24"/>
           <w:szCs w:val="24"/>
         </w:rPr>
+        <w:lastRenderedPageBreak/>
         <w:drawing>
           <wp:inline distT="0" distB="0" distL="114300" distR="114300" wp14:anchorId="1F962B95" wp14:editId="5F12C21A">
             <wp:extent cx="5619750" cy="2724150"/>
@@ -4912,7 +4995,7 @@
                     <pic:cNvPicPr preferRelativeResize="0"/>
                   </pic:nvPicPr>
                   <pic:blipFill>
-                    <a:blip r:embed="rId11"/>
+                    <a:blip r:embed="rId12"/>
                     <a:srcRect/>
                     <a:stretch>
                       <a:fillRect/>
@@ -5372,7 +5455,6 @@
           <w:sz w:val="24"/>
           <w:szCs w:val="24"/>
         </w:rPr>
-        <w:lastRenderedPageBreak/>
         <w:t>Użyteczność</w:t>
       </w:r>
     </w:p>
@@ -5422,7 +5504,16 @@
           <w:sz w:val="24"/>
           <w:szCs w:val="24"/>
         </w:rPr>
-        <w:t xml:space="preserve">Dzięki przejrzystemu i schludnemu interfejsowi klient w szybki sposób nauczy się korzystać z usług oferowanych przez oprogramowanie. Kolorystyka dopasowana do tematu zagadnienia nieruchomości sprawi, że użytkownik ani przez moment nie będzie żałował, że trafił na stronę internetową. </w:t>
+        <w:t xml:space="preserve">Dzięki przejrzystemu i schludnemu interfejsowi klient w szybki sposób nauczy się korzystać z usług oferowanych przez oprogramowanie. Kolorystyka dopasowana do tematu </w:t>
+      </w:r>
+      <w:r>
+        <w:rPr>
+          <w:color w:val="000000"/>
+          <w:sz w:val="24"/>
+          <w:szCs w:val="24"/>
+        </w:rPr>
+        <w:lastRenderedPageBreak/>
+        <w:t xml:space="preserve">zagadnienia nieruchomości sprawi, że użytkownik ani przez moment nie będzie żałował, że trafił na stronę internetową. </w:t>
       </w:r>
     </w:p>
     <w:p>
@@ -5628,23 +5719,7 @@
           <w:sz w:val="24"/>
           <w:szCs w:val="24"/>
         </w:rPr>
-        <w:t xml:space="preserve">Jedynym wymogiem do korzystania z aplikacji jest posiadanie dostępu do </w:t>
-      </w:r>
-      <w:proofErr w:type="spellStart"/>
-      <w:r>
-        <w:rPr>
-          <w:sz w:val="24"/>
-          <w:szCs w:val="24"/>
-        </w:rPr>
-        <w:t>internetu</w:t>
-      </w:r>
-      <w:proofErr w:type="spellEnd"/>
-      <w:r>
-        <w:rPr>
-          <w:sz w:val="24"/>
-          <w:szCs w:val="24"/>
-        </w:rPr>
-        <w:t xml:space="preserve"> oraz przeglądarki internetowej.</w:t>
+        <w:t>Jedynym wymogiem do korzystania z aplikacji jest posiadanie dostępu do internetu oraz przeglądarki internetowej.</w:t>
       </w:r>
     </w:p>
     <w:p>
@@ -5803,39 +5878,14 @@
           <w:sz w:val="24"/>
           <w:szCs w:val="24"/>
         </w:rPr>
-        <w:t xml:space="preserve">Oprogramowanie będzie kompatybilne z wieloma systemami zarówno komputerowymi, jak i komórkowymi. Tak jak opisano w punkcie 4.3 wymagany jest jedynie dostęp do Internetu. Korzystanie ze strony internetowej będzie również możliwe za pomocą smartfonów oraz tabletów. Dzięki specjalnie stworzonemu interfejsowi do urządzeń mobilnych użytkownik będzie mógł swobodnie poruszać się </w:t>
-      </w:r>
-      <w:r>
-        <w:rPr>
-          <w:color w:val="000000"/>
-          <w:sz w:val="24"/>
-          <w:szCs w:val="24"/>
-        </w:rPr>
-        <w:lastRenderedPageBreak/>
-        <w:t xml:space="preserve">w aplikacji korzystając z posiadanych urządzeń przenośnych. System będzie </w:t>
-      </w:r>
-      <w:r>
-        <w:rPr>
-          <w:sz w:val="24"/>
-          <w:szCs w:val="24"/>
-        </w:rPr>
-        <w:t xml:space="preserve">kompatybilna z przeglądarkami: IE11+ oraz najnowszymi wersjami Chrome oraz </w:t>
-      </w:r>
-      <w:proofErr w:type="spellStart"/>
-      <w:r>
-        <w:rPr>
-          <w:sz w:val="24"/>
-          <w:szCs w:val="24"/>
-        </w:rPr>
-        <w:t>Firefox</w:t>
-      </w:r>
-      <w:proofErr w:type="spellEnd"/>
-      <w:r>
-        <w:rPr>
-          <w:sz w:val="24"/>
-          <w:szCs w:val="24"/>
-        </w:rPr>
-        <w:t>.</w:t>
+        <w:t xml:space="preserve">Oprogramowanie będzie kompatybilne z wieloma systemami zarówno komputerowymi, jak i komórkowymi. Tak jak opisano w punkcie 4.3 wymagany jest jedynie dostęp do Internetu. Korzystanie ze strony internetowej będzie również możliwe za pomocą smartfonów oraz tabletów. Dzięki specjalnie stworzonemu interfejsowi do urządzeń mobilnych użytkownik będzie mógł swobodnie poruszać się w aplikacji korzystając z posiadanych urządzeń przenośnych. System będzie </w:t>
+      </w:r>
+      <w:r>
+        <w:rPr>
+          <w:sz w:val="24"/>
+          <w:szCs w:val="24"/>
+        </w:rPr>
+        <w:t>kompatybilna z przeglądarkami: IE11+ oraz najnowszymi wersjami Chrome oraz Firefox.</w:t>
       </w:r>
     </w:p>
     <w:p>
@@ -5843,7 +5893,7 @@
       <w:bookmarkEnd w:id="2"/>
     </w:p>
     <w:sectPr>
-      <w:footerReference w:type="default" r:id="rId12"/>
+      <w:footerReference w:type="default" r:id="rId13"/>
       <w:pgSz w:w="11906" w:h="16838"/>
       <w:pgMar w:top="1417" w:right="1417" w:bottom="1417" w:left="1417" w:header="708" w:footer="708" w:gutter="0"/>
       <w:pgNumType w:start="1"/>
@@ -5923,7 +5973,7 @@
         <w:noProof/>
         <w:color w:val="000000"/>
       </w:rPr>
-      <w:t>12</w:t>
+      <w:t>9</w:t>
     </w:r>
     <w:r>
       <w:rPr>
@@ -9497,14 +9547,14 @@
     <w:lsdException w:name="Bibliography" w:uiPriority="37"/>
     <w:lsdException w:name="TOC Heading" w:uiPriority="39" w:qFormat="1"/>
   </w:latentStyles>
-  <w:style w:type="paragraph" w:default="1" w:styleId="Normalny">
+  <w:style w:type="paragraph" w:default="1" w:styleId="Normal">
     <w:name w:val="Normal"/>
     <w:qFormat/>
   </w:style>
-  <w:style w:type="paragraph" w:styleId="Nagwek1">
+  <w:style w:type="paragraph" w:styleId="Heading1">
     <w:name w:val="heading 1"/>
-    <w:basedOn w:val="Normalny"/>
-    <w:next w:val="Normalny"/>
+    <w:basedOn w:val="Normal"/>
+    <w:next w:val="Normal"/>
     <w:uiPriority w:val="9"/>
     <w:qFormat/>
     <w:pPr>
@@ -9519,10 +9569,10 @@
       <w:szCs w:val="48"/>
     </w:rPr>
   </w:style>
-  <w:style w:type="paragraph" w:styleId="Nagwek2">
+  <w:style w:type="paragraph" w:styleId="Heading2">
     <w:name w:val="heading 2"/>
-    <w:basedOn w:val="Normalny"/>
-    <w:next w:val="Normalny"/>
+    <w:basedOn w:val="Normal"/>
+    <w:next w:val="Normal"/>
     <w:uiPriority w:val="9"/>
     <w:semiHidden/>
     <w:unhideWhenUsed/>
@@ -9539,10 +9589,10 @@
       <w:szCs w:val="36"/>
     </w:rPr>
   </w:style>
-  <w:style w:type="paragraph" w:styleId="Nagwek3">
+  <w:style w:type="paragraph" w:styleId="Heading3">
     <w:name w:val="heading 3"/>
-    <w:basedOn w:val="Normalny"/>
-    <w:next w:val="Normalny"/>
+    <w:basedOn w:val="Normal"/>
+    <w:next w:val="Normal"/>
     <w:uiPriority w:val="9"/>
     <w:semiHidden/>
     <w:unhideWhenUsed/>
@@ -9559,10 +9609,10 @@
       <w:szCs w:val="28"/>
     </w:rPr>
   </w:style>
-  <w:style w:type="paragraph" w:styleId="Nagwek4">
+  <w:style w:type="paragraph" w:styleId="Heading4">
     <w:name w:val="heading 4"/>
-    <w:basedOn w:val="Normalny"/>
-    <w:next w:val="Normalny"/>
+    <w:basedOn w:val="Normal"/>
+    <w:next w:val="Normal"/>
     <w:uiPriority w:val="9"/>
     <w:semiHidden/>
     <w:unhideWhenUsed/>
@@ -9579,10 +9629,10 @@
       <w:szCs w:val="24"/>
     </w:rPr>
   </w:style>
-  <w:style w:type="paragraph" w:styleId="Nagwek5">
+  <w:style w:type="paragraph" w:styleId="Heading5">
     <w:name w:val="heading 5"/>
-    <w:basedOn w:val="Normalny"/>
-    <w:next w:val="Normalny"/>
+    <w:basedOn w:val="Normal"/>
+    <w:next w:val="Normal"/>
     <w:uiPriority w:val="9"/>
     <w:semiHidden/>
     <w:unhideWhenUsed/>
@@ -9597,10 +9647,10 @@
       <w:b/>
     </w:rPr>
   </w:style>
-  <w:style w:type="paragraph" w:styleId="Nagwek6">
+  <w:style w:type="paragraph" w:styleId="Heading6">
     <w:name w:val="heading 6"/>
-    <w:basedOn w:val="Normalny"/>
-    <w:next w:val="Normalny"/>
+    <w:basedOn w:val="Normal"/>
+    <w:next w:val="Normal"/>
     <w:uiPriority w:val="9"/>
     <w:semiHidden/>
     <w:unhideWhenUsed/>
@@ -9617,13 +9667,13 @@
       <w:szCs w:val="20"/>
     </w:rPr>
   </w:style>
-  <w:style w:type="character" w:default="1" w:styleId="Domylnaczcionkaakapitu">
+  <w:style w:type="character" w:default="1" w:styleId="DefaultParagraphFont">
     <w:name w:val="Default Paragraph Font"/>
     <w:uiPriority w:val="1"/>
     <w:semiHidden/>
     <w:unhideWhenUsed/>
   </w:style>
-  <w:style w:type="table" w:default="1" w:styleId="Standardowy">
+  <w:style w:type="table" w:default="1" w:styleId="TableNormal">
     <w:name w:val="Normal Table"/>
     <w:uiPriority w:val="99"/>
     <w:semiHidden/>
@@ -9638,14 +9688,14 @@
       </w:tblCellMar>
     </w:tblPr>
   </w:style>
-  <w:style w:type="numbering" w:default="1" w:styleId="Bezlisty">
+  <w:style w:type="numbering" w:default="1" w:styleId="NoList">
     <w:name w:val="No List"/>
     <w:uiPriority w:val="99"/>
     <w:semiHidden/>
     <w:unhideWhenUsed/>
   </w:style>
-  <w:style w:type="table" w:customStyle="1" w:styleId="TableNormal">
-    <w:name w:val="Table Normal"/>
+  <w:style w:type="table" w:customStyle="1" w:styleId="TableNormal1">
+    <w:name w:val="Table Normal1"/>
     <w:tblPr>
       <w:tblCellMar>
         <w:top w:w="0" w:type="dxa"/>
@@ -9655,10 +9705,10 @@
       </w:tblCellMar>
     </w:tblPr>
   </w:style>
-  <w:style w:type="paragraph" w:styleId="Tytu">
+  <w:style w:type="paragraph" w:styleId="Title">
     <w:name w:val="Title"/>
-    <w:basedOn w:val="Normalny"/>
-    <w:next w:val="Normalny"/>
+    <w:basedOn w:val="Normal"/>
+    <w:next w:val="Normal"/>
     <w:uiPriority w:val="10"/>
     <w:qFormat/>
     <w:pPr>
@@ -9672,10 +9722,10 @@
       <w:szCs w:val="72"/>
     </w:rPr>
   </w:style>
-  <w:style w:type="paragraph" w:styleId="Podtytu">
+  <w:style w:type="paragraph" w:styleId="Subtitle">
     <w:name w:val="Subtitle"/>
-    <w:basedOn w:val="Normalny"/>
-    <w:next w:val="Normalny"/>
+    <w:basedOn w:val="Normal"/>
+    <w:next w:val="Normal"/>
     <w:uiPriority w:val="11"/>
     <w:qFormat/>
     <w:pPr>
@@ -9691,9 +9741,9 @@
       <w:szCs w:val="48"/>
     </w:rPr>
   </w:style>
-  <w:style w:type="paragraph" w:styleId="Akapitzlist">
+  <w:style w:type="paragraph" w:styleId="ListParagraph">
     <w:name w:val="List Paragraph"/>
-    <w:basedOn w:val="Normalny"/>
+    <w:basedOn w:val="Normal"/>
     <w:uiPriority w:val="34"/>
     <w:qFormat/>
     <w:rsid w:val="00660B78"/>
@@ -9702,10 +9752,10 @@
       <w:contextualSpacing/>
     </w:pPr>
   </w:style>
-  <w:style w:type="paragraph" w:styleId="Tekstdymka">
+  <w:style w:type="paragraph" w:styleId="BalloonText">
     <w:name w:val="Balloon Text"/>
-    <w:basedOn w:val="Normalny"/>
-    <w:link w:val="TekstdymkaZnak"/>
+    <w:basedOn w:val="Normal"/>
+    <w:link w:val="BalloonTextChar"/>
     <w:uiPriority w:val="99"/>
     <w:semiHidden/>
     <w:unhideWhenUsed/>
@@ -9719,10 +9769,10 @@
       <w:szCs w:val="16"/>
     </w:rPr>
   </w:style>
-  <w:style w:type="character" w:customStyle="1" w:styleId="TekstdymkaZnak">
-    <w:name w:val="Tekst dymka Znak"/>
-    <w:basedOn w:val="Domylnaczcionkaakapitu"/>
-    <w:link w:val="Tekstdymka"/>
+  <w:style w:type="character" w:customStyle="1" w:styleId="BalloonTextChar">
+    <w:name w:val="Balloon Text Char"/>
+    <w:basedOn w:val="DefaultParagraphFont"/>
+    <w:link w:val="BalloonText"/>
     <w:uiPriority w:val="99"/>
     <w:semiHidden/>
     <w:rsid w:val="00BE03B6"/>
@@ -9891,14 +9941,14 @@
     <w:lsdException w:name="Bibliography" w:uiPriority="37"/>
     <w:lsdException w:name="TOC Heading" w:uiPriority="39" w:qFormat="1"/>
   </w:latentStyles>
-  <w:style w:type="paragraph" w:default="1" w:styleId="Normalny">
+  <w:style w:type="paragraph" w:default="1" w:styleId="Normal">
     <w:name w:val="Normal"/>
     <w:qFormat/>
   </w:style>
-  <w:style w:type="paragraph" w:styleId="Nagwek1">
+  <w:style w:type="paragraph" w:styleId="Heading1">
     <w:name w:val="heading 1"/>
-    <w:basedOn w:val="Normalny"/>
-    <w:next w:val="Normalny"/>
+    <w:basedOn w:val="Normal"/>
+    <w:next w:val="Normal"/>
     <w:uiPriority w:val="9"/>
     <w:qFormat/>
     <w:pPr>
@@ -9913,10 +9963,10 @@
       <w:szCs w:val="48"/>
     </w:rPr>
   </w:style>
-  <w:style w:type="paragraph" w:styleId="Nagwek2">
+  <w:style w:type="paragraph" w:styleId="Heading2">
     <w:name w:val="heading 2"/>
-    <w:basedOn w:val="Normalny"/>
-    <w:next w:val="Normalny"/>
+    <w:basedOn w:val="Normal"/>
+    <w:next w:val="Normal"/>
     <w:uiPriority w:val="9"/>
     <w:semiHidden/>
     <w:unhideWhenUsed/>
@@ -9933,10 +9983,10 @@
       <w:szCs w:val="36"/>
     </w:rPr>
   </w:style>
-  <w:style w:type="paragraph" w:styleId="Nagwek3">
+  <w:style w:type="paragraph" w:styleId="Heading3">
     <w:name w:val="heading 3"/>
-    <w:basedOn w:val="Normalny"/>
-    <w:next w:val="Normalny"/>
+    <w:basedOn w:val="Normal"/>
+    <w:next w:val="Normal"/>
     <w:uiPriority w:val="9"/>
     <w:semiHidden/>
     <w:unhideWhenUsed/>
@@ -9953,10 +10003,10 @@
       <w:szCs w:val="28"/>
     </w:rPr>
   </w:style>
-  <w:style w:type="paragraph" w:styleId="Nagwek4">
+  <w:style w:type="paragraph" w:styleId="Heading4">
     <w:name w:val="heading 4"/>
-    <w:basedOn w:val="Normalny"/>
-    <w:next w:val="Normalny"/>
+    <w:basedOn w:val="Normal"/>
+    <w:next w:val="Normal"/>
     <w:uiPriority w:val="9"/>
     <w:semiHidden/>
     <w:unhideWhenUsed/>
@@ -9973,10 +10023,10 @@
       <w:szCs w:val="24"/>
     </w:rPr>
   </w:style>
-  <w:style w:type="paragraph" w:styleId="Nagwek5">
+  <w:style w:type="paragraph" w:styleId="Heading5">
     <w:name w:val="heading 5"/>
-    <w:basedOn w:val="Normalny"/>
-    <w:next w:val="Normalny"/>
+    <w:basedOn w:val="Normal"/>
+    <w:next w:val="Normal"/>
     <w:uiPriority w:val="9"/>
     <w:semiHidden/>
     <w:unhideWhenUsed/>
@@ -9991,10 +10041,10 @@
       <w:b/>
     </w:rPr>
   </w:style>
-  <w:style w:type="paragraph" w:styleId="Nagwek6">
+  <w:style w:type="paragraph" w:styleId="Heading6">
     <w:name w:val="heading 6"/>
-    <w:basedOn w:val="Normalny"/>
-    <w:next w:val="Normalny"/>
+    <w:basedOn w:val="Normal"/>
+    <w:next w:val="Normal"/>
     <w:uiPriority w:val="9"/>
     <w:semiHidden/>
     <w:unhideWhenUsed/>
@@ -10011,13 +10061,13 @@
       <w:szCs w:val="20"/>
     </w:rPr>
   </w:style>
-  <w:style w:type="character" w:default="1" w:styleId="Domylnaczcionkaakapitu">
+  <w:style w:type="character" w:default="1" w:styleId="DefaultParagraphFont">
     <w:name w:val="Default Paragraph Font"/>
     <w:uiPriority w:val="1"/>
     <w:semiHidden/>
     <w:unhideWhenUsed/>
   </w:style>
-  <w:style w:type="table" w:default="1" w:styleId="Standardowy">
+  <w:style w:type="table" w:default="1" w:styleId="TableNormal">
     <w:name w:val="Normal Table"/>
     <w:uiPriority w:val="99"/>
     <w:semiHidden/>
@@ -10032,14 +10082,14 @@
       </w:tblCellMar>
     </w:tblPr>
   </w:style>
-  <w:style w:type="numbering" w:default="1" w:styleId="Bezlisty">
+  <w:style w:type="numbering" w:default="1" w:styleId="NoList">
     <w:name w:val="No List"/>
     <w:uiPriority w:val="99"/>
     <w:semiHidden/>
     <w:unhideWhenUsed/>
   </w:style>
-  <w:style w:type="table" w:customStyle="1" w:styleId="TableNormal">
-    <w:name w:val="Table Normal"/>
+  <w:style w:type="table" w:customStyle="1" w:styleId="TableNormal1">
+    <w:name w:val="Table Normal1"/>
     <w:tblPr>
       <w:tblCellMar>
         <w:top w:w="0" w:type="dxa"/>
@@ -10049,10 +10099,10 @@
       </w:tblCellMar>
     </w:tblPr>
   </w:style>
-  <w:style w:type="paragraph" w:styleId="Tytu">
+  <w:style w:type="paragraph" w:styleId="Title">
     <w:name w:val="Title"/>
-    <w:basedOn w:val="Normalny"/>
-    <w:next w:val="Normalny"/>
+    <w:basedOn w:val="Normal"/>
+    <w:next w:val="Normal"/>
     <w:uiPriority w:val="10"/>
     <w:qFormat/>
     <w:pPr>
@@ -10066,10 +10116,10 @@
       <w:szCs w:val="72"/>
     </w:rPr>
   </w:style>
-  <w:style w:type="paragraph" w:styleId="Podtytu">
+  <w:style w:type="paragraph" w:styleId="Subtitle">
     <w:name w:val="Subtitle"/>
-    <w:basedOn w:val="Normalny"/>
-    <w:next w:val="Normalny"/>
+    <w:basedOn w:val="Normal"/>
+    <w:next w:val="Normal"/>
     <w:uiPriority w:val="11"/>
     <w:qFormat/>
     <w:pPr>
@@ -10085,9 +10135,9 @@
       <w:szCs w:val="48"/>
     </w:rPr>
   </w:style>
-  <w:style w:type="paragraph" w:styleId="Akapitzlist">
+  <w:style w:type="paragraph" w:styleId="ListParagraph">
     <w:name w:val="List Paragraph"/>
-    <w:basedOn w:val="Normalny"/>
+    <w:basedOn w:val="Normal"/>
     <w:uiPriority w:val="34"/>
     <w:qFormat/>
     <w:rsid w:val="00660B78"/>
@@ -10096,10 +10146,10 @@
       <w:contextualSpacing/>
     </w:pPr>
   </w:style>
-  <w:style w:type="paragraph" w:styleId="Tekstdymka">
+  <w:style w:type="paragraph" w:styleId="BalloonText">
     <w:name w:val="Balloon Text"/>
-    <w:basedOn w:val="Normalny"/>
-    <w:link w:val="TekstdymkaZnak"/>
+    <w:basedOn w:val="Normal"/>
+    <w:link w:val="BalloonTextChar"/>
     <w:uiPriority w:val="99"/>
     <w:semiHidden/>
     <w:unhideWhenUsed/>
@@ -10113,10 +10163,10 @@
       <w:szCs w:val="16"/>
     </w:rPr>
   </w:style>
-  <w:style w:type="character" w:customStyle="1" w:styleId="TekstdymkaZnak">
-    <w:name w:val="Tekst dymka Znak"/>
-    <w:basedOn w:val="Domylnaczcionkaakapitu"/>
-    <w:link w:val="Tekstdymka"/>
+  <w:style w:type="character" w:customStyle="1" w:styleId="BalloonTextChar">
+    <w:name w:val="Balloon Text Char"/>
+    <w:basedOn w:val="DefaultParagraphFont"/>
+    <w:link w:val="BalloonText"/>
     <w:uiPriority w:val="99"/>
     <w:semiHidden/>
     <w:rsid w:val="00BE03B6"/>

</xml_diff>

<commit_message>
dodanie diagramu sekwencji (rejestracja)
</commit_message>
<xml_diff>
--- a/Dokument SRS.docx
+++ b/Dokument SRS.docx
@@ -2006,7 +2006,7 @@
     </w:p>
     <w:p>
       <w:pPr>
-        <w:pStyle w:val="ListParagraph"/>
+        <w:pStyle w:val="Akapitzlist"/>
         <w:numPr>
           <w:ilvl w:val="0"/>
           <w:numId w:val="21"/>
@@ -2392,7 +2392,7 @@
     </w:p>
     <w:p>
       <w:pPr>
-        <w:pStyle w:val="ListParagraph"/>
+        <w:pStyle w:val="Akapitzlist"/>
         <w:numPr>
           <w:ilvl w:val="3"/>
           <w:numId w:val="33"/>
@@ -2440,7 +2440,7 @@
     </w:p>
     <w:p>
       <w:pPr>
-        <w:pStyle w:val="ListParagraph"/>
+        <w:pStyle w:val="Akapitzlist"/>
         <w:numPr>
           <w:ilvl w:val="0"/>
           <w:numId w:val="21"/>
@@ -2468,7 +2468,7 @@
     </w:p>
     <w:p>
       <w:pPr>
-        <w:pStyle w:val="ListParagraph"/>
+        <w:pStyle w:val="Akapitzlist"/>
         <w:numPr>
           <w:ilvl w:val="0"/>
           <w:numId w:val="22"/>
@@ -2496,7 +2496,7 @@
     </w:p>
     <w:p>
       <w:pPr>
-        <w:pStyle w:val="ListParagraph"/>
+        <w:pStyle w:val="Akapitzlist"/>
         <w:numPr>
           <w:ilvl w:val="0"/>
           <w:numId w:val="22"/>
@@ -2524,7 +2524,7 @@
     </w:p>
     <w:p>
       <w:pPr>
-        <w:pStyle w:val="ListParagraph"/>
+        <w:pStyle w:val="Akapitzlist"/>
         <w:numPr>
           <w:ilvl w:val="0"/>
           <w:numId w:val="22"/>
@@ -2552,7 +2552,7 @@
     </w:p>
     <w:p>
       <w:pPr>
-        <w:pStyle w:val="ListParagraph"/>
+        <w:pStyle w:val="Akapitzlist"/>
         <w:numPr>
           <w:ilvl w:val="0"/>
           <w:numId w:val="22"/>
@@ -2573,7 +2573,7 @@
     </w:p>
     <w:p>
       <w:pPr>
-        <w:pStyle w:val="ListParagraph"/>
+        <w:pStyle w:val="Akapitzlist"/>
         <w:numPr>
           <w:ilvl w:val="1"/>
           <w:numId w:val="22"/>
@@ -2601,7 +2601,7 @@
     </w:p>
     <w:p>
       <w:pPr>
-        <w:pStyle w:val="ListParagraph"/>
+        <w:pStyle w:val="Akapitzlist"/>
         <w:numPr>
           <w:ilvl w:val="2"/>
           <w:numId w:val="22"/>
@@ -2630,7 +2630,7 @@
     </w:p>
     <w:p>
       <w:pPr>
-        <w:pStyle w:val="ListParagraph"/>
+        <w:pStyle w:val="Akapitzlist"/>
         <w:numPr>
           <w:ilvl w:val="1"/>
           <w:numId w:val="22"/>
@@ -2675,7 +2675,7 @@
     </w:p>
     <w:p>
       <w:pPr>
-        <w:pStyle w:val="ListParagraph"/>
+        <w:pStyle w:val="Akapitzlist"/>
         <w:numPr>
           <w:ilvl w:val="0"/>
           <w:numId w:val="21"/>
@@ -2703,7 +2703,7 @@
     </w:p>
     <w:p>
       <w:pPr>
-        <w:pStyle w:val="ListParagraph"/>
+        <w:pStyle w:val="Akapitzlist"/>
         <w:numPr>
           <w:ilvl w:val="0"/>
           <w:numId w:val="26"/>
@@ -2724,7 +2724,7 @@
     </w:p>
     <w:p>
       <w:pPr>
-        <w:pStyle w:val="ListParagraph"/>
+        <w:pStyle w:val="Akapitzlist"/>
         <w:numPr>
           <w:ilvl w:val="0"/>
           <w:numId w:val="26"/>
@@ -2745,7 +2745,7 @@
     </w:p>
     <w:p>
       <w:pPr>
-        <w:pStyle w:val="ListParagraph"/>
+        <w:pStyle w:val="Akapitzlist"/>
         <w:numPr>
           <w:ilvl w:val="0"/>
           <w:numId w:val="26"/>
@@ -2766,7 +2766,7 @@
     </w:p>
     <w:p>
       <w:pPr>
-        <w:pStyle w:val="ListParagraph"/>
+        <w:pStyle w:val="Akapitzlist"/>
         <w:numPr>
           <w:ilvl w:val="0"/>
           <w:numId w:val="26"/>
@@ -2787,7 +2787,7 @@
     </w:p>
     <w:p>
       <w:pPr>
-        <w:pStyle w:val="ListParagraph"/>
+        <w:pStyle w:val="Akapitzlist"/>
         <w:numPr>
           <w:ilvl w:val="0"/>
           <w:numId w:val="26"/>
@@ -2808,7 +2808,7 @@
     </w:p>
     <w:p>
       <w:pPr>
-        <w:pStyle w:val="ListParagraph"/>
+        <w:pStyle w:val="Akapitzlist"/>
         <w:numPr>
           <w:ilvl w:val="0"/>
           <w:numId w:val="26"/>
@@ -2822,7 +2822,7 @@
     </w:p>
     <w:p>
       <w:pPr>
-        <w:pStyle w:val="ListParagraph"/>
+        <w:pStyle w:val="Akapitzlist"/>
         <w:numPr>
           <w:ilvl w:val="1"/>
           <w:numId w:val="26"/>
@@ -2843,7 +2843,7 @@
     </w:p>
     <w:p>
       <w:pPr>
-        <w:pStyle w:val="ListParagraph"/>
+        <w:pStyle w:val="Akapitzlist"/>
         <w:numPr>
           <w:ilvl w:val="2"/>
           <w:numId w:val="26"/>
@@ -2865,7 +2865,7 @@
     </w:p>
     <w:p>
       <w:pPr>
-        <w:pStyle w:val="ListParagraph"/>
+        <w:pStyle w:val="Akapitzlist"/>
         <w:numPr>
           <w:ilvl w:val="1"/>
           <w:numId w:val="26"/>
@@ -2886,7 +2886,7 @@
     </w:p>
     <w:p>
       <w:pPr>
-        <w:pStyle w:val="ListParagraph"/>
+        <w:pStyle w:val="Akapitzlist"/>
         <w:numPr>
           <w:ilvl w:val="2"/>
           <w:numId w:val="26"/>
@@ -2908,7 +2908,7 @@
     </w:p>
     <w:p>
       <w:pPr>
-        <w:pStyle w:val="ListParagraph"/>
+        <w:pStyle w:val="Akapitzlist"/>
         <w:numPr>
           <w:ilvl w:val="2"/>
           <w:numId w:val="26"/>
@@ -2948,7 +2948,7 @@
     </w:p>
     <w:p>
       <w:pPr>
-        <w:pStyle w:val="ListParagraph"/>
+        <w:pStyle w:val="Akapitzlist"/>
         <w:numPr>
           <w:ilvl w:val="0"/>
           <w:numId w:val="21"/>
@@ -2978,7 +2978,7 @@
     </w:p>
     <w:p>
       <w:pPr>
-        <w:pStyle w:val="ListParagraph"/>
+        <w:pStyle w:val="Akapitzlist"/>
         <w:numPr>
           <w:ilvl w:val="0"/>
           <w:numId w:val="27"/>
@@ -3008,7 +3008,7 @@
     </w:p>
     <w:p>
       <w:pPr>
-        <w:pStyle w:val="ListParagraph"/>
+        <w:pStyle w:val="Akapitzlist"/>
         <w:numPr>
           <w:ilvl w:val="0"/>
           <w:numId w:val="27"/>
@@ -3029,7 +3029,7 @@
     </w:p>
     <w:p>
       <w:pPr>
-        <w:pStyle w:val="ListParagraph"/>
+        <w:pStyle w:val="Akapitzlist"/>
         <w:numPr>
           <w:ilvl w:val="0"/>
           <w:numId w:val="27"/>
@@ -3050,7 +3050,7 @@
     </w:p>
     <w:p>
       <w:pPr>
-        <w:pStyle w:val="ListParagraph"/>
+        <w:pStyle w:val="Akapitzlist"/>
         <w:numPr>
           <w:ilvl w:val="0"/>
           <w:numId w:val="27"/>
@@ -3071,7 +3071,7 @@
     </w:p>
     <w:p>
       <w:pPr>
-        <w:pStyle w:val="ListParagraph"/>
+        <w:pStyle w:val="Akapitzlist"/>
         <w:numPr>
           <w:ilvl w:val="0"/>
           <w:numId w:val="27"/>
@@ -3092,7 +3092,7 @@
     </w:p>
     <w:p>
       <w:pPr>
-        <w:pStyle w:val="ListParagraph"/>
+        <w:pStyle w:val="Akapitzlist"/>
         <w:numPr>
           <w:ilvl w:val="0"/>
           <w:numId w:val="27"/>
@@ -3113,7 +3113,7 @@
     </w:p>
     <w:p>
       <w:pPr>
-        <w:pStyle w:val="ListParagraph"/>
+        <w:pStyle w:val="Akapitzlist"/>
         <w:numPr>
           <w:ilvl w:val="0"/>
           <w:numId w:val="27"/>
@@ -3134,7 +3134,7 @@
     </w:p>
     <w:p>
       <w:pPr>
-        <w:pStyle w:val="ListParagraph"/>
+        <w:pStyle w:val="Akapitzlist"/>
         <w:numPr>
           <w:ilvl w:val="0"/>
           <w:numId w:val="27"/>
@@ -3155,7 +3155,7 @@
     </w:p>
     <w:p>
       <w:pPr>
-        <w:pStyle w:val="ListParagraph"/>
+        <w:pStyle w:val="Akapitzlist"/>
         <w:numPr>
           <w:ilvl w:val="0"/>
           <w:numId w:val="27"/>
@@ -3176,7 +3176,7 @@
     </w:p>
     <w:p>
       <w:pPr>
-        <w:pStyle w:val="ListParagraph"/>
+        <w:pStyle w:val="Akapitzlist"/>
         <w:numPr>
           <w:ilvl w:val="1"/>
           <w:numId w:val="27"/>
@@ -3197,7 +3197,7 @@
     </w:p>
     <w:p>
       <w:pPr>
-        <w:pStyle w:val="ListParagraph"/>
+        <w:pStyle w:val="Akapitzlist"/>
         <w:numPr>
           <w:ilvl w:val="1"/>
           <w:numId w:val="27"/>
@@ -3218,7 +3218,7 @@
     </w:p>
     <w:p>
       <w:pPr>
-        <w:pStyle w:val="ListParagraph"/>
+        <w:pStyle w:val="Akapitzlist"/>
         <w:numPr>
           <w:ilvl w:val="1"/>
           <w:numId w:val="27"/>
@@ -3239,7 +3239,7 @@
     </w:p>
     <w:p>
       <w:pPr>
-        <w:pStyle w:val="ListParagraph"/>
+        <w:pStyle w:val="Akapitzlist"/>
         <w:numPr>
           <w:ilvl w:val="1"/>
           <w:numId w:val="27"/>
@@ -3260,7 +3260,7 @@
     </w:p>
     <w:p>
       <w:pPr>
-        <w:pStyle w:val="ListParagraph"/>
+        <w:pStyle w:val="Akapitzlist"/>
         <w:numPr>
           <w:ilvl w:val="0"/>
           <w:numId w:val="27"/>
@@ -3290,7 +3290,7 @@
     </w:p>
     <w:p>
       <w:pPr>
-        <w:pStyle w:val="ListParagraph"/>
+        <w:pStyle w:val="Akapitzlist"/>
         <w:numPr>
           <w:ilvl w:val="1"/>
           <w:numId w:val="27"/>
@@ -3336,7 +3336,7 @@
     </w:p>
     <w:p>
       <w:pPr>
-        <w:pStyle w:val="ListParagraph"/>
+        <w:pStyle w:val="Akapitzlist"/>
         <w:numPr>
           <w:ilvl w:val="0"/>
           <w:numId w:val="21"/>
@@ -3366,7 +3366,7 @@
     </w:p>
     <w:p>
       <w:pPr>
-        <w:pStyle w:val="ListParagraph"/>
+        <w:pStyle w:val="Akapitzlist"/>
         <w:numPr>
           <w:ilvl w:val="0"/>
           <w:numId w:val="28"/>
@@ -3387,7 +3387,7 @@
     </w:p>
     <w:p>
       <w:pPr>
-        <w:pStyle w:val="ListParagraph"/>
+        <w:pStyle w:val="Akapitzlist"/>
         <w:numPr>
           <w:ilvl w:val="0"/>
           <w:numId w:val="28"/>
@@ -3408,7 +3408,7 @@
     </w:p>
     <w:p>
       <w:pPr>
-        <w:pStyle w:val="ListParagraph"/>
+        <w:pStyle w:val="Akapitzlist"/>
         <w:numPr>
           <w:ilvl w:val="0"/>
           <w:numId w:val="28"/>
@@ -3429,7 +3429,7 @@
     </w:p>
     <w:p>
       <w:pPr>
-        <w:pStyle w:val="ListParagraph"/>
+        <w:pStyle w:val="Akapitzlist"/>
         <w:numPr>
           <w:ilvl w:val="0"/>
           <w:numId w:val="28"/>
@@ -3443,7 +3443,7 @@
     </w:p>
     <w:p>
       <w:pPr>
-        <w:pStyle w:val="ListParagraph"/>
+        <w:pStyle w:val="Akapitzlist"/>
         <w:numPr>
           <w:ilvl w:val="1"/>
           <w:numId w:val="28"/>
@@ -3464,7 +3464,7 @@
     </w:p>
     <w:p>
       <w:pPr>
-        <w:pStyle w:val="ListParagraph"/>
+        <w:pStyle w:val="Akapitzlist"/>
         <w:numPr>
           <w:ilvl w:val="2"/>
           <w:numId w:val="28"/>
@@ -3487,7 +3487,7 @@
     </w:p>
     <w:p>
       <w:pPr>
-        <w:pStyle w:val="ListParagraph"/>
+        <w:pStyle w:val="Akapitzlist"/>
         <w:numPr>
           <w:ilvl w:val="2"/>
           <w:numId w:val="28"/>
@@ -3509,7 +3509,7 @@
     </w:p>
     <w:p>
       <w:pPr>
-        <w:pStyle w:val="ListParagraph"/>
+        <w:pStyle w:val="Akapitzlist"/>
         <w:numPr>
           <w:ilvl w:val="1"/>
           <w:numId w:val="28"/>
@@ -3540,7 +3540,7 @@
     </w:p>
     <w:p>
       <w:pPr>
-        <w:pStyle w:val="ListParagraph"/>
+        <w:pStyle w:val="Akapitzlist"/>
         <w:numPr>
           <w:ilvl w:val="0"/>
           <w:numId w:val="21"/>
@@ -3650,7 +3650,7 @@
     </w:p>
     <w:p>
       <w:pPr>
-        <w:pStyle w:val="ListParagraph"/>
+        <w:pStyle w:val="Akapitzlist"/>
         <w:numPr>
           <w:ilvl w:val="1"/>
           <w:numId w:val="30"/>
@@ -3671,7 +3671,7 @@
     </w:p>
     <w:p>
       <w:pPr>
-        <w:pStyle w:val="ListParagraph"/>
+        <w:pStyle w:val="Akapitzlist"/>
         <w:numPr>
           <w:ilvl w:val="2"/>
           <w:numId w:val="30"/>
@@ -3693,7 +3693,7 @@
     </w:p>
     <w:p>
       <w:pPr>
-        <w:pStyle w:val="ListParagraph"/>
+        <w:pStyle w:val="Akapitzlist"/>
         <w:numPr>
           <w:ilvl w:val="2"/>
           <w:numId w:val="30"/>
@@ -3775,7 +3775,7 @@
     </w:p>
     <w:p>
       <w:pPr>
-        <w:pStyle w:val="ListParagraph"/>
+        <w:pStyle w:val="Akapitzlist"/>
         <w:numPr>
           <w:ilvl w:val="1"/>
           <w:numId w:val="31"/>
@@ -3796,7 +3796,7 @@
     </w:p>
     <w:p>
       <w:pPr>
-        <w:pStyle w:val="ListParagraph"/>
+        <w:pStyle w:val="Akapitzlist"/>
         <w:numPr>
           <w:ilvl w:val="1"/>
           <w:numId w:val="31"/>
@@ -3826,7 +3826,7 @@
     </w:p>
     <w:p>
       <w:pPr>
-        <w:pStyle w:val="ListParagraph"/>
+        <w:pStyle w:val="Akapitzlist"/>
         <w:numPr>
           <w:ilvl w:val="2"/>
           <w:numId w:val="6"/>
@@ -3847,7 +3847,7 @@
     </w:p>
     <w:p>
       <w:pPr>
-        <w:pStyle w:val="ListParagraph"/>
+        <w:pStyle w:val="Akapitzlist"/>
         <w:numPr>
           <w:ilvl w:val="3"/>
           <w:numId w:val="6"/>
@@ -3874,7 +3874,6 @@
           <w:szCs w:val="24"/>
         </w:rPr>
       </w:pPr>
-      <w:bookmarkStart w:id="0" w:name="_GoBack"/>
       <w:r>
         <w:rPr>
           <w:sz w:val="24"/>
@@ -3901,21 +3900,98 @@
             <v:path o:extrusionok="f" gradientshapeok="t" o:connecttype="rect"/>
             <o:lock v:ext="edit" aspectratio="t"/>
           </v:shapetype>
-          <v:shape id="_x0000_i1025" type="#_x0000_t75" style="width:453.3pt;height:264.85pt">
+          <v:shape id="_x0000_i1025" type="#_x0000_t75" style="width:453.5pt;height:264.9pt">
             <v:imagedata r:id="rId11" o:title="sekwencjaDodaniaOferty"/>
           </v:shape>
         </w:pict>
       </w:r>
+    </w:p>
+    <w:p>
+      <w:pPr>
+        <w:pStyle w:val="Akapitzlist"/>
+        <w:numPr>
+          <w:ilvl w:val="3"/>
+          <w:numId w:val="6"/>
+        </w:numPr>
+        <w:spacing w:after="0"/>
+        <w:rPr>
+          <w:sz w:val="24"/>
+          <w:szCs w:val="24"/>
+        </w:rPr>
+      </w:pPr>
+      <w:r>
+        <w:rPr>
+          <w:sz w:val="24"/>
+          <w:szCs w:val="24"/>
+        </w:rPr>
+        <w:t xml:space="preserve">Diagram rejestracji nowego </w:t>
+      </w:r>
+      <w:r>
+        <w:rPr>
+          <w:sz w:val="24"/>
+          <w:szCs w:val="24"/>
+        </w:rPr>
+        <w:t>klienta</w:t>
+      </w:r>
+      <w:bookmarkStart w:id="0" w:name="_GoBack"/>
       <w:bookmarkEnd w:id="0"/>
-    </w:p>
-    <w:p>
-      <w:pPr>
-        <w:spacing w:after="0"/>
-        <w:rPr>
-          <w:sz w:val="24"/>
-          <w:szCs w:val="24"/>
-        </w:rPr>
-      </w:pPr>
+      <w:r>
+        <w:rPr>
+          <w:sz w:val="24"/>
+          <w:szCs w:val="24"/>
+        </w:rPr>
+        <w:tab/>
+      </w:r>
+    </w:p>
+    <w:p>
+      <w:pPr>
+        <w:spacing w:after="0"/>
+        <w:rPr>
+          <w:sz w:val="24"/>
+          <w:szCs w:val="24"/>
+        </w:rPr>
+      </w:pPr>
+      <w:r>
+        <w:rPr>
+          <w:sz w:val="24"/>
+          <w:szCs w:val="24"/>
+        </w:rPr>
+        <w:drawing>
+          <wp:inline distT="0" distB="0" distL="0" distR="0" wp14:anchorId="5FDBDBEB" wp14:editId="00F18541">
+            <wp:extent cx="5760720" cy="3407681"/>
+            <wp:effectExtent l="0" t="0" r="0" b="2540"/>
+            <wp:docPr id="5" name="Obraz 5"/>
+            <wp:cNvGraphicFramePr>
+              <a:graphicFrameLocks xmlns:a="http://schemas.openxmlformats.org/drawingml/2006/main" noChangeAspect="1"/>
+            </wp:cNvGraphicFramePr>
+            <a:graphic xmlns:a="http://schemas.openxmlformats.org/drawingml/2006/main">
+              <a:graphicData uri="http://schemas.openxmlformats.org/drawingml/2006/picture">
+                <pic:pic xmlns:pic="http://schemas.openxmlformats.org/drawingml/2006/picture">
+                  <pic:nvPicPr>
+                    <pic:cNvPr id="0" name=""/>
+                    <pic:cNvPicPr/>
+                  </pic:nvPicPr>
+                  <pic:blipFill>
+                    <a:blip r:embed="rId12"/>
+                    <a:stretch>
+                      <a:fillRect/>
+                    </a:stretch>
+                  </pic:blipFill>
+                  <pic:spPr>
+                    <a:xfrm>
+                      <a:off x="0" y="0"/>
+                      <a:ext cx="5760720" cy="3407681"/>
+                    </a:xfrm>
+                    <a:prstGeom prst="rect">
+                      <a:avLst/>
+                    </a:prstGeom>
+                  </pic:spPr>
+                </pic:pic>
+              </a:graphicData>
+            </a:graphic>
+          </wp:inline>
+        </w:drawing>
+      </w:r>
     </w:p>
     <w:p>
       <w:pPr>
@@ -4825,6 +4901,7 @@
           <w:sz w:val="24"/>
           <w:szCs w:val="24"/>
         </w:rPr>
+        <w:lastRenderedPageBreak/>
         <w:t>Projekt zostanie zrealizowany w postaci: serwer, baza danych, strona www. Baza danych przechowywać będzie dane Użytkowników, a także wszystkie inne komponenty systemu wymagające utrwalenia - takie jak na przykład oferty. W komunikacji pomiędzy stroną www, a bazą danych pośredniczył będzie serwer odpowiedzialny również za autentykację i autoryzację użytkowników. System powinien być dostępny poprzez przeglądarki internetowe komputerów osobistych, a także urządzeń mobilnych.</w:t>
       </w:r>
     </w:p>
@@ -4980,7 +5057,6 @@
           <w:sz w:val="24"/>
           <w:szCs w:val="24"/>
         </w:rPr>
-        <w:lastRenderedPageBreak/>
         <w:drawing>
           <wp:inline distT="0" distB="0" distL="114300" distR="114300" wp14:anchorId="1F962B95" wp14:editId="5F12C21A">
             <wp:extent cx="5619750" cy="2724150"/>
@@ -4995,7 +5071,7 @@
                     <pic:cNvPicPr preferRelativeResize="0"/>
                   </pic:nvPicPr>
                   <pic:blipFill>
-                    <a:blip r:embed="rId12"/>
+                    <a:blip r:embed="rId13"/>
                     <a:srcRect/>
                     <a:stretch>
                       <a:fillRect/>
@@ -5256,6 +5332,7 @@
           <w:sz w:val="24"/>
           <w:szCs w:val="24"/>
         </w:rPr>
+        <w:lastRenderedPageBreak/>
         <w:t>System powinien</w:t>
       </w:r>
       <w:r>
@@ -5504,16 +5581,7 @@
           <w:sz w:val="24"/>
           <w:szCs w:val="24"/>
         </w:rPr>
-        <w:t xml:space="preserve">Dzięki przejrzystemu i schludnemu interfejsowi klient w szybki sposób nauczy się korzystać z usług oferowanych przez oprogramowanie. Kolorystyka dopasowana do tematu </w:t>
-      </w:r>
-      <w:r>
-        <w:rPr>
-          <w:color w:val="000000"/>
-          <w:sz w:val="24"/>
-          <w:szCs w:val="24"/>
-        </w:rPr>
-        <w:lastRenderedPageBreak/>
-        <w:t xml:space="preserve">zagadnienia nieruchomości sprawi, że użytkownik ani przez moment nie będzie żałował, że trafił na stronę internetową. </w:t>
+        <w:t xml:space="preserve">Dzięki przejrzystemu i schludnemu interfejsowi klient w szybki sposób nauczy się korzystać z usług oferowanych przez oprogramowanie. Kolorystyka dopasowana do tematu zagadnienia nieruchomości sprawi, że użytkownik ani przez moment nie będzie żałował, że trafił na stronę internetową. </w:t>
       </w:r>
     </w:p>
     <w:p>
@@ -5795,7 +5863,16 @@
           <w:sz w:val="24"/>
           <w:szCs w:val="24"/>
         </w:rPr>
-        <w:t>Jedna z najważniejszych cech dobrego software’u. Strona internetowa „Internetowe biuro obrotu nieruchomościami” zapewnia najwyższy poziom bezpieczeństwa. Dane użytkownika podawane do systemu będą przechowywane w zabezpieczonej na ataki hackerskie bazie danych. Oczywiście będą one niewidoczne dla pozostałych klientów korzystających z oprogramowania. Hasła do kont będą dodatkowo zaszyfrowane co uniemożliwia włamanie się na czyjeś konto. Sam</w:t>
+        <w:t xml:space="preserve">Jedna z najważniejszych cech dobrego software’u. Strona internetowa „Internetowe biuro obrotu nieruchomościami” zapewnia najwyższy poziom bezpieczeństwa. Dane użytkownika podawane do systemu będą przechowywane w zabezpieczonej na ataki </w:t>
+      </w:r>
+      <w:r>
+        <w:rPr>
+          <w:color w:val="000000"/>
+          <w:sz w:val="24"/>
+          <w:szCs w:val="24"/>
+        </w:rPr>
+        <w:lastRenderedPageBreak/>
+        <w:t>hackerskie bazie danych. Oczywiście będą one niewidoczne dla pozostałych klientów korzystających z oprogramowania. Hasła do kont będą dodatkowo zaszyfrowane co uniemożliwia włamanie się na czyjeś konto. Sam</w:t>
       </w:r>
       <w:r>
         <w:rPr>
@@ -5893,7 +5970,7 @@
       <w:bookmarkEnd w:id="2"/>
     </w:p>
     <w:sectPr>
-      <w:footerReference w:type="default" r:id="rId13"/>
+      <w:footerReference w:type="default" r:id="rId14"/>
       <w:pgSz w:w="11906" w:h="16838"/>
       <w:pgMar w:top="1417" w:right="1417" w:bottom="1417" w:left="1417" w:header="708" w:footer="708" w:gutter="0"/>
       <w:pgNumType w:start="1"/>
@@ -9547,14 +9624,14 @@
     <w:lsdException w:name="Bibliography" w:uiPriority="37"/>
     <w:lsdException w:name="TOC Heading" w:uiPriority="39" w:qFormat="1"/>
   </w:latentStyles>
-  <w:style w:type="paragraph" w:default="1" w:styleId="Normal">
+  <w:style w:type="paragraph" w:default="1" w:styleId="Normalny">
     <w:name w:val="Normal"/>
     <w:qFormat/>
   </w:style>
-  <w:style w:type="paragraph" w:styleId="Heading1">
+  <w:style w:type="paragraph" w:styleId="Nagwek1">
     <w:name w:val="heading 1"/>
-    <w:basedOn w:val="Normal"/>
-    <w:next w:val="Normal"/>
+    <w:basedOn w:val="Normalny"/>
+    <w:next w:val="Normalny"/>
     <w:uiPriority w:val="9"/>
     <w:qFormat/>
     <w:pPr>
@@ -9569,10 +9646,10 @@
       <w:szCs w:val="48"/>
     </w:rPr>
   </w:style>
-  <w:style w:type="paragraph" w:styleId="Heading2">
+  <w:style w:type="paragraph" w:styleId="Nagwek2">
     <w:name w:val="heading 2"/>
-    <w:basedOn w:val="Normal"/>
-    <w:next w:val="Normal"/>
+    <w:basedOn w:val="Normalny"/>
+    <w:next w:val="Normalny"/>
     <w:uiPriority w:val="9"/>
     <w:semiHidden/>
     <w:unhideWhenUsed/>
@@ -9589,10 +9666,10 @@
       <w:szCs w:val="36"/>
     </w:rPr>
   </w:style>
-  <w:style w:type="paragraph" w:styleId="Heading3">
+  <w:style w:type="paragraph" w:styleId="Nagwek3">
     <w:name w:val="heading 3"/>
-    <w:basedOn w:val="Normal"/>
-    <w:next w:val="Normal"/>
+    <w:basedOn w:val="Normalny"/>
+    <w:next w:val="Normalny"/>
     <w:uiPriority w:val="9"/>
     <w:semiHidden/>
     <w:unhideWhenUsed/>
@@ -9609,10 +9686,10 @@
       <w:szCs w:val="28"/>
     </w:rPr>
   </w:style>
-  <w:style w:type="paragraph" w:styleId="Heading4">
+  <w:style w:type="paragraph" w:styleId="Nagwek4">
     <w:name w:val="heading 4"/>
-    <w:basedOn w:val="Normal"/>
-    <w:next w:val="Normal"/>
+    <w:basedOn w:val="Normalny"/>
+    <w:next w:val="Normalny"/>
     <w:uiPriority w:val="9"/>
     <w:semiHidden/>
     <w:unhideWhenUsed/>
@@ -9629,10 +9706,10 @@
       <w:szCs w:val="24"/>
     </w:rPr>
   </w:style>
-  <w:style w:type="paragraph" w:styleId="Heading5">
+  <w:style w:type="paragraph" w:styleId="Nagwek5">
     <w:name w:val="heading 5"/>
-    <w:basedOn w:val="Normal"/>
-    <w:next w:val="Normal"/>
+    <w:basedOn w:val="Normalny"/>
+    <w:next w:val="Normalny"/>
     <w:uiPriority w:val="9"/>
     <w:semiHidden/>
     <w:unhideWhenUsed/>
@@ -9647,10 +9724,10 @@
       <w:b/>
     </w:rPr>
   </w:style>
-  <w:style w:type="paragraph" w:styleId="Heading6">
+  <w:style w:type="paragraph" w:styleId="Nagwek6">
     <w:name w:val="heading 6"/>
-    <w:basedOn w:val="Normal"/>
-    <w:next w:val="Normal"/>
+    <w:basedOn w:val="Normalny"/>
+    <w:next w:val="Normalny"/>
     <w:uiPriority w:val="9"/>
     <w:semiHidden/>
     <w:unhideWhenUsed/>
@@ -9667,13 +9744,13 @@
       <w:szCs w:val="20"/>
     </w:rPr>
   </w:style>
-  <w:style w:type="character" w:default="1" w:styleId="DefaultParagraphFont">
+  <w:style w:type="character" w:default="1" w:styleId="Domylnaczcionkaakapitu">
     <w:name w:val="Default Paragraph Font"/>
     <w:uiPriority w:val="1"/>
     <w:semiHidden/>
     <w:unhideWhenUsed/>
   </w:style>
-  <w:style w:type="table" w:default="1" w:styleId="TableNormal">
+  <w:style w:type="table" w:default="1" w:styleId="Standardowy">
     <w:name w:val="Normal Table"/>
     <w:uiPriority w:val="99"/>
     <w:semiHidden/>
@@ -9688,7 +9765,7 @@
       </w:tblCellMar>
     </w:tblPr>
   </w:style>
-  <w:style w:type="numbering" w:default="1" w:styleId="NoList">
+  <w:style w:type="numbering" w:default="1" w:styleId="Bezlisty">
     <w:name w:val="No List"/>
     <w:uiPriority w:val="99"/>
     <w:semiHidden/>
@@ -9705,10 +9782,10 @@
       </w:tblCellMar>
     </w:tblPr>
   </w:style>
-  <w:style w:type="paragraph" w:styleId="Title">
+  <w:style w:type="paragraph" w:styleId="Tytu">
     <w:name w:val="Title"/>
-    <w:basedOn w:val="Normal"/>
-    <w:next w:val="Normal"/>
+    <w:basedOn w:val="Normalny"/>
+    <w:next w:val="Normalny"/>
     <w:uiPriority w:val="10"/>
     <w:qFormat/>
     <w:pPr>
@@ -9722,10 +9799,10 @@
       <w:szCs w:val="72"/>
     </w:rPr>
   </w:style>
-  <w:style w:type="paragraph" w:styleId="Subtitle">
+  <w:style w:type="paragraph" w:styleId="Podtytu">
     <w:name w:val="Subtitle"/>
-    <w:basedOn w:val="Normal"/>
-    <w:next w:val="Normal"/>
+    <w:basedOn w:val="Normalny"/>
+    <w:next w:val="Normalny"/>
     <w:uiPriority w:val="11"/>
     <w:qFormat/>
     <w:pPr>
@@ -9741,9 +9818,9 @@
       <w:szCs w:val="48"/>
     </w:rPr>
   </w:style>
-  <w:style w:type="paragraph" w:styleId="ListParagraph">
+  <w:style w:type="paragraph" w:styleId="Akapitzlist">
     <w:name w:val="List Paragraph"/>
-    <w:basedOn w:val="Normal"/>
+    <w:basedOn w:val="Normalny"/>
     <w:uiPriority w:val="34"/>
     <w:qFormat/>
     <w:rsid w:val="00660B78"/>
@@ -9752,10 +9829,10 @@
       <w:contextualSpacing/>
     </w:pPr>
   </w:style>
-  <w:style w:type="paragraph" w:styleId="BalloonText">
+  <w:style w:type="paragraph" w:styleId="Tekstdymka">
     <w:name w:val="Balloon Text"/>
-    <w:basedOn w:val="Normal"/>
-    <w:link w:val="BalloonTextChar"/>
+    <w:basedOn w:val="Normalny"/>
+    <w:link w:val="TekstdymkaZnak"/>
     <w:uiPriority w:val="99"/>
     <w:semiHidden/>
     <w:unhideWhenUsed/>
@@ -9769,10 +9846,10 @@
       <w:szCs w:val="16"/>
     </w:rPr>
   </w:style>
-  <w:style w:type="character" w:customStyle="1" w:styleId="BalloonTextChar">
-    <w:name w:val="Balloon Text Char"/>
-    <w:basedOn w:val="DefaultParagraphFont"/>
-    <w:link w:val="BalloonText"/>
+  <w:style w:type="character" w:customStyle="1" w:styleId="TekstdymkaZnak">
+    <w:name w:val="Tekst dymka Znak"/>
+    <w:basedOn w:val="Domylnaczcionkaakapitu"/>
+    <w:link w:val="Tekstdymka"/>
     <w:uiPriority w:val="99"/>
     <w:semiHidden/>
     <w:rsid w:val="00BE03B6"/>
@@ -9941,14 +10018,14 @@
     <w:lsdException w:name="Bibliography" w:uiPriority="37"/>
     <w:lsdException w:name="TOC Heading" w:uiPriority="39" w:qFormat="1"/>
   </w:latentStyles>
-  <w:style w:type="paragraph" w:default="1" w:styleId="Normal">
+  <w:style w:type="paragraph" w:default="1" w:styleId="Normalny">
     <w:name w:val="Normal"/>
     <w:qFormat/>
   </w:style>
-  <w:style w:type="paragraph" w:styleId="Heading1">
+  <w:style w:type="paragraph" w:styleId="Nagwek1">
     <w:name w:val="heading 1"/>
-    <w:basedOn w:val="Normal"/>
-    <w:next w:val="Normal"/>
+    <w:basedOn w:val="Normalny"/>
+    <w:next w:val="Normalny"/>
     <w:uiPriority w:val="9"/>
     <w:qFormat/>
     <w:pPr>
@@ -9963,10 +10040,10 @@
       <w:szCs w:val="48"/>
     </w:rPr>
   </w:style>
-  <w:style w:type="paragraph" w:styleId="Heading2">
+  <w:style w:type="paragraph" w:styleId="Nagwek2">
     <w:name w:val="heading 2"/>
-    <w:basedOn w:val="Normal"/>
-    <w:next w:val="Normal"/>
+    <w:basedOn w:val="Normalny"/>
+    <w:next w:val="Normalny"/>
     <w:uiPriority w:val="9"/>
     <w:semiHidden/>
     <w:unhideWhenUsed/>
@@ -9983,10 +10060,10 @@
       <w:szCs w:val="36"/>
     </w:rPr>
   </w:style>
-  <w:style w:type="paragraph" w:styleId="Heading3">
+  <w:style w:type="paragraph" w:styleId="Nagwek3">
     <w:name w:val="heading 3"/>
-    <w:basedOn w:val="Normal"/>
-    <w:next w:val="Normal"/>
+    <w:basedOn w:val="Normalny"/>
+    <w:next w:val="Normalny"/>
     <w:uiPriority w:val="9"/>
     <w:semiHidden/>
     <w:unhideWhenUsed/>
@@ -10003,10 +10080,10 @@
       <w:szCs w:val="28"/>
     </w:rPr>
   </w:style>
-  <w:style w:type="paragraph" w:styleId="Heading4">
+  <w:style w:type="paragraph" w:styleId="Nagwek4">
     <w:name w:val="heading 4"/>
-    <w:basedOn w:val="Normal"/>
-    <w:next w:val="Normal"/>
+    <w:basedOn w:val="Normalny"/>
+    <w:next w:val="Normalny"/>
     <w:uiPriority w:val="9"/>
     <w:semiHidden/>
     <w:unhideWhenUsed/>
@@ -10023,10 +10100,10 @@
       <w:szCs w:val="24"/>
     </w:rPr>
   </w:style>
-  <w:style w:type="paragraph" w:styleId="Heading5">
+  <w:style w:type="paragraph" w:styleId="Nagwek5">
     <w:name w:val="heading 5"/>
-    <w:basedOn w:val="Normal"/>
-    <w:next w:val="Normal"/>
+    <w:basedOn w:val="Normalny"/>
+    <w:next w:val="Normalny"/>
     <w:uiPriority w:val="9"/>
     <w:semiHidden/>
     <w:unhideWhenUsed/>
@@ -10041,10 +10118,10 @@
       <w:b/>
     </w:rPr>
   </w:style>
-  <w:style w:type="paragraph" w:styleId="Heading6">
+  <w:style w:type="paragraph" w:styleId="Nagwek6">
     <w:name w:val="heading 6"/>
-    <w:basedOn w:val="Normal"/>
-    <w:next w:val="Normal"/>
+    <w:basedOn w:val="Normalny"/>
+    <w:next w:val="Normalny"/>
     <w:uiPriority w:val="9"/>
     <w:semiHidden/>
     <w:unhideWhenUsed/>
@@ -10061,13 +10138,13 @@
       <w:szCs w:val="20"/>
     </w:rPr>
   </w:style>
-  <w:style w:type="character" w:default="1" w:styleId="DefaultParagraphFont">
+  <w:style w:type="character" w:default="1" w:styleId="Domylnaczcionkaakapitu">
     <w:name w:val="Default Paragraph Font"/>
     <w:uiPriority w:val="1"/>
     <w:semiHidden/>
     <w:unhideWhenUsed/>
   </w:style>
-  <w:style w:type="table" w:default="1" w:styleId="TableNormal">
+  <w:style w:type="table" w:default="1" w:styleId="Standardowy">
     <w:name w:val="Normal Table"/>
     <w:uiPriority w:val="99"/>
     <w:semiHidden/>
@@ -10082,7 +10159,7 @@
       </w:tblCellMar>
     </w:tblPr>
   </w:style>
-  <w:style w:type="numbering" w:default="1" w:styleId="NoList">
+  <w:style w:type="numbering" w:default="1" w:styleId="Bezlisty">
     <w:name w:val="No List"/>
     <w:uiPriority w:val="99"/>
     <w:semiHidden/>
@@ -10099,10 +10176,10 @@
       </w:tblCellMar>
     </w:tblPr>
   </w:style>
-  <w:style w:type="paragraph" w:styleId="Title">
+  <w:style w:type="paragraph" w:styleId="Tytu">
     <w:name w:val="Title"/>
-    <w:basedOn w:val="Normal"/>
-    <w:next w:val="Normal"/>
+    <w:basedOn w:val="Normalny"/>
+    <w:next w:val="Normalny"/>
     <w:uiPriority w:val="10"/>
     <w:qFormat/>
     <w:pPr>
@@ -10116,10 +10193,10 @@
       <w:szCs w:val="72"/>
     </w:rPr>
   </w:style>
-  <w:style w:type="paragraph" w:styleId="Subtitle">
+  <w:style w:type="paragraph" w:styleId="Podtytu">
     <w:name w:val="Subtitle"/>
-    <w:basedOn w:val="Normal"/>
-    <w:next w:val="Normal"/>
+    <w:basedOn w:val="Normalny"/>
+    <w:next w:val="Normalny"/>
     <w:uiPriority w:val="11"/>
     <w:qFormat/>
     <w:pPr>
@@ -10135,9 +10212,9 @@
       <w:szCs w:val="48"/>
     </w:rPr>
   </w:style>
-  <w:style w:type="paragraph" w:styleId="ListParagraph">
+  <w:style w:type="paragraph" w:styleId="Akapitzlist">
     <w:name w:val="List Paragraph"/>
-    <w:basedOn w:val="Normal"/>
+    <w:basedOn w:val="Normalny"/>
     <w:uiPriority w:val="34"/>
     <w:qFormat/>
     <w:rsid w:val="00660B78"/>
@@ -10146,10 +10223,10 @@
       <w:contextualSpacing/>
     </w:pPr>
   </w:style>
-  <w:style w:type="paragraph" w:styleId="BalloonText">
+  <w:style w:type="paragraph" w:styleId="Tekstdymka">
     <w:name w:val="Balloon Text"/>
-    <w:basedOn w:val="Normal"/>
-    <w:link w:val="BalloonTextChar"/>
+    <w:basedOn w:val="Normalny"/>
+    <w:link w:val="TekstdymkaZnak"/>
     <w:uiPriority w:val="99"/>
     <w:semiHidden/>
     <w:unhideWhenUsed/>
@@ -10163,10 +10240,10 @@
       <w:szCs w:val="16"/>
     </w:rPr>
   </w:style>
-  <w:style w:type="character" w:customStyle="1" w:styleId="BalloonTextChar">
-    <w:name w:val="Balloon Text Char"/>
-    <w:basedOn w:val="DefaultParagraphFont"/>
-    <w:link w:val="BalloonText"/>
+  <w:style w:type="character" w:customStyle="1" w:styleId="TekstdymkaZnak">
+    <w:name w:val="Tekst dymka Znak"/>
+    <w:basedOn w:val="Domylnaczcionkaakapitu"/>
+    <w:link w:val="Tekstdymka"/>
     <w:uiPriority w:val="99"/>
     <w:semiHidden/>
     <w:rsid w:val="00BE03B6"/>

</xml_diff>

<commit_message>
Dodano diagram sekwencji wyszukiwania ofert.
</commit_message>
<xml_diff>
--- a/Dokument SRS.docx
+++ b/Dokument SRS.docx
@@ -1,6 +1,6 @@
 
 <file path=word/document.xml><?xml version="1.0" encoding="utf-8"?>
-<w:document xmlns:wpc="http://schemas.microsoft.com/office/word/2010/wordprocessingCanvas" xmlns:mc="http://schemas.openxmlformats.org/markup-compatibility/2006" xmlns:o="urn:schemas-microsoft-com:office:office" xmlns:r="http://schemas.openxmlformats.org/officeDocument/2006/relationships" xmlns:m="http://schemas.openxmlformats.org/officeDocument/2006/math" xmlns:v="urn:schemas-microsoft-com:vml" xmlns:wp14="http://schemas.microsoft.com/office/word/2010/wordprocessingDrawing" xmlns:wp="http://schemas.openxmlformats.org/drawingml/2006/wordprocessingDrawing" xmlns:w10="urn:schemas-microsoft-com:office:word" xmlns:w="http://schemas.openxmlformats.org/wordprocessingml/2006/main" xmlns:w14="http://schemas.microsoft.com/office/word/2010/wordml" xmlns:wpg="http://schemas.microsoft.com/office/word/2010/wordprocessingGroup" xmlns:wpi="http://schemas.microsoft.com/office/word/2010/wordprocessingInk" xmlns:wne="http://schemas.microsoft.com/office/word/2006/wordml" xmlns:wps="http://schemas.microsoft.com/office/word/2010/wordprocessingShape" mc:Ignorable="w14 wp14">
+<w:document xmlns:wpc="http://schemas.microsoft.com/office/word/2010/wordprocessingCanvas" xmlns:cx="http://schemas.microsoft.com/office/drawing/2014/chartex" xmlns:cx1="http://schemas.microsoft.com/office/drawing/2015/9/8/chartex" xmlns:cx2="http://schemas.microsoft.com/office/drawing/2015/10/21/chartex" xmlns:cx3="http://schemas.microsoft.com/office/drawing/2016/5/9/chartex" xmlns:cx4="http://schemas.microsoft.com/office/drawing/2016/5/10/chartex" xmlns:cx5="http://schemas.microsoft.com/office/drawing/2016/5/11/chartex" xmlns:cx6="http://schemas.microsoft.com/office/drawing/2016/5/12/chartex" xmlns:cx7="http://schemas.microsoft.com/office/drawing/2016/5/13/chartex" xmlns:cx8="http://schemas.microsoft.com/office/drawing/2016/5/14/chartex" xmlns:mc="http://schemas.openxmlformats.org/markup-compatibility/2006" xmlns:aink="http://schemas.microsoft.com/office/drawing/2016/ink" xmlns:am3d="http://schemas.microsoft.com/office/drawing/2017/model3d" xmlns:o="urn:schemas-microsoft-com:office:office" xmlns:r="http://schemas.openxmlformats.org/officeDocument/2006/relationships" xmlns:m="http://schemas.openxmlformats.org/officeDocument/2006/math" xmlns:v="urn:schemas-microsoft-com:vml" xmlns:wp14="http://schemas.microsoft.com/office/word/2010/wordprocessingDrawing" xmlns:wp="http://schemas.openxmlformats.org/drawingml/2006/wordprocessingDrawing" xmlns:w10="urn:schemas-microsoft-com:office:word" xmlns:w="http://schemas.openxmlformats.org/wordprocessingml/2006/main" xmlns:w14="http://schemas.microsoft.com/office/word/2010/wordml" xmlns:w15="http://schemas.microsoft.com/office/word/2012/wordml" xmlns:w16cex="http://schemas.microsoft.com/office/word/2018/wordml/cex" xmlns:w16cid="http://schemas.microsoft.com/office/word/2016/wordml/cid" xmlns:w16="http://schemas.microsoft.com/office/word/2018/wordml" xmlns:w16se="http://schemas.microsoft.com/office/word/2015/wordml/symex" xmlns:wpg="http://schemas.microsoft.com/office/word/2010/wordprocessingGroup" xmlns:wpi="http://schemas.microsoft.com/office/word/2010/wordprocessingInk" xmlns:wne="http://schemas.microsoft.com/office/word/2006/wordml" xmlns:wps="http://schemas.microsoft.com/office/word/2010/wordprocessingShape" mc:Ignorable="w14 w15 w16se w16cid w16 w16cex wp14">
   <w:body>
     <w:p>
       <w:pPr>
@@ -319,6 +319,86 @@
     <w:p>
       <w:pPr>
         <w:numPr>
+          <w:ilvl w:val="2"/>
+          <w:numId w:val="4"/>
+        </w:numPr>
+        <w:spacing w:after="0"/>
+        <w:rPr>
+          <w:sz w:val="24"/>
+          <w:szCs w:val="24"/>
+        </w:rPr>
+      </w:pPr>
+      <w:r>
+        <w:rPr>
+          <w:sz w:val="24"/>
+          <w:szCs w:val="24"/>
+        </w:rPr>
+        <w:t>Diagramy sekwencji</w:t>
+      </w:r>
+    </w:p>
+    <w:p>
+      <w:pPr>
+        <w:numPr>
+          <w:ilvl w:val="3"/>
+          <w:numId w:val="4"/>
+        </w:numPr>
+        <w:spacing w:after="0"/>
+        <w:rPr>
+          <w:sz w:val="24"/>
+          <w:szCs w:val="24"/>
+        </w:rPr>
+      </w:pPr>
+      <w:r>
+        <w:rPr>
+          <w:sz w:val="24"/>
+          <w:szCs w:val="24"/>
+        </w:rPr>
+        <w:t>Dodawanie oferty</w:t>
+      </w:r>
+    </w:p>
+    <w:p>
+      <w:pPr>
+        <w:numPr>
+          <w:ilvl w:val="3"/>
+          <w:numId w:val="4"/>
+        </w:numPr>
+        <w:spacing w:after="0"/>
+        <w:rPr>
+          <w:sz w:val="24"/>
+          <w:szCs w:val="24"/>
+        </w:rPr>
+      </w:pPr>
+      <w:r>
+        <w:rPr>
+          <w:sz w:val="24"/>
+          <w:szCs w:val="24"/>
+        </w:rPr>
+        <w:t>Rejestracja nowego klienta</w:t>
+      </w:r>
+    </w:p>
+    <w:p>
+      <w:pPr>
+        <w:numPr>
+          <w:ilvl w:val="3"/>
+          <w:numId w:val="4"/>
+        </w:numPr>
+        <w:spacing w:after="0"/>
+        <w:rPr>
+          <w:sz w:val="24"/>
+          <w:szCs w:val="24"/>
+        </w:rPr>
+      </w:pPr>
+      <w:r>
+        <w:rPr>
+          <w:sz w:val="24"/>
+          <w:szCs w:val="24"/>
+        </w:rPr>
+        <w:t>Wyszukiwania oraz filtrowanie ofert</w:t>
+      </w:r>
+    </w:p>
+    <w:p>
+      <w:pPr>
+        <w:numPr>
           <w:ilvl w:val="1"/>
           <w:numId w:val="4"/>
         </w:numPr>
@@ -1364,6 +1444,7 @@
           <w:sz w:val="24"/>
           <w:szCs w:val="24"/>
         </w:rPr>
+        <w:lastRenderedPageBreak/>
         <w:t>Nabywca – Użytkownik zainteresowany zakupem/wynajmem od Sprzedającego.</w:t>
       </w:r>
     </w:p>
@@ -1485,7 +1566,7 @@
                     <pic:cNvPicPr/>
                   </pic:nvPicPr>
                   <pic:blipFill>
-                    <a:blip r:embed="rId8"/>
+                    <a:blip r:embed="rId7"/>
                     <a:stretch>
                       <a:fillRect/>
                     </a:stretch>
@@ -1568,7 +1649,7 @@
                     <pic:cNvPicPr/>
                   </pic:nvPicPr>
                   <pic:blipFill>
-                    <a:blip r:embed="rId9"/>
+                    <a:blip r:embed="rId8"/>
                     <a:stretch>
                       <a:fillRect/>
                     </a:stretch>
@@ -1921,7 +2002,7 @@
                     <pic:cNvPicPr/>
                   </pic:nvPicPr>
                   <pic:blipFill>
-                    <a:blip r:embed="rId10">
+                    <a:blip r:embed="rId9">
                       <a:extLst>
                         <a:ext uri="{28A0092B-C50C-407E-A947-70E740481C1C}">
                           <a14:useLocalDpi xmlns:a14="http://schemas.microsoft.com/office/drawing/2010/main" val="0"/>
@@ -3863,7 +3944,28 @@
           <w:sz w:val="24"/>
           <w:szCs w:val="24"/>
         </w:rPr>
-        <w:t>Diagram dodania oferty</w:t>
+        <w:t>D</w:t>
+      </w:r>
+      <w:r>
+        <w:rPr>
+          <w:sz w:val="24"/>
+          <w:szCs w:val="24"/>
+        </w:rPr>
+        <w:t>oda</w:t>
+      </w:r>
+      <w:r>
+        <w:rPr>
+          <w:sz w:val="24"/>
+          <w:szCs w:val="24"/>
+        </w:rPr>
+        <w:t xml:space="preserve">wanie </w:t>
+      </w:r>
+      <w:r>
+        <w:rPr>
+          <w:sz w:val="24"/>
+          <w:szCs w:val="24"/>
+        </w:rPr>
+        <w:t>oferty</w:t>
       </w:r>
     </w:p>
     <w:p>
@@ -3900,8 +4002,8 @@
             <v:path o:extrusionok="f" gradientshapeok="t" o:connecttype="rect"/>
             <o:lock v:ext="edit" aspectratio="t"/>
           </v:shapetype>
-          <v:shape id="_x0000_i1025" type="#_x0000_t75" style="width:453.5pt;height:264.9pt">
-            <v:imagedata r:id="rId11" o:title="sekwencjaDodaniaOferty"/>
+          <v:shape id="_x0000_i1025" type="#_x0000_t75" style="width:453pt;height:264.75pt">
+            <v:imagedata r:id="rId10" o:title="sekwencjaDodaniaOferty"/>
           </v:shape>
         </w:pict>
       </w:r>
@@ -3924,7 +4026,14 @@
           <w:sz w:val="24"/>
           <w:szCs w:val="24"/>
         </w:rPr>
-        <w:t xml:space="preserve">Diagram rejestracji nowego </w:t>
+        <w:t xml:space="preserve">Rejestracja </w:t>
+      </w:r>
+      <w:r>
+        <w:rPr>
+          <w:sz w:val="24"/>
+          <w:szCs w:val="24"/>
+        </w:rPr>
+        <w:t xml:space="preserve">nowego </w:t>
       </w:r>
       <w:r>
         <w:rPr>
@@ -3933,8 +4042,6 @@
         </w:rPr>
         <w:t>klienta</w:t>
       </w:r>
-      <w:bookmarkStart w:id="0" w:name="_GoBack"/>
-      <w:bookmarkEnd w:id="0"/>
       <w:r>
         <w:rPr>
           <w:sz w:val="24"/>
@@ -3953,6 +4060,7 @@
       </w:pPr>
       <w:r>
         <w:rPr>
+          <w:noProof/>
           <w:sz w:val="24"/>
           <w:szCs w:val="24"/>
         </w:rPr>
@@ -3972,7 +4080,7 @@
                     <pic:cNvPicPr/>
                   </pic:nvPicPr>
                   <pic:blipFill>
-                    <a:blip r:embed="rId12"/>
+                    <a:blip r:embed="rId11"/>
                     <a:stretch>
                       <a:fillRect/>
                     </a:stretch>
@@ -3995,6 +4103,149 @@
     </w:p>
     <w:p>
       <w:pPr>
+        <w:spacing w:after="0"/>
+        <w:rPr>
+          <w:sz w:val="24"/>
+          <w:szCs w:val="24"/>
+        </w:rPr>
+      </w:pPr>
+    </w:p>
+    <w:p>
+      <w:pPr>
+        <w:spacing w:after="0"/>
+        <w:rPr>
+          <w:sz w:val="24"/>
+          <w:szCs w:val="24"/>
+        </w:rPr>
+      </w:pPr>
+    </w:p>
+    <w:p>
+      <w:pPr>
+        <w:spacing w:after="0"/>
+        <w:rPr>
+          <w:sz w:val="24"/>
+          <w:szCs w:val="24"/>
+        </w:rPr>
+      </w:pPr>
+    </w:p>
+    <w:p>
+      <w:pPr>
+        <w:spacing w:after="0"/>
+        <w:rPr>
+          <w:sz w:val="24"/>
+          <w:szCs w:val="24"/>
+        </w:rPr>
+      </w:pPr>
+    </w:p>
+    <w:p>
+      <w:pPr>
+        <w:spacing w:after="0"/>
+        <w:rPr>
+          <w:sz w:val="24"/>
+          <w:szCs w:val="24"/>
+        </w:rPr>
+      </w:pPr>
+    </w:p>
+    <w:p>
+      <w:pPr>
+        <w:spacing w:after="0"/>
+        <w:rPr>
+          <w:sz w:val="24"/>
+          <w:szCs w:val="24"/>
+        </w:rPr>
+      </w:pPr>
+    </w:p>
+    <w:p>
+      <w:pPr>
+        <w:spacing w:after="0"/>
+        <w:rPr>
+          <w:sz w:val="24"/>
+          <w:szCs w:val="24"/>
+        </w:rPr>
+      </w:pPr>
+    </w:p>
+    <w:p>
+      <w:pPr>
+        <w:spacing w:after="0"/>
+        <w:rPr>
+          <w:sz w:val="24"/>
+          <w:szCs w:val="24"/>
+        </w:rPr>
+      </w:pPr>
+    </w:p>
+    <w:p>
+      <w:pPr>
+        <w:pStyle w:val="Akapitzlist"/>
+        <w:numPr>
+          <w:ilvl w:val="3"/>
+          <w:numId w:val="6"/>
+        </w:numPr>
+        <w:spacing w:after="0"/>
+        <w:rPr>
+          <w:sz w:val="24"/>
+          <w:szCs w:val="24"/>
+        </w:rPr>
+      </w:pPr>
+      <w:r>
+        <w:rPr>
+          <w:sz w:val="24"/>
+          <w:szCs w:val="24"/>
+        </w:rPr>
+        <w:lastRenderedPageBreak/>
+        <w:t>Wyszukiwanie oraz filtrowanie ofert</w:t>
+      </w:r>
+    </w:p>
+    <w:p>
+      <w:pPr>
+        <w:spacing w:after="0"/>
+        <w:rPr>
+          <w:sz w:val="24"/>
+          <w:szCs w:val="24"/>
+        </w:rPr>
+      </w:pPr>
+      <w:r>
+        <w:rPr>
+          <w:noProof/>
+        </w:rPr>
+        <w:drawing>
+          <wp:inline distT="0" distB="0" distL="0" distR="0" wp14:anchorId="508C6809" wp14:editId="171B726C">
+            <wp:extent cx="5760720" cy="4112260"/>
+            <wp:effectExtent l="0" t="0" r="0" b="2540"/>
+            <wp:docPr id="6" name="Obraz 6"/>
+            <wp:cNvGraphicFramePr>
+              <a:graphicFrameLocks xmlns:a="http://schemas.openxmlformats.org/drawingml/2006/main" noChangeAspect="1"/>
+            </wp:cNvGraphicFramePr>
+            <a:graphic xmlns:a="http://schemas.openxmlformats.org/drawingml/2006/main">
+              <a:graphicData uri="http://schemas.openxmlformats.org/drawingml/2006/picture">
+                <pic:pic xmlns:pic="http://schemas.openxmlformats.org/drawingml/2006/picture">
+                  <pic:nvPicPr>
+                    <pic:cNvPr id="1" name=""/>
+                    <pic:cNvPicPr/>
+                  </pic:nvPicPr>
+                  <pic:blipFill>
+                    <a:blip r:embed="rId12"/>
+                    <a:stretch>
+                      <a:fillRect/>
+                    </a:stretch>
+                  </pic:blipFill>
+                  <pic:spPr>
+                    <a:xfrm>
+                      <a:off x="0" y="0"/>
+                      <a:ext cx="5760720" cy="4112260"/>
+                    </a:xfrm>
+                    <a:prstGeom prst="rect">
+                      <a:avLst/>
+                    </a:prstGeom>
+                  </pic:spPr>
+                </pic:pic>
+              </a:graphicData>
+            </a:graphic>
+          </wp:inline>
+        </w:drawing>
+      </w:r>
+    </w:p>
+    <w:p>
+      <w:pPr>
         <w:numPr>
           <w:ilvl w:val="1"/>
           <w:numId w:val="17"/>
@@ -4050,187 +4301,6 @@
           <w:between w:val="nil"/>
         </w:pBdr>
         <w:spacing w:after="0"/>
-        <w:ind w:left="360" w:hanging="720"/>
-        <w:rPr>
-          <w:color w:val="000000"/>
-          <w:sz w:val="24"/>
-          <w:szCs w:val="24"/>
-        </w:rPr>
-      </w:pPr>
-    </w:p>
-    <w:p>
-      <w:pPr>
-        <w:pBdr>
-          <w:top w:val="nil"/>
-          <w:left w:val="nil"/>
-          <w:bottom w:val="nil"/>
-          <w:right w:val="nil"/>
-          <w:between w:val="nil"/>
-        </w:pBdr>
-        <w:spacing w:after="0"/>
-        <w:ind w:left="360" w:hanging="720"/>
-        <w:rPr>
-          <w:color w:val="000000"/>
-          <w:sz w:val="24"/>
-          <w:szCs w:val="24"/>
-        </w:rPr>
-      </w:pPr>
-    </w:p>
-    <w:p>
-      <w:pPr>
-        <w:pBdr>
-          <w:top w:val="nil"/>
-          <w:left w:val="nil"/>
-          <w:bottom w:val="nil"/>
-          <w:right w:val="nil"/>
-          <w:between w:val="nil"/>
-        </w:pBdr>
-        <w:spacing w:after="0"/>
-        <w:ind w:left="360" w:hanging="720"/>
-        <w:rPr>
-          <w:color w:val="000000"/>
-          <w:sz w:val="24"/>
-          <w:szCs w:val="24"/>
-        </w:rPr>
-      </w:pPr>
-    </w:p>
-    <w:p>
-      <w:pPr>
-        <w:pBdr>
-          <w:top w:val="nil"/>
-          <w:left w:val="nil"/>
-          <w:bottom w:val="nil"/>
-          <w:right w:val="nil"/>
-          <w:between w:val="nil"/>
-        </w:pBdr>
-        <w:spacing w:after="0"/>
-        <w:ind w:left="360" w:hanging="720"/>
-        <w:rPr>
-          <w:color w:val="000000"/>
-          <w:sz w:val="24"/>
-          <w:szCs w:val="24"/>
-        </w:rPr>
-      </w:pPr>
-    </w:p>
-    <w:p>
-      <w:pPr>
-        <w:pBdr>
-          <w:top w:val="nil"/>
-          <w:left w:val="nil"/>
-          <w:bottom w:val="nil"/>
-          <w:right w:val="nil"/>
-          <w:between w:val="nil"/>
-        </w:pBdr>
-        <w:spacing w:after="0"/>
-        <w:ind w:left="360" w:hanging="720"/>
-        <w:rPr>
-          <w:color w:val="000000"/>
-          <w:sz w:val="24"/>
-          <w:szCs w:val="24"/>
-        </w:rPr>
-      </w:pPr>
-    </w:p>
-    <w:p>
-      <w:pPr>
-        <w:pBdr>
-          <w:top w:val="nil"/>
-          <w:left w:val="nil"/>
-          <w:bottom w:val="nil"/>
-          <w:right w:val="nil"/>
-          <w:between w:val="nil"/>
-        </w:pBdr>
-        <w:spacing w:after="0"/>
-        <w:ind w:left="360" w:hanging="720"/>
-        <w:rPr>
-          <w:color w:val="000000"/>
-          <w:sz w:val="24"/>
-          <w:szCs w:val="24"/>
-        </w:rPr>
-      </w:pPr>
-    </w:p>
-    <w:p>
-      <w:pPr>
-        <w:pBdr>
-          <w:top w:val="nil"/>
-          <w:left w:val="nil"/>
-          <w:bottom w:val="nil"/>
-          <w:right w:val="nil"/>
-          <w:between w:val="nil"/>
-        </w:pBdr>
-        <w:spacing w:after="0"/>
-        <w:ind w:left="360" w:hanging="720"/>
-        <w:rPr>
-          <w:color w:val="000000"/>
-          <w:sz w:val="24"/>
-          <w:szCs w:val="24"/>
-        </w:rPr>
-      </w:pPr>
-    </w:p>
-    <w:p>
-      <w:pPr>
-        <w:pBdr>
-          <w:top w:val="nil"/>
-          <w:left w:val="nil"/>
-          <w:bottom w:val="nil"/>
-          <w:right w:val="nil"/>
-          <w:between w:val="nil"/>
-        </w:pBdr>
-        <w:spacing w:after="0"/>
-        <w:ind w:left="360" w:hanging="720"/>
-        <w:rPr>
-          <w:color w:val="000000"/>
-          <w:sz w:val="24"/>
-          <w:szCs w:val="24"/>
-        </w:rPr>
-      </w:pPr>
-    </w:p>
-    <w:p>
-      <w:pPr>
-        <w:pBdr>
-          <w:top w:val="nil"/>
-          <w:left w:val="nil"/>
-          <w:bottom w:val="nil"/>
-          <w:right w:val="nil"/>
-          <w:between w:val="nil"/>
-        </w:pBdr>
-        <w:spacing w:after="0"/>
-        <w:ind w:left="360" w:hanging="720"/>
-        <w:rPr>
-          <w:color w:val="000000"/>
-          <w:sz w:val="24"/>
-          <w:szCs w:val="24"/>
-        </w:rPr>
-      </w:pPr>
-    </w:p>
-    <w:p>
-      <w:pPr>
-        <w:pBdr>
-          <w:top w:val="nil"/>
-          <w:left w:val="nil"/>
-          <w:bottom w:val="nil"/>
-          <w:right w:val="nil"/>
-          <w:between w:val="nil"/>
-        </w:pBdr>
-        <w:spacing w:after="0"/>
-        <w:ind w:left="360" w:hanging="720"/>
-        <w:rPr>
-          <w:color w:val="000000"/>
-          <w:sz w:val="24"/>
-          <w:szCs w:val="24"/>
-        </w:rPr>
-      </w:pPr>
-    </w:p>
-    <w:p>
-      <w:pPr>
-        <w:pBdr>
-          <w:top w:val="nil"/>
-          <w:left w:val="nil"/>
-          <w:bottom w:val="nil"/>
-          <w:right w:val="nil"/>
-          <w:between w:val="nil"/>
-        </w:pBdr>
-        <w:spacing w:after="0"/>
-        <w:ind w:left="360" w:hanging="720"/>
         <w:rPr>
           <w:color w:val="000000"/>
           <w:sz w:val="24"/>
@@ -4901,7 +4971,6 @@
           <w:sz w:val="24"/>
           <w:szCs w:val="24"/>
         </w:rPr>
-        <w:lastRenderedPageBreak/>
         <w:t>Projekt zostanie zrealizowany w postaci: serwer, baza danych, strona www. Baza danych przechowywać będzie dane Użytkowników, a także wszystkie inne komponenty systemu wymagające utrwalenia - takie jak na przykład oferty. W komunikacji pomiędzy stroną www, a bazą danych pośredniczył będzie serwer odpowiedzialny również za autentykację i autoryzację użytkowników. System powinien być dostępny poprzez przeglądarki internetowe komputerów osobistych, a także urządzeń mobilnych.</w:t>
       </w:r>
     </w:p>
@@ -5057,6 +5126,7 @@
           <w:sz w:val="24"/>
           <w:szCs w:val="24"/>
         </w:rPr>
+        <w:lastRenderedPageBreak/>
         <w:drawing>
           <wp:inline distT="0" distB="0" distL="114300" distR="114300" wp14:anchorId="1F962B95" wp14:editId="5F12C21A">
             <wp:extent cx="5619750" cy="2724150"/>
@@ -5332,7 +5402,6 @@
           <w:sz w:val="24"/>
           <w:szCs w:val="24"/>
         </w:rPr>
-        <w:lastRenderedPageBreak/>
         <w:t>System powinien</w:t>
       </w:r>
       <w:r>
@@ -5581,7 +5650,16 @@
           <w:sz w:val="24"/>
           <w:szCs w:val="24"/>
         </w:rPr>
-        <w:t xml:space="preserve">Dzięki przejrzystemu i schludnemu interfejsowi klient w szybki sposób nauczy się korzystać z usług oferowanych przez oprogramowanie. Kolorystyka dopasowana do tematu zagadnienia nieruchomości sprawi, że użytkownik ani przez moment nie będzie żałował, że trafił na stronę internetową. </w:t>
+        <w:t xml:space="preserve">Dzięki przejrzystemu i schludnemu interfejsowi klient w szybki sposób nauczy się korzystać z usług oferowanych przez oprogramowanie. Kolorystyka dopasowana do tematu </w:t>
+      </w:r>
+      <w:r>
+        <w:rPr>
+          <w:color w:val="000000"/>
+          <w:sz w:val="24"/>
+          <w:szCs w:val="24"/>
+        </w:rPr>
+        <w:lastRenderedPageBreak/>
+        <w:t xml:space="preserve">zagadnienia nieruchomości sprawi, że użytkownik ani przez moment nie będzie żałował, że trafił na stronę internetową. </w:t>
       </w:r>
     </w:p>
     <w:p>
@@ -5602,8 +5680,8 @@
           <w:szCs w:val="24"/>
         </w:rPr>
       </w:pPr>
-      <w:bookmarkStart w:id="1" w:name="_gjdgxs" w:colFirst="0" w:colLast="0"/>
-      <w:bookmarkEnd w:id="1"/>
+      <w:bookmarkStart w:id="0" w:name="_gjdgxs" w:colFirst="0" w:colLast="0"/>
+      <w:bookmarkEnd w:id="0"/>
     </w:p>
     <w:p>
       <w:pPr>
@@ -5863,16 +5941,7 @@
           <w:sz w:val="24"/>
           <w:szCs w:val="24"/>
         </w:rPr>
-        <w:t xml:space="preserve">Jedna z najważniejszych cech dobrego software’u. Strona internetowa „Internetowe biuro obrotu nieruchomościami” zapewnia najwyższy poziom bezpieczeństwa. Dane użytkownika podawane do systemu będą przechowywane w zabezpieczonej na ataki </w:t>
-      </w:r>
-      <w:r>
-        <w:rPr>
-          <w:color w:val="000000"/>
-          <w:sz w:val="24"/>
-          <w:szCs w:val="24"/>
-        </w:rPr>
-        <w:lastRenderedPageBreak/>
-        <w:t>hackerskie bazie danych. Oczywiście będą one niewidoczne dla pozostałych klientów korzystających z oprogramowania. Hasła do kont będą dodatkowo zaszyfrowane co uniemożliwia włamanie się na czyjeś konto. Sam</w:t>
+        <w:t>Jedna z najważniejszych cech dobrego software’u. Strona internetowa „Internetowe biuro obrotu nieruchomościami” zapewnia najwyższy poziom bezpieczeństwa. Dane użytkownika podawane do systemu będą przechowywane w zabezpieczonej na ataki hackerskie bazie danych. Oczywiście będą one niewidoczne dla pozostałych klientów korzystających z oprogramowania. Hasła do kont będą dodatkowo zaszyfrowane co uniemożliwia włamanie się na czyjeś konto. Sam</w:t>
       </w:r>
       <w:r>
         <w:rPr>
@@ -5966,8 +6035,8 @@
       </w:r>
     </w:p>
     <w:p>
-      <w:bookmarkStart w:id="2" w:name="_30j0zll" w:colFirst="0" w:colLast="0"/>
-      <w:bookmarkEnd w:id="2"/>
+      <w:bookmarkStart w:id="1" w:name="_30j0zll" w:colFirst="0" w:colLast="0"/>
+      <w:bookmarkEnd w:id="1"/>
     </w:p>
     <w:sectPr>
       <w:footerReference w:type="default" r:id="rId14"/>
@@ -5982,7 +6051,7 @@
 </file>
 
 <file path=word/endnotes.xml><?xml version="1.0" encoding="utf-8"?>
-<w:endnotes xmlns:wpc="http://schemas.microsoft.com/office/word/2010/wordprocessingCanvas" xmlns:mc="http://schemas.openxmlformats.org/markup-compatibility/2006" xmlns:o="urn:schemas-microsoft-com:office:office" xmlns:r="http://schemas.openxmlformats.org/officeDocument/2006/relationships" xmlns:m="http://schemas.openxmlformats.org/officeDocument/2006/math" xmlns:v="urn:schemas-microsoft-com:vml" xmlns:wp14="http://schemas.microsoft.com/office/word/2010/wordprocessingDrawing" xmlns:wp="http://schemas.openxmlformats.org/drawingml/2006/wordprocessingDrawing" xmlns:w10="urn:schemas-microsoft-com:office:word" xmlns:w="http://schemas.openxmlformats.org/wordprocessingml/2006/main" xmlns:w14="http://schemas.microsoft.com/office/word/2010/wordml" xmlns:wpg="http://schemas.microsoft.com/office/word/2010/wordprocessingGroup" xmlns:wpi="http://schemas.microsoft.com/office/word/2010/wordprocessingInk" xmlns:wne="http://schemas.microsoft.com/office/word/2006/wordml" xmlns:wps="http://schemas.microsoft.com/office/word/2010/wordprocessingShape" mc:Ignorable="w14 wp14">
+<w:endnotes xmlns:wpc="http://schemas.microsoft.com/office/word/2010/wordprocessingCanvas" xmlns:cx="http://schemas.microsoft.com/office/drawing/2014/chartex" xmlns:cx1="http://schemas.microsoft.com/office/drawing/2015/9/8/chartex" xmlns:cx2="http://schemas.microsoft.com/office/drawing/2015/10/21/chartex" xmlns:cx3="http://schemas.microsoft.com/office/drawing/2016/5/9/chartex" xmlns:cx4="http://schemas.microsoft.com/office/drawing/2016/5/10/chartex" xmlns:cx5="http://schemas.microsoft.com/office/drawing/2016/5/11/chartex" xmlns:cx6="http://schemas.microsoft.com/office/drawing/2016/5/12/chartex" xmlns:cx7="http://schemas.microsoft.com/office/drawing/2016/5/13/chartex" xmlns:cx8="http://schemas.microsoft.com/office/drawing/2016/5/14/chartex" xmlns:mc="http://schemas.openxmlformats.org/markup-compatibility/2006" xmlns:aink="http://schemas.microsoft.com/office/drawing/2016/ink" xmlns:am3d="http://schemas.microsoft.com/office/drawing/2017/model3d" xmlns:o="urn:schemas-microsoft-com:office:office" xmlns:r="http://schemas.openxmlformats.org/officeDocument/2006/relationships" xmlns:m="http://schemas.openxmlformats.org/officeDocument/2006/math" xmlns:v="urn:schemas-microsoft-com:vml" xmlns:wp14="http://schemas.microsoft.com/office/word/2010/wordprocessingDrawing" xmlns:wp="http://schemas.openxmlformats.org/drawingml/2006/wordprocessingDrawing" xmlns:w10="urn:schemas-microsoft-com:office:word" xmlns:w="http://schemas.openxmlformats.org/wordprocessingml/2006/main" xmlns:w14="http://schemas.microsoft.com/office/word/2010/wordml" xmlns:w15="http://schemas.microsoft.com/office/word/2012/wordml" xmlns:w16cex="http://schemas.microsoft.com/office/word/2018/wordml/cex" xmlns:w16cid="http://schemas.microsoft.com/office/word/2016/wordml/cid" xmlns:w16="http://schemas.microsoft.com/office/word/2018/wordml" xmlns:w16se="http://schemas.microsoft.com/office/word/2015/wordml/symex" xmlns:wpg="http://schemas.microsoft.com/office/word/2010/wordprocessingGroup" xmlns:wpi="http://schemas.microsoft.com/office/word/2010/wordprocessingInk" xmlns:wne="http://schemas.microsoft.com/office/word/2006/wordml" xmlns:wps="http://schemas.microsoft.com/office/word/2010/wordprocessingShape" mc:Ignorable="w14 w15 w16se w16cid w16 w16cex wp14">
   <w:endnote w:type="separator" w:id="-1">
     <w:p>
       <w:pPr>
@@ -6007,7 +6076,7 @@
 </file>
 
 <file path=word/footer1.xml><?xml version="1.0" encoding="utf-8"?>
-<w:ftr xmlns:wpc="http://schemas.microsoft.com/office/word/2010/wordprocessingCanvas" xmlns:mc="http://schemas.openxmlformats.org/markup-compatibility/2006" xmlns:o="urn:schemas-microsoft-com:office:office" xmlns:r="http://schemas.openxmlformats.org/officeDocument/2006/relationships" xmlns:m="http://schemas.openxmlformats.org/officeDocument/2006/math" xmlns:v="urn:schemas-microsoft-com:vml" xmlns:wp14="http://schemas.microsoft.com/office/word/2010/wordprocessingDrawing" xmlns:wp="http://schemas.openxmlformats.org/drawingml/2006/wordprocessingDrawing" xmlns:w10="urn:schemas-microsoft-com:office:word" xmlns:w="http://schemas.openxmlformats.org/wordprocessingml/2006/main" xmlns:w14="http://schemas.microsoft.com/office/word/2010/wordml" xmlns:wpg="http://schemas.microsoft.com/office/word/2010/wordprocessingGroup" xmlns:wpi="http://schemas.microsoft.com/office/word/2010/wordprocessingInk" xmlns:wne="http://schemas.microsoft.com/office/word/2006/wordml" xmlns:wps="http://schemas.microsoft.com/office/word/2010/wordprocessingShape" mc:Ignorable="w14 wp14">
+<w:ftr xmlns:wpc="http://schemas.microsoft.com/office/word/2010/wordprocessingCanvas" xmlns:cx="http://schemas.microsoft.com/office/drawing/2014/chartex" xmlns:cx1="http://schemas.microsoft.com/office/drawing/2015/9/8/chartex" xmlns:cx2="http://schemas.microsoft.com/office/drawing/2015/10/21/chartex" xmlns:cx3="http://schemas.microsoft.com/office/drawing/2016/5/9/chartex" xmlns:cx4="http://schemas.microsoft.com/office/drawing/2016/5/10/chartex" xmlns:cx5="http://schemas.microsoft.com/office/drawing/2016/5/11/chartex" xmlns:cx6="http://schemas.microsoft.com/office/drawing/2016/5/12/chartex" xmlns:cx7="http://schemas.microsoft.com/office/drawing/2016/5/13/chartex" xmlns:cx8="http://schemas.microsoft.com/office/drawing/2016/5/14/chartex" xmlns:mc="http://schemas.openxmlformats.org/markup-compatibility/2006" xmlns:aink="http://schemas.microsoft.com/office/drawing/2016/ink" xmlns:am3d="http://schemas.microsoft.com/office/drawing/2017/model3d" xmlns:o="urn:schemas-microsoft-com:office:office" xmlns:r="http://schemas.openxmlformats.org/officeDocument/2006/relationships" xmlns:m="http://schemas.openxmlformats.org/officeDocument/2006/math" xmlns:v="urn:schemas-microsoft-com:vml" xmlns:wp14="http://schemas.microsoft.com/office/word/2010/wordprocessingDrawing" xmlns:wp="http://schemas.openxmlformats.org/drawingml/2006/wordprocessingDrawing" xmlns:w10="urn:schemas-microsoft-com:office:word" xmlns:w="http://schemas.openxmlformats.org/wordprocessingml/2006/main" xmlns:w14="http://schemas.microsoft.com/office/word/2010/wordml" xmlns:w15="http://schemas.microsoft.com/office/word/2012/wordml" xmlns:w16cex="http://schemas.microsoft.com/office/word/2018/wordml/cex" xmlns:w16cid="http://schemas.microsoft.com/office/word/2016/wordml/cid" xmlns:w16="http://schemas.microsoft.com/office/word/2018/wordml" xmlns:w16se="http://schemas.microsoft.com/office/word/2015/wordml/symex" xmlns:wpg="http://schemas.microsoft.com/office/word/2010/wordprocessingGroup" xmlns:wpi="http://schemas.microsoft.com/office/word/2010/wordprocessingInk" xmlns:wne="http://schemas.microsoft.com/office/word/2006/wordml" xmlns:wps="http://schemas.microsoft.com/office/word/2010/wordprocessingShape" mc:Ignorable="w14 w15 w16se w16cid w16 w16cex wp14">
   <w:p>
     <w:pPr>
       <w:pBdr>
@@ -6082,7 +6151,7 @@
 </file>
 
 <file path=word/footnotes.xml><?xml version="1.0" encoding="utf-8"?>
-<w:footnotes xmlns:wpc="http://schemas.microsoft.com/office/word/2010/wordprocessingCanvas" xmlns:mc="http://schemas.openxmlformats.org/markup-compatibility/2006" xmlns:o="urn:schemas-microsoft-com:office:office" xmlns:r="http://schemas.openxmlformats.org/officeDocument/2006/relationships" xmlns:m="http://schemas.openxmlformats.org/officeDocument/2006/math" xmlns:v="urn:schemas-microsoft-com:vml" xmlns:wp14="http://schemas.microsoft.com/office/word/2010/wordprocessingDrawing" xmlns:wp="http://schemas.openxmlformats.org/drawingml/2006/wordprocessingDrawing" xmlns:w10="urn:schemas-microsoft-com:office:word" xmlns:w="http://schemas.openxmlformats.org/wordprocessingml/2006/main" xmlns:w14="http://schemas.microsoft.com/office/word/2010/wordml" xmlns:wpg="http://schemas.microsoft.com/office/word/2010/wordprocessingGroup" xmlns:wpi="http://schemas.microsoft.com/office/word/2010/wordprocessingInk" xmlns:wne="http://schemas.microsoft.com/office/word/2006/wordml" xmlns:wps="http://schemas.microsoft.com/office/word/2010/wordprocessingShape" mc:Ignorable="w14 wp14">
+<w:footnotes xmlns:wpc="http://schemas.microsoft.com/office/word/2010/wordprocessingCanvas" xmlns:cx="http://schemas.microsoft.com/office/drawing/2014/chartex" xmlns:cx1="http://schemas.microsoft.com/office/drawing/2015/9/8/chartex" xmlns:cx2="http://schemas.microsoft.com/office/drawing/2015/10/21/chartex" xmlns:cx3="http://schemas.microsoft.com/office/drawing/2016/5/9/chartex" xmlns:cx4="http://schemas.microsoft.com/office/drawing/2016/5/10/chartex" xmlns:cx5="http://schemas.microsoft.com/office/drawing/2016/5/11/chartex" xmlns:cx6="http://schemas.microsoft.com/office/drawing/2016/5/12/chartex" xmlns:cx7="http://schemas.microsoft.com/office/drawing/2016/5/13/chartex" xmlns:cx8="http://schemas.microsoft.com/office/drawing/2016/5/14/chartex" xmlns:mc="http://schemas.openxmlformats.org/markup-compatibility/2006" xmlns:aink="http://schemas.microsoft.com/office/drawing/2016/ink" xmlns:am3d="http://schemas.microsoft.com/office/drawing/2017/model3d" xmlns:o="urn:schemas-microsoft-com:office:office" xmlns:r="http://schemas.openxmlformats.org/officeDocument/2006/relationships" xmlns:m="http://schemas.openxmlformats.org/officeDocument/2006/math" xmlns:v="urn:schemas-microsoft-com:vml" xmlns:wp14="http://schemas.microsoft.com/office/word/2010/wordprocessingDrawing" xmlns:wp="http://schemas.openxmlformats.org/drawingml/2006/wordprocessingDrawing" xmlns:w10="urn:schemas-microsoft-com:office:word" xmlns:w="http://schemas.openxmlformats.org/wordprocessingml/2006/main" xmlns:w14="http://schemas.microsoft.com/office/word/2010/wordml" xmlns:w15="http://schemas.microsoft.com/office/word/2012/wordml" xmlns:w16cex="http://schemas.microsoft.com/office/word/2018/wordml/cex" xmlns:w16cid="http://schemas.microsoft.com/office/word/2016/wordml/cid" xmlns:w16="http://schemas.microsoft.com/office/word/2018/wordml" xmlns:w16se="http://schemas.microsoft.com/office/word/2015/wordml/symex" xmlns:wpg="http://schemas.microsoft.com/office/word/2010/wordprocessingGroup" xmlns:wpi="http://schemas.microsoft.com/office/word/2010/wordprocessingInk" xmlns:wne="http://schemas.microsoft.com/office/word/2006/wordml" xmlns:wps="http://schemas.microsoft.com/office/word/2010/wordprocessingShape" mc:Ignorable="w14 w15 w16se w16cid w16 w16cex wp14">
   <w:footnote w:type="separator" w:id="-1">
     <w:p>
       <w:pPr>
@@ -6107,8 +6176,8 @@
 </file>
 
 <file path=word/numbering.xml><?xml version="1.0" encoding="utf-8"?>
-<w:numbering xmlns:wpc="http://schemas.microsoft.com/office/word/2010/wordprocessingCanvas" xmlns:mc="http://schemas.openxmlformats.org/markup-compatibility/2006" xmlns:o="urn:schemas-microsoft-com:office:office" xmlns:r="http://schemas.openxmlformats.org/officeDocument/2006/relationships" xmlns:m="http://schemas.openxmlformats.org/officeDocument/2006/math" xmlns:v="urn:schemas-microsoft-com:vml" xmlns:wp14="http://schemas.microsoft.com/office/word/2010/wordprocessingDrawing" xmlns:wp="http://schemas.openxmlformats.org/drawingml/2006/wordprocessingDrawing" xmlns:w10="urn:schemas-microsoft-com:office:word" xmlns:w="http://schemas.openxmlformats.org/wordprocessingml/2006/main" xmlns:w14="http://schemas.microsoft.com/office/word/2010/wordml" xmlns:wpg="http://schemas.microsoft.com/office/word/2010/wordprocessingGroup" xmlns:wpi="http://schemas.microsoft.com/office/word/2010/wordprocessingInk" xmlns:wne="http://schemas.microsoft.com/office/word/2006/wordml" xmlns:wps="http://schemas.microsoft.com/office/word/2010/wordprocessingShape" mc:Ignorable="w14 wp14">
-  <w:abstractNum w:abstractNumId="0">
+<w:numbering xmlns:wpc="http://schemas.microsoft.com/office/word/2010/wordprocessingCanvas" xmlns:cx="http://schemas.microsoft.com/office/drawing/2014/chartex" xmlns:cx1="http://schemas.microsoft.com/office/drawing/2015/9/8/chartex" xmlns:cx2="http://schemas.microsoft.com/office/drawing/2015/10/21/chartex" xmlns:cx3="http://schemas.microsoft.com/office/drawing/2016/5/9/chartex" xmlns:cx4="http://schemas.microsoft.com/office/drawing/2016/5/10/chartex" xmlns:cx5="http://schemas.microsoft.com/office/drawing/2016/5/11/chartex" xmlns:cx6="http://schemas.microsoft.com/office/drawing/2016/5/12/chartex" xmlns:cx7="http://schemas.microsoft.com/office/drawing/2016/5/13/chartex" xmlns:cx8="http://schemas.microsoft.com/office/drawing/2016/5/14/chartex" xmlns:mc="http://schemas.openxmlformats.org/markup-compatibility/2006" xmlns:aink="http://schemas.microsoft.com/office/drawing/2016/ink" xmlns:am3d="http://schemas.microsoft.com/office/drawing/2017/model3d" xmlns:o="urn:schemas-microsoft-com:office:office" xmlns:r="http://schemas.openxmlformats.org/officeDocument/2006/relationships" xmlns:m="http://schemas.openxmlformats.org/officeDocument/2006/math" xmlns:v="urn:schemas-microsoft-com:vml" xmlns:wp14="http://schemas.microsoft.com/office/word/2010/wordprocessingDrawing" xmlns:wp="http://schemas.openxmlformats.org/drawingml/2006/wordprocessingDrawing" xmlns:w10="urn:schemas-microsoft-com:office:word" xmlns:w="http://schemas.openxmlformats.org/wordprocessingml/2006/main" xmlns:w14="http://schemas.microsoft.com/office/word/2010/wordml" xmlns:w15="http://schemas.microsoft.com/office/word/2012/wordml" xmlns:w16cex="http://schemas.microsoft.com/office/word/2018/wordml/cex" xmlns:w16cid="http://schemas.microsoft.com/office/word/2016/wordml/cid" xmlns:w16="http://schemas.microsoft.com/office/word/2018/wordml" xmlns:w16se="http://schemas.microsoft.com/office/word/2015/wordml/symex" xmlns:wpg="http://schemas.microsoft.com/office/word/2010/wordprocessingGroup" xmlns:wpi="http://schemas.microsoft.com/office/word/2010/wordprocessingInk" xmlns:wne="http://schemas.microsoft.com/office/word/2006/wordml" xmlns:wps="http://schemas.microsoft.com/office/word/2010/wordprocessingShape" mc:Ignorable="w14 w15 w16se w16cid w16 w16cex wp14">
+  <w:abstractNum w:abstractNumId="0" w15:restartNumberingAfterBreak="0">
     <w:nsid w:val="030D48F9"/>
     <w:multiLevelType w:val="hybridMultilevel"/>
     <w:tmpl w:val="1500E732"/>
@@ -6194,7 +6263,7 @@
       </w:pPr>
     </w:lvl>
   </w:abstractNum>
-  <w:abstractNum w:abstractNumId="1">
+  <w:abstractNum w:abstractNumId="1" w15:restartNumberingAfterBreak="0">
     <w:nsid w:val="04986FEE"/>
     <w:multiLevelType w:val="multilevel"/>
     <w:tmpl w:val="0415001F"/>
@@ -6283,7 +6352,7 @@
       </w:pPr>
     </w:lvl>
   </w:abstractNum>
-  <w:abstractNum w:abstractNumId="2">
+  <w:abstractNum w:abstractNumId="2" w15:restartNumberingAfterBreak="0">
     <w:nsid w:val="07FD365C"/>
     <w:multiLevelType w:val="multilevel"/>
     <w:tmpl w:val="2D801466"/>
@@ -6396,7 +6465,7 @@
       </w:rPr>
     </w:lvl>
   </w:abstractNum>
-  <w:abstractNum w:abstractNumId="3">
+  <w:abstractNum w:abstractNumId="3" w15:restartNumberingAfterBreak="0">
     <w:nsid w:val="0E00467D"/>
     <w:multiLevelType w:val="multilevel"/>
     <w:tmpl w:val="CBA286BC"/>
@@ -6509,7 +6578,7 @@
       </w:rPr>
     </w:lvl>
   </w:abstractNum>
-  <w:abstractNum w:abstractNumId="4">
+  <w:abstractNum w:abstractNumId="4" w15:restartNumberingAfterBreak="0">
     <w:nsid w:val="0F2654EE"/>
     <w:multiLevelType w:val="multilevel"/>
     <w:tmpl w:val="FD1E0610"/>
@@ -6595,7 +6664,7 @@
       </w:pPr>
     </w:lvl>
   </w:abstractNum>
-  <w:abstractNum w:abstractNumId="5">
+  <w:abstractNum w:abstractNumId="5" w15:restartNumberingAfterBreak="0">
     <w:nsid w:val="0FB13944"/>
     <w:multiLevelType w:val="multilevel"/>
     <w:tmpl w:val="0415001F"/>
@@ -6687,7 +6756,7 @@
       </w:pPr>
     </w:lvl>
   </w:abstractNum>
-  <w:abstractNum w:abstractNumId="6">
+  <w:abstractNum w:abstractNumId="6" w15:restartNumberingAfterBreak="0">
     <w:nsid w:val="15812BA6"/>
     <w:multiLevelType w:val="multilevel"/>
     <w:tmpl w:val="0415001F"/>
@@ -6776,7 +6845,7 @@
       </w:pPr>
     </w:lvl>
   </w:abstractNum>
-  <w:abstractNum w:abstractNumId="7">
+  <w:abstractNum w:abstractNumId="7" w15:restartNumberingAfterBreak="0">
     <w:nsid w:val="15824846"/>
     <w:multiLevelType w:val="multilevel"/>
     <w:tmpl w:val="DDCC9510"/>
@@ -6862,7 +6931,7 @@
       </w:pPr>
     </w:lvl>
   </w:abstractNum>
-  <w:abstractNum w:abstractNumId="8">
+  <w:abstractNum w:abstractNumId="8" w15:restartNumberingAfterBreak="0">
     <w:nsid w:val="18720590"/>
     <w:multiLevelType w:val="multilevel"/>
     <w:tmpl w:val="17545AA6"/>
@@ -6975,7 +7044,7 @@
       </w:rPr>
     </w:lvl>
   </w:abstractNum>
-  <w:abstractNum w:abstractNumId="9">
+  <w:abstractNum w:abstractNumId="9" w15:restartNumberingAfterBreak="0">
     <w:nsid w:val="1B844DD8"/>
     <w:multiLevelType w:val="hybridMultilevel"/>
     <w:tmpl w:val="2F74F980"/>
@@ -7061,7 +7130,7 @@
       </w:pPr>
     </w:lvl>
   </w:abstractNum>
-  <w:abstractNum w:abstractNumId="10">
+  <w:abstractNum w:abstractNumId="10" w15:restartNumberingAfterBreak="0">
     <w:nsid w:val="1E4629D9"/>
     <w:multiLevelType w:val="multilevel"/>
     <w:tmpl w:val="6DC6BD3E"/>
@@ -7174,7 +7243,7 @@
       </w:rPr>
     </w:lvl>
   </w:abstractNum>
-  <w:abstractNum w:abstractNumId="11">
+  <w:abstractNum w:abstractNumId="11" w15:restartNumberingAfterBreak="0">
     <w:nsid w:val="240332CB"/>
     <w:multiLevelType w:val="multilevel"/>
     <w:tmpl w:val="87462F78"/>
@@ -7263,7 +7332,7 @@
       </w:pPr>
     </w:lvl>
   </w:abstractNum>
-  <w:abstractNum w:abstractNumId="12">
+  <w:abstractNum w:abstractNumId="12" w15:restartNumberingAfterBreak="0">
     <w:nsid w:val="25BF3E7C"/>
     <w:multiLevelType w:val="multilevel"/>
     <w:tmpl w:val="DDF6BA7A"/>
@@ -7376,7 +7445,7 @@
       </w:rPr>
     </w:lvl>
   </w:abstractNum>
-  <w:abstractNum w:abstractNumId="13">
+  <w:abstractNum w:abstractNumId="13" w15:restartNumberingAfterBreak="0">
     <w:nsid w:val="25F43BCF"/>
     <w:multiLevelType w:val="multilevel"/>
     <w:tmpl w:val="6074D640"/>
@@ -7489,7 +7558,7 @@
       </w:rPr>
     </w:lvl>
   </w:abstractNum>
-  <w:abstractNum w:abstractNumId="14">
+  <w:abstractNum w:abstractNumId="14" w15:restartNumberingAfterBreak="0">
     <w:nsid w:val="270F3376"/>
     <w:multiLevelType w:val="multilevel"/>
     <w:tmpl w:val="0A2A6308"/>
@@ -7602,7 +7671,7 @@
       </w:rPr>
     </w:lvl>
   </w:abstractNum>
-  <w:abstractNum w:abstractNumId="15">
+  <w:abstractNum w:abstractNumId="15" w15:restartNumberingAfterBreak="0">
     <w:nsid w:val="2BE10739"/>
     <w:multiLevelType w:val="multilevel"/>
     <w:tmpl w:val="0415001F"/>
@@ -7691,7 +7760,7 @@
       </w:pPr>
     </w:lvl>
   </w:abstractNum>
-  <w:abstractNum w:abstractNumId="16">
+  <w:abstractNum w:abstractNumId="16" w15:restartNumberingAfterBreak="0">
     <w:nsid w:val="2FA74419"/>
     <w:multiLevelType w:val="multilevel"/>
     <w:tmpl w:val="50808D16"/>
@@ -7783,7 +7852,7 @@
       </w:pPr>
     </w:lvl>
   </w:abstractNum>
-  <w:abstractNum w:abstractNumId="17">
+  <w:abstractNum w:abstractNumId="17" w15:restartNumberingAfterBreak="0">
     <w:nsid w:val="359F47E5"/>
     <w:multiLevelType w:val="multilevel"/>
     <w:tmpl w:val="D13A54B0"/>
@@ -7875,7 +7944,7 @@
       </w:pPr>
     </w:lvl>
   </w:abstractNum>
-  <w:abstractNum w:abstractNumId="18">
+  <w:abstractNum w:abstractNumId="18" w15:restartNumberingAfterBreak="0">
     <w:nsid w:val="374E5B4C"/>
     <w:multiLevelType w:val="multilevel"/>
     <w:tmpl w:val="7D965500"/>
@@ -7988,7 +8057,7 @@
       </w:rPr>
     </w:lvl>
   </w:abstractNum>
-  <w:abstractNum w:abstractNumId="19">
+  <w:abstractNum w:abstractNumId="19" w15:restartNumberingAfterBreak="0">
     <w:nsid w:val="3C303DCB"/>
     <w:multiLevelType w:val="multilevel"/>
     <w:tmpl w:val="B95471EC"/>
@@ -8101,7 +8170,7 @@
       </w:rPr>
     </w:lvl>
   </w:abstractNum>
-  <w:abstractNum w:abstractNumId="20">
+  <w:abstractNum w:abstractNumId="20" w15:restartNumberingAfterBreak="0">
     <w:nsid w:val="4DCF379C"/>
     <w:multiLevelType w:val="multilevel"/>
     <w:tmpl w:val="165AE146"/>
@@ -8214,7 +8283,7 @@
       </w:rPr>
     </w:lvl>
   </w:abstractNum>
-  <w:abstractNum w:abstractNumId="21">
+  <w:abstractNum w:abstractNumId="21" w15:restartNumberingAfterBreak="0">
     <w:nsid w:val="55F029AE"/>
     <w:multiLevelType w:val="multilevel"/>
     <w:tmpl w:val="4EA450AC"/>
@@ -8300,7 +8369,7 @@
       </w:pPr>
     </w:lvl>
   </w:abstractNum>
-  <w:abstractNum w:abstractNumId="22">
+  <w:abstractNum w:abstractNumId="22" w15:restartNumberingAfterBreak="0">
     <w:nsid w:val="580A4975"/>
     <w:multiLevelType w:val="multilevel"/>
     <w:tmpl w:val="C6A2B2E4"/>
@@ -8386,7 +8455,7 @@
       </w:pPr>
     </w:lvl>
   </w:abstractNum>
-  <w:abstractNum w:abstractNumId="23">
+  <w:abstractNum w:abstractNumId="23" w15:restartNumberingAfterBreak="0">
     <w:nsid w:val="587C4B74"/>
     <w:multiLevelType w:val="multilevel"/>
     <w:tmpl w:val="D5D037D8"/>
@@ -8472,7 +8541,7 @@
       </w:pPr>
     </w:lvl>
   </w:abstractNum>
-  <w:abstractNum w:abstractNumId="24">
+  <w:abstractNum w:abstractNumId="24" w15:restartNumberingAfterBreak="0">
     <w:nsid w:val="6066627C"/>
     <w:multiLevelType w:val="multilevel"/>
     <w:tmpl w:val="0415001F"/>
@@ -8561,7 +8630,7 @@
       </w:pPr>
     </w:lvl>
   </w:abstractNum>
-  <w:abstractNum w:abstractNumId="25">
+  <w:abstractNum w:abstractNumId="25" w15:restartNumberingAfterBreak="0">
     <w:nsid w:val="65AD6CA1"/>
     <w:multiLevelType w:val="multilevel"/>
     <w:tmpl w:val="5BEE10CC"/>
@@ -8656,7 +8725,7 @@
       </w:pPr>
     </w:lvl>
   </w:abstractNum>
-  <w:abstractNum w:abstractNumId="26">
+  <w:abstractNum w:abstractNumId="26" w15:restartNumberingAfterBreak="0">
     <w:nsid w:val="66B57BE4"/>
     <w:multiLevelType w:val="multilevel"/>
     <w:tmpl w:val="499A3018"/>
@@ -8742,7 +8811,7 @@
       </w:pPr>
     </w:lvl>
   </w:abstractNum>
-  <w:abstractNum w:abstractNumId="27">
+  <w:abstractNum w:abstractNumId="27" w15:restartNumberingAfterBreak="0">
     <w:nsid w:val="6D3601F4"/>
     <w:multiLevelType w:val="multilevel"/>
     <w:tmpl w:val="34B8CC7E"/>
@@ -8855,7 +8924,7 @@
       </w:rPr>
     </w:lvl>
   </w:abstractNum>
-  <w:abstractNum w:abstractNumId="28">
+  <w:abstractNum w:abstractNumId="28" w15:restartNumberingAfterBreak="0">
     <w:nsid w:val="6EC1383C"/>
     <w:multiLevelType w:val="multilevel"/>
     <w:tmpl w:val="14401FE4"/>
@@ -8941,7 +9010,7 @@
       </w:pPr>
     </w:lvl>
   </w:abstractNum>
-  <w:abstractNum w:abstractNumId="29">
+  <w:abstractNum w:abstractNumId="29" w15:restartNumberingAfterBreak="0">
     <w:nsid w:val="719D7667"/>
     <w:multiLevelType w:val="multilevel"/>
     <w:tmpl w:val="5038F76A"/>
@@ -9054,7 +9123,7 @@
       </w:rPr>
     </w:lvl>
   </w:abstractNum>
-  <w:abstractNum w:abstractNumId="30">
+  <w:abstractNum w:abstractNumId="30" w15:restartNumberingAfterBreak="0">
     <w:nsid w:val="73500FD8"/>
     <w:multiLevelType w:val="multilevel"/>
     <w:tmpl w:val="152446DE"/>
@@ -9167,7 +9236,7 @@
       </w:rPr>
     </w:lvl>
   </w:abstractNum>
-  <w:abstractNum w:abstractNumId="31">
+  <w:abstractNum w:abstractNumId="31" w15:restartNumberingAfterBreak="0">
     <w:nsid w:val="7A48607B"/>
     <w:multiLevelType w:val="multilevel"/>
     <w:tmpl w:val="28965BAA"/>
@@ -9280,7 +9349,7 @@
       </w:rPr>
     </w:lvl>
   </w:abstractNum>
-  <w:abstractNum w:abstractNumId="32">
+  <w:abstractNum w:abstractNumId="32" w15:restartNumberingAfterBreak="0">
     <w:nsid w:val="7CED50A6"/>
     <w:multiLevelType w:val="multilevel"/>
     <w:tmpl w:val="5DFE3BDC"/>
@@ -9469,7 +9538,7 @@
 </file>
 
 <file path=word/styles.xml><?xml version="1.0" encoding="utf-8"?>
-<w:styles xmlns:mc="http://schemas.openxmlformats.org/markup-compatibility/2006" xmlns:r="http://schemas.openxmlformats.org/officeDocument/2006/relationships" xmlns:w="http://schemas.openxmlformats.org/wordprocessingml/2006/main" xmlns:w14="http://schemas.microsoft.com/office/word/2010/wordml" mc:Ignorable="w14">
+<w:styles xmlns:mc="http://schemas.openxmlformats.org/markup-compatibility/2006" xmlns:r="http://schemas.openxmlformats.org/officeDocument/2006/relationships" xmlns:w="http://schemas.openxmlformats.org/wordprocessingml/2006/main" xmlns:w14="http://schemas.microsoft.com/office/word/2010/wordml" xmlns:w15="http://schemas.microsoft.com/office/word/2012/wordml" xmlns:w16cex="http://schemas.microsoft.com/office/word/2018/wordml/cex" xmlns:w16cid="http://schemas.microsoft.com/office/word/2016/wordml/cid" xmlns:w16="http://schemas.microsoft.com/office/word/2018/wordml" xmlns:w16se="http://schemas.microsoft.com/office/word/2015/wordml/symex" mc:Ignorable="w14 w15 w16se w16cid w16 w16cex">
   <w:docDefaults>
     <w:rPrDefault>
       <w:rPr>
@@ -9485,538 +9554,383 @@
       </w:pPr>
     </w:pPrDefault>
   </w:docDefaults>
-  <w:latentStyles w:defLockedState="0" w:defUIPriority="99" w:defSemiHidden="1" w:defUnhideWhenUsed="1" w:defQFormat="0" w:count="267">
-    <w:lsdException w:name="Normal" w:semiHidden="0" w:uiPriority="0" w:unhideWhenUsed="0" w:qFormat="1"/>
-    <w:lsdException w:name="heading 1" w:semiHidden="0" w:uiPriority="9" w:unhideWhenUsed="0" w:qFormat="1"/>
-    <w:lsdException w:name="heading 2" w:uiPriority="9" w:qFormat="1"/>
-    <w:lsdException w:name="heading 3" w:uiPriority="9" w:qFormat="1"/>
-    <w:lsdException w:name="heading 4" w:uiPriority="9" w:qFormat="1"/>
-    <w:lsdException w:name="heading 5" w:uiPriority="9" w:qFormat="1"/>
-    <w:lsdException w:name="heading 6" w:uiPriority="9" w:qFormat="1"/>
-    <w:lsdException w:name="heading 7" w:uiPriority="9" w:qFormat="1"/>
-    <w:lsdException w:name="heading 8" w:uiPriority="9" w:qFormat="1"/>
-    <w:lsdException w:name="heading 9" w:uiPriority="9" w:qFormat="1"/>
-    <w:lsdException w:name="toc 1" w:uiPriority="39"/>
-    <w:lsdException w:name="toc 2" w:uiPriority="39"/>
-    <w:lsdException w:name="toc 3" w:uiPriority="39"/>
-    <w:lsdException w:name="toc 4" w:uiPriority="39"/>
-    <w:lsdException w:name="toc 5" w:uiPriority="39"/>
-    <w:lsdException w:name="toc 6" w:uiPriority="39"/>
-    <w:lsdException w:name="toc 7" w:uiPriority="39"/>
-    <w:lsdException w:name="toc 8" w:uiPriority="39"/>
-    <w:lsdException w:name="toc 9" w:uiPriority="39"/>
-    <w:lsdException w:name="caption" w:uiPriority="35" w:qFormat="1"/>
-    <w:lsdException w:name="Title" w:semiHidden="0" w:uiPriority="10" w:unhideWhenUsed="0" w:qFormat="1"/>
-    <w:lsdException w:name="Default Paragraph Font" w:uiPriority="1"/>
-    <w:lsdException w:name="Subtitle" w:semiHidden="0" w:uiPriority="11" w:unhideWhenUsed="0" w:qFormat="1"/>
-    <w:lsdException w:name="Strong" w:semiHidden="0" w:uiPriority="22" w:unhideWhenUsed="0" w:qFormat="1"/>
-    <w:lsdException w:name="Emphasis" w:semiHidden="0" w:uiPriority="20" w:unhideWhenUsed="0" w:qFormat="1"/>
-    <w:lsdException w:name="Table Grid" w:semiHidden="0" w:uiPriority="39" w:unhideWhenUsed="0"/>
-    <w:lsdException w:name="Placeholder Text" w:unhideWhenUsed="0"/>
-    <w:lsdException w:name="No Spacing" w:semiHidden="0" w:uiPriority="1" w:unhideWhenUsed="0" w:qFormat="1"/>
-    <w:lsdException w:name="Light Shading" w:semiHidden="0" w:uiPriority="60" w:unhideWhenUsed="0"/>
-    <w:lsdException w:name="Light List" w:semiHidden="0" w:uiPriority="61" w:unhideWhenUsed="0"/>
-    <w:lsdException w:name="Light Grid" w:semiHidden="0" w:uiPriority="62" w:unhideWhenUsed="0"/>
-    <w:lsdException w:name="Medium Shading 1" w:semiHidden="0" w:uiPriority="63" w:unhideWhenUsed="0"/>
-    <w:lsdException w:name="Medium Shading 2" w:semiHidden="0" w:uiPriority="64" w:unhideWhenUsed="0"/>
-    <w:lsdException w:name="Medium List 1" w:semiHidden="0" w:uiPriority="65" w:unhideWhenUsed="0"/>
-    <w:lsdException w:name="Medium List 2" w:semiHidden="0" w:uiPriority="66" w:unhideWhenUsed="0"/>
-    <w:lsdException w:name="Medium Grid 1" w:semiHidden="0" w:uiPriority="67" w:unhideWhenUsed="0"/>
-    <w:lsdException w:name="Medium Grid 2" w:semiHidden="0" w:uiPriority="68" w:unhideWhenUsed="0"/>
-    <w:lsdException w:name="Medium Grid 3" w:semiHidden="0" w:uiPriority="69" w:unhideWhenUsed="0"/>
-    <w:lsdException w:name="Dark List" w:semiHidden="0" w:uiPriority="70" w:unhideWhenUsed="0"/>
-    <w:lsdException w:name="Colorful Shading" w:semiHidden="0" w:uiPriority="71" w:unhideWhenUsed="0"/>
-    <w:lsdException w:name="Colorful List" w:semiHidden="0" w:uiPriority="72" w:unhideWhenUsed="0"/>
-    <w:lsdException w:name="Colorful Grid" w:semiHidden="0" w:uiPriority="73" w:unhideWhenUsed="0"/>
-    <w:lsdException w:name="Light Shading Accent 1" w:semiHidden="0" w:uiPriority="60" w:unhideWhenUsed="0"/>
-    <w:lsdException w:name="Light List Accent 1" w:semiHidden="0" w:uiPriority="61" w:unhideWhenUsed="0"/>
-    <w:lsdException w:name="Light Grid Accent 1" w:semiHidden="0" w:uiPriority="62" w:unhideWhenUsed="0"/>
-    <w:lsdException w:name="Medium Shading 1 Accent 1" w:semiHidden="0" w:uiPriority="63" w:unhideWhenUsed="0"/>
-    <w:lsdException w:name="Medium Shading 2 Accent 1" w:semiHidden="0" w:uiPriority="64" w:unhideWhenUsed="0"/>
-    <w:lsdException w:name="Medium List 1 Accent 1" w:semiHidden="0" w:uiPriority="65" w:unhideWhenUsed="0"/>
-    <w:lsdException w:name="Revision" w:unhideWhenUsed="0"/>
-    <w:lsdException w:name="List Paragraph" w:semiHidden="0" w:uiPriority="34" w:unhideWhenUsed="0" w:qFormat="1"/>
-    <w:lsdException w:name="Quote" w:semiHidden="0" w:uiPriority="29" w:unhideWhenUsed="0" w:qFormat="1"/>
-    <w:lsdException w:name="Intense Quote" w:semiHidden="0" w:uiPriority="30" w:unhideWhenUsed="0" w:qFormat="1"/>
-    <w:lsdException w:name="Medium List 2 Accent 1" w:semiHidden="0" w:uiPriority="66" w:unhideWhenUsed="0"/>
-    <w:lsdException w:name="Medium Grid 1 Accent 1" w:semiHidden="0" w:uiPriority="67" w:unhideWhenUsed="0"/>
-    <w:lsdException w:name="Medium Grid 2 Accent 1" w:semiHidden="0" w:uiPriority="68" w:unhideWhenUsed="0"/>
-    <w:lsdException w:name="Medium Grid 3 Accent 1" w:semiHidden="0" w:uiPriority="69" w:unhideWhenUsed="0"/>
-    <w:lsdException w:name="Dark List Accent 1" w:semiHidden="0" w:uiPriority="70" w:unhideWhenUsed="0"/>
-    <w:lsdException w:name="Colorful Shading Accent 1" w:semiHidden="0" w:uiPriority="71" w:unhideWhenUsed="0"/>
-    <w:lsdException w:name="Colorful List Accent 1" w:semiHidden="0" w:uiPriority="72" w:unhideWhenUsed="0"/>
-    <w:lsdException w:name="Colorful Grid Accent 1" w:semiHidden="0" w:uiPriority="73" w:unhideWhenUsed="0"/>
-    <w:lsdException w:name="Light Shading Accent 2" w:semiHidden="0" w:uiPriority="60" w:unhideWhenUsed="0"/>
-    <w:lsdException w:name="Light List Accent 2" w:semiHidden="0" w:uiPriority="61" w:unhideWhenUsed="0"/>
-    <w:lsdException w:name="Light Grid Accent 2" w:semiHidden="0" w:uiPriority="62" w:unhideWhenUsed="0"/>
-    <w:lsdException w:name="Medium Shading 1 Accent 2" w:semiHidden="0" w:uiPriority="63" w:unhideWhenUsed="0"/>
-    <w:lsdException w:name="Medium Shading 2 Accent 2" w:semiHidden="0" w:uiPriority="64" w:unhideWhenUsed="0"/>
-    <w:lsdException w:name="Medium List 1 Accent 2" w:semiHidden="0" w:uiPriority="65" w:unhideWhenUsed="0"/>
-    <w:lsdException w:name="Medium List 2 Accent 2" w:semiHidden="0" w:uiPriority="66" w:unhideWhenUsed="0"/>
-    <w:lsdException w:name="Medium Grid 1 Accent 2" w:semiHidden="0" w:uiPriority="67" w:unhideWhenUsed="0"/>
-    <w:lsdException w:name="Medium Grid 2 Accent 2" w:semiHidden="0" w:uiPriority="68" w:unhideWhenUsed="0"/>
-    <w:lsdException w:name="Medium Grid 3 Accent 2" w:semiHidden="0" w:uiPriority="69" w:unhideWhenUsed="0"/>
-    <w:lsdException w:name="Dark List Accent 2" w:semiHidden="0" w:uiPriority="70" w:unhideWhenUsed="0"/>
-    <w:lsdException w:name="Colorful Shading Accent 2" w:semiHidden="0" w:uiPriority="71" w:unhideWhenUsed="0"/>
-    <w:lsdException w:name="Colorful List Accent 2" w:semiHidden="0" w:uiPriority="72" w:unhideWhenUsed="0"/>
-    <w:lsdException w:name="Colorful Grid Accent 2" w:semiHidden="0" w:uiPriority="73" w:unhideWhenUsed="0"/>
-    <w:lsdException w:name="Light Shading Accent 3" w:semiHidden="0" w:uiPriority="60" w:unhideWhenUsed="0"/>
-    <w:lsdException w:name="Light List Accent 3" w:semiHidden="0" w:uiPriority="61" w:unhideWhenUsed="0"/>
-    <w:lsdException w:name="Light Grid Accent 3" w:semiHidden="0" w:uiPriority="62" w:unhideWhenUsed="0"/>
-    <w:lsdException w:name="Medium Shading 1 Accent 3" w:semiHidden="0" w:uiPriority="63" w:unhideWhenUsed="0"/>
-    <w:lsdException w:name="Medium Shading 2 Accent 3" w:semiHidden="0" w:uiPriority="64" w:unhideWhenUsed="0"/>
-    <w:lsdException w:name="Medium List 1 Accent 3" w:semiHidden="0" w:uiPriority="65" w:unhideWhenUsed="0"/>
-    <w:lsdException w:name="Medium List 2 Accent 3" w:semiHidden="0" w:uiPriority="66" w:unhideWhenUsed="0"/>
-    <w:lsdException w:name="Medium Grid 1 Accent 3" w:semiHidden="0" w:uiPriority="67" w:unhideWhenUsed="0"/>
-    <w:lsdException w:name="Medium Grid 2 Accent 3" w:semiHidden="0" w:uiPriority="68" w:unhideWhenUsed="0"/>
-    <w:lsdException w:name="Medium Grid 3 Accent 3" w:semiHidden="0" w:uiPriority="69" w:unhideWhenUsed="0"/>
-    <w:lsdException w:name="Dark List Accent 3" w:semiHidden="0" w:uiPriority="70" w:unhideWhenUsed="0"/>
-    <w:lsdException w:name="Colorful Shading Accent 3" w:semiHidden="0" w:uiPriority="71" w:unhideWhenUsed="0"/>
-    <w:lsdException w:name="Colorful List Accent 3" w:semiHidden="0" w:uiPriority="72" w:unhideWhenUsed="0"/>
-    <w:lsdException w:name="Colorful Grid Accent 3" w:semiHidden="0" w:uiPriority="73" w:unhideWhenUsed="0"/>
-    <w:lsdException w:name="Light Shading Accent 4" w:semiHidden="0" w:uiPriority="60" w:unhideWhenUsed="0"/>
-    <w:lsdException w:name="Light List Accent 4" w:semiHidden="0" w:uiPriority="61" w:unhideWhenUsed="0"/>
-    <w:lsdException w:name="Light Grid Accent 4" w:semiHidden="0" w:uiPriority="62" w:unhideWhenUsed="0"/>
-    <w:lsdException w:name="Medium Shading 1 Accent 4" w:semiHidden="0" w:uiPriority="63" w:unhideWhenUsed="0"/>
-    <w:lsdException w:name="Medium Shading 2 Accent 4" w:semiHidden="0" w:uiPriority="64" w:unhideWhenUsed="0"/>
-    <w:lsdException w:name="Medium List 1 Accent 4" w:semiHidden="0" w:uiPriority="65" w:unhideWhenUsed="0"/>
-    <w:lsdException w:name="Medium List 2 Accent 4" w:semiHidden="0" w:uiPriority="66" w:unhideWhenUsed="0"/>
-    <w:lsdException w:name="Medium Grid 1 Accent 4" w:semiHidden="0" w:uiPriority="67" w:unhideWhenUsed="0"/>
-    <w:lsdException w:name="Medium Grid 2 Accent 4" w:semiHidden="0" w:uiPriority="68" w:unhideWhenUsed="0"/>
-    <w:lsdException w:name="Medium Grid 3 Accent 4" w:semiHidden="0" w:uiPriority="69" w:unhideWhenUsed="0"/>
-    <w:lsdException w:name="Dark List Accent 4" w:semiHidden="0" w:uiPriority="70" w:unhideWhenUsed="0"/>
-    <w:lsdException w:name="Colorful Shading Accent 4" w:semiHidden="0" w:uiPriority="71" w:unhideWhenUsed="0"/>
-    <w:lsdException w:name="Colorful List Accent 4" w:semiHidden="0" w:uiPriority="72" w:unhideWhenUsed="0"/>
-    <w:lsdException w:name="Colorful Grid Accent 4" w:semiHidden="0" w:uiPriority="73" w:unhideWhenUsed="0"/>
-    <w:lsdException w:name="Light Shading Accent 5" w:semiHidden="0" w:uiPriority="60" w:unhideWhenUsed="0"/>
-    <w:lsdException w:name="Light List Accent 5" w:semiHidden="0" w:uiPriority="61" w:unhideWhenUsed="0"/>
-    <w:lsdException w:name="Light Grid Accent 5" w:semiHidden="0" w:uiPriority="62" w:unhideWhenUsed="0"/>
-    <w:lsdException w:name="Medium Shading 1 Accent 5" w:semiHidden="0" w:uiPriority="63" w:unhideWhenUsed="0"/>
-    <w:lsdException w:name="Medium Shading 2 Accent 5" w:semiHidden="0" w:uiPriority="64" w:unhideWhenUsed="0"/>
-    <w:lsdException w:name="Medium List 1 Accent 5" w:semiHidden="0" w:uiPriority="65" w:unhideWhenUsed="0"/>
-    <w:lsdException w:name="Medium List 2 Accent 5" w:semiHidden="0" w:uiPriority="66" w:unhideWhenUsed="0"/>
-    <w:lsdException w:name="Medium Grid 1 Accent 5" w:semiHidden="0" w:uiPriority="67" w:unhideWhenUsed="0"/>
-    <w:lsdException w:name="Medium Grid 2 Accent 5" w:semiHidden="0" w:uiPriority="68" w:unhideWhenUsed="0"/>
-    <w:lsdException w:name="Medium Grid 3 Accent 5" w:semiHidden="0" w:uiPriority="69" w:unhideWhenUsed="0"/>
-    <w:lsdException w:name="Dark List Accent 5" w:semiHidden="0" w:uiPriority="70" w:unhideWhenUsed="0"/>
-    <w:lsdException w:name="Colorful Shading Accent 5" w:semiHidden="0" w:uiPriority="71" w:unhideWhenUsed="0"/>
-    <w:lsdException w:name="Colorful List Accent 5" w:semiHidden="0" w:uiPriority="72" w:unhideWhenUsed="0"/>
-    <w:lsdException w:name="Colorful Grid Accent 5" w:semiHidden="0" w:uiPriority="73" w:unhideWhenUsed="0"/>
-    <w:lsdException w:name="Light Shading Accent 6" w:semiHidden="0" w:uiPriority="60" w:unhideWhenUsed="0"/>
-    <w:lsdException w:name="Light List Accent 6" w:semiHidden="0" w:uiPriority="61" w:unhideWhenUsed="0"/>
-    <w:lsdException w:name="Light Grid Accent 6" w:semiHidden="0" w:uiPriority="62" w:unhideWhenUsed="0"/>
-    <w:lsdException w:name="Medium Shading 1 Accent 6" w:semiHidden="0" w:uiPriority="63" w:unhideWhenUsed="0"/>
-    <w:lsdException w:name="Medium Shading 2 Accent 6" w:semiHidden="0" w:uiPriority="64" w:unhideWhenUsed="0"/>
-    <w:lsdException w:name="Medium List 1 Accent 6" w:semiHidden="0" w:uiPriority="65" w:unhideWhenUsed="0"/>
-    <w:lsdException w:name="Medium List 2 Accent 6" w:semiHidden="0" w:uiPriority="66" w:unhideWhenUsed="0"/>
-    <w:lsdException w:name="Medium Grid 1 Accent 6" w:semiHidden="0" w:uiPriority="67" w:unhideWhenUsed="0"/>
-    <w:lsdException w:name="Medium Grid 2 Accent 6" w:semiHidden="0" w:uiPriority="68" w:unhideWhenUsed="0"/>
-    <w:lsdException w:name="Medium Grid 3 Accent 6" w:semiHidden="0" w:uiPriority="69" w:unhideWhenUsed="0"/>
-    <w:lsdException w:name="Dark List Accent 6" w:semiHidden="0" w:uiPriority="70" w:unhideWhenUsed="0"/>
-    <w:lsdException w:name="Colorful Shading Accent 6" w:semiHidden="0" w:uiPriority="71" w:unhideWhenUsed="0"/>
-    <w:lsdException w:name="Colorful List Accent 6" w:semiHidden="0" w:uiPriority="72" w:unhideWhenUsed="0"/>
-    <w:lsdException w:name="Colorful Grid Accent 6" w:semiHidden="0" w:uiPriority="73" w:unhideWhenUsed="0"/>
-    <w:lsdException w:name="Subtle Emphasis" w:semiHidden="0" w:uiPriority="19" w:unhideWhenUsed="0" w:qFormat="1"/>
-    <w:lsdException w:name="Intense Emphasis" w:semiHidden="0" w:uiPriority="21" w:unhideWhenUsed="0" w:qFormat="1"/>
-    <w:lsdException w:name="Subtle Reference" w:semiHidden="0" w:uiPriority="31" w:unhideWhenUsed="0" w:qFormat="1"/>
-    <w:lsdException w:name="Intense Reference" w:semiHidden="0" w:uiPriority="32" w:unhideWhenUsed="0" w:qFormat="1"/>
-    <w:lsdException w:name="Book Title" w:semiHidden="0" w:uiPriority="33" w:unhideWhenUsed="0" w:qFormat="1"/>
-    <w:lsdException w:name="Bibliography" w:uiPriority="37"/>
-    <w:lsdException w:name="TOC Heading" w:uiPriority="39" w:qFormat="1"/>
-  </w:latentStyles>
-  <w:style w:type="paragraph" w:default="1" w:styleId="Normalny">
-    <w:name w:val="Normal"/>
-    <w:qFormat/>
-  </w:style>
-  <w:style w:type="paragraph" w:styleId="Nagwek1">
-    <w:name w:val="heading 1"/>
-    <w:basedOn w:val="Normalny"/>
-    <w:next w:val="Normalny"/>
-    <w:uiPriority w:val="9"/>
-    <w:qFormat/>
-    <w:pPr>
-      <w:keepNext/>
-      <w:keepLines/>
-      <w:spacing w:before="480" w:after="120"/>
-      <w:outlineLvl w:val="0"/>
-    </w:pPr>
-    <w:rPr>
-      <w:b/>
-      <w:sz w:val="48"/>
-      <w:szCs w:val="48"/>
-    </w:rPr>
-  </w:style>
-  <w:style w:type="paragraph" w:styleId="Nagwek2">
-    <w:name w:val="heading 2"/>
-    <w:basedOn w:val="Normalny"/>
-    <w:next w:val="Normalny"/>
-    <w:uiPriority w:val="9"/>
-    <w:semiHidden/>
-    <w:unhideWhenUsed/>
-    <w:qFormat/>
-    <w:pPr>
-      <w:keepNext/>
-      <w:keepLines/>
-      <w:spacing w:before="360" w:after="80"/>
-      <w:outlineLvl w:val="1"/>
-    </w:pPr>
-    <w:rPr>
-      <w:b/>
-      <w:sz w:val="36"/>
-      <w:szCs w:val="36"/>
-    </w:rPr>
-  </w:style>
-  <w:style w:type="paragraph" w:styleId="Nagwek3">
-    <w:name w:val="heading 3"/>
-    <w:basedOn w:val="Normalny"/>
-    <w:next w:val="Normalny"/>
-    <w:uiPriority w:val="9"/>
-    <w:semiHidden/>
-    <w:unhideWhenUsed/>
-    <w:qFormat/>
-    <w:pPr>
-      <w:keepNext/>
-      <w:keepLines/>
-      <w:spacing w:before="280" w:after="80"/>
-      <w:outlineLvl w:val="2"/>
-    </w:pPr>
-    <w:rPr>
-      <w:b/>
-      <w:sz w:val="28"/>
-      <w:szCs w:val="28"/>
-    </w:rPr>
-  </w:style>
-  <w:style w:type="paragraph" w:styleId="Nagwek4">
-    <w:name w:val="heading 4"/>
-    <w:basedOn w:val="Normalny"/>
-    <w:next w:val="Normalny"/>
-    <w:uiPriority w:val="9"/>
-    <w:semiHidden/>
-    <w:unhideWhenUsed/>
-    <w:qFormat/>
-    <w:pPr>
-      <w:keepNext/>
-      <w:keepLines/>
-      <w:spacing w:before="240" w:after="40"/>
-      <w:outlineLvl w:val="3"/>
-    </w:pPr>
-    <w:rPr>
-      <w:b/>
-      <w:sz w:val="24"/>
-      <w:szCs w:val="24"/>
-    </w:rPr>
-  </w:style>
-  <w:style w:type="paragraph" w:styleId="Nagwek5">
-    <w:name w:val="heading 5"/>
-    <w:basedOn w:val="Normalny"/>
-    <w:next w:val="Normalny"/>
-    <w:uiPriority w:val="9"/>
-    <w:semiHidden/>
-    <w:unhideWhenUsed/>
-    <w:qFormat/>
-    <w:pPr>
-      <w:keepNext/>
-      <w:keepLines/>
-      <w:spacing w:before="220" w:after="40"/>
-      <w:outlineLvl w:val="4"/>
-    </w:pPr>
-    <w:rPr>
-      <w:b/>
-    </w:rPr>
-  </w:style>
-  <w:style w:type="paragraph" w:styleId="Nagwek6">
-    <w:name w:val="heading 6"/>
-    <w:basedOn w:val="Normalny"/>
-    <w:next w:val="Normalny"/>
-    <w:uiPriority w:val="9"/>
-    <w:semiHidden/>
-    <w:unhideWhenUsed/>
-    <w:qFormat/>
-    <w:pPr>
-      <w:keepNext/>
-      <w:keepLines/>
-      <w:spacing w:before="200" w:after="40"/>
-      <w:outlineLvl w:val="5"/>
-    </w:pPr>
-    <w:rPr>
-      <w:b/>
-      <w:sz w:val="20"/>
-      <w:szCs w:val="20"/>
-    </w:rPr>
-  </w:style>
-  <w:style w:type="character" w:default="1" w:styleId="Domylnaczcionkaakapitu">
-    <w:name w:val="Default Paragraph Font"/>
-    <w:uiPriority w:val="1"/>
-    <w:semiHidden/>
-    <w:unhideWhenUsed/>
-  </w:style>
-  <w:style w:type="table" w:default="1" w:styleId="Standardowy">
-    <w:name w:val="Normal Table"/>
-    <w:uiPriority w:val="99"/>
-    <w:semiHidden/>
-    <w:unhideWhenUsed/>
-    <w:tblPr>
-      <w:tblInd w:w="0" w:type="dxa"/>
-      <w:tblCellMar>
-        <w:top w:w="0" w:type="dxa"/>
-        <w:left w:w="108" w:type="dxa"/>
-        <w:bottom w:w="0" w:type="dxa"/>
-        <w:right w:w="108" w:type="dxa"/>
-      </w:tblCellMar>
-    </w:tblPr>
-  </w:style>
-  <w:style w:type="numbering" w:default="1" w:styleId="Bezlisty">
-    <w:name w:val="No List"/>
-    <w:uiPriority w:val="99"/>
-    <w:semiHidden/>
-    <w:unhideWhenUsed/>
-  </w:style>
-  <w:style w:type="table" w:customStyle="1" w:styleId="TableNormal1">
-    <w:name w:val="Table Normal1"/>
-    <w:tblPr>
-      <w:tblCellMar>
-        <w:top w:w="0" w:type="dxa"/>
-        <w:left w:w="0" w:type="dxa"/>
-        <w:bottom w:w="0" w:type="dxa"/>
-        <w:right w:w="0" w:type="dxa"/>
-      </w:tblCellMar>
-    </w:tblPr>
-  </w:style>
-  <w:style w:type="paragraph" w:styleId="Tytu">
-    <w:name w:val="Title"/>
-    <w:basedOn w:val="Normalny"/>
-    <w:next w:val="Normalny"/>
-    <w:uiPriority w:val="10"/>
-    <w:qFormat/>
-    <w:pPr>
-      <w:keepNext/>
-      <w:keepLines/>
-      <w:spacing w:before="480" w:after="120"/>
-    </w:pPr>
-    <w:rPr>
-      <w:b/>
-      <w:sz w:val="72"/>
-      <w:szCs w:val="72"/>
-    </w:rPr>
-  </w:style>
-  <w:style w:type="paragraph" w:styleId="Podtytu">
-    <w:name w:val="Subtitle"/>
-    <w:basedOn w:val="Normalny"/>
-    <w:next w:val="Normalny"/>
-    <w:uiPriority w:val="11"/>
-    <w:qFormat/>
-    <w:pPr>
-      <w:keepNext/>
-      <w:keepLines/>
-      <w:spacing w:before="360" w:after="80"/>
-    </w:pPr>
-    <w:rPr>
-      <w:rFonts w:ascii="Georgia" w:eastAsia="Georgia" w:hAnsi="Georgia" w:cs="Georgia"/>
-      <w:i/>
-      <w:color w:val="666666"/>
-      <w:sz w:val="48"/>
-      <w:szCs w:val="48"/>
-    </w:rPr>
-  </w:style>
-  <w:style w:type="paragraph" w:styleId="Akapitzlist">
-    <w:name w:val="List Paragraph"/>
-    <w:basedOn w:val="Normalny"/>
-    <w:uiPriority w:val="34"/>
-    <w:qFormat/>
-    <w:rsid w:val="00660B78"/>
-    <w:pPr>
-      <w:ind w:left="720"/>
-      <w:contextualSpacing/>
-    </w:pPr>
-  </w:style>
-  <w:style w:type="paragraph" w:styleId="Tekstdymka">
-    <w:name w:val="Balloon Text"/>
-    <w:basedOn w:val="Normalny"/>
-    <w:link w:val="TekstdymkaZnak"/>
-    <w:uiPriority w:val="99"/>
-    <w:semiHidden/>
-    <w:unhideWhenUsed/>
-    <w:rsid w:val="00BE03B6"/>
-    <w:pPr>
-      <w:spacing w:after="0" w:line="240" w:lineRule="auto"/>
-    </w:pPr>
-    <w:rPr>
-      <w:rFonts w:ascii="Tahoma" w:hAnsi="Tahoma" w:cs="Tahoma"/>
-      <w:sz w:val="16"/>
-      <w:szCs w:val="16"/>
-    </w:rPr>
-  </w:style>
-  <w:style w:type="character" w:customStyle="1" w:styleId="TekstdymkaZnak">
-    <w:name w:val="Tekst dymka Znak"/>
-    <w:basedOn w:val="Domylnaczcionkaakapitu"/>
-    <w:link w:val="Tekstdymka"/>
-    <w:uiPriority w:val="99"/>
-    <w:semiHidden/>
-    <w:rsid w:val="00BE03B6"/>
-    <w:rPr>
-      <w:rFonts w:ascii="Tahoma" w:hAnsi="Tahoma" w:cs="Tahoma"/>
-      <w:sz w:val="16"/>
-      <w:szCs w:val="16"/>
-    </w:rPr>
-  </w:style>
-</w:styles>
-</file>
-
-<file path=word/stylesWithEffects.xml><?xml version="1.0" encoding="utf-8"?>
-<w:styles xmlns:wpc="http://schemas.microsoft.com/office/word/2010/wordprocessingCanvas" xmlns:mc="http://schemas.openxmlformats.org/markup-compatibility/2006" xmlns:o="urn:schemas-microsoft-com:office:office" xmlns:r="http://schemas.openxmlformats.org/officeDocument/2006/relationships" xmlns:m="http://schemas.openxmlformats.org/officeDocument/2006/math" xmlns:v="urn:schemas-microsoft-com:vml" xmlns:wp14="http://schemas.microsoft.com/office/word/2010/wordprocessingDrawing" xmlns:wp="http://schemas.openxmlformats.org/drawingml/2006/wordprocessingDrawing" xmlns:w10="urn:schemas-microsoft-com:office:word" xmlns:w="http://schemas.openxmlformats.org/wordprocessingml/2006/main" xmlns:w14="http://schemas.microsoft.com/office/word/2010/wordml" xmlns:wpg="http://schemas.microsoft.com/office/word/2010/wordprocessingGroup" xmlns:wpi="http://schemas.microsoft.com/office/word/2010/wordprocessingInk" xmlns:wne="http://schemas.microsoft.com/office/word/2006/wordml" xmlns:wps="http://schemas.microsoft.com/office/word/2010/wordprocessingShape" mc:Ignorable="w14 wp14">
-  <w:docDefaults>
-    <w:rPrDefault>
-      <w:rPr>
-        <w:rFonts w:ascii="Calibri" w:eastAsia="Calibri" w:hAnsi="Calibri" w:cs="Calibri"/>
-        <w:sz w:val="22"/>
-        <w:szCs w:val="22"/>
-        <w:lang w:val="pl-PL" w:eastAsia="pl-PL" w:bidi="ar-SA"/>
-      </w:rPr>
-    </w:rPrDefault>
-    <w:pPrDefault>
-      <w:pPr>
-        <w:spacing w:after="200" w:line="276" w:lineRule="auto"/>
-      </w:pPr>
-    </w:pPrDefault>
-  </w:docDefaults>
-  <w:latentStyles w:defLockedState="0" w:defUIPriority="99" w:defSemiHidden="1" w:defUnhideWhenUsed="1" w:defQFormat="0" w:count="267">
-    <w:lsdException w:name="Normal" w:semiHidden="0" w:uiPriority="0" w:unhideWhenUsed="0" w:qFormat="1"/>
-    <w:lsdException w:name="heading 1" w:semiHidden="0" w:uiPriority="9" w:unhideWhenUsed="0" w:qFormat="1"/>
-    <w:lsdException w:name="heading 2" w:uiPriority="9" w:qFormat="1"/>
-    <w:lsdException w:name="heading 3" w:uiPriority="9" w:qFormat="1"/>
-    <w:lsdException w:name="heading 4" w:uiPriority="9" w:qFormat="1"/>
-    <w:lsdException w:name="heading 5" w:uiPriority="9" w:qFormat="1"/>
-    <w:lsdException w:name="heading 6" w:uiPriority="9" w:qFormat="1"/>
-    <w:lsdException w:name="heading 7" w:uiPriority="9" w:qFormat="1"/>
-    <w:lsdException w:name="heading 8" w:uiPriority="9" w:qFormat="1"/>
-    <w:lsdException w:name="heading 9" w:uiPriority="9" w:qFormat="1"/>
-    <w:lsdException w:name="toc 1" w:uiPriority="39"/>
-    <w:lsdException w:name="toc 2" w:uiPriority="39"/>
-    <w:lsdException w:name="toc 3" w:uiPriority="39"/>
-    <w:lsdException w:name="toc 4" w:uiPriority="39"/>
-    <w:lsdException w:name="toc 5" w:uiPriority="39"/>
-    <w:lsdException w:name="toc 6" w:uiPriority="39"/>
-    <w:lsdException w:name="toc 7" w:uiPriority="39"/>
-    <w:lsdException w:name="toc 8" w:uiPriority="39"/>
-    <w:lsdException w:name="toc 9" w:uiPriority="39"/>
-    <w:lsdException w:name="caption" w:uiPriority="35" w:qFormat="1"/>
-    <w:lsdException w:name="Title" w:semiHidden="0" w:uiPriority="10" w:unhideWhenUsed="0" w:qFormat="1"/>
-    <w:lsdException w:name="Default Paragraph Font" w:uiPriority="1"/>
-    <w:lsdException w:name="Subtitle" w:semiHidden="0" w:uiPriority="11" w:unhideWhenUsed="0" w:qFormat="1"/>
-    <w:lsdException w:name="Strong" w:semiHidden="0" w:uiPriority="22" w:unhideWhenUsed="0" w:qFormat="1"/>
-    <w:lsdException w:name="Emphasis" w:semiHidden="0" w:uiPriority="20" w:unhideWhenUsed="0" w:qFormat="1"/>
-    <w:lsdException w:name="Table Grid" w:semiHidden="0" w:uiPriority="39" w:unhideWhenUsed="0"/>
-    <w:lsdException w:name="Placeholder Text" w:unhideWhenUsed="0"/>
-    <w:lsdException w:name="No Spacing" w:semiHidden="0" w:uiPriority="1" w:unhideWhenUsed="0" w:qFormat="1"/>
-    <w:lsdException w:name="Light Shading" w:semiHidden="0" w:uiPriority="60" w:unhideWhenUsed="0"/>
-    <w:lsdException w:name="Light List" w:semiHidden="0" w:uiPriority="61" w:unhideWhenUsed="0"/>
-    <w:lsdException w:name="Light Grid" w:semiHidden="0" w:uiPriority="62" w:unhideWhenUsed="0"/>
-    <w:lsdException w:name="Medium Shading 1" w:semiHidden="0" w:uiPriority="63" w:unhideWhenUsed="0"/>
-    <w:lsdException w:name="Medium Shading 2" w:semiHidden="0" w:uiPriority="64" w:unhideWhenUsed="0"/>
-    <w:lsdException w:name="Medium List 1" w:semiHidden="0" w:uiPriority="65" w:unhideWhenUsed="0"/>
-    <w:lsdException w:name="Medium List 2" w:semiHidden="0" w:uiPriority="66" w:unhideWhenUsed="0"/>
-    <w:lsdException w:name="Medium Grid 1" w:semiHidden="0" w:uiPriority="67" w:unhideWhenUsed="0"/>
-    <w:lsdException w:name="Medium Grid 2" w:semiHidden="0" w:uiPriority="68" w:unhideWhenUsed="0"/>
-    <w:lsdException w:name="Medium Grid 3" w:semiHidden="0" w:uiPriority="69" w:unhideWhenUsed="0"/>
-    <w:lsdException w:name="Dark List" w:semiHidden="0" w:uiPriority="70" w:unhideWhenUsed="0"/>
-    <w:lsdException w:name="Colorful Shading" w:semiHidden="0" w:uiPriority="71" w:unhideWhenUsed="0"/>
-    <w:lsdException w:name="Colorful List" w:semiHidden="0" w:uiPriority="72" w:unhideWhenUsed="0"/>
-    <w:lsdException w:name="Colorful Grid" w:semiHidden="0" w:uiPriority="73" w:unhideWhenUsed="0"/>
-    <w:lsdException w:name="Light Shading Accent 1" w:semiHidden="0" w:uiPriority="60" w:unhideWhenUsed="0"/>
-    <w:lsdException w:name="Light List Accent 1" w:semiHidden="0" w:uiPriority="61" w:unhideWhenUsed="0"/>
-    <w:lsdException w:name="Light Grid Accent 1" w:semiHidden="0" w:uiPriority="62" w:unhideWhenUsed="0"/>
-    <w:lsdException w:name="Medium Shading 1 Accent 1" w:semiHidden="0" w:uiPriority="63" w:unhideWhenUsed="0"/>
-    <w:lsdException w:name="Medium Shading 2 Accent 1" w:semiHidden="0" w:uiPriority="64" w:unhideWhenUsed="0"/>
-    <w:lsdException w:name="Medium List 1 Accent 1" w:semiHidden="0" w:uiPriority="65" w:unhideWhenUsed="0"/>
-    <w:lsdException w:name="Revision" w:unhideWhenUsed="0"/>
-    <w:lsdException w:name="List Paragraph" w:semiHidden="0" w:uiPriority="34" w:unhideWhenUsed="0" w:qFormat="1"/>
-    <w:lsdException w:name="Quote" w:semiHidden="0" w:uiPriority="29" w:unhideWhenUsed="0" w:qFormat="1"/>
-    <w:lsdException w:name="Intense Quote" w:semiHidden="0" w:uiPriority="30" w:unhideWhenUsed="0" w:qFormat="1"/>
-    <w:lsdException w:name="Medium List 2 Accent 1" w:semiHidden="0" w:uiPriority="66" w:unhideWhenUsed="0"/>
-    <w:lsdException w:name="Medium Grid 1 Accent 1" w:semiHidden="0" w:uiPriority="67" w:unhideWhenUsed="0"/>
-    <w:lsdException w:name="Medium Grid 2 Accent 1" w:semiHidden="0" w:uiPriority="68" w:unhideWhenUsed="0"/>
-    <w:lsdException w:name="Medium Grid 3 Accent 1" w:semiHidden="0" w:uiPriority="69" w:unhideWhenUsed="0"/>
-    <w:lsdException w:name="Dark List Accent 1" w:semiHidden="0" w:uiPriority="70" w:unhideWhenUsed="0"/>
-    <w:lsdException w:name="Colorful Shading Accent 1" w:semiHidden="0" w:uiPriority="71" w:unhideWhenUsed="0"/>
-    <w:lsdException w:name="Colorful List Accent 1" w:semiHidden="0" w:uiPriority="72" w:unhideWhenUsed="0"/>
-    <w:lsdException w:name="Colorful Grid Accent 1" w:semiHidden="0" w:uiPriority="73" w:unhideWhenUsed="0"/>
-    <w:lsdException w:name="Light Shading Accent 2" w:semiHidden="0" w:uiPriority="60" w:unhideWhenUsed="0"/>
-    <w:lsdException w:name="Light List Accent 2" w:semiHidden="0" w:uiPriority="61" w:unhideWhenUsed="0"/>
-    <w:lsdException w:name="Light Grid Accent 2" w:semiHidden="0" w:uiPriority="62" w:unhideWhenUsed="0"/>
-    <w:lsdException w:name="Medium Shading 1 Accent 2" w:semiHidden="0" w:uiPriority="63" w:unhideWhenUsed="0"/>
-    <w:lsdException w:name="Medium Shading 2 Accent 2" w:semiHidden="0" w:uiPriority="64" w:unhideWhenUsed="0"/>
-    <w:lsdException w:name="Medium List 1 Accent 2" w:semiHidden="0" w:uiPriority="65" w:unhideWhenUsed="0"/>
-    <w:lsdException w:name="Medium List 2 Accent 2" w:semiHidden="0" w:uiPriority="66" w:unhideWhenUsed="0"/>
-    <w:lsdException w:name="Medium Grid 1 Accent 2" w:semiHidden="0" w:uiPriority="67" w:unhideWhenUsed="0"/>
-    <w:lsdException w:name="Medium Grid 2 Accent 2" w:semiHidden="0" w:uiPriority="68" w:unhideWhenUsed="0"/>
-    <w:lsdException w:name="Medium Grid 3 Accent 2" w:semiHidden="0" w:uiPriority="69" w:unhideWhenUsed="0"/>
-    <w:lsdException w:name="Dark List Accent 2" w:semiHidden="0" w:uiPriority="70" w:unhideWhenUsed="0"/>
-    <w:lsdException w:name="Colorful Shading Accent 2" w:semiHidden="0" w:uiPriority="71" w:unhideWhenUsed="0"/>
-    <w:lsdException w:name="Colorful List Accent 2" w:semiHidden="0" w:uiPriority="72" w:unhideWhenUsed="0"/>
-    <w:lsdException w:name="Colorful Grid Accent 2" w:semiHidden="0" w:uiPriority="73" w:unhideWhenUsed="0"/>
-    <w:lsdException w:name="Light Shading Accent 3" w:semiHidden="0" w:uiPriority="60" w:unhideWhenUsed="0"/>
-    <w:lsdException w:name="Light List Accent 3" w:semiHidden="0" w:uiPriority="61" w:unhideWhenUsed="0"/>
-    <w:lsdException w:name="Light Grid Accent 3" w:semiHidden="0" w:uiPriority="62" w:unhideWhenUsed="0"/>
-    <w:lsdException w:name="Medium Shading 1 Accent 3" w:semiHidden="0" w:uiPriority="63" w:unhideWhenUsed="0"/>
-    <w:lsdException w:name="Medium Shading 2 Accent 3" w:semiHidden="0" w:uiPriority="64" w:unhideWhenUsed="0"/>
-    <w:lsdException w:name="Medium List 1 Accent 3" w:semiHidden="0" w:uiPriority="65" w:unhideWhenUsed="0"/>
-    <w:lsdException w:name="Medium List 2 Accent 3" w:semiHidden="0" w:uiPriority="66" w:unhideWhenUsed="0"/>
-    <w:lsdException w:name="Medium Grid 1 Accent 3" w:semiHidden="0" w:uiPriority="67" w:unhideWhenUsed="0"/>
-    <w:lsdException w:name="Medium Grid 2 Accent 3" w:semiHidden="0" w:uiPriority="68" w:unhideWhenUsed="0"/>
-    <w:lsdException w:name="Medium Grid 3 Accent 3" w:semiHidden="0" w:uiPriority="69" w:unhideWhenUsed="0"/>
-    <w:lsdException w:name="Dark List Accent 3" w:semiHidden="0" w:uiPriority="70" w:unhideWhenUsed="0"/>
-    <w:lsdException w:name="Colorful Shading Accent 3" w:semiHidden="0" w:uiPriority="71" w:unhideWhenUsed="0"/>
-    <w:lsdException w:name="Colorful List Accent 3" w:semiHidden="0" w:uiPriority="72" w:unhideWhenUsed="0"/>
-    <w:lsdException w:name="Colorful Grid Accent 3" w:semiHidden="0" w:uiPriority="73" w:unhideWhenUsed="0"/>
-    <w:lsdException w:name="Light Shading Accent 4" w:semiHidden="0" w:uiPriority="60" w:unhideWhenUsed="0"/>
-    <w:lsdException w:name="Light List Accent 4" w:semiHidden="0" w:uiPriority="61" w:unhideWhenUsed="0"/>
-    <w:lsdException w:name="Light Grid Accent 4" w:semiHidden="0" w:uiPriority="62" w:unhideWhenUsed="0"/>
-    <w:lsdException w:name="Medium Shading 1 Accent 4" w:semiHidden="0" w:uiPriority="63" w:unhideWhenUsed="0"/>
-    <w:lsdException w:name="Medium Shading 2 Accent 4" w:semiHidden="0" w:uiPriority="64" w:unhideWhenUsed="0"/>
-    <w:lsdException w:name="Medium List 1 Accent 4" w:semiHidden="0" w:uiPriority="65" w:unhideWhenUsed="0"/>
-    <w:lsdException w:name="Medium List 2 Accent 4" w:semiHidden="0" w:uiPriority="66" w:unhideWhenUsed="0"/>
-    <w:lsdException w:name="Medium Grid 1 Accent 4" w:semiHidden="0" w:uiPriority="67" w:unhideWhenUsed="0"/>
-    <w:lsdException w:name="Medium Grid 2 Accent 4" w:semiHidden="0" w:uiPriority="68" w:unhideWhenUsed="0"/>
-    <w:lsdException w:name="Medium Grid 3 Accent 4" w:semiHidden="0" w:uiPriority="69" w:unhideWhenUsed="0"/>
-    <w:lsdException w:name="Dark List Accent 4" w:semiHidden="0" w:uiPriority="70" w:unhideWhenUsed="0"/>
-    <w:lsdException w:name="Colorful Shading Accent 4" w:semiHidden="0" w:uiPriority="71" w:unhideWhenUsed="0"/>
-    <w:lsdException w:name="Colorful List Accent 4" w:semiHidden="0" w:uiPriority="72" w:unhideWhenUsed="0"/>
-    <w:lsdException w:name="Colorful Grid Accent 4" w:semiHidden="0" w:uiPriority="73" w:unhideWhenUsed="0"/>
-    <w:lsdException w:name="Light Shading Accent 5" w:semiHidden="0" w:uiPriority="60" w:unhideWhenUsed="0"/>
-    <w:lsdException w:name="Light List Accent 5" w:semiHidden="0" w:uiPriority="61" w:unhideWhenUsed="0"/>
-    <w:lsdException w:name="Light Grid Accent 5" w:semiHidden="0" w:uiPriority="62" w:unhideWhenUsed="0"/>
-    <w:lsdException w:name="Medium Shading 1 Accent 5" w:semiHidden="0" w:uiPriority="63" w:unhideWhenUsed="0"/>
-    <w:lsdException w:name="Medium Shading 2 Accent 5" w:semiHidden="0" w:uiPriority="64" w:unhideWhenUsed="0"/>
-    <w:lsdException w:name="Medium List 1 Accent 5" w:semiHidden="0" w:uiPriority="65" w:unhideWhenUsed="0"/>
-    <w:lsdException w:name="Medium List 2 Accent 5" w:semiHidden="0" w:uiPriority="66" w:unhideWhenUsed="0"/>
-    <w:lsdException w:name="Medium Grid 1 Accent 5" w:semiHidden="0" w:uiPriority="67" w:unhideWhenUsed="0"/>
-    <w:lsdException w:name="Medium Grid 2 Accent 5" w:semiHidden="0" w:uiPriority="68" w:unhideWhenUsed="0"/>
-    <w:lsdException w:name="Medium Grid 3 Accent 5" w:semiHidden="0" w:uiPriority="69" w:unhideWhenUsed="0"/>
-    <w:lsdException w:name="Dark List Accent 5" w:semiHidden="0" w:uiPriority="70" w:unhideWhenUsed="0"/>
-    <w:lsdException w:name="Colorful Shading Accent 5" w:semiHidden="0" w:uiPriority="71" w:unhideWhenUsed="0"/>
-    <w:lsdException w:name="Colorful List Accent 5" w:semiHidden="0" w:uiPriority="72" w:unhideWhenUsed="0"/>
-    <w:lsdException w:name="Colorful Grid Accent 5" w:semiHidden="0" w:uiPriority="73" w:unhideWhenUsed="0"/>
-    <w:lsdException w:name="Light Shading Accent 6" w:semiHidden="0" w:uiPriority="60" w:unhideWhenUsed="0"/>
-    <w:lsdException w:name="Light List Accent 6" w:semiHidden="0" w:uiPriority="61" w:unhideWhenUsed="0"/>
-    <w:lsdException w:name="Light Grid Accent 6" w:semiHidden="0" w:uiPriority="62" w:unhideWhenUsed="0"/>
-    <w:lsdException w:name="Medium Shading 1 Accent 6" w:semiHidden="0" w:uiPriority="63" w:unhideWhenUsed="0"/>
-    <w:lsdException w:name="Medium Shading 2 Accent 6" w:semiHidden="0" w:uiPriority="64" w:unhideWhenUsed="0"/>
-    <w:lsdException w:name="Medium List 1 Accent 6" w:semiHidden="0" w:uiPriority="65" w:unhideWhenUsed="0"/>
-    <w:lsdException w:name="Medium List 2 Accent 6" w:semiHidden="0" w:uiPriority="66" w:unhideWhenUsed="0"/>
-    <w:lsdException w:name="Medium Grid 1 Accent 6" w:semiHidden="0" w:uiPriority="67" w:unhideWhenUsed="0"/>
-    <w:lsdException w:name="Medium Grid 2 Accent 6" w:semiHidden="0" w:uiPriority="68" w:unhideWhenUsed="0"/>
-    <w:lsdException w:name="Medium Grid 3 Accent 6" w:semiHidden="0" w:uiPriority="69" w:unhideWhenUsed="0"/>
-    <w:lsdException w:name="Dark List Accent 6" w:semiHidden="0" w:uiPriority="70" w:unhideWhenUsed="0"/>
-    <w:lsdException w:name="Colorful Shading Accent 6" w:semiHidden="0" w:uiPriority="71" w:unhideWhenUsed="0"/>
-    <w:lsdException w:name="Colorful List Accent 6" w:semiHidden="0" w:uiPriority="72" w:unhideWhenUsed="0"/>
-    <w:lsdException w:name="Colorful Grid Accent 6" w:semiHidden="0" w:uiPriority="73" w:unhideWhenUsed="0"/>
-    <w:lsdException w:name="Subtle Emphasis" w:semiHidden="0" w:uiPriority="19" w:unhideWhenUsed="0" w:qFormat="1"/>
-    <w:lsdException w:name="Intense Emphasis" w:semiHidden="0" w:uiPriority="21" w:unhideWhenUsed="0" w:qFormat="1"/>
-    <w:lsdException w:name="Subtle Reference" w:semiHidden="0" w:uiPriority="31" w:unhideWhenUsed="0" w:qFormat="1"/>
-    <w:lsdException w:name="Intense Reference" w:semiHidden="0" w:uiPriority="32" w:unhideWhenUsed="0" w:qFormat="1"/>
-    <w:lsdException w:name="Book Title" w:semiHidden="0" w:uiPriority="33" w:unhideWhenUsed="0" w:qFormat="1"/>
-    <w:lsdException w:name="Bibliography" w:uiPriority="37"/>
-    <w:lsdException w:name="TOC Heading" w:uiPriority="39" w:qFormat="1"/>
+  <w:latentStyles w:defLockedState="0" w:defUIPriority="99" w:defSemiHidden="0" w:defUnhideWhenUsed="0" w:defQFormat="0" w:count="376">
+    <w:lsdException w:name="Normal" w:uiPriority="0" w:qFormat="1"/>
+    <w:lsdException w:name="heading 1" w:uiPriority="9" w:qFormat="1"/>
+    <w:lsdException w:name="heading 2" w:semiHidden="1" w:uiPriority="9" w:unhideWhenUsed="1" w:qFormat="1"/>
+    <w:lsdException w:name="heading 3" w:semiHidden="1" w:uiPriority="9" w:unhideWhenUsed="1" w:qFormat="1"/>
+    <w:lsdException w:name="heading 4" w:semiHidden="1" w:uiPriority="9" w:unhideWhenUsed="1" w:qFormat="1"/>
+    <w:lsdException w:name="heading 5" w:semiHidden="1" w:uiPriority="9" w:unhideWhenUsed="1" w:qFormat="1"/>
+    <w:lsdException w:name="heading 6" w:semiHidden="1" w:uiPriority="9" w:unhideWhenUsed="1" w:qFormat="1"/>
+    <w:lsdException w:name="heading 7" w:semiHidden="1" w:uiPriority="9" w:unhideWhenUsed="1" w:qFormat="1"/>
+    <w:lsdException w:name="heading 8" w:semiHidden="1" w:uiPriority="9" w:unhideWhenUsed="1" w:qFormat="1"/>
+    <w:lsdException w:name="heading 9" w:semiHidden="1" w:uiPriority="9" w:unhideWhenUsed="1" w:qFormat="1"/>
+    <w:lsdException w:name="index 1" w:semiHidden="1" w:unhideWhenUsed="1"/>
+    <w:lsdException w:name="index 2" w:semiHidden="1" w:unhideWhenUsed="1"/>
+    <w:lsdException w:name="index 3" w:semiHidden="1" w:unhideWhenUsed="1"/>
+    <w:lsdException w:name="index 4" w:semiHidden="1" w:unhideWhenUsed="1"/>
+    <w:lsdException w:name="index 5" w:semiHidden="1" w:unhideWhenUsed="1"/>
+    <w:lsdException w:name="index 6" w:semiHidden="1" w:unhideWhenUsed="1"/>
+    <w:lsdException w:name="index 7" w:semiHidden="1" w:unhideWhenUsed="1"/>
+    <w:lsdException w:name="index 8" w:semiHidden="1" w:unhideWhenUsed="1"/>
+    <w:lsdException w:name="index 9" w:semiHidden="1" w:unhideWhenUsed="1"/>
+    <w:lsdException w:name="toc 1" w:semiHidden="1" w:uiPriority="39" w:unhideWhenUsed="1"/>
+    <w:lsdException w:name="toc 2" w:semiHidden="1" w:uiPriority="39" w:unhideWhenUsed="1"/>
+    <w:lsdException w:name="toc 3" w:semiHidden="1" w:uiPriority="39" w:unhideWhenUsed="1"/>
+    <w:lsdException w:name="toc 4" w:semiHidden="1" w:uiPriority="39" w:unhideWhenUsed="1"/>
+    <w:lsdException w:name="toc 5" w:semiHidden="1" w:uiPriority="39" w:unhideWhenUsed="1"/>
+    <w:lsdException w:name="toc 6" w:semiHidden="1" w:uiPriority="39" w:unhideWhenUsed="1"/>
+    <w:lsdException w:name="toc 7" w:semiHidden="1" w:uiPriority="39" w:unhideWhenUsed="1"/>
+    <w:lsdException w:name="toc 8" w:semiHidden="1" w:uiPriority="39" w:unhideWhenUsed="1"/>
+    <w:lsdException w:name="toc 9" w:semiHidden="1" w:uiPriority="39" w:unhideWhenUsed="1"/>
+    <w:lsdException w:name="Normal Indent" w:semiHidden="1" w:unhideWhenUsed="1"/>
+    <w:lsdException w:name="footnote text" w:semiHidden="1" w:unhideWhenUsed="1"/>
+    <w:lsdException w:name="annotation text" w:semiHidden="1" w:unhideWhenUsed="1"/>
+    <w:lsdException w:name="header" w:semiHidden="1" w:unhideWhenUsed="1"/>
+    <w:lsdException w:name="footer" w:semiHidden="1" w:unhideWhenUsed="1"/>
+    <w:lsdException w:name="index heading" w:semiHidden="1" w:unhideWhenUsed="1"/>
+    <w:lsdException w:name="caption" w:semiHidden="1" w:uiPriority="35" w:unhideWhenUsed="1" w:qFormat="1"/>
+    <w:lsdException w:name="table of figures" w:semiHidden="1" w:unhideWhenUsed="1"/>
+    <w:lsdException w:name="envelope address" w:semiHidden="1" w:unhideWhenUsed="1"/>
+    <w:lsdException w:name="envelope return" w:semiHidden="1" w:unhideWhenUsed="1"/>
+    <w:lsdException w:name="footnote reference" w:semiHidden="1" w:unhideWhenUsed="1"/>
+    <w:lsdException w:name="annotation reference" w:semiHidden="1" w:unhideWhenUsed="1"/>
+    <w:lsdException w:name="line number" w:semiHidden="1" w:unhideWhenUsed="1"/>
+    <w:lsdException w:name="page number" w:semiHidden="1" w:unhideWhenUsed="1"/>
+    <w:lsdException w:name="endnote reference" w:semiHidden="1" w:unhideWhenUsed="1"/>
+    <w:lsdException w:name="endnote text" w:semiHidden="1" w:unhideWhenUsed="1"/>
+    <w:lsdException w:name="table of authorities" w:semiHidden="1" w:unhideWhenUsed="1"/>
+    <w:lsdException w:name="macro" w:semiHidden="1" w:unhideWhenUsed="1"/>
+    <w:lsdException w:name="toa heading" w:semiHidden="1" w:unhideWhenUsed="1"/>
+    <w:lsdException w:name="List" w:semiHidden="1" w:unhideWhenUsed="1"/>
+    <w:lsdException w:name="List Bullet" w:semiHidden="1" w:unhideWhenUsed="1"/>
+    <w:lsdException w:name="List Number" w:semiHidden="1" w:unhideWhenUsed="1"/>
+    <w:lsdException w:name="List 2" w:semiHidden="1" w:unhideWhenUsed="1"/>
+    <w:lsdException w:name="List 3" w:semiHidden="1" w:unhideWhenUsed="1"/>
+    <w:lsdException w:name="List 4" w:semiHidden="1" w:unhideWhenUsed="1"/>
+    <w:lsdException w:name="List 5" w:semiHidden="1" w:unhideWhenUsed="1"/>
+    <w:lsdException w:name="List Bullet 2" w:semiHidden="1" w:unhideWhenUsed="1"/>
+    <w:lsdException w:name="List Bullet 3" w:semiHidden="1" w:unhideWhenUsed="1"/>
+    <w:lsdException w:name="List Bullet 4" w:semiHidden="1" w:unhideWhenUsed="1"/>
+    <w:lsdException w:name="List Bullet 5" w:semiHidden="1" w:unhideWhenUsed="1"/>
+    <w:lsdException w:name="List Number 2" w:semiHidden="1" w:unhideWhenUsed="1"/>
+    <w:lsdException w:name="List Number 3" w:semiHidden="1" w:unhideWhenUsed="1"/>
+    <w:lsdException w:name="List Number 4" w:semiHidden="1" w:unhideWhenUsed="1"/>
+    <w:lsdException w:name="List Number 5" w:semiHidden="1" w:unhideWhenUsed="1"/>
+    <w:lsdException w:name="Title" w:uiPriority="10" w:qFormat="1"/>
+    <w:lsdException w:name="Closing" w:semiHidden="1" w:unhideWhenUsed="1"/>
+    <w:lsdException w:name="Signature" w:semiHidden="1" w:unhideWhenUsed="1"/>
+    <w:lsdException w:name="Default Paragraph Font" w:semiHidden="1" w:uiPriority="1" w:unhideWhenUsed="1"/>
+    <w:lsdException w:name="Body Text" w:semiHidden="1" w:unhideWhenUsed="1"/>
+    <w:lsdException w:name="Body Text Indent" w:semiHidden="1" w:unhideWhenUsed="1"/>
+    <w:lsdException w:name="List Continue" w:semiHidden="1" w:unhideWhenUsed="1"/>
+    <w:lsdException w:name="List Continue 2" w:semiHidden="1" w:unhideWhenUsed="1"/>
+    <w:lsdException w:name="List Continue 3" w:semiHidden="1" w:unhideWhenUsed="1"/>
+    <w:lsdException w:name="List Continue 4" w:semiHidden="1" w:unhideWhenUsed="1"/>
+    <w:lsdException w:name="List Continue 5" w:semiHidden="1" w:unhideWhenUsed="1"/>
+    <w:lsdException w:name="Message Header" w:semiHidden="1" w:unhideWhenUsed="1"/>
+    <w:lsdException w:name="Subtitle" w:uiPriority="11" w:qFormat="1"/>
+    <w:lsdException w:name="Salutation" w:semiHidden="1" w:unhideWhenUsed="1"/>
+    <w:lsdException w:name="Date" w:semiHidden="1" w:unhideWhenUsed="1"/>
+    <w:lsdException w:name="Body Text First Indent" w:semiHidden="1" w:unhideWhenUsed="1"/>
+    <w:lsdException w:name="Body Text First Indent 2" w:semiHidden="1" w:unhideWhenUsed="1"/>
+    <w:lsdException w:name="Note Heading" w:semiHidden="1" w:unhideWhenUsed="1"/>
+    <w:lsdException w:name="Body Text 2" w:semiHidden="1" w:unhideWhenUsed="1"/>
+    <w:lsdException w:name="Body Text 3" w:semiHidden="1" w:unhideWhenUsed="1"/>
+    <w:lsdException w:name="Body Text Indent 2" w:semiHidden="1" w:unhideWhenUsed="1"/>
+    <w:lsdException w:name="Body Text Indent 3" w:semiHidden="1" w:unhideWhenUsed="1"/>
+    <w:lsdException w:name="Block Text" w:semiHidden="1" w:unhideWhenUsed="1"/>
+    <w:lsdException w:name="Hyperlink" w:semiHidden="1" w:unhideWhenUsed="1"/>
+    <w:lsdException w:name="FollowedHyperlink" w:semiHidden="1" w:unhideWhenUsed="1"/>
+    <w:lsdException w:name="Strong" w:uiPriority="22" w:qFormat="1"/>
+    <w:lsdException w:name="Emphasis" w:uiPriority="20" w:qFormat="1"/>
+    <w:lsdException w:name="Document Map" w:semiHidden="1" w:unhideWhenUsed="1"/>
+    <w:lsdException w:name="Plain Text" w:semiHidden="1" w:unhideWhenUsed="1"/>
+    <w:lsdException w:name="E-mail Signature" w:semiHidden="1" w:unhideWhenUsed="1"/>
+    <w:lsdException w:name="HTML Top of Form" w:semiHidden="1" w:unhideWhenUsed="1"/>
+    <w:lsdException w:name="HTML Bottom of Form" w:semiHidden="1" w:unhideWhenUsed="1"/>
+    <w:lsdException w:name="Normal (Web)" w:semiHidden="1" w:unhideWhenUsed="1"/>
+    <w:lsdException w:name="HTML Acronym" w:semiHidden="1" w:unhideWhenUsed="1"/>
+    <w:lsdException w:name="HTML Address" w:semiHidden="1" w:unhideWhenUsed="1"/>
+    <w:lsdException w:name="HTML Cite" w:semiHidden="1" w:unhideWhenUsed="1"/>
+    <w:lsdException w:name="HTML Code" w:semiHidden="1" w:unhideWhenUsed="1"/>
+    <w:lsdException w:name="HTML Definition" w:semiHidden="1" w:unhideWhenUsed="1"/>
+    <w:lsdException w:name="HTML Keyboard" w:semiHidden="1" w:unhideWhenUsed="1"/>
+    <w:lsdException w:name="HTML Preformatted" w:semiHidden="1" w:unhideWhenUsed="1"/>
+    <w:lsdException w:name="HTML Sample" w:semiHidden="1" w:unhideWhenUsed="1"/>
+    <w:lsdException w:name="HTML Typewriter" w:semiHidden="1" w:unhideWhenUsed="1"/>
+    <w:lsdException w:name="HTML Variable" w:semiHidden="1" w:unhideWhenUsed="1"/>
+    <w:lsdException w:name="Normal Table" w:semiHidden="1" w:unhideWhenUsed="1"/>
+    <w:lsdException w:name="annotation subject" w:semiHidden="1" w:unhideWhenUsed="1"/>
+    <w:lsdException w:name="No List" w:semiHidden="1" w:unhideWhenUsed="1"/>
+    <w:lsdException w:name="Outline List 1" w:semiHidden="1" w:unhideWhenUsed="1"/>
+    <w:lsdException w:name="Outline List 2" w:semiHidden="1" w:unhideWhenUsed="1"/>
+    <w:lsdException w:name="Outline List 3" w:semiHidden="1" w:unhideWhenUsed="1"/>
+    <w:lsdException w:name="Table Simple 1" w:semiHidden="1" w:unhideWhenUsed="1"/>
+    <w:lsdException w:name="Table Simple 2" w:semiHidden="1" w:unhideWhenUsed="1"/>
+    <w:lsdException w:name="Table Simple 3" w:semiHidden="1" w:unhideWhenUsed="1"/>
+    <w:lsdException w:name="Table Classic 1" w:semiHidden="1" w:unhideWhenUsed="1"/>
+    <w:lsdException w:name="Table Classic 2" w:semiHidden="1" w:unhideWhenUsed="1"/>
+    <w:lsdException w:name="Table Classic 3" w:semiHidden="1" w:unhideWhenUsed="1"/>
+    <w:lsdException w:name="Table Classic 4" w:semiHidden="1" w:unhideWhenUsed="1"/>
+    <w:lsdException w:name="Table Colorful 1" w:semiHidden="1" w:unhideWhenUsed="1"/>
+    <w:lsdException w:name="Table Colorful 2" w:semiHidden="1" w:unhideWhenUsed="1"/>
+    <w:lsdException w:name="Table Colorful 3" w:semiHidden="1" w:unhideWhenUsed="1"/>
+    <w:lsdException w:name="Table Columns 1" w:semiHidden="1" w:unhideWhenUsed="1"/>
+    <w:lsdException w:name="Table Columns 2" w:semiHidden="1" w:unhideWhenUsed="1"/>
+    <w:lsdException w:name="Table Columns 3" w:semiHidden="1" w:unhideWhenUsed="1"/>
+    <w:lsdException w:name="Table Columns 4" w:semiHidden="1" w:unhideWhenUsed="1"/>
+    <w:lsdException w:name="Table Columns 5" w:semiHidden="1" w:unhideWhenUsed="1"/>
+    <w:lsdException w:name="Table Grid 1" w:semiHidden="1" w:unhideWhenUsed="1"/>
+    <w:lsdException w:name="Table Grid 2" w:semiHidden="1" w:unhideWhenUsed="1"/>
+    <w:lsdException w:name="Table Grid 3" w:semiHidden="1" w:unhideWhenUsed="1"/>
+    <w:lsdException w:name="Table Grid 4" w:semiHidden="1" w:unhideWhenUsed="1"/>
+    <w:lsdException w:name="Table Grid 5" w:semiHidden="1" w:unhideWhenUsed="1"/>
+    <w:lsdException w:name="Table Grid 6" w:semiHidden="1" w:unhideWhenUsed="1"/>
+    <w:lsdException w:name="Table Grid 7" w:semiHidden="1" w:unhideWhenUsed="1"/>
+    <w:lsdException w:name="Table Grid 8" w:semiHidden="1" w:unhideWhenUsed="1"/>
+    <w:lsdException w:name="Table List 1" w:semiHidden="1" w:unhideWhenUsed="1"/>
+    <w:lsdException w:name="Table List 2" w:semiHidden="1" w:unhideWhenUsed="1"/>
+    <w:lsdException w:name="Table List 3" w:semiHidden="1" w:unhideWhenUsed="1"/>
+    <w:lsdException w:name="Table List 4" w:semiHidden="1" w:unhideWhenUsed="1"/>
+    <w:lsdException w:name="Table List 5" w:semiHidden="1" w:unhideWhenUsed="1"/>
+    <w:lsdException w:name="Table List 6" w:semiHidden="1" w:unhideWhenUsed="1"/>
+    <w:lsdException w:name="Table List 7" w:semiHidden="1" w:unhideWhenUsed="1"/>
+    <w:lsdException w:name="Table List 8" w:semiHidden="1" w:unhideWhenUsed="1"/>
+    <w:lsdException w:name="Table 3D effects 1" w:semiHidden="1" w:unhideWhenUsed="1"/>
+    <w:lsdException w:name="Table 3D effects 2" w:semiHidden="1" w:unhideWhenUsed="1"/>
+    <w:lsdException w:name="Table 3D effects 3" w:semiHidden="1" w:unhideWhenUsed="1"/>
+    <w:lsdException w:name="Table Contemporary" w:semiHidden="1" w:unhideWhenUsed="1"/>
+    <w:lsdException w:name="Table Elegant" w:semiHidden="1" w:unhideWhenUsed="1"/>
+    <w:lsdException w:name="Table Professional" w:semiHidden="1" w:unhideWhenUsed="1"/>
+    <w:lsdException w:name="Table Subtle 1" w:semiHidden="1" w:unhideWhenUsed="1"/>
+    <w:lsdException w:name="Table Subtle 2" w:semiHidden="1" w:unhideWhenUsed="1"/>
+    <w:lsdException w:name="Table Web 1" w:semiHidden="1" w:unhideWhenUsed="1"/>
+    <w:lsdException w:name="Table Web 2" w:semiHidden="1" w:unhideWhenUsed="1"/>
+    <w:lsdException w:name="Table Web 3" w:semiHidden="1" w:unhideWhenUsed="1"/>
+    <w:lsdException w:name="Balloon Text" w:semiHidden="1" w:unhideWhenUsed="1"/>
+    <w:lsdException w:name="Table Grid" w:semiHidden="1" w:uiPriority="39" w:unhideWhenUsed="1"/>
+    <w:lsdException w:name="Table Theme" w:semiHidden="1" w:unhideWhenUsed="1"/>
+    <w:lsdException w:name="Placeholder Text" w:semiHidden="1"/>
+    <w:lsdException w:name="No Spacing" w:uiPriority="1" w:qFormat="1"/>
+    <w:lsdException w:name="Light Shading" w:uiPriority="60"/>
+    <w:lsdException w:name="Light List" w:uiPriority="61"/>
+    <w:lsdException w:name="Light Grid" w:uiPriority="62"/>
+    <w:lsdException w:name="Medium Shading 1" w:uiPriority="63"/>
+    <w:lsdException w:name="Medium Shading 2" w:uiPriority="64"/>
+    <w:lsdException w:name="Medium List 1" w:uiPriority="65"/>
+    <w:lsdException w:name="Medium List 2" w:uiPriority="66"/>
+    <w:lsdException w:name="Medium Grid 1" w:uiPriority="67"/>
+    <w:lsdException w:name="Medium Grid 2" w:uiPriority="68"/>
+    <w:lsdException w:name="Medium Grid 3" w:uiPriority="69"/>
+    <w:lsdException w:name="Dark List" w:uiPriority="70"/>
+    <w:lsdException w:name="Colorful Shading" w:uiPriority="71"/>
+    <w:lsdException w:name="Colorful List" w:uiPriority="72"/>
+    <w:lsdException w:name="Colorful Grid" w:uiPriority="73"/>
+    <w:lsdException w:name="Light Shading Accent 1" w:uiPriority="60"/>
+    <w:lsdException w:name="Light List Accent 1" w:uiPriority="61"/>
+    <w:lsdException w:name="Light Grid Accent 1" w:uiPriority="62"/>
+    <w:lsdException w:name="Medium Shading 1 Accent 1" w:uiPriority="63"/>
+    <w:lsdException w:name="Medium Shading 2 Accent 1" w:uiPriority="64"/>
+    <w:lsdException w:name="Medium List 1 Accent 1" w:uiPriority="65"/>
+    <w:lsdException w:name="Revision" w:semiHidden="1"/>
+    <w:lsdException w:name="List Paragraph" w:uiPriority="34" w:qFormat="1"/>
+    <w:lsdException w:name="Quote" w:uiPriority="29" w:qFormat="1"/>
+    <w:lsdException w:name="Intense Quote" w:uiPriority="30" w:qFormat="1"/>
+    <w:lsdException w:name="Medium List 2 Accent 1" w:uiPriority="66"/>
+    <w:lsdException w:name="Medium Grid 1 Accent 1" w:uiPriority="67"/>
+    <w:lsdException w:name="Medium Grid 2 Accent 1" w:uiPriority="68"/>
+    <w:lsdException w:name="Medium Grid 3 Accent 1" w:uiPriority="69"/>
+    <w:lsdException w:name="Dark List Accent 1" w:uiPriority="70"/>
+    <w:lsdException w:name="Colorful Shading Accent 1" w:uiPriority="71"/>
+    <w:lsdException w:name="Colorful List Accent 1" w:uiPriority="72"/>
+    <w:lsdException w:name="Colorful Grid Accent 1" w:uiPriority="73"/>
+    <w:lsdException w:name="Light Shading Accent 2" w:uiPriority="60"/>
+    <w:lsdException w:name="Light List Accent 2" w:uiPriority="61"/>
+    <w:lsdException w:name="Light Grid Accent 2" w:uiPriority="62"/>
+    <w:lsdException w:name="Medium Shading 1 Accent 2" w:uiPriority="63"/>
+    <w:lsdException w:name="Medium Shading 2 Accent 2" w:uiPriority="64"/>
+    <w:lsdException w:name="Medium List 1 Accent 2" w:uiPriority="65"/>
+    <w:lsdException w:name="Medium List 2 Accent 2" w:uiPriority="66"/>
+    <w:lsdException w:name="Medium Grid 1 Accent 2" w:uiPriority="67"/>
+    <w:lsdException w:name="Medium Grid 2 Accent 2" w:uiPriority="68"/>
+    <w:lsdException w:name="Medium Grid 3 Accent 2" w:uiPriority="69"/>
+    <w:lsdException w:name="Dark List Accent 2" w:uiPriority="70"/>
+    <w:lsdException w:name="Colorful Shading Accent 2" w:uiPriority="71"/>
+    <w:lsdException w:name="Colorful List Accent 2" w:uiPriority="72"/>
+    <w:lsdException w:name="Colorful Grid Accent 2" w:uiPriority="73"/>
+    <w:lsdException w:name="Light Shading Accent 3" w:uiPriority="60"/>
+    <w:lsdException w:name="Light List Accent 3" w:uiPriority="61"/>
+    <w:lsdException w:name="Light Grid Accent 3" w:uiPriority="62"/>
+    <w:lsdException w:name="Medium Shading 1 Accent 3" w:uiPriority="63"/>
+    <w:lsdException w:name="Medium Shading 2 Accent 3" w:uiPriority="64"/>
+    <w:lsdException w:name="Medium List 1 Accent 3" w:uiPriority="65"/>
+    <w:lsdException w:name="Medium List 2 Accent 3" w:uiPriority="66"/>
+    <w:lsdException w:name="Medium Grid 1 Accent 3" w:uiPriority="67"/>
+    <w:lsdException w:name="Medium Grid 2 Accent 3" w:uiPriority="68"/>
+    <w:lsdException w:name="Medium Grid 3 Accent 3" w:uiPriority="69"/>
+    <w:lsdException w:name="Dark List Accent 3" w:uiPriority="70"/>
+    <w:lsdException w:name="Colorful Shading Accent 3" w:uiPriority="71"/>
+    <w:lsdException w:name="Colorful List Accent 3" w:uiPriority="72"/>
+    <w:lsdException w:name="Colorful Grid Accent 3" w:uiPriority="73"/>
+    <w:lsdException w:name="Light Shading Accent 4" w:uiPriority="60"/>
+    <w:lsdException w:name="Light List Accent 4" w:uiPriority="61"/>
+    <w:lsdException w:name="Light Grid Accent 4" w:uiPriority="62"/>
+    <w:lsdException w:name="Medium Shading 1 Accent 4" w:uiPriority="63"/>
+    <w:lsdException w:name="Medium Shading 2 Accent 4" w:uiPriority="64"/>
+    <w:lsdException w:name="Medium List 1 Accent 4" w:uiPriority="65"/>
+    <w:lsdException w:name="Medium List 2 Accent 4" w:uiPriority="66"/>
+    <w:lsdException w:name="Medium Grid 1 Accent 4" w:uiPriority="67"/>
+    <w:lsdException w:name="Medium Grid 2 Accent 4" w:uiPriority="68"/>
+    <w:lsdException w:name="Medium Grid 3 Accent 4" w:uiPriority="69"/>
+    <w:lsdException w:name="Dark List Accent 4" w:uiPriority="70"/>
+    <w:lsdException w:name="Colorful Shading Accent 4" w:uiPriority="71"/>
+    <w:lsdException w:name="Colorful List Accent 4" w:uiPriority="72"/>
+    <w:lsdException w:name="Colorful Grid Accent 4" w:uiPriority="73"/>
+    <w:lsdException w:name="Light Shading Accent 5" w:uiPriority="60"/>
+    <w:lsdException w:name="Light List Accent 5" w:uiPriority="61"/>
+    <w:lsdException w:name="Light Grid Accent 5" w:uiPriority="62"/>
+    <w:lsdException w:name="Medium Shading 1 Accent 5" w:uiPriority="63"/>
+    <w:lsdException w:name="Medium Shading 2 Accent 5" w:uiPriority="64"/>
+    <w:lsdException w:name="Medium List 1 Accent 5" w:uiPriority="65"/>
+    <w:lsdException w:name="Medium List 2 Accent 5" w:uiPriority="66"/>
+    <w:lsdException w:name="Medium Grid 1 Accent 5" w:uiPriority="67"/>
+    <w:lsdException w:name="Medium Grid 2 Accent 5" w:uiPriority="68"/>
+    <w:lsdException w:name="Medium Grid 3 Accent 5" w:uiPriority="69"/>
+    <w:lsdException w:name="Dark List Accent 5" w:uiPriority="70"/>
+    <w:lsdException w:name="Colorful Shading Accent 5" w:uiPriority="71"/>
+    <w:lsdException w:name="Colorful List Accent 5" w:uiPriority="72"/>
+    <w:lsdException w:name="Colorful Grid Accent 5" w:uiPriority="73"/>
+    <w:lsdException w:name="Light Shading Accent 6" w:uiPriority="60"/>
+    <w:lsdException w:name="Light List Accent 6" w:uiPriority="61"/>
+    <w:lsdException w:name="Light Grid Accent 6" w:uiPriority="62"/>
+    <w:lsdException w:name="Medium Shading 1 Accent 6" w:uiPriority="63"/>
+    <w:lsdException w:name="Medium Shading 2 Accent 6" w:uiPriority="64"/>
+    <w:lsdException w:name="Medium List 1 Accent 6" w:uiPriority="65"/>
+    <w:lsdException w:name="Medium List 2 Accent 6" w:uiPriority="66"/>
+    <w:lsdException w:name="Medium Grid 1 Accent 6" w:uiPriority="67"/>
+    <w:lsdException w:name="Medium Grid 2 Accent 6" w:uiPriority="68"/>
+    <w:lsdException w:name="Medium Grid 3 Accent 6" w:uiPriority="69"/>
+    <w:lsdException w:name="Dark List Accent 6" w:uiPriority="70"/>
+    <w:lsdException w:name="Colorful Shading Accent 6" w:uiPriority="71"/>
+    <w:lsdException w:name="Colorful List Accent 6" w:uiPriority="72"/>
+    <w:lsdException w:name="Colorful Grid Accent 6" w:uiPriority="73"/>
+    <w:lsdException w:name="Subtle Emphasis" w:uiPriority="19" w:qFormat="1"/>
+    <w:lsdException w:name="Intense Emphasis" w:uiPriority="21" w:qFormat="1"/>
+    <w:lsdException w:name="Subtle Reference" w:uiPriority="31" w:qFormat="1"/>
+    <w:lsdException w:name="Intense Reference" w:uiPriority="32" w:qFormat="1"/>
+    <w:lsdException w:name="Book Title" w:uiPriority="33" w:qFormat="1"/>
+    <w:lsdException w:name="Bibliography" w:semiHidden="1" w:uiPriority="37" w:unhideWhenUsed="1"/>
+    <w:lsdException w:name="TOC Heading" w:semiHidden="1" w:uiPriority="39" w:unhideWhenUsed="1" w:qFormat="1"/>
+    <w:lsdException w:name="Plain Table 1" w:uiPriority="41"/>
+    <w:lsdException w:name="Plain Table 2" w:uiPriority="42"/>
+    <w:lsdException w:name="Plain Table 3" w:uiPriority="43"/>
+    <w:lsdException w:name="Plain Table 4" w:uiPriority="44"/>
+    <w:lsdException w:name="Plain Table 5" w:uiPriority="45"/>
+    <w:lsdException w:name="Grid Table Light" w:uiPriority="40"/>
+    <w:lsdException w:name="Grid Table 1 Light" w:uiPriority="46"/>
+    <w:lsdException w:name="Grid Table 2" w:uiPriority="47"/>
+    <w:lsdException w:name="Grid Table 3" w:uiPriority="48"/>
+    <w:lsdException w:name="Grid Table 4" w:uiPriority="49"/>
+    <w:lsdException w:name="Grid Table 5 Dark" w:uiPriority="50"/>
+    <w:lsdException w:name="Grid Table 6 Colorful" w:uiPriority="51"/>
+    <w:lsdException w:name="Grid Table 7 Colorful" w:uiPriority="52"/>
+    <w:lsdException w:name="Grid Table 1 Light Accent 1" w:uiPriority="46"/>
+    <w:lsdException w:name="Grid Table 2 Accent 1" w:uiPriority="47"/>
+    <w:lsdException w:name="Grid Table 3 Accent 1" w:uiPriority="48"/>
+    <w:lsdException w:name="Grid Table 4 Accent 1" w:uiPriority="49"/>
+    <w:lsdException w:name="Grid Table 5 Dark Accent 1" w:uiPriority="50"/>
+    <w:lsdException w:name="Grid Table 6 Colorful Accent 1" w:uiPriority="51"/>
+    <w:lsdException w:name="Grid Table 7 Colorful Accent 1" w:uiPriority="52"/>
+    <w:lsdException w:name="Grid Table 1 Light Accent 2" w:uiPriority="46"/>
+    <w:lsdException w:name="Grid Table 2 Accent 2" w:uiPriority="47"/>
+    <w:lsdException w:name="Grid Table 3 Accent 2" w:uiPriority="48"/>
+    <w:lsdException w:name="Grid Table 4 Accent 2" w:uiPriority="49"/>
+    <w:lsdException w:name="Grid Table 5 Dark Accent 2" w:uiPriority="50"/>
+    <w:lsdException w:name="Grid Table 6 Colorful Accent 2" w:uiPriority="51"/>
+    <w:lsdException w:name="Grid Table 7 Colorful Accent 2" w:uiPriority="52"/>
+    <w:lsdException w:name="Grid Table 1 Light Accent 3" w:uiPriority="46"/>
+    <w:lsdException w:name="Grid Table 2 Accent 3" w:uiPriority="47"/>
+    <w:lsdException w:name="Grid Table 3 Accent 3" w:uiPriority="48"/>
+    <w:lsdException w:name="Grid Table 4 Accent 3" w:uiPriority="49"/>
+    <w:lsdException w:name="Grid Table 5 Dark Accent 3" w:uiPriority="50"/>
+    <w:lsdException w:name="Grid Table 6 Colorful Accent 3" w:uiPriority="51"/>
+    <w:lsdException w:name="Grid Table 7 Colorful Accent 3" w:uiPriority="52"/>
+    <w:lsdException w:name="Grid Table 1 Light Accent 4" w:uiPriority="46"/>
+    <w:lsdException w:name="Grid Table 2 Accent 4" w:uiPriority="47"/>
+    <w:lsdException w:name="Grid Table 3 Accent 4" w:uiPriority="48"/>
+    <w:lsdException w:name="Grid Table 4 Accent 4" w:uiPriority="49"/>
+    <w:lsdException w:name="Grid Table 5 Dark Accent 4" w:uiPriority="50"/>
+    <w:lsdException w:name="Grid Table 6 Colorful Accent 4" w:uiPriority="51"/>
+    <w:lsdException w:name="Grid Table 7 Colorful Accent 4" w:uiPriority="52"/>
+    <w:lsdException w:name="Grid Table 1 Light Accent 5" w:uiPriority="46"/>
+    <w:lsdException w:name="Grid Table 2 Accent 5" w:uiPriority="47"/>
+    <w:lsdException w:name="Grid Table 3 Accent 5" w:uiPriority="48"/>
+    <w:lsdException w:name="Grid Table 4 Accent 5" w:uiPriority="49"/>
+    <w:lsdException w:name="Grid Table 5 Dark Accent 5" w:uiPriority="50"/>
+    <w:lsdException w:name="Grid Table 6 Colorful Accent 5" w:uiPriority="51"/>
+    <w:lsdException w:name="Grid Table 7 Colorful Accent 5" w:uiPriority="52"/>
+    <w:lsdException w:name="Grid Table 1 Light Accent 6" w:uiPriority="46"/>
+    <w:lsdException w:name="Grid Table 2 Accent 6" w:uiPriority="47"/>
+    <w:lsdException w:name="Grid Table 3 Accent 6" w:uiPriority="48"/>
+    <w:lsdException w:name="Grid Table 4 Accent 6" w:uiPriority="49"/>
+    <w:lsdException w:name="Grid Table 5 Dark Accent 6" w:uiPriority="50"/>
+    <w:lsdException w:name="Grid Table 6 Colorful Accent 6" w:uiPriority="51"/>
+    <w:lsdException w:name="Grid Table 7 Colorful Accent 6" w:uiPriority="52"/>
+    <w:lsdException w:name="List Table 1 Light" w:uiPriority="46"/>
+    <w:lsdException w:name="List Table 2" w:uiPriority="47"/>
+    <w:lsdException w:name="List Table 3" w:uiPriority="48"/>
+    <w:lsdException w:name="List Table 4" w:uiPriority="49"/>
+    <w:lsdException w:name="List Table 5 Dark" w:uiPriority="50"/>
+    <w:lsdException w:name="List Table 6 Colorful" w:uiPriority="51"/>
+    <w:lsdException w:name="List Table 7 Colorful" w:uiPriority="52"/>
+    <w:lsdException w:name="List Table 1 Light Accent 1" w:uiPriority="46"/>
+    <w:lsdException w:name="List Table 2 Accent 1" w:uiPriority="47"/>
+    <w:lsdException w:name="List Table 3 Accent 1" w:uiPriority="48"/>
+    <w:lsdException w:name="List Table 4 Accent 1" w:uiPriority="49"/>
+    <w:lsdException w:name="List Table 5 Dark Accent 1" w:uiPriority="50"/>
+    <w:lsdException w:name="List Table 6 Colorful Accent 1" w:uiPriority="51"/>
+    <w:lsdException w:name="List Table 7 Colorful Accent 1" w:uiPriority="52"/>
+    <w:lsdException w:name="List Table 1 Light Accent 2" w:uiPriority="46"/>
+    <w:lsdException w:name="List Table 2 Accent 2" w:uiPriority="47"/>
+    <w:lsdException w:name="List Table 3 Accent 2" w:uiPriority="48"/>
+    <w:lsdException w:name="List Table 4 Accent 2" w:uiPriority="49"/>
+    <w:lsdException w:name="List Table 5 Dark Accent 2" w:uiPriority="50"/>
+    <w:lsdException w:name="List Table 6 Colorful Accent 2" w:uiPriority="51"/>
+    <w:lsdException w:name="List Table 7 Colorful Accent 2" w:uiPriority="52"/>
+    <w:lsdException w:name="List Table 1 Light Accent 3" w:uiPriority="46"/>
+    <w:lsdException w:name="List Table 2 Accent 3" w:uiPriority="47"/>
+    <w:lsdException w:name="List Table 3 Accent 3" w:uiPriority="48"/>
+    <w:lsdException w:name="List Table 4 Accent 3" w:uiPriority="49"/>
+    <w:lsdException w:name="List Table 5 Dark Accent 3" w:uiPriority="50"/>
+    <w:lsdException w:name="List Table 6 Colorful Accent 3" w:uiPriority="51"/>
+    <w:lsdException w:name="List Table 7 Colorful Accent 3" w:uiPriority="52"/>
+    <w:lsdException w:name="List Table 1 Light Accent 4" w:uiPriority="46"/>
+    <w:lsdException w:name="List Table 2 Accent 4" w:uiPriority="47"/>
+    <w:lsdException w:name="List Table 3 Accent 4" w:uiPriority="48"/>
+    <w:lsdException w:name="List Table 4 Accent 4" w:uiPriority="49"/>
+    <w:lsdException w:name="List Table 5 Dark Accent 4" w:uiPriority="50"/>
+    <w:lsdException w:name="List Table 6 Colorful Accent 4" w:uiPriority="51"/>
+    <w:lsdException w:name="List Table 7 Colorful Accent 4" w:uiPriority="52"/>
+    <w:lsdException w:name="List Table 1 Light Accent 5" w:uiPriority="46"/>
+    <w:lsdException w:name="List Table 2 Accent 5" w:uiPriority="47"/>
+    <w:lsdException w:name="List Table 3 Accent 5" w:uiPriority="48"/>
+    <w:lsdException w:name="List Table 4 Accent 5" w:uiPriority="49"/>
+    <w:lsdException w:name="List Table 5 Dark Accent 5" w:uiPriority="50"/>
+    <w:lsdException w:name="List Table 6 Colorful Accent 5" w:uiPriority="51"/>
+    <w:lsdException w:name="List Table 7 Colorful Accent 5" w:uiPriority="52"/>
+    <w:lsdException w:name="List Table 1 Light Accent 6" w:uiPriority="46"/>
+    <w:lsdException w:name="List Table 2 Accent 6" w:uiPriority="47"/>
+    <w:lsdException w:name="List Table 3 Accent 6" w:uiPriority="48"/>
+    <w:lsdException w:name="List Table 4 Accent 6" w:uiPriority="49"/>
+    <w:lsdException w:name="List Table 5 Dark Accent 6" w:uiPriority="50"/>
+    <w:lsdException w:name="List Table 6 Colorful Accent 6" w:uiPriority="51"/>
+    <w:lsdException w:name="List Table 7 Colorful Accent 6" w:uiPriority="52"/>
+    <w:lsdException w:name="Mention" w:semiHidden="1" w:unhideWhenUsed="1"/>
+    <w:lsdException w:name="Smart Hyperlink" w:semiHidden="1" w:unhideWhenUsed="1"/>
+    <w:lsdException w:name="Hashtag" w:semiHidden="1" w:unhideWhenUsed="1"/>
+    <w:lsdException w:name="Unresolved Mention" w:semiHidden="1" w:unhideWhenUsed="1"/>
+    <w:lsdException w:name="Smart Link" w:semiHidden="1" w:unhideWhenUsed="1"/>
   </w:latentStyles>
   <w:style w:type="paragraph" w:default="1" w:styleId="Normalny">
     <w:name w:val="Normal"/>

</xml_diff>